<commit_message>
solve the conflict and clean
</commit_message>
<xml_diff>
--- a/S005_TipsForGit.docx
+++ b/S005_TipsForGit.docx
@@ -8,8 +8,6 @@
           <w:lang w:eastAsia="ko-KR"/>
         </w:rPr>
       </w:pPr>
-      <w:bookmarkStart w:id="0" w:name="_GoBack"/>
-      <w:bookmarkEnd w:id="0"/>
     </w:p>
     <w:p>
       <w:pPr>
@@ -904,6 +902,7 @@
           <w:sz w:val="32"/>
           <w:szCs w:val="32"/>
         </w:rPr>
+        <w:lastRenderedPageBreak/>
         <w:t>Table of Contents</w:t>
       </w:r>
     </w:p>
@@ -1861,117 +1860,118 @@
           <w:lang w:eastAsia="ko-KR"/>
         </w:rPr>
       </w:pPr>
-      <w:bookmarkStart w:id="1" w:name="_Toc21592078"/>
-      <w:r>
-        <w:rPr>
-          <w:lang w:eastAsia="ko-KR"/>
-        </w:rPr>
+      <w:bookmarkStart w:id="0" w:name="_Toc21592078"/>
+      <w:r>
+        <w:rPr>
+          <w:lang w:eastAsia="ko-KR"/>
+        </w:rPr>
+        <w:lastRenderedPageBreak/>
         <w:t>Install</w:t>
+      </w:r>
+      <w:bookmarkEnd w:id="0"/>
+    </w:p>
+    <w:p>
+      <w:pPr>
+        <w:pStyle w:val="2"/>
+        <w:rPr>
+          <w:lang w:eastAsia="ko-KR"/>
+        </w:rPr>
+      </w:pPr>
+      <w:bookmarkStart w:id="1" w:name="_Toc21592079"/>
+      <w:r>
+        <w:rPr>
+          <w:lang w:eastAsia="ko-KR"/>
+        </w:rPr>
+        <w:t>Git</w:t>
       </w:r>
       <w:bookmarkEnd w:id="1"/>
     </w:p>
     <w:p>
       <w:pPr>
+        <w:rPr>
+          <w:lang w:eastAsia="ko-KR"/>
+        </w:rPr>
+      </w:pPr>
+      <w:r>
+        <w:rPr>
+          <w:lang w:eastAsia="ko-KR"/>
+        </w:rPr>
+        <w:t xml:space="preserve">Download </w:t>
+      </w:r>
+      <w:r>
+        <w:rPr>
+          <w:rFonts w:hint="eastAsia"/>
+          <w:lang w:eastAsia="ko-KR"/>
+        </w:rPr>
+        <w:t>후</w:t>
+      </w:r>
+      <w:r>
+        <w:rPr>
+          <w:rFonts w:hint="eastAsia"/>
+          <w:lang w:eastAsia="ko-KR"/>
+        </w:rPr>
+        <w:t xml:space="preserve"> </w:t>
+      </w:r>
+      <w:r>
+        <w:rPr>
+          <w:rFonts w:hint="eastAsia"/>
+          <w:lang w:eastAsia="ko-KR"/>
+        </w:rPr>
+        <w:t>그냥</w:t>
+      </w:r>
+      <w:r>
+        <w:rPr>
+          <w:rFonts w:hint="eastAsia"/>
+          <w:lang w:eastAsia="ko-KR"/>
+        </w:rPr>
+        <w:t xml:space="preserve"> </w:t>
+      </w:r>
+      <w:r>
+        <w:rPr>
+          <w:lang w:eastAsia="ko-KR"/>
+        </w:rPr>
+        <w:t>next, next.</w:t>
+      </w:r>
+    </w:p>
+    <w:p>
+      <w:pPr>
         <w:pStyle w:val="2"/>
         <w:rPr>
           <w:lang w:eastAsia="ko-KR"/>
         </w:rPr>
       </w:pPr>
-      <w:bookmarkStart w:id="2" w:name="_Toc21592079"/>
-      <w:r>
-        <w:rPr>
-          <w:lang w:eastAsia="ko-KR"/>
-        </w:rPr>
-        <w:t>Git</w:t>
+      <w:bookmarkStart w:id="2" w:name="_Toc21592080"/>
+      <w:r>
+        <w:rPr>
+          <w:rFonts w:hint="eastAsia"/>
+          <w:lang w:eastAsia="ko-KR"/>
+        </w:rPr>
+        <w:t>T</w:t>
+      </w:r>
+      <w:r>
+        <w:rPr>
+          <w:lang w:eastAsia="ko-KR"/>
+        </w:rPr>
+        <w:t>ortoiseGit</w:t>
       </w:r>
       <w:bookmarkEnd w:id="2"/>
     </w:p>
     <w:p>
       <w:pPr>
-        <w:rPr>
-          <w:lang w:eastAsia="ko-KR"/>
-        </w:rPr>
-      </w:pPr>
-      <w:r>
-        <w:rPr>
-          <w:lang w:eastAsia="ko-KR"/>
-        </w:rPr>
-        <w:t xml:space="preserve">Download </w:t>
-      </w:r>
-      <w:r>
-        <w:rPr>
-          <w:rFonts w:hint="eastAsia"/>
-          <w:lang w:eastAsia="ko-KR"/>
-        </w:rPr>
-        <w:t>후</w:t>
-      </w:r>
-      <w:r>
-        <w:rPr>
-          <w:rFonts w:hint="eastAsia"/>
-          <w:lang w:eastAsia="ko-KR"/>
-        </w:rPr>
-        <w:t xml:space="preserve"> </w:t>
-      </w:r>
-      <w:r>
-        <w:rPr>
-          <w:rFonts w:hint="eastAsia"/>
-          <w:lang w:eastAsia="ko-KR"/>
-        </w:rPr>
-        <w:t>그냥</w:t>
-      </w:r>
-      <w:r>
-        <w:rPr>
-          <w:rFonts w:hint="eastAsia"/>
-          <w:lang w:eastAsia="ko-KR"/>
-        </w:rPr>
-        <w:t xml:space="preserve"> </w:t>
-      </w:r>
-      <w:r>
-        <w:rPr>
-          <w:lang w:eastAsia="ko-KR"/>
-        </w:rPr>
-        <w:t>next, next.</w:t>
-      </w:r>
-    </w:p>
-    <w:p>
-      <w:pPr>
-        <w:pStyle w:val="2"/>
-        <w:rPr>
-          <w:lang w:eastAsia="ko-KR"/>
-        </w:rPr>
-      </w:pPr>
-      <w:bookmarkStart w:id="3" w:name="_Toc21592080"/>
-      <w:r>
-        <w:rPr>
-          <w:rFonts w:hint="eastAsia"/>
-          <w:lang w:eastAsia="ko-KR"/>
-        </w:rPr>
-        <w:t>T</w:t>
-      </w:r>
-      <w:r>
-        <w:rPr>
-          <w:lang w:eastAsia="ko-KR"/>
-        </w:rPr>
-        <w:t>ortoiseGit</w:t>
-      </w:r>
-      <w:bookmarkEnd w:id="3"/>
-    </w:p>
-    <w:p>
-      <w:pPr>
         <w:pStyle w:val="3"/>
         <w:ind w:left="1100" w:hanging="440"/>
         <w:rPr>
           <w:lang w:eastAsia="ko-KR"/>
         </w:rPr>
       </w:pPr>
-      <w:bookmarkStart w:id="4" w:name="_Toc21592081"/>
+      <w:bookmarkStart w:id="3" w:name="_Toc21592081"/>
       <w:r>
         <w:rPr>
           <w:lang w:eastAsia="ko-KR"/>
         </w:rPr>
         <w:t>Download</w:t>
       </w:r>
-      <w:bookmarkEnd w:id="4"/>
+      <w:bookmarkEnd w:id="3"/>
     </w:p>
     <w:p>
       <w:pPr>
@@ -2227,7 +2227,7 @@
           <w:lang w:eastAsia="ko-KR"/>
         </w:rPr>
       </w:pPr>
-      <w:bookmarkStart w:id="5" w:name="_Toc21592082"/>
+      <w:bookmarkStart w:id="4" w:name="_Toc21592082"/>
       <w:r>
         <w:rPr>
           <w:rFonts w:hint="eastAsia"/>
@@ -2241,7 +2241,7 @@
         </w:rPr>
         <w:t>nstall</w:t>
       </w:r>
-      <w:bookmarkEnd w:id="5"/>
+      <w:bookmarkEnd w:id="4"/>
     </w:p>
     <w:p>
       <w:pPr>
@@ -2302,6 +2302,7 @@
           <w:noProof/>
           <w:lang w:eastAsia="ko-KR"/>
         </w:rPr>
+        <w:lastRenderedPageBreak/>
         <w:drawing>
           <wp:inline distT="0" distB="0" distL="0" distR="0" wp14:anchorId="5C3825BD" wp14:editId="710CBA32">
             <wp:extent cx="4015409" cy="3139320"/>
@@ -2398,6 +2399,7 @@
           <w:noProof/>
           <w:lang w:eastAsia="ko-KR"/>
         </w:rPr>
+        <w:lastRenderedPageBreak/>
         <w:drawing>
           <wp:inline distT="0" distB="0" distL="0" distR="0" wp14:anchorId="26272CA2" wp14:editId="47E8046A">
             <wp:extent cx="4015409" cy="3139320"/>
@@ -2522,6 +2524,7 @@
           <w:noProof/>
           <w:lang w:eastAsia="ko-KR"/>
         </w:rPr>
+        <w:lastRenderedPageBreak/>
         <w:drawing>
           <wp:inline distT="0" distB="0" distL="0" distR="0" wp14:anchorId="596D915C" wp14:editId="5B6E5EA5">
             <wp:extent cx="4126727" cy="3226350"/>
@@ -2667,6 +2670,7 @@
           <w:noProof/>
           <w:lang w:eastAsia="ko-KR"/>
         </w:rPr>
+        <w:lastRenderedPageBreak/>
         <w:drawing>
           <wp:inline distT="0" distB="0" distL="0" distR="0" wp14:anchorId="3431D32F" wp14:editId="767F737C">
             <wp:extent cx="5943600" cy="4705985"/>
@@ -2715,6 +2719,7 @@
           <w:noProof/>
           <w:lang w:eastAsia="ko-KR"/>
         </w:rPr>
+        <w:lastRenderedPageBreak/>
         <mc:AlternateContent>
           <mc:Choice Requires="wps">
             <w:drawing>
@@ -2778,7 +2783,7 @@
               </wp:anchor>
             </w:drawing>
           </mc:Choice>
-          <mc:Fallback xmlns:cx1="http://schemas.microsoft.com/office/drawing/2015/9/8/chartex" xmlns:cx2="http://schemas.microsoft.com/office/drawing/2015/10/21/chartex" xmlns:cx3="http://schemas.microsoft.com/office/drawing/2016/5/9/chartex" xmlns:cx4="http://schemas.microsoft.com/office/drawing/2016/5/10/chartex" xmlns:cx5="http://schemas.microsoft.com/office/drawing/2016/5/11/chartex" xmlns:cx6="http://schemas.microsoft.com/office/drawing/2016/5/12/chartex" xmlns:cx7="http://schemas.microsoft.com/office/drawing/2016/5/13/chartex" xmlns:cx8="http://schemas.microsoft.com/office/drawing/2016/5/14/chartex" xmlns:aink="http://schemas.microsoft.com/office/drawing/2016/ink" xmlns:am3d="http://schemas.microsoft.com/office/drawing/2017/model3d" xmlns:w16cid="http://schemas.microsoft.com/office/word/2016/wordml/cid">
+          <mc:Fallback xmlns:w16cid="http://schemas.microsoft.com/office/word/2016/wordml/cid" xmlns:am3d="http://schemas.microsoft.com/office/drawing/2017/model3d" xmlns:aink="http://schemas.microsoft.com/office/drawing/2016/ink" xmlns:cx8="http://schemas.microsoft.com/office/drawing/2016/5/14/chartex" xmlns:cx7="http://schemas.microsoft.com/office/drawing/2016/5/13/chartex" xmlns:cx6="http://schemas.microsoft.com/office/drawing/2016/5/12/chartex" xmlns:cx5="http://schemas.microsoft.com/office/drawing/2016/5/11/chartex" xmlns:cx4="http://schemas.microsoft.com/office/drawing/2016/5/10/chartex" xmlns:cx3="http://schemas.microsoft.com/office/drawing/2016/5/9/chartex" xmlns:cx2="http://schemas.microsoft.com/office/drawing/2015/10/21/chartex" xmlns:cx1="http://schemas.microsoft.com/office/drawing/2015/9/8/chartex">
             <w:pict>
               <v:rect w14:anchorId="308BD145" id="직사각형 18" o:spid="_x0000_s1026" style="position:absolute;left:0;text-align:left;margin-left:143.35pt;margin-top:73.65pt;width:309.9pt;height:48.85pt;z-index:251659264;visibility:visible;mso-wrap-style:square;mso-wrap-distance-left:9pt;mso-wrap-distance-top:0;mso-wrap-distance-right:9pt;mso-wrap-distance-bottom:0;mso-position-horizontal:absolute;mso-position-horizontal-relative:text;mso-position-vertical:absolute;mso-position-vertical-relative:text;v-text-anchor:middle" o:gfxdata="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" filled="f" strokecolor="red" strokeweight="2pt"/>
             </w:pict>
@@ -2862,128 +2867,129 @@
           <w:lang w:eastAsia="ko-KR"/>
         </w:rPr>
       </w:pPr>
-      <w:bookmarkStart w:id="6" w:name="_Toc21592083"/>
-      <w:r>
-        <w:rPr>
-          <w:rFonts w:hint="eastAsia"/>
-          <w:lang w:eastAsia="ko-KR"/>
-        </w:rPr>
+      <w:bookmarkStart w:id="5" w:name="_Toc21592083"/>
+      <w:r>
+        <w:rPr>
+          <w:rFonts w:hint="eastAsia"/>
+          <w:lang w:eastAsia="ko-KR"/>
+        </w:rPr>
+        <w:lastRenderedPageBreak/>
         <w:t>사용법</w:t>
+      </w:r>
+      <w:bookmarkEnd w:id="5"/>
+    </w:p>
+    <w:p>
+      <w:pPr>
+        <w:pStyle w:val="2"/>
+        <w:rPr>
+          <w:lang w:eastAsia="ko-KR"/>
+        </w:rPr>
+      </w:pPr>
+      <w:bookmarkStart w:id="6" w:name="_Toc21592084"/>
+      <w:r>
+        <w:rPr>
+          <w:rFonts w:hint="eastAsia"/>
+          <w:lang w:eastAsia="ko-KR"/>
+        </w:rPr>
+        <w:t>G</w:t>
+      </w:r>
+      <w:r>
+        <w:rPr>
+          <w:lang w:eastAsia="ko-KR"/>
+        </w:rPr>
+        <w:t>it Bash</w:t>
       </w:r>
       <w:bookmarkEnd w:id="6"/>
     </w:p>
     <w:p>
       <w:pPr>
-        <w:pStyle w:val="2"/>
-        <w:rPr>
-          <w:lang w:eastAsia="ko-KR"/>
-        </w:rPr>
-      </w:pPr>
-      <w:bookmarkStart w:id="7" w:name="_Toc21592084"/>
-      <w:r>
-        <w:rPr>
-          <w:rFonts w:hint="eastAsia"/>
-          <w:lang w:eastAsia="ko-KR"/>
-        </w:rPr>
-        <w:t>G</w:t>
-      </w:r>
-      <w:r>
-        <w:rPr>
-          <w:lang w:eastAsia="ko-KR"/>
-        </w:rPr>
-        <w:t>it Bash</w:t>
+        <w:pStyle w:val="3"/>
+        <w:rPr>
+          <w:lang w:eastAsia="ko-KR"/>
+        </w:rPr>
+      </w:pPr>
+      <w:bookmarkStart w:id="7" w:name="_Toc21592085"/>
+      <w:r>
+        <w:rPr>
+          <w:lang w:eastAsia="ko-KR"/>
+        </w:rPr>
+        <w:t>C</w:t>
+      </w:r>
+      <w:r>
+        <w:rPr>
+          <w:rFonts w:hint="eastAsia"/>
+          <w:lang w:eastAsia="ko-KR"/>
+        </w:rPr>
+        <w:t>ommand</w:t>
       </w:r>
       <w:bookmarkEnd w:id="7"/>
     </w:p>
     <w:p>
       <w:pPr>
-        <w:pStyle w:val="3"/>
-        <w:rPr>
-          <w:lang w:eastAsia="ko-KR"/>
-        </w:rPr>
-      </w:pPr>
-      <w:bookmarkStart w:id="8" w:name="_Toc21592085"/>
-      <w:r>
-        <w:rPr>
-          <w:lang w:eastAsia="ko-KR"/>
-        </w:rPr>
-        <w:t>C</w:t>
-      </w:r>
-      <w:r>
-        <w:rPr>
-          <w:rFonts w:hint="eastAsia"/>
-          <w:lang w:eastAsia="ko-KR"/>
-        </w:rPr>
-        <w:t>ommand</w:t>
-      </w:r>
-      <w:bookmarkEnd w:id="8"/>
+        <w:rPr>
+          <w:lang w:eastAsia="ko-KR"/>
+        </w:rPr>
+      </w:pPr>
+      <w:r>
+        <w:rPr>
+          <w:lang w:eastAsia="ko-KR"/>
+        </w:rPr>
+        <w:t xml:space="preserve">git &lt; &gt; </w:t>
+      </w:r>
+      <w:r>
+        <w:rPr>
+          <w:lang w:eastAsia="ko-KR"/>
+        </w:rPr>
+        <w:t>[</w:t>
+      </w:r>
+      <w:r>
+        <w:rPr>
+          <w:lang w:eastAsia="ko-KR"/>
+        </w:rPr>
+        <w:t xml:space="preserve"> </w:t>
+      </w:r>
+      <w:r>
+        <w:rPr>
+          <w:lang w:eastAsia="ko-KR"/>
+        </w:rPr>
+        <w:t>]</w:t>
+      </w:r>
+      <w:r>
+        <w:rPr>
+          <w:lang w:eastAsia="ko-KR"/>
+        </w:rPr>
+        <w:t xml:space="preserve"> …</w:t>
+      </w:r>
     </w:p>
     <w:p>
       <w:pPr>
-        <w:rPr>
-          <w:lang w:eastAsia="ko-KR"/>
-        </w:rPr>
-      </w:pPr>
-      <w:r>
-        <w:rPr>
-          <w:lang w:eastAsia="ko-KR"/>
-        </w:rPr>
-        <w:t xml:space="preserve">git &lt; &gt; </w:t>
-      </w:r>
-      <w:r>
-        <w:rPr>
-          <w:lang w:eastAsia="ko-KR"/>
-        </w:rPr>
-        <w:t>[</w:t>
-      </w:r>
-      <w:r>
-        <w:rPr>
-          <w:lang w:eastAsia="ko-KR"/>
-        </w:rPr>
-        <w:t xml:space="preserve"> </w:t>
-      </w:r>
-      <w:r>
-        <w:rPr>
-          <w:lang w:eastAsia="ko-KR"/>
-        </w:rPr>
-        <w:t>]</w:t>
-      </w:r>
-      <w:r>
-        <w:rPr>
-          <w:lang w:eastAsia="ko-KR"/>
-        </w:rPr>
-        <w:t xml:space="preserve"> …</w:t>
+        <w:pStyle w:val="4"/>
+        <w:rPr>
+          <w:lang w:eastAsia="ko-KR"/>
+        </w:rPr>
+      </w:pPr>
+      <w:r>
+        <w:rPr>
+          <w:rFonts w:hint="eastAsia"/>
+          <w:lang w:eastAsia="ko-KR"/>
+        </w:rPr>
+        <w:t>a</w:t>
+      </w:r>
+      <w:r>
+        <w:rPr>
+          <w:lang w:eastAsia="ko-KR"/>
+        </w:rPr>
+        <w:t>dd</w:t>
       </w:r>
     </w:p>
     <w:p>
       <w:pPr>
-        <w:pStyle w:val="4"/>
-        <w:rPr>
-          <w:lang w:eastAsia="ko-KR"/>
-        </w:rPr>
-      </w:pPr>
-      <w:r>
-        <w:rPr>
-          <w:rFonts w:hint="eastAsia"/>
-          <w:lang w:eastAsia="ko-KR"/>
-        </w:rPr>
-        <w:t>a</w:t>
-      </w:r>
-      <w:r>
-        <w:rPr>
-          <w:lang w:eastAsia="ko-KR"/>
-        </w:rPr>
-        <w:t>dd</w:t>
-      </w:r>
-    </w:p>
-    <w:p>
-      <w:pPr>
-        <w:rPr>
-          <w:del w:id="9" w:author="mine" w:date="2019-11-12T02:21:00Z"/>
-          <w:lang w:eastAsia="ko-KR"/>
-        </w:rPr>
-      </w:pPr>
-      <w:del w:id="10" w:author="mine" w:date="2019-11-12T02:21:00Z">
+        <w:rPr>
+          <w:del w:id="8" w:author="mine" w:date="2019-11-12T02:21:00Z"/>
+          <w:lang w:eastAsia="ko-KR"/>
+        </w:rPr>
+      </w:pPr>
+      <w:del w:id="9" w:author="mine" w:date="2019-11-12T02:21:00Z">
         <w:r>
           <w:rPr>
             <w:lang w:eastAsia="ko-KR"/>
@@ -3008,11 +3014,11 @@
     <w:p>
       <w:pPr>
         <w:rPr>
-          <w:ins w:id="11" w:author="mine" w:date="2019-11-12T02:21:00Z"/>
-          <w:lang w:eastAsia="ko-KR"/>
-        </w:rPr>
-      </w:pPr>
-      <w:ins w:id="12" w:author="mine" w:date="2019-11-12T02:21:00Z">
+          <w:ins w:id="10" w:author="mine" w:date="2019-11-12T02:21:00Z"/>
+          <w:lang w:eastAsia="ko-KR"/>
+        </w:rPr>
+      </w:pPr>
+      <w:ins w:id="11" w:author="mine" w:date="2019-11-12T02:21:00Z">
         <w:r>
           <w:rPr>
             <w:rFonts w:hint="eastAsia"/>
@@ -4125,11 +4131,11 @@
     <w:p>
       <w:pPr>
         <w:rPr>
-          <w:ins w:id="13" w:author="mine" w:date="2019-11-12T02:21:00Z"/>
-          <w:lang w:eastAsia="ko-KR"/>
-        </w:rPr>
-      </w:pPr>
-      <w:del w:id="14" w:author="Sang-Gu Kang" w:date="2019-11-12T02:21:00Z">
+          <w:ins w:id="12" w:author="mine" w:date="2019-11-12T02:21:00Z"/>
+          <w:lang w:eastAsia="ko-KR"/>
+        </w:rPr>
+      </w:pPr>
+      <w:del w:id="13" w:author="Sang-Gu Kang" w:date="2019-11-12T02:21:00Z">
         <w:r>
           <w:rPr>
             <w:lang w:eastAsia="ko-KR"/>
@@ -4137,7 +4143,7 @@
           <w:delText>[-</w:delText>
         </w:r>
       </w:del>
-      <w:del w:id="15" w:author="mine" w:date="2019-11-12T02:21:00Z">
+      <w:del w:id="14" w:author="mine" w:date="2019-11-12T02:21:00Z">
         <w:r>
           <w:rPr>
             <w:lang w:eastAsia="ko-KR"/>
@@ -4145,7 +4151,7 @@
           <w:delText>[-</w:delText>
         </w:r>
       </w:del>
-      <w:ins w:id="16" w:author="mine" w:date="2019-11-12T02:21:00Z">
+      <w:ins w:id="15" w:author="mine" w:date="2019-11-12T02:21:00Z">
         <w:r>
           <w:rPr>
             <w:lang w:eastAsia="ko-KR"/>
@@ -4484,11 +4490,11 @@
     <w:p>
       <w:pPr>
         <w:rPr>
-          <w:ins w:id="17" w:author="mine" w:date="2019-11-12T02:21:00Z"/>
-          <w:lang w:eastAsia="ko-KR"/>
-        </w:rPr>
-      </w:pPr>
-      <w:ins w:id="18" w:author="mine" w:date="2019-11-12T02:21:00Z">
+          <w:ins w:id="16" w:author="mine" w:date="2019-11-12T02:21:00Z"/>
+          <w:lang w:eastAsia="ko-KR"/>
+        </w:rPr>
+      </w:pPr>
+      <w:ins w:id="17" w:author="mine" w:date="2019-11-12T02:21:00Z">
         <w:r>
           <w:rPr>
             <w:rFonts w:hint="eastAsia"/>
@@ -4742,7 +4748,7 @@
           <w:lang w:eastAsia="ko-KR"/>
         </w:rPr>
       </w:pPr>
-      <w:ins w:id="19" w:author="mine" w:date="2019-11-12T02:21:00Z">
+      <w:ins w:id="18" w:author="mine" w:date="2019-11-12T02:21:00Z">
         <w:r>
           <w:rPr>
             <w:lang w:eastAsia="ko-KR"/>
@@ -4767,7 +4773,7 @@
       <w:r>
         <w:rPr>
           <w:color w:val="C00000"/>
-          <w:rPrChange w:id="20" w:author="mine" w:date="2019-11-12T02:21:00Z">
+          <w:rPrChange w:id="19" w:author="mine" w:date="2019-11-12T02:21:00Z">
             <w:rPr/>
           </w:rPrChange>
         </w:rPr>
@@ -4779,7 +4785,7 @@
         </w:rPr>
         <w:t>]:</w:t>
       </w:r>
-      <w:ins w:id="21" w:author="mine" w:date="2019-11-12T02:21:00Z">
+      <w:ins w:id="20" w:author="mine" w:date="2019-11-12T02:21:00Z">
         <w:r>
           <w:rPr>
             <w:lang w:eastAsia="ko-KR"/>
@@ -4851,11 +4857,11 @@
     <w:p>
       <w:pPr>
         <w:rPr>
-          <w:del w:id="22" w:author="mine" w:date="2019-11-12T02:21:00Z"/>
-          <w:lang w:eastAsia="ko-KR"/>
-        </w:rPr>
-      </w:pPr>
-      <w:del w:id="23" w:author="mine" w:date="2019-11-12T02:21:00Z">
+          <w:del w:id="21" w:author="mine" w:date="2019-11-12T02:21:00Z"/>
+          <w:lang w:eastAsia="ko-KR"/>
+        </w:rPr>
+      </w:pPr>
+      <w:del w:id="22" w:author="mine" w:date="2019-11-12T02:21:00Z">
         <w:r>
           <w:rPr>
             <w:lang w:eastAsia="ko-KR"/>
@@ -5247,6 +5253,7 @@
         <w:rPr>
           <w:lang w:eastAsia="ko-KR"/>
         </w:rPr>
+        <w:lastRenderedPageBreak/>
         <w:t>[--merged]: merged</w:t>
       </w:r>
       <w:r>
@@ -7420,6 +7427,7 @@
         <w:rPr>
           <w:lang w:eastAsia="ko-KR"/>
         </w:rPr>
+        <w:lastRenderedPageBreak/>
         <w:t>[--</w:t>
       </w:r>
       <w:r>
@@ -7462,7 +7470,7 @@
         </w:rPr>
         <w:t>변환하기</w:t>
       </w:r>
-      <w:ins w:id="24" w:author="mine" w:date="2019-11-12T02:21:00Z">
+      <w:ins w:id="23" w:author="mine" w:date="2019-11-12T02:21:00Z">
         <w:r>
           <w:rPr>
             <w:rFonts w:hint="eastAsia"/>
@@ -8461,6 +8469,7 @@
           <w:noProof/>
           <w:lang w:eastAsia="ko-KR"/>
         </w:rPr>
+        <w:lastRenderedPageBreak/>
         <w:drawing>
           <wp:inline distT="0" distB="0" distL="0" distR="0" wp14:anchorId="1D6B65E5" wp14:editId="6F4CC301">
             <wp:extent cx="5935980" cy="3636645"/>
@@ -9552,6 +9561,7 @@
           <w:noProof/>
           <w:lang w:eastAsia="ko-KR"/>
         </w:rPr>
+        <w:lastRenderedPageBreak/>
         <w:drawing>
           <wp:inline distT="0" distB="0" distL="0" distR="0" wp14:anchorId="2AEB8A47" wp14:editId="56B4945D">
             <wp:extent cx="5939790" cy="2882265"/>
@@ -10716,6 +10726,7 @@
         <w:rPr>
           <w:lang w:eastAsia="ko-KR"/>
         </w:rPr>
+        <w:lastRenderedPageBreak/>
         <w:t>log</w:t>
       </w:r>
     </w:p>
@@ -11858,6 +11869,7 @@
         <w:rPr>
           <w:lang w:eastAsia="ko-KR"/>
         </w:rPr>
+        <w:lastRenderedPageBreak/>
         <w:t>From_branch</w:t>
       </w:r>
       <w:r>
@@ -13016,6 +13028,7 @@
         <w:rPr>
           <w:lang w:eastAsia="ko-KR"/>
         </w:rPr>
+        <w:lastRenderedPageBreak/>
         <w:t>[</w:t>
       </w:r>
       <w:r>
@@ -13282,496 +13295,630 @@
       <w:pPr>
         <w:pStyle w:val="4"/>
         <w:rPr>
-          <w:ins w:id="25" w:author="theirs" w:date="2019-11-12T02:21:00Z"/>
-          <w:lang w:eastAsia="ko-KR"/>
-        </w:rPr>
-      </w:pPr>
-      <w:ins w:id="26" w:author="theirs" w:date="2019-11-12T02:21:00Z">
-        <w:r>
-          <w:rPr>
-            <w:lang w:eastAsia="ko-KR"/>
-          </w:rPr>
-          <w:t>reset</w:t>
-        </w:r>
-      </w:ins>
+          <w:rFonts w:hint="eastAsia"/>
+          <w:lang w:eastAsia="ko-KR"/>
+        </w:rPr>
+      </w:pPr>
+      <w:r>
+        <w:rPr>
+          <w:rFonts w:hint="eastAsia"/>
+          <w:lang w:eastAsia="ko-KR"/>
+        </w:rPr>
+        <w:t>reset</w:t>
+      </w:r>
     </w:p>
     <w:p>
       <w:pPr>
         <w:rPr>
-          <w:ins w:id="27" w:author="theirs" w:date="2019-11-12T02:21:00Z"/>
-          <w:lang w:eastAsia="ko-KR"/>
-        </w:rPr>
-      </w:pPr>
-      <w:ins w:id="28" w:author="theirs" w:date="2019-11-12T02:21:00Z">
-        <w:r>
-          <w:rPr>
-            <w:rFonts w:hint="eastAsia"/>
-            <w:lang w:eastAsia="ko-KR"/>
-          </w:rPr>
-          <w:t>돌아가려는</w:t>
-        </w:r>
-        <w:r>
-          <w:rPr>
-            <w:rFonts w:hint="eastAsia"/>
-            <w:lang w:eastAsia="ko-KR"/>
-          </w:rPr>
-          <w:t xml:space="preserve"> </w:t>
-        </w:r>
-        <w:r>
-          <w:rPr>
-            <w:rFonts w:hint="eastAsia"/>
-            <w:lang w:eastAsia="ko-KR"/>
-          </w:rPr>
-          <w:t>커밋으로</w:t>
-        </w:r>
-        <w:r>
-          <w:rPr>
-            <w:rFonts w:hint="eastAsia"/>
-            <w:lang w:eastAsia="ko-KR"/>
-          </w:rPr>
-          <w:t xml:space="preserve"> </w:t>
-        </w:r>
-        <w:r>
-          <w:rPr>
-            <w:rFonts w:hint="eastAsia"/>
-            <w:lang w:eastAsia="ko-KR"/>
-          </w:rPr>
-          <w:t>리파지토리는</w:t>
-        </w:r>
-        <w:r>
-          <w:rPr>
-            <w:rFonts w:hint="eastAsia"/>
-            <w:lang w:eastAsia="ko-KR"/>
-          </w:rPr>
-          <w:t xml:space="preserve"> </w:t>
-        </w:r>
-        <w:r>
-          <w:rPr>
-            <w:rFonts w:hint="eastAsia"/>
-            <w:lang w:eastAsia="ko-KR"/>
-          </w:rPr>
-          <w:t>재설정되고</w:t>
-        </w:r>
-        <w:r>
-          <w:rPr>
-            <w:rFonts w:hint="eastAsia"/>
-            <w:lang w:eastAsia="ko-KR"/>
-          </w:rPr>
-          <w:t xml:space="preserve"> </w:t>
-        </w:r>
-        <w:r>
-          <w:rPr>
-            <w:rFonts w:hint="eastAsia"/>
-            <w:lang w:eastAsia="ko-KR"/>
-          </w:rPr>
-          <w:t>해당</w:t>
-        </w:r>
-        <w:r>
-          <w:rPr>
-            <w:rFonts w:hint="eastAsia"/>
-            <w:lang w:eastAsia="ko-KR"/>
-          </w:rPr>
-          <w:t xml:space="preserve"> </w:t>
-        </w:r>
-        <w:r>
-          <w:rPr>
-            <w:rFonts w:hint="eastAsia"/>
-            <w:lang w:eastAsia="ko-KR"/>
-          </w:rPr>
-          <w:t>커밋</w:t>
-        </w:r>
-        <w:r>
-          <w:rPr>
-            <w:rFonts w:hint="eastAsia"/>
-            <w:lang w:eastAsia="ko-KR"/>
-          </w:rPr>
-          <w:t xml:space="preserve"> </w:t>
-        </w:r>
-        <w:r>
-          <w:rPr>
-            <w:rFonts w:hint="eastAsia"/>
-            <w:lang w:eastAsia="ko-KR"/>
-          </w:rPr>
-          <w:t>이후의</w:t>
-        </w:r>
-        <w:r>
-          <w:rPr>
-            <w:rFonts w:hint="eastAsia"/>
-            <w:lang w:eastAsia="ko-KR"/>
-          </w:rPr>
-          <w:t xml:space="preserve"> </w:t>
-        </w:r>
-        <w:r>
-          <w:rPr>
-            <w:rFonts w:hint="eastAsia"/>
-            <w:lang w:eastAsia="ko-KR"/>
-          </w:rPr>
-          <w:t>이력은</w:t>
-        </w:r>
-        <w:r>
-          <w:rPr>
-            <w:rFonts w:hint="eastAsia"/>
-            <w:lang w:eastAsia="ko-KR"/>
-          </w:rPr>
-          <w:t xml:space="preserve"> </w:t>
-        </w:r>
-        <w:r>
-          <w:rPr>
-            <w:rFonts w:hint="eastAsia"/>
-            <w:lang w:eastAsia="ko-KR"/>
-          </w:rPr>
-          <w:t>사라진다</w:t>
-        </w:r>
-        <w:r>
-          <w:rPr>
-            <w:rFonts w:hint="eastAsia"/>
-            <w:lang w:eastAsia="ko-KR"/>
-          </w:rPr>
-          <w:t>.</w:t>
-        </w:r>
-        <w:r>
-          <w:rPr>
-            <w:lang w:eastAsia="ko-KR"/>
-          </w:rPr>
-          <w:t xml:space="preserve"> </w:t>
-        </w:r>
-        <w:r>
-          <w:rPr>
-            <w:rFonts w:hint="eastAsia"/>
-            <w:lang w:eastAsia="ko-KR"/>
-          </w:rPr>
-          <w:t>이미</w:t>
-        </w:r>
-        <w:r>
-          <w:rPr>
-            <w:rFonts w:hint="eastAsia"/>
-            <w:lang w:eastAsia="ko-KR"/>
-          </w:rPr>
-          <w:t xml:space="preserve"> </w:t>
-        </w:r>
-        <w:r>
-          <w:rPr>
-            <w:lang w:eastAsia="ko-KR"/>
-          </w:rPr>
-          <w:t>push</w:t>
-        </w:r>
-        <w:r>
-          <w:rPr>
-            <w:rFonts w:hint="eastAsia"/>
-            <w:lang w:eastAsia="ko-KR"/>
-          </w:rPr>
-          <w:t>한</w:t>
-        </w:r>
-        <w:r>
-          <w:rPr>
-            <w:rFonts w:hint="eastAsia"/>
-            <w:lang w:eastAsia="ko-KR"/>
-          </w:rPr>
-          <w:t xml:space="preserve"> </w:t>
-        </w:r>
-        <w:r>
-          <w:rPr>
-            <w:rFonts w:hint="eastAsia"/>
-            <w:lang w:eastAsia="ko-KR"/>
-          </w:rPr>
-          <w:t>상태라면</w:t>
-        </w:r>
-        <w:r>
-          <w:rPr>
-            <w:rFonts w:hint="eastAsia"/>
-            <w:lang w:eastAsia="ko-KR"/>
-          </w:rPr>
-          <w:t xml:space="preserve"> </w:t>
-        </w:r>
-        <w:r>
-          <w:rPr>
-            <w:lang w:eastAsia="ko-KR"/>
-          </w:rPr>
-          <w:t>reset</w:t>
-        </w:r>
-        <w:r>
-          <w:rPr>
-            <w:rFonts w:hint="eastAsia"/>
-            <w:lang w:eastAsia="ko-KR"/>
-          </w:rPr>
-          <w:t>을</w:t>
-        </w:r>
-        <w:r>
-          <w:rPr>
-            <w:rFonts w:hint="eastAsia"/>
-            <w:lang w:eastAsia="ko-KR"/>
-          </w:rPr>
-          <w:t xml:space="preserve"> </w:t>
-        </w:r>
-        <w:r>
-          <w:rPr>
-            <w:rFonts w:hint="eastAsia"/>
-            <w:lang w:eastAsia="ko-KR"/>
-          </w:rPr>
-          <w:t>사용하지</w:t>
-        </w:r>
-        <w:r>
-          <w:rPr>
-            <w:rFonts w:hint="eastAsia"/>
-            <w:lang w:eastAsia="ko-KR"/>
-          </w:rPr>
-          <w:t xml:space="preserve"> </w:t>
-        </w:r>
-        <w:r>
-          <w:rPr>
-            <w:rFonts w:hint="eastAsia"/>
-            <w:lang w:eastAsia="ko-KR"/>
-          </w:rPr>
-          <w:t>말고</w:t>
-        </w:r>
-        <w:r>
-          <w:rPr>
-            <w:rFonts w:hint="eastAsia"/>
-            <w:lang w:eastAsia="ko-KR"/>
-          </w:rPr>
-          <w:t xml:space="preserve"> </w:t>
-        </w:r>
-        <w:r>
-          <w:rPr>
-            <w:lang w:eastAsia="ko-KR"/>
-          </w:rPr>
-          <w:t>revert</w:t>
-        </w:r>
-        <w:r>
-          <w:rPr>
-            <w:rFonts w:hint="eastAsia"/>
-            <w:lang w:eastAsia="ko-KR"/>
-          </w:rPr>
-          <w:t>만을</w:t>
-        </w:r>
-        <w:r>
-          <w:rPr>
-            <w:rFonts w:hint="eastAsia"/>
-            <w:lang w:eastAsia="ko-KR"/>
-          </w:rPr>
-          <w:t xml:space="preserve"> </w:t>
-        </w:r>
-        <w:r>
-          <w:rPr>
-            <w:rFonts w:hint="eastAsia"/>
-            <w:lang w:eastAsia="ko-KR"/>
-          </w:rPr>
-          <w:t>사용해야</w:t>
-        </w:r>
-        <w:r>
-          <w:rPr>
-            <w:rFonts w:hint="eastAsia"/>
-            <w:lang w:eastAsia="ko-KR"/>
-          </w:rPr>
-          <w:t xml:space="preserve"> </w:t>
-        </w:r>
-        <w:r>
-          <w:rPr>
-            <w:rFonts w:hint="eastAsia"/>
-            <w:lang w:eastAsia="ko-KR"/>
-          </w:rPr>
-          <w:t>한다</w:t>
-        </w:r>
-        <w:r>
-          <w:rPr>
-            <w:rFonts w:hint="eastAsia"/>
-            <w:lang w:eastAsia="ko-KR"/>
-          </w:rPr>
-          <w:t>.</w:t>
-        </w:r>
-      </w:ins>
+          <w:lang w:eastAsia="ko-KR"/>
+        </w:rPr>
+      </w:pPr>
+      <w:r>
+        <w:rPr>
+          <w:rFonts w:hint="eastAsia"/>
+          <w:lang w:eastAsia="ko-KR"/>
+        </w:rPr>
+        <w:t>돌아가려는</w:t>
+      </w:r>
+      <w:r>
+        <w:rPr>
+          <w:rFonts w:hint="eastAsia"/>
+          <w:lang w:eastAsia="ko-KR"/>
+        </w:rPr>
+        <w:t xml:space="preserve"> </w:t>
+      </w:r>
+      <w:r>
+        <w:rPr>
+          <w:rFonts w:hint="eastAsia"/>
+          <w:lang w:eastAsia="ko-KR"/>
+        </w:rPr>
+        <w:t>커밋으로</w:t>
+      </w:r>
+      <w:r>
+        <w:rPr>
+          <w:rFonts w:hint="eastAsia"/>
+          <w:lang w:eastAsia="ko-KR"/>
+        </w:rPr>
+        <w:t xml:space="preserve"> </w:t>
+      </w:r>
+      <w:r>
+        <w:rPr>
+          <w:rFonts w:hint="eastAsia"/>
+          <w:lang w:eastAsia="ko-KR"/>
+        </w:rPr>
+        <w:t>저장소는</w:t>
+      </w:r>
+      <w:r>
+        <w:rPr>
+          <w:rFonts w:hint="eastAsia"/>
+          <w:lang w:eastAsia="ko-KR"/>
+        </w:rPr>
+        <w:t xml:space="preserve"> </w:t>
+      </w:r>
+      <w:r>
+        <w:rPr>
+          <w:rFonts w:hint="eastAsia"/>
+          <w:lang w:eastAsia="ko-KR"/>
+        </w:rPr>
+        <w:t>재설정되고</w:t>
+      </w:r>
+      <w:r>
+        <w:rPr>
+          <w:rFonts w:hint="eastAsia"/>
+          <w:lang w:eastAsia="ko-KR"/>
+        </w:rPr>
+        <w:t xml:space="preserve"> </w:t>
+      </w:r>
+      <w:r>
+        <w:rPr>
+          <w:rFonts w:hint="eastAsia"/>
+          <w:lang w:eastAsia="ko-KR"/>
+        </w:rPr>
+        <w:t>해당</w:t>
+      </w:r>
+      <w:r>
+        <w:rPr>
+          <w:rFonts w:hint="eastAsia"/>
+          <w:lang w:eastAsia="ko-KR"/>
+        </w:rPr>
+        <w:t xml:space="preserve"> </w:t>
+      </w:r>
+      <w:r>
+        <w:rPr>
+          <w:rFonts w:hint="eastAsia"/>
+          <w:lang w:eastAsia="ko-KR"/>
+        </w:rPr>
+        <w:t>커밋</w:t>
+      </w:r>
+      <w:r>
+        <w:rPr>
+          <w:rFonts w:hint="eastAsia"/>
+          <w:lang w:eastAsia="ko-KR"/>
+        </w:rPr>
+        <w:t xml:space="preserve"> </w:t>
+      </w:r>
+      <w:r>
+        <w:rPr>
+          <w:rFonts w:hint="eastAsia"/>
+          <w:lang w:eastAsia="ko-KR"/>
+        </w:rPr>
+        <w:t>이후의</w:t>
+      </w:r>
+      <w:r>
+        <w:rPr>
+          <w:rFonts w:hint="eastAsia"/>
+          <w:lang w:eastAsia="ko-KR"/>
+        </w:rPr>
+        <w:t xml:space="preserve"> </w:t>
+      </w:r>
+      <w:r>
+        <w:rPr>
+          <w:rFonts w:hint="eastAsia"/>
+          <w:lang w:eastAsia="ko-KR"/>
+        </w:rPr>
+        <w:t>이력은</w:t>
+      </w:r>
+      <w:r>
+        <w:rPr>
+          <w:rFonts w:hint="eastAsia"/>
+          <w:lang w:eastAsia="ko-KR"/>
+        </w:rPr>
+        <w:t xml:space="preserve"> </w:t>
+      </w:r>
+      <w:r>
+        <w:rPr>
+          <w:rFonts w:hint="eastAsia"/>
+          <w:lang w:eastAsia="ko-KR"/>
+        </w:rPr>
+        <w:t>사라진다</w:t>
+      </w:r>
+      <w:r>
+        <w:rPr>
+          <w:rFonts w:hint="eastAsia"/>
+          <w:lang w:eastAsia="ko-KR"/>
+        </w:rPr>
+        <w:t xml:space="preserve">. </w:t>
+      </w:r>
+      <w:r>
+        <w:rPr>
+          <w:rFonts w:hint="eastAsia"/>
+          <w:lang w:eastAsia="ko-KR"/>
+        </w:rPr>
+        <w:t>이미</w:t>
+      </w:r>
+      <w:r>
+        <w:rPr>
+          <w:rFonts w:hint="eastAsia"/>
+          <w:lang w:eastAsia="ko-KR"/>
+        </w:rPr>
+        <w:t xml:space="preserve"> </w:t>
+      </w:r>
+      <w:r>
+        <w:rPr>
+          <w:lang w:eastAsia="ko-KR"/>
+        </w:rPr>
+        <w:t>push</w:t>
+      </w:r>
+      <w:r>
+        <w:rPr>
+          <w:rFonts w:hint="eastAsia"/>
+          <w:lang w:eastAsia="ko-KR"/>
+        </w:rPr>
+        <w:t>한</w:t>
+      </w:r>
+      <w:r>
+        <w:rPr>
+          <w:rFonts w:hint="eastAsia"/>
+          <w:lang w:eastAsia="ko-KR"/>
+        </w:rPr>
+        <w:t xml:space="preserve"> </w:t>
+      </w:r>
+      <w:r>
+        <w:rPr>
+          <w:rFonts w:hint="eastAsia"/>
+          <w:lang w:eastAsia="ko-KR"/>
+        </w:rPr>
+        <w:t>상태라면</w:t>
+      </w:r>
+      <w:r>
+        <w:rPr>
+          <w:rFonts w:hint="eastAsia"/>
+          <w:lang w:eastAsia="ko-KR"/>
+        </w:rPr>
+        <w:t xml:space="preserve"> </w:t>
+      </w:r>
+      <w:r>
+        <w:rPr>
+          <w:lang w:eastAsia="ko-KR"/>
+        </w:rPr>
+        <w:t>reset</w:t>
+      </w:r>
+      <w:r>
+        <w:rPr>
+          <w:rFonts w:hint="eastAsia"/>
+          <w:lang w:eastAsia="ko-KR"/>
+        </w:rPr>
+        <w:t>을</w:t>
+      </w:r>
+      <w:r>
+        <w:rPr>
+          <w:rFonts w:hint="eastAsia"/>
+          <w:lang w:eastAsia="ko-KR"/>
+        </w:rPr>
+        <w:t xml:space="preserve"> </w:t>
+      </w:r>
+      <w:r>
+        <w:rPr>
+          <w:rFonts w:hint="eastAsia"/>
+          <w:lang w:eastAsia="ko-KR"/>
+        </w:rPr>
+        <w:t>사용하지</w:t>
+      </w:r>
+      <w:r>
+        <w:rPr>
+          <w:rFonts w:hint="eastAsia"/>
+          <w:lang w:eastAsia="ko-KR"/>
+        </w:rPr>
+        <w:t xml:space="preserve"> </w:t>
+      </w:r>
+      <w:r>
+        <w:rPr>
+          <w:rFonts w:hint="eastAsia"/>
+          <w:lang w:eastAsia="ko-KR"/>
+        </w:rPr>
+        <w:t>말고</w:t>
+      </w:r>
+      <w:r>
+        <w:rPr>
+          <w:rFonts w:hint="eastAsia"/>
+          <w:lang w:eastAsia="ko-KR"/>
+        </w:rPr>
+        <w:t xml:space="preserve"> </w:t>
+      </w:r>
+      <w:r>
+        <w:rPr>
+          <w:lang w:eastAsia="ko-KR"/>
+        </w:rPr>
+        <w:t>revert</w:t>
+      </w:r>
+      <w:r>
+        <w:rPr>
+          <w:rFonts w:hint="eastAsia"/>
+          <w:lang w:eastAsia="ko-KR"/>
+        </w:rPr>
+        <w:t>만</w:t>
+      </w:r>
+      <w:r>
+        <w:rPr>
+          <w:rFonts w:hint="eastAsia"/>
+          <w:lang w:eastAsia="ko-KR"/>
+        </w:rPr>
+        <w:t xml:space="preserve"> </w:t>
+      </w:r>
+      <w:r>
+        <w:rPr>
+          <w:rFonts w:hint="eastAsia"/>
+          <w:lang w:eastAsia="ko-KR"/>
+        </w:rPr>
+        <w:t>사용해야</w:t>
+      </w:r>
+      <w:r>
+        <w:rPr>
+          <w:rFonts w:hint="eastAsia"/>
+          <w:lang w:eastAsia="ko-KR"/>
+        </w:rPr>
+        <w:t xml:space="preserve"> </w:t>
+      </w:r>
+      <w:r>
+        <w:rPr>
+          <w:rFonts w:hint="eastAsia"/>
+          <w:lang w:eastAsia="ko-KR"/>
+        </w:rPr>
+        <w:t>한다</w:t>
+      </w:r>
+      <w:r>
+        <w:rPr>
+          <w:rFonts w:hint="eastAsia"/>
+          <w:lang w:eastAsia="ko-KR"/>
+        </w:rPr>
+        <w:t>.</w:t>
+      </w:r>
     </w:p>
     <w:p>
       <w:pPr>
         <w:rPr>
-          <w:ins w:id="29" w:author="theirs" w:date="2019-11-12T02:21:00Z"/>
-          <w:lang w:eastAsia="ko-KR"/>
-        </w:rPr>
-      </w:pPr>
-      <w:ins w:id="30" w:author="theirs" w:date="2019-11-12T02:21:00Z">
-        <w:r>
-          <w:rPr>
-            <w:lang w:eastAsia="ko-KR"/>
-          </w:rPr>
-          <w:t>git reset &lt;</w:t>
-        </w:r>
-        <w:r>
-          <w:rPr>
-            <w:rFonts w:hint="eastAsia"/>
-            <w:lang w:eastAsia="ko-KR"/>
-          </w:rPr>
-          <w:t>옵션</w:t>
-        </w:r>
-        <w:r>
-          <w:rPr>
-            <w:rFonts w:hint="eastAsia"/>
-            <w:lang w:eastAsia="ko-KR"/>
-          </w:rPr>
-          <w:t>&gt;</w:t>
-        </w:r>
-        <w:r>
-          <w:rPr>
-            <w:lang w:eastAsia="ko-KR"/>
-          </w:rPr>
-          <w:t xml:space="preserve"> &lt;</w:t>
-        </w:r>
-        <w:r>
-          <w:rPr>
-            <w:rFonts w:hint="eastAsia"/>
-            <w:lang w:eastAsia="ko-KR"/>
-          </w:rPr>
-          <w:t>돌아가고</w:t>
-        </w:r>
-        <w:r>
-          <w:rPr>
-            <w:rFonts w:hint="eastAsia"/>
-            <w:lang w:eastAsia="ko-KR"/>
-          </w:rPr>
-          <w:t xml:space="preserve"> </w:t>
-        </w:r>
-        <w:r>
-          <w:rPr>
-            <w:rFonts w:hint="eastAsia"/>
-            <w:lang w:eastAsia="ko-KR"/>
-          </w:rPr>
-          <w:t>싶은</w:t>
-        </w:r>
-        <w:r>
-          <w:rPr>
-            <w:rFonts w:hint="eastAsia"/>
-            <w:lang w:eastAsia="ko-KR"/>
-          </w:rPr>
-          <w:t xml:space="preserve"> </w:t>
-        </w:r>
-        <w:r>
-          <w:rPr>
-            <w:rFonts w:hint="eastAsia"/>
-            <w:lang w:eastAsia="ko-KR"/>
-          </w:rPr>
-          <w:t>커밋</w:t>
-        </w:r>
-        <w:r>
-          <w:rPr>
-            <w:rFonts w:hint="eastAsia"/>
-            <w:lang w:eastAsia="ko-KR"/>
-          </w:rPr>
-          <w:t>&gt;</w:t>
-        </w:r>
-        <w:r>
-          <w:rPr>
-            <w:lang w:eastAsia="ko-KR"/>
-          </w:rPr>
-          <w:br/>
-        </w:r>
-        <w:r>
-          <w:rPr>
-            <w:rFonts w:hint="eastAsia"/>
-            <w:lang w:eastAsia="ko-KR"/>
-          </w:rPr>
-          <w:t>옵션</w:t>
-        </w:r>
-        <w:r>
-          <w:rPr>
-            <w:rFonts w:hint="eastAsia"/>
-            <w:lang w:eastAsia="ko-KR"/>
-          </w:rPr>
-          <w:t>:</w:t>
-        </w:r>
-        <w:r>
-          <w:rPr>
-            <w:lang w:eastAsia="ko-KR"/>
-          </w:rPr>
-          <w:t xml:space="preserve"> hard, soft, mixed</w:t>
-        </w:r>
-        <w:r>
-          <w:rPr>
-            <w:lang w:eastAsia="ko-KR"/>
-          </w:rPr>
-          <w:br/>
-        </w:r>
-        <w:r>
-          <w:rPr>
-            <w:rFonts w:hint="eastAsia"/>
-            <w:lang w:eastAsia="ko-KR"/>
-          </w:rPr>
-          <w:t>g</w:t>
-        </w:r>
-        <w:r>
-          <w:rPr>
-            <w:lang w:eastAsia="ko-KR"/>
-          </w:rPr>
-          <w:t>it reset –hard a3bbb3c</w:t>
-        </w:r>
-      </w:ins>
+          <w:lang w:eastAsia="ko-KR"/>
+        </w:rPr>
+      </w:pPr>
+      <w:r>
+        <w:rPr>
+          <w:lang w:eastAsia="ko-KR"/>
+        </w:rPr>
+        <w:t>g</w:t>
+      </w:r>
+      <w:r>
+        <w:rPr>
+          <w:rFonts w:hint="eastAsia"/>
+          <w:lang w:eastAsia="ko-KR"/>
+        </w:rPr>
+        <w:t xml:space="preserve">it </w:t>
+      </w:r>
+      <w:r>
+        <w:rPr>
+          <w:lang w:eastAsia="ko-KR"/>
+        </w:rPr>
+        <w:t>reset &lt;</w:t>
+      </w:r>
+      <w:r>
+        <w:rPr>
+          <w:rFonts w:hint="eastAsia"/>
+          <w:lang w:eastAsia="ko-KR"/>
+        </w:rPr>
+        <w:t>옵션</w:t>
+      </w:r>
+      <w:r>
+        <w:rPr>
+          <w:lang w:eastAsia="ko-KR"/>
+        </w:rPr>
+        <w:t>&gt; &lt;</w:t>
+      </w:r>
+      <w:r>
+        <w:rPr>
+          <w:rFonts w:hint="eastAsia"/>
+          <w:lang w:eastAsia="ko-KR"/>
+        </w:rPr>
+        <w:t>돌아가고</w:t>
+      </w:r>
+      <w:r>
+        <w:rPr>
+          <w:rFonts w:hint="eastAsia"/>
+          <w:lang w:eastAsia="ko-KR"/>
+        </w:rPr>
+        <w:t xml:space="preserve"> </w:t>
+      </w:r>
+      <w:r>
+        <w:rPr>
+          <w:rFonts w:hint="eastAsia"/>
+          <w:lang w:eastAsia="ko-KR"/>
+        </w:rPr>
+        <w:t>싶은</w:t>
+      </w:r>
+      <w:r>
+        <w:rPr>
+          <w:rFonts w:hint="eastAsia"/>
+          <w:lang w:eastAsia="ko-KR"/>
+        </w:rPr>
+        <w:t xml:space="preserve"> </w:t>
+      </w:r>
+      <w:r>
+        <w:rPr>
+          <w:rFonts w:hint="eastAsia"/>
+          <w:lang w:eastAsia="ko-KR"/>
+        </w:rPr>
+        <w:t>커밋</w:t>
+      </w:r>
+      <w:r>
+        <w:rPr>
+          <w:rFonts w:hint="eastAsia"/>
+          <w:lang w:eastAsia="ko-KR"/>
+        </w:rPr>
+        <w:t>&gt;</w:t>
+      </w:r>
+      <w:r>
+        <w:rPr>
+          <w:lang w:eastAsia="ko-KR"/>
+        </w:rPr>
+        <w:br/>
+      </w:r>
+      <w:r>
+        <w:rPr>
+          <w:rFonts w:hint="eastAsia"/>
+          <w:lang w:eastAsia="ko-KR"/>
+        </w:rPr>
+        <w:t>옵션</w:t>
+      </w:r>
+      <w:r>
+        <w:rPr>
+          <w:rFonts w:hint="eastAsia"/>
+          <w:lang w:eastAsia="ko-KR"/>
+        </w:rPr>
+        <w:t>:</w:t>
+      </w:r>
+      <w:r>
+        <w:rPr>
+          <w:lang w:eastAsia="ko-KR"/>
+        </w:rPr>
+        <w:t xml:space="preserve"> --</w:t>
+      </w:r>
+      <w:r>
+        <w:rPr>
+          <w:rFonts w:hint="eastAsia"/>
+          <w:lang w:eastAsia="ko-KR"/>
+        </w:rPr>
+        <w:t>hard, --soft, --mixed</w:t>
+      </w:r>
+      <w:r>
+        <w:rPr>
+          <w:lang w:eastAsia="ko-KR"/>
+        </w:rPr>
+        <w:br/>
+        <w:t>git reset –hard a3bbb3c</w:t>
+      </w:r>
     </w:p>
     <w:p>
       <w:pPr>
-        <w:rPr>
-          <w:ins w:id="31" w:author="theirs" w:date="2019-11-12T02:21:00Z"/>
-          <w:lang w:eastAsia="ko-KR"/>
-        </w:rPr>
-      </w:pPr>
+        <w:pStyle w:val="4"/>
+        <w:rPr>
+          <w:lang w:eastAsia="ko-KR"/>
+        </w:rPr>
+      </w:pPr>
+      <w:r>
+        <w:rPr>
+          <w:rFonts w:hint="eastAsia"/>
+          <w:lang w:eastAsia="ko-KR"/>
+        </w:rPr>
+        <w:t>revert</w:t>
+      </w:r>
     </w:p>
     <w:p>
       <w:pPr>
-        <w:pStyle w:val="4"/>
-        <w:rPr>
-          <w:ins w:id="32" w:author="theirs" w:date="2019-11-12T02:21:00Z"/>
-          <w:lang w:eastAsia="ko-KR"/>
-        </w:rPr>
-      </w:pPr>
-      <w:ins w:id="33" w:author="theirs" w:date="2019-11-12T02:21:00Z">
-        <w:r>
-          <w:rPr>
-            <w:lang w:eastAsia="ko-KR"/>
-          </w:rPr>
-          <w:t>revert</w:t>
-        </w:r>
-      </w:ins>
+        <w:rPr>
+          <w:lang w:eastAsia="ko-KR"/>
+        </w:rPr>
+      </w:pPr>
     </w:p>
     <w:p>
       <w:pPr>
         <w:rPr>
-          <w:ins w:id="34" w:author="theirs" w:date="2019-11-12T02:21:00Z"/>
           <w:lang w:eastAsia="ko-KR"/>
         </w:rPr>
       </w:pPr>
     </w:p>
     <w:p>
       <w:pPr>
-        <w:rPr>
-          <w:ins w:id="35" w:author="theirs" w:date="2019-11-12T02:21:00Z"/>
-          <w:lang w:eastAsia="ko-KR"/>
-        </w:rPr>
-      </w:pPr>
+        <w:pStyle w:val="4"/>
+        <w:rPr>
+          <w:lang w:eastAsia="ko-KR"/>
+        </w:rPr>
+      </w:pPr>
+      <w:r>
+        <w:rPr>
+          <w:rFonts w:hint="eastAsia"/>
+          <w:lang w:eastAsia="ko-KR"/>
+        </w:rPr>
+        <w:t>r</w:t>
+      </w:r>
+      <w:r>
+        <w:rPr>
+          <w:lang w:eastAsia="ko-KR"/>
+        </w:rPr>
+        <w:t>m</w:t>
+      </w:r>
     </w:p>
     <w:p>
       <w:pPr>
         <w:rPr>
-          <w:ins w:id="36" w:author="theirs" w:date="2019-11-12T02:21:00Z"/>
-          <w:lang w:eastAsia="ko-KR"/>
-        </w:rPr>
-      </w:pPr>
+          <w:lang w:eastAsia="ko-KR"/>
+        </w:rPr>
+      </w:pPr>
+      <w:r>
+        <w:rPr>
+          <w:lang w:eastAsia="ko-KR"/>
+        </w:rPr>
+        <w:t>staged</w:t>
+      </w:r>
+      <w:r>
+        <w:rPr>
+          <w:rFonts w:hint="eastAsia"/>
+          <w:lang w:eastAsia="ko-KR"/>
+        </w:rPr>
+        <w:t>된</w:t>
+      </w:r>
+      <w:r>
+        <w:rPr>
+          <w:rFonts w:hint="eastAsia"/>
+          <w:lang w:eastAsia="ko-KR"/>
+        </w:rPr>
+        <w:t xml:space="preserve"> </w:t>
+      </w:r>
+      <w:r>
+        <w:rPr>
+          <w:rFonts w:hint="eastAsia"/>
+          <w:lang w:eastAsia="ko-KR"/>
+        </w:rPr>
+        <w:t>파일을</w:t>
+      </w:r>
+      <w:r>
+        <w:rPr>
+          <w:rFonts w:hint="eastAsia"/>
+          <w:lang w:eastAsia="ko-KR"/>
+        </w:rPr>
+        <w:t xml:space="preserve"> </w:t>
+      </w:r>
+      <w:r>
+        <w:rPr>
+          <w:lang w:eastAsia="ko-KR"/>
+        </w:rPr>
+        <w:t>unstaged</w:t>
+      </w:r>
+      <w:r>
+        <w:rPr>
+          <w:rFonts w:hint="eastAsia"/>
+          <w:lang w:eastAsia="ko-KR"/>
+        </w:rPr>
+        <w:t>하게</w:t>
+      </w:r>
+      <w:r>
+        <w:rPr>
+          <w:rFonts w:hint="eastAsia"/>
+          <w:lang w:eastAsia="ko-KR"/>
+        </w:rPr>
+        <w:t xml:space="preserve"> </w:t>
+      </w:r>
+      <w:r>
+        <w:rPr>
+          <w:rFonts w:hint="eastAsia"/>
+          <w:lang w:eastAsia="ko-KR"/>
+        </w:rPr>
+        <w:t>할</w:t>
+      </w:r>
+      <w:r>
+        <w:rPr>
+          <w:rFonts w:hint="eastAsia"/>
+          <w:lang w:eastAsia="ko-KR"/>
+        </w:rPr>
+        <w:t xml:space="preserve"> </w:t>
+      </w:r>
+      <w:r>
+        <w:rPr>
+          <w:rFonts w:hint="eastAsia"/>
+          <w:lang w:eastAsia="ko-KR"/>
+        </w:rPr>
+        <w:t>때</w:t>
+      </w:r>
+      <w:r>
+        <w:rPr>
+          <w:rFonts w:hint="eastAsia"/>
+          <w:lang w:eastAsia="ko-KR"/>
+        </w:rPr>
+        <w:t xml:space="preserve"> </w:t>
+      </w:r>
+      <w:r>
+        <w:rPr>
+          <w:rFonts w:hint="eastAsia"/>
+          <w:lang w:eastAsia="ko-KR"/>
+        </w:rPr>
+        <w:t>사용한다</w:t>
+      </w:r>
+      <w:r>
+        <w:rPr>
+          <w:rFonts w:hint="eastAsia"/>
+          <w:lang w:eastAsia="ko-KR"/>
+        </w:rPr>
+        <w:t>.</w:t>
+      </w:r>
     </w:p>
     <w:p>
       <w:pPr>
-        <w:pStyle w:val="4"/>
-        <w:rPr>
-          <w:lang w:eastAsia="ko-KR"/>
-        </w:rPr>
-      </w:pPr>
-      <w:r>
-        <w:rPr>
-          <w:rFonts w:hint="eastAsia"/>
-          <w:lang w:eastAsia="ko-KR"/>
-        </w:rPr>
-        <w:t>r</w:t>
-      </w:r>
-      <w:r>
-        <w:rPr>
-          <w:lang w:eastAsia="ko-KR"/>
-        </w:rPr>
-        <w:t>m</w:t>
+        <w:rPr>
+          <w:lang w:eastAsia="ko-KR"/>
+        </w:rPr>
+      </w:pPr>
+      <w:r>
+        <w:rPr>
+          <w:rFonts w:hint="eastAsia"/>
+          <w:lang w:eastAsia="ko-KR"/>
+        </w:rPr>
+        <w:t>왠만하면</w:t>
+      </w:r>
+      <w:r>
+        <w:rPr>
+          <w:rFonts w:hint="eastAsia"/>
+          <w:lang w:eastAsia="ko-KR"/>
+        </w:rPr>
+        <w:t xml:space="preserve"> </w:t>
+      </w:r>
+      <w:r>
+        <w:rPr>
+          <w:rFonts w:hint="eastAsia"/>
+          <w:lang w:eastAsia="ko-KR"/>
+        </w:rPr>
+        <w:t>사용하지</w:t>
+      </w:r>
+      <w:r>
+        <w:rPr>
+          <w:rFonts w:hint="eastAsia"/>
+          <w:lang w:eastAsia="ko-KR"/>
+        </w:rPr>
+        <w:t xml:space="preserve"> </w:t>
+      </w:r>
+      <w:r>
+        <w:rPr>
+          <w:rFonts w:hint="eastAsia"/>
+          <w:lang w:eastAsia="ko-KR"/>
+        </w:rPr>
+        <w:t>말</w:t>
+      </w:r>
+      <w:r>
+        <w:rPr>
+          <w:rFonts w:hint="eastAsia"/>
+          <w:lang w:eastAsia="ko-KR"/>
+        </w:rPr>
+        <w:t xml:space="preserve"> </w:t>
+      </w:r>
+      <w:r>
+        <w:rPr>
+          <w:rFonts w:hint="eastAsia"/>
+          <w:lang w:eastAsia="ko-KR"/>
+        </w:rPr>
+        <w:t>것</w:t>
+      </w:r>
+      <w:r>
+        <w:rPr>
+          <w:rFonts w:hint="eastAsia"/>
+          <w:lang w:eastAsia="ko-KR"/>
+        </w:rPr>
+        <w:t>!</w:t>
       </w:r>
     </w:p>
     <w:p>
@@ -13782,16 +13929,24 @@
       </w:pPr>
       <w:r>
         <w:rPr>
-          <w:lang w:eastAsia="ko-KR"/>
-        </w:rPr>
-        <w:t>staged</w:t>
-      </w:r>
-      <w:r>
-        <w:rPr>
-          <w:rFonts w:hint="eastAsia"/>
-          <w:lang w:eastAsia="ko-KR"/>
-        </w:rPr>
-        <w:t>된</w:t>
+          <w:rFonts w:hint="eastAsia"/>
+          <w:lang w:eastAsia="ko-KR"/>
+        </w:rPr>
+        <w:t>실수로</w:t>
+      </w:r>
+      <w:r>
+        <w:rPr>
+          <w:rFonts w:hint="eastAsia"/>
+          <w:lang w:eastAsia="ko-KR"/>
+        </w:rPr>
+        <w:t xml:space="preserve"> </w:t>
+      </w:r>
+      <w:r>
+        <w:rPr>
+          <w:rFonts w:hint="eastAsia"/>
+          <w:lang w:eastAsia="ko-KR"/>
+        </w:rPr>
+        <w:t>지워진</w:t>
       </w:r>
       <w:r>
         <w:rPr>
@@ -13816,65 +13971,23 @@
       </w:r>
       <w:r>
         <w:rPr>
-          <w:lang w:eastAsia="ko-KR"/>
-        </w:rPr>
-        <w:t>unstaged</w:t>
-      </w:r>
-      <w:r>
-        <w:rPr>
-          <w:rFonts w:hint="eastAsia"/>
-          <w:lang w:eastAsia="ko-KR"/>
-        </w:rPr>
-        <w:t>하게</w:t>
-      </w:r>
-      <w:r>
-        <w:rPr>
-          <w:rFonts w:hint="eastAsia"/>
-          <w:lang w:eastAsia="ko-KR"/>
-        </w:rPr>
-        <w:t xml:space="preserve"> </w:t>
-      </w:r>
-      <w:r>
-        <w:rPr>
-          <w:rFonts w:hint="eastAsia"/>
-          <w:lang w:eastAsia="ko-KR"/>
-        </w:rPr>
-        <w:t>할</w:t>
-      </w:r>
-      <w:r>
-        <w:rPr>
-          <w:rFonts w:hint="eastAsia"/>
-          <w:lang w:eastAsia="ko-KR"/>
-        </w:rPr>
-        <w:t xml:space="preserve"> </w:t>
-      </w:r>
-      <w:r>
-        <w:rPr>
-          <w:rFonts w:hint="eastAsia"/>
-          <w:lang w:eastAsia="ko-KR"/>
-        </w:rPr>
-        <w:t>때</w:t>
-      </w:r>
-      <w:r>
-        <w:rPr>
-          <w:rFonts w:hint="eastAsia"/>
-          <w:lang w:eastAsia="ko-KR"/>
-        </w:rPr>
-        <w:t xml:space="preserve"> </w:t>
-      </w:r>
-      <w:r>
-        <w:rPr>
-          <w:rFonts w:hint="eastAsia"/>
-          <w:lang w:eastAsia="ko-KR"/>
-        </w:rPr>
-        <w:t>사용한다</w:t>
-      </w:r>
-      <w:r>
-        <w:rPr>
-          <w:rFonts w:hint="eastAsia"/>
-          <w:lang w:eastAsia="ko-KR"/>
-        </w:rPr>
-        <w:t>.</w:t>
+          <w:rFonts w:hint="eastAsia"/>
+          <w:lang w:eastAsia="ko-KR"/>
+        </w:rPr>
+        <w:t>복구하려면</w:t>
+      </w:r>
+      <w:r>
+        <w:rPr>
+          <w:lang w:eastAsia="ko-KR"/>
+        </w:rPr>
+        <w:t>,</w:t>
+      </w:r>
+      <w:r>
+        <w:rPr>
+          <w:lang w:eastAsia="ko-KR"/>
+        </w:rPr>
+        <w:br/>
+        <w:t>git reset –hard HEAD</w:t>
       </w:r>
     </w:p>
     <w:p>
@@ -13883,62 +13996,6 @@
           <w:lang w:eastAsia="ko-KR"/>
         </w:rPr>
       </w:pPr>
-      <w:r>
-        <w:rPr>
-          <w:rFonts w:hint="eastAsia"/>
-          <w:lang w:eastAsia="ko-KR"/>
-        </w:rPr>
-        <w:t>왠만하면</w:t>
-      </w:r>
-      <w:r>
-        <w:rPr>
-          <w:rFonts w:hint="eastAsia"/>
-          <w:lang w:eastAsia="ko-KR"/>
-        </w:rPr>
-        <w:t xml:space="preserve"> </w:t>
-      </w:r>
-      <w:r>
-        <w:rPr>
-          <w:rFonts w:hint="eastAsia"/>
-          <w:lang w:eastAsia="ko-KR"/>
-        </w:rPr>
-        <w:t>사용하지</w:t>
-      </w:r>
-      <w:r>
-        <w:rPr>
-          <w:rFonts w:hint="eastAsia"/>
-          <w:lang w:eastAsia="ko-KR"/>
-        </w:rPr>
-        <w:t xml:space="preserve"> </w:t>
-      </w:r>
-      <w:r>
-        <w:rPr>
-          <w:rFonts w:hint="eastAsia"/>
-          <w:lang w:eastAsia="ko-KR"/>
-        </w:rPr>
-        <w:t>말</w:t>
-      </w:r>
-      <w:r>
-        <w:rPr>
-          <w:rFonts w:hint="eastAsia"/>
-          <w:lang w:eastAsia="ko-KR"/>
-        </w:rPr>
-        <w:t xml:space="preserve"> </w:t>
-      </w:r>
-      <w:r>
-        <w:rPr>
-          <w:rFonts w:hint="eastAsia"/>
-          <w:lang w:eastAsia="ko-KR"/>
-        </w:rPr>
-        <w:t>것</w:t>
-      </w:r>
-      <w:r>
-        <w:rPr>
-          <w:rFonts w:hint="eastAsia"/>
-          <w:lang w:eastAsia="ko-KR"/>
-        </w:rPr>
-        <w:t>!</w:t>
-      </w:r>
     </w:p>
     <w:p>
       <w:pPr>
@@ -13948,85 +14005,10 @@
       </w:pPr>
       <w:r>
         <w:rPr>
-          <w:rFonts w:hint="eastAsia"/>
-          <w:lang w:eastAsia="ko-KR"/>
-        </w:rPr>
-        <w:t>실수로</w:t>
-      </w:r>
-      <w:r>
-        <w:rPr>
-          <w:rFonts w:hint="eastAsia"/>
-          <w:lang w:eastAsia="ko-KR"/>
-        </w:rPr>
-        <w:t xml:space="preserve"> </w:t>
-      </w:r>
-      <w:r>
-        <w:rPr>
-          <w:rFonts w:hint="eastAsia"/>
-          <w:lang w:eastAsia="ko-KR"/>
-        </w:rPr>
-        <w:t>지워진</w:t>
-      </w:r>
-      <w:r>
-        <w:rPr>
-          <w:rFonts w:hint="eastAsia"/>
-          <w:lang w:eastAsia="ko-KR"/>
-        </w:rPr>
-        <w:t xml:space="preserve"> </w:t>
-      </w:r>
-      <w:r>
-        <w:rPr>
-          <w:rFonts w:hint="eastAsia"/>
-          <w:lang w:eastAsia="ko-KR"/>
-        </w:rPr>
-        <w:t>파일을</w:t>
-      </w:r>
-      <w:r>
-        <w:rPr>
-          <w:rFonts w:hint="eastAsia"/>
-          <w:lang w:eastAsia="ko-KR"/>
-        </w:rPr>
-        <w:t xml:space="preserve"> </w:t>
-      </w:r>
-      <w:r>
-        <w:rPr>
-          <w:rFonts w:hint="eastAsia"/>
-          <w:lang w:eastAsia="ko-KR"/>
-        </w:rPr>
-        <w:t>복구하려면</w:t>
-      </w:r>
-      <w:r>
-        <w:rPr>
-          <w:lang w:eastAsia="ko-KR"/>
-        </w:rPr>
-        <w:t>,</w:t>
-      </w:r>
-      <w:r>
-        <w:rPr>
-          <w:lang w:eastAsia="ko-KR"/>
-        </w:rPr>
-        <w:br/>
-        <w:t>git reset –hard HEAD</w:t>
-      </w:r>
-    </w:p>
-    <w:p>
-      <w:pPr>
-        <w:rPr>
-          <w:lang w:eastAsia="ko-KR"/>
-        </w:rPr>
-      </w:pPr>
-    </w:p>
-    <w:p>
-      <w:pPr>
-        <w:rPr>
-          <w:lang w:eastAsia="ko-KR"/>
-        </w:rPr>
-      </w:pPr>
-      <w:r>
-        <w:rPr>
           <w:noProof/>
           <w:lang w:eastAsia="ko-KR"/>
         </w:rPr>
+        <w:lastRenderedPageBreak/>
         <w:drawing>
           <wp:inline distT="0" distB="0" distL="0" distR="0" wp14:anchorId="1A97B47B" wp14:editId="7A2C5648">
             <wp:extent cx="5941060" cy="1628140"/>
@@ -14393,11 +14375,11 @@
       <w:pPr>
         <w:pStyle w:val="4"/>
         <w:rPr>
-          <w:ins w:id="37" w:author="mine" w:date="2019-11-12T02:21:00Z"/>
-          <w:lang w:eastAsia="ko-KR"/>
-        </w:rPr>
-      </w:pPr>
-      <w:ins w:id="38" w:author="mine" w:date="2019-11-12T02:21:00Z">
+          <w:ins w:id="24" w:author="mine" w:date="2019-11-12T02:21:00Z"/>
+          <w:lang w:eastAsia="ko-KR"/>
+        </w:rPr>
+      </w:pPr>
+      <w:ins w:id="25" w:author="mine" w:date="2019-11-12T02:21:00Z">
         <w:r>
           <w:rPr>
             <w:lang w:eastAsia="ko-KR"/>
@@ -14422,11 +14404,11 @@
     <w:p>
       <w:pPr>
         <w:rPr>
-          <w:ins w:id="39" w:author="mine" w:date="2019-11-12T02:21:00Z"/>
-          <w:lang w:eastAsia="ko-KR"/>
-        </w:rPr>
-      </w:pPr>
-      <w:ins w:id="40" w:author="mine" w:date="2019-11-12T02:21:00Z">
+          <w:ins w:id="26" w:author="mine" w:date="2019-11-12T02:21:00Z"/>
+          <w:lang w:eastAsia="ko-KR"/>
+        </w:rPr>
+      </w:pPr>
+      <w:ins w:id="27" w:author="mine" w:date="2019-11-12T02:21:00Z">
         <w:r>
           <w:rPr>
             <w:rFonts w:hint="eastAsia"/>
@@ -14439,7 +14421,7 @@
     <w:p>
       <w:pPr>
         <w:rPr>
-          <w:ins w:id="41" w:author="mine" w:date="2019-11-12T02:21:00Z"/>
+          <w:ins w:id="28" w:author="mine" w:date="2019-11-12T02:21:00Z"/>
           <w:lang w:eastAsia="ko-KR"/>
         </w:rPr>
       </w:pPr>
@@ -14455,6 +14437,7 @@
         <w:rPr>
           <w:lang w:eastAsia="ko-KR"/>
         </w:rPr>
+        <w:lastRenderedPageBreak/>
         <w:t>stash</w:t>
       </w:r>
     </w:p>
@@ -15006,10 +14989,9 @@
       </w:pPr>
       <w:r>
         <w:rPr>
-          <w:rFonts w:hint="eastAsia"/>
-          <w:lang w:eastAsia="ko-KR"/>
-        </w:rPr>
-        <w:t>s</w:t>
+          <w:lang w:eastAsia="ko-KR"/>
+        </w:rPr>
+        <w:t>S</w:t>
       </w:r>
       <w:r>
         <w:rPr>
@@ -15021,456 +15003,400 @@
     <w:p>
       <w:pPr>
         <w:rPr>
-          <w:ins w:id="42" w:author="theirs" w:date="2019-11-12T02:21:00Z"/>
-          <w:lang w:eastAsia="ko-KR"/>
-        </w:rPr>
-      </w:pPr>
-      <w:ins w:id="43" w:author="theirs" w:date="2019-11-12T02:21:00Z">
+          <w:lang w:eastAsia="ko-KR"/>
+        </w:rPr>
+      </w:pPr>
+      <w:r>
+        <w:rPr>
+          <w:rFonts w:hint="eastAsia"/>
+          <w:lang w:eastAsia="ko-KR"/>
+        </w:rPr>
+        <w:t>두</w:t>
+      </w:r>
+      <w:r>
+        <w:rPr>
+          <w:rFonts w:hint="eastAsia"/>
+          <w:lang w:eastAsia="ko-KR"/>
+        </w:rPr>
+        <w:t xml:space="preserve"> </w:t>
+      </w:r>
+      <w:r>
+        <w:rPr>
+          <w:rFonts w:hint="eastAsia"/>
+          <w:lang w:eastAsia="ko-KR"/>
+        </w:rPr>
+        <w:t>프로젝트를</w:t>
+      </w:r>
+      <w:r>
+        <w:rPr>
+          <w:rFonts w:hint="eastAsia"/>
+          <w:lang w:eastAsia="ko-KR"/>
+        </w:rPr>
+        <w:t xml:space="preserve"> </w:t>
+      </w:r>
+      <w:r>
+        <w:rPr>
+          <w:rFonts w:hint="eastAsia"/>
+          <w:lang w:eastAsia="ko-KR"/>
+        </w:rPr>
+        <w:t>서로</w:t>
+      </w:r>
+      <w:r>
+        <w:rPr>
+          <w:rFonts w:hint="eastAsia"/>
+          <w:lang w:eastAsia="ko-KR"/>
+        </w:rPr>
+        <w:t xml:space="preserve"> </w:t>
+      </w:r>
+      <w:r>
+        <w:rPr>
+          <w:rFonts w:hint="eastAsia"/>
+          <w:lang w:eastAsia="ko-KR"/>
+        </w:rPr>
+        <w:t>별개로</w:t>
+      </w:r>
+      <w:r>
+        <w:rPr>
+          <w:rFonts w:hint="eastAsia"/>
+          <w:lang w:eastAsia="ko-KR"/>
+        </w:rPr>
+        <w:t xml:space="preserve"> </w:t>
+      </w:r>
+      <w:r>
+        <w:rPr>
+          <w:rFonts w:hint="eastAsia"/>
+          <w:lang w:eastAsia="ko-KR"/>
+        </w:rPr>
+        <w:t>다루면서도</w:t>
+      </w:r>
+      <w:r>
+        <w:rPr>
+          <w:rFonts w:hint="eastAsia"/>
+          <w:lang w:eastAsia="ko-KR"/>
+        </w:rPr>
+        <w:t xml:space="preserve"> </w:t>
+      </w:r>
+      <w:r>
+        <w:rPr>
+          <w:rFonts w:hint="eastAsia"/>
+          <w:lang w:eastAsia="ko-KR"/>
+        </w:rPr>
+        <w:t>그</w:t>
+      </w:r>
+      <w:r>
+        <w:rPr>
+          <w:rFonts w:hint="eastAsia"/>
+          <w:lang w:eastAsia="ko-KR"/>
+        </w:rPr>
+        <w:t xml:space="preserve"> </w:t>
+      </w:r>
+      <w:r>
+        <w:rPr>
+          <w:rFonts w:hint="eastAsia"/>
+          <w:lang w:eastAsia="ko-KR"/>
+        </w:rPr>
+        <w:t>중</w:t>
+      </w:r>
+      <w:r>
+        <w:rPr>
+          <w:rFonts w:hint="eastAsia"/>
+          <w:lang w:eastAsia="ko-KR"/>
+        </w:rPr>
+        <w:t xml:space="preserve"> </w:t>
+      </w:r>
+      <w:r>
+        <w:rPr>
+          <w:rFonts w:hint="eastAsia"/>
+          <w:lang w:eastAsia="ko-KR"/>
+        </w:rPr>
+        <w:t>하나를</w:t>
+      </w:r>
+      <w:r>
+        <w:rPr>
+          <w:rFonts w:hint="eastAsia"/>
+          <w:lang w:eastAsia="ko-KR"/>
+        </w:rPr>
+        <w:t xml:space="preserve"> </w:t>
+      </w:r>
+      <w:r>
+        <w:rPr>
+          <w:rFonts w:hint="eastAsia"/>
+          <w:lang w:eastAsia="ko-KR"/>
+        </w:rPr>
+        <w:t>다른</w:t>
+      </w:r>
+      <w:r>
+        <w:rPr>
+          <w:rFonts w:hint="eastAsia"/>
+          <w:lang w:eastAsia="ko-KR"/>
+        </w:rPr>
+        <w:t xml:space="preserve"> </w:t>
+      </w:r>
+      <w:r>
+        <w:rPr>
+          <w:rFonts w:hint="eastAsia"/>
+          <w:lang w:eastAsia="ko-KR"/>
+        </w:rPr>
+        <w:t>하나</w:t>
+      </w:r>
+      <w:r>
+        <w:rPr>
+          <w:rFonts w:hint="eastAsia"/>
+          <w:lang w:eastAsia="ko-KR"/>
+        </w:rPr>
+        <w:t xml:space="preserve"> </w:t>
+      </w:r>
+      <w:r>
+        <w:rPr>
+          <w:rFonts w:hint="eastAsia"/>
+          <w:lang w:eastAsia="ko-KR"/>
+        </w:rPr>
+        <w:t>안에서</w:t>
+      </w:r>
+      <w:r>
+        <w:rPr>
+          <w:rFonts w:hint="eastAsia"/>
+          <w:lang w:eastAsia="ko-KR"/>
+        </w:rPr>
+        <w:t xml:space="preserve"> </w:t>
+      </w:r>
+      <w:r>
+        <w:rPr>
+          <w:rFonts w:hint="eastAsia"/>
+          <w:lang w:eastAsia="ko-KR"/>
+        </w:rPr>
+        <w:t>사용하려고</w:t>
+      </w:r>
+      <w:r>
+        <w:rPr>
+          <w:rFonts w:hint="eastAsia"/>
+          <w:lang w:eastAsia="ko-KR"/>
+        </w:rPr>
+        <w:t xml:space="preserve"> </w:t>
+      </w:r>
+      <w:r>
+        <w:rPr>
+          <w:rFonts w:hint="eastAsia"/>
+          <w:lang w:eastAsia="ko-KR"/>
+        </w:rPr>
+        <w:t>할</w:t>
+      </w:r>
+      <w:r>
+        <w:rPr>
+          <w:rFonts w:hint="eastAsia"/>
+          <w:lang w:eastAsia="ko-KR"/>
+        </w:rPr>
+        <w:t xml:space="preserve"> </w:t>
+      </w:r>
+      <w:r>
+        <w:rPr>
+          <w:rFonts w:hint="eastAsia"/>
+          <w:lang w:eastAsia="ko-KR"/>
+        </w:rPr>
+        <w:t>때</w:t>
+      </w:r>
+      <w:r>
+        <w:rPr>
+          <w:rFonts w:hint="eastAsia"/>
+          <w:lang w:eastAsia="ko-KR"/>
+        </w:rPr>
+        <w:t xml:space="preserve"> </w:t>
+      </w:r>
+      <w:r>
+        <w:rPr>
+          <w:rFonts w:hint="eastAsia"/>
+          <w:lang w:eastAsia="ko-KR"/>
+        </w:rPr>
+        <w:t>사용</w:t>
+      </w:r>
+      <w:r>
+        <w:rPr>
+          <w:rFonts w:hint="eastAsia"/>
+          <w:lang w:eastAsia="ko-KR"/>
+        </w:rPr>
+        <w:t xml:space="preserve">. </w:t>
+      </w:r>
+      <w:r>
+        <w:rPr>
+          <w:rFonts w:hint="eastAsia"/>
+          <w:lang w:eastAsia="ko-KR"/>
+        </w:rPr>
+        <w:t>각</w:t>
+      </w:r>
+      <w:r>
+        <w:rPr>
+          <w:rFonts w:hint="eastAsia"/>
+          <w:lang w:eastAsia="ko-KR"/>
+        </w:rPr>
+        <w:t xml:space="preserve"> </w:t>
+      </w:r>
+      <w:r>
+        <w:rPr>
+          <w:rFonts w:hint="eastAsia"/>
+          <w:lang w:eastAsia="ko-KR"/>
+        </w:rPr>
+        <w:t>저장소의</w:t>
+      </w:r>
+      <w:r>
+        <w:rPr>
+          <w:rFonts w:hint="eastAsia"/>
+          <w:lang w:eastAsia="ko-KR"/>
+        </w:rPr>
+        <w:t xml:space="preserve"> </w:t>
+      </w:r>
+      <w:r>
+        <w:rPr>
+          <w:rFonts w:hint="eastAsia"/>
+          <w:lang w:eastAsia="ko-KR"/>
+        </w:rPr>
+        <w:t>커밋은</w:t>
+      </w:r>
+      <w:r>
+        <w:rPr>
+          <w:rFonts w:hint="eastAsia"/>
+          <w:lang w:eastAsia="ko-KR"/>
+        </w:rPr>
+        <w:t xml:space="preserve"> </w:t>
+      </w:r>
+      <w:r>
+        <w:rPr>
+          <w:rFonts w:hint="eastAsia"/>
+          <w:lang w:eastAsia="ko-KR"/>
+        </w:rPr>
+        <w:t>독립적으로</w:t>
+      </w:r>
+      <w:r>
+        <w:rPr>
+          <w:rFonts w:hint="eastAsia"/>
+          <w:lang w:eastAsia="ko-KR"/>
+        </w:rPr>
+        <w:t xml:space="preserve"> </w:t>
+      </w:r>
+      <w:r>
+        <w:rPr>
+          <w:rFonts w:hint="eastAsia"/>
+          <w:lang w:eastAsia="ko-KR"/>
+        </w:rPr>
+        <w:t>관리한다</w:t>
+      </w:r>
+      <w:r>
+        <w:rPr>
+          <w:rFonts w:hint="eastAsia"/>
+          <w:lang w:eastAsia="ko-KR"/>
+        </w:rPr>
+        <w:t>.</w:t>
+      </w:r>
+    </w:p>
+    <w:p>
+      <w:pPr>
+        <w:rPr>
+          <w:rFonts w:hint="eastAsia"/>
+          <w:lang w:eastAsia="ko-KR"/>
+        </w:rPr>
+      </w:pPr>
+      <w:r>
+        <w:rPr>
+          <w:lang w:eastAsia="ko-KR"/>
+        </w:rPr>
+        <w:t xml:space="preserve">[add URL]: git </w:t>
+      </w:r>
+      <w:r>
+        <w:rPr>
+          <w:rFonts w:hint="eastAsia"/>
+          <w:lang w:eastAsia="ko-KR"/>
+        </w:rPr>
+        <w:t>저장소를</w:t>
+      </w:r>
+      <w:r>
+        <w:rPr>
+          <w:rFonts w:hint="eastAsia"/>
+          <w:lang w:eastAsia="ko-KR"/>
+        </w:rPr>
+        <w:t xml:space="preserve"> </w:t>
+      </w:r>
+      <w:r>
+        <w:rPr>
+          <w:rFonts w:hint="eastAsia"/>
+          <w:lang w:eastAsia="ko-KR"/>
+        </w:rPr>
+        <w:t>서브모듈로</w:t>
+      </w:r>
+      <w:r>
+        <w:rPr>
+          <w:rFonts w:hint="eastAsia"/>
+          <w:lang w:eastAsia="ko-KR"/>
+        </w:rPr>
+        <w:t xml:space="preserve"> </w:t>
+      </w:r>
+      <w:r>
+        <w:rPr>
+          <w:rFonts w:hint="eastAsia"/>
+          <w:lang w:eastAsia="ko-KR"/>
+        </w:rPr>
+        <w:t>추가</w:t>
+      </w:r>
+      <w:r>
+        <w:rPr>
+          <w:lang w:eastAsia="ko-KR"/>
+        </w:rPr>
+        <w:br/>
+      </w:r>
+      <w:r>
+        <w:rPr>
+          <w:rFonts w:hint="eastAsia"/>
+          <w:lang w:eastAsia="ko-KR"/>
+        </w:rPr>
+        <w:t xml:space="preserve">git submodule add </w:t>
+      </w:r>
+      <w:hyperlink r:id="rId29" w:history="1">
         <w:r>
           <w:rPr>
+            <w:rStyle w:val="a6"/>
             <w:rFonts w:hint="eastAsia"/>
             <w:lang w:eastAsia="ko-KR"/>
           </w:rPr>
-          <w:t>두</w:t>
+          <w:t>http://github.com/chaconinc/DbConnector</w:t>
         </w:r>
-        <w:r>
-          <w:rPr>
-            <w:rFonts w:hint="eastAsia"/>
-            <w:lang w:eastAsia="ko-KR"/>
-          </w:rPr>
-          <w:t xml:space="preserve"> </w:t>
-        </w:r>
-        <w:r>
-          <w:rPr>
-            <w:rFonts w:hint="eastAsia"/>
-            <w:lang w:eastAsia="ko-KR"/>
-          </w:rPr>
-          <w:t>프로젝트를</w:t>
-        </w:r>
-        <w:r>
-          <w:rPr>
-            <w:rFonts w:hint="eastAsia"/>
-            <w:lang w:eastAsia="ko-KR"/>
-          </w:rPr>
-          <w:t xml:space="preserve"> </w:t>
-        </w:r>
-        <w:r>
-          <w:rPr>
-            <w:rFonts w:hint="eastAsia"/>
-            <w:lang w:eastAsia="ko-KR"/>
-          </w:rPr>
-          <w:t>서로</w:t>
-        </w:r>
-        <w:r>
-          <w:rPr>
-            <w:rFonts w:hint="eastAsia"/>
-            <w:lang w:eastAsia="ko-KR"/>
-          </w:rPr>
-          <w:t xml:space="preserve"> </w:t>
-        </w:r>
-        <w:r>
-          <w:rPr>
-            <w:rFonts w:hint="eastAsia"/>
-            <w:lang w:eastAsia="ko-KR"/>
-          </w:rPr>
-          <w:t>별개로</w:t>
-        </w:r>
-        <w:r>
-          <w:rPr>
-            <w:rFonts w:hint="eastAsia"/>
-            <w:lang w:eastAsia="ko-KR"/>
-          </w:rPr>
-          <w:t xml:space="preserve"> </w:t>
-        </w:r>
-        <w:r>
-          <w:rPr>
-            <w:rFonts w:hint="eastAsia"/>
-            <w:lang w:eastAsia="ko-KR"/>
-          </w:rPr>
-          <w:t>다루면서도</w:t>
-        </w:r>
-        <w:r>
-          <w:rPr>
-            <w:rFonts w:hint="eastAsia"/>
-            <w:lang w:eastAsia="ko-KR"/>
-          </w:rPr>
-          <w:t xml:space="preserve"> </w:t>
-        </w:r>
-        <w:r>
-          <w:rPr>
-            <w:rFonts w:hint="eastAsia"/>
-            <w:lang w:eastAsia="ko-KR"/>
-          </w:rPr>
-          <w:t>그</w:t>
-        </w:r>
-        <w:r>
-          <w:rPr>
-            <w:rFonts w:hint="eastAsia"/>
-            <w:lang w:eastAsia="ko-KR"/>
-          </w:rPr>
-          <w:t xml:space="preserve"> </w:t>
-        </w:r>
-        <w:r>
-          <w:rPr>
-            <w:rFonts w:hint="eastAsia"/>
-            <w:lang w:eastAsia="ko-KR"/>
-          </w:rPr>
-          <w:t>중</w:t>
-        </w:r>
-        <w:r>
-          <w:rPr>
-            <w:rFonts w:hint="eastAsia"/>
-            <w:lang w:eastAsia="ko-KR"/>
-          </w:rPr>
-          <w:t xml:space="preserve"> </w:t>
-        </w:r>
-        <w:r>
-          <w:rPr>
-            <w:rFonts w:hint="eastAsia"/>
-            <w:lang w:eastAsia="ko-KR"/>
-          </w:rPr>
-          <w:t>하나를</w:t>
-        </w:r>
-        <w:r>
-          <w:rPr>
-            <w:rFonts w:hint="eastAsia"/>
-            <w:lang w:eastAsia="ko-KR"/>
-          </w:rPr>
-          <w:t xml:space="preserve"> </w:t>
-        </w:r>
-        <w:r>
-          <w:rPr>
-            <w:rFonts w:hint="eastAsia"/>
-            <w:lang w:eastAsia="ko-KR"/>
-          </w:rPr>
-          <w:t>다른</w:t>
-        </w:r>
-        <w:r>
-          <w:rPr>
-            <w:rFonts w:hint="eastAsia"/>
-            <w:lang w:eastAsia="ko-KR"/>
-          </w:rPr>
-          <w:t xml:space="preserve"> </w:t>
-        </w:r>
-        <w:r>
-          <w:rPr>
-            <w:rFonts w:hint="eastAsia"/>
-            <w:lang w:eastAsia="ko-KR"/>
-          </w:rPr>
-          <w:t>하나</w:t>
-        </w:r>
-        <w:r>
-          <w:rPr>
-            <w:rFonts w:hint="eastAsia"/>
-            <w:lang w:eastAsia="ko-KR"/>
-          </w:rPr>
-          <w:t xml:space="preserve"> </w:t>
-        </w:r>
-        <w:r>
-          <w:rPr>
-            <w:rFonts w:hint="eastAsia"/>
-            <w:lang w:eastAsia="ko-KR"/>
-          </w:rPr>
-          <w:t>안에서</w:t>
-        </w:r>
-        <w:r>
-          <w:rPr>
-            <w:rFonts w:hint="eastAsia"/>
-            <w:lang w:eastAsia="ko-KR"/>
-          </w:rPr>
-          <w:t xml:space="preserve"> </w:t>
-        </w:r>
-        <w:r>
-          <w:rPr>
-            <w:rFonts w:hint="eastAsia"/>
-            <w:lang w:eastAsia="ko-KR"/>
-          </w:rPr>
-          <w:t>사용하려고</w:t>
-        </w:r>
-        <w:r>
-          <w:rPr>
-            <w:rFonts w:hint="eastAsia"/>
-            <w:lang w:eastAsia="ko-KR"/>
-          </w:rPr>
-          <w:t xml:space="preserve"> </w:t>
-        </w:r>
-        <w:r>
-          <w:rPr>
-            <w:rFonts w:hint="eastAsia"/>
-            <w:lang w:eastAsia="ko-KR"/>
-          </w:rPr>
-          <w:t>할</w:t>
-        </w:r>
-        <w:r>
-          <w:rPr>
-            <w:rFonts w:hint="eastAsia"/>
-            <w:lang w:eastAsia="ko-KR"/>
-          </w:rPr>
-          <w:t xml:space="preserve"> </w:t>
-        </w:r>
-        <w:r>
-          <w:rPr>
-            <w:rFonts w:hint="eastAsia"/>
-            <w:lang w:eastAsia="ko-KR"/>
-          </w:rPr>
-          <w:t>때</w:t>
-        </w:r>
-        <w:r>
-          <w:rPr>
-            <w:lang w:eastAsia="ko-KR"/>
-          </w:rPr>
-          <w:t xml:space="preserve"> </w:t>
-        </w:r>
-        <w:r>
-          <w:rPr>
-            <w:rFonts w:hint="eastAsia"/>
-            <w:lang w:eastAsia="ko-KR"/>
-          </w:rPr>
-          <w:t>사용</w:t>
-        </w:r>
-        <w:r>
-          <w:rPr>
-            <w:rFonts w:hint="eastAsia"/>
-            <w:lang w:eastAsia="ko-KR"/>
-          </w:rPr>
-          <w:t>.</w:t>
-        </w:r>
-        <w:r>
-          <w:rPr>
-            <w:lang w:eastAsia="ko-KR"/>
-          </w:rPr>
-          <w:t xml:space="preserve"> </w:t>
-        </w:r>
-        <w:r>
-          <w:rPr>
-            <w:rFonts w:hint="eastAsia"/>
-            <w:lang w:eastAsia="ko-KR"/>
-          </w:rPr>
-          <w:t>각</w:t>
-        </w:r>
-        <w:r>
-          <w:rPr>
-            <w:rFonts w:hint="eastAsia"/>
-            <w:lang w:eastAsia="ko-KR"/>
-          </w:rPr>
-          <w:t xml:space="preserve"> </w:t>
-        </w:r>
-        <w:r>
-          <w:rPr>
-            <w:rFonts w:hint="eastAsia"/>
-            <w:lang w:eastAsia="ko-KR"/>
-          </w:rPr>
-          <w:t>저장소의</w:t>
-        </w:r>
-        <w:r>
-          <w:rPr>
-            <w:rFonts w:hint="eastAsia"/>
-            <w:lang w:eastAsia="ko-KR"/>
-          </w:rPr>
-          <w:t xml:space="preserve"> </w:t>
-        </w:r>
-        <w:r>
-          <w:rPr>
-            <w:rFonts w:hint="eastAsia"/>
-            <w:lang w:eastAsia="ko-KR"/>
-          </w:rPr>
-          <w:t>커밋은</w:t>
-        </w:r>
-        <w:r>
-          <w:rPr>
-            <w:rFonts w:hint="eastAsia"/>
-            <w:lang w:eastAsia="ko-KR"/>
-          </w:rPr>
-          <w:t xml:space="preserve"> </w:t>
-        </w:r>
-        <w:r>
-          <w:rPr>
-            <w:rFonts w:hint="eastAsia"/>
-            <w:lang w:eastAsia="ko-KR"/>
-          </w:rPr>
-          <w:t>독립적으로</w:t>
-        </w:r>
-        <w:r>
-          <w:rPr>
-            <w:rFonts w:hint="eastAsia"/>
-            <w:lang w:eastAsia="ko-KR"/>
-          </w:rPr>
-          <w:t xml:space="preserve"> </w:t>
-        </w:r>
-        <w:r>
-          <w:rPr>
-            <w:rFonts w:hint="eastAsia"/>
-            <w:lang w:eastAsia="ko-KR"/>
-          </w:rPr>
-          <w:t>관리한다</w:t>
-        </w:r>
-        <w:r>
-          <w:rPr>
-            <w:rFonts w:hint="eastAsia"/>
-            <w:lang w:eastAsia="ko-KR"/>
-          </w:rPr>
-          <w:t>.</w:t>
-        </w:r>
-      </w:ins>
+      </w:hyperlink>
     </w:p>
     <w:p>
       <w:pPr>
         <w:rPr>
-          <w:ins w:id="44" w:author="theirs" w:date="2019-11-12T02:21:00Z"/>
-          <w:lang w:eastAsia="ko-KR"/>
-        </w:rPr>
-      </w:pPr>
-      <w:ins w:id="45" w:author="theirs" w:date="2019-11-12T02:21:00Z">
-        <w:r>
-          <w:rPr>
-            <w:lang w:eastAsia="ko-KR"/>
-          </w:rPr>
-          <w:t>[</w:t>
-        </w:r>
-        <w:r>
-          <w:rPr>
-            <w:rFonts w:hint="eastAsia"/>
-            <w:lang w:eastAsia="ko-KR"/>
-          </w:rPr>
-          <w:t>a</w:t>
-        </w:r>
-        <w:r>
-          <w:rPr>
-            <w:lang w:eastAsia="ko-KR"/>
-          </w:rPr>
-          <w:t xml:space="preserve">dd URL]: </w:t>
-        </w:r>
-        <w:r>
-          <w:rPr>
-            <w:rFonts w:hint="eastAsia"/>
-            <w:lang w:eastAsia="ko-KR"/>
-          </w:rPr>
-          <w:t>g</w:t>
-        </w:r>
-        <w:r>
-          <w:rPr>
-            <w:lang w:eastAsia="ko-KR"/>
-          </w:rPr>
-          <w:t xml:space="preserve">it </w:t>
-        </w:r>
-        <w:r>
-          <w:rPr>
-            <w:rFonts w:hint="eastAsia"/>
-            <w:lang w:eastAsia="ko-KR"/>
-          </w:rPr>
-          <w:t>저장소를</w:t>
-        </w:r>
-        <w:r>
-          <w:rPr>
-            <w:rFonts w:hint="eastAsia"/>
-            <w:lang w:eastAsia="ko-KR"/>
-          </w:rPr>
-          <w:t xml:space="preserve"> </w:t>
-        </w:r>
-        <w:r>
-          <w:rPr>
-            <w:rFonts w:hint="eastAsia"/>
-            <w:lang w:eastAsia="ko-KR"/>
-          </w:rPr>
-          <w:t>서브모듈로</w:t>
-        </w:r>
-        <w:r>
-          <w:rPr>
-            <w:rFonts w:hint="eastAsia"/>
-            <w:lang w:eastAsia="ko-KR"/>
-          </w:rPr>
-          <w:t xml:space="preserve"> </w:t>
-        </w:r>
-        <w:r>
-          <w:rPr>
-            <w:rFonts w:hint="eastAsia"/>
-            <w:lang w:eastAsia="ko-KR"/>
-          </w:rPr>
-          <w:t>추가</w:t>
-        </w:r>
-        <w:r>
-          <w:rPr>
-            <w:rFonts w:hint="eastAsia"/>
-            <w:lang w:eastAsia="ko-KR"/>
-          </w:rPr>
-          <w:t>.</w:t>
-        </w:r>
-        <w:r>
-          <w:rPr>
-            <w:lang w:eastAsia="ko-KR"/>
-          </w:rPr>
-          <w:br/>
-          <w:t xml:space="preserve">git submodule add </w:t>
-        </w:r>
-        <w:r>
-          <w:fldChar w:fldCharType="begin"/>
-        </w:r>
-        <w:r>
-          <w:instrText xml:space="preserve"> HYPERLINK "https://github.com/chaconinc/DbConnector" </w:instrText>
-        </w:r>
-        <w:r>
-          <w:fldChar w:fldCharType="separate"/>
-        </w:r>
-        <w:r>
-          <w:rPr>
-            <w:rStyle w:val="a6"/>
-            <w:lang w:eastAsia="ko-KR"/>
-          </w:rPr>
-          <w:t>https://github.com/chaconinc/DbConnector</w:t>
-        </w:r>
-        <w:r>
-          <w:rPr>
-            <w:rStyle w:val="a6"/>
-            <w:lang w:eastAsia="ko-KR"/>
-          </w:rPr>
-          <w:fldChar w:fldCharType="end"/>
-        </w:r>
-      </w:ins>
+          <w:lang w:eastAsia="ko-KR"/>
+        </w:rPr>
+      </w:pPr>
+      <w:r>
+        <w:rPr>
+          <w:lang w:eastAsia="ko-KR"/>
+        </w:rPr>
+        <w:t>[init]:</w:t>
+      </w:r>
     </w:p>
     <w:p>
       <w:pPr>
         <w:rPr>
-          <w:ins w:id="46" w:author="theirs" w:date="2019-11-12T02:21:00Z"/>
-          <w:lang w:eastAsia="ko-KR"/>
-        </w:rPr>
-      </w:pPr>
-      <w:ins w:id="47" w:author="theirs" w:date="2019-11-12T02:21:00Z">
-        <w:r>
-          <w:rPr>
-            <w:lang w:eastAsia="ko-KR"/>
-          </w:rPr>
-          <w:t>[</w:t>
-        </w:r>
-        <w:r>
-          <w:rPr>
-            <w:rFonts w:hint="eastAsia"/>
-            <w:lang w:eastAsia="ko-KR"/>
-          </w:rPr>
-          <w:t>i</w:t>
-        </w:r>
-        <w:r>
-          <w:rPr>
-            <w:lang w:eastAsia="ko-KR"/>
-          </w:rPr>
-          <w:t xml:space="preserve">nit]: </w:t>
-        </w:r>
-      </w:ins>
+          <w:lang w:eastAsia="ko-KR"/>
+        </w:rPr>
+      </w:pPr>
+      <w:r>
+        <w:rPr>
+          <w:lang w:eastAsia="ko-KR"/>
+        </w:rPr>
+        <w:t>[update]:</w:t>
+      </w:r>
     </w:p>
     <w:p>
       <w:pPr>
         <w:rPr>
-          <w:ins w:id="48" w:author="theirs" w:date="2019-11-12T02:21:00Z"/>
-          <w:lang w:eastAsia="ko-KR"/>
-        </w:rPr>
-      </w:pPr>
-      <w:ins w:id="49" w:author="theirs" w:date="2019-11-12T02:21:00Z">
-        <w:r>
-          <w:rPr>
-            <w:lang w:eastAsia="ko-KR"/>
-          </w:rPr>
-          <w:t>[update]:</w:t>
-        </w:r>
-      </w:ins>
+          <w:lang w:eastAsia="ko-KR"/>
+        </w:rPr>
+      </w:pPr>
+      <w:r>
+        <w:rPr>
+          <w:lang w:eastAsia="ko-KR"/>
+        </w:rPr>
+        <w:t>git submodule status</w:t>
+      </w:r>
     </w:p>
     <w:p>
       <w:pPr>
@@ -15478,19 +15404,22 @@
           <w:lang w:eastAsia="ko-KR"/>
         </w:rPr>
       </w:pPr>
-      <w:r>
-        <w:rPr>
-          <w:lang w:eastAsia="ko-KR"/>
-        </w:rPr>
-        <w:t>git submodule status</w:t>
-      </w:r>
+      <w:bookmarkStart w:id="29" w:name="_GoBack"/>
+      <w:bookmarkEnd w:id="29"/>
     </w:p>
     <w:p>
       <w:pPr>
-        <w:rPr>
-          <w:lang w:eastAsia="ko-KR"/>
-        </w:rPr>
-      </w:pPr>
+        <w:pStyle w:val="4"/>
+        <w:rPr>
+          <w:lang w:eastAsia="ko-KR"/>
+        </w:rPr>
+      </w:pPr>
+      <w:r>
+        <w:rPr>
+          <w:lang w:eastAsia="ko-KR"/>
+        </w:rPr>
+        <w:t>tag</w:t>
+      </w:r>
     </w:p>
     <w:p>
       <w:pPr>
@@ -15498,20 +15427,46 @@
           <w:lang w:eastAsia="ko-KR"/>
         </w:rPr>
       </w:pPr>
+      <w:r>
+        <w:rPr>
+          <w:lang w:eastAsia="ko-KR"/>
+        </w:rPr>
+        <w:t>[-</w:t>
+      </w:r>
+      <w:r>
+        <w:rPr>
+          <w:rFonts w:hint="eastAsia"/>
+          <w:lang w:eastAsia="ko-KR"/>
+        </w:rPr>
+        <w:t>a</w:t>
+      </w:r>
+      <w:r>
+        <w:rPr>
+          <w:lang w:eastAsia="ko-KR"/>
+        </w:rPr>
+        <w:t xml:space="preserve">] annotated tag </w:t>
+      </w:r>
+      <w:r>
+        <w:rPr>
+          <w:rFonts w:hint="eastAsia"/>
+          <w:lang w:eastAsia="ko-KR"/>
+        </w:rPr>
+        <w:t>만들기</w:t>
+      </w:r>
+      <w:r>
+        <w:rPr>
+          <w:rFonts w:hint="eastAsia"/>
+          <w:lang w:eastAsia="ko-KR"/>
+        </w:rPr>
+        <w:t>.</w:t>
+      </w:r>
     </w:p>
     <w:p>
       <w:pPr>
-        <w:pStyle w:val="4"/>
-        <w:rPr>
-          <w:lang w:eastAsia="ko-KR"/>
-        </w:rPr>
-      </w:pPr>
-      <w:r>
-        <w:rPr>
-          <w:lang w:eastAsia="ko-KR"/>
-        </w:rPr>
-        <w:t>tag</w:t>
-      </w:r>
+        <w:rPr>
+          <w:lang w:eastAsia="ko-KR"/>
+        </w:rPr>
+      </w:pPr>
     </w:p>
     <w:p>
       <w:pPr>
@@ -15519,39 +15474,6 @@
           <w:lang w:eastAsia="ko-KR"/>
         </w:rPr>
       </w:pPr>
-      <w:r>
-        <w:rPr>
-          <w:lang w:eastAsia="ko-KR"/>
-        </w:rPr>
-        <w:t>[-</w:t>
-      </w:r>
-      <w:r>
-        <w:rPr>
-          <w:rFonts w:hint="eastAsia"/>
-          <w:lang w:eastAsia="ko-KR"/>
-        </w:rPr>
-        <w:t>a</w:t>
-      </w:r>
-      <w:r>
-        <w:rPr>
-          <w:lang w:eastAsia="ko-KR"/>
-        </w:rPr>
-        <w:t xml:space="preserve">] annotated tag </w:t>
-      </w:r>
-      <w:r>
-        <w:rPr>
-          <w:rFonts w:hint="eastAsia"/>
-          <w:lang w:eastAsia="ko-KR"/>
-        </w:rPr>
-        <w:t>만들기</w:t>
-      </w:r>
-      <w:r>
-        <w:rPr>
-          <w:rFonts w:hint="eastAsia"/>
-          <w:lang w:eastAsia="ko-KR"/>
-        </w:rPr>
-        <w:t>.</w:t>
-      </w:r>
     </w:p>
     <w:p>
       <w:pPr>
@@ -15562,56 +15484,42 @@
     </w:p>
     <w:p>
       <w:pPr>
-        <w:rPr>
-          <w:lang w:eastAsia="ko-KR"/>
-        </w:rPr>
-      </w:pPr>
+        <w:pStyle w:val="2"/>
+        <w:rPr>
+          <w:lang w:eastAsia="ko-KR"/>
+        </w:rPr>
+      </w:pPr>
+      <w:r>
+        <w:rPr>
+          <w:rFonts w:hint="eastAsia"/>
+          <w:lang w:eastAsia="ko-KR"/>
+        </w:rPr>
+        <w:t>상황별</w:t>
+      </w:r>
+      <w:r>
+        <w:rPr>
+          <w:rFonts w:hint="eastAsia"/>
+          <w:lang w:eastAsia="ko-KR"/>
+        </w:rPr>
+        <w:t xml:space="preserve"> </w:t>
+      </w:r>
+      <w:r>
+        <w:rPr>
+          <w:rFonts w:hint="eastAsia"/>
+          <w:lang w:eastAsia="ko-KR"/>
+        </w:rPr>
+        <w:t>용도</w:t>
+      </w:r>
     </w:p>
     <w:p>
       <w:pPr>
-        <w:rPr>
-          <w:lang w:eastAsia="ko-KR"/>
-        </w:rPr>
-      </w:pPr>
-    </w:p>
-    <w:p>
-      <w:pPr>
-        <w:pStyle w:val="2"/>
-        <w:rPr>
-          <w:lang w:eastAsia="ko-KR"/>
-        </w:rPr>
-      </w:pPr>
-      <w:r>
-        <w:rPr>
-          <w:rFonts w:hint="eastAsia"/>
-          <w:lang w:eastAsia="ko-KR"/>
-        </w:rPr>
-        <w:t>상황별</w:t>
-      </w:r>
-      <w:r>
-        <w:rPr>
-          <w:rFonts w:hint="eastAsia"/>
-          <w:lang w:eastAsia="ko-KR"/>
-        </w:rPr>
-        <w:t xml:space="preserve"> </w:t>
-      </w:r>
-      <w:r>
-        <w:rPr>
-          <w:rFonts w:hint="eastAsia"/>
-          <w:lang w:eastAsia="ko-KR"/>
-        </w:rPr>
-        <w:t>용도</w:t>
-      </w:r>
-    </w:p>
-    <w:p>
-      <w:pPr>
         <w:pStyle w:val="3"/>
         <w:rPr>
           <w:lang w:eastAsia="ko-KR"/>
         </w:rPr>
       </w:pPr>
-      <w:bookmarkStart w:id="50" w:name="_리모트_저장소"/>
-      <w:bookmarkEnd w:id="50"/>
+      <w:bookmarkStart w:id="30" w:name="_리모트_저장소"/>
+      <w:bookmarkEnd w:id="30"/>
       <w:r>
         <w:rPr>
           <w:rFonts w:hint="eastAsia"/>
@@ -15704,6 +15612,7 @@
           <w:rFonts w:hint="eastAsia"/>
           <w:lang w:eastAsia="ko-KR"/>
         </w:rPr>
+        <w:lastRenderedPageBreak/>
         <w:t>리모트</w:t>
       </w:r>
       <w:r>
@@ -16617,6 +16526,7 @@
           <w:rFonts w:hint="eastAsia"/>
           <w:lang w:eastAsia="ko-KR"/>
         </w:rPr>
+        <w:lastRenderedPageBreak/>
         <w:t>되돌리기</w:t>
       </w:r>
       <w:r>
@@ -17783,7 +17693,7 @@
                     </pic:cNvPicPr>
                   </pic:nvPicPr>
                   <pic:blipFill>
-                    <a:blip r:embed="rId29">
+                    <a:blip r:embed="rId30">
                       <a:extLst>
                         <a:ext uri="{28A0092B-C50C-407E-A947-70E740481C1C}">
                           <a14:useLocalDpi xmlns:a14="http://schemas.microsoft.com/office/drawing/2010/main" val="0"/>
@@ -18318,7 +18228,7 @@
           <w:lang w:eastAsia="ko-KR"/>
         </w:rPr>
       </w:pPr>
-      <w:bookmarkStart w:id="51" w:name="_Toc21592086"/>
+      <w:bookmarkStart w:id="31" w:name="_Toc21592086"/>
       <w:r>
         <w:rPr>
           <w:rFonts w:hint="eastAsia"/>
@@ -18332,7 +18242,7 @@
         </w:rPr>
         <w:t>seful Tip</w:t>
       </w:r>
-      <w:bookmarkEnd w:id="51"/>
+      <w:bookmarkEnd w:id="31"/>
     </w:p>
     <w:p>
       <w:pPr>
@@ -18341,7 +18251,7 @@
           <w:lang w:eastAsia="ko-KR"/>
         </w:rPr>
       </w:pPr>
-      <w:bookmarkStart w:id="52" w:name="_Toc21592087"/>
+      <w:bookmarkStart w:id="32" w:name="_Toc21592087"/>
       <w:r>
         <w:rPr>
           <w:rFonts w:hint="eastAsia"/>
@@ -18376,7 +18286,7 @@
         </w:rPr>
         <w:t>하기</w:t>
       </w:r>
-      <w:bookmarkEnd w:id="52"/>
+      <w:bookmarkEnd w:id="32"/>
     </w:p>
     <w:p>
       <w:pPr>
@@ -18555,6 +18465,7 @@
           <w:noProof/>
           <w:lang w:eastAsia="ko-KR"/>
         </w:rPr>
+        <w:lastRenderedPageBreak/>
         <w:drawing>
           <wp:inline distT="0" distB="0" distL="0" distR="0" wp14:anchorId="67711027" wp14:editId="526BC50A">
             <wp:extent cx="2243394" cy="2790968"/>
@@ -18573,7 +18484,7 @@
                     </pic:cNvPicPr>
                   </pic:nvPicPr>
                   <pic:blipFill>
-                    <a:blip r:embed="rId30">
+                    <a:blip r:embed="rId31">
                       <a:extLst>
                         <a:ext uri="{28A0092B-C50C-407E-A947-70E740481C1C}">
                           <a14:useLocalDpi xmlns:a14="http://schemas.microsoft.com/office/drawing/2010/main" val="0"/>
@@ -18708,7 +18619,7 @@
                     </pic:cNvPicPr>
                   </pic:nvPicPr>
                   <pic:blipFill>
-                    <a:blip r:embed="rId31">
+                    <a:blip r:embed="rId32">
                       <a:extLst>
                         <a:ext uri="{28A0092B-C50C-407E-A947-70E740481C1C}">
                           <a14:useLocalDpi xmlns:a14="http://schemas.microsoft.com/office/drawing/2010/main" val="0"/>
@@ -18998,6 +18909,7 @@
           <w:rFonts w:hint="eastAsia"/>
           <w:lang w:eastAsia="ko-KR"/>
         </w:rPr>
+        <w:lastRenderedPageBreak/>
         <w:t>-</w:t>
       </w:r>
       <w:r>
@@ -19244,7 +19156,7 @@
                     </pic:cNvPicPr>
                   </pic:nvPicPr>
                   <pic:blipFill>
-                    <a:blip r:embed="rId32">
+                    <a:blip r:embed="rId33">
                       <a:extLst>
                         <a:ext uri="{28A0092B-C50C-407E-A947-70E740481C1C}">
                           <a14:useLocalDpi xmlns:a14="http://schemas.microsoft.com/office/drawing/2010/main" val="0"/>
@@ -19284,8 +19196,8 @@
       </w:pPr>
     </w:p>
     <w:sectPr>
-      <w:headerReference w:type="default" r:id="rId33"/>
-      <w:footerReference w:type="default" r:id="rId34"/>
+      <w:headerReference w:type="default" r:id="rId34"/>
+      <w:footerReference w:type="default" r:id="rId35"/>
       <w:pgSz w:w="12240" w:h="15840"/>
       <w:pgMar w:top="1440" w:right="1440" w:bottom="1440" w:left="1440" w:header="720" w:footer="720" w:gutter="0"/>
       <w:cols w:space="720"/>
@@ -19842,7 +19754,7 @@
               <w:sz w:val="16"/>
               <w:szCs w:val="16"/>
             </w:rPr>
-            <w:t>1</w:t>
+            <w:t>23</w:t>
           </w:r>
           <w:r>
             <w:rPr>
@@ -19860,27 +19772,14 @@
             </w:rPr>
             <w:t xml:space="preserve"> of </w:t>
           </w:r>
-          <w:r>
-            <w:fldChar w:fldCharType="begin"/>
-          </w:r>
-          <w:r>
-            <w:instrText xml:space="preserve"> NUMPAGES  \* Arabic  \* MERGEFORMAT </w:instrText>
-          </w:r>
-          <w:r>
-            <w:fldChar w:fldCharType="separate"/>
-          </w:r>
-          <w:r>
-            <w:rPr>
-              <w:noProof/>
-            </w:rPr>
-            <w:t>1</w:t>
-          </w:r>
-          <w:r>
-            <w:rPr>
-              <w:noProof/>
-            </w:rPr>
-            <w:fldChar w:fldCharType="end"/>
-          </w:r>
+          <w:fldSimple w:instr=" NUMPAGES  \* Arabic  \* MERGEFORMAT ">
+            <w:r>
+              <w:rPr>
+                <w:noProof/>
+              </w:rPr>
+              <w:t>24</w:t>
+            </w:r>
+          </w:fldSimple>
         </w:p>
       </w:tc>
     </w:tr>
@@ -27167,6 +27066,7 @@
     <w:rsid w:val="00534AD7"/>
     <w:rsid w:val="00563F6C"/>
     <w:rsid w:val="005D2029"/>
+    <w:rsid w:val="00607983"/>
     <w:rsid w:val="00617DA6"/>
     <w:rsid w:val="006548DA"/>
     <w:rsid w:val="0068048A"/>
@@ -28115,21 +28015,21 @@
 </file>
 
 <file path=customXml/item2.xml><?xml version="1.0" encoding="utf-8"?>
+<?mso-contentType ?>
+<FormTemplates xmlns="http://schemas.microsoft.com/sharepoint/v3/contenttype/forms">
+  <Display>DocumentLibraryForm</Display>
+  <Edit>DocumentLibraryForm</Edit>
+  <New>DocumentLibraryForm</New>
+</FormTemplates>
+</file>
+
+<file path=customXml/item3.xml><?xml version="1.0" encoding="utf-8"?>
 <p:properties xmlns:p="http://schemas.microsoft.com/office/2006/metadata/properties" xmlns:xsi="http://www.w3.org/2001/XMLSchema-instance">
   <documentManagement>
     <Gat xmlns="2ec1ac2a-4cb5-40a4-b122-7712fb276773">IC</Gat>
     <Status xmlns="2ec1ac2a-4cb5-40a4-b122-7712fb276773">Ready for Review</Status>
   </documentManagement>
 </p:properties>
-</file>
-
-<file path=customXml/item3.xml><?xml version="1.0" encoding="utf-8"?>
-<?mso-contentType ?>
-<FormTemplates xmlns="http://schemas.microsoft.com/sharepoint/v3/contenttype/forms">
-  <Display>DocumentLibraryForm</Display>
-  <Edit>DocumentLibraryForm</Edit>
-  <New>DocumentLibraryForm</New>
-</FormTemplates>
 </file>
 
 <file path=customXml/item4.xml><?xml version="1.0" encoding="utf-8"?>
@@ -28154,6 +28054,14 @@
 </file>
 
 <file path=customXml/itemProps2.xml><?xml version="1.0" encoding="utf-8"?>
+<ds:datastoreItem xmlns:ds="http://schemas.openxmlformats.org/officeDocument/2006/customXml" ds:itemID="{7D4FE01D-1055-48A2-B526-C8AAEA4E33FB}">
+  <ds:schemaRefs>
+    <ds:schemaRef ds:uri="http://schemas.microsoft.com/sharepoint/v3/contenttype/forms"/>
+  </ds:schemaRefs>
+</ds:datastoreItem>
+</file>
+
+<file path=customXml/itemProps3.xml><?xml version="1.0" encoding="utf-8"?>
 <ds:datastoreItem xmlns:ds="http://schemas.openxmlformats.org/officeDocument/2006/customXml" ds:itemID="{22EF12C5-4EE5-401D-AF32-34459B235CB4}">
   <ds:schemaRefs>
     <ds:schemaRef ds:uri="http://schemas.microsoft.com/office/2006/metadata/properties"/>
@@ -28162,16 +28070,8 @@
 </ds:datastoreItem>
 </file>
 
-<file path=customXml/itemProps3.xml><?xml version="1.0" encoding="utf-8"?>
-<ds:datastoreItem xmlns:ds="http://schemas.openxmlformats.org/officeDocument/2006/customXml" ds:itemID="{7D4FE01D-1055-48A2-B526-C8AAEA4E33FB}">
-  <ds:schemaRefs>
-    <ds:schemaRef ds:uri="http://schemas.microsoft.com/sharepoint/v3/contenttype/forms"/>
-  </ds:schemaRefs>
-</ds:datastoreItem>
-</file>
-
 <file path=customXml/itemProps4.xml><?xml version="1.0" encoding="utf-8"?>
-<ds:datastoreItem xmlns:ds="http://schemas.openxmlformats.org/officeDocument/2006/customXml" ds:itemID="{DA525E03-D9AA-41F7-BA47-957A23B6672E}">
+<ds:datastoreItem xmlns:ds="http://schemas.openxmlformats.org/officeDocument/2006/customXml" ds:itemID="{DDE430EF-B853-4344-904A-2D71E49B3671}">
   <ds:schemaRefs>
     <ds:schemaRef ds:uri="http://schemas.openxmlformats.org/officeDocument/2006/bibliography"/>
   </ds:schemaRefs>

</xml_diff>

<commit_message>
update git and book list
</commit_message>
<xml_diff>
--- a/S005_TipsForGit.docx
+++ b/S005_TipsForGit.docx
@@ -2783,7 +2783,7 @@
               </wp:anchor>
             </w:drawing>
           </mc:Choice>
-          <mc:Fallback xmlns:w16cid="http://schemas.microsoft.com/office/word/2016/wordml/cid" xmlns:am3d="http://schemas.microsoft.com/office/drawing/2017/model3d" xmlns:aink="http://schemas.microsoft.com/office/drawing/2016/ink" xmlns:cx8="http://schemas.microsoft.com/office/drawing/2016/5/14/chartex" xmlns:cx7="http://schemas.microsoft.com/office/drawing/2016/5/13/chartex" xmlns:cx6="http://schemas.microsoft.com/office/drawing/2016/5/12/chartex" xmlns:cx5="http://schemas.microsoft.com/office/drawing/2016/5/11/chartex" xmlns:cx4="http://schemas.microsoft.com/office/drawing/2016/5/10/chartex" xmlns:cx3="http://schemas.microsoft.com/office/drawing/2016/5/9/chartex" xmlns:cx2="http://schemas.microsoft.com/office/drawing/2015/10/21/chartex" xmlns:cx1="http://schemas.microsoft.com/office/drawing/2015/9/8/chartex">
+          <mc:Fallback xmlns:cx1="http://schemas.microsoft.com/office/drawing/2015/9/8/chartex" xmlns:cx2="http://schemas.microsoft.com/office/drawing/2015/10/21/chartex" xmlns:cx3="http://schemas.microsoft.com/office/drawing/2016/5/9/chartex" xmlns:cx4="http://schemas.microsoft.com/office/drawing/2016/5/10/chartex" xmlns:cx5="http://schemas.microsoft.com/office/drawing/2016/5/11/chartex" xmlns:cx6="http://schemas.microsoft.com/office/drawing/2016/5/12/chartex" xmlns:cx7="http://schemas.microsoft.com/office/drawing/2016/5/13/chartex" xmlns:cx8="http://schemas.microsoft.com/office/drawing/2016/5/14/chartex" xmlns:aink="http://schemas.microsoft.com/office/drawing/2016/ink" xmlns:am3d="http://schemas.microsoft.com/office/drawing/2017/model3d" xmlns:w16cid="http://schemas.microsoft.com/office/word/2016/wordml/cid">
             <w:pict>
               <v:rect w14:anchorId="308BD145" id="직사각형 18" o:spid="_x0000_s1026" style="position:absolute;left:0;text-align:left;margin-left:143.35pt;margin-top:73.65pt;width:309.9pt;height:48.85pt;z-index:251659264;visibility:visible;mso-wrap-style:square;mso-wrap-distance-left:9pt;mso-wrap-distance-top:0;mso-wrap-distance-right:9pt;mso-wrap-distance-bottom:0;mso-position-horizontal:absolute;mso-position-horizontal-relative:text;mso-position-vertical:absolute;mso-position-vertical-relative:text;v-text-anchor:middle" o:gfxdata="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" filled="f" strokecolor="red" strokeweight="2pt"/>
             </w:pict>
@@ -3008,7 +3008,14 @@
           <w:rFonts w:hint="eastAsia"/>
           <w:lang w:eastAsia="ko-KR"/>
         </w:rPr>
-        <w:t>파일을</w:t>
+        <w:t>파일</w:t>
+      </w:r>
+      <w:r>
+        <w:rPr>
+          <w:rFonts w:hint="eastAsia"/>
+          <w:lang w:eastAsia="ko-KR"/>
+        </w:rPr>
+        <w:t>만</w:t>
       </w:r>
       <w:r>
         <w:rPr>
@@ -4081,7 +4088,6 @@
     <w:p>
       <w:pPr>
         <w:rPr>
-          <w:rFonts w:hint="eastAsia"/>
           <w:lang w:eastAsia="ko-KR"/>
         </w:rPr>
       </w:pPr>
@@ -4626,11 +4632,6 @@
           <w:lang w:eastAsia="ko-KR"/>
         </w:rPr>
         <w:br/>
-      </w:r>
-      <w:r>
-        <w:rPr>
-          <w:lang w:eastAsia="ko-KR"/>
-        </w:rPr>
         <w:t>git add --update</w:t>
       </w:r>
     </w:p>
@@ -4644,19 +4645,170 @@
         <w:rPr>
           <w:lang w:eastAsia="ko-KR"/>
         </w:rPr>
-        <w:t>[--patch]:</w:t>
+        <w:t>[</w:t>
+      </w:r>
+      <w:r>
+        <w:rPr>
+          <w:color w:val="C00000"/>
+          <w:lang w:eastAsia="ko-KR"/>
+        </w:rPr>
+        <w:t>--patch</w:t>
+      </w:r>
+      <w:r>
+        <w:rPr>
+          <w:lang w:eastAsia="ko-KR"/>
+        </w:rPr>
+        <w:t>]:</w:t>
+      </w:r>
+      <w:r>
+        <w:rPr>
+          <w:lang w:eastAsia="ko-KR"/>
+        </w:rPr>
+        <w:t xml:space="preserve"> </w:t>
+      </w:r>
+      <w:r>
+        <w:rPr>
+          <w:rFonts w:hint="eastAsia"/>
+          <w:lang w:eastAsia="ko-KR"/>
+        </w:rPr>
+        <w:t>한</w:t>
+      </w:r>
+      <w:r>
+        <w:rPr>
+          <w:lang w:eastAsia="ko-KR"/>
+        </w:rPr>
+        <w:t xml:space="preserve"> </w:t>
+      </w:r>
+      <w:r>
+        <w:rPr>
+          <w:rFonts w:hint="eastAsia"/>
+          <w:lang w:eastAsia="ko-KR"/>
+        </w:rPr>
+        <w:t>파일의</w:t>
+      </w:r>
+      <w:r>
+        <w:rPr>
+          <w:rFonts w:hint="eastAsia"/>
+          <w:lang w:eastAsia="ko-KR"/>
+        </w:rPr>
+        <w:t xml:space="preserve"> </w:t>
+      </w:r>
+      <w:r>
+        <w:rPr>
+          <w:rFonts w:hint="eastAsia"/>
+          <w:lang w:eastAsia="ko-KR"/>
+        </w:rPr>
+        <w:t>일부만을</w:t>
+      </w:r>
+      <w:r>
+        <w:rPr>
+          <w:rFonts w:hint="eastAsia"/>
+          <w:lang w:eastAsia="ko-KR"/>
+        </w:rPr>
+        <w:t xml:space="preserve"> </w:t>
+      </w:r>
+      <w:r>
+        <w:rPr>
+          <w:rFonts w:hint="eastAsia"/>
+          <w:lang w:eastAsia="ko-KR"/>
+        </w:rPr>
+        <w:t>준비</w:t>
+      </w:r>
+      <w:r>
+        <w:rPr>
+          <w:rFonts w:hint="eastAsia"/>
+          <w:lang w:eastAsia="ko-KR"/>
+        </w:rPr>
+        <w:t xml:space="preserve"> </w:t>
+      </w:r>
+      <w:r>
+        <w:rPr>
+          <w:rFonts w:hint="eastAsia"/>
+          <w:lang w:eastAsia="ko-KR"/>
+        </w:rPr>
+        <w:t>영역으로</w:t>
+      </w:r>
+      <w:r>
+        <w:rPr>
+          <w:rFonts w:hint="eastAsia"/>
+          <w:lang w:eastAsia="ko-KR"/>
+        </w:rPr>
+        <w:t xml:space="preserve"> </w:t>
+      </w:r>
+      <w:r>
+        <w:rPr>
+          <w:rFonts w:hint="eastAsia"/>
+          <w:lang w:eastAsia="ko-KR"/>
+        </w:rPr>
+        <w:t>보내</w:t>
+      </w:r>
+      <w:r>
+        <w:rPr>
+          <w:rFonts w:hint="eastAsia"/>
+          <w:lang w:eastAsia="ko-KR"/>
+        </w:rPr>
+        <w:t xml:space="preserve"> </w:t>
+      </w:r>
+      <w:r>
+        <w:rPr>
+          <w:rFonts w:hint="eastAsia"/>
+          <w:lang w:eastAsia="ko-KR"/>
+        </w:rPr>
+        <w:t>커밋</w:t>
+      </w:r>
+      <w:r>
+        <w:rPr>
+          <w:rFonts w:hint="eastAsia"/>
+          <w:lang w:eastAsia="ko-KR"/>
+        </w:rPr>
+        <w:t xml:space="preserve"> </w:t>
+      </w:r>
+      <w:r>
+        <w:rPr>
+          <w:rFonts w:hint="eastAsia"/>
+          <w:lang w:eastAsia="ko-KR"/>
+        </w:rPr>
+        <w:t>준비를</w:t>
+      </w:r>
+      <w:r>
+        <w:rPr>
+          <w:rFonts w:hint="eastAsia"/>
+          <w:lang w:eastAsia="ko-KR"/>
+        </w:rPr>
+        <w:t xml:space="preserve"> </w:t>
+      </w:r>
+      <w:r>
+        <w:rPr>
+          <w:rFonts w:hint="eastAsia"/>
+          <w:lang w:eastAsia="ko-KR"/>
+        </w:rPr>
+        <w:t>한다</w:t>
+      </w:r>
+      <w:r>
+        <w:rPr>
+          <w:rFonts w:hint="eastAsia"/>
+          <w:lang w:eastAsia="ko-KR"/>
+        </w:rPr>
+        <w:t>.</w:t>
       </w:r>
       <w:r>
         <w:rPr>
           <w:lang w:eastAsia="ko-KR"/>
         </w:rPr>
         <w:br/>
-      </w:r>
-      <w:r>
-        <w:rPr>
-          <w:lang w:eastAsia="ko-KR"/>
-        </w:rPr>
-        <w:t>git add –patch &lt;file name&gt;</w:t>
+        <w:t xml:space="preserve">git add </w:t>
+      </w:r>
+      <w:r>
+        <w:rPr>
+          <w:lang w:eastAsia="ko-KR"/>
+        </w:rPr>
+        <w:t>--</w:t>
+      </w:r>
+      <w:r>
+        <w:rPr>
+          <w:lang w:eastAsia="ko-KR"/>
+        </w:rPr>
+        <w:t>patch &lt;file name&gt;</w:t>
       </w:r>
     </w:p>
     <w:p>
@@ -6908,6 +7060,13 @@
           <w:lang w:eastAsia="ko-KR"/>
         </w:rPr>
         <w:br/>
+        <w:t>git checkout -b &lt;new branch name&gt;</w:t>
+      </w:r>
+      <w:r>
+        <w:rPr>
+          <w:lang w:eastAsia="ko-KR"/>
+        </w:rPr>
+        <w:br/>
         <w:t xml:space="preserve">git checkout -b </w:t>
       </w:r>
       <w:r>
@@ -6928,14 +7087,49 @@
     <w:p>
       <w:pPr>
         <w:rPr>
-          <w:lang w:eastAsia="ko-KR"/>
-        </w:rPr>
-      </w:pPr>
-      <w:r>
-        <w:rPr>
-          <w:rFonts w:hint="eastAsia"/>
-          <w:lang w:eastAsia="ko-KR"/>
-        </w:rPr>
+          <w:shd w:val="pct15" w:color="auto" w:fill="FFFFFF"/>
+          <w:lang w:eastAsia="ko-KR"/>
+        </w:rPr>
+      </w:pPr>
+      <w:r>
+        <w:rPr>
+          <w:rFonts w:hint="eastAsia"/>
+          <w:lang w:eastAsia="ko-KR"/>
+        </w:rPr>
+        <w:t>git</w:t>
+      </w:r>
+      <w:r>
+        <w:rPr>
+          <w:lang w:eastAsia="ko-KR"/>
+        </w:rPr>
+        <w:t xml:space="preserve"> checkout</w:t>
+      </w:r>
+      <w:r>
+        <w:rPr>
+          <w:lang w:eastAsia="ko-KR"/>
+        </w:rPr>
+        <w:t xml:space="preserve"> -b &lt;new branch name&gt; &lt;branch parent&gt;</w:t>
+      </w:r>
+      <w:r>
+        <w:rPr>
+          <w:lang w:eastAsia="ko-KR"/>
+        </w:rPr>
+        <w:br/>
+        <w:t>git checkout -b iss53 master</w:t>
+      </w:r>
+    </w:p>
+    <w:p>
+      <w:pPr>
+        <w:rPr>
+          <w:lang w:eastAsia="ko-KR"/>
+        </w:rPr>
+      </w:pPr>
+      <w:r>
+        <w:rPr>
+          <w:rFonts w:hint="eastAsia"/>
+          <w:lang w:eastAsia="ko-KR"/>
+        </w:rPr>
+        <w:lastRenderedPageBreak/>
         <w:t>리모트</w:t>
       </w:r>
       <w:r>
@@ -7109,8 +7303,22 @@
           <w:rFonts w:hint="eastAsia"/>
           <w:lang w:eastAsia="ko-KR"/>
         </w:rPr>
-        <w:lastRenderedPageBreak/>
-        <w:t xml:space="preserve">[--track]: </w:t>
+        <w:t>[</w:t>
+      </w:r>
+      <w:r>
+        <w:rPr>
+          <w:rFonts w:hint="eastAsia"/>
+          <w:color w:val="C00000"/>
+          <w:lang w:eastAsia="ko-KR"/>
+        </w:rPr>
+        <w:t>--track</w:t>
+      </w:r>
+      <w:r>
+        <w:rPr>
+          <w:rFonts w:hint="eastAsia"/>
+          <w:lang w:eastAsia="ko-KR"/>
+        </w:rPr>
+        <w:t xml:space="preserve">]: </w:t>
       </w:r>
       <w:r>
         <w:rPr>
@@ -7194,11 +7402,6 @@
           <w:lang w:eastAsia="ko-KR"/>
         </w:rPr>
         <w:br/>
-      </w:r>
-      <w:r>
-        <w:rPr>
-          <w:lang w:eastAsia="ko-KR"/>
-        </w:rPr>
         <w:t>git checkout –track origin/video-lessons</w:t>
       </w:r>
     </w:p>
@@ -7227,8 +7430,6 @@
         </w:rPr>
         <w:t xml:space="preserve">&gt; </w:t>
       </w:r>
-      <w:bookmarkStart w:id="8" w:name="_GoBack"/>
-      <w:bookmarkEnd w:id="8"/>
       <w:r>
         <w:rPr>
           <w:rFonts w:hint="eastAsia"/>
@@ -7901,6 +8102,7 @@
           <w:noProof/>
           <w:lang w:eastAsia="ko-KR"/>
         </w:rPr>
+        <w:lastRenderedPageBreak/>
         <w:drawing>
           <wp:inline distT="0" distB="0" distL="0" distR="0" wp14:anchorId="4B61929B" wp14:editId="193360B8">
             <wp:extent cx="5941060" cy="2520950"/>
@@ -8208,7 +8410,7 @@
         <w:rPr>
           <w:lang w:eastAsia="ko-KR"/>
         </w:rPr>
-        <w:t>commit --ammend</w:t>
+        <w:t>commit --amend</w:t>
       </w:r>
       <w:r>
         <w:rPr>
@@ -8327,12 +8529,6 @@
           <w:lang w:eastAsia="ko-KR"/>
         </w:rPr>
         <w:br/>
-      </w:r>
-      <w:r>
-        <w:rPr>
-          <w:lang w:eastAsia="ko-KR"/>
-        </w:rPr>
-        <w:lastRenderedPageBreak/>
         <w:t>git add --all</w:t>
       </w:r>
       <w:r>
@@ -8657,6 +8853,7 @@
           <w:noProof/>
           <w:lang w:eastAsia="ko-KR"/>
         </w:rPr>
+        <w:lastRenderedPageBreak/>
         <w:drawing>
           <wp:inline distT="0" distB="0" distL="0" distR="0" wp14:anchorId="1D6B65E5" wp14:editId="6F4CC301">
             <wp:extent cx="5935980" cy="3636645"/>
@@ -9306,7 +9503,6 @@
           <w:rFonts w:hint="eastAsia"/>
           <w:lang w:eastAsia="ko-KR"/>
         </w:rPr>
-        <w:lastRenderedPageBreak/>
         <w:t>만약</w:t>
       </w:r>
       <w:r>
@@ -9749,6 +9945,7 @@
           <w:noProof/>
           <w:lang w:eastAsia="ko-KR"/>
         </w:rPr>
+        <w:lastRenderedPageBreak/>
         <w:drawing>
           <wp:inline distT="0" distB="0" distL="0" distR="0" wp14:anchorId="2AEB8A47" wp14:editId="56B4945D">
             <wp:extent cx="5939790" cy="2882265"/>
@@ -10698,7 +10895,6 @@
         <w:rPr>
           <w:lang w:eastAsia="ko-KR"/>
         </w:rPr>
-        <w:lastRenderedPageBreak/>
         <w:t>init</w:t>
       </w:r>
     </w:p>
@@ -10914,6 +11110,7 @@
         <w:rPr>
           <w:lang w:eastAsia="ko-KR"/>
         </w:rPr>
+        <w:lastRenderedPageBreak/>
         <w:t>log</w:t>
       </w:r>
     </w:p>
@@ -11894,7 +12091,6 @@
           <w:noProof/>
           <w:lang w:eastAsia="ko-KR"/>
         </w:rPr>
-        <w:lastRenderedPageBreak/>
         <w:drawing>
           <wp:inline distT="0" distB="0" distL="0" distR="0" wp14:anchorId="31ECE873" wp14:editId="689E3F1E">
             <wp:extent cx="5939790" cy="3474720"/>
@@ -12064,6 +12260,7 @@
         <w:rPr>
           <w:lang w:eastAsia="ko-KR"/>
         </w:rPr>
+        <w:lastRenderedPageBreak/>
         <w:t>From_branch</w:t>
       </w:r>
       <w:r>
@@ -12390,7 +12587,6 @@
           <w:rFonts w:hint="eastAsia"/>
           <w:lang w:eastAsia="ko-KR"/>
         </w:rPr>
-        <w:lastRenderedPageBreak/>
         <w:t>git</w:t>
       </w:r>
       <w:r>
@@ -12404,11 +12600,6 @@
           <w:lang w:eastAsia="ko-KR"/>
         </w:rPr>
         <w:br/>
-      </w:r>
-      <w:r>
-        <w:rPr>
-          <w:lang w:eastAsia="ko-KR"/>
-        </w:rPr>
         <w:t>g</w:t>
       </w:r>
       <w:r>
@@ -13109,6 +13300,7 @@
         <w:rPr>
           <w:lang w:eastAsia="ko-KR"/>
         </w:rPr>
+        <w:lastRenderedPageBreak/>
         <w:t>reflog</w:t>
       </w:r>
     </w:p>
@@ -13671,7 +13863,6 @@
         <w:rPr>
           <w:lang w:eastAsia="ko-KR"/>
         </w:rPr>
-        <w:lastRenderedPageBreak/>
         <w:t xml:space="preserve">[rm]: </w:t>
       </w:r>
       <w:r>
@@ -14634,7 +14825,26 @@
           <w:lang w:eastAsia="ko-KR"/>
         </w:rPr>
         <w:br/>
-        <w:t>git reset HEAD &lt;file&gt;: git reset HEAD signal.cpp</w:t>
+        <w:t>git reset HEAD &lt;file</w:t>
+      </w:r>
+      <w:r>
+        <w:rPr>
+          <w:lang w:eastAsia="ko-KR"/>
+        </w:rPr>
+        <w:t xml:space="preserve"> </w:t>
+      </w:r>
+      <w:r>
+        <w:rPr>
+          <w:rFonts w:hint="eastAsia"/>
+          <w:lang w:eastAsia="ko-KR"/>
+        </w:rPr>
+        <w:t>name</w:t>
+      </w:r>
+      <w:r>
+        <w:rPr>
+          <w:lang w:eastAsia="ko-KR"/>
+        </w:rPr>
+        <w:t>&gt;: git reset HEAD signal.cpp</w:t>
       </w:r>
     </w:p>
     <w:p>
@@ -14678,6 +14888,7 @@
           <w:rFonts w:hint="eastAsia"/>
           <w:lang w:eastAsia="ko-KR"/>
         </w:rPr>
+        <w:lastRenderedPageBreak/>
         <w:t>r</w:t>
       </w:r>
       <w:r>
@@ -14940,7 +15151,6 @@
           <w:noProof/>
           <w:lang w:eastAsia="ko-KR"/>
         </w:rPr>
-        <w:lastRenderedPageBreak/>
         <w:drawing>
           <wp:inline distT="0" distB="0" distL="0" distR="0" wp14:anchorId="1A97B47B" wp14:editId="7A2C5648">
             <wp:extent cx="5941060" cy="1628140"/>
@@ -15143,6 +15353,114 @@
           <w:rFonts w:hint="eastAsia"/>
           <w:lang w:eastAsia="ko-KR"/>
         </w:rPr>
+        <w:t xml:space="preserve">git show </w:t>
+      </w:r>
+      <w:r>
+        <w:rPr>
+          <w:lang w:eastAsia="ko-KR"/>
+        </w:rPr>
+        <w:t>[</w:t>
+      </w:r>
+      <w:r>
+        <w:rPr>
+          <w:rFonts w:hint="eastAsia"/>
+          <w:lang w:eastAsia="ko-KR"/>
+        </w:rPr>
+        <w:t>commit</w:t>
+      </w:r>
+      <w:r>
+        <w:rPr>
+          <w:lang w:eastAsia="ko-KR"/>
+        </w:rPr>
+        <w:t>]:</w:t>
+      </w:r>
+      <w:r>
+        <w:rPr>
+          <w:lang w:eastAsia="ko-KR"/>
+        </w:rPr>
+        <w:t xml:space="preserve"> </w:t>
+      </w:r>
+      <w:r>
+        <w:rPr>
+          <w:rFonts w:hint="eastAsia"/>
+          <w:lang w:eastAsia="ko-KR"/>
+        </w:rPr>
+        <w:t>하나의</w:t>
+      </w:r>
+      <w:r>
+        <w:rPr>
+          <w:rFonts w:hint="eastAsia"/>
+          <w:lang w:eastAsia="ko-KR"/>
+        </w:rPr>
+        <w:t xml:space="preserve"> </w:t>
+      </w:r>
+      <w:r>
+        <w:rPr>
+          <w:rFonts w:hint="eastAsia"/>
+          <w:lang w:eastAsia="ko-KR"/>
+        </w:rPr>
+        <w:t>커밋의</w:t>
+      </w:r>
+      <w:r>
+        <w:rPr>
+          <w:rFonts w:hint="eastAsia"/>
+          <w:lang w:eastAsia="ko-KR"/>
+        </w:rPr>
+        <w:t xml:space="preserve"> </w:t>
+      </w:r>
+      <w:r>
+        <w:rPr>
+          <w:rFonts w:hint="eastAsia"/>
+          <w:lang w:eastAsia="ko-KR"/>
+        </w:rPr>
+        <w:t>상세</w:t>
+      </w:r>
+      <w:r>
+        <w:rPr>
+          <w:rFonts w:hint="eastAsia"/>
+          <w:lang w:eastAsia="ko-KR"/>
+        </w:rPr>
+        <w:t xml:space="preserve"> </w:t>
+      </w:r>
+      <w:r>
+        <w:rPr>
+          <w:rFonts w:hint="eastAsia"/>
+          <w:lang w:eastAsia="ko-KR"/>
+        </w:rPr>
+        <w:t>정보를</w:t>
+      </w:r>
+      <w:r>
+        <w:rPr>
+          <w:rFonts w:hint="eastAsia"/>
+          <w:lang w:eastAsia="ko-KR"/>
+        </w:rPr>
+        <w:t xml:space="preserve"> </w:t>
+      </w:r>
+      <w:r>
+        <w:rPr>
+          <w:rFonts w:hint="eastAsia"/>
+          <w:lang w:eastAsia="ko-KR"/>
+        </w:rPr>
+        <w:t>확인한다</w:t>
+      </w:r>
+      <w:r>
+        <w:rPr>
+          <w:rFonts w:hint="eastAsia"/>
+          <w:lang w:eastAsia="ko-KR"/>
+        </w:rPr>
+        <w:t>.</w:t>
+      </w:r>
+      <w:r>
+        <w:rPr>
+          <w:lang w:eastAsia="ko-KR"/>
+        </w:rPr>
+        <w:t xml:space="preserve"> </w:t>
+      </w:r>
+      <w:r>
+        <w:rPr>
+          <w:rFonts w:hint="eastAsia"/>
+          <w:lang w:eastAsia="ko-KR"/>
+        </w:rPr>
         <w:t>태그</w:t>
       </w:r>
       <w:r>
@@ -15261,6 +15579,7 @@
           <w:rFonts w:hint="eastAsia"/>
           <w:lang w:eastAsia="ko-KR"/>
         </w:rPr>
+        <w:lastRenderedPageBreak/>
         <w:t>g</w:t>
       </w:r>
       <w:r>
@@ -15305,33 +15624,154 @@
     </w:p>
     <w:p>
       <w:pPr>
-        <w:pStyle w:val="4"/>
-        <w:rPr>
-          <w:lang w:eastAsia="ko-KR"/>
-        </w:rPr>
-      </w:pPr>
-      <w:r>
-        <w:rPr>
-          <w:lang w:eastAsia="ko-KR"/>
-        </w:rPr>
-        <w:t>show-branch</w:t>
-      </w:r>
+        <w:rPr>
+          <w:rFonts w:hint="eastAsia"/>
+          <w:lang w:eastAsia="ko-KR"/>
+        </w:rPr>
+      </w:pPr>
+      <w:r>
+        <w:rPr>
+          <w:lang w:eastAsia="ko-KR"/>
+        </w:rPr>
+        <w:t xml:space="preserve">git show tag: </w:t>
+      </w:r>
+      <w:r>
+        <w:rPr>
+          <w:rFonts w:hint="eastAsia"/>
+          <w:lang w:eastAsia="ko-KR"/>
+        </w:rPr>
+        <w:t>해당</w:t>
+      </w:r>
+      <w:r>
+        <w:rPr>
+          <w:rFonts w:hint="eastAsia"/>
+          <w:lang w:eastAsia="ko-KR"/>
+        </w:rPr>
+        <w:t xml:space="preserve"> </w:t>
+      </w:r>
+      <w:r>
+        <w:rPr>
+          <w:rFonts w:hint="eastAsia"/>
+          <w:lang w:eastAsia="ko-KR"/>
+        </w:rPr>
+        <w:t>태그가</w:t>
+      </w:r>
+      <w:r>
+        <w:rPr>
+          <w:rFonts w:hint="eastAsia"/>
+          <w:lang w:eastAsia="ko-KR"/>
+        </w:rPr>
+        <w:t xml:space="preserve"> </w:t>
+      </w:r>
+      <w:r>
+        <w:rPr>
+          <w:rFonts w:hint="eastAsia"/>
+          <w:lang w:eastAsia="ko-KR"/>
+        </w:rPr>
+        <w:t>적용된</w:t>
+      </w:r>
+      <w:r>
+        <w:rPr>
+          <w:rFonts w:hint="eastAsia"/>
+          <w:lang w:eastAsia="ko-KR"/>
+        </w:rPr>
+        <w:t xml:space="preserve"> </w:t>
+      </w:r>
+      <w:r>
+        <w:rPr>
+          <w:rFonts w:hint="eastAsia"/>
+          <w:lang w:eastAsia="ko-KR"/>
+        </w:rPr>
+        <w:t>커밋의</w:t>
+      </w:r>
+      <w:r>
+        <w:rPr>
+          <w:rFonts w:hint="eastAsia"/>
+          <w:lang w:eastAsia="ko-KR"/>
+        </w:rPr>
+        <w:t xml:space="preserve"> </w:t>
+      </w:r>
+      <w:r>
+        <w:rPr>
+          <w:rFonts w:hint="eastAsia"/>
+          <w:lang w:eastAsia="ko-KR"/>
+        </w:rPr>
+        <w:t>상세</w:t>
+      </w:r>
+      <w:r>
+        <w:rPr>
+          <w:rFonts w:hint="eastAsia"/>
+          <w:lang w:eastAsia="ko-KR"/>
+        </w:rPr>
+        <w:t xml:space="preserve"> </w:t>
+      </w:r>
+      <w:r>
+        <w:rPr>
+          <w:rFonts w:hint="eastAsia"/>
+          <w:lang w:eastAsia="ko-KR"/>
+        </w:rPr>
+        <w:t>정보를</w:t>
+      </w:r>
+      <w:r>
+        <w:rPr>
+          <w:rFonts w:hint="eastAsia"/>
+          <w:lang w:eastAsia="ko-KR"/>
+        </w:rPr>
+        <w:t xml:space="preserve"> </w:t>
+      </w:r>
+      <w:r>
+        <w:rPr>
+          <w:rFonts w:hint="eastAsia"/>
+          <w:lang w:eastAsia="ko-KR"/>
+        </w:rPr>
+        <w:t>본다</w:t>
+      </w:r>
+      <w:r>
+        <w:rPr>
+          <w:rFonts w:hint="eastAsia"/>
+          <w:lang w:eastAsia="ko-KR"/>
+        </w:rPr>
+        <w:t>.</w:t>
+      </w:r>
+      <w:r>
+        <w:rPr>
+          <w:lang w:eastAsia="ko-KR"/>
+        </w:rPr>
+        <w:br/>
+        <w:t>git show import</w:t>
+      </w:r>
+      <w:bookmarkStart w:id="8" w:name="_GoBack"/>
+      <w:bookmarkEnd w:id="8"/>
     </w:p>
     <w:p>
       <w:pPr>
-        <w:rPr>
-          <w:lang w:eastAsia="ko-KR"/>
-        </w:rPr>
-      </w:pPr>
-      <w:r>
-        <w:rPr>
-          <w:lang w:eastAsia="ko-KR"/>
-        </w:rPr>
-        <w:t>git show-branch</w:t>
+        <w:pStyle w:val="4"/>
+        <w:rPr>
+          <w:lang w:eastAsia="ko-KR"/>
+        </w:rPr>
+      </w:pPr>
+      <w:r>
+        <w:rPr>
+          <w:lang w:eastAsia="ko-KR"/>
+        </w:rPr>
+        <w:t>show-branch</w:t>
       </w:r>
     </w:p>
     <w:p>
       <w:pPr>
+        <w:rPr>
+          <w:lang w:eastAsia="ko-KR"/>
+        </w:rPr>
+      </w:pPr>
+      <w:r>
+        <w:rPr>
+          <w:lang w:eastAsia="ko-KR"/>
+        </w:rPr>
+        <w:t>git show-branch</w:t>
+      </w:r>
+    </w:p>
+    <w:p>
+      <w:pPr>
         <w:pStyle w:val="4"/>
         <w:rPr>
           <w:lang w:eastAsia="ko-KR"/>
@@ -15341,7 +15781,6 @@
         <w:rPr>
           <w:lang w:eastAsia="ko-KR"/>
         </w:rPr>
-        <w:lastRenderedPageBreak/>
         <w:t>stash</w:t>
       </w:r>
     </w:p>
@@ -16325,7 +16764,6 @@
     <w:p>
       <w:pPr>
         <w:rPr>
-          <w:rFonts w:hint="eastAsia"/>
           <w:lang w:eastAsia="ko-KR"/>
         </w:rPr>
       </w:pPr>
@@ -16338,10 +16776,23 @@
       </w:r>
       <w:r>
         <w:rPr>
+          <w:lang w:eastAsia="ko-KR"/>
+        </w:rPr>
+        <w:t>&lt;</w:t>
+      </w:r>
+      <w:r>
+        <w:rPr>
           <w:rFonts w:hint="eastAsia"/>
           <w:lang w:eastAsia="ko-KR"/>
         </w:rPr>
         <w:t>커밋해쉬</w:t>
+      </w:r>
+      <w:r>
+        <w:rPr>
+          <w:rFonts w:hint="eastAsia"/>
+          <w:lang w:eastAsia="ko-KR"/>
+        </w:rPr>
+        <w:t>&gt;</w:t>
       </w:r>
       <w:r>
         <w:rPr>
@@ -16811,6 +17262,81 @@
           <w:lang w:eastAsia="ko-KR"/>
         </w:rPr>
       </w:pPr>
+      <w:r>
+        <w:rPr>
+          <w:lang w:eastAsia="ko-KR"/>
+        </w:rPr>
+        <w:t>g</w:t>
+      </w:r>
+      <w:r>
+        <w:rPr>
+          <w:rFonts w:hint="eastAsia"/>
+          <w:lang w:eastAsia="ko-KR"/>
+        </w:rPr>
+        <w:t xml:space="preserve">it </w:t>
+      </w:r>
+      <w:r>
+        <w:rPr>
+          <w:lang w:eastAsia="ko-KR"/>
+        </w:rPr>
+        <w:t xml:space="preserve">tag: </w:t>
+      </w:r>
+      <w:r>
+        <w:rPr>
+          <w:rFonts w:hint="eastAsia"/>
+          <w:lang w:eastAsia="ko-KR"/>
+        </w:rPr>
+        <w:t>모든</w:t>
+      </w:r>
+      <w:r>
+        <w:rPr>
+          <w:rFonts w:hint="eastAsia"/>
+          <w:lang w:eastAsia="ko-KR"/>
+        </w:rPr>
+        <w:t xml:space="preserve"> </w:t>
+      </w:r>
+      <w:r>
+        <w:rPr>
+          <w:rFonts w:hint="eastAsia"/>
+          <w:lang w:eastAsia="ko-KR"/>
+        </w:rPr>
+        <w:t>태그</w:t>
+      </w:r>
+      <w:r>
+        <w:rPr>
+          <w:rFonts w:hint="eastAsia"/>
+          <w:lang w:eastAsia="ko-KR"/>
+        </w:rPr>
+        <w:t xml:space="preserve"> </w:t>
+      </w:r>
+      <w:r>
+        <w:rPr>
+          <w:rFonts w:hint="eastAsia"/>
+          <w:lang w:eastAsia="ko-KR"/>
+        </w:rPr>
+        <w:t>목록을</w:t>
+      </w:r>
+      <w:r>
+        <w:rPr>
+          <w:rFonts w:hint="eastAsia"/>
+          <w:lang w:eastAsia="ko-KR"/>
+        </w:rPr>
+        <w:t xml:space="preserve"> </w:t>
+      </w:r>
+      <w:r>
+        <w:rPr>
+          <w:rFonts w:hint="eastAsia"/>
+          <w:lang w:eastAsia="ko-KR"/>
+        </w:rPr>
+        <w:t>본다</w:t>
+      </w:r>
+      <w:r>
+        <w:rPr>
+          <w:rFonts w:hint="eastAsia"/>
+          <w:lang w:eastAsia="ko-KR"/>
+        </w:rPr>
+        <w:t>.</w:t>
+      </w:r>
     </w:p>
     <w:p>
       <w:pPr>
@@ -17480,7 +18006,6 @@
     <w:p>
       <w:pPr>
         <w:rPr>
-          <w:rFonts w:hint="eastAsia"/>
           <w:lang w:eastAsia="ko-KR"/>
         </w:rPr>
       </w:pPr>
@@ -19406,7 +19931,6 @@
     <w:p>
       <w:pPr>
         <w:rPr>
-          <w:rFonts w:hint="eastAsia"/>
           <w:lang w:eastAsia="ko-KR"/>
         </w:rPr>
       </w:pPr>
@@ -19433,7 +19957,6 @@
     <w:p>
       <w:pPr>
         <w:rPr>
-          <w:rFonts w:hint="eastAsia"/>
           <w:lang w:eastAsia="ko-KR"/>
         </w:rPr>
       </w:pPr>
@@ -22017,7 +22540,7 @@
               <w:sz w:val="16"/>
               <w:szCs w:val="16"/>
             </w:rPr>
-            <w:t>12</w:t>
+            <w:t>20</w:t>
           </w:r>
           <w:r>
             <w:rPr>
@@ -22035,14 +22558,27 @@
             </w:rPr>
             <w:t xml:space="preserve"> of </w:t>
           </w:r>
-          <w:fldSimple w:instr=" NUMPAGES  \* Arabic  \* MERGEFORMAT ">
-            <w:r>
-              <w:rPr>
-                <w:noProof/>
-              </w:rPr>
-              <w:t>26</w:t>
-            </w:r>
-          </w:fldSimple>
+          <w:r>
+            <w:fldChar w:fldCharType="begin"/>
+          </w:r>
+          <w:r>
+            <w:instrText xml:space="preserve"> NUMPAGES  \* Arabic  \* MERGEFORMAT </w:instrText>
+          </w:r>
+          <w:r>
+            <w:fldChar w:fldCharType="separate"/>
+          </w:r>
+          <w:r>
+            <w:rPr>
+              <w:noProof/>
+            </w:rPr>
+            <w:t>26</w:t>
+          </w:r>
+          <w:r>
+            <w:rPr>
+              <w:noProof/>
+            </w:rPr>
+            <w:fldChar w:fldCharType="end"/>
+          </w:r>
         </w:p>
       </w:tc>
     </w:tr>
@@ -24844,6 +25380,7 @@
     <w:rsid w:val="007D59F8"/>
     <w:rsid w:val="00800F53"/>
     <w:rsid w:val="00804B9B"/>
+    <w:rsid w:val="00807C97"/>
     <w:rsid w:val="0082051B"/>
     <w:rsid w:val="008A5951"/>
     <w:rsid w:val="008E0F41"/>
@@ -25779,21 +26316,21 @@
 </file>
 
 <file path=customXml/item2.xml><?xml version="1.0" encoding="utf-8"?>
+<p:properties xmlns:p="http://schemas.microsoft.com/office/2006/metadata/properties" xmlns:xsi="http://www.w3.org/2001/XMLSchema-instance">
+  <documentManagement>
+    <Gat xmlns="2ec1ac2a-4cb5-40a4-b122-7712fb276773">IC</Gat>
+    <Status xmlns="2ec1ac2a-4cb5-40a4-b122-7712fb276773">Ready for Review</Status>
+  </documentManagement>
+</p:properties>
+</file>
+
+<file path=customXml/item3.xml><?xml version="1.0" encoding="utf-8"?>
 <?mso-contentType ?>
 <FormTemplates xmlns="http://schemas.microsoft.com/sharepoint/v3/contenttype/forms">
   <Display>DocumentLibraryForm</Display>
   <Edit>DocumentLibraryForm</Edit>
   <New>DocumentLibraryForm</New>
 </FormTemplates>
-</file>
-
-<file path=customXml/item3.xml><?xml version="1.0" encoding="utf-8"?>
-<p:properties xmlns:p="http://schemas.microsoft.com/office/2006/metadata/properties" xmlns:xsi="http://www.w3.org/2001/XMLSchema-instance">
-  <documentManagement>
-    <Gat xmlns="2ec1ac2a-4cb5-40a4-b122-7712fb276773">IC</Gat>
-    <Status xmlns="2ec1ac2a-4cb5-40a4-b122-7712fb276773">Ready for Review</Status>
-  </documentManagement>
-</p:properties>
 </file>
 
 <file path=customXml/item4.xml><?xml version="1.0" encoding="utf-8"?>
@@ -25818,14 +26355,6 @@
 </file>
 
 <file path=customXml/itemProps2.xml><?xml version="1.0" encoding="utf-8"?>
-<ds:datastoreItem xmlns:ds="http://schemas.openxmlformats.org/officeDocument/2006/customXml" ds:itemID="{7D4FE01D-1055-48A2-B526-C8AAEA4E33FB}">
-  <ds:schemaRefs>
-    <ds:schemaRef ds:uri="http://schemas.microsoft.com/sharepoint/v3/contenttype/forms"/>
-  </ds:schemaRefs>
-</ds:datastoreItem>
-</file>
-
-<file path=customXml/itemProps3.xml><?xml version="1.0" encoding="utf-8"?>
 <ds:datastoreItem xmlns:ds="http://schemas.openxmlformats.org/officeDocument/2006/customXml" ds:itemID="{22EF12C5-4EE5-401D-AF32-34459B235CB4}">
   <ds:schemaRefs>
     <ds:schemaRef ds:uri="http://schemas.microsoft.com/office/2006/metadata/properties"/>
@@ -25834,8 +26363,16 @@
 </ds:datastoreItem>
 </file>
 
+<file path=customXml/itemProps3.xml><?xml version="1.0" encoding="utf-8"?>
+<ds:datastoreItem xmlns:ds="http://schemas.openxmlformats.org/officeDocument/2006/customXml" ds:itemID="{7D4FE01D-1055-48A2-B526-C8AAEA4E33FB}">
+  <ds:schemaRefs>
+    <ds:schemaRef ds:uri="http://schemas.microsoft.com/sharepoint/v3/contenttype/forms"/>
+  </ds:schemaRefs>
+</ds:datastoreItem>
+</file>
+
 <file path=customXml/itemProps4.xml><?xml version="1.0" encoding="utf-8"?>
-<ds:datastoreItem xmlns:ds="http://schemas.openxmlformats.org/officeDocument/2006/customXml" ds:itemID="{698A4A8E-422B-438B-A229-2EA6E0E2E781}">
+<ds:datastoreItem xmlns:ds="http://schemas.openxmlformats.org/officeDocument/2006/customXml" ds:itemID="{A6861706-F4D0-4CF6-9BD5-79ED63E91EBE}">
   <ds:schemaRefs>
     <ds:schemaRef ds:uri="http://schemas.openxmlformats.org/officeDocument/2006/bibliography"/>
   </ds:schemaRefs>

</xml_diff>

<commit_message>
add title of "Management of Git History"
</commit_message>
<xml_diff>
--- a/S005_TipsForGit.docx
+++ b/S005_TipsForGit.docx
@@ -2783,7 +2783,7 @@
               </wp:anchor>
             </w:drawing>
           </mc:Choice>
-          <mc:Fallback xmlns:w16cid="http://schemas.microsoft.com/office/word/2016/wordml/cid" xmlns:am3d="http://schemas.microsoft.com/office/drawing/2017/model3d" xmlns:aink="http://schemas.microsoft.com/office/drawing/2016/ink" xmlns:cx8="http://schemas.microsoft.com/office/drawing/2016/5/14/chartex" xmlns:cx7="http://schemas.microsoft.com/office/drawing/2016/5/13/chartex" xmlns:cx6="http://schemas.microsoft.com/office/drawing/2016/5/12/chartex" xmlns:cx5="http://schemas.microsoft.com/office/drawing/2016/5/11/chartex" xmlns:cx4="http://schemas.microsoft.com/office/drawing/2016/5/10/chartex" xmlns:cx3="http://schemas.microsoft.com/office/drawing/2016/5/9/chartex" xmlns:cx2="http://schemas.microsoft.com/office/drawing/2015/10/21/chartex" xmlns:cx1="http://schemas.microsoft.com/office/drawing/2015/9/8/chartex">
+          <mc:Fallback xmlns:cx1="http://schemas.microsoft.com/office/drawing/2015/9/8/chartex" xmlns:cx2="http://schemas.microsoft.com/office/drawing/2015/10/21/chartex" xmlns:cx3="http://schemas.microsoft.com/office/drawing/2016/5/9/chartex" xmlns:cx4="http://schemas.microsoft.com/office/drawing/2016/5/10/chartex" xmlns:cx5="http://schemas.microsoft.com/office/drawing/2016/5/11/chartex" xmlns:cx6="http://schemas.microsoft.com/office/drawing/2016/5/12/chartex" xmlns:cx7="http://schemas.microsoft.com/office/drawing/2016/5/13/chartex" xmlns:cx8="http://schemas.microsoft.com/office/drawing/2016/5/14/chartex" xmlns:aink="http://schemas.microsoft.com/office/drawing/2016/ink" xmlns:am3d="http://schemas.microsoft.com/office/drawing/2017/model3d" xmlns:w16cid="http://schemas.microsoft.com/office/word/2016/wordml/cid">
             <w:pict>
               <v:rect w14:anchorId="308BD145" id="직사각형 18" o:spid="_x0000_s1026" style="position:absolute;left:0;text-align:left;margin-left:143.35pt;margin-top:73.65pt;width:309.9pt;height:48.85pt;z-index:251659264;visibility:visible;mso-wrap-style:square;mso-wrap-distance-left:9pt;mso-wrap-distance-top:0;mso-wrap-distance-right:9pt;mso-wrap-distance-bottom:0;mso-position-horizontal:absolute;mso-position-horizontal-relative:text;mso-position-vertical:absolute;mso-position-vertical-relative:text;v-text-anchor:middle" o:gfxdata="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" filled="f" strokecolor="red" strokeweight="2pt"/>
             </w:pict>
@@ -2849,7 +2849,6 @@
     <w:p>
       <w:pPr>
         <w:rPr>
-          <w:rFonts w:hint="eastAsia"/>
           <w:lang w:eastAsia="ko-KR"/>
         </w:rPr>
       </w:pPr>
@@ -2871,53 +2870,50 @@
     <w:p>
       <w:pPr>
         <w:rPr>
-          <w:rFonts w:hint="eastAsia"/>
-          <w:lang w:eastAsia="ko-KR"/>
-        </w:rPr>
-      </w:pPr>
-      <w:bookmarkStart w:id="5" w:name="_GoBack"/>
+          <w:lang w:eastAsia="ko-KR"/>
+        </w:rPr>
+      </w:pPr>
+    </w:p>
+    <w:p>
+      <w:pPr>
+        <w:pStyle w:val="1"/>
+        <w:rPr>
+          <w:lang w:eastAsia="ko-KR"/>
+        </w:rPr>
+      </w:pPr>
+      <w:bookmarkStart w:id="5" w:name="_Toc21592083"/>
+      <w:r>
+        <w:rPr>
+          <w:rFonts w:hint="eastAsia"/>
+          <w:lang w:eastAsia="ko-KR"/>
+        </w:rPr>
+        <w:lastRenderedPageBreak/>
+        <w:t>사용법</w:t>
+      </w:r>
       <w:bookmarkEnd w:id="5"/>
     </w:p>
     <w:p>
       <w:pPr>
-        <w:pStyle w:val="1"/>
-        <w:rPr>
-          <w:lang w:eastAsia="ko-KR"/>
-        </w:rPr>
-      </w:pPr>
-      <w:bookmarkStart w:id="6" w:name="_Toc21592083"/>
-      <w:r>
-        <w:rPr>
-          <w:rFonts w:hint="eastAsia"/>
-          <w:lang w:eastAsia="ko-KR"/>
-        </w:rPr>
-        <w:lastRenderedPageBreak/>
-        <w:t>사용법</w:t>
+        <w:pStyle w:val="2"/>
+        <w:rPr>
+          <w:lang w:eastAsia="ko-KR"/>
+        </w:rPr>
+      </w:pPr>
+      <w:bookmarkStart w:id="6" w:name="_Toc21592085"/>
+      <w:r>
+        <w:rPr>
+          <w:lang w:eastAsia="ko-KR"/>
+        </w:rPr>
+        <w:t>C</w:t>
+      </w:r>
+      <w:r>
+        <w:rPr>
+          <w:rFonts w:hint="eastAsia"/>
+          <w:lang w:eastAsia="ko-KR"/>
+        </w:rPr>
+        <w:t>ommand</w:t>
       </w:r>
       <w:bookmarkEnd w:id="6"/>
-    </w:p>
-    <w:p>
-      <w:pPr>
-        <w:pStyle w:val="2"/>
-        <w:rPr>
-          <w:lang w:eastAsia="ko-KR"/>
-        </w:rPr>
-      </w:pPr>
-      <w:bookmarkStart w:id="7" w:name="_Toc21592085"/>
-      <w:r>
-        <w:rPr>
-          <w:lang w:eastAsia="ko-KR"/>
-        </w:rPr>
-        <w:t>C</w:t>
-      </w:r>
-      <w:r>
-        <w:rPr>
-          <w:rFonts w:hint="eastAsia"/>
-          <w:lang w:eastAsia="ko-KR"/>
-        </w:rPr>
-        <w:t>ommand</w:t>
-      </w:r>
-      <w:bookmarkEnd w:id="7"/>
     </w:p>
     <w:p>
       <w:pPr>
@@ -17339,10 +17335,112 @@
     </w:p>
     <w:p>
       <w:pPr>
-        <w:rPr>
-          <w:lang w:eastAsia="ko-KR"/>
-        </w:rPr>
-      </w:pPr>
+        <w:pStyle w:val="2"/>
+        <w:rPr>
+          <w:rFonts w:hint="eastAsia"/>
+          <w:lang w:eastAsia="ko-KR"/>
+        </w:rPr>
+      </w:pPr>
+      <w:r>
+        <w:rPr>
+          <w:rFonts w:hint="eastAsia"/>
+          <w:lang w:eastAsia="ko-KR"/>
+        </w:rPr>
+        <w:t>H</w:t>
+      </w:r>
+      <w:r>
+        <w:rPr>
+          <w:lang w:eastAsia="ko-KR"/>
+        </w:rPr>
+        <w:t xml:space="preserve">istory </w:t>
+      </w:r>
+      <w:r>
+        <w:rPr>
+          <w:rFonts w:hint="eastAsia"/>
+          <w:lang w:eastAsia="ko-KR"/>
+        </w:rPr>
+        <w:t>관리</w:t>
+      </w:r>
+      <w:r>
+        <w:rPr>
+          <w:rFonts w:hint="eastAsia"/>
+          <w:lang w:eastAsia="ko-KR"/>
+        </w:rPr>
+        <w:t xml:space="preserve"> </w:t>
+      </w:r>
+      <w:r>
+        <w:rPr>
+          <w:rFonts w:hint="eastAsia"/>
+          <w:lang w:eastAsia="ko-KR"/>
+        </w:rPr>
+        <w:t>방법</w:t>
+      </w:r>
+    </w:p>
+    <w:p>
+      <w:pPr>
+        <w:rPr>
+          <w:lang w:eastAsia="ko-KR"/>
+        </w:rPr>
+      </w:pPr>
+    </w:p>
+    <w:p>
+      <w:pPr>
+        <w:rPr>
+          <w:lang w:eastAsia="ko-KR"/>
+        </w:rPr>
+      </w:pPr>
+    </w:p>
+    <w:p>
+      <w:pPr>
+        <w:rPr>
+          <w:lang w:eastAsia="ko-KR"/>
+        </w:rPr>
+      </w:pPr>
+    </w:p>
+    <w:p>
+      <w:pPr>
+        <w:rPr>
+          <w:lang w:eastAsia="ko-KR"/>
+        </w:rPr>
+      </w:pPr>
+    </w:p>
+    <w:p>
+      <w:pPr>
+        <w:rPr>
+          <w:lang w:eastAsia="ko-KR"/>
+        </w:rPr>
+      </w:pPr>
+    </w:p>
+    <w:p>
+      <w:pPr>
+        <w:rPr>
+          <w:lang w:eastAsia="ko-KR"/>
+        </w:rPr>
+      </w:pPr>
+    </w:p>
+    <w:p>
+      <w:pPr>
+        <w:rPr>
+          <w:lang w:eastAsia="ko-KR"/>
+        </w:rPr>
+      </w:pPr>
+    </w:p>
+    <w:p>
+      <w:pPr>
+        <w:rPr>
+          <w:lang w:eastAsia="ko-KR"/>
+        </w:rPr>
+      </w:pPr>
+    </w:p>
+    <w:p>
+      <w:pPr>
+        <w:rPr>
+          <w:rFonts w:hint="eastAsia"/>
+          <w:lang w:eastAsia="ko-KR"/>
+        </w:rPr>
+      </w:pPr>
+      <w:bookmarkStart w:id="7" w:name="_GoBack"/>
+      <w:bookmarkEnd w:id="7"/>
     </w:p>
     <w:p>
       <w:pPr>
@@ -17528,7 +17626,6 @@
           <w:rFonts w:hint="eastAsia"/>
           <w:lang w:eastAsia="ko-KR"/>
         </w:rPr>
-        <w:lastRenderedPageBreak/>
         <w:t>리모트</w:t>
       </w:r>
       <w:r>
@@ -18575,6 +18672,7 @@
           <w:rFonts w:hint="eastAsia"/>
           <w:lang w:eastAsia="ko-KR"/>
         </w:rPr>
+        <w:lastRenderedPageBreak/>
         <w:t>나중에</w:t>
       </w:r>
       <w:r>
@@ -18797,7 +18895,6 @@
           <w:rFonts w:hint="eastAsia"/>
           <w:lang w:eastAsia="ko-KR"/>
         </w:rPr>
-        <w:lastRenderedPageBreak/>
         <w:t>새</w:t>
       </w:r>
       <w:r>
@@ -19791,6 +19888,7 @@
           <w:rFonts w:hint="eastAsia"/>
           <w:lang w:eastAsia="ko-KR"/>
         </w:rPr>
+        <w:lastRenderedPageBreak/>
         <w:t>원격</w:t>
       </w:r>
       <w:r>
@@ -21012,7 +21110,6 @@
           <w:rFonts w:hint="eastAsia"/>
           <w:lang w:eastAsia="ko-KR"/>
         </w:rPr>
-        <w:lastRenderedPageBreak/>
         <w:t>U</w:t>
       </w:r>
       <w:r>
@@ -22532,7 +22629,7 @@
               <w:sz w:val="16"/>
               <w:szCs w:val="16"/>
             </w:rPr>
-            <w:t>9</w:t>
+            <w:t>21</w:t>
           </w:r>
           <w:r>
             <w:rPr>
@@ -22550,14 +22647,27 @@
             </w:rPr>
             <w:t xml:space="preserve"> of </w:t>
           </w:r>
-          <w:fldSimple w:instr=" NUMPAGES  \* Arabic  \* MERGEFORMAT ">
-            <w:r>
-              <w:rPr>
-                <w:noProof/>
-              </w:rPr>
-              <w:t>26</w:t>
-            </w:r>
-          </w:fldSimple>
+          <w:r>
+            <w:fldChar w:fldCharType="begin"/>
+          </w:r>
+          <w:r>
+            <w:instrText xml:space="preserve"> NUMPAGES  \* Arabic  \* MERGEFORMAT </w:instrText>
+          </w:r>
+          <w:r>
+            <w:fldChar w:fldCharType="separate"/>
+          </w:r>
+          <w:r>
+            <w:rPr>
+              <w:noProof/>
+            </w:rPr>
+            <w:t>26</w:t>
+          </w:r>
+          <w:r>
+            <w:rPr>
+              <w:noProof/>
+            </w:rPr>
+            <w:fldChar w:fldCharType="end"/>
+          </w:r>
         </w:p>
       </w:tc>
     </w:tr>
@@ -25379,6 +25489,7 @@
     <w:rsid w:val="009E7E1B"/>
     <w:rsid w:val="00A12091"/>
     <w:rsid w:val="00A2456B"/>
+    <w:rsid w:val="00A500C1"/>
     <w:rsid w:val="00A57E94"/>
     <w:rsid w:val="00A70E68"/>
     <w:rsid w:val="00AB727D"/>
@@ -26296,21 +26407,21 @@
 </file>
 
 <file path=customXml/item2.xml><?xml version="1.0" encoding="utf-8"?>
+<p:properties xmlns:p="http://schemas.microsoft.com/office/2006/metadata/properties" xmlns:xsi="http://www.w3.org/2001/XMLSchema-instance">
+  <documentManagement>
+    <Gat xmlns="2ec1ac2a-4cb5-40a4-b122-7712fb276773">IC</Gat>
+    <Status xmlns="2ec1ac2a-4cb5-40a4-b122-7712fb276773">Ready for Review</Status>
+  </documentManagement>
+</p:properties>
+</file>
+
+<file path=customXml/item3.xml><?xml version="1.0" encoding="utf-8"?>
 <?mso-contentType ?>
 <FormTemplates xmlns="http://schemas.microsoft.com/sharepoint/v3/contenttype/forms">
   <Display>DocumentLibraryForm</Display>
   <Edit>DocumentLibraryForm</Edit>
   <New>DocumentLibraryForm</New>
 </FormTemplates>
-</file>
-
-<file path=customXml/item3.xml><?xml version="1.0" encoding="utf-8"?>
-<p:properties xmlns:p="http://schemas.microsoft.com/office/2006/metadata/properties" xmlns:xsi="http://www.w3.org/2001/XMLSchema-instance">
-  <documentManagement>
-    <Gat xmlns="2ec1ac2a-4cb5-40a4-b122-7712fb276773">IC</Gat>
-    <Status xmlns="2ec1ac2a-4cb5-40a4-b122-7712fb276773">Ready for Review</Status>
-  </documentManagement>
-</p:properties>
 </file>
 
 <file path=customXml/item4.xml><?xml version="1.0" encoding="utf-8"?>
@@ -26335,14 +26446,6 @@
 </file>
 
 <file path=customXml/itemProps2.xml><?xml version="1.0" encoding="utf-8"?>
-<ds:datastoreItem xmlns:ds="http://schemas.openxmlformats.org/officeDocument/2006/customXml" ds:itemID="{7D4FE01D-1055-48A2-B526-C8AAEA4E33FB}">
-  <ds:schemaRefs>
-    <ds:schemaRef ds:uri="http://schemas.microsoft.com/sharepoint/v3/contenttype/forms"/>
-  </ds:schemaRefs>
-</ds:datastoreItem>
-</file>
-
-<file path=customXml/itemProps3.xml><?xml version="1.0" encoding="utf-8"?>
 <ds:datastoreItem xmlns:ds="http://schemas.openxmlformats.org/officeDocument/2006/customXml" ds:itemID="{22EF12C5-4EE5-401D-AF32-34459B235CB4}">
   <ds:schemaRefs>
     <ds:schemaRef ds:uri="http://schemas.microsoft.com/office/2006/metadata/properties"/>
@@ -26351,8 +26454,16 @@
 </ds:datastoreItem>
 </file>
 
+<file path=customXml/itemProps3.xml><?xml version="1.0" encoding="utf-8"?>
+<ds:datastoreItem xmlns:ds="http://schemas.openxmlformats.org/officeDocument/2006/customXml" ds:itemID="{7D4FE01D-1055-48A2-B526-C8AAEA4E33FB}">
+  <ds:schemaRefs>
+    <ds:schemaRef ds:uri="http://schemas.microsoft.com/sharepoint/v3/contenttype/forms"/>
+  </ds:schemaRefs>
+</ds:datastoreItem>
+</file>
+
 <file path=customXml/itemProps4.xml><?xml version="1.0" encoding="utf-8"?>
-<ds:datastoreItem xmlns:ds="http://schemas.openxmlformats.org/officeDocument/2006/customXml" ds:itemID="{37C5092E-2D67-419C-903A-F104ED5729CB}">
+<ds:datastoreItem xmlns:ds="http://schemas.openxmlformats.org/officeDocument/2006/customXml" ds:itemID="{948FA170-2595-45AC-B598-CEA7E612EC01}">
   <ds:schemaRefs>
     <ds:schemaRef ds:uri="http://schemas.openxmlformats.org/officeDocument/2006/bibliography"/>
   </ds:schemaRefs>

</xml_diff>

<commit_message>
added git history management
</commit_message>
<xml_diff>
--- a/S005_TipsForGit.docx
+++ b/S005_TipsForGit.docx
@@ -933,7 +933,8 @@
             <w:rPr>
               <w:rFonts w:eastAsiaTheme="minorEastAsia"/>
               <w:noProof/>
-              <w:sz w:val="22"/>
+              <w:kern w:val="2"/>
+              <w:sz w:val="20"/>
               <w:lang w:eastAsia="ko-KR"/>
             </w:rPr>
           </w:pPr>
@@ -952,7 +953,7 @@
             </w:rPr>
             <w:fldChar w:fldCharType="separate"/>
           </w:r>
-          <w:hyperlink w:anchor="_Toc21592078" w:history="1">
+          <w:hyperlink w:anchor="_Toc25010700" w:history="1">
             <w:r>
               <w:rPr>
                 <w:rStyle w:val="a6"/>
@@ -965,7 +966,8 @@
               <w:rPr>
                 <w:rFonts w:eastAsiaTheme="minorEastAsia"/>
                 <w:noProof/>
-                <w:sz w:val="22"/>
+                <w:kern w:val="2"/>
+                <w:sz w:val="20"/>
                 <w:lang w:eastAsia="ko-KR"/>
               </w:rPr>
               <w:tab/>
@@ -997,7 +999,7 @@
                 <w:noProof/>
                 <w:webHidden/>
               </w:rPr>
-              <w:instrText xml:space="preserve"> PAGEREF _Toc21592078 \h </w:instrText>
+              <w:instrText xml:space="preserve"> PAGEREF _Toc25010700 \h </w:instrText>
             </w:r>
             <w:r>
               <w:rPr>
@@ -1037,10 +1039,12 @@
             </w:tabs>
             <w:rPr>
               <w:noProof/>
+              <w:kern w:val="2"/>
+              <w:sz w:val="20"/>
               <w:lang w:eastAsia="ko-KR"/>
             </w:rPr>
           </w:pPr>
-          <w:hyperlink w:anchor="_Toc21592079" w:history="1">
+          <w:hyperlink w:anchor="_Toc25010701" w:history="1">
             <w:r>
               <w:rPr>
                 <w:rStyle w:val="a6"/>
@@ -1052,6 +1056,8 @@
             <w:r>
               <w:rPr>
                 <w:noProof/>
+                <w:kern w:val="2"/>
+                <w:sz w:val="20"/>
                 <w:lang w:eastAsia="ko-KR"/>
               </w:rPr>
               <w:tab/>
@@ -1083,7 +1089,7 @@
                 <w:noProof/>
                 <w:webHidden/>
               </w:rPr>
-              <w:instrText xml:space="preserve"> PAGEREF _Toc21592079 \h </w:instrText>
+              <w:instrText xml:space="preserve"> PAGEREF _Toc25010701 \h </w:instrText>
             </w:r>
             <w:r>
               <w:rPr>
@@ -1123,10 +1129,12 @@
             </w:tabs>
             <w:rPr>
               <w:noProof/>
+              <w:kern w:val="2"/>
+              <w:sz w:val="20"/>
               <w:lang w:eastAsia="ko-KR"/>
             </w:rPr>
           </w:pPr>
-          <w:hyperlink w:anchor="_Toc21592080" w:history="1">
+          <w:hyperlink w:anchor="_Toc25010702" w:history="1">
             <w:r>
               <w:rPr>
                 <w:rStyle w:val="a6"/>
@@ -1138,6 +1146,8 @@
             <w:r>
               <w:rPr>
                 <w:noProof/>
+                <w:kern w:val="2"/>
+                <w:sz w:val="20"/>
                 <w:lang w:eastAsia="ko-KR"/>
               </w:rPr>
               <w:tab/>
@@ -1169,7 +1179,7 @@
                 <w:noProof/>
                 <w:webHidden/>
               </w:rPr>
-              <w:instrText xml:space="preserve"> PAGEREF _Toc21592080 \h </w:instrText>
+              <w:instrText xml:space="preserve"> PAGEREF _Toc25010702 \h </w:instrText>
             </w:r>
             <w:r>
               <w:rPr>
@@ -1209,10 +1219,12 @@
             </w:tabs>
             <w:rPr>
               <w:noProof/>
+              <w:kern w:val="2"/>
+              <w:sz w:val="20"/>
               <w:lang w:eastAsia="ko-KR"/>
             </w:rPr>
           </w:pPr>
-          <w:hyperlink w:anchor="_Toc21592081" w:history="1">
+          <w:hyperlink w:anchor="_Toc25010703" w:history="1">
             <w:r>
               <w:rPr>
                 <w:rStyle w:val="a6"/>
@@ -1224,6 +1236,8 @@
             <w:r>
               <w:rPr>
                 <w:noProof/>
+                <w:kern w:val="2"/>
+                <w:sz w:val="20"/>
                 <w:lang w:eastAsia="ko-KR"/>
               </w:rPr>
               <w:tab/>
@@ -1255,7 +1269,7 @@
                 <w:noProof/>
                 <w:webHidden/>
               </w:rPr>
-              <w:instrText xml:space="preserve"> PAGEREF _Toc21592081 \h </w:instrText>
+              <w:instrText xml:space="preserve"> PAGEREF _Toc25010703 \h </w:instrText>
             </w:r>
             <w:r>
               <w:rPr>
@@ -1295,10 +1309,12 @@
             </w:tabs>
             <w:rPr>
               <w:noProof/>
+              <w:kern w:val="2"/>
+              <w:sz w:val="20"/>
               <w:lang w:eastAsia="ko-KR"/>
             </w:rPr>
           </w:pPr>
-          <w:hyperlink w:anchor="_Toc21592082" w:history="1">
+          <w:hyperlink w:anchor="_Toc25010704" w:history="1">
             <w:r>
               <w:rPr>
                 <w:rStyle w:val="a6"/>
@@ -1310,6 +1326,8 @@
             <w:r>
               <w:rPr>
                 <w:noProof/>
+                <w:kern w:val="2"/>
+                <w:sz w:val="20"/>
                 <w:lang w:eastAsia="ko-KR"/>
               </w:rPr>
               <w:tab/>
@@ -1341,7 +1359,7 @@
                 <w:noProof/>
                 <w:webHidden/>
               </w:rPr>
-              <w:instrText xml:space="preserve"> PAGEREF _Toc21592082 \h </w:instrText>
+              <w:instrText xml:space="preserve"> PAGEREF _Toc25010704 \h </w:instrText>
             </w:r>
             <w:r>
               <w:rPr>
@@ -1378,11 +1396,12 @@
             <w:rPr>
               <w:rFonts w:eastAsiaTheme="minorEastAsia"/>
               <w:noProof/>
-              <w:sz w:val="22"/>
+              <w:kern w:val="2"/>
+              <w:sz w:val="20"/>
               <w:lang w:eastAsia="ko-KR"/>
             </w:rPr>
           </w:pPr>
-          <w:hyperlink w:anchor="_Toc21592083" w:history="1">
+          <w:hyperlink w:anchor="_Toc25010705" w:history="1">
             <w:r>
               <w:rPr>
                 <w:rStyle w:val="a6"/>
@@ -1395,7 +1414,8 @@
               <w:rPr>
                 <w:rFonts w:eastAsiaTheme="minorEastAsia"/>
                 <w:noProof/>
-                <w:sz w:val="22"/>
+                <w:kern w:val="2"/>
+                <w:sz w:val="20"/>
                 <w:lang w:eastAsia="ko-KR"/>
               </w:rPr>
               <w:tab/>
@@ -1403,7 +1423,6 @@
             <w:r>
               <w:rPr>
                 <w:rStyle w:val="a6"/>
-                <w:rFonts w:hint="eastAsia"/>
                 <w:noProof/>
                 <w:lang w:eastAsia="ko-KR"/>
               </w:rPr>
@@ -1428,7 +1447,7 @@
                 <w:noProof/>
                 <w:webHidden/>
               </w:rPr>
-              <w:instrText xml:space="preserve"> PAGEREF _Toc21592083 \h </w:instrText>
+              <w:instrText xml:space="preserve"> PAGEREF _Toc25010705 \h </w:instrText>
             </w:r>
             <w:r>
               <w:rPr>
@@ -1468,10 +1487,12 @@
             </w:tabs>
             <w:rPr>
               <w:noProof/>
+              <w:kern w:val="2"/>
+              <w:sz w:val="20"/>
               <w:lang w:eastAsia="ko-KR"/>
             </w:rPr>
           </w:pPr>
-          <w:hyperlink w:anchor="_Toc21592084" w:history="1">
+          <w:hyperlink w:anchor="_Toc25010706" w:history="1">
             <w:r>
               <w:rPr>
                 <w:rStyle w:val="a6"/>
@@ -1483,6 +1504,8 @@
             <w:r>
               <w:rPr>
                 <w:noProof/>
+                <w:kern w:val="2"/>
+                <w:sz w:val="20"/>
                 <w:lang w:eastAsia="ko-KR"/>
               </w:rPr>
               <w:tab/>
@@ -1493,7 +1516,7 @@
                 <w:noProof/>
                 <w:lang w:eastAsia="ko-KR"/>
               </w:rPr>
-              <w:t>Git Bash</w:t>
+              <w:t>Command</w:t>
             </w:r>
             <w:r>
               <w:rPr>
@@ -1514,7 +1537,7 @@
                 <w:noProof/>
                 <w:webHidden/>
               </w:rPr>
-              <w:instrText xml:space="preserve"> PAGEREF _Toc21592084 \h </w:instrText>
+              <w:instrText xml:space="preserve"> PAGEREF _Toc25010706 \h </w:instrText>
             </w:r>
             <w:r>
               <w:rPr>
@@ -1535,6 +1558,226 @@
                 <w:webHidden/>
               </w:rPr>
               <w:t>10</w:t>
+            </w:r>
+            <w:r>
+              <w:rPr>
+                <w:noProof/>
+                <w:webHidden/>
+              </w:rPr>
+              <w:fldChar w:fldCharType="end"/>
+            </w:r>
+          </w:hyperlink>
+        </w:p>
+        <w:p>
+          <w:pPr>
+            <w:pStyle w:val="20"/>
+            <w:tabs>
+              <w:tab w:val="left" w:pos="1275"/>
+              <w:tab w:val="right" w:leader="dot" w:pos="9350"/>
+            </w:tabs>
+            <w:rPr>
+              <w:noProof/>
+              <w:kern w:val="2"/>
+              <w:sz w:val="20"/>
+              <w:lang w:eastAsia="ko-KR"/>
+            </w:rPr>
+          </w:pPr>
+          <w:hyperlink w:anchor="_Toc25010707" w:history="1">
+            <w:r>
+              <w:rPr>
+                <w:rStyle w:val="a6"/>
+                <w:noProof/>
+                <w:lang w:eastAsia="ko-KR"/>
+              </w:rPr>
+              <w:t>2.2</w:t>
+            </w:r>
+            <w:r>
+              <w:rPr>
+                <w:noProof/>
+                <w:kern w:val="2"/>
+                <w:sz w:val="20"/>
+                <w:lang w:eastAsia="ko-KR"/>
+              </w:rPr>
+              <w:tab/>
+            </w:r>
+            <w:r>
+              <w:rPr>
+                <w:rStyle w:val="a6"/>
+                <w:noProof/>
+                <w:lang w:eastAsia="ko-KR"/>
+              </w:rPr>
+              <w:t xml:space="preserve">History </w:t>
+            </w:r>
+            <w:r>
+              <w:rPr>
+                <w:rStyle w:val="a6"/>
+                <w:noProof/>
+                <w:lang w:eastAsia="ko-KR"/>
+              </w:rPr>
+              <w:t>관리</w:t>
+            </w:r>
+            <w:r>
+              <w:rPr>
+                <w:rStyle w:val="a6"/>
+                <w:noProof/>
+                <w:lang w:eastAsia="ko-KR"/>
+              </w:rPr>
+              <w:t xml:space="preserve"> </w:t>
+            </w:r>
+            <w:r>
+              <w:rPr>
+                <w:rStyle w:val="a6"/>
+                <w:noProof/>
+                <w:lang w:eastAsia="ko-KR"/>
+              </w:rPr>
+              <w:t>방법</w:t>
+            </w:r>
+            <w:r>
+              <w:rPr>
+                <w:noProof/>
+                <w:webHidden/>
+              </w:rPr>
+              <w:tab/>
+            </w:r>
+            <w:r>
+              <w:rPr>
+                <w:noProof/>
+                <w:webHidden/>
+              </w:rPr>
+              <w:fldChar w:fldCharType="begin"/>
+            </w:r>
+            <w:r>
+              <w:rPr>
+                <w:noProof/>
+                <w:webHidden/>
+              </w:rPr>
+              <w:instrText xml:space="preserve"> PAGEREF _Toc25010707 \h </w:instrText>
+            </w:r>
+            <w:r>
+              <w:rPr>
+                <w:noProof/>
+                <w:webHidden/>
+              </w:rPr>
+            </w:r>
+            <w:r>
+              <w:rPr>
+                <w:noProof/>
+                <w:webHidden/>
+              </w:rPr>
+              <w:fldChar w:fldCharType="separate"/>
+            </w:r>
+            <w:r>
+              <w:rPr>
+                <w:noProof/>
+                <w:webHidden/>
+              </w:rPr>
+              <w:t>21</w:t>
+            </w:r>
+            <w:r>
+              <w:rPr>
+                <w:noProof/>
+                <w:webHidden/>
+              </w:rPr>
+              <w:fldChar w:fldCharType="end"/>
+            </w:r>
+          </w:hyperlink>
+        </w:p>
+        <w:p>
+          <w:pPr>
+            <w:pStyle w:val="20"/>
+            <w:tabs>
+              <w:tab w:val="left" w:pos="1275"/>
+              <w:tab w:val="right" w:leader="dot" w:pos="9350"/>
+            </w:tabs>
+            <w:rPr>
+              <w:noProof/>
+              <w:kern w:val="2"/>
+              <w:sz w:val="20"/>
+              <w:lang w:eastAsia="ko-KR"/>
+            </w:rPr>
+          </w:pPr>
+          <w:hyperlink w:anchor="_Toc25010708" w:history="1">
+            <w:r>
+              <w:rPr>
+                <w:rStyle w:val="a6"/>
+                <w:noProof/>
+                <w:lang w:eastAsia="ko-KR"/>
+              </w:rPr>
+              <w:t>2.3</w:t>
+            </w:r>
+            <w:r>
+              <w:rPr>
+                <w:noProof/>
+                <w:kern w:val="2"/>
+                <w:sz w:val="20"/>
+                <w:lang w:eastAsia="ko-KR"/>
+              </w:rPr>
+              <w:tab/>
+            </w:r>
+            <w:r>
+              <w:rPr>
+                <w:rStyle w:val="a6"/>
+                <w:noProof/>
+                <w:lang w:eastAsia="ko-KR"/>
+              </w:rPr>
+              <w:t>상황별</w:t>
+            </w:r>
+            <w:r>
+              <w:rPr>
+                <w:rStyle w:val="a6"/>
+                <w:noProof/>
+                <w:lang w:eastAsia="ko-KR"/>
+              </w:rPr>
+              <w:t xml:space="preserve"> </w:t>
+            </w:r>
+            <w:r>
+              <w:rPr>
+                <w:rStyle w:val="a6"/>
+                <w:noProof/>
+                <w:lang w:eastAsia="ko-KR"/>
+              </w:rPr>
+              <w:t>용도</w:t>
+            </w:r>
+            <w:r>
+              <w:rPr>
+                <w:noProof/>
+                <w:webHidden/>
+              </w:rPr>
+              <w:tab/>
+            </w:r>
+            <w:r>
+              <w:rPr>
+                <w:noProof/>
+                <w:webHidden/>
+              </w:rPr>
+              <w:fldChar w:fldCharType="begin"/>
+            </w:r>
+            <w:r>
+              <w:rPr>
+                <w:noProof/>
+                <w:webHidden/>
+              </w:rPr>
+              <w:instrText xml:space="preserve"> PAGEREF _Toc25010708 \h </w:instrText>
+            </w:r>
+            <w:r>
+              <w:rPr>
+                <w:noProof/>
+                <w:webHidden/>
+              </w:rPr>
+            </w:r>
+            <w:r>
+              <w:rPr>
+                <w:noProof/>
+                <w:webHidden/>
+              </w:rPr>
+              <w:fldChar w:fldCharType="separate"/>
+            </w:r>
+            <w:r>
+              <w:rPr>
+                <w:noProof/>
+                <w:webHidden/>
+              </w:rPr>
+              <w:t>22</w:t>
             </w:r>
             <w:r>
               <w:rPr>
@@ -1554,21 +1797,25 @@
             </w:tabs>
             <w:rPr>
               <w:noProof/>
+              <w:kern w:val="2"/>
+              <w:sz w:val="20"/>
               <w:lang w:eastAsia="ko-KR"/>
             </w:rPr>
           </w:pPr>
-          <w:hyperlink w:anchor="_Toc21592085" w:history="1">
+          <w:hyperlink w:anchor="_Toc25010709" w:history="1">
             <w:r>
               <w:rPr>
                 <w:rStyle w:val="a6"/>
                 <w:noProof/>
                 <w:lang w:eastAsia="ko-KR"/>
               </w:rPr>
-              <w:t>2.1.1</w:t>
+              <w:t>2.3.1</w:t>
             </w:r>
             <w:r>
               <w:rPr>
                 <w:noProof/>
+                <w:kern w:val="2"/>
+                <w:sz w:val="20"/>
                 <w:lang w:eastAsia="ko-KR"/>
               </w:rPr>
               <w:tab/>
@@ -1579,7 +1826,23 @@
                 <w:noProof/>
                 <w:lang w:eastAsia="ko-KR"/>
               </w:rPr>
-              <w:t>Command</w:t>
+              <w:t>리모트</w:t>
+            </w:r>
+            <w:r>
+              <w:rPr>
+                <w:rStyle w:val="a6"/>
+                <w:noProof/>
+                <w:lang w:eastAsia="ko-KR"/>
+              </w:rPr>
+              <w:t xml:space="preserve"> </w:t>
+            </w:r>
+            <w:r>
+              <w:rPr>
+                <w:rStyle w:val="a6"/>
+                <w:noProof/>
+                <w:lang w:eastAsia="ko-KR"/>
+              </w:rPr>
+              <w:t>저장소</w:t>
             </w:r>
             <w:r>
               <w:rPr>
@@ -1600,7 +1863,7 @@
                 <w:noProof/>
                 <w:webHidden/>
               </w:rPr>
-              <w:instrText xml:space="preserve"> PAGEREF _Toc21592085 \h </w:instrText>
+              <w:instrText xml:space="preserve"> PAGEREF _Toc25010709 \h </w:instrText>
             </w:r>
             <w:r>
               <w:rPr>
@@ -1620,7 +1883,7 @@
                 <w:noProof/>
                 <w:webHidden/>
               </w:rPr>
-              <w:t>10</w:t>
+              <w:t>22</w:t>
             </w:r>
             <w:r>
               <w:rPr>
@@ -1633,28 +1896,32 @@
         </w:p>
         <w:p>
           <w:pPr>
-            <w:pStyle w:val="10"/>
+            <w:pStyle w:val="30"/>
+            <w:tabs>
+              <w:tab w:val="left" w:pos="1275"/>
+              <w:tab w:val="right" w:leader="dot" w:pos="9350"/>
+            </w:tabs>
             <w:rPr>
-              <w:rFonts w:eastAsiaTheme="minorEastAsia"/>
               <w:noProof/>
-              <w:sz w:val="22"/>
+              <w:kern w:val="2"/>
+              <w:sz w:val="20"/>
               <w:lang w:eastAsia="ko-KR"/>
             </w:rPr>
           </w:pPr>
-          <w:hyperlink w:anchor="_Toc21592086" w:history="1">
+          <w:hyperlink w:anchor="_Toc25010710" w:history="1">
             <w:r>
               <w:rPr>
                 <w:rStyle w:val="a6"/>
                 <w:noProof/>
                 <w:lang w:eastAsia="ko-KR"/>
               </w:rPr>
-              <w:t>3</w:t>
-            </w:r>
-            <w:r>
-              <w:rPr>
-                <w:rFonts w:eastAsiaTheme="minorEastAsia"/>
+              <w:t>2.3.2</w:t>
+            </w:r>
+            <w:r>
+              <w:rPr>
                 <w:noProof/>
-                <w:sz w:val="22"/>
+                <w:kern w:val="2"/>
+                <w:sz w:val="20"/>
                 <w:lang w:eastAsia="ko-KR"/>
               </w:rPr>
               <w:tab/>
@@ -1665,7 +1932,7 @@
                 <w:noProof/>
                 <w:lang w:eastAsia="ko-KR"/>
               </w:rPr>
-              <w:t>Useful Tip</w:t>
+              <w:t>태그</w:t>
             </w:r>
             <w:r>
               <w:rPr>
@@ -1686,7 +1953,7 @@
                 <w:noProof/>
                 <w:webHidden/>
               </w:rPr>
-              <w:instrText xml:space="preserve"> PAGEREF _Toc21592086 \h </w:instrText>
+              <w:instrText xml:space="preserve"> PAGEREF _Toc25010710 \h </w:instrText>
             </w:r>
             <w:r>
               <w:rPr>
@@ -1706,7 +1973,333 @@
                 <w:noProof/>
                 <w:webHidden/>
               </w:rPr>
-              <w:t>15</w:t>
+              <w:t>22</w:t>
+            </w:r>
+            <w:r>
+              <w:rPr>
+                <w:noProof/>
+                <w:webHidden/>
+              </w:rPr>
+              <w:fldChar w:fldCharType="end"/>
+            </w:r>
+          </w:hyperlink>
+        </w:p>
+        <w:p>
+          <w:pPr>
+            <w:pStyle w:val="30"/>
+            <w:tabs>
+              <w:tab w:val="left" w:pos="1275"/>
+              <w:tab w:val="right" w:leader="dot" w:pos="9350"/>
+            </w:tabs>
+            <w:rPr>
+              <w:noProof/>
+              <w:kern w:val="2"/>
+              <w:sz w:val="20"/>
+              <w:lang w:eastAsia="ko-KR"/>
+            </w:rPr>
+          </w:pPr>
+          <w:hyperlink w:anchor="_Toc25010711" w:history="1">
+            <w:r>
+              <w:rPr>
+                <w:rStyle w:val="a6"/>
+                <w:noProof/>
+                <w:lang w:eastAsia="ko-KR"/>
+              </w:rPr>
+              <w:t>2.3.3</w:t>
+            </w:r>
+            <w:r>
+              <w:rPr>
+                <w:noProof/>
+                <w:kern w:val="2"/>
+                <w:sz w:val="20"/>
+                <w:lang w:eastAsia="ko-KR"/>
+              </w:rPr>
+              <w:tab/>
+            </w:r>
+            <w:r>
+              <w:rPr>
+                <w:rStyle w:val="a6"/>
+                <w:noProof/>
+                <w:lang w:eastAsia="ko-KR"/>
+              </w:rPr>
+              <w:t>브랜치</w:t>
+            </w:r>
+            <w:r>
+              <w:rPr>
+                <w:noProof/>
+                <w:webHidden/>
+              </w:rPr>
+              <w:tab/>
+            </w:r>
+            <w:r>
+              <w:rPr>
+                <w:noProof/>
+                <w:webHidden/>
+              </w:rPr>
+              <w:fldChar w:fldCharType="begin"/>
+            </w:r>
+            <w:r>
+              <w:rPr>
+                <w:noProof/>
+                <w:webHidden/>
+              </w:rPr>
+              <w:instrText xml:space="preserve"> PAGEREF _Toc25010711 \h </w:instrText>
+            </w:r>
+            <w:r>
+              <w:rPr>
+                <w:noProof/>
+                <w:webHidden/>
+              </w:rPr>
+            </w:r>
+            <w:r>
+              <w:rPr>
+                <w:noProof/>
+                <w:webHidden/>
+              </w:rPr>
+              <w:fldChar w:fldCharType="separate"/>
+            </w:r>
+            <w:r>
+              <w:rPr>
+                <w:noProof/>
+                <w:webHidden/>
+              </w:rPr>
+              <w:t>23</w:t>
+            </w:r>
+            <w:r>
+              <w:rPr>
+                <w:noProof/>
+                <w:webHidden/>
+              </w:rPr>
+              <w:fldChar w:fldCharType="end"/>
+            </w:r>
+          </w:hyperlink>
+        </w:p>
+        <w:p>
+          <w:pPr>
+            <w:pStyle w:val="30"/>
+            <w:tabs>
+              <w:tab w:val="left" w:pos="1275"/>
+              <w:tab w:val="right" w:leader="dot" w:pos="9350"/>
+            </w:tabs>
+            <w:rPr>
+              <w:noProof/>
+              <w:kern w:val="2"/>
+              <w:sz w:val="20"/>
+              <w:lang w:eastAsia="ko-KR"/>
+            </w:rPr>
+          </w:pPr>
+          <w:hyperlink w:anchor="_Toc25010712" w:history="1">
+            <w:r>
+              <w:rPr>
+                <w:rStyle w:val="a6"/>
+                <w:noProof/>
+                <w:lang w:eastAsia="ko-KR"/>
+              </w:rPr>
+              <w:t>2.3.4</w:t>
+            </w:r>
+            <w:r>
+              <w:rPr>
+                <w:noProof/>
+                <w:kern w:val="2"/>
+                <w:sz w:val="20"/>
+                <w:lang w:eastAsia="ko-KR"/>
+              </w:rPr>
+              <w:tab/>
+            </w:r>
+            <w:r>
+              <w:rPr>
+                <w:rStyle w:val="a6"/>
+                <w:noProof/>
+                <w:lang w:eastAsia="ko-KR"/>
+              </w:rPr>
+              <w:t>되돌리기</w:t>
+            </w:r>
+            <w:r>
+              <w:rPr>
+                <w:rStyle w:val="a6"/>
+                <w:noProof/>
+                <w:lang w:eastAsia="ko-KR"/>
+              </w:rPr>
+              <w:t xml:space="preserve"> Reset</w:t>
+            </w:r>
+            <w:r>
+              <w:rPr>
+                <w:rStyle w:val="a6"/>
+                <w:noProof/>
+                <w:lang w:eastAsia="ko-KR"/>
+              </w:rPr>
+              <w:t>과</w:t>
+            </w:r>
+            <w:r>
+              <w:rPr>
+                <w:rStyle w:val="a6"/>
+                <w:noProof/>
+                <w:lang w:eastAsia="ko-KR"/>
+              </w:rPr>
+              <w:t xml:space="preserve"> checkout</w:t>
+            </w:r>
+            <w:r>
+              <w:rPr>
+                <w:noProof/>
+                <w:webHidden/>
+              </w:rPr>
+              <w:tab/>
+            </w:r>
+            <w:r>
+              <w:rPr>
+                <w:noProof/>
+                <w:webHidden/>
+              </w:rPr>
+              <w:fldChar w:fldCharType="begin"/>
+            </w:r>
+            <w:r>
+              <w:rPr>
+                <w:noProof/>
+                <w:webHidden/>
+              </w:rPr>
+              <w:instrText xml:space="preserve"> PAGEREF _Toc25010712 \h </w:instrText>
+            </w:r>
+            <w:r>
+              <w:rPr>
+                <w:noProof/>
+                <w:webHidden/>
+              </w:rPr>
+            </w:r>
+            <w:r>
+              <w:rPr>
+                <w:noProof/>
+                <w:webHidden/>
+              </w:rPr>
+              <w:fldChar w:fldCharType="separate"/>
+            </w:r>
+            <w:r>
+              <w:rPr>
+                <w:noProof/>
+                <w:webHidden/>
+              </w:rPr>
+              <w:t>23</w:t>
+            </w:r>
+            <w:r>
+              <w:rPr>
+                <w:noProof/>
+                <w:webHidden/>
+              </w:rPr>
+              <w:fldChar w:fldCharType="end"/>
+            </w:r>
+          </w:hyperlink>
+        </w:p>
+        <w:p>
+          <w:pPr>
+            <w:pStyle w:val="30"/>
+            <w:tabs>
+              <w:tab w:val="left" w:pos="1275"/>
+              <w:tab w:val="right" w:leader="dot" w:pos="9350"/>
+            </w:tabs>
+            <w:rPr>
+              <w:noProof/>
+              <w:kern w:val="2"/>
+              <w:sz w:val="20"/>
+              <w:lang w:eastAsia="ko-KR"/>
+            </w:rPr>
+          </w:pPr>
+          <w:hyperlink w:anchor="_Toc25010713" w:history="1">
+            <w:r>
+              <w:rPr>
+                <w:rStyle w:val="a6"/>
+                <w:noProof/>
+                <w:lang w:eastAsia="ko-KR"/>
+              </w:rPr>
+              <w:t>2.3.5</w:t>
+            </w:r>
+            <w:r>
+              <w:rPr>
+                <w:noProof/>
+                <w:kern w:val="2"/>
+                <w:sz w:val="20"/>
+                <w:lang w:eastAsia="ko-KR"/>
+              </w:rPr>
+              <w:tab/>
+            </w:r>
+            <w:r>
+              <w:rPr>
+                <w:rStyle w:val="a6"/>
+                <w:noProof/>
+                <w:lang w:eastAsia="ko-KR"/>
+              </w:rPr>
+              <w:t>원격</w:t>
+            </w:r>
+            <w:r>
+              <w:rPr>
+                <w:rStyle w:val="a6"/>
+                <w:noProof/>
+                <w:lang w:eastAsia="ko-KR"/>
+              </w:rPr>
+              <w:t xml:space="preserve"> </w:t>
+            </w:r>
+            <w:r>
+              <w:rPr>
+                <w:rStyle w:val="a6"/>
+                <w:noProof/>
+                <w:lang w:eastAsia="ko-KR"/>
+              </w:rPr>
+              <w:t>브랜치</w:t>
+            </w:r>
+            <w:r>
+              <w:rPr>
+                <w:rStyle w:val="a6"/>
+                <w:noProof/>
+                <w:lang w:eastAsia="ko-KR"/>
+              </w:rPr>
+              <w:t xml:space="preserve"> </w:t>
+            </w:r>
+            <w:r>
+              <w:rPr>
+                <w:rStyle w:val="a6"/>
+                <w:noProof/>
+                <w:lang w:eastAsia="ko-KR"/>
+              </w:rPr>
+              <w:t>삭제</w:t>
+            </w:r>
+            <w:r>
+              <w:rPr>
+                <w:noProof/>
+                <w:webHidden/>
+              </w:rPr>
+              <w:tab/>
+            </w:r>
+            <w:r>
+              <w:rPr>
+                <w:noProof/>
+                <w:webHidden/>
+              </w:rPr>
+              <w:fldChar w:fldCharType="begin"/>
+            </w:r>
+            <w:r>
+              <w:rPr>
+                <w:noProof/>
+                <w:webHidden/>
+              </w:rPr>
+              <w:instrText xml:space="preserve"> PAGEREF _Toc25010713 \h </w:instrText>
+            </w:r>
+            <w:r>
+              <w:rPr>
+                <w:noProof/>
+                <w:webHidden/>
+              </w:rPr>
+            </w:r>
+            <w:r>
+              <w:rPr>
+                <w:noProof/>
+                <w:webHidden/>
+              </w:rPr>
+              <w:fldChar w:fldCharType="separate"/>
+            </w:r>
+            <w:r>
+              <w:rPr>
+                <w:noProof/>
+                <w:webHidden/>
+              </w:rPr>
+              <w:t>24</w:t>
             </w:r>
             <w:r>
               <w:rPr>
@@ -1726,21 +2319,25 @@
             </w:tabs>
             <w:rPr>
               <w:noProof/>
+              <w:kern w:val="2"/>
+              <w:sz w:val="20"/>
               <w:lang w:eastAsia="ko-KR"/>
             </w:rPr>
           </w:pPr>
-          <w:hyperlink w:anchor="_Toc21592087" w:history="1">
+          <w:hyperlink w:anchor="_Toc25010714" w:history="1">
             <w:r>
               <w:rPr>
                 <w:rStyle w:val="a6"/>
                 <w:noProof/>
                 <w:lang w:eastAsia="ko-KR"/>
               </w:rPr>
-              <w:t>3.1</w:t>
+              <w:t>2.4</w:t>
             </w:r>
             <w:r>
               <w:rPr>
                 <w:noProof/>
+                <w:kern w:val="2"/>
+                <w:sz w:val="20"/>
                 <w:lang w:eastAsia="ko-KR"/>
               </w:rPr>
               <w:tab/>
@@ -1751,16 +2348,7 @@
                 <w:noProof/>
                 <w:lang w:eastAsia="ko-KR"/>
               </w:rPr>
-              <w:t xml:space="preserve">Overlay Icon </w:t>
-            </w:r>
-            <w:r>
-              <w:rPr>
-                <w:rStyle w:val="a6"/>
-                <w:rFonts w:hint="eastAsia"/>
-                <w:noProof/>
-                <w:lang w:eastAsia="ko-KR"/>
-              </w:rPr>
-              <w:t>보이게</w:t>
+              <w:t>브랜치</w:t>
             </w:r>
             <w:r>
               <w:rPr>
@@ -1773,11 +2361,10 @@
             <w:r>
               <w:rPr>
                 <w:rStyle w:val="a6"/>
-                <w:rFonts w:hint="eastAsia"/>
                 <w:noProof/>
                 <w:lang w:eastAsia="ko-KR"/>
               </w:rPr>
-              <w:t>하기</w:t>
+              <w:t>워크플로우</w:t>
             </w:r>
             <w:r>
               <w:rPr>
@@ -1798,7 +2385,7 @@
                 <w:noProof/>
                 <w:webHidden/>
               </w:rPr>
-              <w:instrText xml:space="preserve"> PAGEREF _Toc21592087 \h </w:instrText>
+              <w:instrText xml:space="preserve"> PAGEREF _Toc25010714 \h </w:instrText>
             </w:r>
             <w:r>
               <w:rPr>
@@ -1818,7 +2405,413 @@
                 <w:noProof/>
                 <w:webHidden/>
               </w:rPr>
-              <w:t>15</w:t>
+              <w:t>24</w:t>
+            </w:r>
+            <w:r>
+              <w:rPr>
+                <w:noProof/>
+                <w:webHidden/>
+              </w:rPr>
+              <w:fldChar w:fldCharType="end"/>
+            </w:r>
+          </w:hyperlink>
+        </w:p>
+        <w:p>
+          <w:pPr>
+            <w:pStyle w:val="30"/>
+            <w:tabs>
+              <w:tab w:val="left" w:pos="1275"/>
+              <w:tab w:val="right" w:leader="dot" w:pos="9350"/>
+            </w:tabs>
+            <w:rPr>
+              <w:noProof/>
+              <w:kern w:val="2"/>
+              <w:sz w:val="20"/>
+              <w:lang w:eastAsia="ko-KR"/>
+            </w:rPr>
+          </w:pPr>
+          <w:hyperlink w:anchor="_Toc25010715" w:history="1">
+            <w:r>
+              <w:rPr>
+                <w:rStyle w:val="a6"/>
+                <w:noProof/>
+                <w:lang w:eastAsia="ko-KR"/>
+              </w:rPr>
+              <w:t>2.4.1</w:t>
+            </w:r>
+            <w:r>
+              <w:rPr>
+                <w:noProof/>
+                <w:kern w:val="2"/>
+                <w:sz w:val="20"/>
+                <w:lang w:eastAsia="ko-KR"/>
+              </w:rPr>
+              <w:tab/>
+            </w:r>
+            <w:r>
+              <w:rPr>
+                <w:rStyle w:val="a6"/>
+                <w:noProof/>
+                <w:lang w:eastAsia="ko-KR"/>
+              </w:rPr>
+              <w:t xml:space="preserve">Long-Running </w:t>
+            </w:r>
+            <w:r>
+              <w:rPr>
+                <w:rStyle w:val="a6"/>
+                <w:noProof/>
+                <w:lang w:eastAsia="ko-KR"/>
+              </w:rPr>
+              <w:t>브랜치</w:t>
+            </w:r>
+            <w:r>
+              <w:rPr>
+                <w:noProof/>
+                <w:webHidden/>
+              </w:rPr>
+              <w:tab/>
+            </w:r>
+            <w:r>
+              <w:rPr>
+                <w:noProof/>
+                <w:webHidden/>
+              </w:rPr>
+              <w:fldChar w:fldCharType="begin"/>
+            </w:r>
+            <w:r>
+              <w:rPr>
+                <w:noProof/>
+                <w:webHidden/>
+              </w:rPr>
+              <w:instrText xml:space="preserve"> PAGEREF _Toc25010715 \h </w:instrText>
+            </w:r>
+            <w:r>
+              <w:rPr>
+                <w:noProof/>
+                <w:webHidden/>
+              </w:rPr>
+            </w:r>
+            <w:r>
+              <w:rPr>
+                <w:noProof/>
+                <w:webHidden/>
+              </w:rPr>
+              <w:fldChar w:fldCharType="separate"/>
+            </w:r>
+            <w:r>
+              <w:rPr>
+                <w:noProof/>
+                <w:webHidden/>
+              </w:rPr>
+              <w:t>24</w:t>
+            </w:r>
+            <w:r>
+              <w:rPr>
+                <w:noProof/>
+                <w:webHidden/>
+              </w:rPr>
+              <w:fldChar w:fldCharType="end"/>
+            </w:r>
+          </w:hyperlink>
+        </w:p>
+        <w:p>
+          <w:pPr>
+            <w:pStyle w:val="30"/>
+            <w:tabs>
+              <w:tab w:val="left" w:pos="1275"/>
+              <w:tab w:val="right" w:leader="dot" w:pos="9350"/>
+            </w:tabs>
+            <w:rPr>
+              <w:noProof/>
+              <w:kern w:val="2"/>
+              <w:sz w:val="20"/>
+              <w:lang w:eastAsia="ko-KR"/>
+            </w:rPr>
+          </w:pPr>
+          <w:hyperlink w:anchor="_Toc25010716" w:history="1">
+            <w:r>
+              <w:rPr>
+                <w:rStyle w:val="a6"/>
+                <w:noProof/>
+                <w:lang w:eastAsia="ko-KR"/>
+              </w:rPr>
+              <w:t>2.4.2</w:t>
+            </w:r>
+            <w:r>
+              <w:rPr>
+                <w:noProof/>
+                <w:kern w:val="2"/>
+                <w:sz w:val="20"/>
+                <w:lang w:eastAsia="ko-KR"/>
+              </w:rPr>
+              <w:tab/>
+            </w:r>
+            <w:r>
+              <w:rPr>
+                <w:rStyle w:val="a6"/>
+                <w:noProof/>
+                <w:lang w:eastAsia="ko-KR"/>
+              </w:rPr>
+              <w:t>토픽</w:t>
+            </w:r>
+            <w:r>
+              <w:rPr>
+                <w:rStyle w:val="a6"/>
+                <w:noProof/>
+                <w:lang w:eastAsia="ko-KR"/>
+              </w:rPr>
+              <w:t xml:space="preserve"> </w:t>
+            </w:r>
+            <w:r>
+              <w:rPr>
+                <w:rStyle w:val="a6"/>
+                <w:noProof/>
+                <w:lang w:eastAsia="ko-KR"/>
+              </w:rPr>
+              <w:t>브랜치</w:t>
+            </w:r>
+            <w:r>
+              <w:rPr>
+                <w:noProof/>
+                <w:webHidden/>
+              </w:rPr>
+              <w:tab/>
+            </w:r>
+            <w:r>
+              <w:rPr>
+                <w:noProof/>
+                <w:webHidden/>
+              </w:rPr>
+              <w:fldChar w:fldCharType="begin"/>
+            </w:r>
+            <w:r>
+              <w:rPr>
+                <w:noProof/>
+                <w:webHidden/>
+              </w:rPr>
+              <w:instrText xml:space="preserve"> PAGEREF _Toc25010716 \h </w:instrText>
+            </w:r>
+            <w:r>
+              <w:rPr>
+                <w:noProof/>
+                <w:webHidden/>
+              </w:rPr>
+            </w:r>
+            <w:r>
+              <w:rPr>
+                <w:noProof/>
+                <w:webHidden/>
+              </w:rPr>
+              <w:fldChar w:fldCharType="separate"/>
+            </w:r>
+            <w:r>
+              <w:rPr>
+                <w:noProof/>
+                <w:webHidden/>
+              </w:rPr>
+              <w:t>24</w:t>
+            </w:r>
+            <w:r>
+              <w:rPr>
+                <w:noProof/>
+                <w:webHidden/>
+              </w:rPr>
+              <w:fldChar w:fldCharType="end"/>
+            </w:r>
+          </w:hyperlink>
+        </w:p>
+        <w:p>
+          <w:pPr>
+            <w:pStyle w:val="10"/>
+            <w:rPr>
+              <w:rFonts w:eastAsiaTheme="minorEastAsia"/>
+              <w:noProof/>
+              <w:kern w:val="2"/>
+              <w:sz w:val="20"/>
+              <w:lang w:eastAsia="ko-KR"/>
+            </w:rPr>
+          </w:pPr>
+          <w:hyperlink w:anchor="_Toc25010717" w:history="1">
+            <w:r>
+              <w:rPr>
+                <w:rStyle w:val="a6"/>
+                <w:noProof/>
+                <w:lang w:eastAsia="ko-KR"/>
+              </w:rPr>
+              <w:t>3</w:t>
+            </w:r>
+            <w:r>
+              <w:rPr>
+                <w:rFonts w:eastAsiaTheme="minorEastAsia"/>
+                <w:noProof/>
+                <w:kern w:val="2"/>
+                <w:sz w:val="20"/>
+                <w:lang w:eastAsia="ko-KR"/>
+              </w:rPr>
+              <w:tab/>
+            </w:r>
+            <w:r>
+              <w:rPr>
+                <w:rStyle w:val="a6"/>
+                <w:noProof/>
+                <w:lang w:eastAsia="ko-KR"/>
+              </w:rPr>
+              <w:t>Useful Tip</w:t>
+            </w:r>
+            <w:r>
+              <w:rPr>
+                <w:noProof/>
+                <w:webHidden/>
+              </w:rPr>
+              <w:tab/>
+            </w:r>
+            <w:r>
+              <w:rPr>
+                <w:noProof/>
+                <w:webHidden/>
+              </w:rPr>
+              <w:fldChar w:fldCharType="begin"/>
+            </w:r>
+            <w:r>
+              <w:rPr>
+                <w:noProof/>
+                <w:webHidden/>
+              </w:rPr>
+              <w:instrText xml:space="preserve"> PAGEREF _Toc25010717 \h </w:instrText>
+            </w:r>
+            <w:r>
+              <w:rPr>
+                <w:noProof/>
+                <w:webHidden/>
+              </w:rPr>
+            </w:r>
+            <w:r>
+              <w:rPr>
+                <w:noProof/>
+                <w:webHidden/>
+              </w:rPr>
+              <w:fldChar w:fldCharType="separate"/>
+            </w:r>
+            <w:r>
+              <w:rPr>
+                <w:noProof/>
+                <w:webHidden/>
+              </w:rPr>
+              <w:t>25</w:t>
+            </w:r>
+            <w:r>
+              <w:rPr>
+                <w:noProof/>
+                <w:webHidden/>
+              </w:rPr>
+              <w:fldChar w:fldCharType="end"/>
+            </w:r>
+          </w:hyperlink>
+        </w:p>
+        <w:p>
+          <w:pPr>
+            <w:pStyle w:val="20"/>
+            <w:tabs>
+              <w:tab w:val="left" w:pos="1275"/>
+              <w:tab w:val="right" w:leader="dot" w:pos="9350"/>
+            </w:tabs>
+            <w:rPr>
+              <w:noProof/>
+              <w:kern w:val="2"/>
+              <w:sz w:val="20"/>
+              <w:lang w:eastAsia="ko-KR"/>
+            </w:rPr>
+          </w:pPr>
+          <w:hyperlink w:anchor="_Toc25010718" w:history="1">
+            <w:r>
+              <w:rPr>
+                <w:rStyle w:val="a6"/>
+                <w:noProof/>
+                <w:lang w:eastAsia="ko-KR"/>
+              </w:rPr>
+              <w:t>3.1</w:t>
+            </w:r>
+            <w:r>
+              <w:rPr>
+                <w:noProof/>
+                <w:kern w:val="2"/>
+                <w:sz w:val="20"/>
+                <w:lang w:eastAsia="ko-KR"/>
+              </w:rPr>
+              <w:tab/>
+            </w:r>
+            <w:r>
+              <w:rPr>
+                <w:rStyle w:val="a6"/>
+                <w:noProof/>
+                <w:lang w:eastAsia="ko-KR"/>
+              </w:rPr>
+              <w:t xml:space="preserve">Overlay Icon </w:t>
+            </w:r>
+            <w:r>
+              <w:rPr>
+                <w:rStyle w:val="a6"/>
+                <w:noProof/>
+                <w:lang w:eastAsia="ko-KR"/>
+              </w:rPr>
+              <w:t>보이게</w:t>
+            </w:r>
+            <w:r>
+              <w:rPr>
+                <w:rStyle w:val="a6"/>
+                <w:noProof/>
+                <w:lang w:eastAsia="ko-KR"/>
+              </w:rPr>
+              <w:t xml:space="preserve"> </w:t>
+            </w:r>
+            <w:r>
+              <w:rPr>
+                <w:rStyle w:val="a6"/>
+                <w:noProof/>
+                <w:lang w:eastAsia="ko-KR"/>
+              </w:rPr>
+              <w:t>하기</w:t>
+            </w:r>
+            <w:r>
+              <w:rPr>
+                <w:noProof/>
+                <w:webHidden/>
+              </w:rPr>
+              <w:tab/>
+            </w:r>
+            <w:r>
+              <w:rPr>
+                <w:noProof/>
+                <w:webHidden/>
+              </w:rPr>
+              <w:fldChar w:fldCharType="begin"/>
+            </w:r>
+            <w:r>
+              <w:rPr>
+                <w:noProof/>
+                <w:webHidden/>
+              </w:rPr>
+              <w:instrText xml:space="preserve"> PAGEREF _Toc25010718 \h </w:instrText>
+            </w:r>
+            <w:r>
+              <w:rPr>
+                <w:noProof/>
+                <w:webHidden/>
+              </w:rPr>
+            </w:r>
+            <w:r>
+              <w:rPr>
+                <w:noProof/>
+                <w:webHidden/>
+              </w:rPr>
+              <w:fldChar w:fldCharType="separate"/>
+            </w:r>
+            <w:r>
+              <w:rPr>
+                <w:noProof/>
+                <w:webHidden/>
+              </w:rPr>
+              <w:t>25</w:t>
             </w:r>
             <w:r>
               <w:rPr>
@@ -1860,7 +2853,7 @@
           <w:lang w:eastAsia="ko-KR"/>
         </w:rPr>
       </w:pPr>
-      <w:bookmarkStart w:id="0" w:name="_Toc21592078"/>
+      <w:bookmarkStart w:id="0" w:name="_Toc25010700"/>
       <w:r>
         <w:rPr>
           <w:lang w:eastAsia="ko-KR"/>
@@ -1877,7 +2870,7 @@
           <w:lang w:eastAsia="ko-KR"/>
         </w:rPr>
       </w:pPr>
-      <w:bookmarkStart w:id="1" w:name="_Toc21592079"/>
+      <w:bookmarkStart w:id="1" w:name="_Toc25010701"/>
       <w:r>
         <w:rPr>
           <w:lang w:eastAsia="ko-KR"/>
@@ -1940,7 +2933,7 @@
           <w:lang w:eastAsia="ko-KR"/>
         </w:rPr>
       </w:pPr>
-      <w:bookmarkStart w:id="2" w:name="_Toc21592080"/>
+      <w:bookmarkStart w:id="2" w:name="_Toc25010702"/>
       <w:r>
         <w:rPr>
           <w:rFonts w:hint="eastAsia"/>
@@ -1964,7 +2957,7 @@
           <w:lang w:eastAsia="ko-KR"/>
         </w:rPr>
       </w:pPr>
-      <w:bookmarkStart w:id="3" w:name="_Toc21592081"/>
+      <w:bookmarkStart w:id="3" w:name="_Toc25010703"/>
       <w:r>
         <w:rPr>
           <w:lang w:eastAsia="ko-KR"/>
@@ -2227,7 +3220,7 @@
           <w:lang w:eastAsia="ko-KR"/>
         </w:rPr>
       </w:pPr>
-      <w:bookmarkStart w:id="4" w:name="_Toc21592082"/>
+      <w:bookmarkStart w:id="4" w:name="_Toc25010704"/>
       <w:r>
         <w:rPr>
           <w:rFonts w:hint="eastAsia"/>
@@ -2783,7 +3776,7 @@
               </wp:anchor>
             </w:drawing>
           </mc:Choice>
-          <mc:Fallback xmlns:cx1="http://schemas.microsoft.com/office/drawing/2015/9/8/chartex" xmlns:cx2="http://schemas.microsoft.com/office/drawing/2015/10/21/chartex" xmlns:cx3="http://schemas.microsoft.com/office/drawing/2016/5/9/chartex" xmlns:cx4="http://schemas.microsoft.com/office/drawing/2016/5/10/chartex" xmlns:cx5="http://schemas.microsoft.com/office/drawing/2016/5/11/chartex" xmlns:cx6="http://schemas.microsoft.com/office/drawing/2016/5/12/chartex" xmlns:cx7="http://schemas.microsoft.com/office/drawing/2016/5/13/chartex" xmlns:cx8="http://schemas.microsoft.com/office/drawing/2016/5/14/chartex" xmlns:aink="http://schemas.microsoft.com/office/drawing/2016/ink" xmlns:am3d="http://schemas.microsoft.com/office/drawing/2017/model3d" xmlns:w16cid="http://schemas.microsoft.com/office/word/2016/wordml/cid">
+          <mc:Fallback xmlns:w16cid="http://schemas.microsoft.com/office/word/2016/wordml/cid" xmlns:am3d="http://schemas.microsoft.com/office/drawing/2017/model3d" xmlns:aink="http://schemas.microsoft.com/office/drawing/2016/ink" xmlns:cx8="http://schemas.microsoft.com/office/drawing/2016/5/14/chartex" xmlns:cx7="http://schemas.microsoft.com/office/drawing/2016/5/13/chartex" xmlns:cx6="http://schemas.microsoft.com/office/drawing/2016/5/12/chartex" xmlns:cx5="http://schemas.microsoft.com/office/drawing/2016/5/11/chartex" xmlns:cx4="http://schemas.microsoft.com/office/drawing/2016/5/10/chartex" xmlns:cx3="http://schemas.microsoft.com/office/drawing/2016/5/9/chartex" xmlns:cx2="http://schemas.microsoft.com/office/drawing/2015/10/21/chartex" xmlns:cx1="http://schemas.microsoft.com/office/drawing/2015/9/8/chartex">
             <w:pict>
               <v:rect w14:anchorId="308BD145" id="직사각형 18" o:spid="_x0000_s1026" style="position:absolute;left:0;text-align:left;margin-left:143.35pt;margin-top:73.65pt;width:309.9pt;height:48.85pt;z-index:251659264;visibility:visible;mso-wrap-style:square;mso-wrap-distance-left:9pt;mso-wrap-distance-top:0;mso-wrap-distance-right:9pt;mso-wrap-distance-bottom:0;mso-position-horizontal:absolute;mso-position-horizontal-relative:text;mso-position-vertical:absolute;mso-position-vertical-relative:text;v-text-anchor:middle" o:gfxdata="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" filled="f" strokecolor="red" strokeweight="2pt"/>
             </w:pict>
@@ -2881,7 +3874,7 @@
           <w:lang w:eastAsia="ko-KR"/>
         </w:rPr>
       </w:pPr>
-      <w:bookmarkStart w:id="5" w:name="_Toc21592083"/>
+      <w:bookmarkStart w:id="5" w:name="_Toc25010705"/>
       <w:r>
         <w:rPr>
           <w:rFonts w:hint="eastAsia"/>
@@ -2899,7 +3892,7 @@
           <w:lang w:eastAsia="ko-KR"/>
         </w:rPr>
       </w:pPr>
-      <w:bookmarkStart w:id="6" w:name="_Toc21592085"/>
+      <w:bookmarkStart w:id="6" w:name="_Toc25010706"/>
       <w:r>
         <w:rPr>
           <w:lang w:eastAsia="ko-KR"/>
@@ -17337,15 +18330,16 @@
       <w:pPr>
         <w:pStyle w:val="2"/>
         <w:rPr>
-          <w:rFonts w:hint="eastAsia"/>
-          <w:lang w:eastAsia="ko-KR"/>
-        </w:rPr>
-      </w:pPr>
-      <w:r>
-        <w:rPr>
-          <w:rFonts w:hint="eastAsia"/>
-          <w:lang w:eastAsia="ko-KR"/>
-        </w:rPr>
+          <w:lang w:eastAsia="ko-KR"/>
+        </w:rPr>
+      </w:pPr>
+      <w:bookmarkStart w:id="7" w:name="_Toc25010707"/>
+      <w:r>
+        <w:rPr>
+          <w:rFonts w:hint="eastAsia"/>
+          <w:lang w:eastAsia="ko-KR"/>
+        </w:rPr>
+        <w:lastRenderedPageBreak/>
         <w:t>H</w:t>
       </w:r>
       <w:r>
@@ -17361,30 +18355,1893 @@
         </w:rPr>
         <w:t>관리</w:t>
       </w:r>
-      <w:r>
-        <w:rPr>
-          <w:rFonts w:hint="eastAsia"/>
-          <w:lang w:eastAsia="ko-KR"/>
-        </w:rPr>
-        <w:t xml:space="preserve"> </w:t>
-      </w:r>
-      <w:r>
-        <w:rPr>
-          <w:rFonts w:hint="eastAsia"/>
-          <w:lang w:eastAsia="ko-KR"/>
-        </w:rPr>
-        <w:t>방법</w:t>
+      <w:bookmarkEnd w:id="7"/>
+      <w:r>
+        <w:rPr>
+          <w:rFonts w:hint="eastAsia"/>
+          <w:lang w:eastAsia="ko-KR"/>
+        </w:rPr>
+        <w:t>(</w:t>
+      </w:r>
+      <w:r>
+        <w:rPr>
+          <w:rFonts w:hint="eastAsia"/>
+          <w:lang w:eastAsia="ko-KR"/>
+        </w:rPr>
+        <w:t>롤백</w:t>
+      </w:r>
+      <w:r>
+        <w:rPr>
+          <w:rFonts w:hint="eastAsia"/>
+          <w:lang w:eastAsia="ko-KR"/>
+        </w:rPr>
+        <w:t>,</w:t>
+      </w:r>
+      <w:r>
+        <w:rPr>
+          <w:lang w:eastAsia="ko-KR"/>
+        </w:rPr>
+        <w:t xml:space="preserve"> </w:t>
+      </w:r>
+      <w:r>
+        <w:rPr>
+          <w:rFonts w:hint="eastAsia"/>
+          <w:lang w:eastAsia="ko-KR"/>
+        </w:rPr>
+        <w:t>리버트</w:t>
+      </w:r>
+      <w:r>
+        <w:rPr>
+          <w:rFonts w:hint="eastAsia"/>
+          <w:lang w:eastAsia="ko-KR"/>
+        </w:rPr>
+        <w:t>,</w:t>
+      </w:r>
+      <w:r>
+        <w:rPr>
+          <w:lang w:eastAsia="ko-KR"/>
+        </w:rPr>
+        <w:t xml:space="preserve"> </w:t>
+      </w:r>
+      <w:r>
+        <w:rPr>
+          <w:rFonts w:hint="eastAsia"/>
+          <w:lang w:eastAsia="ko-KR"/>
+        </w:rPr>
+        <w:t>리셋</w:t>
+      </w:r>
+      <w:r>
+        <w:rPr>
+          <w:rFonts w:hint="eastAsia"/>
+          <w:lang w:eastAsia="ko-KR"/>
+        </w:rPr>
+        <w:t>,</w:t>
+      </w:r>
+      <w:r>
+        <w:rPr>
+          <w:lang w:eastAsia="ko-KR"/>
+        </w:rPr>
+        <w:t xml:space="preserve"> </w:t>
+      </w:r>
+      <w:r>
+        <w:rPr>
+          <w:rFonts w:hint="eastAsia"/>
+          <w:lang w:eastAsia="ko-KR"/>
+        </w:rPr>
+        <w:t>리베이스</w:t>
+      </w:r>
+      <w:r>
+        <w:rPr>
+          <w:rFonts w:hint="eastAsia"/>
+          <w:lang w:eastAsia="ko-KR"/>
+        </w:rPr>
+        <w:t>)</w:t>
       </w:r>
     </w:p>
     <w:p>
       <w:pPr>
-        <w:rPr>
-          <w:lang w:eastAsia="ko-KR"/>
-        </w:rPr>
-      </w:pPr>
+        <w:pStyle w:val="3"/>
+        <w:rPr>
+          <w:lang w:eastAsia="ko-KR"/>
+        </w:rPr>
+      </w:pPr>
+      <w:r>
+        <w:rPr>
+          <w:rFonts w:hint="eastAsia"/>
+          <w:lang w:eastAsia="ko-KR"/>
+        </w:rPr>
+        <w:t>정확한</w:t>
+      </w:r>
+      <w:r>
+        <w:rPr>
+          <w:rFonts w:hint="eastAsia"/>
+          <w:lang w:eastAsia="ko-KR"/>
+        </w:rPr>
+        <w:t xml:space="preserve"> </w:t>
+      </w:r>
+      <w:r>
+        <w:rPr>
+          <w:rFonts w:hint="eastAsia"/>
+          <w:lang w:eastAsia="ko-KR"/>
+        </w:rPr>
+        <w:t>작업</w:t>
+      </w:r>
+      <w:r>
+        <w:rPr>
+          <w:rFonts w:hint="eastAsia"/>
+          <w:lang w:eastAsia="ko-KR"/>
+        </w:rPr>
+        <w:t xml:space="preserve"> </w:t>
+      </w:r>
+      <w:r>
+        <w:rPr>
+          <w:rFonts w:hint="eastAsia"/>
+          <w:lang w:eastAsia="ko-KR"/>
+        </w:rPr>
+        <w:t>취소</w:t>
+      </w:r>
+      <w:r>
+        <w:rPr>
+          <w:rFonts w:hint="eastAsia"/>
+          <w:lang w:eastAsia="ko-KR"/>
+        </w:rPr>
+        <w:t xml:space="preserve"> </w:t>
+      </w:r>
+      <w:r>
+        <w:rPr>
+          <w:rFonts w:hint="eastAsia"/>
+          <w:lang w:eastAsia="ko-KR"/>
+        </w:rPr>
+        <w:t>방법</w:t>
+      </w:r>
+      <w:r>
+        <w:rPr>
+          <w:rFonts w:hint="eastAsia"/>
+          <w:lang w:eastAsia="ko-KR"/>
+        </w:rPr>
+        <w:t xml:space="preserve"> </w:t>
+      </w:r>
+      <w:r>
+        <w:rPr>
+          <w:rFonts w:hint="eastAsia"/>
+          <w:lang w:eastAsia="ko-KR"/>
+        </w:rPr>
+        <w:t>선택</w:t>
+      </w:r>
     </w:p>
     <w:p>
       <w:pPr>
+        <w:jc w:val="center"/>
+        <w:rPr>
+          <w:rFonts w:hint="eastAsia"/>
+          <w:lang w:eastAsia="ko-KR"/>
+        </w:rPr>
+      </w:pPr>
+      <w:r>
+        <w:rPr>
+          <w:rFonts w:hint="eastAsia"/>
+          <w:noProof/>
+          <w:lang w:eastAsia="ko-KR"/>
+        </w:rPr>
+        <w:drawing>
+          <wp:inline distT="0" distB="0" distL="0" distR="0" wp14:anchorId="4F332DA6" wp14:editId="319D31CC">
+            <wp:extent cx="2590800" cy="1839843"/>
+            <wp:effectExtent l="0" t="0" r="0" b="8255"/>
+            <wp:docPr id="39" name="그림 39"/>
+            <wp:cNvGraphicFramePr>
+              <a:graphicFrameLocks xmlns:a="http://schemas.openxmlformats.org/drawingml/2006/main" noChangeAspect="1"/>
+            </wp:cNvGraphicFramePr>
+            <a:graphic xmlns:a="http://schemas.openxmlformats.org/drawingml/2006/main">
+              <a:graphicData uri="http://schemas.openxmlformats.org/drawingml/2006/picture">
+                <pic:pic xmlns:pic="http://schemas.openxmlformats.org/drawingml/2006/picture">
+                  <pic:nvPicPr>
+                    <pic:cNvPr id="0" name="Picture 1"/>
+                    <pic:cNvPicPr>
+                      <a:picLocks noChangeAspect="1" noChangeArrowheads="1"/>
+                    </pic:cNvPicPr>
+                  </pic:nvPicPr>
+                  <pic:blipFill>
+                    <a:blip r:embed="rId31">
+                      <a:extLst>
+                        <a:ext uri="{28A0092B-C50C-407E-A947-70E740481C1C}">
+                          <a14:useLocalDpi xmlns:a14="http://schemas.microsoft.com/office/drawing/2010/main" val="0"/>
+                        </a:ext>
+                      </a:extLst>
+                    </a:blip>
+                    <a:srcRect/>
+                    <a:stretch>
+                      <a:fillRect/>
+                    </a:stretch>
+                  </pic:blipFill>
+                  <pic:spPr bwMode="auto">
+                    <a:xfrm>
+                      <a:off x="0" y="0"/>
+                      <a:ext cx="2599449" cy="1845985"/>
+                    </a:xfrm>
+                    <a:prstGeom prst="rect">
+                      <a:avLst/>
+                    </a:prstGeom>
+                    <a:noFill/>
+                    <a:ln>
+                      <a:noFill/>
+                    </a:ln>
+                  </pic:spPr>
+                </pic:pic>
+              </a:graphicData>
+            </a:graphic>
+          </wp:inline>
+        </w:drawing>
+      </w:r>
+    </w:p>
+    <w:tbl>
+      <w:tblPr>
+        <w:tblStyle w:val="a9"/>
+        <w:tblW w:w="0" w:type="auto"/>
+        <w:tblLook w:val="04A0" w:firstRow="1" w:lastRow="0" w:firstColumn="1" w:lastColumn="0" w:noHBand="0" w:noVBand="1"/>
+      </w:tblPr>
+      <w:tblGrid>
+        <w:gridCol w:w="3116"/>
+        <w:gridCol w:w="3117"/>
+        <w:gridCol w:w="3117"/>
+      </w:tblGrid>
+      <w:tr>
+        <w:tc>
+          <w:tcPr>
+            <w:tcW w:w="3116" w:type="dxa"/>
+            <w:shd w:val="clear" w:color="auto" w:fill="EAF1DD" w:themeFill="accent3" w:themeFillTint="33"/>
+          </w:tcPr>
+          <w:p>
+            <w:pPr>
+              <w:jc w:val="center"/>
+              <w:rPr>
+                <w:b/>
+                <w:lang w:eastAsia="ko-KR"/>
+              </w:rPr>
+            </w:pPr>
+            <w:r>
+              <w:rPr>
+                <w:rFonts w:hint="eastAsia"/>
+                <w:b/>
+                <w:lang w:eastAsia="ko-KR"/>
+              </w:rPr>
+              <w:t>원하는</w:t>
+            </w:r>
+            <w:r>
+              <w:rPr>
+                <w:rFonts w:hint="eastAsia"/>
+                <w:b/>
+                <w:lang w:eastAsia="ko-KR"/>
+              </w:rPr>
+              <w:t xml:space="preserve"> </w:t>
+            </w:r>
+            <w:r>
+              <w:rPr>
+                <w:rFonts w:hint="eastAsia"/>
+                <w:b/>
+                <w:lang w:eastAsia="ko-KR"/>
+              </w:rPr>
+              <w:t>것</w:t>
+            </w:r>
+            <w:r>
+              <w:rPr>
+                <w:b/>
+                <w:lang w:eastAsia="ko-KR"/>
+              </w:rPr>
+              <w:t>…</w:t>
+            </w:r>
+          </w:p>
+        </w:tc>
+        <w:tc>
+          <w:tcPr>
+            <w:tcW w:w="3117" w:type="dxa"/>
+            <w:shd w:val="clear" w:color="auto" w:fill="EAF1DD" w:themeFill="accent3" w:themeFillTint="33"/>
+          </w:tcPr>
+          <w:p>
+            <w:pPr>
+              <w:jc w:val="center"/>
+              <w:rPr>
+                <w:b/>
+                <w:lang w:eastAsia="ko-KR"/>
+              </w:rPr>
+            </w:pPr>
+            <w:r>
+              <w:rPr>
+                <w:rFonts w:hint="eastAsia"/>
+                <w:b/>
+                <w:lang w:eastAsia="ko-KR"/>
+              </w:rPr>
+              <w:t>설명</w:t>
+            </w:r>
+          </w:p>
+        </w:tc>
+        <w:tc>
+          <w:tcPr>
+            <w:tcW w:w="3117" w:type="dxa"/>
+            <w:shd w:val="clear" w:color="auto" w:fill="EAF1DD" w:themeFill="accent3" w:themeFillTint="33"/>
+          </w:tcPr>
+          <w:p>
+            <w:pPr>
+              <w:jc w:val="center"/>
+              <w:rPr>
+                <w:b/>
+                <w:lang w:eastAsia="ko-KR"/>
+              </w:rPr>
+            </w:pPr>
+            <w:r>
+              <w:rPr>
+                <w:rFonts w:hint="eastAsia"/>
+                <w:b/>
+                <w:lang w:eastAsia="ko-KR"/>
+              </w:rPr>
+              <w:t>해결책</w:t>
+            </w:r>
+          </w:p>
+        </w:tc>
+      </w:tr>
+      <w:tr>
+        <w:tc>
+          <w:tcPr>
+            <w:tcW w:w="3116" w:type="dxa"/>
+          </w:tcPr>
+          <w:p>
+            <w:pPr>
+              <w:rPr>
+                <w:sz w:val="18"/>
+                <w:szCs w:val="18"/>
+                <w:lang w:eastAsia="ko-KR"/>
+              </w:rPr>
+            </w:pPr>
+            <w:r>
+              <w:rPr>
+                <w:rFonts w:hint="eastAsia"/>
+                <w:sz w:val="18"/>
+                <w:szCs w:val="18"/>
+                <w:lang w:eastAsia="ko-KR"/>
+              </w:rPr>
+              <w:t>작업</w:t>
+            </w:r>
+            <w:r>
+              <w:rPr>
+                <w:rFonts w:hint="eastAsia"/>
+                <w:sz w:val="18"/>
+                <w:szCs w:val="18"/>
+                <w:lang w:eastAsia="ko-KR"/>
+              </w:rPr>
+              <w:t xml:space="preserve"> </w:t>
+            </w:r>
+            <w:r>
+              <w:rPr>
+                <w:rFonts w:hint="eastAsia"/>
+                <w:sz w:val="18"/>
+                <w:szCs w:val="18"/>
+                <w:lang w:eastAsia="ko-KR"/>
+              </w:rPr>
+              <w:t>폴더</w:t>
+            </w:r>
+            <w:r>
+              <w:rPr>
+                <w:rFonts w:hint="eastAsia"/>
+                <w:sz w:val="18"/>
+                <w:szCs w:val="18"/>
+                <w:lang w:eastAsia="ko-KR"/>
+              </w:rPr>
+              <w:t xml:space="preserve"> </w:t>
+            </w:r>
+            <w:r>
+              <w:rPr>
+                <w:rFonts w:hint="eastAsia"/>
+                <w:sz w:val="18"/>
+                <w:szCs w:val="18"/>
+                <w:lang w:eastAsia="ko-KR"/>
+              </w:rPr>
+              <w:t>안의</w:t>
+            </w:r>
+            <w:r>
+              <w:rPr>
+                <w:rFonts w:hint="eastAsia"/>
+                <w:sz w:val="18"/>
+                <w:szCs w:val="18"/>
+                <w:lang w:eastAsia="ko-KR"/>
+              </w:rPr>
+              <w:t xml:space="preserve"> </w:t>
+            </w:r>
+            <w:r>
+              <w:rPr>
+                <w:rFonts w:hint="eastAsia"/>
+                <w:sz w:val="18"/>
+                <w:szCs w:val="18"/>
+                <w:lang w:eastAsia="ko-KR"/>
+              </w:rPr>
+              <w:t>파일의</w:t>
+            </w:r>
+            <w:r>
+              <w:rPr>
+                <w:rFonts w:hint="eastAsia"/>
+                <w:sz w:val="18"/>
+                <w:szCs w:val="18"/>
+                <w:lang w:eastAsia="ko-KR"/>
+              </w:rPr>
+              <w:t xml:space="preserve"> </w:t>
+            </w:r>
+            <w:r>
+              <w:rPr>
+                <w:rFonts w:hint="eastAsia"/>
+                <w:sz w:val="18"/>
+                <w:szCs w:val="18"/>
+                <w:lang w:eastAsia="ko-KR"/>
+              </w:rPr>
+              <w:t>수정사항을</w:t>
+            </w:r>
+            <w:r>
+              <w:rPr>
+                <w:rFonts w:hint="eastAsia"/>
+                <w:sz w:val="18"/>
+                <w:szCs w:val="18"/>
+                <w:lang w:eastAsia="ko-KR"/>
+              </w:rPr>
+              <w:t xml:space="preserve"> </w:t>
+            </w:r>
+            <w:r>
+              <w:rPr>
+                <w:rFonts w:hint="eastAsia"/>
+                <w:sz w:val="18"/>
+                <w:szCs w:val="18"/>
+                <w:lang w:eastAsia="ko-KR"/>
+              </w:rPr>
+              <w:t>폐기한다</w:t>
+            </w:r>
+          </w:p>
+        </w:tc>
+        <w:tc>
+          <w:tcPr>
+            <w:tcW w:w="3117" w:type="dxa"/>
+          </w:tcPr>
+          <w:p>
+            <w:pPr>
+              <w:rPr>
+                <w:sz w:val="18"/>
+                <w:szCs w:val="18"/>
+                <w:lang w:eastAsia="ko-KR"/>
+              </w:rPr>
+            </w:pPr>
+            <w:r>
+              <w:rPr>
+                <w:rFonts w:hint="eastAsia"/>
+                <w:sz w:val="18"/>
+                <w:szCs w:val="18"/>
+                <w:lang w:eastAsia="ko-KR"/>
+              </w:rPr>
+              <w:t>수정사항은</w:t>
+            </w:r>
+            <w:r>
+              <w:rPr>
+                <w:rFonts w:hint="eastAsia"/>
+                <w:sz w:val="18"/>
+                <w:szCs w:val="18"/>
+                <w:lang w:eastAsia="ko-KR"/>
+              </w:rPr>
+              <w:t xml:space="preserve"> </w:t>
+            </w:r>
+            <w:r>
+              <w:rPr>
+                <w:rFonts w:hint="eastAsia"/>
+                <w:sz w:val="18"/>
+                <w:szCs w:val="18"/>
+                <w:lang w:eastAsia="ko-KR"/>
+              </w:rPr>
+              <w:t>준비영역에</w:t>
+            </w:r>
+            <w:r>
+              <w:rPr>
+                <w:rFonts w:hint="eastAsia"/>
+                <w:sz w:val="18"/>
+                <w:szCs w:val="18"/>
+                <w:lang w:eastAsia="ko-KR"/>
+              </w:rPr>
+              <w:t xml:space="preserve"> </w:t>
+            </w:r>
+            <w:r>
+              <w:rPr>
+                <w:rFonts w:hint="eastAsia"/>
+                <w:sz w:val="18"/>
+                <w:szCs w:val="18"/>
+                <w:lang w:eastAsia="ko-KR"/>
+              </w:rPr>
+              <w:t>추가되거나</w:t>
+            </w:r>
+            <w:r>
+              <w:rPr>
+                <w:rFonts w:hint="eastAsia"/>
+                <w:sz w:val="18"/>
+                <w:szCs w:val="18"/>
+                <w:lang w:eastAsia="ko-KR"/>
+              </w:rPr>
+              <w:t xml:space="preserve"> </w:t>
+            </w:r>
+            <w:r>
+              <w:rPr>
+                <w:rFonts w:hint="eastAsia"/>
+                <w:sz w:val="18"/>
+                <w:szCs w:val="18"/>
+                <w:lang w:eastAsia="ko-KR"/>
+              </w:rPr>
+              <w:t>커밋되지</w:t>
+            </w:r>
+            <w:r>
+              <w:rPr>
+                <w:rFonts w:hint="eastAsia"/>
+                <w:sz w:val="18"/>
+                <w:szCs w:val="18"/>
+                <w:lang w:eastAsia="ko-KR"/>
+              </w:rPr>
+              <w:t xml:space="preserve"> </w:t>
+            </w:r>
+            <w:r>
+              <w:rPr>
+                <w:rFonts w:hint="eastAsia"/>
+                <w:sz w:val="18"/>
+                <w:szCs w:val="18"/>
+                <w:lang w:eastAsia="ko-KR"/>
+              </w:rPr>
+              <w:t>않았다</w:t>
+            </w:r>
+          </w:p>
+        </w:tc>
+        <w:tc>
+          <w:tcPr>
+            <w:tcW w:w="3117" w:type="dxa"/>
+          </w:tcPr>
+          <w:p>
+            <w:pPr>
+              <w:rPr>
+                <w:lang w:eastAsia="ko-KR"/>
+              </w:rPr>
+            </w:pPr>
+            <w:r>
+              <w:rPr>
+                <w:lang w:eastAsia="ko-KR"/>
+              </w:rPr>
+              <w:t xml:space="preserve">git </w:t>
+            </w:r>
+            <w:r>
+              <w:rPr>
+                <w:lang w:eastAsia="ko-KR"/>
+              </w:rPr>
+              <w:t>c</w:t>
+            </w:r>
+            <w:r>
+              <w:rPr>
+                <w:rFonts w:hint="eastAsia"/>
+                <w:lang w:eastAsia="ko-KR"/>
+              </w:rPr>
+              <w:t xml:space="preserve">heckout </w:t>
+            </w:r>
+            <w:r>
+              <w:rPr>
+                <w:lang w:eastAsia="ko-KR"/>
+              </w:rPr>
+              <w:t>-- filename</w:t>
+            </w:r>
+          </w:p>
+        </w:tc>
+      </w:tr>
+      <w:tr>
+        <w:tc>
+          <w:tcPr>
+            <w:tcW w:w="3116" w:type="dxa"/>
+          </w:tcPr>
+          <w:p>
+            <w:pPr>
+              <w:rPr>
+                <w:sz w:val="18"/>
+                <w:szCs w:val="18"/>
+                <w:lang w:eastAsia="ko-KR"/>
+              </w:rPr>
+            </w:pPr>
+            <w:r>
+              <w:rPr>
+                <w:rFonts w:hint="eastAsia"/>
+                <w:sz w:val="18"/>
+                <w:szCs w:val="18"/>
+                <w:lang w:eastAsia="ko-KR"/>
+              </w:rPr>
+              <w:t>작업</w:t>
+            </w:r>
+            <w:r>
+              <w:rPr>
+                <w:rFonts w:hint="eastAsia"/>
+                <w:sz w:val="18"/>
+                <w:szCs w:val="18"/>
+                <w:lang w:eastAsia="ko-KR"/>
+              </w:rPr>
+              <w:t xml:space="preserve"> </w:t>
+            </w:r>
+            <w:r>
+              <w:rPr>
+                <w:rFonts w:hint="eastAsia"/>
+                <w:sz w:val="18"/>
+                <w:szCs w:val="18"/>
+                <w:lang w:eastAsia="ko-KR"/>
+              </w:rPr>
+              <w:t>폴더의</w:t>
+            </w:r>
+            <w:r>
+              <w:rPr>
+                <w:rFonts w:hint="eastAsia"/>
+                <w:sz w:val="18"/>
+                <w:szCs w:val="18"/>
+                <w:lang w:eastAsia="ko-KR"/>
+              </w:rPr>
+              <w:t xml:space="preserve"> </w:t>
+            </w:r>
+            <w:r>
+              <w:rPr>
+                <w:rFonts w:hint="eastAsia"/>
+                <w:sz w:val="18"/>
+                <w:szCs w:val="18"/>
+                <w:lang w:eastAsia="ko-KR"/>
+              </w:rPr>
+              <w:t>모든</w:t>
+            </w:r>
+            <w:r>
+              <w:rPr>
+                <w:rFonts w:hint="eastAsia"/>
+                <w:sz w:val="18"/>
+                <w:szCs w:val="18"/>
+                <w:lang w:eastAsia="ko-KR"/>
+              </w:rPr>
+              <w:t xml:space="preserve"> </w:t>
+            </w:r>
+            <w:r>
+              <w:rPr>
+                <w:rFonts w:hint="eastAsia"/>
+                <w:sz w:val="18"/>
+                <w:szCs w:val="18"/>
+                <w:lang w:eastAsia="ko-KR"/>
+              </w:rPr>
+              <w:t>저장되지</w:t>
+            </w:r>
+            <w:r>
+              <w:rPr>
+                <w:rFonts w:hint="eastAsia"/>
+                <w:sz w:val="18"/>
+                <w:szCs w:val="18"/>
+                <w:lang w:eastAsia="ko-KR"/>
+              </w:rPr>
+              <w:t xml:space="preserve"> </w:t>
+            </w:r>
+            <w:r>
+              <w:rPr>
+                <w:rFonts w:hint="eastAsia"/>
+                <w:sz w:val="18"/>
+                <w:szCs w:val="18"/>
+                <w:lang w:eastAsia="ko-KR"/>
+              </w:rPr>
+              <w:t>않을</w:t>
+            </w:r>
+            <w:r>
+              <w:rPr>
+                <w:rFonts w:hint="eastAsia"/>
+                <w:sz w:val="18"/>
+                <w:szCs w:val="18"/>
+                <w:lang w:eastAsia="ko-KR"/>
+              </w:rPr>
+              <w:t xml:space="preserve"> </w:t>
+            </w:r>
+            <w:r>
+              <w:rPr>
+                <w:rFonts w:hint="eastAsia"/>
+                <w:sz w:val="18"/>
+                <w:szCs w:val="18"/>
+                <w:lang w:eastAsia="ko-KR"/>
+              </w:rPr>
+              <w:t>수정사항을</w:t>
+            </w:r>
+            <w:r>
+              <w:rPr>
+                <w:rFonts w:hint="eastAsia"/>
+                <w:sz w:val="18"/>
+                <w:szCs w:val="18"/>
+                <w:lang w:eastAsia="ko-KR"/>
+              </w:rPr>
+              <w:t xml:space="preserve"> </w:t>
+            </w:r>
+            <w:r>
+              <w:rPr>
+                <w:rFonts w:hint="eastAsia"/>
+                <w:sz w:val="18"/>
+                <w:szCs w:val="18"/>
+                <w:lang w:eastAsia="ko-KR"/>
+              </w:rPr>
+              <w:t>폐기한다</w:t>
+            </w:r>
+            <w:r>
+              <w:rPr>
+                <w:rFonts w:hint="eastAsia"/>
+                <w:sz w:val="18"/>
+                <w:szCs w:val="18"/>
+                <w:lang w:eastAsia="ko-KR"/>
+              </w:rPr>
+              <w:t>.</w:t>
+            </w:r>
+          </w:p>
+        </w:tc>
+        <w:tc>
+          <w:tcPr>
+            <w:tcW w:w="3117" w:type="dxa"/>
+          </w:tcPr>
+          <w:p>
+            <w:pPr>
+              <w:rPr>
+                <w:sz w:val="18"/>
+                <w:szCs w:val="18"/>
+                <w:lang w:eastAsia="ko-KR"/>
+              </w:rPr>
+            </w:pPr>
+            <w:r>
+              <w:rPr>
+                <w:rFonts w:hint="eastAsia"/>
+                <w:sz w:val="18"/>
+                <w:szCs w:val="18"/>
+                <w:lang w:eastAsia="ko-KR"/>
+              </w:rPr>
+              <w:t>파일은</w:t>
+            </w:r>
+            <w:r>
+              <w:rPr>
+                <w:rFonts w:hint="eastAsia"/>
+                <w:sz w:val="18"/>
+                <w:szCs w:val="18"/>
+                <w:lang w:eastAsia="ko-KR"/>
+              </w:rPr>
+              <w:t xml:space="preserve"> </w:t>
+            </w:r>
+            <w:r>
+              <w:rPr>
+                <w:rFonts w:hint="eastAsia"/>
+                <w:color w:val="0000FF"/>
+                <w:sz w:val="18"/>
+                <w:szCs w:val="18"/>
+                <w:lang w:eastAsia="ko-KR"/>
+              </w:rPr>
+              <w:t>준비</w:t>
+            </w:r>
+            <w:r>
+              <w:rPr>
+                <w:rFonts w:hint="eastAsia"/>
+                <w:color w:val="0000FF"/>
+                <w:sz w:val="18"/>
+                <w:szCs w:val="18"/>
+                <w:lang w:eastAsia="ko-KR"/>
+              </w:rPr>
+              <w:t xml:space="preserve"> </w:t>
+            </w:r>
+            <w:r>
+              <w:rPr>
+                <w:rFonts w:hint="eastAsia"/>
+                <w:color w:val="0000FF"/>
+                <w:sz w:val="18"/>
+                <w:szCs w:val="18"/>
+                <w:lang w:eastAsia="ko-KR"/>
+              </w:rPr>
+              <w:t>영역</w:t>
+            </w:r>
+            <w:r>
+              <w:rPr>
+                <w:rFonts w:hint="eastAsia"/>
+                <w:sz w:val="18"/>
+                <w:szCs w:val="18"/>
+                <w:lang w:eastAsia="ko-KR"/>
+              </w:rPr>
+              <w:t>에</w:t>
+            </w:r>
+            <w:r>
+              <w:rPr>
+                <w:rFonts w:hint="eastAsia"/>
+                <w:color w:val="0000FF"/>
+                <w:sz w:val="18"/>
+                <w:szCs w:val="18"/>
+                <w:lang w:eastAsia="ko-KR"/>
+              </w:rPr>
+              <w:t xml:space="preserve"> </w:t>
+            </w:r>
+            <w:r>
+              <w:rPr>
+                <w:rFonts w:hint="eastAsia"/>
+                <w:color w:val="0000FF"/>
+                <w:sz w:val="18"/>
+                <w:szCs w:val="18"/>
+                <w:lang w:eastAsia="ko-KR"/>
+              </w:rPr>
+              <w:t>추가</w:t>
+            </w:r>
+            <w:r>
+              <w:rPr>
+                <w:rFonts w:hint="eastAsia"/>
+                <w:sz w:val="18"/>
+                <w:szCs w:val="18"/>
+                <w:lang w:eastAsia="ko-KR"/>
+              </w:rPr>
+              <w:t>됐지만</w:t>
+            </w:r>
+            <w:r>
+              <w:rPr>
+                <w:rFonts w:hint="eastAsia"/>
+                <w:sz w:val="18"/>
+                <w:szCs w:val="18"/>
+                <w:lang w:eastAsia="ko-KR"/>
+              </w:rPr>
+              <w:t>,</w:t>
+            </w:r>
+            <w:r>
+              <w:rPr>
+                <w:sz w:val="18"/>
+                <w:szCs w:val="18"/>
+                <w:lang w:eastAsia="ko-KR"/>
+              </w:rPr>
+              <w:t xml:space="preserve"> </w:t>
+            </w:r>
+            <w:r>
+              <w:rPr>
+                <w:rFonts w:hint="eastAsia"/>
+                <w:color w:val="0000FF"/>
+                <w:sz w:val="18"/>
+                <w:szCs w:val="18"/>
+                <w:lang w:eastAsia="ko-KR"/>
+              </w:rPr>
+              <w:t>커밋</w:t>
+            </w:r>
+            <w:r>
+              <w:rPr>
+                <w:rFonts w:hint="eastAsia"/>
+                <w:sz w:val="18"/>
+                <w:szCs w:val="18"/>
+                <w:lang w:eastAsia="ko-KR"/>
+              </w:rPr>
+              <w:t>되지는</w:t>
+            </w:r>
+            <w:r>
+              <w:rPr>
+                <w:rFonts w:hint="eastAsia"/>
+                <w:color w:val="0000FF"/>
+                <w:sz w:val="18"/>
+                <w:szCs w:val="18"/>
+                <w:lang w:eastAsia="ko-KR"/>
+              </w:rPr>
+              <w:t xml:space="preserve"> </w:t>
+            </w:r>
+            <w:r>
+              <w:rPr>
+                <w:rFonts w:hint="eastAsia"/>
+                <w:color w:val="0000FF"/>
+                <w:sz w:val="18"/>
+                <w:szCs w:val="18"/>
+                <w:lang w:eastAsia="ko-KR"/>
+              </w:rPr>
+              <w:t>않았다</w:t>
+            </w:r>
+          </w:p>
+        </w:tc>
+        <w:tc>
+          <w:tcPr>
+            <w:tcW w:w="3117" w:type="dxa"/>
+          </w:tcPr>
+          <w:p>
+            <w:pPr>
+              <w:rPr>
+                <w:lang w:eastAsia="ko-KR"/>
+              </w:rPr>
+            </w:pPr>
+            <w:r>
+              <w:rPr>
+                <w:lang w:eastAsia="ko-KR"/>
+              </w:rPr>
+              <w:t>git</w:t>
+            </w:r>
+            <w:r>
+              <w:rPr>
+                <w:rFonts w:hint="eastAsia"/>
+                <w:lang w:eastAsia="ko-KR"/>
+              </w:rPr>
+              <w:t xml:space="preserve"> </w:t>
+            </w:r>
+            <w:r>
+              <w:rPr>
+                <w:lang w:eastAsia="ko-KR"/>
+              </w:rPr>
+              <w:t>reset --hard</w:t>
+            </w:r>
+          </w:p>
+        </w:tc>
+      </w:tr>
+      <w:tr>
+        <w:tc>
+          <w:tcPr>
+            <w:tcW w:w="3116" w:type="dxa"/>
+          </w:tcPr>
+          <w:p>
+            <w:pPr>
+              <w:rPr>
+                <w:sz w:val="18"/>
+                <w:szCs w:val="18"/>
+                <w:lang w:eastAsia="ko-KR"/>
+              </w:rPr>
+            </w:pPr>
+            <w:r>
+              <w:rPr>
+                <w:rFonts w:hint="eastAsia"/>
+                <w:sz w:val="18"/>
+                <w:szCs w:val="18"/>
+                <w:lang w:eastAsia="ko-KR"/>
+              </w:rPr>
+              <w:t>특정</w:t>
+            </w:r>
+            <w:r>
+              <w:rPr>
+                <w:rFonts w:hint="eastAsia"/>
+                <w:sz w:val="18"/>
+                <w:szCs w:val="18"/>
+                <w:lang w:eastAsia="ko-KR"/>
+              </w:rPr>
+              <w:t xml:space="preserve"> </w:t>
+            </w:r>
+            <w:r>
+              <w:rPr>
+                <w:rFonts w:hint="eastAsia"/>
+                <w:sz w:val="18"/>
+                <w:szCs w:val="18"/>
+                <w:lang w:eastAsia="ko-KR"/>
+              </w:rPr>
+              <w:t>커밋을</w:t>
+            </w:r>
+            <w:r>
+              <w:rPr>
+                <w:rFonts w:hint="eastAsia"/>
+                <w:sz w:val="18"/>
+                <w:szCs w:val="18"/>
+                <w:lang w:eastAsia="ko-KR"/>
+              </w:rPr>
+              <w:t xml:space="preserve"> </w:t>
+            </w:r>
+            <w:r>
+              <w:rPr>
+                <w:rFonts w:hint="eastAsia"/>
+                <w:sz w:val="18"/>
+                <w:szCs w:val="18"/>
+                <w:lang w:eastAsia="ko-KR"/>
+              </w:rPr>
+              <w:t>제외한</w:t>
+            </w:r>
+            <w:r>
+              <w:rPr>
+                <w:rFonts w:hint="eastAsia"/>
+                <w:sz w:val="18"/>
+                <w:szCs w:val="18"/>
+                <w:lang w:eastAsia="ko-KR"/>
+              </w:rPr>
+              <w:t xml:space="preserve"> </w:t>
+            </w:r>
+            <w:r>
+              <w:rPr>
+                <w:rFonts w:hint="eastAsia"/>
+                <w:sz w:val="18"/>
+                <w:szCs w:val="18"/>
+                <w:lang w:eastAsia="ko-KR"/>
+              </w:rPr>
+              <w:t>여러</w:t>
+            </w:r>
+            <w:r>
+              <w:rPr>
+                <w:rFonts w:hint="eastAsia"/>
+                <w:sz w:val="18"/>
+                <w:szCs w:val="18"/>
+                <w:lang w:eastAsia="ko-KR"/>
+              </w:rPr>
+              <w:t xml:space="preserve"> </w:t>
+            </w:r>
+            <w:r>
+              <w:rPr>
+                <w:rFonts w:hint="eastAsia"/>
+                <w:sz w:val="18"/>
+                <w:szCs w:val="18"/>
+                <w:lang w:eastAsia="ko-KR"/>
+              </w:rPr>
+              <w:t>커밋을</w:t>
+            </w:r>
+            <w:r>
+              <w:rPr>
+                <w:rFonts w:hint="eastAsia"/>
+                <w:sz w:val="18"/>
+                <w:szCs w:val="18"/>
+                <w:lang w:eastAsia="ko-KR"/>
+              </w:rPr>
+              <w:t xml:space="preserve"> </w:t>
+            </w:r>
+            <w:r>
+              <w:rPr>
+                <w:rFonts w:hint="eastAsia"/>
+                <w:sz w:val="18"/>
+                <w:szCs w:val="18"/>
+                <w:lang w:eastAsia="ko-KR"/>
+              </w:rPr>
+              <w:t>합친다</w:t>
+            </w:r>
+          </w:p>
+        </w:tc>
+        <w:tc>
+          <w:tcPr>
+            <w:tcW w:w="3117" w:type="dxa"/>
+          </w:tcPr>
+          <w:p>
+            <w:pPr>
+              <w:rPr>
+                <w:sz w:val="18"/>
+                <w:szCs w:val="18"/>
+                <w:lang w:eastAsia="ko-KR"/>
+              </w:rPr>
+            </w:pPr>
+          </w:p>
+        </w:tc>
+        <w:tc>
+          <w:tcPr>
+            <w:tcW w:w="3117" w:type="dxa"/>
+          </w:tcPr>
+          <w:p>
+            <w:pPr>
+              <w:rPr>
+                <w:lang w:eastAsia="ko-KR"/>
+              </w:rPr>
+            </w:pPr>
+            <w:r>
+              <w:rPr>
+                <w:color w:val="FF0000"/>
+                <w:lang w:eastAsia="ko-KR"/>
+              </w:rPr>
+              <w:t xml:space="preserve">git </w:t>
+            </w:r>
+            <w:r>
+              <w:rPr>
+                <w:rFonts w:hint="eastAsia"/>
+                <w:color w:val="FF0000"/>
+                <w:lang w:eastAsia="ko-KR"/>
+              </w:rPr>
+              <w:t>reset commit</w:t>
+            </w:r>
+          </w:p>
+        </w:tc>
+      </w:tr>
+      <w:tr>
+        <w:tc>
+          <w:tcPr>
+            <w:tcW w:w="3116" w:type="dxa"/>
+          </w:tcPr>
+          <w:p>
+            <w:pPr>
+              <w:rPr>
+                <w:sz w:val="18"/>
+                <w:szCs w:val="18"/>
+                <w:lang w:eastAsia="ko-KR"/>
+              </w:rPr>
+            </w:pPr>
+            <w:r>
+              <w:rPr>
+                <w:rFonts w:hint="eastAsia"/>
+                <w:sz w:val="18"/>
+                <w:szCs w:val="18"/>
+                <w:lang w:eastAsia="ko-KR"/>
+              </w:rPr>
+              <w:t>기록되지</w:t>
+            </w:r>
+            <w:r>
+              <w:rPr>
+                <w:rFonts w:hint="eastAsia"/>
+                <w:sz w:val="18"/>
+                <w:szCs w:val="18"/>
+                <w:lang w:eastAsia="ko-KR"/>
+              </w:rPr>
+              <w:t xml:space="preserve"> </w:t>
+            </w:r>
+            <w:r>
+              <w:rPr>
+                <w:rFonts w:hint="eastAsia"/>
+                <w:sz w:val="18"/>
+                <w:szCs w:val="18"/>
+                <w:lang w:eastAsia="ko-KR"/>
+              </w:rPr>
+              <w:t>않은</w:t>
+            </w:r>
+            <w:r>
+              <w:rPr>
+                <w:rFonts w:hint="eastAsia"/>
+                <w:sz w:val="18"/>
+                <w:szCs w:val="18"/>
+                <w:lang w:eastAsia="ko-KR"/>
+              </w:rPr>
+              <w:t xml:space="preserve"> </w:t>
+            </w:r>
+            <w:r>
+              <w:rPr>
+                <w:rFonts w:hint="eastAsia"/>
+                <w:sz w:val="18"/>
+                <w:szCs w:val="18"/>
+                <w:lang w:eastAsia="ko-KR"/>
+              </w:rPr>
+              <w:t>파일을</w:t>
+            </w:r>
+            <w:r>
+              <w:rPr>
+                <w:rFonts w:hint="eastAsia"/>
+                <w:sz w:val="18"/>
+                <w:szCs w:val="18"/>
+                <w:lang w:eastAsia="ko-KR"/>
+              </w:rPr>
+              <w:t xml:space="preserve"> </w:t>
+            </w:r>
+            <w:r>
+              <w:rPr>
+                <w:rFonts w:hint="eastAsia"/>
+                <w:sz w:val="18"/>
+                <w:szCs w:val="18"/>
+                <w:lang w:eastAsia="ko-KR"/>
+              </w:rPr>
+              <w:t>포함해</w:t>
+            </w:r>
+            <w:r>
+              <w:rPr>
+                <w:rFonts w:hint="eastAsia"/>
+                <w:sz w:val="18"/>
+                <w:szCs w:val="18"/>
+                <w:lang w:eastAsia="ko-KR"/>
+              </w:rPr>
+              <w:t xml:space="preserve"> </w:t>
+            </w:r>
+            <w:r>
+              <w:rPr>
+                <w:rFonts w:hint="eastAsia"/>
+                <w:sz w:val="18"/>
+                <w:szCs w:val="18"/>
+                <w:lang w:eastAsia="ko-KR"/>
+              </w:rPr>
+              <w:t>모든</w:t>
+            </w:r>
+            <w:r>
+              <w:rPr>
+                <w:rFonts w:hint="eastAsia"/>
+                <w:sz w:val="18"/>
+                <w:szCs w:val="18"/>
+                <w:lang w:eastAsia="ko-KR"/>
+              </w:rPr>
+              <w:t xml:space="preserve"> </w:t>
+            </w:r>
+            <w:r>
+              <w:rPr>
+                <w:rFonts w:hint="eastAsia"/>
+                <w:sz w:val="18"/>
+                <w:szCs w:val="18"/>
+                <w:lang w:eastAsia="ko-KR"/>
+              </w:rPr>
+              <w:t>저장되지</w:t>
+            </w:r>
+            <w:r>
+              <w:rPr>
+                <w:rFonts w:hint="eastAsia"/>
+                <w:sz w:val="18"/>
+                <w:szCs w:val="18"/>
+                <w:lang w:eastAsia="ko-KR"/>
+              </w:rPr>
+              <w:t xml:space="preserve"> </w:t>
+            </w:r>
+            <w:r>
+              <w:rPr>
+                <w:rFonts w:hint="eastAsia"/>
+                <w:sz w:val="18"/>
+                <w:szCs w:val="18"/>
+                <w:lang w:eastAsia="ko-KR"/>
+              </w:rPr>
+              <w:t>않은</w:t>
+            </w:r>
+            <w:r>
+              <w:rPr>
+                <w:rFonts w:hint="eastAsia"/>
+                <w:sz w:val="18"/>
+                <w:szCs w:val="18"/>
+                <w:lang w:eastAsia="ko-KR"/>
+              </w:rPr>
+              <w:t xml:space="preserve"> </w:t>
+            </w:r>
+            <w:r>
+              <w:rPr>
+                <w:rFonts w:hint="eastAsia"/>
+                <w:sz w:val="18"/>
+                <w:szCs w:val="18"/>
+                <w:lang w:eastAsia="ko-KR"/>
+              </w:rPr>
+              <w:t>파일을</w:t>
+            </w:r>
+            <w:r>
+              <w:rPr>
+                <w:rFonts w:hint="eastAsia"/>
+                <w:sz w:val="18"/>
+                <w:szCs w:val="18"/>
+                <w:lang w:eastAsia="ko-KR"/>
+              </w:rPr>
+              <w:t xml:space="preserve"> </w:t>
+            </w:r>
+            <w:r>
+              <w:rPr>
+                <w:rFonts w:hint="eastAsia"/>
+                <w:sz w:val="18"/>
+                <w:szCs w:val="18"/>
+                <w:lang w:eastAsia="ko-KR"/>
+              </w:rPr>
+              <w:t>삭제한다</w:t>
+            </w:r>
+          </w:p>
+        </w:tc>
+        <w:tc>
+          <w:tcPr>
+            <w:tcW w:w="3117" w:type="dxa"/>
+          </w:tcPr>
+          <w:p>
+            <w:pPr>
+              <w:rPr>
+                <w:sz w:val="18"/>
+                <w:szCs w:val="18"/>
+                <w:lang w:eastAsia="ko-KR"/>
+              </w:rPr>
+            </w:pPr>
+            <w:r>
+              <w:rPr>
+                <w:rFonts w:hint="eastAsia"/>
+                <w:sz w:val="18"/>
+                <w:szCs w:val="18"/>
+                <w:lang w:eastAsia="ko-KR"/>
+              </w:rPr>
+              <w:t>수정된</w:t>
+            </w:r>
+            <w:r>
+              <w:rPr>
+                <w:rFonts w:hint="eastAsia"/>
+                <w:sz w:val="18"/>
+                <w:szCs w:val="18"/>
+                <w:lang w:eastAsia="ko-KR"/>
+              </w:rPr>
+              <w:t xml:space="preserve"> </w:t>
+            </w:r>
+            <w:r>
+              <w:rPr>
+                <w:rFonts w:hint="eastAsia"/>
+                <w:sz w:val="18"/>
+                <w:szCs w:val="18"/>
+                <w:lang w:eastAsia="ko-KR"/>
+              </w:rPr>
+              <w:t>파일은</w:t>
+            </w:r>
+            <w:r>
+              <w:rPr>
+                <w:rFonts w:hint="eastAsia"/>
+                <w:sz w:val="18"/>
+                <w:szCs w:val="18"/>
+                <w:lang w:eastAsia="ko-KR"/>
+              </w:rPr>
+              <w:t xml:space="preserve"> </w:t>
+            </w:r>
+            <w:r>
+              <w:rPr>
+                <w:rFonts w:hint="eastAsia"/>
+                <w:sz w:val="18"/>
+                <w:szCs w:val="18"/>
+                <w:lang w:eastAsia="ko-KR"/>
+              </w:rPr>
+              <w:t>커밋되지</w:t>
+            </w:r>
+            <w:r>
+              <w:rPr>
+                <w:rFonts w:hint="eastAsia"/>
+                <w:sz w:val="18"/>
+                <w:szCs w:val="18"/>
+                <w:lang w:eastAsia="ko-KR"/>
+              </w:rPr>
+              <w:t xml:space="preserve"> </w:t>
+            </w:r>
+            <w:r>
+              <w:rPr>
+                <w:rFonts w:hint="eastAsia"/>
+                <w:sz w:val="18"/>
+                <w:szCs w:val="18"/>
+                <w:lang w:eastAsia="ko-KR"/>
+              </w:rPr>
+              <w:t>않았다</w:t>
+            </w:r>
+          </w:p>
+        </w:tc>
+        <w:tc>
+          <w:tcPr>
+            <w:tcW w:w="3117" w:type="dxa"/>
+          </w:tcPr>
+          <w:p>
+            <w:pPr>
+              <w:rPr>
+                <w:lang w:eastAsia="ko-KR"/>
+              </w:rPr>
+            </w:pPr>
+            <w:r>
+              <w:rPr>
+                <w:rFonts w:hint="eastAsia"/>
+                <w:lang w:eastAsia="ko-KR"/>
+              </w:rPr>
+              <w:t>git clean -fd</w:t>
+            </w:r>
+          </w:p>
+        </w:tc>
+      </w:tr>
+      <w:tr>
+        <w:tc>
+          <w:tcPr>
+            <w:tcW w:w="3116" w:type="dxa"/>
+          </w:tcPr>
+          <w:p>
+            <w:pPr>
+              <w:rPr>
+                <w:sz w:val="18"/>
+                <w:szCs w:val="18"/>
+                <w:lang w:eastAsia="ko-KR"/>
+              </w:rPr>
+            </w:pPr>
+            <w:r>
+              <w:rPr>
+                <w:rFonts w:hint="eastAsia"/>
+                <w:sz w:val="18"/>
+                <w:szCs w:val="18"/>
+                <w:lang w:eastAsia="ko-KR"/>
+              </w:rPr>
+              <w:t>준비</w:t>
+            </w:r>
+            <w:r>
+              <w:rPr>
+                <w:rFonts w:hint="eastAsia"/>
+                <w:sz w:val="18"/>
+                <w:szCs w:val="18"/>
+                <w:lang w:eastAsia="ko-KR"/>
+              </w:rPr>
+              <w:t xml:space="preserve"> </w:t>
+            </w:r>
+            <w:r>
+              <w:rPr>
+                <w:rFonts w:hint="eastAsia"/>
+                <w:sz w:val="18"/>
+                <w:szCs w:val="18"/>
+                <w:lang w:eastAsia="ko-KR"/>
+              </w:rPr>
+              <w:t>영역의</w:t>
+            </w:r>
+            <w:r>
+              <w:rPr>
+                <w:rFonts w:hint="eastAsia"/>
+                <w:sz w:val="18"/>
+                <w:szCs w:val="18"/>
+                <w:lang w:eastAsia="ko-KR"/>
+              </w:rPr>
+              <w:t xml:space="preserve"> </w:t>
+            </w:r>
+            <w:r>
+              <w:rPr>
+                <w:rFonts w:hint="eastAsia"/>
+                <w:sz w:val="18"/>
+                <w:szCs w:val="18"/>
+                <w:lang w:eastAsia="ko-KR"/>
+              </w:rPr>
+              <w:t>모든</w:t>
+            </w:r>
+            <w:r>
+              <w:rPr>
+                <w:rFonts w:hint="eastAsia"/>
+                <w:sz w:val="18"/>
+                <w:szCs w:val="18"/>
+                <w:lang w:eastAsia="ko-KR"/>
+              </w:rPr>
+              <w:t xml:space="preserve"> </w:t>
+            </w:r>
+            <w:r>
+              <w:rPr>
+                <w:rFonts w:hint="eastAsia"/>
+                <w:sz w:val="18"/>
+                <w:szCs w:val="18"/>
+                <w:lang w:eastAsia="ko-KR"/>
+              </w:rPr>
+              <w:t>수정사항과</w:t>
+            </w:r>
+            <w:r>
+              <w:rPr>
+                <w:rFonts w:hint="eastAsia"/>
+                <w:sz w:val="18"/>
+                <w:szCs w:val="18"/>
+                <w:lang w:eastAsia="ko-KR"/>
+              </w:rPr>
+              <w:t xml:space="preserve"> </w:t>
+            </w:r>
+            <w:r>
+              <w:rPr>
+                <w:rFonts w:hint="eastAsia"/>
+                <w:sz w:val="18"/>
+                <w:szCs w:val="18"/>
+                <w:lang w:eastAsia="ko-KR"/>
+              </w:rPr>
+              <w:t>특정</w:t>
+            </w:r>
+            <w:r>
+              <w:rPr>
+                <w:rFonts w:hint="eastAsia"/>
+                <w:sz w:val="18"/>
+                <w:szCs w:val="18"/>
+                <w:lang w:eastAsia="ko-KR"/>
+              </w:rPr>
+              <w:t xml:space="preserve"> </w:t>
+            </w:r>
+            <w:r>
+              <w:rPr>
+                <w:rFonts w:hint="eastAsia"/>
+                <w:sz w:val="18"/>
+                <w:szCs w:val="18"/>
+                <w:lang w:eastAsia="ko-KR"/>
+              </w:rPr>
+              <w:t>커밋</w:t>
+            </w:r>
+            <w:r>
+              <w:rPr>
+                <w:rFonts w:hint="eastAsia"/>
+                <w:sz w:val="18"/>
+                <w:szCs w:val="18"/>
+                <w:lang w:eastAsia="ko-KR"/>
+              </w:rPr>
+              <w:t xml:space="preserve"> </w:t>
+            </w:r>
+            <w:r>
+              <w:rPr>
+                <w:rFonts w:hint="eastAsia"/>
+                <w:sz w:val="18"/>
+                <w:szCs w:val="18"/>
+                <w:lang w:eastAsia="ko-KR"/>
+              </w:rPr>
+              <w:t>전까지</w:t>
+            </w:r>
+            <w:r>
+              <w:rPr>
+                <w:rFonts w:hint="eastAsia"/>
+                <w:sz w:val="18"/>
+                <w:szCs w:val="18"/>
+                <w:lang w:eastAsia="ko-KR"/>
+              </w:rPr>
+              <w:t xml:space="preserve"> </w:t>
+            </w:r>
+            <w:r>
+              <w:rPr>
+                <w:rFonts w:hint="eastAsia"/>
+                <w:sz w:val="18"/>
+                <w:szCs w:val="18"/>
+                <w:lang w:eastAsia="ko-KR"/>
+              </w:rPr>
+              <w:t>커밋된</w:t>
+            </w:r>
+            <w:r>
+              <w:rPr>
+                <w:rFonts w:hint="eastAsia"/>
+                <w:sz w:val="18"/>
+                <w:szCs w:val="18"/>
+                <w:lang w:eastAsia="ko-KR"/>
+              </w:rPr>
+              <w:t xml:space="preserve"> </w:t>
+            </w:r>
+            <w:r>
+              <w:rPr>
+                <w:rFonts w:hint="eastAsia"/>
+                <w:sz w:val="18"/>
+                <w:szCs w:val="18"/>
+                <w:lang w:eastAsia="ko-KR"/>
+              </w:rPr>
+              <w:t>작업을</w:t>
+            </w:r>
+            <w:r>
+              <w:rPr>
+                <w:rFonts w:hint="eastAsia"/>
+                <w:sz w:val="18"/>
+                <w:szCs w:val="18"/>
+                <w:lang w:eastAsia="ko-KR"/>
+              </w:rPr>
+              <w:t xml:space="preserve"> </w:t>
+            </w:r>
+            <w:r>
+              <w:rPr>
+                <w:rFonts w:hint="eastAsia"/>
+                <w:sz w:val="18"/>
+                <w:szCs w:val="18"/>
+                <w:lang w:eastAsia="ko-KR"/>
+              </w:rPr>
+              <w:t>삭제하되</w:t>
+            </w:r>
+            <w:r>
+              <w:rPr>
+                <w:rFonts w:hint="eastAsia"/>
+                <w:sz w:val="18"/>
+                <w:szCs w:val="18"/>
+                <w:lang w:eastAsia="ko-KR"/>
+              </w:rPr>
+              <w:t>,</w:t>
+            </w:r>
+            <w:r>
+              <w:rPr>
+                <w:sz w:val="18"/>
+                <w:szCs w:val="18"/>
+                <w:lang w:eastAsia="ko-KR"/>
+              </w:rPr>
+              <w:t xml:space="preserve"> </w:t>
+            </w:r>
+            <w:r>
+              <w:rPr>
+                <w:rFonts w:hint="eastAsia"/>
+                <w:sz w:val="18"/>
+                <w:szCs w:val="18"/>
+                <w:lang w:eastAsia="ko-KR"/>
+              </w:rPr>
+              <w:t>작업</w:t>
+            </w:r>
+            <w:r>
+              <w:rPr>
+                <w:rFonts w:hint="eastAsia"/>
+                <w:sz w:val="18"/>
+                <w:szCs w:val="18"/>
+                <w:lang w:eastAsia="ko-KR"/>
+              </w:rPr>
+              <w:t xml:space="preserve"> </w:t>
+            </w:r>
+            <w:r>
+              <w:rPr>
+                <w:rFonts w:hint="eastAsia"/>
+                <w:sz w:val="18"/>
+                <w:szCs w:val="18"/>
+                <w:lang w:eastAsia="ko-KR"/>
+              </w:rPr>
+              <w:t>폴더의</w:t>
+            </w:r>
+            <w:r>
+              <w:rPr>
+                <w:rFonts w:hint="eastAsia"/>
+                <w:sz w:val="18"/>
+                <w:szCs w:val="18"/>
+                <w:lang w:eastAsia="ko-KR"/>
+              </w:rPr>
+              <w:t xml:space="preserve"> </w:t>
+            </w:r>
+            <w:r>
+              <w:rPr>
+                <w:rFonts w:hint="eastAsia"/>
+                <w:sz w:val="18"/>
+                <w:szCs w:val="18"/>
+                <w:lang w:eastAsia="ko-KR"/>
+              </w:rPr>
+              <w:t>새</w:t>
+            </w:r>
+            <w:r>
+              <w:rPr>
+                <w:rFonts w:hint="eastAsia"/>
+                <w:sz w:val="18"/>
+                <w:szCs w:val="18"/>
+                <w:lang w:eastAsia="ko-KR"/>
+              </w:rPr>
+              <w:t xml:space="preserve"> </w:t>
+            </w:r>
+            <w:r>
+              <w:rPr>
+                <w:rFonts w:hint="eastAsia"/>
+                <w:sz w:val="18"/>
+                <w:szCs w:val="18"/>
+                <w:lang w:eastAsia="ko-KR"/>
+              </w:rPr>
+              <w:t>파일은</w:t>
+            </w:r>
+            <w:r>
+              <w:rPr>
+                <w:rFonts w:hint="eastAsia"/>
+                <w:sz w:val="18"/>
+                <w:szCs w:val="18"/>
+                <w:lang w:eastAsia="ko-KR"/>
+              </w:rPr>
+              <w:t xml:space="preserve"> </w:t>
+            </w:r>
+            <w:r>
+              <w:rPr>
+                <w:rFonts w:hint="eastAsia"/>
+                <w:sz w:val="18"/>
+                <w:szCs w:val="18"/>
+                <w:lang w:eastAsia="ko-KR"/>
+              </w:rPr>
+              <w:t>삭제하지</w:t>
+            </w:r>
+            <w:r>
+              <w:rPr>
+                <w:rFonts w:hint="eastAsia"/>
+                <w:sz w:val="18"/>
+                <w:szCs w:val="18"/>
+                <w:lang w:eastAsia="ko-KR"/>
+              </w:rPr>
+              <w:t xml:space="preserve"> </w:t>
+            </w:r>
+            <w:r>
+              <w:rPr>
+                <w:rFonts w:hint="eastAsia"/>
+                <w:sz w:val="18"/>
+                <w:szCs w:val="18"/>
+                <w:lang w:eastAsia="ko-KR"/>
+              </w:rPr>
+              <w:t>않는다</w:t>
+            </w:r>
+          </w:p>
+        </w:tc>
+        <w:tc>
+          <w:tcPr>
+            <w:tcW w:w="3117" w:type="dxa"/>
+          </w:tcPr>
+          <w:p>
+            <w:pPr>
+              <w:rPr>
+                <w:sz w:val="18"/>
+                <w:szCs w:val="18"/>
+                <w:lang w:eastAsia="ko-KR"/>
+              </w:rPr>
+            </w:pPr>
+          </w:p>
+        </w:tc>
+        <w:tc>
+          <w:tcPr>
+            <w:tcW w:w="3117" w:type="dxa"/>
+          </w:tcPr>
+          <w:p>
+            <w:pPr>
+              <w:rPr>
+                <w:lang w:eastAsia="ko-KR"/>
+              </w:rPr>
+            </w:pPr>
+            <w:r>
+              <w:rPr>
+                <w:color w:val="FF0000"/>
+                <w:lang w:eastAsia="ko-KR"/>
+              </w:rPr>
+              <w:t xml:space="preserve">git </w:t>
+            </w:r>
+            <w:r>
+              <w:rPr>
+                <w:rFonts w:hint="eastAsia"/>
+                <w:color w:val="FF0000"/>
+                <w:lang w:eastAsia="ko-KR"/>
+              </w:rPr>
+              <w:t>reset --hard commit</w:t>
+            </w:r>
+          </w:p>
+        </w:tc>
+      </w:tr>
+      <w:tr>
+        <w:tc>
+          <w:tcPr>
+            <w:tcW w:w="3116" w:type="dxa"/>
+          </w:tcPr>
+          <w:p>
+            <w:pPr>
+              <w:rPr>
+                <w:sz w:val="18"/>
+                <w:szCs w:val="18"/>
+                <w:lang w:eastAsia="ko-KR"/>
+              </w:rPr>
+            </w:pPr>
+            <w:r>
+              <w:rPr>
+                <w:rFonts w:hint="eastAsia"/>
+                <w:sz w:val="18"/>
+                <w:szCs w:val="18"/>
+                <w:lang w:eastAsia="ko-KR"/>
+              </w:rPr>
+              <w:t>어떤</w:t>
+            </w:r>
+            <w:r>
+              <w:rPr>
+                <w:rFonts w:hint="eastAsia"/>
+                <w:sz w:val="18"/>
+                <w:szCs w:val="18"/>
+                <w:lang w:eastAsia="ko-KR"/>
+              </w:rPr>
+              <w:t xml:space="preserve"> </w:t>
+            </w:r>
+            <w:r>
+              <w:rPr>
+                <w:rFonts w:hint="eastAsia"/>
+                <w:sz w:val="18"/>
+                <w:szCs w:val="18"/>
+                <w:lang w:eastAsia="ko-KR"/>
+              </w:rPr>
+              <w:t>작업을</w:t>
+            </w:r>
+            <w:r>
+              <w:rPr>
+                <w:rFonts w:hint="eastAsia"/>
+                <w:sz w:val="18"/>
+                <w:szCs w:val="18"/>
+                <w:lang w:eastAsia="ko-KR"/>
+              </w:rPr>
+              <w:t xml:space="preserve"> </w:t>
+            </w:r>
+            <w:r>
+              <w:rPr>
+                <w:rFonts w:hint="eastAsia"/>
+                <w:sz w:val="18"/>
+                <w:szCs w:val="18"/>
+                <w:lang w:eastAsia="ko-KR"/>
+              </w:rPr>
+              <w:t>삭제하되</w:t>
+            </w:r>
+            <w:r>
+              <w:rPr>
+                <w:rFonts w:hint="eastAsia"/>
+                <w:sz w:val="18"/>
+                <w:szCs w:val="18"/>
+                <w:lang w:eastAsia="ko-KR"/>
+              </w:rPr>
+              <w:t xml:space="preserve">, </w:t>
+            </w:r>
+            <w:r>
+              <w:rPr>
+                <w:rFonts w:hint="eastAsia"/>
+                <w:sz w:val="18"/>
+                <w:szCs w:val="18"/>
+                <w:lang w:eastAsia="ko-KR"/>
+              </w:rPr>
+              <w:t>커밋</w:t>
+            </w:r>
+            <w:r>
+              <w:rPr>
+                <w:rFonts w:hint="eastAsia"/>
+                <w:sz w:val="18"/>
+                <w:szCs w:val="18"/>
+                <w:lang w:eastAsia="ko-KR"/>
+              </w:rPr>
+              <w:t xml:space="preserve"> </w:t>
+            </w:r>
+            <w:r>
+              <w:rPr>
+                <w:rFonts w:hint="eastAsia"/>
+                <w:sz w:val="18"/>
+                <w:szCs w:val="18"/>
+                <w:lang w:eastAsia="ko-KR"/>
+              </w:rPr>
+              <w:t>히스토리는</w:t>
+            </w:r>
+            <w:r>
+              <w:rPr>
+                <w:rFonts w:hint="eastAsia"/>
+                <w:sz w:val="18"/>
+                <w:szCs w:val="18"/>
+                <w:lang w:eastAsia="ko-KR"/>
+              </w:rPr>
+              <w:t xml:space="preserve"> </w:t>
+            </w:r>
+            <w:r>
+              <w:rPr>
+                <w:rFonts w:hint="eastAsia"/>
+                <w:sz w:val="18"/>
+                <w:szCs w:val="18"/>
+                <w:lang w:eastAsia="ko-KR"/>
+              </w:rPr>
+              <w:t>그대로</w:t>
+            </w:r>
+            <w:r>
+              <w:rPr>
+                <w:rFonts w:hint="eastAsia"/>
+                <w:sz w:val="18"/>
+                <w:szCs w:val="18"/>
+                <w:lang w:eastAsia="ko-KR"/>
+              </w:rPr>
+              <w:t xml:space="preserve"> </w:t>
+            </w:r>
+            <w:r>
+              <w:rPr>
+                <w:rFonts w:hint="eastAsia"/>
+                <w:sz w:val="18"/>
+                <w:szCs w:val="18"/>
+                <w:lang w:eastAsia="ko-KR"/>
+              </w:rPr>
+              <w:t>둔다</w:t>
+            </w:r>
+            <w:r>
+              <w:rPr>
+                <w:rFonts w:hint="eastAsia"/>
+                <w:sz w:val="18"/>
+                <w:szCs w:val="18"/>
+                <w:lang w:eastAsia="ko-KR"/>
+              </w:rPr>
+              <w:t>(</w:t>
+            </w:r>
+            <w:r>
+              <w:rPr>
+                <w:sz w:val="18"/>
+                <w:szCs w:val="18"/>
+                <w:lang w:eastAsia="ko-KR"/>
+              </w:rPr>
+              <w:t>forward)</w:t>
+            </w:r>
+          </w:p>
+        </w:tc>
+        <w:tc>
+          <w:tcPr>
+            <w:tcW w:w="3117" w:type="dxa"/>
+          </w:tcPr>
+          <w:p>
+            <w:pPr>
+              <w:rPr>
+                <w:sz w:val="18"/>
+                <w:szCs w:val="18"/>
+                <w:lang w:eastAsia="ko-KR"/>
+              </w:rPr>
+            </w:pPr>
+            <w:bookmarkStart w:id="8" w:name="_GoBack"/>
+            <w:bookmarkEnd w:id="8"/>
+          </w:p>
+        </w:tc>
+        <w:tc>
+          <w:tcPr>
+            <w:tcW w:w="3117" w:type="dxa"/>
+          </w:tcPr>
+          <w:p>
+            <w:pPr>
+              <w:rPr>
+                <w:lang w:eastAsia="ko-KR"/>
+              </w:rPr>
+            </w:pPr>
+          </w:p>
+        </w:tc>
+      </w:tr>
+      <w:tr>
+        <w:tc>
+          <w:tcPr>
+            <w:tcW w:w="3116" w:type="dxa"/>
+          </w:tcPr>
+          <w:p>
+            <w:pPr>
+              <w:rPr>
+                <w:sz w:val="18"/>
+                <w:szCs w:val="18"/>
+                <w:lang w:eastAsia="ko-KR"/>
+              </w:rPr>
+            </w:pPr>
+          </w:p>
+        </w:tc>
+        <w:tc>
+          <w:tcPr>
+            <w:tcW w:w="3117" w:type="dxa"/>
+          </w:tcPr>
+          <w:p>
+            <w:pPr>
+              <w:rPr>
+                <w:sz w:val="18"/>
+                <w:szCs w:val="18"/>
+                <w:lang w:eastAsia="ko-KR"/>
+              </w:rPr>
+            </w:pPr>
+          </w:p>
+        </w:tc>
+        <w:tc>
+          <w:tcPr>
+            <w:tcW w:w="3117" w:type="dxa"/>
+          </w:tcPr>
+          <w:p>
+            <w:pPr>
+              <w:rPr>
+                <w:lang w:eastAsia="ko-KR"/>
+              </w:rPr>
+            </w:pPr>
+          </w:p>
+        </w:tc>
+      </w:tr>
+    </w:tbl>
+    <w:p>
+      <w:pPr>
         <w:rPr>
           <w:lang w:eastAsia="ko-KR"/>
         </w:rPr>
@@ -17435,12 +20292,9 @@
     <w:p>
       <w:pPr>
         <w:rPr>
-          <w:rFonts w:hint="eastAsia"/>
-          <w:lang w:eastAsia="ko-KR"/>
-        </w:rPr>
-      </w:pPr>
-      <w:bookmarkStart w:id="7" w:name="_GoBack"/>
-      <w:bookmarkEnd w:id="7"/>
+          <w:lang w:eastAsia="ko-KR"/>
+        </w:rPr>
+      </w:pPr>
     </w:p>
     <w:p>
       <w:pPr>
@@ -17449,6 +20303,7 @@
           <w:lang w:eastAsia="ko-KR"/>
         </w:rPr>
       </w:pPr>
+      <w:bookmarkStart w:id="9" w:name="_Toc25010708"/>
       <w:r>
         <w:rPr>
           <w:rFonts w:hint="eastAsia"/>
@@ -17470,6 +20325,7 @@
         </w:rPr>
         <w:t>용도</w:t>
       </w:r>
+      <w:bookmarkEnd w:id="9"/>
     </w:p>
     <w:p>
       <w:pPr>
@@ -17478,8 +20334,9 @@
           <w:lang w:eastAsia="ko-KR"/>
         </w:rPr>
       </w:pPr>
-      <w:bookmarkStart w:id="8" w:name="_리모트_저장소"/>
-      <w:bookmarkEnd w:id="8"/>
+      <w:bookmarkStart w:id="10" w:name="_리모트_저장소"/>
+      <w:bookmarkStart w:id="11" w:name="_Toc25010709"/>
+      <w:bookmarkEnd w:id="10"/>
       <w:r>
         <w:rPr>
           <w:rFonts w:hint="eastAsia"/>
@@ -17501,6 +20358,7 @@
         </w:rPr>
         <w:t>저장소</w:t>
       </w:r>
+      <w:bookmarkEnd w:id="11"/>
     </w:p>
     <w:p>
       <w:pPr>
@@ -18084,6 +20942,7 @@
           <w:lang w:eastAsia="ko-KR"/>
         </w:rPr>
       </w:pPr>
+      <w:bookmarkStart w:id="12" w:name="_Toc25010710"/>
       <w:r>
         <w:rPr>
           <w:rFonts w:hint="eastAsia"/>
@@ -18091,6 +20950,7 @@
         </w:rPr>
         <w:t>태그</w:t>
       </w:r>
+      <w:bookmarkEnd w:id="12"/>
     </w:p>
     <w:p>
       <w:pPr>
@@ -18672,7 +21532,6 @@
           <w:rFonts w:hint="eastAsia"/>
           <w:lang w:eastAsia="ko-KR"/>
         </w:rPr>
-        <w:lastRenderedPageBreak/>
         <w:t>나중에</w:t>
       </w:r>
       <w:r>
@@ -18713,6 +21572,7 @@
           <w:rFonts w:hint="eastAsia"/>
           <w:lang w:eastAsia="ko-KR"/>
         </w:rPr>
+        <w:lastRenderedPageBreak/>
         <w:t>태그</w:t>
       </w:r>
       <w:r>
@@ -18790,6 +21650,7 @@
           <w:lang w:eastAsia="ko-KR"/>
         </w:rPr>
       </w:pPr>
+      <w:bookmarkStart w:id="13" w:name="_Toc25010711"/>
       <w:r>
         <w:rPr>
           <w:rFonts w:hint="eastAsia"/>
@@ -18797,6 +21658,7 @@
         </w:rPr>
         <w:t>브랜치</w:t>
       </w:r>
+      <w:bookmarkEnd w:id="13"/>
     </w:p>
     <w:p>
       <w:pPr>
@@ -19161,7 +22023,7 @@
                     </pic:cNvPicPr>
                   </pic:nvPicPr>
                   <pic:blipFill>
-                    <a:blip r:embed="rId31">
+                    <a:blip r:embed="rId32">
                       <a:extLst>
                         <a:ext uri="{28A0092B-C50C-407E-A947-70E740481C1C}">
                           <a14:useLocalDpi xmlns:a14="http://schemas.microsoft.com/office/drawing/2010/main" val="0"/>
@@ -19279,6 +22141,7 @@
           <w:lang w:eastAsia="ko-KR"/>
         </w:rPr>
       </w:pPr>
+      <w:bookmarkStart w:id="14" w:name="_Toc25010712"/>
       <w:r>
         <w:rPr>
           <w:rFonts w:hint="eastAsia"/>
@@ -19326,6 +22189,7 @@
         </w:rPr>
         <w:t>checkout</w:t>
       </w:r>
+      <w:bookmarkEnd w:id="14"/>
     </w:p>
     <w:p>
       <w:pPr>
@@ -19707,6 +22571,7 @@
           <w:rFonts w:hint="eastAsia"/>
           <w:lang w:eastAsia="ko-KR"/>
         </w:rPr>
+        <w:lastRenderedPageBreak/>
         <w:t>쉽게</w:t>
       </w:r>
       <w:r>
@@ -19883,12 +22748,12 @@
           <w:lang w:eastAsia="ko-KR"/>
         </w:rPr>
       </w:pPr>
-      <w:r>
-        <w:rPr>
-          <w:rFonts w:hint="eastAsia"/>
-          <w:lang w:eastAsia="ko-KR"/>
-        </w:rPr>
-        <w:lastRenderedPageBreak/>
+      <w:bookmarkStart w:id="15" w:name="_Toc25010713"/>
+      <w:r>
+        <w:rPr>
+          <w:rFonts w:hint="eastAsia"/>
+          <w:lang w:eastAsia="ko-KR"/>
+        </w:rPr>
         <w:t>원격</w:t>
       </w:r>
       <w:r>
@@ -19919,6 +22784,7 @@
         </w:rPr>
         <w:t>삭제</w:t>
       </w:r>
+      <w:bookmarkEnd w:id="15"/>
     </w:p>
     <w:p>
       <w:pPr>
@@ -20065,6 +22931,7 @@
           <w:lang w:eastAsia="ko-KR"/>
         </w:rPr>
       </w:pPr>
+      <w:bookmarkStart w:id="16" w:name="_Toc25010714"/>
       <w:r>
         <w:rPr>
           <w:rFonts w:hint="eastAsia"/>
@@ -20086,6 +22953,7 @@
         </w:rPr>
         <w:t>워크플로우</w:t>
       </w:r>
+      <w:bookmarkEnd w:id="16"/>
     </w:p>
     <w:p>
       <w:pPr>
@@ -20094,6 +22962,7 @@
           <w:lang w:eastAsia="ko-KR"/>
         </w:rPr>
       </w:pPr>
+      <w:bookmarkStart w:id="17" w:name="_Toc25010715"/>
       <w:r>
         <w:rPr>
           <w:lang w:eastAsia="ko-KR"/>
@@ -20107,6 +22976,7 @@
         </w:rPr>
         <w:t>브랜치</w:t>
       </w:r>
+      <w:bookmarkEnd w:id="17"/>
     </w:p>
     <w:p>
       <w:pPr>
@@ -20611,7 +23481,7 @@
                     </pic:cNvPicPr>
                   </pic:nvPicPr>
                   <pic:blipFill>
-                    <a:blip r:embed="rId32">
+                    <a:blip r:embed="rId33">
                       <a:extLst>
                         <a:ext uri="{28A0092B-C50C-407E-A947-70E740481C1C}">
                           <a14:useLocalDpi xmlns:a14="http://schemas.microsoft.com/office/drawing/2010/main" val="0"/>
@@ -20650,6 +23520,7 @@
           <w:lang w:eastAsia="ko-KR"/>
         </w:rPr>
       </w:pPr>
+      <w:bookmarkStart w:id="18" w:name="_Toc25010716"/>
       <w:r>
         <w:rPr>
           <w:rFonts w:hint="eastAsia"/>
@@ -20671,6 +23542,7 @@
         </w:rPr>
         <w:t>브랜치</w:t>
       </w:r>
+      <w:bookmarkEnd w:id="18"/>
     </w:p>
     <w:p>
       <w:pPr>
@@ -21104,7 +23976,7 @@
           <w:lang w:eastAsia="ko-KR"/>
         </w:rPr>
       </w:pPr>
-      <w:bookmarkStart w:id="9" w:name="_Toc21592086"/>
+      <w:bookmarkStart w:id="19" w:name="_Toc25010717"/>
       <w:r>
         <w:rPr>
           <w:rFonts w:hint="eastAsia"/>
@@ -21118,7 +23990,7 @@
         </w:rPr>
         <w:t>seful Tip</w:t>
       </w:r>
-      <w:bookmarkEnd w:id="9"/>
+      <w:bookmarkEnd w:id="19"/>
     </w:p>
     <w:p>
       <w:pPr>
@@ -21127,7 +23999,7 @@
           <w:lang w:eastAsia="ko-KR"/>
         </w:rPr>
       </w:pPr>
-      <w:bookmarkStart w:id="10" w:name="_Toc21592087"/>
+      <w:bookmarkStart w:id="20" w:name="_Toc25010718"/>
       <w:r>
         <w:rPr>
           <w:rFonts w:hint="eastAsia"/>
@@ -21162,7 +24034,7 @@
         </w:rPr>
         <w:t>하기</w:t>
       </w:r>
-      <w:bookmarkEnd w:id="10"/>
+      <w:bookmarkEnd w:id="20"/>
     </w:p>
     <w:p>
       <w:pPr>
@@ -21359,7 +24231,7 @@
                     </pic:cNvPicPr>
                   </pic:nvPicPr>
                   <pic:blipFill>
-                    <a:blip r:embed="rId33">
+                    <a:blip r:embed="rId34">
                       <a:extLst>
                         <a:ext uri="{28A0092B-C50C-407E-A947-70E740481C1C}">
                           <a14:useLocalDpi xmlns:a14="http://schemas.microsoft.com/office/drawing/2010/main" val="0"/>
@@ -21495,7 +24367,7 @@
                     </pic:cNvPicPr>
                   </pic:nvPicPr>
                   <pic:blipFill>
-                    <a:blip r:embed="rId34">
+                    <a:blip r:embed="rId35">
                       <a:extLst>
                         <a:ext uri="{28A0092B-C50C-407E-A947-70E740481C1C}">
                           <a14:useLocalDpi xmlns:a14="http://schemas.microsoft.com/office/drawing/2010/main" val="0"/>
@@ -22031,7 +24903,7 @@
                     </pic:cNvPicPr>
                   </pic:nvPicPr>
                   <pic:blipFill>
-                    <a:blip r:embed="rId35">
+                    <a:blip r:embed="rId36">
                       <a:extLst>
                         <a:ext uri="{28A0092B-C50C-407E-A947-70E740481C1C}">
                           <a14:useLocalDpi xmlns:a14="http://schemas.microsoft.com/office/drawing/2010/main" val="0"/>
@@ -22071,8 +24943,8 @@
       </w:pPr>
     </w:p>
     <w:sectPr>
-      <w:headerReference w:type="default" r:id="rId36"/>
-      <w:footerReference w:type="default" r:id="rId37"/>
+      <w:headerReference w:type="default" r:id="rId37"/>
+      <w:footerReference w:type="default" r:id="rId38"/>
       <w:pgSz w:w="12240" w:h="15840"/>
       <w:pgMar w:top="1440" w:right="1440" w:bottom="1440" w:left="1440" w:header="720" w:footer="720" w:gutter="0"/>
       <w:cols w:space="720"/>
@@ -22629,7 +25501,7 @@
               <w:sz w:val="16"/>
               <w:szCs w:val="16"/>
             </w:rPr>
-            <w:t>21</w:t>
+            <w:t>26</w:t>
           </w:r>
           <w:r>
             <w:rPr>
@@ -22647,27 +25519,14 @@
             </w:rPr>
             <w:t xml:space="preserve"> of </w:t>
           </w:r>
-          <w:r>
-            <w:fldChar w:fldCharType="begin"/>
-          </w:r>
-          <w:r>
-            <w:instrText xml:space="preserve"> NUMPAGES  \* Arabic  \* MERGEFORMAT </w:instrText>
-          </w:r>
-          <w:r>
-            <w:fldChar w:fldCharType="separate"/>
-          </w:r>
-          <w:r>
-            <w:rPr>
-              <w:noProof/>
-            </w:rPr>
-            <w:t>26</w:t>
-          </w:r>
-          <w:r>
-            <w:rPr>
-              <w:noProof/>
-            </w:rPr>
-            <w:fldChar w:fldCharType="end"/>
-          </w:r>
+          <w:fldSimple w:instr=" NUMPAGES  \* Arabic  \* MERGEFORMAT ">
+            <w:r>
+              <w:rPr>
+                <w:noProof/>
+              </w:rPr>
+              <w:t>27</w:t>
+            </w:r>
+          </w:fldSimple>
         </w:p>
       </w:tc>
     </w:tr>
@@ -25489,6 +28348,7 @@
     <w:rsid w:val="009E7E1B"/>
     <w:rsid w:val="00A12091"/>
     <w:rsid w:val="00A2456B"/>
+    <w:rsid w:val="00A3385B"/>
     <w:rsid w:val="00A500C1"/>
     <w:rsid w:val="00A57E94"/>
     <w:rsid w:val="00A70E68"/>
@@ -26407,21 +29267,21 @@
 </file>
 
 <file path=customXml/item2.xml><?xml version="1.0" encoding="utf-8"?>
+<?mso-contentType ?>
+<FormTemplates xmlns="http://schemas.microsoft.com/sharepoint/v3/contenttype/forms">
+  <Display>DocumentLibraryForm</Display>
+  <Edit>DocumentLibraryForm</Edit>
+  <New>DocumentLibraryForm</New>
+</FormTemplates>
+</file>
+
+<file path=customXml/item3.xml><?xml version="1.0" encoding="utf-8"?>
 <p:properties xmlns:p="http://schemas.microsoft.com/office/2006/metadata/properties" xmlns:xsi="http://www.w3.org/2001/XMLSchema-instance">
   <documentManagement>
     <Gat xmlns="2ec1ac2a-4cb5-40a4-b122-7712fb276773">IC</Gat>
     <Status xmlns="2ec1ac2a-4cb5-40a4-b122-7712fb276773">Ready for Review</Status>
   </documentManagement>
 </p:properties>
-</file>
-
-<file path=customXml/item3.xml><?xml version="1.0" encoding="utf-8"?>
-<?mso-contentType ?>
-<FormTemplates xmlns="http://schemas.microsoft.com/sharepoint/v3/contenttype/forms">
-  <Display>DocumentLibraryForm</Display>
-  <Edit>DocumentLibraryForm</Edit>
-  <New>DocumentLibraryForm</New>
-</FormTemplates>
 </file>
 
 <file path=customXml/item4.xml><?xml version="1.0" encoding="utf-8"?>
@@ -26446,6 +29306,14 @@
 </file>
 
 <file path=customXml/itemProps2.xml><?xml version="1.0" encoding="utf-8"?>
+<ds:datastoreItem xmlns:ds="http://schemas.openxmlformats.org/officeDocument/2006/customXml" ds:itemID="{7D4FE01D-1055-48A2-B526-C8AAEA4E33FB}">
+  <ds:schemaRefs>
+    <ds:schemaRef ds:uri="http://schemas.microsoft.com/sharepoint/v3/contenttype/forms"/>
+  </ds:schemaRefs>
+</ds:datastoreItem>
+</file>
+
+<file path=customXml/itemProps3.xml><?xml version="1.0" encoding="utf-8"?>
 <ds:datastoreItem xmlns:ds="http://schemas.openxmlformats.org/officeDocument/2006/customXml" ds:itemID="{22EF12C5-4EE5-401D-AF32-34459B235CB4}">
   <ds:schemaRefs>
     <ds:schemaRef ds:uri="http://schemas.microsoft.com/office/2006/metadata/properties"/>
@@ -26454,16 +29322,8 @@
 </ds:datastoreItem>
 </file>
 
-<file path=customXml/itemProps3.xml><?xml version="1.0" encoding="utf-8"?>
-<ds:datastoreItem xmlns:ds="http://schemas.openxmlformats.org/officeDocument/2006/customXml" ds:itemID="{7D4FE01D-1055-48A2-B526-C8AAEA4E33FB}">
-  <ds:schemaRefs>
-    <ds:schemaRef ds:uri="http://schemas.microsoft.com/sharepoint/v3/contenttype/forms"/>
-  </ds:schemaRefs>
-</ds:datastoreItem>
-</file>
-
 <file path=customXml/itemProps4.xml><?xml version="1.0" encoding="utf-8"?>
-<ds:datastoreItem xmlns:ds="http://schemas.openxmlformats.org/officeDocument/2006/customXml" ds:itemID="{948FA170-2595-45AC-B598-CEA7E612EC01}">
+<ds:datastoreItem xmlns:ds="http://schemas.openxmlformats.org/officeDocument/2006/customXml" ds:itemID="{E7E0330E-655B-4AD5-B8EA-51918B168C94}">
   <ds:schemaRefs>
     <ds:schemaRef ds:uri="http://schemas.openxmlformats.org/officeDocument/2006/bibliography"/>
   </ds:schemaRefs>

</xml_diff>

<commit_message>
update book list and tips for git
</commit_message>
<xml_diff>
--- a/S005_TipsForGit.docx
+++ b/S005_TipsForGit.docx
@@ -172,6 +172,7 @@
               <w:calendar w:val="gregorian"/>
             </w:date>
           </w:sdtPr>
+          <w:sdtEndPr/>
           <w:sdtContent>
             <w:tc>
               <w:tcPr>
@@ -11283,6 +11284,101 @@
         </w:rPr>
         <w:t>.</w:t>
       </w:r>
+      <w:r>
+        <w:rPr>
+          <w:lang w:eastAsia="ko-KR"/>
+        </w:rPr>
+        <w:br/>
+      </w:r>
+      <w:r>
+        <w:rPr>
+          <w:rFonts w:hint="eastAsia"/>
+          <w:lang w:eastAsia="ko-KR"/>
+        </w:rPr>
+        <w:t>g</w:t>
+      </w:r>
+      <w:r>
+        <w:rPr>
+          <w:lang w:eastAsia="ko-KR"/>
+        </w:rPr>
+        <w:t>it config --global user.name “</w:t>
+      </w:r>
+      <w:proofErr w:type="spellStart"/>
+      <w:r>
+        <w:rPr>
+          <w:lang w:eastAsia="ko-KR"/>
+        </w:rPr>
+        <w:t>SangguKang</w:t>
+      </w:r>
+      <w:proofErr w:type="spellEnd"/>
+      <w:r>
+        <w:rPr>
+          <w:lang w:eastAsia="ko-KR"/>
+        </w:rPr>
+        <w:t>”</w:t>
+      </w:r>
+      <w:r>
+        <w:rPr>
+          <w:lang w:eastAsia="ko-KR"/>
+        </w:rPr>
+        <w:br/>
+        <w:t xml:space="preserve">git config --global </w:t>
+      </w:r>
+      <w:proofErr w:type="spellStart"/>
+      <w:proofErr w:type="gramStart"/>
+      <w:r>
+        <w:rPr>
+          <w:lang w:eastAsia="ko-KR"/>
+        </w:rPr>
+        <w:t>user.email</w:t>
+      </w:r>
+      <w:proofErr w:type="spellEnd"/>
+      <w:proofErr w:type="gramEnd"/>
+      <w:r>
+        <w:rPr>
+          <w:lang w:eastAsia="ko-KR"/>
+        </w:rPr>
+        <w:t xml:space="preserve"> </w:t>
+      </w:r>
+      <w:hyperlink r:id="rId23" w:history="1">
+        <w:r>
+          <w:rPr>
+            <w:rStyle w:val="a6"/>
+            <w:lang w:eastAsia="ko-KR"/>
+          </w:rPr>
+          <w:t>kangsanggu74@gmail.com</w:t>
+        </w:r>
+      </w:hyperlink>
+    </w:p>
+    <w:p>
+      <w:pPr>
+        <w:rPr>
+          <w:rFonts w:hint="eastAsia"/>
+          <w:lang w:eastAsia="ko-KR"/>
+        </w:rPr>
+      </w:pPr>
+      <w:r>
+        <w:rPr>
+          <w:rFonts w:hint="eastAsia"/>
+          <w:lang w:eastAsia="ko-KR"/>
+        </w:rPr>
+        <w:t>g</w:t>
+      </w:r>
+      <w:r>
+        <w:rPr>
+          <w:lang w:eastAsia="ko-KR"/>
+        </w:rPr>
+        <w:t>it config --global alias.st status</w:t>
+      </w:r>
+      <w:r>
+        <w:rPr>
+          <w:lang w:eastAsia="ko-KR"/>
+        </w:rPr>
+        <w:br/>
+        <w:t>git config --global alias.br branch</w:t>
+      </w:r>
+      <w:bookmarkStart w:id="13" w:name="_GoBack"/>
+      <w:bookmarkEnd w:id="13"/>
     </w:p>
     <w:p>
       <w:pPr>
@@ -11382,7 +11478,7 @@
                     </pic:cNvPicPr>
                   </pic:nvPicPr>
                   <pic:blipFill>
-                    <a:blip r:embed="rId23">
+                    <a:blip r:embed="rId24">
                       <a:extLst>
                         <a:ext uri="{28A0092B-C50C-407E-A947-70E740481C1C}">
                           <a14:useLocalDpi xmlns:a14="http://schemas.microsoft.com/office/drawing/2010/main" val="0"/>
@@ -12013,6 +12109,7 @@
           <w:rFonts w:hint="eastAsia"/>
           <w:lang w:eastAsia="ko-KR"/>
         </w:rPr>
+        <w:lastRenderedPageBreak/>
         <w:t>만약</w:t>
       </w:r>
       <w:r>
@@ -12455,7 +12552,6 @@
           <w:noProof/>
           <w:lang w:eastAsia="ko-KR"/>
         </w:rPr>
-        <w:lastRenderedPageBreak/>
         <w:drawing>
           <wp:inline distT="0" distB="0" distL="0" distR="0" wp14:anchorId="2AEB8A47" wp14:editId="56B4945D">
             <wp:extent cx="5939790" cy="2882265"/>
@@ -12474,7 +12570,7 @@
                     </pic:cNvPicPr>
                   </pic:nvPicPr>
                   <pic:blipFill>
-                    <a:blip r:embed="rId24">
+                    <a:blip r:embed="rId25">
                       <a:extLst>
                         <a:ext uri="{28A0092B-C50C-407E-A947-70E740481C1C}">
                           <a14:useLocalDpi xmlns:a14="http://schemas.microsoft.com/office/drawing/2010/main" val="0"/>
@@ -13410,6 +13506,7 @@
         <w:rPr>
           <w:lang w:eastAsia="ko-KR"/>
         </w:rPr>
+        <w:lastRenderedPageBreak/>
         <w:t>init</w:t>
       </w:r>
       <w:proofErr w:type="spellEnd"/>
@@ -13637,7 +13734,6 @@
         <w:rPr>
           <w:lang w:eastAsia="ko-KR"/>
         </w:rPr>
-        <w:lastRenderedPageBreak/>
         <w:t>log</w:t>
       </w:r>
     </w:p>
@@ -14660,6 +14756,7 @@
           <w:noProof/>
           <w:lang w:eastAsia="ko-KR"/>
         </w:rPr>
+        <w:lastRenderedPageBreak/>
         <w:drawing>
           <wp:inline distT="0" distB="0" distL="0" distR="0" wp14:anchorId="31ECE873" wp14:editId="689E3F1E">
             <wp:extent cx="5939790" cy="3474720"/>
@@ -14678,7 +14775,7 @@
                     </pic:cNvPicPr>
                   </pic:nvPicPr>
                   <pic:blipFill>
-                    <a:blip r:embed="rId25">
+                    <a:blip r:embed="rId26">
                       <a:extLst>
                         <a:ext uri="{28A0092B-C50C-407E-A947-70E740481C1C}">
                           <a14:useLocalDpi xmlns:a14="http://schemas.microsoft.com/office/drawing/2010/main" val="0"/>
@@ -14783,7 +14880,6 @@
         <w:rPr>
           <w:lang w:eastAsia="ko-KR"/>
         </w:rPr>
-        <w:lastRenderedPageBreak/>
         <w:t>merge</w:t>
       </w:r>
     </w:p>
@@ -15283,6 +15379,7 @@
           <w:rFonts w:hint="eastAsia"/>
           <w:lang w:eastAsia="ko-KR"/>
         </w:rPr>
+        <w:lastRenderedPageBreak/>
         <w:t>git</w:t>
       </w:r>
       <w:r>
@@ -15814,7 +15911,6 @@
           <w:rFonts w:hint="eastAsia"/>
           <w:lang w:eastAsia="ko-KR"/>
         </w:rPr>
-        <w:lastRenderedPageBreak/>
         <w:t>r</w:t>
       </w:r>
       <w:r>
@@ -16510,12 +16606,9 @@
     <w:p>
       <w:pPr>
         <w:rPr>
-          <w:rFonts w:hint="eastAsia"/>
           <w:lang w:eastAsia="ko-KR"/>
         </w:rPr>
       </w:pPr>
-      <w:bookmarkStart w:id="13" w:name="_GoBack"/>
-      <w:bookmarkEnd w:id="13"/>
       <w:r>
         <w:rPr>
           <w:rFonts w:hint="eastAsia"/>
@@ -16717,6 +16810,12 @@
           <w:lang w:eastAsia="ko-KR"/>
         </w:rPr>
         <w:br/>
+      </w:r>
+      <w:r>
+        <w:rPr>
+          <w:lang w:eastAsia="ko-KR"/>
+        </w:rPr>
+        <w:lastRenderedPageBreak/>
         <w:t xml:space="preserve">-&gt; origin: </w:t>
       </w:r>
       <w:r>
@@ -17003,7 +17102,6 @@
         </w:rPr>
         <w:t>push)</w:t>
       </w:r>
-      <w:proofErr w:type="spellStart"/>
       <w:r>
         <w:rPr>
           <w:rFonts w:hint="eastAsia"/>
@@ -17011,7 +17109,6 @@
         </w:rPr>
         <w:t>를</w:t>
       </w:r>
-      <w:proofErr w:type="spellEnd"/>
       <w:r>
         <w:rPr>
           <w:rFonts w:hint="eastAsia"/>
@@ -17731,7 +17828,6 @@
         <w:rPr>
           <w:lang w:eastAsia="ko-KR"/>
         </w:rPr>
-        <w:lastRenderedPageBreak/>
         <w:t>g</w:t>
       </w:r>
       <w:r>
@@ -18911,6 +19007,7 @@
           <w:rFonts w:hint="eastAsia"/>
           <w:lang w:eastAsia="ko-KR"/>
         </w:rPr>
+        <w:lastRenderedPageBreak/>
         <w:t>왠만하면</w:t>
       </w:r>
       <w:proofErr w:type="spellEnd"/>
@@ -19051,7 +19148,6 @@
           <w:noProof/>
           <w:lang w:eastAsia="ko-KR"/>
         </w:rPr>
-        <w:lastRenderedPageBreak/>
         <w:drawing>
           <wp:inline distT="0" distB="0" distL="0" distR="0" wp14:anchorId="1A97B47B" wp14:editId="7A2C5648">
             <wp:extent cx="5941060" cy="1628140"/>
@@ -19070,7 +19166,7 @@
                     </pic:cNvPicPr>
                   </pic:nvPicPr>
                   <pic:blipFill>
-                    <a:blip r:embed="rId26">
+                    <a:blip r:embed="rId27">
                       <a:extLst>
                         <a:ext uri="{28A0092B-C50C-407E-A947-70E740481C1C}">
                           <a14:useLocalDpi xmlns:a14="http://schemas.microsoft.com/office/drawing/2010/main" val="0"/>
@@ -19130,7 +19226,7 @@
                     </pic:cNvPicPr>
                   </pic:nvPicPr>
                   <pic:blipFill>
-                    <a:blip r:embed="rId27">
+                    <a:blip r:embed="rId28">
                       <a:extLst>
                         <a:ext uri="{28A0092B-C50C-407E-A947-70E740481C1C}">
                           <a14:useLocalDpi xmlns:a14="http://schemas.microsoft.com/office/drawing/2010/main" val="0"/>
@@ -19190,7 +19286,7 @@
                     </pic:cNvPicPr>
                   </pic:nvPicPr>
                   <pic:blipFill>
-                    <a:blip r:embed="rId28">
+                    <a:blip r:embed="rId29">
                       <a:extLst>
                         <a:ext uri="{28A0092B-C50C-407E-A947-70E740481C1C}">
                           <a14:useLocalDpi xmlns:a14="http://schemas.microsoft.com/office/drawing/2010/main" val="0"/>
@@ -19516,6 +19612,12 @@
           <w:lang w:eastAsia="ko-KR"/>
         </w:rPr>
         <w:br/>
+      </w:r>
+      <w:r>
+        <w:rPr>
+          <w:lang w:eastAsia="ko-KR"/>
+        </w:rPr>
+        <w:lastRenderedPageBreak/>
         <w:t>git show &lt;branch-name&gt;</w:t>
       </w:r>
       <w:r>
@@ -19657,7 +19759,6 @@
         <w:rPr>
           <w:lang w:eastAsia="ko-KR"/>
         </w:rPr>
-        <w:lastRenderedPageBreak/>
         <w:t>show-branch</w:t>
       </w:r>
     </w:p>
@@ -20598,7 +20699,7 @@
         </w:rPr>
         <w:t xml:space="preserve">git submodule add </w:t>
       </w:r>
-      <w:hyperlink r:id="rId29" w:history="1">
+      <w:hyperlink r:id="rId30" w:history="1">
         <w:r>
           <w:rPr>
             <w:rStyle w:val="a6"/>
@@ -20762,7 +20863,7 @@
                     </pic:cNvPicPr>
                   </pic:nvPicPr>
                   <pic:blipFill>
-                    <a:blip r:embed="rId30">
+                    <a:blip r:embed="rId31">
                       <a:extLst>
                         <a:ext uri="{28A0092B-C50C-407E-A947-70E740481C1C}">
                           <a14:useLocalDpi xmlns:a14="http://schemas.microsoft.com/office/drawing/2010/main" val="0"/>
@@ -21493,7 +21594,7 @@
                     </pic:cNvPicPr>
                   </pic:nvPicPr>
                   <pic:blipFill>
-                    <a:blip r:embed="rId31">
+                    <a:blip r:embed="rId32">
                       <a:extLst>
                         <a:ext uri="{28A0092B-C50C-407E-A947-70E740481C1C}">
                           <a14:useLocalDpi xmlns:a14="http://schemas.microsoft.com/office/drawing/2010/main" val="0"/>
@@ -28350,7 +28451,7 @@
                     </pic:cNvPicPr>
                   </pic:nvPicPr>
                   <pic:blipFill>
-                    <a:blip r:embed="rId32">
+                    <a:blip r:embed="rId33">
                       <a:extLst>
                         <a:ext uri="{28A0092B-C50C-407E-A947-70E740481C1C}">
                           <a14:useLocalDpi xmlns:a14="http://schemas.microsoft.com/office/drawing/2010/main" val="0"/>
@@ -28997,7 +29098,7 @@
                     </pic:cNvPicPr>
                   </pic:nvPicPr>
                   <pic:blipFill>
-                    <a:blip r:embed="rId33">
+                    <a:blip r:embed="rId34">
                       <a:extLst>
                         <a:ext uri="{28A0092B-C50C-407E-A947-70E740481C1C}">
                           <a14:useLocalDpi xmlns:a14="http://schemas.microsoft.com/office/drawing/2010/main" val="0"/>
@@ -29058,7 +29159,7 @@
                     </pic:cNvPicPr>
                   </pic:nvPicPr>
                   <pic:blipFill>
-                    <a:blip r:embed="rId34">
+                    <a:blip r:embed="rId35">
                       <a:extLst>
                         <a:ext uri="{28A0092B-C50C-407E-A947-70E740481C1C}">
                           <a14:useLocalDpi xmlns:a14="http://schemas.microsoft.com/office/drawing/2010/main" val="0"/>
@@ -29119,7 +29220,7 @@
                     </pic:cNvPicPr>
                   </pic:nvPicPr>
                   <pic:blipFill>
-                    <a:blip r:embed="rId35">
+                    <a:blip r:embed="rId36">
                       <a:extLst>
                         <a:ext uri="{28A0092B-C50C-407E-A947-70E740481C1C}">
                           <a14:useLocalDpi xmlns:a14="http://schemas.microsoft.com/office/drawing/2010/main" val="0"/>
@@ -29274,7 +29375,7 @@
                     </pic:cNvPicPr>
                   </pic:nvPicPr>
                   <pic:blipFill>
-                    <a:blip r:embed="rId36">
+                    <a:blip r:embed="rId37">
                       <a:extLst>
                         <a:ext uri="{28A0092B-C50C-407E-A947-70E740481C1C}">
                           <a14:useLocalDpi xmlns:a14="http://schemas.microsoft.com/office/drawing/2010/main" val="0"/>
@@ -29335,7 +29436,7 @@
                     </pic:cNvPicPr>
                   </pic:nvPicPr>
                   <pic:blipFill>
-                    <a:blip r:embed="rId37">
+                    <a:blip r:embed="rId38">
                       <a:extLst>
                         <a:ext uri="{28A0092B-C50C-407E-A947-70E740481C1C}">
                           <a14:useLocalDpi xmlns:a14="http://schemas.microsoft.com/office/drawing/2010/main" val="0"/>
@@ -29395,7 +29496,7 @@
                     </pic:cNvPicPr>
                   </pic:nvPicPr>
                   <pic:blipFill>
-                    <a:blip r:embed="rId38">
+                    <a:blip r:embed="rId39">
                       <a:extLst>
                         <a:ext uri="{28A0092B-C50C-407E-A947-70E740481C1C}">
                           <a14:useLocalDpi xmlns:a14="http://schemas.microsoft.com/office/drawing/2010/main" val="0"/>
@@ -29456,7 +29557,7 @@
                     </pic:cNvPicPr>
                   </pic:nvPicPr>
                   <pic:blipFill>
-                    <a:blip r:embed="rId39">
+                    <a:blip r:embed="rId40">
                       <a:extLst>
                         <a:ext uri="{28A0092B-C50C-407E-A947-70E740481C1C}">
                           <a14:useLocalDpi xmlns:a14="http://schemas.microsoft.com/office/drawing/2010/main" val="0"/>
@@ -29582,7 +29683,7 @@
                     </pic:cNvPicPr>
                   </pic:nvPicPr>
                   <pic:blipFill>
-                    <a:blip r:embed="rId40">
+                    <a:blip r:embed="rId41">
                       <a:extLst>
                         <a:ext uri="{28A0092B-C50C-407E-A947-70E740481C1C}">
                           <a14:useLocalDpi xmlns:a14="http://schemas.microsoft.com/office/drawing/2010/main" val="0"/>
@@ -29643,7 +29744,7 @@
                     </pic:cNvPicPr>
                   </pic:nvPicPr>
                   <pic:blipFill>
-                    <a:blip r:embed="rId41">
+                    <a:blip r:embed="rId42">
                       <a:extLst>
                         <a:ext uri="{28A0092B-C50C-407E-A947-70E740481C1C}">
                           <a14:useLocalDpi xmlns:a14="http://schemas.microsoft.com/office/drawing/2010/main" val="0"/>
@@ -29704,7 +29805,7 @@
                     </pic:cNvPicPr>
                   </pic:nvPicPr>
                   <pic:blipFill>
-                    <a:blip r:embed="rId42">
+                    <a:blip r:embed="rId43">
                       <a:extLst>
                         <a:ext uri="{28A0092B-C50C-407E-A947-70E740481C1C}">
                           <a14:useLocalDpi xmlns:a14="http://schemas.microsoft.com/office/drawing/2010/main" val="0"/>
@@ -32995,7 +33096,7 @@
                     </pic:cNvPicPr>
                   </pic:nvPicPr>
                   <pic:blipFill>
-                    <a:blip r:embed="rId43">
+                    <a:blip r:embed="rId44">
                       <a:extLst>
                         <a:ext uri="{28A0092B-C50C-407E-A947-70E740481C1C}">
                           <a14:useLocalDpi xmlns:a14="http://schemas.microsoft.com/office/drawing/2010/main" val="0"/>
@@ -33128,7 +33229,7 @@
                     </pic:cNvPicPr>
                   </pic:nvPicPr>
                   <pic:blipFill>
-                    <a:blip r:embed="rId44">
+                    <a:blip r:embed="rId45">
                       <a:extLst>
                         <a:ext uri="{28A0092B-C50C-407E-A947-70E740481C1C}">
                           <a14:useLocalDpi xmlns:a14="http://schemas.microsoft.com/office/drawing/2010/main" val="0"/>
@@ -33189,7 +33290,7 @@
                     </pic:cNvPicPr>
                   </pic:nvPicPr>
                   <pic:blipFill>
-                    <a:blip r:embed="rId45">
+                    <a:blip r:embed="rId46">
                       <a:extLst>
                         <a:ext uri="{28A0092B-C50C-407E-A947-70E740481C1C}">
                           <a14:useLocalDpi xmlns:a14="http://schemas.microsoft.com/office/drawing/2010/main" val="0"/>
@@ -33250,7 +33351,7 @@
                     </pic:cNvPicPr>
                   </pic:nvPicPr>
                   <pic:blipFill>
-                    <a:blip r:embed="rId46">
+                    <a:blip r:embed="rId47">
                       <a:extLst>
                         <a:ext uri="{28A0092B-C50C-407E-A947-70E740481C1C}">
                           <a14:useLocalDpi xmlns:a14="http://schemas.microsoft.com/office/drawing/2010/main" val="0"/>
@@ -33311,7 +33412,7 @@
                     </pic:cNvPicPr>
                   </pic:nvPicPr>
                   <pic:blipFill>
-                    <a:blip r:embed="rId47">
+                    <a:blip r:embed="rId48">
                       <a:extLst>
                         <a:ext uri="{28A0092B-C50C-407E-A947-70E740481C1C}">
                           <a14:useLocalDpi xmlns:a14="http://schemas.microsoft.com/office/drawing/2010/main" val="0"/>
@@ -33703,7 +33804,7 @@
                     </pic:cNvPicPr>
                   </pic:nvPicPr>
                   <pic:blipFill>
-                    <a:blip r:embed="rId48">
+                    <a:blip r:embed="rId49">
                       <a:extLst>
                         <a:ext uri="{28A0092B-C50C-407E-A947-70E740481C1C}">
                           <a14:useLocalDpi xmlns:a14="http://schemas.microsoft.com/office/drawing/2010/main" val="0"/>
@@ -33842,7 +33943,7 @@
                     </pic:cNvPicPr>
                   </pic:nvPicPr>
                   <pic:blipFill>
-                    <a:blip r:embed="rId49">
+                    <a:blip r:embed="rId50">
                       <a:extLst>
                         <a:ext uri="{28A0092B-C50C-407E-A947-70E740481C1C}">
                           <a14:useLocalDpi xmlns:a14="http://schemas.microsoft.com/office/drawing/2010/main" val="0"/>
@@ -34026,7 +34127,7 @@
                     </pic:cNvPicPr>
                   </pic:nvPicPr>
                   <pic:blipFill>
-                    <a:blip r:embed="rId50">
+                    <a:blip r:embed="rId51">
                       <a:extLst>
                         <a:ext uri="{28A0092B-C50C-407E-A947-70E740481C1C}">
                           <a14:useLocalDpi xmlns:a14="http://schemas.microsoft.com/office/drawing/2010/main" val="0"/>
@@ -34208,7 +34309,7 @@
                     </pic:cNvPicPr>
                   </pic:nvPicPr>
                   <pic:blipFill>
-                    <a:blip r:embed="rId51">
+                    <a:blip r:embed="rId52">
                       <a:extLst>
                         <a:ext uri="{28A0092B-C50C-407E-A947-70E740481C1C}">
                           <a14:useLocalDpi xmlns:a14="http://schemas.microsoft.com/office/drawing/2010/main" val="0"/>
@@ -34525,7 +34626,7 @@
                     </pic:cNvPicPr>
                   </pic:nvPicPr>
                   <pic:blipFill>
-                    <a:blip r:embed="rId52">
+                    <a:blip r:embed="rId53">
                       <a:extLst>
                         <a:ext uri="{28A0092B-C50C-407E-A947-70E740481C1C}">
                           <a14:useLocalDpi xmlns:a14="http://schemas.microsoft.com/office/drawing/2010/main" val="0"/>
@@ -34659,7 +34760,7 @@
                     </pic:cNvPicPr>
                   </pic:nvPicPr>
                   <pic:blipFill>
-                    <a:blip r:embed="rId53">
+                    <a:blip r:embed="rId54">
                       <a:extLst>
                         <a:ext uri="{28A0092B-C50C-407E-A947-70E740481C1C}">
                           <a14:useLocalDpi xmlns:a14="http://schemas.microsoft.com/office/drawing/2010/main" val="0"/>
@@ -34790,7 +34891,7 @@
                     </pic:cNvPicPr>
                   </pic:nvPicPr>
                   <pic:blipFill>
-                    <a:blip r:embed="rId54">
+                    <a:blip r:embed="rId55">
                       <a:extLst>
                         <a:ext uri="{28A0092B-C50C-407E-A947-70E740481C1C}">
                           <a14:useLocalDpi xmlns:a14="http://schemas.microsoft.com/office/drawing/2010/main" val="0"/>
@@ -34919,7 +35020,7 @@
                     </pic:cNvPicPr>
                   </pic:nvPicPr>
                   <pic:blipFill>
-                    <a:blip r:embed="rId55">
+                    <a:blip r:embed="rId56">
                       <a:extLst>
                         <a:ext uri="{28A0092B-C50C-407E-A947-70E740481C1C}">
                           <a14:useLocalDpi xmlns:a14="http://schemas.microsoft.com/office/drawing/2010/main" val="0"/>
@@ -35218,7 +35319,7 @@
                     </pic:cNvPicPr>
                   </pic:nvPicPr>
                   <pic:blipFill>
-                    <a:blip r:embed="rId56">
+                    <a:blip r:embed="rId57">
                       <a:extLst>
                         <a:ext uri="{28A0092B-C50C-407E-A947-70E740481C1C}">
                           <a14:useLocalDpi xmlns:a14="http://schemas.microsoft.com/office/drawing/2010/main" val="0"/>
@@ -35278,7 +35379,7 @@
                     </pic:cNvPicPr>
                   </pic:nvPicPr>
                   <pic:blipFill>
-                    <a:blip r:embed="rId57">
+                    <a:blip r:embed="rId58">
                       <a:extLst>
                         <a:ext uri="{28A0092B-C50C-407E-A947-70E740481C1C}">
                           <a14:useLocalDpi xmlns:a14="http://schemas.microsoft.com/office/drawing/2010/main" val="0"/>
@@ -39012,7 +39113,7 @@
                     </pic:cNvPicPr>
                   </pic:nvPicPr>
                   <pic:blipFill>
-                    <a:blip r:embed="rId58">
+                    <a:blip r:embed="rId59">
                       <a:extLst>
                         <a:ext uri="{28A0092B-C50C-407E-A947-70E740481C1C}">
                           <a14:useLocalDpi xmlns:a14="http://schemas.microsoft.com/office/drawing/2010/main" val="0"/>
@@ -39370,7 +39471,7 @@
                     </pic:cNvPicPr>
                   </pic:nvPicPr>
                   <pic:blipFill>
-                    <a:blip r:embed="rId59">
+                    <a:blip r:embed="rId60">
                       <a:extLst>
                         <a:ext uri="{28A0092B-C50C-407E-A947-70E740481C1C}">
                           <a14:useLocalDpi xmlns:a14="http://schemas.microsoft.com/office/drawing/2010/main" val="0"/>
@@ -39713,7 +39814,7 @@
                     </pic:cNvPicPr>
                   </pic:nvPicPr>
                   <pic:blipFill>
-                    <a:blip r:embed="rId60">
+                    <a:blip r:embed="rId61">
                       <a:extLst>
                         <a:ext uri="{28A0092B-C50C-407E-A947-70E740481C1C}">
                           <a14:useLocalDpi xmlns:a14="http://schemas.microsoft.com/office/drawing/2010/main" val="0"/>
@@ -39773,7 +39874,7 @@
                     </pic:cNvPicPr>
                   </pic:nvPicPr>
                   <pic:blipFill>
-                    <a:blip r:embed="rId61">
+                    <a:blip r:embed="rId62">
                       <a:extLst>
                         <a:ext uri="{28A0092B-C50C-407E-A947-70E740481C1C}">
                           <a14:useLocalDpi xmlns:a14="http://schemas.microsoft.com/office/drawing/2010/main" val="0"/>
@@ -40009,7 +40110,7 @@
                     </pic:cNvPicPr>
                   </pic:nvPicPr>
                   <pic:blipFill>
-                    <a:blip r:embed="rId62">
+                    <a:blip r:embed="rId63">
                       <a:extLst>
                         <a:ext uri="{28A0092B-C50C-407E-A947-70E740481C1C}">
                           <a14:useLocalDpi xmlns:a14="http://schemas.microsoft.com/office/drawing/2010/main" val="0"/>
@@ -40428,7 +40529,7 @@
                     </pic:cNvPicPr>
                   </pic:nvPicPr>
                   <pic:blipFill>
-                    <a:blip r:embed="rId63">
+                    <a:blip r:embed="rId64">
                       <a:extLst>
                         <a:ext uri="{28A0092B-C50C-407E-A947-70E740481C1C}">
                           <a14:useLocalDpi xmlns:a14="http://schemas.microsoft.com/office/drawing/2010/main" val="0"/>
@@ -40488,7 +40589,7 @@
                     </pic:cNvPicPr>
                   </pic:nvPicPr>
                   <pic:blipFill>
-                    <a:blip r:embed="rId64">
+                    <a:blip r:embed="rId65">
                       <a:extLst>
                         <a:ext uri="{28A0092B-C50C-407E-A947-70E740481C1C}">
                           <a14:useLocalDpi xmlns:a14="http://schemas.microsoft.com/office/drawing/2010/main" val="0"/>
@@ -40860,7 +40961,7 @@
                     </pic:cNvPicPr>
                   </pic:nvPicPr>
                   <pic:blipFill>
-                    <a:blip r:embed="rId65">
+                    <a:blip r:embed="rId66">
                       <a:extLst>
                         <a:ext uri="{28A0092B-C50C-407E-A947-70E740481C1C}">
                           <a14:useLocalDpi xmlns:a14="http://schemas.microsoft.com/office/drawing/2010/main" val="0"/>
@@ -41091,7 +41192,7 @@
                     </pic:cNvPicPr>
                   </pic:nvPicPr>
                   <pic:blipFill>
-                    <a:blip r:embed="rId66">
+                    <a:blip r:embed="rId67">
                       <a:extLst>
                         <a:ext uri="{28A0092B-C50C-407E-A947-70E740481C1C}">
                           <a14:useLocalDpi xmlns:a14="http://schemas.microsoft.com/office/drawing/2010/main" val="0"/>
@@ -42472,7 +42573,7 @@
                     </pic:cNvPicPr>
                   </pic:nvPicPr>
                   <pic:blipFill>
-                    <a:blip r:embed="rId67">
+                    <a:blip r:embed="rId68">
                       <a:extLst>
                         <a:ext uri="{28A0092B-C50C-407E-A947-70E740481C1C}">
                           <a14:useLocalDpi xmlns:a14="http://schemas.microsoft.com/office/drawing/2010/main" val="0"/>
@@ -42599,7 +42700,7 @@
                     </pic:cNvPicPr>
                   </pic:nvPicPr>
                   <pic:blipFill>
-                    <a:blip r:embed="rId68">
+                    <a:blip r:embed="rId69">
                       <a:extLst>
                         <a:ext uri="{28A0092B-C50C-407E-A947-70E740481C1C}">
                           <a14:useLocalDpi xmlns:a14="http://schemas.microsoft.com/office/drawing/2010/main" val="0"/>
@@ -44538,7 +44639,7 @@
                     </pic:cNvPicPr>
                   </pic:nvPicPr>
                   <pic:blipFill>
-                    <a:blip r:embed="rId69">
+                    <a:blip r:embed="rId70">
                       <a:extLst>
                         <a:ext uri="{28A0092B-C50C-407E-A947-70E740481C1C}">
                           <a14:useLocalDpi xmlns:a14="http://schemas.microsoft.com/office/drawing/2010/main" val="0"/>
@@ -46032,7 +46133,7 @@
                     </pic:cNvPicPr>
                   </pic:nvPicPr>
                   <pic:blipFill>
-                    <a:blip r:embed="rId70">
+                    <a:blip r:embed="rId71">
                       <a:extLst>
                         <a:ext uri="{28A0092B-C50C-407E-A947-70E740481C1C}">
                           <a14:useLocalDpi xmlns:a14="http://schemas.microsoft.com/office/drawing/2010/main" val="0"/>
@@ -48089,7 +48190,7 @@
                     </pic:cNvPicPr>
                   </pic:nvPicPr>
                   <pic:blipFill>
-                    <a:blip r:embed="rId71">
+                    <a:blip r:embed="rId72">
                       <a:extLst>
                         <a:ext uri="{28A0092B-C50C-407E-A947-70E740481C1C}">
                           <a14:useLocalDpi xmlns:a14="http://schemas.microsoft.com/office/drawing/2010/main" val="0"/>
@@ -48224,7 +48325,7 @@
                     </pic:cNvPicPr>
                   </pic:nvPicPr>
                   <pic:blipFill>
-                    <a:blip r:embed="rId72">
+                    <a:blip r:embed="rId73">
                       <a:extLst>
                         <a:ext uri="{28A0092B-C50C-407E-A947-70E740481C1C}">
                           <a14:useLocalDpi xmlns:a14="http://schemas.microsoft.com/office/drawing/2010/main" val="0"/>
@@ -48765,7 +48866,7 @@
                     </pic:cNvPicPr>
                   </pic:nvPicPr>
                   <pic:blipFill>
-                    <a:blip r:embed="rId73">
+                    <a:blip r:embed="rId74">
                       <a:extLst>
                         <a:ext uri="{28A0092B-C50C-407E-A947-70E740481C1C}">
                           <a14:useLocalDpi xmlns:a14="http://schemas.microsoft.com/office/drawing/2010/main" val="0"/>
@@ -48805,8 +48906,8 @@
       </w:pPr>
     </w:p>
     <w:sectPr>
-      <w:headerReference w:type="default" r:id="rId74"/>
-      <w:footerReference w:type="default" r:id="rId75"/>
+      <w:headerReference w:type="default" r:id="rId75"/>
+      <w:footerReference w:type="default" r:id="rId76"/>
       <w:pgSz w:w="12240" w:h="15840"/>
       <w:pgMar w:top="1440" w:right="1440" w:bottom="1440" w:left="1440" w:header="720" w:footer="720" w:gutter="0"/>
       <w:cols w:space="720"/>
@@ -52074,6 +52175,18 @@
       <w:shd w:val="clear" w:color="auto" w:fill="E1DFDD"/>
     </w:rPr>
   </w:style>
+  <w:style w:type="character" w:styleId="af4">
+    <w:name w:val="Unresolved Mention"/>
+    <w:basedOn w:val="a0"/>
+    <w:uiPriority w:val="99"/>
+    <w:semiHidden/>
+    <w:unhideWhenUsed/>
+    <w:rsid w:val="00353A40"/>
+    <w:rPr>
+      <w:color w:val="605E5C"/>
+      <w:shd w:val="clear" w:color="auto" w:fill="E1DFDD"/>
+    </w:rPr>
+  </w:style>
 </w:styles>
 </file>
 
@@ -52127,7 +52240,7 @@
     <w:charset w:val="00"/>
     <w:family w:val="roman"/>
     <w:pitch w:val="variable"/>
-    <w:sig w:usb0="E0002AFF" w:usb1="C0007841" w:usb2="00000009" w:usb3="00000000" w:csb0="000001FF" w:csb1="00000000"/>
+    <w:sig w:usb0="E0002EFF" w:usb1="C000785B" w:usb2="00000009" w:usb3="00000000" w:csb0="000001FF" w:csb1="00000000"/>
   </w:font>
   <w:font w:name="Courier New">
     <w:panose1 w:val="02070309020205020404"/>
@@ -52148,7 +52261,7 @@
     <w:charset w:val="00"/>
     <w:family w:val="swiss"/>
     <w:pitch w:val="variable"/>
-    <w:sig w:usb0="E00002FF" w:usb1="4000ACFF" w:usb2="00000001" w:usb3="00000000" w:csb0="0000019F" w:csb1="00000000"/>
+    <w:sig w:usb0="E0002EFF" w:usb1="C000247B" w:usb2="00000009" w:usb3="00000000" w:csb0="000001FF" w:csb1="00000000"/>
   </w:font>
   <w:font w:name="바탕">
     <w:altName w:val="Batang"/>
@@ -52163,14 +52276,14 @@
     <w:charset w:val="00"/>
     <w:family w:val="roman"/>
     <w:pitch w:val="variable"/>
-    <w:sig w:usb0="E00002FF" w:usb1="400004FF" w:usb2="00000000" w:usb3="00000000" w:csb0="0000019F" w:csb1="00000000"/>
+    <w:sig w:usb0="E00006FF" w:usb1="420024FF" w:usb2="02000000" w:usb3="00000000" w:csb0="0000019F" w:csb1="00000000"/>
   </w:font>
   <w:font w:name="맑은 고딕">
     <w:panose1 w:val="020B0503020000020004"/>
     <w:charset w:val="81"/>
     <w:family w:val="modern"/>
     <w:pitch w:val="variable"/>
-    <w:sig w:usb0="900002AF" w:usb1="09D77CFB" w:usb2="00000012" w:usb3="00000000" w:csb0="00080001" w:csb1="00000000"/>
+    <w:sig w:usb0="9000002F" w:usb1="29D77CFB" w:usb2="00000012" w:usb3="00000000" w:csb0="00080001" w:csb1="00000000"/>
   </w:font>
   <w:font w:name="Tahoma">
     <w:panose1 w:val="020B0604030504040204"/>
@@ -52184,7 +52297,7 @@
     <w:charset w:val="00"/>
     <w:family w:val="swiss"/>
     <w:pitch w:val="variable"/>
-    <w:sig w:usb0="E0002AFF" w:usb1="C0007843" w:usb2="00000009" w:usb3="00000000" w:csb0="000001FF" w:csb1="00000000"/>
+    <w:sig w:usb0="E0002EFF" w:usb1="C000785B" w:usb2="00000009" w:usb3="00000000" w:csb0="000001FF" w:csb1="00000000"/>
   </w:font>
   <w:font w:name="SimSun">
     <w:altName w:val="宋体"/>
@@ -52208,13 +52321,6 @@
     <w:family w:val="modern"/>
     <w:pitch w:val="fixed"/>
     <w:sig w:usb0="B00002AF" w:usb1="69D77CFB" w:usb2="00000030" w:usb3="00000000" w:csb0="0008009F" w:csb1="00000000"/>
-  </w:font>
-  <w:font w:name="Calibri Light">
-    <w:panose1 w:val="020F0302020204030204"/>
-    <w:charset w:val="00"/>
-    <w:family w:val="swiss"/>
-    <w:pitch w:val="variable"/>
-    <w:sig w:usb0="A00002EF" w:usb1="4000207B" w:usb2="00000000" w:usb3="00000000" w:csb0="0000019F" w:csb1="00000000"/>
   </w:font>
 </w:fonts>
 </file>
@@ -52269,6 +52375,7 @@
     <w:rsid w:val="00262722"/>
     <w:rsid w:val="002705F6"/>
     <w:rsid w:val="002765F5"/>
+    <w:rsid w:val="00280B69"/>
     <w:rsid w:val="002A326E"/>
     <w:rsid w:val="002B1BFE"/>
     <w:rsid w:val="002B2B37"/>
@@ -52355,6 +52462,7 @@
     <w:rsid w:val="00AB7F40"/>
     <w:rsid w:val="00AC1C5D"/>
     <w:rsid w:val="00B60EBA"/>
+    <w:rsid w:val="00B6451A"/>
     <w:rsid w:val="00BB3FCF"/>
     <w:rsid w:val="00BE1852"/>
     <w:rsid w:val="00BF689A"/>
@@ -53195,24 +53303,6 @@
 </file>
 
 <file path=customXml/item1.xml><?xml version="1.0" encoding="utf-8"?>
-<?mso-contentType ?>
-<FormTemplates xmlns="http://schemas.microsoft.com/sharepoint/v3/contenttype/forms">
-  <Display>DocumentLibraryForm</Display>
-  <Edit>DocumentLibraryForm</Edit>
-  <New>DocumentLibraryForm</New>
-</FormTemplates>
-</file>
-
-<file path=customXml/item2.xml><?xml version="1.0" encoding="utf-8"?>
-<p:properties xmlns:p="http://schemas.microsoft.com/office/2006/metadata/properties" xmlns:xsi="http://www.w3.org/2001/XMLSchema-instance">
-  <documentManagement>
-    <Gat xmlns="2ec1ac2a-4cb5-40a4-b122-7712fb276773">IC</Gat>
-    <Status xmlns="2ec1ac2a-4cb5-40a4-b122-7712fb276773">Ready for Review</Status>
-  </documentManagement>
-</p:properties>
-</file>
-
-<file path=customXml/item3.xml><?xml version="1.0" encoding="utf-8"?>
 <ct:contentTypeSchema xmlns:ct="http://schemas.microsoft.com/office/2006/metadata/contentType" xmlns:ma="http://schemas.microsoft.com/office/2006/metadata/properties/metaAttributes" ct:_="" ma:_="" ma:contentTypeName="Document" ma:contentTypeID="0x010100912960106A3E4F47BFB96C9FCD053E8D" ma:contentTypeVersion="5" ma:contentTypeDescription="Create a new document." ma:contentTypeScope="" ma:versionID="2de3f926a3c0f17089feb522e9b09ab1">
   <xsd:schema xmlns:xsd="http://www.w3.org/2001/XMLSchema" xmlns:p="http://schemas.microsoft.com/office/2006/metadata/properties" xmlns:ns2="2ec1ac2a-4cb5-40a4-b122-7712fb276773" targetNamespace="http://schemas.microsoft.com/office/2006/metadata/properties" ma:root="true" ma:fieldsID="e1f24f6a315dc27bce075d22310a17a5" ns2:_="">
     <xsd:import namespace="2ec1ac2a-4cb5-40a4-b122-7712fb276773"/>
@@ -53293,28 +53383,29 @@
 </ct:contentTypeSchema>
 </file>
 
+<file path=customXml/item2.xml><?xml version="1.0" encoding="utf-8"?>
+<?mso-contentType ?>
+<FormTemplates xmlns="http://schemas.microsoft.com/sharepoint/v3/contenttype/forms">
+  <Display>DocumentLibraryForm</Display>
+  <Edit>DocumentLibraryForm</Edit>
+  <New>DocumentLibraryForm</New>
+</FormTemplates>
+</file>
+
+<file path=customXml/item3.xml><?xml version="1.0" encoding="utf-8"?>
+<p:properties xmlns:p="http://schemas.microsoft.com/office/2006/metadata/properties" xmlns:xsi="http://www.w3.org/2001/XMLSchema-instance">
+  <documentManagement>
+    <Gat xmlns="2ec1ac2a-4cb5-40a4-b122-7712fb276773">IC</Gat>
+    <Status xmlns="2ec1ac2a-4cb5-40a4-b122-7712fb276773">Ready for Review</Status>
+  </documentManagement>
+</p:properties>
+</file>
+
 <file path=customXml/item4.xml><?xml version="1.0" encoding="utf-8"?>
 <b:Sources xmlns:b="http://schemas.openxmlformats.org/officeDocument/2006/bibliography" xmlns="http://schemas.openxmlformats.org/officeDocument/2006/bibliography" SelectedStyle="\APA.XSL" StyleName="APA"/>
 </file>
 
 <file path=customXml/itemProps1.xml><?xml version="1.0" encoding="utf-8"?>
-<ds:datastoreItem xmlns:ds="http://schemas.openxmlformats.org/officeDocument/2006/customXml" ds:itemID="{7D4FE01D-1055-48A2-B526-C8AAEA4E33FB}">
-  <ds:schemaRefs>
-    <ds:schemaRef ds:uri="http://schemas.microsoft.com/sharepoint/v3/contenttype/forms"/>
-  </ds:schemaRefs>
-</ds:datastoreItem>
-</file>
-
-<file path=customXml/itemProps2.xml><?xml version="1.0" encoding="utf-8"?>
-<ds:datastoreItem xmlns:ds="http://schemas.openxmlformats.org/officeDocument/2006/customXml" ds:itemID="{22EF12C5-4EE5-401D-AF32-34459B235CB4}">
-  <ds:schemaRefs>
-    <ds:schemaRef ds:uri="http://schemas.microsoft.com/office/2006/metadata/properties"/>
-    <ds:schemaRef ds:uri="2ec1ac2a-4cb5-40a4-b122-7712fb276773"/>
-  </ds:schemaRefs>
-</ds:datastoreItem>
-</file>
-
-<file path=customXml/itemProps3.xml><?xml version="1.0" encoding="utf-8"?>
 <ds:datastoreItem xmlns:ds="http://schemas.openxmlformats.org/officeDocument/2006/customXml" ds:itemID="{413738C2-4739-401D-BFAC-3D8C20A1C92A}">
   <ds:schemaRefs>
     <ds:schemaRef ds:uri="http://schemas.microsoft.com/office/2006/metadata/contentType"/>
@@ -53331,8 +53422,25 @@
 </ds:datastoreItem>
 </file>
 
+<file path=customXml/itemProps2.xml><?xml version="1.0" encoding="utf-8"?>
+<ds:datastoreItem xmlns:ds="http://schemas.openxmlformats.org/officeDocument/2006/customXml" ds:itemID="{7D4FE01D-1055-48A2-B526-C8AAEA4E33FB}">
+  <ds:schemaRefs>
+    <ds:schemaRef ds:uri="http://schemas.microsoft.com/sharepoint/v3/contenttype/forms"/>
+  </ds:schemaRefs>
+</ds:datastoreItem>
+</file>
+
+<file path=customXml/itemProps3.xml><?xml version="1.0" encoding="utf-8"?>
+<ds:datastoreItem xmlns:ds="http://schemas.openxmlformats.org/officeDocument/2006/customXml" ds:itemID="{22EF12C5-4EE5-401D-AF32-34459B235CB4}">
+  <ds:schemaRefs>
+    <ds:schemaRef ds:uri="http://schemas.microsoft.com/office/2006/metadata/properties"/>
+    <ds:schemaRef ds:uri="2ec1ac2a-4cb5-40a4-b122-7712fb276773"/>
+  </ds:schemaRefs>
+</ds:datastoreItem>
+</file>
+
 <file path=customXml/itemProps4.xml><?xml version="1.0" encoding="utf-8"?>
-<ds:datastoreItem xmlns:ds="http://schemas.openxmlformats.org/officeDocument/2006/customXml" ds:itemID="{E5E07B46-09C2-4F82-965E-20C40052D067}">
+<ds:datastoreItem xmlns:ds="http://schemas.openxmlformats.org/officeDocument/2006/customXml" ds:itemID="{B33294F8-390F-4D16-83D6-5789C284F32B}">
   <ds:schemaRefs>
     <ds:schemaRef ds:uri="http://schemas.openxmlformats.org/officeDocument/2006/bibliography"/>
   </ds:schemaRefs>

</xml_diff>

<commit_message>
update git and development
</commit_message>
<xml_diff>
--- a/S005_TipsForGit.docx
+++ b/S005_TipsForGit.docx
@@ -172,7 +172,6 @@
               <w:calendar w:val="gregorian"/>
             </w:date>
           </w:sdtPr>
-          <w:sdtEndPr/>
           <w:sdtContent>
             <w:tc>
               <w:tcPr>
@@ -4129,6 +4128,137 @@
           <w:lang w:eastAsia="ko-KR"/>
         </w:rPr>
         <w:lastRenderedPageBreak/>
+        <w:t>What is Git</w:t>
+      </w:r>
+    </w:p>
+    <w:p>
+      <w:pPr>
+        <w:pStyle w:val="2"/>
+        <w:rPr>
+          <w:lang w:eastAsia="ko-KR"/>
+        </w:rPr>
+      </w:pPr>
+      <w:r>
+        <w:rPr>
+          <w:rFonts w:hint="eastAsia"/>
+          <w:lang w:eastAsia="ko-KR"/>
+        </w:rPr>
+        <w:t>스테이지와</w:t>
+      </w:r>
+      <w:r>
+        <w:rPr>
+          <w:rFonts w:hint="eastAsia"/>
+          <w:lang w:eastAsia="ko-KR"/>
+        </w:rPr>
+        <w:t xml:space="preserve"> </w:t>
+      </w:r>
+      <w:proofErr w:type="spellStart"/>
+      <w:r>
+        <w:rPr>
+          <w:rFonts w:hint="eastAsia"/>
+          <w:lang w:eastAsia="ko-KR"/>
+        </w:rPr>
+        <w:t>커밋</w:t>
+      </w:r>
+      <w:proofErr w:type="spellEnd"/>
+    </w:p>
+    <w:p>
+      <w:pPr>
+        <w:jc w:val="center"/>
+        <w:rPr>
+          <w:lang w:eastAsia="ko-KR"/>
+        </w:rPr>
+      </w:pPr>
+      <w:r>
+        <w:rPr>
+          <w:noProof/>
+          <w:lang w:eastAsia="ko-KR"/>
+        </w:rPr>
+        <w:drawing>
+          <wp:inline distT="0" distB="0" distL="0" distR="0" wp14:anchorId="70A0ACA9" wp14:editId="14E8B220">
+            <wp:extent cx="4521276" cy="1816100"/>
+            <wp:effectExtent l="0" t="0" r="0" b="0"/>
+            <wp:docPr id="74" name="그림 74"/>
+            <wp:cNvGraphicFramePr>
+              <a:graphicFrameLocks xmlns:a="http://schemas.openxmlformats.org/drawingml/2006/main" noChangeAspect="1"/>
+            </wp:cNvGraphicFramePr>
+            <a:graphic xmlns:a="http://schemas.openxmlformats.org/drawingml/2006/main">
+              <a:graphicData uri="http://schemas.openxmlformats.org/drawingml/2006/picture">
+                <pic:pic xmlns:pic="http://schemas.openxmlformats.org/drawingml/2006/picture">
+                  <pic:nvPicPr>
+                    <pic:cNvPr id="0" name="Picture 2"/>
+                    <pic:cNvPicPr>
+                      <a:picLocks noChangeAspect="1" noChangeArrowheads="1"/>
+                    </pic:cNvPicPr>
+                  </pic:nvPicPr>
+                  <pic:blipFill>
+                    <a:blip r:embed="rId11">
+                      <a:extLst>
+                        <a:ext uri="{28A0092B-C50C-407E-A947-70E740481C1C}">
+                          <a14:useLocalDpi xmlns:a14="http://schemas.microsoft.com/office/drawing/2010/main" val="0"/>
+                        </a:ext>
+                      </a:extLst>
+                    </a:blip>
+                    <a:srcRect/>
+                    <a:stretch>
+                      <a:fillRect/>
+                    </a:stretch>
+                  </pic:blipFill>
+                  <pic:spPr bwMode="auto">
+                    <a:xfrm>
+                      <a:off x="0" y="0"/>
+                      <a:ext cx="4533342" cy="1820947"/>
+                    </a:xfrm>
+                    <a:prstGeom prst="rect">
+                      <a:avLst/>
+                    </a:prstGeom>
+                    <a:noFill/>
+                    <a:ln>
+                      <a:noFill/>
+                    </a:ln>
+                  </pic:spPr>
+                </pic:pic>
+              </a:graphicData>
+            </a:graphic>
+          </wp:inline>
+        </w:drawing>
+      </w:r>
+    </w:p>
+    <w:p>
+      <w:pPr>
+        <w:rPr>
+          <w:lang w:eastAsia="ko-KR"/>
+        </w:rPr>
+      </w:pPr>
+      <w:bookmarkStart w:id="2" w:name="_GoBack"/>
+      <w:bookmarkEnd w:id="2"/>
+    </w:p>
+    <w:p>
+      <w:pPr>
+        <w:rPr>
+          <w:lang w:eastAsia="ko-KR"/>
+        </w:rPr>
+      </w:pPr>
+    </w:p>
+    <w:p>
+      <w:pPr>
+        <w:rPr>
+          <w:rFonts w:hint="eastAsia"/>
+          <w:lang w:eastAsia="ko-KR"/>
+        </w:rPr>
+      </w:pPr>
+    </w:p>
+    <w:p>
+      <w:pPr>
+        <w:pStyle w:val="1"/>
+        <w:rPr>
+          <w:lang w:eastAsia="ko-KR"/>
+        </w:rPr>
+      </w:pPr>
+      <w:r>
+        <w:rPr>
+          <w:lang w:eastAsia="ko-KR"/>
+        </w:rPr>
         <w:t>Install</w:t>
       </w:r>
       <w:bookmarkEnd w:id="0"/>
@@ -4141,16 +4271,16 @@
           <w:lang w:eastAsia="ko-KR"/>
         </w:rPr>
       </w:pPr>
-      <w:bookmarkStart w:id="2" w:name="_Toc21592079"/>
-      <w:bookmarkStart w:id="3" w:name="_Toc29491383"/>
+      <w:bookmarkStart w:id="3" w:name="_Toc21592079"/>
+      <w:bookmarkStart w:id="4" w:name="_Toc29491383"/>
       <w:r>
         <w:rPr>
           <w:lang w:eastAsia="ko-KR"/>
         </w:rPr>
         <w:t>Git</w:t>
       </w:r>
-      <w:bookmarkEnd w:id="2"/>
       <w:bookmarkEnd w:id="3"/>
+      <w:bookmarkEnd w:id="4"/>
     </w:p>
     <w:p>
       <w:pPr>
@@ -4206,8 +4336,8 @@
           <w:lang w:eastAsia="ko-KR"/>
         </w:rPr>
       </w:pPr>
-      <w:bookmarkStart w:id="4" w:name="_Toc21592080"/>
-      <w:bookmarkStart w:id="5" w:name="_Toc29491384"/>
+      <w:bookmarkStart w:id="5" w:name="_Toc21592080"/>
+      <w:bookmarkStart w:id="6" w:name="_Toc29491384"/>
       <w:proofErr w:type="spellStart"/>
       <w:r>
         <w:rPr>
@@ -4222,8 +4352,8 @@
         </w:rPr>
         <w:t>ortoiseGit</w:t>
       </w:r>
-      <w:bookmarkEnd w:id="4"/>
       <w:bookmarkEnd w:id="5"/>
+      <w:bookmarkEnd w:id="6"/>
       <w:proofErr w:type="spellEnd"/>
     </w:p>
     <w:p>
@@ -4234,16 +4364,16 @@
           <w:lang w:eastAsia="ko-KR"/>
         </w:rPr>
       </w:pPr>
-      <w:bookmarkStart w:id="6" w:name="_Toc21592081"/>
-      <w:bookmarkStart w:id="7" w:name="_Toc29491385"/>
+      <w:bookmarkStart w:id="7" w:name="_Toc21592081"/>
+      <w:bookmarkStart w:id="8" w:name="_Toc29491385"/>
       <w:r>
         <w:rPr>
           <w:lang w:eastAsia="ko-KR"/>
         </w:rPr>
         <w:t>Download</w:t>
       </w:r>
-      <w:bookmarkEnd w:id="6"/>
       <w:bookmarkEnd w:id="7"/>
+      <w:bookmarkEnd w:id="8"/>
     </w:p>
     <w:p>
       <w:pPr>
@@ -4274,7 +4404,7 @@
                     </pic:cNvPicPr>
                   </pic:nvPicPr>
                   <pic:blipFill>
-                    <a:blip r:embed="rId11">
+                    <a:blip r:embed="rId12">
                       <a:extLst>
                         <a:ext uri="{28A0092B-C50C-407E-A947-70E740481C1C}">
                           <a14:useLocalDpi xmlns:a14="http://schemas.microsoft.com/office/drawing/2010/main" val="0"/>
@@ -4408,7 +4538,7 @@
                     </pic:cNvPicPr>
                   </pic:nvPicPr>
                   <pic:blipFill>
-                    <a:blip r:embed="rId12">
+                    <a:blip r:embed="rId13">
                       <a:extLst>
                         <a:ext uri="{28A0092B-C50C-407E-A947-70E740481C1C}">
                           <a14:useLocalDpi xmlns:a14="http://schemas.microsoft.com/office/drawing/2010/main" val="0"/>
@@ -4469,7 +4599,7 @@
                     </pic:cNvPicPr>
                   </pic:nvPicPr>
                   <pic:blipFill>
-                    <a:blip r:embed="rId13">
+                    <a:blip r:embed="rId14">
                       <a:extLst>
                         <a:ext uri="{28A0092B-C50C-407E-A947-70E740481C1C}">
                           <a14:useLocalDpi xmlns:a14="http://schemas.microsoft.com/office/drawing/2010/main" val="0"/>
@@ -4509,13 +4639,14 @@
           <w:lang w:eastAsia="ko-KR"/>
         </w:rPr>
       </w:pPr>
-      <w:bookmarkStart w:id="8" w:name="_Toc21592082"/>
-      <w:bookmarkStart w:id="9" w:name="_Toc29491386"/>
-      <w:r>
-        <w:rPr>
-          <w:rFonts w:hint="eastAsia"/>
-          <w:lang w:eastAsia="ko-KR"/>
-        </w:rPr>
+      <w:bookmarkStart w:id="9" w:name="_Toc21592082"/>
+      <w:bookmarkStart w:id="10" w:name="_Toc29491386"/>
+      <w:r>
+        <w:rPr>
+          <w:rFonts w:hint="eastAsia"/>
+          <w:lang w:eastAsia="ko-KR"/>
+        </w:rPr>
+        <w:lastRenderedPageBreak/>
         <w:t>I</w:t>
       </w:r>
       <w:r>
@@ -4524,8 +4655,8 @@
         </w:rPr>
         <w:t>nstall</w:t>
       </w:r>
-      <w:bookmarkEnd w:id="8"/>
       <w:bookmarkEnd w:id="9"/>
+      <w:bookmarkEnd w:id="10"/>
     </w:p>
     <w:p>
       <w:pPr>
@@ -4543,55 +4674,6 @@
             <wp:extent cx="4015409" cy="3139320"/>
             <wp:effectExtent l="0" t="0" r="4445" b="4445"/>
             <wp:docPr id="10" name="그림 10"/>
-            <wp:cNvGraphicFramePr>
-              <a:graphicFrameLocks xmlns:a="http://schemas.openxmlformats.org/drawingml/2006/main" noChangeAspect="1"/>
-            </wp:cNvGraphicFramePr>
-            <a:graphic xmlns:a="http://schemas.openxmlformats.org/drawingml/2006/main">
-              <a:graphicData uri="http://schemas.openxmlformats.org/drawingml/2006/picture">
-                <pic:pic xmlns:pic="http://schemas.openxmlformats.org/drawingml/2006/picture">
-                  <pic:nvPicPr>
-                    <pic:cNvPr id="1" name=""/>
-                    <pic:cNvPicPr/>
-                  </pic:nvPicPr>
-                  <pic:blipFill>
-                    <a:blip r:embed="rId14"/>
-                    <a:stretch>
-                      <a:fillRect/>
-                    </a:stretch>
-                  </pic:blipFill>
-                  <pic:spPr>
-                    <a:xfrm>
-                      <a:off x="0" y="0"/>
-                      <a:ext cx="4028047" cy="3149201"/>
-                    </a:xfrm>
-                    <a:prstGeom prst="rect">
-                      <a:avLst/>
-                    </a:prstGeom>
-                  </pic:spPr>
-                </pic:pic>
-              </a:graphicData>
-            </a:graphic>
-          </wp:inline>
-        </w:drawing>
-      </w:r>
-    </w:p>
-    <w:p>
-      <w:pPr>
-        <w:rPr>
-          <w:lang w:eastAsia="ko-KR"/>
-        </w:rPr>
-      </w:pPr>
-      <w:r>
-        <w:rPr>
-          <w:noProof/>
-          <w:lang w:eastAsia="ko-KR"/>
-        </w:rPr>
-        <w:lastRenderedPageBreak/>
-        <w:drawing>
-          <wp:inline distT="0" distB="0" distL="0" distR="0" wp14:anchorId="5C3825BD" wp14:editId="710CBA32">
-            <wp:extent cx="4015409" cy="3139320"/>
-            <wp:effectExtent l="0" t="0" r="4445" b="4445"/>
-            <wp:docPr id="11" name="그림 11"/>
             <wp:cNvGraphicFramePr>
               <a:graphicFrameLocks xmlns:a="http://schemas.openxmlformats.org/drawingml/2006/main" noChangeAspect="1"/>
             </wp:cNvGraphicFramePr>
@@ -4611,7 +4693,7 @@
                   <pic:spPr>
                     <a:xfrm>
                       <a:off x="0" y="0"/>
-                      <a:ext cx="4039425" cy="3158096"/>
+                      <a:ext cx="4028047" cy="3149201"/>
                     </a:xfrm>
                     <a:prstGeom prst="rect">
                       <a:avLst/>
@@ -4636,10 +4718,10 @@
           <w:lang w:eastAsia="ko-KR"/>
         </w:rPr>
         <w:drawing>
-          <wp:inline distT="0" distB="0" distL="0" distR="0" wp14:anchorId="104FF7A5" wp14:editId="66DC2292">
-            <wp:extent cx="4015105" cy="3139082"/>
+          <wp:inline distT="0" distB="0" distL="0" distR="0" wp14:anchorId="5C3825BD" wp14:editId="710CBA32">
+            <wp:extent cx="4015409" cy="3139320"/>
             <wp:effectExtent l="0" t="0" r="4445" b="4445"/>
-            <wp:docPr id="12" name="그림 12"/>
+            <wp:docPr id="11" name="그림 11"/>
             <wp:cNvGraphicFramePr>
               <a:graphicFrameLocks xmlns:a="http://schemas.openxmlformats.org/drawingml/2006/main" noChangeAspect="1"/>
             </wp:cNvGraphicFramePr>
@@ -4659,7 +4741,7 @@
                   <pic:spPr>
                     <a:xfrm>
                       <a:off x="0" y="0"/>
-                      <a:ext cx="4030266" cy="3150935"/>
+                      <a:ext cx="4039425" cy="3158096"/>
                     </a:xfrm>
                     <a:prstGeom prst="rect">
                       <a:avLst/>
@@ -4685,10 +4767,10 @@
         </w:rPr>
         <w:lastRenderedPageBreak/>
         <w:drawing>
-          <wp:inline distT="0" distB="0" distL="0" distR="0" wp14:anchorId="26272CA2" wp14:editId="47E8046A">
-            <wp:extent cx="4015409" cy="3139320"/>
+          <wp:inline distT="0" distB="0" distL="0" distR="0" wp14:anchorId="104FF7A5" wp14:editId="66DC2292">
+            <wp:extent cx="4015105" cy="3139082"/>
             <wp:effectExtent l="0" t="0" r="4445" b="4445"/>
-            <wp:docPr id="13" name="그림 13"/>
+            <wp:docPr id="12" name="그림 12"/>
             <wp:cNvGraphicFramePr>
               <a:graphicFrameLocks xmlns:a="http://schemas.openxmlformats.org/drawingml/2006/main" noChangeAspect="1"/>
             </wp:cNvGraphicFramePr>
@@ -4708,7 +4790,7 @@
                   <pic:spPr>
                     <a:xfrm>
                       <a:off x="0" y="0"/>
-                      <a:ext cx="4034125" cy="3153952"/>
+                      <a:ext cx="4030266" cy="3150935"/>
                     </a:xfrm>
                     <a:prstGeom prst="rect">
                       <a:avLst/>
@@ -4733,10 +4815,10 @@
           <w:lang w:eastAsia="ko-KR"/>
         </w:rPr>
         <w:drawing>
-          <wp:inline distT="0" distB="0" distL="0" distR="0" wp14:anchorId="2AFE2DE0" wp14:editId="7432BC45">
-            <wp:extent cx="4023360" cy="3145536"/>
-            <wp:effectExtent l="0" t="0" r="0" b="0"/>
-            <wp:docPr id="14" name="그림 14"/>
+          <wp:inline distT="0" distB="0" distL="0" distR="0" wp14:anchorId="26272CA2" wp14:editId="47E8046A">
+            <wp:extent cx="4015409" cy="3139320"/>
+            <wp:effectExtent l="0" t="0" r="4445" b="4445"/>
+            <wp:docPr id="13" name="그림 13"/>
             <wp:cNvGraphicFramePr>
               <a:graphicFrameLocks xmlns:a="http://schemas.openxmlformats.org/drawingml/2006/main" noChangeAspect="1"/>
             </wp:cNvGraphicFramePr>
@@ -4756,7 +4838,7 @@
                   <pic:spPr>
                     <a:xfrm>
                       <a:off x="0" y="0"/>
-                      <a:ext cx="4038147" cy="3157096"/>
+                      <a:ext cx="4034125" cy="3153952"/>
                     </a:xfrm>
                     <a:prstGeom prst="rect">
                       <a:avLst/>
@@ -4775,36 +4857,6 @@
           <w:lang w:eastAsia="ko-KR"/>
         </w:rPr>
       </w:pPr>
-      <w:proofErr w:type="spellStart"/>
-      <w:r>
-        <w:rPr>
-          <w:rFonts w:hint="eastAsia"/>
-          <w:lang w:eastAsia="ko-KR"/>
-        </w:rPr>
-        <w:t>언어팩</w:t>
-      </w:r>
-      <w:proofErr w:type="spellEnd"/>
-      <w:r>
-        <w:rPr>
-          <w:rFonts w:hint="eastAsia"/>
-          <w:lang w:eastAsia="ko-KR"/>
-        </w:rPr>
-        <w:t xml:space="preserve"> </w:t>
-      </w:r>
-      <w:r>
-        <w:rPr>
-          <w:rFonts w:hint="eastAsia"/>
-          <w:lang w:eastAsia="ko-KR"/>
-        </w:rPr>
-        <w:t>설치</w:t>
-      </w:r>
-    </w:p>
-    <w:p>
-      <w:pPr>
-        <w:rPr>
-          <w:lang w:eastAsia="ko-KR"/>
-        </w:rPr>
-      </w:pPr>
       <w:r>
         <w:rPr>
           <w:noProof/>
@@ -4812,10 +4864,10 @@
         </w:rPr>
         <w:lastRenderedPageBreak/>
         <w:drawing>
-          <wp:inline distT="0" distB="0" distL="0" distR="0" wp14:anchorId="596D915C" wp14:editId="5B6E5EA5">
-            <wp:extent cx="4126727" cy="3226350"/>
-            <wp:effectExtent l="0" t="0" r="7620" b="0"/>
-            <wp:docPr id="15" name="그림 15"/>
+          <wp:inline distT="0" distB="0" distL="0" distR="0" wp14:anchorId="2AFE2DE0" wp14:editId="7432BC45">
+            <wp:extent cx="4023360" cy="3145536"/>
+            <wp:effectExtent l="0" t="0" r="0" b="0"/>
+            <wp:docPr id="14" name="그림 14"/>
             <wp:cNvGraphicFramePr>
               <a:graphicFrameLocks xmlns:a="http://schemas.openxmlformats.org/drawingml/2006/main" noChangeAspect="1"/>
             </wp:cNvGraphicFramePr>
@@ -4835,6 +4887,84 @@
                   <pic:spPr>
                     <a:xfrm>
                       <a:off x="0" y="0"/>
+                      <a:ext cx="4038147" cy="3157096"/>
+                    </a:xfrm>
+                    <a:prstGeom prst="rect">
+                      <a:avLst/>
+                    </a:prstGeom>
+                  </pic:spPr>
+                </pic:pic>
+              </a:graphicData>
+            </a:graphic>
+          </wp:inline>
+        </w:drawing>
+      </w:r>
+    </w:p>
+    <w:p>
+      <w:pPr>
+        <w:rPr>
+          <w:lang w:eastAsia="ko-KR"/>
+        </w:rPr>
+      </w:pPr>
+      <w:proofErr w:type="spellStart"/>
+      <w:r>
+        <w:rPr>
+          <w:rFonts w:hint="eastAsia"/>
+          <w:lang w:eastAsia="ko-KR"/>
+        </w:rPr>
+        <w:t>언어팩</w:t>
+      </w:r>
+      <w:proofErr w:type="spellEnd"/>
+      <w:r>
+        <w:rPr>
+          <w:rFonts w:hint="eastAsia"/>
+          <w:lang w:eastAsia="ko-KR"/>
+        </w:rPr>
+        <w:t xml:space="preserve"> </w:t>
+      </w:r>
+      <w:r>
+        <w:rPr>
+          <w:rFonts w:hint="eastAsia"/>
+          <w:lang w:eastAsia="ko-KR"/>
+        </w:rPr>
+        <w:t>설치</w:t>
+      </w:r>
+    </w:p>
+    <w:p>
+      <w:pPr>
+        <w:rPr>
+          <w:lang w:eastAsia="ko-KR"/>
+        </w:rPr>
+      </w:pPr>
+      <w:r>
+        <w:rPr>
+          <w:noProof/>
+          <w:lang w:eastAsia="ko-KR"/>
+        </w:rPr>
+        <w:drawing>
+          <wp:inline distT="0" distB="0" distL="0" distR="0" wp14:anchorId="596D915C" wp14:editId="5B6E5EA5">
+            <wp:extent cx="4126727" cy="3226350"/>
+            <wp:effectExtent l="0" t="0" r="7620" b="0"/>
+            <wp:docPr id="15" name="그림 15"/>
+            <wp:cNvGraphicFramePr>
+              <a:graphicFrameLocks xmlns:a="http://schemas.openxmlformats.org/drawingml/2006/main" noChangeAspect="1"/>
+            </wp:cNvGraphicFramePr>
+            <a:graphic xmlns:a="http://schemas.openxmlformats.org/drawingml/2006/main">
+              <a:graphicData uri="http://schemas.openxmlformats.org/drawingml/2006/picture">
+                <pic:pic xmlns:pic="http://schemas.openxmlformats.org/drawingml/2006/picture">
+                  <pic:nvPicPr>
+                    <pic:cNvPr id="1" name=""/>
+                    <pic:cNvPicPr/>
+                  </pic:nvPicPr>
+                  <pic:blipFill>
+                    <a:blip r:embed="rId20"/>
+                    <a:stretch>
+                      <a:fillRect/>
+                    </a:stretch>
+                  </pic:blipFill>
+                  <pic:spPr>
+                    <a:xfrm>
+                      <a:off x="0" y="0"/>
                       <a:ext cx="4140742" cy="3237307"/>
                     </a:xfrm>
                     <a:prstGeom prst="rect">
@@ -4973,7 +5103,7 @@
                     <pic:cNvPicPr/>
                   </pic:nvPicPr>
                   <pic:blipFill>
-                    <a:blip r:embed="rId20"/>
+                    <a:blip r:embed="rId21"/>
                     <a:stretch>
                       <a:fillRect/>
                     </a:stretch>
@@ -5097,7 +5227,7 @@
                     <pic:cNvPicPr/>
                   </pic:nvPicPr>
                   <pic:blipFill>
-                    <a:blip r:embed="rId21"/>
+                    <a:blip r:embed="rId22"/>
                     <a:stretch>
                       <a:fillRect/>
                     </a:stretch>
@@ -5139,8 +5269,8 @@
           <w:lang w:eastAsia="ko-KR"/>
         </w:rPr>
       </w:pPr>
-      <w:bookmarkStart w:id="10" w:name="_Toc21592083"/>
-      <w:bookmarkStart w:id="11" w:name="_Toc29491387"/>
+      <w:bookmarkStart w:id="11" w:name="_Toc21592083"/>
+      <w:bookmarkStart w:id="12" w:name="_Toc29491387"/>
       <w:r>
         <w:rPr>
           <w:rFonts w:hint="eastAsia"/>
@@ -5148,8 +5278,8 @@
         </w:rPr>
         <w:t>사용법</w:t>
       </w:r>
-      <w:bookmarkEnd w:id="10"/>
       <w:bookmarkEnd w:id="11"/>
+      <w:bookmarkEnd w:id="12"/>
     </w:p>
     <w:p>
       <w:pPr>
@@ -5158,7 +5288,7 @@
           <w:lang w:eastAsia="ko-KR"/>
         </w:rPr>
       </w:pPr>
-      <w:bookmarkStart w:id="12" w:name="_Toc29491388"/>
+      <w:bookmarkStart w:id="13" w:name="_Toc29491388"/>
       <w:r>
         <w:rPr>
           <w:rFonts w:hint="eastAsia"/>
@@ -5166,7 +5296,7 @@
         </w:rPr>
         <w:t>Command</w:t>
       </w:r>
-      <w:bookmarkEnd w:id="12"/>
+      <w:bookmarkEnd w:id="13"/>
     </w:p>
     <w:p>
       <w:pPr>
@@ -10622,7 +10752,7 @@
                     </pic:cNvPicPr>
                   </pic:nvPicPr>
                   <pic:blipFill>
-                    <a:blip r:embed="rId22">
+                    <a:blip r:embed="rId23">
                       <a:extLst>
                         <a:ext uri="{28A0092B-C50C-407E-A947-70E740481C1C}">
                           <a14:useLocalDpi xmlns:a14="http://schemas.microsoft.com/office/drawing/2010/main" val="0"/>
@@ -11340,7 +11470,7 @@
         </w:rPr>
         <w:t xml:space="preserve"> </w:t>
       </w:r>
-      <w:hyperlink r:id="rId23" w:history="1">
+      <w:hyperlink r:id="rId24" w:history="1">
         <w:r>
           <w:rPr>
             <w:rStyle w:val="a6"/>
@@ -11684,8 +11814,6 @@
         </w:rPr>
         <w:t>없다</w:t>
       </w:r>
-      <w:bookmarkStart w:id="13" w:name="_GoBack"/>
-      <w:bookmarkEnd w:id="13"/>
     </w:p>
     <w:p>
       <w:pPr>
@@ -11785,7 +11913,7 @@
                     </pic:cNvPicPr>
                   </pic:nvPicPr>
                   <pic:blipFill>
-                    <a:blip r:embed="rId24">
+                    <a:blip r:embed="rId25">
                       <a:extLst>
                         <a:ext uri="{28A0092B-C50C-407E-A947-70E740481C1C}">
                           <a14:useLocalDpi xmlns:a14="http://schemas.microsoft.com/office/drawing/2010/main" val="0"/>
@@ -11819,6 +11947,84 @@
     </w:p>
     <w:p>
       <w:pPr>
+        <w:rPr>
+          <w:lang w:eastAsia="ko-KR"/>
+        </w:rPr>
+      </w:pPr>
+      <w:r>
+        <w:rPr>
+          <w:rFonts w:hint="eastAsia"/>
+          <w:lang w:eastAsia="ko-KR"/>
+        </w:rPr>
+        <w:t>g</w:t>
+      </w:r>
+      <w:r>
+        <w:rPr>
+          <w:lang w:eastAsia="ko-KR"/>
+        </w:rPr>
+        <w:t xml:space="preserve">it config --global </w:t>
+      </w:r>
+      <w:proofErr w:type="spellStart"/>
+      <w:proofErr w:type="gramStart"/>
+      <w:r>
+        <w:rPr>
+          <w:lang w:eastAsia="ko-KR"/>
+        </w:rPr>
+        <w:t>core.editor</w:t>
+      </w:r>
+      <w:proofErr w:type="spellEnd"/>
+      <w:proofErr w:type="gramEnd"/>
+      <w:r>
+        <w:rPr>
+          <w:lang w:eastAsia="ko-KR"/>
+        </w:rPr>
+        <w:t xml:space="preserve"> “vim”</w:t>
+      </w:r>
+      <w:r>
+        <w:rPr>
+          <w:lang w:eastAsia="ko-KR"/>
+        </w:rPr>
+        <w:br/>
+        <w:t>git</w:t>
+      </w:r>
+      <w:r>
+        <w:rPr>
+          <w:rFonts w:hint="eastAsia"/>
+          <w:lang w:eastAsia="ko-KR"/>
+        </w:rPr>
+        <w:t>의</w:t>
+      </w:r>
+      <w:r>
+        <w:rPr>
+          <w:rFonts w:hint="eastAsia"/>
+          <w:lang w:eastAsia="ko-KR"/>
+        </w:rPr>
+        <w:t xml:space="preserve"> </w:t>
+      </w:r>
+      <w:r>
+        <w:rPr>
+          <w:rFonts w:hint="eastAsia"/>
+          <w:lang w:eastAsia="ko-KR"/>
+        </w:rPr>
+        <w:t>편집기</w:t>
+      </w:r>
+      <w:r>
+        <w:rPr>
+          <w:rFonts w:hint="eastAsia"/>
+          <w:lang w:eastAsia="ko-KR"/>
+        </w:rPr>
+        <w:t xml:space="preserve"> </w:t>
+      </w:r>
+      <w:r>
+        <w:rPr>
+          <w:rFonts w:hint="eastAsia"/>
+          <w:lang w:eastAsia="ko-KR"/>
+        </w:rPr>
+        <w:t>설정</w:t>
+      </w:r>
+    </w:p>
+    <w:p>
+      <w:pPr>
         <w:pStyle w:val="4"/>
         <w:rPr>
           <w:lang w:eastAsia="ko-KR"/>
@@ -12877,7 +13083,7 @@
                     </pic:cNvPicPr>
                   </pic:nvPicPr>
                   <pic:blipFill>
-                    <a:blip r:embed="rId25">
+                    <a:blip r:embed="rId26">
                       <a:extLst>
                         <a:ext uri="{28A0092B-C50C-407E-A947-70E740481C1C}">
                           <a14:useLocalDpi xmlns:a14="http://schemas.microsoft.com/office/drawing/2010/main" val="0"/>
@@ -15082,7 +15288,7 @@
                     </pic:cNvPicPr>
                   </pic:nvPicPr>
                   <pic:blipFill>
-                    <a:blip r:embed="rId26">
+                    <a:blip r:embed="rId27">
                       <a:extLst>
                         <a:ext uri="{28A0092B-C50C-407E-A947-70E740481C1C}">
                           <a14:useLocalDpi xmlns:a14="http://schemas.microsoft.com/office/drawing/2010/main" val="0"/>
@@ -19473,7 +19679,7 @@
                     </pic:cNvPicPr>
                   </pic:nvPicPr>
                   <pic:blipFill>
-                    <a:blip r:embed="rId27">
+                    <a:blip r:embed="rId28">
                       <a:extLst>
                         <a:ext uri="{28A0092B-C50C-407E-A947-70E740481C1C}">
                           <a14:useLocalDpi xmlns:a14="http://schemas.microsoft.com/office/drawing/2010/main" val="0"/>
@@ -19533,7 +19739,7 @@
                     </pic:cNvPicPr>
                   </pic:nvPicPr>
                   <pic:blipFill>
-                    <a:blip r:embed="rId28">
+                    <a:blip r:embed="rId29">
                       <a:extLst>
                         <a:ext uri="{28A0092B-C50C-407E-A947-70E740481C1C}">
                           <a14:useLocalDpi xmlns:a14="http://schemas.microsoft.com/office/drawing/2010/main" val="0"/>
@@ -19593,7 +19799,7 @@
                     </pic:cNvPicPr>
                   </pic:nvPicPr>
                   <pic:blipFill>
-                    <a:blip r:embed="rId29">
+                    <a:blip r:embed="rId30">
                       <a:extLst>
                         <a:ext uri="{28A0092B-C50C-407E-A947-70E740481C1C}">
                           <a14:useLocalDpi xmlns:a14="http://schemas.microsoft.com/office/drawing/2010/main" val="0"/>
@@ -21006,7 +21212,7 @@
         </w:rPr>
         <w:t xml:space="preserve">git submodule add </w:t>
       </w:r>
-      <w:hyperlink r:id="rId30" w:history="1">
+      <w:hyperlink r:id="rId31" w:history="1">
         <w:r>
           <w:rPr>
             <w:rStyle w:val="a6"/>
@@ -21170,7 +21376,7 @@
                     </pic:cNvPicPr>
                   </pic:nvPicPr>
                   <pic:blipFill>
-                    <a:blip r:embed="rId31">
+                    <a:blip r:embed="rId32">
                       <a:extLst>
                         <a:ext uri="{28A0092B-C50C-407E-A947-70E740481C1C}">
                           <a14:useLocalDpi xmlns:a14="http://schemas.microsoft.com/office/drawing/2010/main" val="0"/>
@@ -21901,7 +22107,7 @@
                     </pic:cNvPicPr>
                   </pic:nvPicPr>
                   <pic:blipFill>
-                    <a:blip r:embed="rId32">
+                    <a:blip r:embed="rId33">
                       <a:extLst>
                         <a:ext uri="{28A0092B-C50C-407E-A947-70E740481C1C}">
                           <a14:useLocalDpi xmlns:a14="http://schemas.microsoft.com/office/drawing/2010/main" val="0"/>
@@ -28758,7 +28964,7 @@
                     </pic:cNvPicPr>
                   </pic:nvPicPr>
                   <pic:blipFill>
-                    <a:blip r:embed="rId33">
+                    <a:blip r:embed="rId34">
                       <a:extLst>
                         <a:ext uri="{28A0092B-C50C-407E-A947-70E740481C1C}">
                           <a14:useLocalDpi xmlns:a14="http://schemas.microsoft.com/office/drawing/2010/main" val="0"/>
@@ -29405,7 +29611,7 @@
                     </pic:cNvPicPr>
                   </pic:nvPicPr>
                   <pic:blipFill>
-                    <a:blip r:embed="rId34">
+                    <a:blip r:embed="rId35">
                       <a:extLst>
                         <a:ext uri="{28A0092B-C50C-407E-A947-70E740481C1C}">
                           <a14:useLocalDpi xmlns:a14="http://schemas.microsoft.com/office/drawing/2010/main" val="0"/>
@@ -29466,7 +29672,7 @@
                     </pic:cNvPicPr>
                   </pic:nvPicPr>
                   <pic:blipFill>
-                    <a:blip r:embed="rId35">
+                    <a:blip r:embed="rId36">
                       <a:extLst>
                         <a:ext uri="{28A0092B-C50C-407E-A947-70E740481C1C}">
                           <a14:useLocalDpi xmlns:a14="http://schemas.microsoft.com/office/drawing/2010/main" val="0"/>
@@ -29527,7 +29733,7 @@
                     </pic:cNvPicPr>
                   </pic:nvPicPr>
                   <pic:blipFill>
-                    <a:blip r:embed="rId36">
+                    <a:blip r:embed="rId37">
                       <a:extLst>
                         <a:ext uri="{28A0092B-C50C-407E-A947-70E740481C1C}">
                           <a14:useLocalDpi xmlns:a14="http://schemas.microsoft.com/office/drawing/2010/main" val="0"/>
@@ -29682,7 +29888,7 @@
                     </pic:cNvPicPr>
                   </pic:nvPicPr>
                   <pic:blipFill>
-                    <a:blip r:embed="rId37">
+                    <a:blip r:embed="rId38">
                       <a:extLst>
                         <a:ext uri="{28A0092B-C50C-407E-A947-70E740481C1C}">
                           <a14:useLocalDpi xmlns:a14="http://schemas.microsoft.com/office/drawing/2010/main" val="0"/>
@@ -29743,7 +29949,7 @@
                     </pic:cNvPicPr>
                   </pic:nvPicPr>
                   <pic:blipFill>
-                    <a:blip r:embed="rId38">
+                    <a:blip r:embed="rId39">
                       <a:extLst>
                         <a:ext uri="{28A0092B-C50C-407E-A947-70E740481C1C}">
                           <a14:useLocalDpi xmlns:a14="http://schemas.microsoft.com/office/drawing/2010/main" val="0"/>
@@ -29803,7 +30009,7 @@
                     </pic:cNvPicPr>
                   </pic:nvPicPr>
                   <pic:blipFill>
-                    <a:blip r:embed="rId39">
+                    <a:blip r:embed="rId40">
                       <a:extLst>
                         <a:ext uri="{28A0092B-C50C-407E-A947-70E740481C1C}">
                           <a14:useLocalDpi xmlns:a14="http://schemas.microsoft.com/office/drawing/2010/main" val="0"/>
@@ -29864,7 +30070,7 @@
                     </pic:cNvPicPr>
                   </pic:nvPicPr>
                   <pic:blipFill>
-                    <a:blip r:embed="rId40">
+                    <a:blip r:embed="rId41">
                       <a:extLst>
                         <a:ext uri="{28A0092B-C50C-407E-A947-70E740481C1C}">
                           <a14:useLocalDpi xmlns:a14="http://schemas.microsoft.com/office/drawing/2010/main" val="0"/>
@@ -29990,7 +30196,7 @@
                     </pic:cNvPicPr>
                   </pic:nvPicPr>
                   <pic:blipFill>
-                    <a:blip r:embed="rId41">
+                    <a:blip r:embed="rId42">
                       <a:extLst>
                         <a:ext uri="{28A0092B-C50C-407E-A947-70E740481C1C}">
                           <a14:useLocalDpi xmlns:a14="http://schemas.microsoft.com/office/drawing/2010/main" val="0"/>
@@ -30051,7 +30257,7 @@
                     </pic:cNvPicPr>
                   </pic:nvPicPr>
                   <pic:blipFill>
-                    <a:blip r:embed="rId42">
+                    <a:blip r:embed="rId43">
                       <a:extLst>
                         <a:ext uri="{28A0092B-C50C-407E-A947-70E740481C1C}">
                           <a14:useLocalDpi xmlns:a14="http://schemas.microsoft.com/office/drawing/2010/main" val="0"/>
@@ -30112,7 +30318,7 @@
                     </pic:cNvPicPr>
                   </pic:nvPicPr>
                   <pic:blipFill>
-                    <a:blip r:embed="rId43">
+                    <a:blip r:embed="rId44">
                       <a:extLst>
                         <a:ext uri="{28A0092B-C50C-407E-A947-70E740481C1C}">
                           <a14:useLocalDpi xmlns:a14="http://schemas.microsoft.com/office/drawing/2010/main" val="0"/>
@@ -33403,7 +33609,7 @@
                     </pic:cNvPicPr>
                   </pic:nvPicPr>
                   <pic:blipFill>
-                    <a:blip r:embed="rId44">
+                    <a:blip r:embed="rId45">
                       <a:extLst>
                         <a:ext uri="{28A0092B-C50C-407E-A947-70E740481C1C}">
                           <a14:useLocalDpi xmlns:a14="http://schemas.microsoft.com/office/drawing/2010/main" val="0"/>
@@ -33536,7 +33742,7 @@
                     </pic:cNvPicPr>
                   </pic:nvPicPr>
                   <pic:blipFill>
-                    <a:blip r:embed="rId45">
+                    <a:blip r:embed="rId46">
                       <a:extLst>
                         <a:ext uri="{28A0092B-C50C-407E-A947-70E740481C1C}">
                           <a14:useLocalDpi xmlns:a14="http://schemas.microsoft.com/office/drawing/2010/main" val="0"/>
@@ -33597,7 +33803,7 @@
                     </pic:cNvPicPr>
                   </pic:nvPicPr>
                   <pic:blipFill>
-                    <a:blip r:embed="rId46">
+                    <a:blip r:embed="rId47">
                       <a:extLst>
                         <a:ext uri="{28A0092B-C50C-407E-A947-70E740481C1C}">
                           <a14:useLocalDpi xmlns:a14="http://schemas.microsoft.com/office/drawing/2010/main" val="0"/>
@@ -33658,7 +33864,7 @@
                     </pic:cNvPicPr>
                   </pic:nvPicPr>
                   <pic:blipFill>
-                    <a:blip r:embed="rId47">
+                    <a:blip r:embed="rId48">
                       <a:extLst>
                         <a:ext uri="{28A0092B-C50C-407E-A947-70E740481C1C}">
                           <a14:useLocalDpi xmlns:a14="http://schemas.microsoft.com/office/drawing/2010/main" val="0"/>
@@ -33719,7 +33925,7 @@
                     </pic:cNvPicPr>
                   </pic:nvPicPr>
                   <pic:blipFill>
-                    <a:blip r:embed="rId48">
+                    <a:blip r:embed="rId49">
                       <a:extLst>
                         <a:ext uri="{28A0092B-C50C-407E-A947-70E740481C1C}">
                           <a14:useLocalDpi xmlns:a14="http://schemas.microsoft.com/office/drawing/2010/main" val="0"/>
@@ -34111,7 +34317,7 @@
                     </pic:cNvPicPr>
                   </pic:nvPicPr>
                   <pic:blipFill>
-                    <a:blip r:embed="rId49">
+                    <a:blip r:embed="rId50">
                       <a:extLst>
                         <a:ext uri="{28A0092B-C50C-407E-A947-70E740481C1C}">
                           <a14:useLocalDpi xmlns:a14="http://schemas.microsoft.com/office/drawing/2010/main" val="0"/>
@@ -34250,7 +34456,7 @@
                     </pic:cNvPicPr>
                   </pic:nvPicPr>
                   <pic:blipFill>
-                    <a:blip r:embed="rId50">
+                    <a:blip r:embed="rId51">
                       <a:extLst>
                         <a:ext uri="{28A0092B-C50C-407E-A947-70E740481C1C}">
                           <a14:useLocalDpi xmlns:a14="http://schemas.microsoft.com/office/drawing/2010/main" val="0"/>
@@ -34434,7 +34640,7 @@
                     </pic:cNvPicPr>
                   </pic:nvPicPr>
                   <pic:blipFill>
-                    <a:blip r:embed="rId51">
+                    <a:blip r:embed="rId52">
                       <a:extLst>
                         <a:ext uri="{28A0092B-C50C-407E-A947-70E740481C1C}">
                           <a14:useLocalDpi xmlns:a14="http://schemas.microsoft.com/office/drawing/2010/main" val="0"/>
@@ -34616,7 +34822,7 @@
                     </pic:cNvPicPr>
                   </pic:nvPicPr>
                   <pic:blipFill>
-                    <a:blip r:embed="rId52">
+                    <a:blip r:embed="rId53">
                       <a:extLst>
                         <a:ext uri="{28A0092B-C50C-407E-A947-70E740481C1C}">
                           <a14:useLocalDpi xmlns:a14="http://schemas.microsoft.com/office/drawing/2010/main" val="0"/>
@@ -34933,7 +35139,7 @@
                     </pic:cNvPicPr>
                   </pic:nvPicPr>
                   <pic:blipFill>
-                    <a:blip r:embed="rId53">
+                    <a:blip r:embed="rId54">
                       <a:extLst>
                         <a:ext uri="{28A0092B-C50C-407E-A947-70E740481C1C}">
                           <a14:useLocalDpi xmlns:a14="http://schemas.microsoft.com/office/drawing/2010/main" val="0"/>
@@ -35067,7 +35273,7 @@
                     </pic:cNvPicPr>
                   </pic:nvPicPr>
                   <pic:blipFill>
-                    <a:blip r:embed="rId54">
+                    <a:blip r:embed="rId55">
                       <a:extLst>
                         <a:ext uri="{28A0092B-C50C-407E-A947-70E740481C1C}">
                           <a14:useLocalDpi xmlns:a14="http://schemas.microsoft.com/office/drawing/2010/main" val="0"/>
@@ -35198,7 +35404,7 @@
                     </pic:cNvPicPr>
                   </pic:nvPicPr>
                   <pic:blipFill>
-                    <a:blip r:embed="rId55">
+                    <a:blip r:embed="rId56">
                       <a:extLst>
                         <a:ext uri="{28A0092B-C50C-407E-A947-70E740481C1C}">
                           <a14:useLocalDpi xmlns:a14="http://schemas.microsoft.com/office/drawing/2010/main" val="0"/>
@@ -35327,7 +35533,7 @@
                     </pic:cNvPicPr>
                   </pic:nvPicPr>
                   <pic:blipFill>
-                    <a:blip r:embed="rId56">
+                    <a:blip r:embed="rId57">
                       <a:extLst>
                         <a:ext uri="{28A0092B-C50C-407E-A947-70E740481C1C}">
                           <a14:useLocalDpi xmlns:a14="http://schemas.microsoft.com/office/drawing/2010/main" val="0"/>
@@ -35626,7 +35832,7 @@
                     </pic:cNvPicPr>
                   </pic:nvPicPr>
                   <pic:blipFill>
-                    <a:blip r:embed="rId57">
+                    <a:blip r:embed="rId58">
                       <a:extLst>
                         <a:ext uri="{28A0092B-C50C-407E-A947-70E740481C1C}">
                           <a14:useLocalDpi xmlns:a14="http://schemas.microsoft.com/office/drawing/2010/main" val="0"/>
@@ -35686,7 +35892,7 @@
                     </pic:cNvPicPr>
                   </pic:nvPicPr>
                   <pic:blipFill>
-                    <a:blip r:embed="rId58">
+                    <a:blip r:embed="rId59">
                       <a:extLst>
                         <a:ext uri="{28A0092B-C50C-407E-A947-70E740481C1C}">
                           <a14:useLocalDpi xmlns:a14="http://schemas.microsoft.com/office/drawing/2010/main" val="0"/>
@@ -39420,7 +39626,7 @@
                     </pic:cNvPicPr>
                   </pic:nvPicPr>
                   <pic:blipFill>
-                    <a:blip r:embed="rId59">
+                    <a:blip r:embed="rId60">
                       <a:extLst>
                         <a:ext uri="{28A0092B-C50C-407E-A947-70E740481C1C}">
                           <a14:useLocalDpi xmlns:a14="http://schemas.microsoft.com/office/drawing/2010/main" val="0"/>
@@ -39778,7 +39984,7 @@
                     </pic:cNvPicPr>
                   </pic:nvPicPr>
                   <pic:blipFill>
-                    <a:blip r:embed="rId60">
+                    <a:blip r:embed="rId61">
                       <a:extLst>
                         <a:ext uri="{28A0092B-C50C-407E-A947-70E740481C1C}">
                           <a14:useLocalDpi xmlns:a14="http://schemas.microsoft.com/office/drawing/2010/main" val="0"/>
@@ -40121,7 +40327,7 @@
                     </pic:cNvPicPr>
                   </pic:nvPicPr>
                   <pic:blipFill>
-                    <a:blip r:embed="rId61">
+                    <a:blip r:embed="rId62">
                       <a:extLst>
                         <a:ext uri="{28A0092B-C50C-407E-A947-70E740481C1C}">
                           <a14:useLocalDpi xmlns:a14="http://schemas.microsoft.com/office/drawing/2010/main" val="0"/>
@@ -40181,7 +40387,7 @@
                     </pic:cNvPicPr>
                   </pic:nvPicPr>
                   <pic:blipFill>
-                    <a:blip r:embed="rId62">
+                    <a:blip r:embed="rId63">
                       <a:extLst>
                         <a:ext uri="{28A0092B-C50C-407E-A947-70E740481C1C}">
                           <a14:useLocalDpi xmlns:a14="http://schemas.microsoft.com/office/drawing/2010/main" val="0"/>
@@ -40417,7 +40623,7 @@
                     </pic:cNvPicPr>
                   </pic:nvPicPr>
                   <pic:blipFill>
-                    <a:blip r:embed="rId63">
+                    <a:blip r:embed="rId64">
                       <a:extLst>
                         <a:ext uri="{28A0092B-C50C-407E-A947-70E740481C1C}">
                           <a14:useLocalDpi xmlns:a14="http://schemas.microsoft.com/office/drawing/2010/main" val="0"/>
@@ -40836,7 +41042,7 @@
                     </pic:cNvPicPr>
                   </pic:nvPicPr>
                   <pic:blipFill>
-                    <a:blip r:embed="rId64">
+                    <a:blip r:embed="rId65">
                       <a:extLst>
                         <a:ext uri="{28A0092B-C50C-407E-A947-70E740481C1C}">
                           <a14:useLocalDpi xmlns:a14="http://schemas.microsoft.com/office/drawing/2010/main" val="0"/>
@@ -40896,7 +41102,7 @@
                     </pic:cNvPicPr>
                   </pic:nvPicPr>
                   <pic:blipFill>
-                    <a:blip r:embed="rId65">
+                    <a:blip r:embed="rId66">
                       <a:extLst>
                         <a:ext uri="{28A0092B-C50C-407E-A947-70E740481C1C}">
                           <a14:useLocalDpi xmlns:a14="http://schemas.microsoft.com/office/drawing/2010/main" val="0"/>
@@ -41268,7 +41474,7 @@
                     </pic:cNvPicPr>
                   </pic:nvPicPr>
                   <pic:blipFill>
-                    <a:blip r:embed="rId66">
+                    <a:blip r:embed="rId67">
                       <a:extLst>
                         <a:ext uri="{28A0092B-C50C-407E-A947-70E740481C1C}">
                           <a14:useLocalDpi xmlns:a14="http://schemas.microsoft.com/office/drawing/2010/main" val="0"/>
@@ -41499,7 +41705,7 @@
                     </pic:cNvPicPr>
                   </pic:nvPicPr>
                   <pic:blipFill>
-                    <a:blip r:embed="rId67">
+                    <a:blip r:embed="rId68">
                       <a:extLst>
                         <a:ext uri="{28A0092B-C50C-407E-A947-70E740481C1C}">
                           <a14:useLocalDpi xmlns:a14="http://schemas.microsoft.com/office/drawing/2010/main" val="0"/>
@@ -42880,7 +43086,7 @@
                     </pic:cNvPicPr>
                   </pic:nvPicPr>
                   <pic:blipFill>
-                    <a:blip r:embed="rId68">
+                    <a:blip r:embed="rId69">
                       <a:extLst>
                         <a:ext uri="{28A0092B-C50C-407E-A947-70E740481C1C}">
                           <a14:useLocalDpi xmlns:a14="http://schemas.microsoft.com/office/drawing/2010/main" val="0"/>
@@ -43007,7 +43213,7 @@
                     </pic:cNvPicPr>
                   </pic:nvPicPr>
                   <pic:blipFill>
-                    <a:blip r:embed="rId69">
+                    <a:blip r:embed="rId70">
                       <a:extLst>
                         <a:ext uri="{28A0092B-C50C-407E-A947-70E740481C1C}">
                           <a14:useLocalDpi xmlns:a14="http://schemas.microsoft.com/office/drawing/2010/main" val="0"/>
@@ -44946,7 +45152,7 @@
                     </pic:cNvPicPr>
                   </pic:nvPicPr>
                   <pic:blipFill>
-                    <a:blip r:embed="rId70">
+                    <a:blip r:embed="rId71">
                       <a:extLst>
                         <a:ext uri="{28A0092B-C50C-407E-A947-70E740481C1C}">
                           <a14:useLocalDpi xmlns:a14="http://schemas.microsoft.com/office/drawing/2010/main" val="0"/>
@@ -46440,7 +46646,7 @@
                     </pic:cNvPicPr>
                   </pic:nvPicPr>
                   <pic:blipFill>
-                    <a:blip r:embed="rId71">
+                    <a:blip r:embed="rId72">
                       <a:extLst>
                         <a:ext uri="{28A0092B-C50C-407E-A947-70E740481C1C}">
                           <a14:useLocalDpi xmlns:a14="http://schemas.microsoft.com/office/drawing/2010/main" val="0"/>
@@ -48497,7 +48703,7 @@
                     </pic:cNvPicPr>
                   </pic:nvPicPr>
                   <pic:blipFill>
-                    <a:blip r:embed="rId72">
+                    <a:blip r:embed="rId73">
                       <a:extLst>
                         <a:ext uri="{28A0092B-C50C-407E-A947-70E740481C1C}">
                           <a14:useLocalDpi xmlns:a14="http://schemas.microsoft.com/office/drawing/2010/main" val="0"/>
@@ -48632,7 +48838,7 @@
                     </pic:cNvPicPr>
                   </pic:nvPicPr>
                   <pic:blipFill>
-                    <a:blip r:embed="rId73">
+                    <a:blip r:embed="rId74">
                       <a:extLst>
                         <a:ext uri="{28A0092B-C50C-407E-A947-70E740481C1C}">
                           <a14:useLocalDpi xmlns:a14="http://schemas.microsoft.com/office/drawing/2010/main" val="0"/>
@@ -49173,7 +49379,7 @@
                     </pic:cNvPicPr>
                   </pic:nvPicPr>
                   <pic:blipFill>
-                    <a:blip r:embed="rId74">
+                    <a:blip r:embed="rId75">
                       <a:extLst>
                         <a:ext uri="{28A0092B-C50C-407E-A947-70E740481C1C}">
                           <a14:useLocalDpi xmlns:a14="http://schemas.microsoft.com/office/drawing/2010/main" val="0"/>
@@ -49213,8 +49419,8 @@
       </w:pPr>
     </w:p>
     <w:sectPr>
-      <w:headerReference w:type="default" r:id="rId75"/>
-      <w:footerReference w:type="default" r:id="rId76"/>
+      <w:headerReference w:type="default" r:id="rId76"/>
+      <w:footerReference w:type="default" r:id="rId77"/>
       <w:pgSz w:w="12240" w:h="15840"/>
       <w:pgMar w:top="1440" w:right="1440" w:bottom="1440" w:left="1440" w:header="720" w:footer="720" w:gutter="0"/>
       <w:cols w:space="720"/>
@@ -49789,27 +49995,14 @@
             </w:rPr>
             <w:t xml:space="preserve"> of </w:t>
           </w:r>
-          <w:r>
-            <w:fldChar w:fldCharType="begin"/>
-          </w:r>
-          <w:r>
-            <w:instrText xml:space="preserve"> NUMPAGES  \* Arabic  \* MERGEFORMAT </w:instrText>
-          </w:r>
-          <w:r>
-            <w:fldChar w:fldCharType="separate"/>
-          </w:r>
-          <w:r>
-            <w:rPr>
-              <w:noProof/>
-            </w:rPr>
-            <w:t>34</w:t>
-          </w:r>
-          <w:r>
-            <w:rPr>
-              <w:noProof/>
-            </w:rPr>
-            <w:fldChar w:fldCharType="end"/>
-          </w:r>
+          <w:fldSimple w:instr=" NUMPAGES  \* Arabic  \* MERGEFORMAT ">
+            <w:r>
+              <w:rPr>
+                <w:noProof/>
+              </w:rPr>
+              <w:t>34</w:t>
+            </w:r>
+          </w:fldSimple>
         </w:p>
       </w:tc>
     </w:tr>
@@ -51515,7 +51708,6 @@
   <w:style w:type="character" w:default="1" w:styleId="a0">
     <w:name w:val="Default Paragraph Font"/>
     <w:uiPriority w:val="1"/>
-    <w:semiHidden/>
     <w:unhideWhenUsed/>
   </w:style>
   <w:style w:type="table" w:default="1" w:styleId="a1">
@@ -52567,7 +52759,7 @@
     <w:charset w:val="00"/>
     <w:family w:val="modern"/>
     <w:pitch w:val="fixed"/>
-    <w:sig w:usb0="E0002AFF" w:usb1="C0007843" w:usb2="00000009" w:usb3="00000000" w:csb0="000001FF" w:csb1="00000000"/>
+    <w:sig w:usb0="E0002EFF" w:usb1="C0007843" w:usb2="00000009" w:usb3="00000000" w:csb0="000001FF" w:csb1="00000000"/>
   </w:font>
   <w:font w:name="Wingdings">
     <w:panose1 w:val="05000000000000000000"/>
@@ -52683,6 +52875,7 @@
     <w:rsid w:val="00157211"/>
     <w:rsid w:val="001632AB"/>
     <w:rsid w:val="00173E99"/>
+    <w:rsid w:val="00174787"/>
     <w:rsid w:val="00196FCF"/>
     <w:rsid w:val="001B54B9"/>
     <w:rsid w:val="001C4B84"/>
@@ -52825,6 +53018,7 @@
     <w:rsid w:val="00EB50FC"/>
     <w:rsid w:val="00ED06B6"/>
     <w:rsid w:val="00ED1601"/>
+    <w:rsid w:val="00ED47D6"/>
     <w:rsid w:val="00EE30BD"/>
     <w:rsid w:val="00EF6D3E"/>
     <w:rsid w:val="00EF7322"/>
@@ -53624,24 +53818,6 @@
 </file>
 
 <file path=customXml/item1.xml><?xml version="1.0" encoding="utf-8"?>
-<?mso-contentType ?>
-<FormTemplates xmlns="http://schemas.microsoft.com/sharepoint/v3/contenttype/forms">
-  <Display>DocumentLibraryForm</Display>
-  <Edit>DocumentLibraryForm</Edit>
-  <New>DocumentLibraryForm</New>
-</FormTemplates>
-</file>
-
-<file path=customXml/item2.xml><?xml version="1.0" encoding="utf-8"?>
-<p:properties xmlns:p="http://schemas.microsoft.com/office/2006/metadata/properties" xmlns:xsi="http://www.w3.org/2001/XMLSchema-instance">
-  <documentManagement>
-    <Gat xmlns="2ec1ac2a-4cb5-40a4-b122-7712fb276773">IC</Gat>
-    <Status xmlns="2ec1ac2a-4cb5-40a4-b122-7712fb276773">Ready for Review</Status>
-  </documentManagement>
-</p:properties>
-</file>
-
-<file path=customXml/item3.xml><?xml version="1.0" encoding="utf-8"?>
 <ct:contentTypeSchema xmlns:ct="http://schemas.microsoft.com/office/2006/metadata/contentType" xmlns:ma="http://schemas.microsoft.com/office/2006/metadata/properties/metaAttributes" ct:_="" ma:_="" ma:contentTypeName="Document" ma:contentTypeID="0x010100912960106A3E4F47BFB96C9FCD053E8D" ma:contentTypeVersion="5" ma:contentTypeDescription="Create a new document." ma:contentTypeScope="" ma:versionID="2de3f926a3c0f17089feb522e9b09ab1">
   <xsd:schema xmlns:xsd="http://www.w3.org/2001/XMLSchema" xmlns:p="http://schemas.microsoft.com/office/2006/metadata/properties" xmlns:ns2="2ec1ac2a-4cb5-40a4-b122-7712fb276773" targetNamespace="http://schemas.microsoft.com/office/2006/metadata/properties" ma:root="true" ma:fieldsID="e1f24f6a315dc27bce075d22310a17a5" ns2:_="">
     <xsd:import namespace="2ec1ac2a-4cb5-40a4-b122-7712fb276773"/>
@@ -53722,28 +53898,29 @@
 </ct:contentTypeSchema>
 </file>
 
+<file path=customXml/item2.xml><?xml version="1.0" encoding="utf-8"?>
+<?mso-contentType ?>
+<FormTemplates xmlns="http://schemas.microsoft.com/sharepoint/v3/contenttype/forms">
+  <Display>DocumentLibraryForm</Display>
+  <Edit>DocumentLibraryForm</Edit>
+  <New>DocumentLibraryForm</New>
+</FormTemplates>
+</file>
+
+<file path=customXml/item3.xml><?xml version="1.0" encoding="utf-8"?>
+<p:properties xmlns:p="http://schemas.microsoft.com/office/2006/metadata/properties" xmlns:xsi="http://www.w3.org/2001/XMLSchema-instance">
+  <documentManagement>
+    <Gat xmlns="2ec1ac2a-4cb5-40a4-b122-7712fb276773">IC</Gat>
+    <Status xmlns="2ec1ac2a-4cb5-40a4-b122-7712fb276773">Ready for Review</Status>
+  </documentManagement>
+</p:properties>
+</file>
+
 <file path=customXml/item4.xml><?xml version="1.0" encoding="utf-8"?>
 <b:Sources xmlns:b="http://schemas.openxmlformats.org/officeDocument/2006/bibliography" xmlns="http://schemas.openxmlformats.org/officeDocument/2006/bibliography" SelectedStyle="\APA.XSL" StyleName="APA"/>
 </file>
 
 <file path=customXml/itemProps1.xml><?xml version="1.0" encoding="utf-8"?>
-<ds:datastoreItem xmlns:ds="http://schemas.openxmlformats.org/officeDocument/2006/customXml" ds:itemID="{7D4FE01D-1055-48A2-B526-C8AAEA4E33FB}">
-  <ds:schemaRefs>
-    <ds:schemaRef ds:uri="http://schemas.microsoft.com/sharepoint/v3/contenttype/forms"/>
-  </ds:schemaRefs>
-</ds:datastoreItem>
-</file>
-
-<file path=customXml/itemProps2.xml><?xml version="1.0" encoding="utf-8"?>
-<ds:datastoreItem xmlns:ds="http://schemas.openxmlformats.org/officeDocument/2006/customXml" ds:itemID="{22EF12C5-4EE5-401D-AF32-34459B235CB4}">
-  <ds:schemaRefs>
-    <ds:schemaRef ds:uri="http://schemas.microsoft.com/office/2006/metadata/properties"/>
-    <ds:schemaRef ds:uri="2ec1ac2a-4cb5-40a4-b122-7712fb276773"/>
-  </ds:schemaRefs>
-</ds:datastoreItem>
-</file>
-
-<file path=customXml/itemProps3.xml><?xml version="1.0" encoding="utf-8"?>
 <ds:datastoreItem xmlns:ds="http://schemas.openxmlformats.org/officeDocument/2006/customXml" ds:itemID="{413738C2-4739-401D-BFAC-3D8C20A1C92A}">
   <ds:schemaRefs>
     <ds:schemaRef ds:uri="http://schemas.microsoft.com/office/2006/metadata/contentType"/>
@@ -53760,8 +53937,25 @@
 </ds:datastoreItem>
 </file>
 
+<file path=customXml/itemProps2.xml><?xml version="1.0" encoding="utf-8"?>
+<ds:datastoreItem xmlns:ds="http://schemas.openxmlformats.org/officeDocument/2006/customXml" ds:itemID="{7D4FE01D-1055-48A2-B526-C8AAEA4E33FB}">
+  <ds:schemaRefs>
+    <ds:schemaRef ds:uri="http://schemas.microsoft.com/sharepoint/v3/contenttype/forms"/>
+  </ds:schemaRefs>
+</ds:datastoreItem>
+</file>
+
+<file path=customXml/itemProps3.xml><?xml version="1.0" encoding="utf-8"?>
+<ds:datastoreItem xmlns:ds="http://schemas.openxmlformats.org/officeDocument/2006/customXml" ds:itemID="{22EF12C5-4EE5-401D-AF32-34459B235CB4}">
+  <ds:schemaRefs>
+    <ds:schemaRef ds:uri="http://schemas.microsoft.com/office/2006/metadata/properties"/>
+    <ds:schemaRef ds:uri="2ec1ac2a-4cb5-40a4-b122-7712fb276773"/>
+  </ds:schemaRefs>
+</ds:datastoreItem>
+</file>
+
 <file path=customXml/itemProps4.xml><?xml version="1.0" encoding="utf-8"?>
-<ds:datastoreItem xmlns:ds="http://schemas.openxmlformats.org/officeDocument/2006/customXml" ds:itemID="{D4DF708E-D261-439F-8214-40150B516205}">
+<ds:datastoreItem xmlns:ds="http://schemas.openxmlformats.org/officeDocument/2006/customXml" ds:itemID="{1440BCFE-2D80-466E-B80C-D2F4400D7498}">
   <ds:schemaRefs>
     <ds:schemaRef ds:uri="http://schemas.openxmlformats.org/officeDocument/2006/bibliography"/>
   </ds:schemaRefs>

</xml_diff>

<commit_message>
update book list and git
</commit_message>
<xml_diff>
--- a/S005_TipsForGit.docx
+++ b/S005_TipsForGit.docx
@@ -1,6 +1,6 @@
 
 <file path=word/document.xml><?xml version="1.0" encoding="utf-8"?>
-<w:document xmlns:wpc="http://schemas.microsoft.com/office/word/2010/wordprocessingCanvas" xmlns:cx="http://schemas.microsoft.com/office/drawing/2014/chartex" xmlns:cx1="http://schemas.microsoft.com/office/drawing/2015/9/8/chartex" xmlns:cx2="http://schemas.microsoft.com/office/drawing/2015/10/21/chartex" xmlns:cx3="http://schemas.microsoft.com/office/drawing/2016/5/9/chartex" xmlns:cx4="http://schemas.microsoft.com/office/drawing/2016/5/10/chartex" xmlns:cx5="http://schemas.microsoft.com/office/drawing/2016/5/11/chartex" xmlns:cx6="http://schemas.microsoft.com/office/drawing/2016/5/12/chartex" xmlns:cx7="http://schemas.microsoft.com/office/drawing/2016/5/13/chartex" xmlns:cx8="http://schemas.microsoft.com/office/drawing/2016/5/14/chartex" xmlns:mc="http://schemas.openxmlformats.org/markup-compatibility/2006" xmlns:aink="http://schemas.microsoft.com/office/drawing/2016/ink" xmlns:am3d="http://schemas.microsoft.com/office/drawing/2017/model3d" xmlns:o="urn:schemas-microsoft-com:office:office" xmlns:r="http://schemas.openxmlformats.org/officeDocument/2006/relationships" xmlns:m="http://schemas.openxmlformats.org/officeDocument/2006/math" xmlns:v="urn:schemas-microsoft-com:vml" xmlns:wp14="http://schemas.microsoft.com/office/word/2010/wordprocessingDrawing" xmlns:wp="http://schemas.openxmlformats.org/drawingml/2006/wordprocessingDrawing" xmlns:w10="urn:schemas-microsoft-com:office:word" xmlns:w="http://schemas.openxmlformats.org/wordprocessingml/2006/main" xmlns:w14="http://schemas.microsoft.com/office/word/2010/wordml" xmlns:w15="http://schemas.microsoft.com/office/word/2012/wordml" xmlns:w16cex="http://schemas.microsoft.com/office/word/2018/wordml/cex" xmlns:w16cid="http://schemas.microsoft.com/office/word/2016/wordml/cid" xmlns:w16="http://schemas.microsoft.com/office/word/2018/wordml" xmlns:w16se="http://schemas.microsoft.com/office/word/2015/wordml/symex" xmlns:wpg="http://schemas.microsoft.com/office/word/2010/wordprocessingGroup" xmlns:wpi="http://schemas.microsoft.com/office/word/2010/wordprocessingInk" xmlns:wne="http://schemas.microsoft.com/office/word/2006/wordml" xmlns:wps="http://schemas.microsoft.com/office/word/2010/wordprocessingShape" mc:Ignorable="w14 w15 w16se w16cid w16 w16cex wp14">
+<w:document xmlns:wpc="http://schemas.microsoft.com/office/word/2010/wordprocessingCanvas" xmlns:cx="http://schemas.microsoft.com/office/drawing/2014/chartex" xmlns:cx1="http://schemas.microsoft.com/office/drawing/2015/9/8/chartex" xmlns:cx2="http://schemas.microsoft.com/office/drawing/2015/10/21/chartex" xmlns:cx3="http://schemas.microsoft.com/office/drawing/2016/5/9/chartex" xmlns:cx4="http://schemas.microsoft.com/office/drawing/2016/5/10/chartex" xmlns:cx5="http://schemas.microsoft.com/office/drawing/2016/5/11/chartex" xmlns:cx6="http://schemas.microsoft.com/office/drawing/2016/5/12/chartex" xmlns:cx7="http://schemas.microsoft.com/office/drawing/2016/5/13/chartex" xmlns:cx8="http://schemas.microsoft.com/office/drawing/2016/5/14/chartex" xmlns:mc="http://schemas.openxmlformats.org/markup-compatibility/2006" xmlns:aink="http://schemas.microsoft.com/office/drawing/2016/ink" xmlns:am3d="http://schemas.microsoft.com/office/drawing/2017/model3d" xmlns:o="urn:schemas-microsoft-com:office:office" xmlns:r="http://schemas.openxmlformats.org/officeDocument/2006/relationships" xmlns:m="http://schemas.openxmlformats.org/officeDocument/2006/math" xmlns:v="urn:schemas-microsoft-com:vml" xmlns:wp14="http://schemas.microsoft.com/office/word/2010/wordprocessingDrawing" xmlns:wp="http://schemas.openxmlformats.org/drawingml/2006/wordprocessingDrawing" xmlns:w10="urn:schemas-microsoft-com:office:word" xmlns:w="http://schemas.openxmlformats.org/wordprocessingml/2006/main" xmlns:w14="http://schemas.microsoft.com/office/word/2010/wordml" xmlns:w15="http://schemas.microsoft.com/office/word/2012/wordml" xmlns:w16cid="http://schemas.microsoft.com/office/word/2016/wordml/cid" xmlns:w16se="http://schemas.microsoft.com/office/word/2015/wordml/symex" xmlns:wpg="http://schemas.microsoft.com/office/word/2010/wordprocessingGroup" xmlns:wpi="http://schemas.microsoft.com/office/word/2010/wordprocessingInk" xmlns:wne="http://schemas.microsoft.com/office/word/2006/wordml" xmlns:wps="http://schemas.microsoft.com/office/word/2010/wordprocessingShape" mc:Ignorable="w14 w15 w16se w16cid wp14">
   <w:body>
     <w:p>
       <w:pPr>
@@ -172,7 +172,6 @@
               <w:calendar w:val="gregorian"/>
             </w:date>
           </w:sdtPr>
-          <w:sdtEndPr/>
           <w:sdtContent>
             <w:tc>
               <w:tcPr>
@@ -4248,6 +4247,78 @@
     </w:p>
     <w:p>
       <w:pPr>
+        <w:rPr>
+          <w:lang w:eastAsia="ko-KR"/>
+        </w:rPr>
+      </w:pPr>
+    </w:p>
+    <w:p>
+      <w:pPr>
+        <w:rPr>
+          <w:lang w:eastAsia="ko-KR"/>
+        </w:rPr>
+      </w:pPr>
+    </w:p>
+    <w:p>
+      <w:pPr>
+        <w:rPr>
+          <w:lang w:eastAsia="ko-KR"/>
+        </w:rPr>
+      </w:pPr>
+    </w:p>
+    <w:p>
+      <w:pPr>
+        <w:rPr>
+          <w:lang w:eastAsia="ko-KR"/>
+        </w:rPr>
+      </w:pPr>
+    </w:p>
+    <w:p>
+      <w:pPr>
+        <w:rPr>
+          <w:lang w:eastAsia="ko-KR"/>
+        </w:rPr>
+      </w:pPr>
+    </w:p>
+    <w:p>
+      <w:pPr>
+        <w:rPr>
+          <w:lang w:eastAsia="ko-KR"/>
+        </w:rPr>
+      </w:pPr>
+    </w:p>
+    <w:p>
+      <w:pPr>
+        <w:rPr>
+          <w:lang w:eastAsia="ko-KR"/>
+        </w:rPr>
+      </w:pPr>
+    </w:p>
+    <w:p>
+      <w:pPr>
+        <w:rPr>
+          <w:rFonts w:hint="eastAsia"/>
+          <w:lang w:eastAsia="ko-KR"/>
+        </w:rPr>
+      </w:pPr>
+    </w:p>
+    <w:p>
+      <w:pPr>
+        <w:rPr>
+          <w:rFonts w:hint="eastAsia"/>
+          <w:lang w:eastAsia="ko-KR"/>
+        </w:rPr>
+      </w:pPr>
+    </w:p>
+    <w:p>
+      <w:pPr>
+        <w:rPr>
+          <w:lang w:eastAsia="ko-KR"/>
+        </w:rPr>
+      </w:pPr>
+    </w:p>
+    <w:p>
+      <w:pPr>
         <w:pStyle w:val="1"/>
         <w:rPr>
           <w:lang w:eastAsia="ko-KR"/>
@@ -4257,6 +4328,7 @@
         <w:rPr>
           <w:lang w:eastAsia="ko-KR"/>
         </w:rPr>
+        <w:lastRenderedPageBreak/>
         <w:t>Install</w:t>
       </w:r>
       <w:bookmarkEnd w:id="0"/>
@@ -4269,109 +4341,132 @@
           <w:lang w:eastAsia="ko-KR"/>
         </w:rPr>
       </w:pPr>
-      <w:bookmarkStart w:id="2" w:name="_Toc21592079"/>
-      <w:bookmarkStart w:id="3" w:name="_Toc29491383"/>
-      <w:r>
-        <w:rPr>
-          <w:lang w:eastAsia="ko-KR"/>
-        </w:rPr>
-        <w:t>Git</w:t>
+      <w:bookmarkStart w:id="2" w:name="_Toc21592080"/>
+      <w:bookmarkStart w:id="3" w:name="_Toc29491384"/>
+      <w:proofErr w:type="spellStart"/>
+      <w:r>
+        <w:rPr>
+          <w:rFonts w:hint="eastAsia"/>
+          <w:lang w:eastAsia="ko-KR"/>
+        </w:rPr>
+        <w:t>T</w:t>
+      </w:r>
+      <w:r>
+        <w:rPr>
+          <w:lang w:eastAsia="ko-KR"/>
+        </w:rPr>
+        <w:t>ortoiseGit</w:t>
       </w:r>
       <w:bookmarkEnd w:id="2"/>
       <w:bookmarkEnd w:id="3"/>
-    </w:p>
-    <w:p>
-      <w:pPr>
-        <w:rPr>
-          <w:lang w:eastAsia="ko-KR"/>
-        </w:rPr>
-      </w:pPr>
-      <w:r>
-        <w:rPr>
-          <w:lang w:eastAsia="ko-KR"/>
-        </w:rPr>
-        <w:t xml:space="preserve">Download </w:t>
-      </w:r>
-      <w:r>
-        <w:rPr>
-          <w:rFonts w:hint="eastAsia"/>
-          <w:lang w:eastAsia="ko-KR"/>
-        </w:rPr>
-        <w:t>후</w:t>
-      </w:r>
-      <w:r>
-        <w:rPr>
-          <w:rFonts w:hint="eastAsia"/>
-          <w:lang w:eastAsia="ko-KR"/>
-        </w:rPr>
-        <w:t xml:space="preserve"> </w:t>
-      </w:r>
-      <w:r>
-        <w:rPr>
-          <w:rFonts w:hint="eastAsia"/>
-          <w:lang w:eastAsia="ko-KR"/>
-        </w:rPr>
-        <w:t>그냥</w:t>
-      </w:r>
-      <w:r>
-        <w:rPr>
-          <w:rFonts w:hint="eastAsia"/>
-          <w:lang w:eastAsia="ko-KR"/>
-        </w:rPr>
-        <w:t xml:space="preserve"> </w:t>
-      </w:r>
-      <w:r>
-        <w:rPr>
-          <w:lang w:eastAsia="ko-KR"/>
-        </w:rPr>
-        <w:t>next, next.</w:t>
-      </w:r>
-    </w:p>
-    <w:p>
-      <w:pPr>
-        <w:pStyle w:val="2"/>
-        <w:rPr>
-          <w:lang w:eastAsia="ko-KR"/>
-        </w:rPr>
-      </w:pPr>
-      <w:bookmarkStart w:id="4" w:name="_Toc21592080"/>
-      <w:bookmarkStart w:id="5" w:name="_Toc29491384"/>
-      <w:proofErr w:type="spellStart"/>
-      <w:r>
-        <w:rPr>
-          <w:rFonts w:hint="eastAsia"/>
-          <w:lang w:eastAsia="ko-KR"/>
-        </w:rPr>
-        <w:t>T</w:t>
-      </w:r>
-      <w:r>
-        <w:rPr>
-          <w:lang w:eastAsia="ko-KR"/>
-        </w:rPr>
-        <w:t>ortoiseGit</w:t>
-      </w:r>
-      <w:bookmarkEnd w:id="4"/>
-      <w:bookmarkEnd w:id="5"/>
       <w:proofErr w:type="spellEnd"/>
     </w:p>
     <w:p>
       <w:pPr>
-        <w:pStyle w:val="3"/>
-        <w:ind w:left="1100" w:hanging="440"/>
         <w:rPr>
           <w:lang w:eastAsia="ko-KR"/>
         </w:rPr>
       </w:pPr>
-      <w:bookmarkStart w:id="6" w:name="_Toc21592081"/>
-      <w:bookmarkStart w:id="7" w:name="_Toc29491385"/>
-      <w:r>
-        <w:rPr>
-          <w:lang w:eastAsia="ko-KR"/>
-        </w:rPr>
-        <w:t>Download</w:t>
-      </w:r>
-      <w:bookmarkEnd w:id="6"/>
-      <w:bookmarkEnd w:id="7"/>
+      <w:proofErr w:type="spellStart"/>
+      <w:r>
+        <w:rPr>
+          <w:rFonts w:hint="eastAsia"/>
+          <w:lang w:eastAsia="ko-KR"/>
+        </w:rPr>
+        <w:t>T</w:t>
+      </w:r>
+      <w:r>
+        <w:rPr>
+          <w:lang w:eastAsia="ko-KR"/>
+        </w:rPr>
+        <w:t>ortoiseGit</w:t>
+      </w:r>
+      <w:proofErr w:type="spellEnd"/>
+      <w:r>
+        <w:rPr>
+          <w:lang w:eastAsia="ko-KR"/>
+        </w:rPr>
+        <w:t xml:space="preserve"> </w:t>
+      </w:r>
+      <w:r>
+        <w:rPr>
+          <w:rFonts w:hint="eastAsia"/>
+          <w:lang w:eastAsia="ko-KR"/>
+        </w:rPr>
+        <w:t>설치파일과</w:t>
+      </w:r>
+      <w:r>
+        <w:rPr>
+          <w:rFonts w:hint="eastAsia"/>
+          <w:lang w:eastAsia="ko-KR"/>
+        </w:rPr>
+        <w:t xml:space="preserve"> </w:t>
+      </w:r>
+      <w:proofErr w:type="spellStart"/>
+      <w:r>
+        <w:rPr>
+          <w:rFonts w:hint="eastAsia"/>
+          <w:lang w:eastAsia="ko-KR"/>
+        </w:rPr>
+        <w:t>언어팩을</w:t>
+      </w:r>
+      <w:proofErr w:type="spellEnd"/>
+      <w:r>
+        <w:rPr>
+          <w:rFonts w:hint="eastAsia"/>
+          <w:lang w:eastAsia="ko-KR"/>
+        </w:rPr>
+        <w:t xml:space="preserve"> </w:t>
+      </w:r>
+      <w:r>
+        <w:rPr>
+          <w:rFonts w:hint="eastAsia"/>
+          <w:lang w:eastAsia="ko-KR"/>
+        </w:rPr>
+        <w:t>다운로드한</w:t>
+      </w:r>
+      <w:r>
+        <w:rPr>
+          <w:rFonts w:hint="eastAsia"/>
+          <w:lang w:eastAsia="ko-KR"/>
+        </w:rPr>
+        <w:t xml:space="preserve"> </w:t>
+      </w:r>
+      <w:r>
+        <w:rPr>
+          <w:rFonts w:hint="eastAsia"/>
+          <w:lang w:eastAsia="ko-KR"/>
+        </w:rPr>
+        <w:t>후</w:t>
+      </w:r>
+      <w:r>
+        <w:rPr>
+          <w:rFonts w:hint="eastAsia"/>
+          <w:lang w:eastAsia="ko-KR"/>
+        </w:rPr>
+        <w:t xml:space="preserve"> </w:t>
+      </w:r>
+      <w:r>
+        <w:rPr>
+          <w:rFonts w:hint="eastAsia"/>
+          <w:lang w:eastAsia="ko-KR"/>
+        </w:rPr>
+        <w:t>설치한</w:t>
+      </w:r>
+      <w:r>
+        <w:rPr>
+          <w:rFonts w:hint="eastAsia"/>
+          <w:lang w:eastAsia="ko-KR"/>
+        </w:rPr>
+        <w:t>다</w:t>
+      </w:r>
+      <w:r>
+        <w:rPr>
+          <w:rFonts w:hint="eastAsia"/>
+          <w:lang w:eastAsia="ko-KR"/>
+        </w:rPr>
+        <w:t>.</w:t>
+      </w:r>
     </w:p>
     <w:p>
       <w:pPr>
@@ -4381,57 +4476,93 @@
       </w:pPr>
       <w:r>
         <w:rPr>
-          <w:noProof/>
-          <w:lang w:eastAsia="ko-KR"/>
-        </w:rPr>
-        <w:drawing>
-          <wp:inline distT="0" distB="0" distL="0" distR="0" wp14:anchorId="6B1EF744" wp14:editId="1E00E012">
-            <wp:extent cx="5939790" cy="191135"/>
-            <wp:effectExtent l="0" t="0" r="3810" b="0"/>
-            <wp:docPr id="5" name="그림 5"/>
-            <wp:cNvGraphicFramePr>
-              <a:graphicFrameLocks xmlns:a="http://schemas.openxmlformats.org/drawingml/2006/main" noChangeAspect="1"/>
-            </wp:cNvGraphicFramePr>
-            <a:graphic xmlns:a="http://schemas.openxmlformats.org/drawingml/2006/main">
-              <a:graphicData uri="http://schemas.openxmlformats.org/drawingml/2006/picture">
-                <pic:pic xmlns:pic="http://schemas.openxmlformats.org/drawingml/2006/picture">
-                  <pic:nvPicPr>
-                    <pic:cNvPr id="0" name="Picture 1"/>
-                    <pic:cNvPicPr>
-                      <a:picLocks noChangeAspect="1" noChangeArrowheads="1"/>
-                    </pic:cNvPicPr>
-                  </pic:nvPicPr>
-                  <pic:blipFill>
-                    <a:blip r:embed="rId12">
-                      <a:extLst>
-                        <a:ext uri="{28A0092B-C50C-407E-A947-70E740481C1C}">
-                          <a14:useLocalDpi xmlns:a14="http://schemas.microsoft.com/office/drawing/2010/main" val="0"/>
-                        </a:ext>
-                      </a:extLst>
-                    </a:blip>
-                    <a:srcRect/>
-                    <a:stretch>
-                      <a:fillRect/>
-                    </a:stretch>
-                  </pic:blipFill>
-                  <pic:spPr bwMode="auto">
-                    <a:xfrm>
-                      <a:off x="0" y="0"/>
-                      <a:ext cx="5939790" cy="191135"/>
-                    </a:xfrm>
-                    <a:prstGeom prst="rect">
-                      <a:avLst/>
-                    </a:prstGeom>
-                    <a:noFill/>
-                    <a:ln>
-                      <a:noFill/>
-                    </a:ln>
-                  </pic:spPr>
-                </pic:pic>
-              </a:graphicData>
-            </a:graphic>
-          </wp:inline>
-        </w:drawing>
+          <w:rFonts w:hint="eastAsia"/>
+          <w:lang w:eastAsia="ko-KR"/>
+        </w:rPr>
+        <w:t>한글</w:t>
+      </w:r>
+      <w:r>
+        <w:rPr>
+          <w:rFonts w:hint="eastAsia"/>
+          <w:lang w:eastAsia="ko-KR"/>
+        </w:rPr>
+        <w:t xml:space="preserve"> </w:t>
+      </w:r>
+      <w:r>
+        <w:rPr>
+          <w:rFonts w:hint="eastAsia"/>
+          <w:lang w:eastAsia="ko-KR"/>
+        </w:rPr>
+        <w:t>설정을</w:t>
+      </w:r>
+      <w:r>
+        <w:rPr>
+          <w:rFonts w:hint="eastAsia"/>
+          <w:lang w:eastAsia="ko-KR"/>
+        </w:rPr>
+        <w:t xml:space="preserve"> </w:t>
+      </w:r>
+      <w:r>
+        <w:rPr>
+          <w:rFonts w:hint="eastAsia"/>
+          <w:lang w:eastAsia="ko-KR"/>
+        </w:rPr>
+        <w:t>놓쳤다면</w:t>
+      </w:r>
+      <w:r>
+        <w:rPr>
+          <w:rFonts w:hint="eastAsia"/>
+          <w:lang w:eastAsia="ko-KR"/>
+        </w:rPr>
+        <w:t xml:space="preserve"> </w:t>
+      </w:r>
+      <w:r>
+        <w:rPr>
+          <w:lang w:eastAsia="ko-KR"/>
+        </w:rPr>
+        <w:t>settings</w:t>
+      </w:r>
+      <w:r>
+        <w:rPr>
+          <w:rFonts w:hint="eastAsia"/>
+          <w:lang w:eastAsia="ko-KR"/>
+        </w:rPr>
+        <w:t>에서</w:t>
+      </w:r>
+      <w:r>
+        <w:rPr>
+          <w:rFonts w:hint="eastAsia"/>
+          <w:lang w:eastAsia="ko-KR"/>
+        </w:rPr>
+        <w:t xml:space="preserve"> </w:t>
+      </w:r>
+      <w:r>
+        <w:rPr>
+          <w:rFonts w:hint="eastAsia"/>
+          <w:lang w:eastAsia="ko-KR"/>
+        </w:rPr>
+        <w:t>설정해</w:t>
+      </w:r>
+      <w:r>
+        <w:rPr>
+          <w:rFonts w:hint="eastAsia"/>
+          <w:lang w:eastAsia="ko-KR"/>
+        </w:rPr>
+        <w:t xml:space="preserve"> </w:t>
+      </w:r>
+      <w:r>
+        <w:rPr>
+          <w:rFonts w:hint="eastAsia"/>
+          <w:lang w:eastAsia="ko-KR"/>
+        </w:rPr>
+        <w:t>준다</w:t>
+      </w:r>
+      <w:r>
+        <w:rPr>
+          <w:rFonts w:hint="eastAsia"/>
+          <w:lang w:eastAsia="ko-KR"/>
+        </w:rPr>
+        <w:t>.</w:t>
       </w:r>
     </w:p>
     <w:p>
@@ -4440,654 +4571,14 @@
           <w:lang w:eastAsia="ko-KR"/>
         </w:rPr>
       </w:pPr>
-      <w:proofErr w:type="spellStart"/>
-      <w:r>
-        <w:rPr>
-          <w:rFonts w:hint="eastAsia"/>
-          <w:lang w:eastAsia="ko-KR"/>
-        </w:rPr>
-        <w:t>T</w:t>
-      </w:r>
-      <w:r>
-        <w:rPr>
-          <w:lang w:eastAsia="ko-KR"/>
-        </w:rPr>
-        <w:t>ortoiseGit</w:t>
-      </w:r>
-      <w:proofErr w:type="spellEnd"/>
-      <w:r>
-        <w:rPr>
-          <w:lang w:eastAsia="ko-KR"/>
-        </w:rPr>
-        <w:t xml:space="preserve"> </w:t>
-      </w:r>
-      <w:r>
-        <w:rPr>
-          <w:rFonts w:hint="eastAsia"/>
-          <w:lang w:eastAsia="ko-KR"/>
-        </w:rPr>
-        <w:t>설치파일과</w:t>
-      </w:r>
-      <w:r>
-        <w:rPr>
-          <w:rFonts w:hint="eastAsia"/>
-          <w:lang w:eastAsia="ko-KR"/>
-        </w:rPr>
-        <w:t xml:space="preserve"> </w:t>
-      </w:r>
-      <w:proofErr w:type="spellStart"/>
-      <w:r>
-        <w:rPr>
-          <w:rFonts w:hint="eastAsia"/>
-          <w:lang w:eastAsia="ko-KR"/>
-        </w:rPr>
-        <w:t>언어팩을</w:t>
-      </w:r>
-      <w:proofErr w:type="spellEnd"/>
-      <w:r>
-        <w:rPr>
-          <w:rFonts w:hint="eastAsia"/>
-          <w:lang w:eastAsia="ko-KR"/>
-        </w:rPr>
-        <w:t xml:space="preserve"> </w:t>
-      </w:r>
-      <w:r>
-        <w:rPr>
-          <w:rFonts w:hint="eastAsia"/>
-          <w:lang w:eastAsia="ko-KR"/>
-        </w:rPr>
-        <w:t>다운로드한다</w:t>
-      </w:r>
-      <w:r>
-        <w:rPr>
-          <w:rFonts w:hint="eastAsia"/>
-          <w:lang w:eastAsia="ko-KR"/>
-        </w:rPr>
-        <w:t>.</w:t>
-      </w:r>
-    </w:p>
-    <w:p>
-      <w:pPr>
-        <w:rPr>
-          <w:lang w:eastAsia="ko-KR"/>
-        </w:rPr>
-      </w:pPr>
-      <w:r>
-        <w:rPr>
-          <w:rFonts w:hint="eastAsia"/>
+      <w:r>
+        <w:rPr>
           <w:noProof/>
           <w:lang w:eastAsia="ko-KR"/>
         </w:rPr>
         <w:drawing>
-          <wp:inline distT="0" distB="0" distL="0" distR="0" wp14:anchorId="22A0C977" wp14:editId="0D5D932E">
-            <wp:extent cx="5939790" cy="508635"/>
-            <wp:effectExtent l="0" t="0" r="3810" b="5715"/>
-            <wp:docPr id="8" name="그림 8"/>
-            <wp:cNvGraphicFramePr>
-              <a:graphicFrameLocks xmlns:a="http://schemas.openxmlformats.org/drawingml/2006/main" noChangeAspect="1"/>
-            </wp:cNvGraphicFramePr>
-            <a:graphic xmlns:a="http://schemas.openxmlformats.org/drawingml/2006/main">
-              <a:graphicData uri="http://schemas.openxmlformats.org/drawingml/2006/picture">
-                <pic:pic xmlns:pic="http://schemas.openxmlformats.org/drawingml/2006/picture">
-                  <pic:nvPicPr>
-                    <pic:cNvPr id="0" name="Picture 2"/>
-                    <pic:cNvPicPr>
-                      <a:picLocks noChangeAspect="1" noChangeArrowheads="1"/>
-                    </pic:cNvPicPr>
-                  </pic:nvPicPr>
-                  <pic:blipFill>
-                    <a:blip r:embed="rId13">
-                      <a:extLst>
-                        <a:ext uri="{28A0092B-C50C-407E-A947-70E740481C1C}">
-                          <a14:useLocalDpi xmlns:a14="http://schemas.microsoft.com/office/drawing/2010/main" val="0"/>
-                        </a:ext>
-                      </a:extLst>
-                    </a:blip>
-                    <a:srcRect/>
-                    <a:stretch>
-                      <a:fillRect/>
-                    </a:stretch>
-                  </pic:blipFill>
-                  <pic:spPr bwMode="auto">
-                    <a:xfrm>
-                      <a:off x="0" y="0"/>
-                      <a:ext cx="5939790" cy="508635"/>
-                    </a:xfrm>
-                    <a:prstGeom prst="rect">
-                      <a:avLst/>
-                    </a:prstGeom>
-                    <a:noFill/>
-                    <a:ln>
-                      <a:noFill/>
-                    </a:ln>
-                  </pic:spPr>
-                </pic:pic>
-              </a:graphicData>
-            </a:graphic>
-          </wp:inline>
-        </w:drawing>
-      </w:r>
-    </w:p>
-    <w:p>
-      <w:pPr>
-        <w:rPr>
-          <w:lang w:eastAsia="ko-KR"/>
-        </w:rPr>
-      </w:pPr>
-      <w:r>
-        <w:rPr>
-          <w:noProof/>
-          <w:lang w:eastAsia="ko-KR"/>
-        </w:rPr>
-        <w:drawing>
-          <wp:inline distT="0" distB="0" distL="0" distR="0" wp14:anchorId="59E400FC" wp14:editId="1B06A302">
-            <wp:extent cx="5057140" cy="325755"/>
-            <wp:effectExtent l="0" t="0" r="0" b="0"/>
-            <wp:docPr id="9" name="그림 9"/>
-            <wp:cNvGraphicFramePr>
-              <a:graphicFrameLocks xmlns:a="http://schemas.openxmlformats.org/drawingml/2006/main" noChangeAspect="1"/>
-            </wp:cNvGraphicFramePr>
-            <a:graphic xmlns:a="http://schemas.openxmlformats.org/drawingml/2006/main">
-              <a:graphicData uri="http://schemas.openxmlformats.org/drawingml/2006/picture">
-                <pic:pic xmlns:pic="http://schemas.openxmlformats.org/drawingml/2006/picture">
-                  <pic:nvPicPr>
-                    <pic:cNvPr id="0" name="Picture 3"/>
-                    <pic:cNvPicPr>
-                      <a:picLocks noChangeAspect="1" noChangeArrowheads="1"/>
-                    </pic:cNvPicPr>
-                  </pic:nvPicPr>
-                  <pic:blipFill>
-                    <a:blip r:embed="rId14">
-                      <a:extLst>
-                        <a:ext uri="{28A0092B-C50C-407E-A947-70E740481C1C}">
-                          <a14:useLocalDpi xmlns:a14="http://schemas.microsoft.com/office/drawing/2010/main" val="0"/>
-                        </a:ext>
-                      </a:extLst>
-                    </a:blip>
-                    <a:srcRect/>
-                    <a:stretch>
-                      <a:fillRect/>
-                    </a:stretch>
-                  </pic:blipFill>
-                  <pic:spPr bwMode="auto">
-                    <a:xfrm>
-                      <a:off x="0" y="0"/>
-                      <a:ext cx="5057140" cy="325755"/>
-                    </a:xfrm>
-                    <a:prstGeom prst="rect">
-                      <a:avLst/>
-                    </a:prstGeom>
-                    <a:noFill/>
-                    <a:ln>
-                      <a:noFill/>
-                    </a:ln>
-                  </pic:spPr>
-                </pic:pic>
-              </a:graphicData>
-            </a:graphic>
-          </wp:inline>
-        </w:drawing>
-      </w:r>
-    </w:p>
-    <w:p>
-      <w:pPr>
-        <w:pStyle w:val="3"/>
-        <w:ind w:left="1100" w:hanging="440"/>
-        <w:rPr>
-          <w:lang w:eastAsia="ko-KR"/>
-        </w:rPr>
-      </w:pPr>
-      <w:bookmarkStart w:id="8" w:name="_Toc21592082"/>
-      <w:bookmarkStart w:id="9" w:name="_Toc29491386"/>
-      <w:r>
-        <w:rPr>
-          <w:rFonts w:hint="eastAsia"/>
-          <w:lang w:eastAsia="ko-KR"/>
-        </w:rPr>
-        <w:lastRenderedPageBreak/>
-        <w:t>I</w:t>
-      </w:r>
-      <w:r>
-        <w:rPr>
-          <w:lang w:eastAsia="ko-KR"/>
-        </w:rPr>
-        <w:t>nstall</w:t>
-      </w:r>
-      <w:bookmarkEnd w:id="8"/>
-      <w:bookmarkEnd w:id="9"/>
-    </w:p>
-    <w:p>
-      <w:pPr>
-        <w:rPr>
-          <w:lang w:eastAsia="ko-KR"/>
-        </w:rPr>
-      </w:pPr>
-      <w:r>
-        <w:rPr>
-          <w:noProof/>
-          <w:lang w:eastAsia="ko-KR"/>
-        </w:rPr>
-        <w:drawing>
-          <wp:inline distT="0" distB="0" distL="0" distR="0" wp14:anchorId="68A846EF" wp14:editId="1AB63C68">
-            <wp:extent cx="4015409" cy="3139320"/>
-            <wp:effectExtent l="0" t="0" r="4445" b="4445"/>
-            <wp:docPr id="10" name="그림 10"/>
-            <wp:cNvGraphicFramePr>
-              <a:graphicFrameLocks xmlns:a="http://schemas.openxmlformats.org/drawingml/2006/main" noChangeAspect="1"/>
-            </wp:cNvGraphicFramePr>
-            <a:graphic xmlns:a="http://schemas.openxmlformats.org/drawingml/2006/main">
-              <a:graphicData uri="http://schemas.openxmlformats.org/drawingml/2006/picture">
-                <pic:pic xmlns:pic="http://schemas.openxmlformats.org/drawingml/2006/picture">
-                  <pic:nvPicPr>
-                    <pic:cNvPr id="1" name=""/>
-                    <pic:cNvPicPr/>
-                  </pic:nvPicPr>
-                  <pic:blipFill>
-                    <a:blip r:embed="rId15"/>
-                    <a:stretch>
-                      <a:fillRect/>
-                    </a:stretch>
-                  </pic:blipFill>
-                  <pic:spPr>
-                    <a:xfrm>
-                      <a:off x="0" y="0"/>
-                      <a:ext cx="4028047" cy="3149201"/>
-                    </a:xfrm>
-                    <a:prstGeom prst="rect">
-                      <a:avLst/>
-                    </a:prstGeom>
-                  </pic:spPr>
-                </pic:pic>
-              </a:graphicData>
-            </a:graphic>
-          </wp:inline>
-        </w:drawing>
-      </w:r>
-    </w:p>
-    <w:p>
-      <w:pPr>
-        <w:rPr>
-          <w:lang w:eastAsia="ko-KR"/>
-        </w:rPr>
-      </w:pPr>
-      <w:r>
-        <w:rPr>
-          <w:noProof/>
-          <w:lang w:eastAsia="ko-KR"/>
-        </w:rPr>
-        <w:drawing>
-          <wp:inline distT="0" distB="0" distL="0" distR="0" wp14:anchorId="5C3825BD" wp14:editId="710CBA32">
-            <wp:extent cx="4015409" cy="3139320"/>
-            <wp:effectExtent l="0" t="0" r="4445" b="4445"/>
-            <wp:docPr id="11" name="그림 11"/>
-            <wp:cNvGraphicFramePr>
-              <a:graphicFrameLocks xmlns:a="http://schemas.openxmlformats.org/drawingml/2006/main" noChangeAspect="1"/>
-            </wp:cNvGraphicFramePr>
-            <a:graphic xmlns:a="http://schemas.openxmlformats.org/drawingml/2006/main">
-              <a:graphicData uri="http://schemas.openxmlformats.org/drawingml/2006/picture">
-                <pic:pic xmlns:pic="http://schemas.openxmlformats.org/drawingml/2006/picture">
-                  <pic:nvPicPr>
-                    <pic:cNvPr id="1" name=""/>
-                    <pic:cNvPicPr/>
-                  </pic:nvPicPr>
-                  <pic:blipFill>
-                    <a:blip r:embed="rId16"/>
-                    <a:stretch>
-                      <a:fillRect/>
-                    </a:stretch>
-                  </pic:blipFill>
-                  <pic:spPr>
-                    <a:xfrm>
-                      <a:off x="0" y="0"/>
-                      <a:ext cx="4039425" cy="3158096"/>
-                    </a:xfrm>
-                    <a:prstGeom prst="rect">
-                      <a:avLst/>
-                    </a:prstGeom>
-                  </pic:spPr>
-                </pic:pic>
-              </a:graphicData>
-            </a:graphic>
-          </wp:inline>
-        </w:drawing>
-      </w:r>
-    </w:p>
-    <w:p>
-      <w:pPr>
-        <w:rPr>
-          <w:lang w:eastAsia="ko-KR"/>
-        </w:rPr>
-      </w:pPr>
-      <w:r>
-        <w:rPr>
-          <w:noProof/>
-          <w:lang w:eastAsia="ko-KR"/>
-        </w:rPr>
-        <w:lastRenderedPageBreak/>
-        <w:drawing>
-          <wp:inline distT="0" distB="0" distL="0" distR="0" wp14:anchorId="104FF7A5" wp14:editId="66DC2292">
-            <wp:extent cx="4015105" cy="3139082"/>
-            <wp:effectExtent l="0" t="0" r="4445" b="4445"/>
-            <wp:docPr id="12" name="그림 12"/>
-            <wp:cNvGraphicFramePr>
-              <a:graphicFrameLocks xmlns:a="http://schemas.openxmlformats.org/drawingml/2006/main" noChangeAspect="1"/>
-            </wp:cNvGraphicFramePr>
-            <a:graphic xmlns:a="http://schemas.openxmlformats.org/drawingml/2006/main">
-              <a:graphicData uri="http://schemas.openxmlformats.org/drawingml/2006/picture">
-                <pic:pic xmlns:pic="http://schemas.openxmlformats.org/drawingml/2006/picture">
-                  <pic:nvPicPr>
-                    <pic:cNvPr id="1" name=""/>
-                    <pic:cNvPicPr/>
-                  </pic:nvPicPr>
-                  <pic:blipFill>
-                    <a:blip r:embed="rId17"/>
-                    <a:stretch>
-                      <a:fillRect/>
-                    </a:stretch>
-                  </pic:blipFill>
-                  <pic:spPr>
-                    <a:xfrm>
-                      <a:off x="0" y="0"/>
-                      <a:ext cx="4030266" cy="3150935"/>
-                    </a:xfrm>
-                    <a:prstGeom prst="rect">
-                      <a:avLst/>
-                    </a:prstGeom>
-                  </pic:spPr>
-                </pic:pic>
-              </a:graphicData>
-            </a:graphic>
-          </wp:inline>
-        </w:drawing>
-      </w:r>
-    </w:p>
-    <w:p>
-      <w:pPr>
-        <w:rPr>
-          <w:lang w:eastAsia="ko-KR"/>
-        </w:rPr>
-      </w:pPr>
-      <w:r>
-        <w:rPr>
-          <w:noProof/>
-          <w:lang w:eastAsia="ko-KR"/>
-        </w:rPr>
-        <w:drawing>
-          <wp:inline distT="0" distB="0" distL="0" distR="0" wp14:anchorId="26272CA2" wp14:editId="47E8046A">
-            <wp:extent cx="4015409" cy="3139320"/>
-            <wp:effectExtent l="0" t="0" r="4445" b="4445"/>
-            <wp:docPr id="13" name="그림 13"/>
-            <wp:cNvGraphicFramePr>
-              <a:graphicFrameLocks xmlns:a="http://schemas.openxmlformats.org/drawingml/2006/main" noChangeAspect="1"/>
-            </wp:cNvGraphicFramePr>
-            <a:graphic xmlns:a="http://schemas.openxmlformats.org/drawingml/2006/main">
-              <a:graphicData uri="http://schemas.openxmlformats.org/drawingml/2006/picture">
-                <pic:pic xmlns:pic="http://schemas.openxmlformats.org/drawingml/2006/picture">
-                  <pic:nvPicPr>
-                    <pic:cNvPr id="1" name=""/>
-                    <pic:cNvPicPr/>
-                  </pic:nvPicPr>
-                  <pic:blipFill>
-                    <a:blip r:embed="rId18"/>
-                    <a:stretch>
-                      <a:fillRect/>
-                    </a:stretch>
-                  </pic:blipFill>
-                  <pic:spPr>
-                    <a:xfrm>
-                      <a:off x="0" y="0"/>
-                      <a:ext cx="4034125" cy="3153952"/>
-                    </a:xfrm>
-                    <a:prstGeom prst="rect">
-                      <a:avLst/>
-                    </a:prstGeom>
-                  </pic:spPr>
-                </pic:pic>
-              </a:graphicData>
-            </a:graphic>
-          </wp:inline>
-        </w:drawing>
-      </w:r>
-    </w:p>
-    <w:p>
-      <w:pPr>
-        <w:rPr>
-          <w:lang w:eastAsia="ko-KR"/>
-        </w:rPr>
-      </w:pPr>
-      <w:r>
-        <w:rPr>
-          <w:noProof/>
-          <w:lang w:eastAsia="ko-KR"/>
-        </w:rPr>
-        <w:lastRenderedPageBreak/>
-        <w:drawing>
-          <wp:inline distT="0" distB="0" distL="0" distR="0" wp14:anchorId="2AFE2DE0" wp14:editId="7432BC45">
-            <wp:extent cx="4023360" cy="3145536"/>
-            <wp:effectExtent l="0" t="0" r="0" b="0"/>
-            <wp:docPr id="14" name="그림 14"/>
-            <wp:cNvGraphicFramePr>
-              <a:graphicFrameLocks xmlns:a="http://schemas.openxmlformats.org/drawingml/2006/main" noChangeAspect="1"/>
-            </wp:cNvGraphicFramePr>
-            <a:graphic xmlns:a="http://schemas.openxmlformats.org/drawingml/2006/main">
-              <a:graphicData uri="http://schemas.openxmlformats.org/drawingml/2006/picture">
-                <pic:pic xmlns:pic="http://schemas.openxmlformats.org/drawingml/2006/picture">
-                  <pic:nvPicPr>
-                    <pic:cNvPr id="1" name=""/>
-                    <pic:cNvPicPr/>
-                  </pic:nvPicPr>
-                  <pic:blipFill>
-                    <a:blip r:embed="rId19"/>
-                    <a:stretch>
-                      <a:fillRect/>
-                    </a:stretch>
-                  </pic:blipFill>
-                  <pic:spPr>
-                    <a:xfrm>
-                      <a:off x="0" y="0"/>
-                      <a:ext cx="4038147" cy="3157096"/>
-                    </a:xfrm>
-                    <a:prstGeom prst="rect">
-                      <a:avLst/>
-                    </a:prstGeom>
-                  </pic:spPr>
-                </pic:pic>
-              </a:graphicData>
-            </a:graphic>
-          </wp:inline>
-        </w:drawing>
-      </w:r>
-    </w:p>
-    <w:p>
-      <w:pPr>
-        <w:rPr>
-          <w:lang w:eastAsia="ko-KR"/>
-        </w:rPr>
-      </w:pPr>
-      <w:proofErr w:type="spellStart"/>
-      <w:r>
-        <w:rPr>
-          <w:rFonts w:hint="eastAsia"/>
-          <w:lang w:eastAsia="ko-KR"/>
-        </w:rPr>
-        <w:t>언어팩</w:t>
-      </w:r>
-      <w:proofErr w:type="spellEnd"/>
-      <w:r>
-        <w:rPr>
-          <w:rFonts w:hint="eastAsia"/>
-          <w:lang w:eastAsia="ko-KR"/>
-        </w:rPr>
-        <w:t xml:space="preserve"> </w:t>
-      </w:r>
-      <w:r>
-        <w:rPr>
-          <w:rFonts w:hint="eastAsia"/>
-          <w:lang w:eastAsia="ko-KR"/>
-        </w:rPr>
-        <w:t>설치</w:t>
-      </w:r>
-    </w:p>
-    <w:p>
-      <w:pPr>
-        <w:rPr>
-          <w:lang w:eastAsia="ko-KR"/>
-        </w:rPr>
-      </w:pPr>
-      <w:r>
-        <w:rPr>
-          <w:noProof/>
-          <w:lang w:eastAsia="ko-KR"/>
-        </w:rPr>
-        <w:drawing>
-          <wp:inline distT="0" distB="0" distL="0" distR="0" wp14:anchorId="596D915C" wp14:editId="5B6E5EA5">
-            <wp:extent cx="4126727" cy="3226350"/>
-            <wp:effectExtent l="0" t="0" r="7620" b="0"/>
-            <wp:docPr id="15" name="그림 15"/>
-            <wp:cNvGraphicFramePr>
-              <a:graphicFrameLocks xmlns:a="http://schemas.openxmlformats.org/drawingml/2006/main" noChangeAspect="1"/>
-            </wp:cNvGraphicFramePr>
-            <a:graphic xmlns:a="http://schemas.openxmlformats.org/drawingml/2006/main">
-              <a:graphicData uri="http://schemas.openxmlformats.org/drawingml/2006/picture">
-                <pic:pic xmlns:pic="http://schemas.openxmlformats.org/drawingml/2006/picture">
-                  <pic:nvPicPr>
-                    <pic:cNvPr id="1" name=""/>
-                    <pic:cNvPicPr/>
-                  </pic:nvPicPr>
-                  <pic:blipFill>
-                    <a:blip r:embed="rId20"/>
-                    <a:stretch>
-                      <a:fillRect/>
-                    </a:stretch>
-                  </pic:blipFill>
-                  <pic:spPr>
-                    <a:xfrm>
-                      <a:off x="0" y="0"/>
-                      <a:ext cx="4140742" cy="3237307"/>
-                    </a:xfrm>
-                    <a:prstGeom prst="rect">
-                      <a:avLst/>
-                    </a:prstGeom>
-                  </pic:spPr>
-                </pic:pic>
-              </a:graphicData>
-            </a:graphic>
-          </wp:inline>
-        </w:drawing>
-      </w:r>
-    </w:p>
-    <w:p>
-      <w:pPr>
-        <w:rPr>
-          <w:lang w:eastAsia="ko-KR"/>
-        </w:rPr>
-      </w:pPr>
-      <w:r>
-        <w:rPr>
-          <w:rFonts w:hint="eastAsia"/>
-          <w:lang w:eastAsia="ko-KR"/>
-        </w:rPr>
-        <w:t>한글</w:t>
-      </w:r>
-      <w:r>
-        <w:rPr>
-          <w:rFonts w:hint="eastAsia"/>
-          <w:lang w:eastAsia="ko-KR"/>
-        </w:rPr>
-        <w:t xml:space="preserve"> </w:t>
-      </w:r>
-      <w:r>
-        <w:rPr>
-          <w:rFonts w:hint="eastAsia"/>
-          <w:lang w:eastAsia="ko-KR"/>
-        </w:rPr>
-        <w:t>설정을</w:t>
-      </w:r>
-      <w:r>
-        <w:rPr>
-          <w:rFonts w:hint="eastAsia"/>
-          <w:lang w:eastAsia="ko-KR"/>
-        </w:rPr>
-        <w:t xml:space="preserve"> </w:t>
-      </w:r>
-      <w:r>
-        <w:rPr>
-          <w:rFonts w:hint="eastAsia"/>
-          <w:lang w:eastAsia="ko-KR"/>
-        </w:rPr>
-        <w:t>놓쳤다면</w:t>
-      </w:r>
-      <w:r>
-        <w:rPr>
-          <w:rFonts w:hint="eastAsia"/>
-          <w:lang w:eastAsia="ko-KR"/>
-        </w:rPr>
-        <w:t xml:space="preserve"> </w:t>
-      </w:r>
-      <w:r>
-        <w:rPr>
-          <w:lang w:eastAsia="ko-KR"/>
-        </w:rPr>
-        <w:t>settings</w:t>
-      </w:r>
-      <w:r>
-        <w:rPr>
-          <w:rFonts w:hint="eastAsia"/>
-          <w:lang w:eastAsia="ko-KR"/>
-        </w:rPr>
-        <w:t>에서</w:t>
-      </w:r>
-      <w:r>
-        <w:rPr>
-          <w:rFonts w:hint="eastAsia"/>
-          <w:lang w:eastAsia="ko-KR"/>
-        </w:rPr>
-        <w:t xml:space="preserve"> </w:t>
-      </w:r>
-      <w:r>
-        <w:rPr>
-          <w:rFonts w:hint="eastAsia"/>
-          <w:lang w:eastAsia="ko-KR"/>
-        </w:rPr>
-        <w:t>설정해</w:t>
-      </w:r>
-      <w:r>
-        <w:rPr>
-          <w:rFonts w:hint="eastAsia"/>
-          <w:lang w:eastAsia="ko-KR"/>
-        </w:rPr>
-        <w:t xml:space="preserve"> </w:t>
-      </w:r>
-      <w:r>
-        <w:rPr>
-          <w:rFonts w:hint="eastAsia"/>
-          <w:lang w:eastAsia="ko-KR"/>
-        </w:rPr>
-        <w:t>준다</w:t>
-      </w:r>
-      <w:r>
-        <w:rPr>
-          <w:rFonts w:hint="eastAsia"/>
-          <w:lang w:eastAsia="ko-KR"/>
-        </w:rPr>
-        <w:t>.</w:t>
-      </w:r>
-    </w:p>
-    <w:p>
-      <w:pPr>
-        <w:rPr>
-          <w:lang w:eastAsia="ko-KR"/>
-        </w:rPr>
-      </w:pPr>
-      <w:r>
-        <w:rPr>
-          <w:noProof/>
-          <w:lang w:eastAsia="ko-KR"/>
-        </w:rPr>
-        <w:lastRenderedPageBreak/>
-        <w:drawing>
-          <wp:inline distT="0" distB="0" distL="0" distR="0" wp14:anchorId="3431D32F" wp14:editId="767F737C">
-            <wp:extent cx="5943600" cy="4705985"/>
+          <wp:inline distT="0" distB="0" distL="0" distR="0" wp14:anchorId="3431D32F" wp14:editId="49B655A1">
+            <wp:extent cx="3009900" cy="2383159"/>
             <wp:effectExtent l="0" t="0" r="0" b="0"/>
             <wp:docPr id="16" name="그림 16"/>
             <wp:cNvGraphicFramePr>
@@ -5101,7 +4592,7 @@
                     <pic:cNvPicPr/>
                   </pic:nvPicPr>
                   <pic:blipFill>
-                    <a:blip r:embed="rId21"/>
+                    <a:blip r:embed="rId12"/>
                     <a:stretch>
                       <a:fillRect/>
                     </a:stretch>
@@ -5109,7 +4600,7 @@
                   <pic:spPr>
                     <a:xfrm>
                       <a:off x="0" y="0"/>
-                      <a:ext cx="5943600" cy="4705985"/>
+                      <a:ext cx="3023230" cy="2393713"/>
                     </a:xfrm>
                     <a:prstGeom prst="rect">
                       <a:avLst/>
@@ -5125,28 +4616,84 @@
     <w:p>
       <w:pPr>
         <w:rPr>
+          <w:rFonts w:hint="eastAsia"/>
           <w:lang w:eastAsia="ko-KR"/>
         </w:rPr>
       </w:pPr>
       <w:r>
         <w:rPr>
+          <w:rFonts w:hint="eastAsia"/>
+          <w:lang w:eastAsia="ko-KR"/>
+        </w:rPr>
+        <w:t>사용자</w:t>
+      </w:r>
+      <w:r>
+        <w:rPr>
+          <w:rFonts w:hint="eastAsia"/>
+          <w:lang w:eastAsia="ko-KR"/>
+        </w:rPr>
+        <w:t xml:space="preserve"> </w:t>
+      </w:r>
+      <w:r>
+        <w:rPr>
+          <w:rFonts w:hint="eastAsia"/>
+          <w:lang w:eastAsia="ko-KR"/>
+        </w:rPr>
+        <w:t>정보를</w:t>
+      </w:r>
+      <w:r>
+        <w:rPr>
+          <w:rFonts w:hint="eastAsia"/>
+          <w:lang w:eastAsia="ko-KR"/>
+        </w:rPr>
+        <w:t xml:space="preserve"> </w:t>
+      </w:r>
+      <w:r>
+        <w:rPr>
+          <w:rFonts w:hint="eastAsia"/>
+          <w:lang w:eastAsia="ko-KR"/>
+        </w:rPr>
+        <w:t>설정해</w:t>
+      </w:r>
+      <w:r>
+        <w:rPr>
+          <w:rFonts w:hint="eastAsia"/>
+          <w:lang w:eastAsia="ko-KR"/>
+        </w:rPr>
+        <w:t xml:space="preserve"> </w:t>
+      </w:r>
+      <w:r>
+        <w:rPr>
+          <w:rFonts w:hint="eastAsia"/>
+          <w:lang w:eastAsia="ko-KR"/>
+        </w:rPr>
+        <w:t>준다</w:t>
+      </w:r>
+    </w:p>
+    <w:p>
+      <w:pPr>
+        <w:rPr>
+          <w:lang w:eastAsia="ko-KR"/>
+        </w:rPr>
+      </w:pPr>
+      <w:r>
+        <w:rPr>
           <w:noProof/>
           <w:lang w:eastAsia="ko-KR"/>
         </w:rPr>
-        <w:lastRenderedPageBreak/>
         <mc:AlternateContent>
           <mc:Choice Requires="wps">
             <w:drawing>
-              <wp:anchor distT="0" distB="0" distL="114300" distR="114300" simplePos="0" relativeHeight="251659264" behindDoc="0" locked="0" layoutInCell="1" allowOverlap="1" wp14:anchorId="6F3BBF0A" wp14:editId="7CD5D8E9">
+              <wp:anchor distT="0" distB="0" distL="114300" distR="114300" simplePos="0" relativeHeight="251659264" behindDoc="0" locked="0" layoutInCell="1" allowOverlap="1" wp14:anchorId="6F3BBF0A" wp14:editId="6ED0B236">
                 <wp:simplePos x="0" y="0"/>
                 <wp:positionH relativeFrom="column">
-                  <wp:posOffset>1820849</wp:posOffset>
+                  <wp:posOffset>1200150</wp:posOffset>
                 </wp:positionH>
                 <wp:positionV relativeFrom="paragraph">
-                  <wp:posOffset>935548</wp:posOffset>
+                  <wp:posOffset>595630</wp:posOffset>
                 </wp:positionV>
-                <wp:extent cx="3935895" cy="620202"/>
-                <wp:effectExtent l="0" t="0" r="26670" b="27940"/>
+                <wp:extent cx="2584450" cy="660400"/>
+                <wp:effectExtent l="0" t="0" r="25400" b="25400"/>
                 <wp:wrapNone/>
                 <wp:docPr id="18" name="직사각형 18"/>
                 <wp:cNvGraphicFramePr/>
@@ -5157,7 +4704,7 @@
                       <wps:spPr>
                         <a:xfrm>
                           <a:off x="0" y="0"/>
-                          <a:ext cx="3935895" cy="620202"/>
+                          <a:ext cx="2584450" cy="660400"/>
                         </a:xfrm>
                         <a:prstGeom prst="rect">
                           <a:avLst/>
@@ -5194,12 +4741,18 @@
                     </wps:wsp>
                   </a:graphicData>
                 </a:graphic>
+                <wp14:sizeRelH relativeFrom="margin">
+                  <wp14:pctWidth>0</wp14:pctWidth>
+                </wp14:sizeRelH>
+                <wp14:sizeRelV relativeFrom="margin">
+                  <wp14:pctHeight>0</wp14:pctHeight>
+                </wp14:sizeRelV>
               </wp:anchor>
             </w:drawing>
           </mc:Choice>
           <mc:Fallback>
             <w:pict>
-              <v:rect w14:anchorId="308BD145" id="직사각형 18" o:spid="_x0000_s1026" style="position:absolute;left:0;text-align:left;margin-left:143.35pt;margin-top:73.65pt;width:309.9pt;height:48.85pt;z-index:251659264;visibility:visible;mso-wrap-style:square;mso-wrap-distance-left:9pt;mso-wrap-distance-top:0;mso-wrap-distance-right:9pt;mso-wrap-distance-bottom:0;mso-position-horizontal:absolute;mso-position-horizontal-relative:text;mso-position-vertical:absolute;mso-position-vertical-relative:text;v-text-anchor:middle" o:gfxdata="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" filled="f" strokecolor="red" strokeweight="2pt"/>
+              <v:rect w14:anchorId="7A46DA72" id="직사각형 18" o:spid="_x0000_s1026" style="position:absolute;left:0;text-align:left;margin-left:94.5pt;margin-top:46.9pt;width:203.5pt;height:52pt;z-index:251659264;visibility:visible;mso-wrap-style:square;mso-width-percent:0;mso-height-percent:0;mso-wrap-distance-left:9pt;mso-wrap-distance-top:0;mso-wrap-distance-right:9pt;mso-wrap-distance-bottom:0;mso-position-horizontal:absolute;mso-position-horizontal-relative:text;mso-position-vertical:absolute;mso-position-vertical-relative:text;mso-width-percent:0;mso-height-percent:0;mso-width-relative:margin;mso-height-relative:margin;v-text-anchor:middle" o:gfxdata="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" filled="f" strokecolor="red" strokeweight="2pt"/>
             </w:pict>
           </mc:Fallback>
         </mc:AlternateContent>
@@ -5210,9 +4763,9 @@
           <w:lang w:eastAsia="ko-KR"/>
         </w:rPr>
         <w:drawing>
-          <wp:inline distT="0" distB="0" distL="0" distR="0" wp14:anchorId="747D51A1" wp14:editId="283BA64C">
-            <wp:extent cx="5943600" cy="4705985"/>
-            <wp:effectExtent l="0" t="0" r="0" b="0"/>
+          <wp:inline distT="0" distB="0" distL="0" distR="0" wp14:anchorId="747D51A1" wp14:editId="05B30F7E">
+            <wp:extent cx="3937805" cy="3117850"/>
+            <wp:effectExtent l="0" t="0" r="5715" b="6350"/>
             <wp:docPr id="17" name="그림 17"/>
             <wp:cNvGraphicFramePr>
               <a:graphicFrameLocks xmlns:a="http://schemas.openxmlformats.org/drawingml/2006/main" noChangeAspect="1"/>
@@ -5225,7 +4778,7 @@
                     <pic:cNvPicPr/>
                   </pic:nvPicPr>
                   <pic:blipFill>
-                    <a:blip r:embed="rId22"/>
+                    <a:blip r:embed="rId13"/>
                     <a:stretch>
                       <a:fillRect/>
                     </a:stretch>
@@ -5233,7 +4786,7 @@
                   <pic:spPr>
                     <a:xfrm>
                       <a:off x="0" y="0"/>
-                      <a:ext cx="5943600" cy="4705985"/>
+                      <a:ext cx="3945760" cy="3124149"/>
                     </a:xfrm>
                     <a:prstGeom prst="rect">
                       <a:avLst/>
@@ -5248,6 +4801,653 @@
     </w:p>
     <w:p>
       <w:pPr>
+        <w:pStyle w:val="1"/>
+        <w:rPr>
+          <w:lang w:eastAsia="ko-KR"/>
+        </w:rPr>
+      </w:pPr>
+      <w:r>
+        <w:rPr>
+          <w:rFonts w:hint="eastAsia"/>
+          <w:lang w:eastAsia="ko-KR"/>
+        </w:rPr>
+        <w:lastRenderedPageBreak/>
+        <w:t>사용법</w:t>
+      </w:r>
+    </w:p>
+    <w:p>
+      <w:pPr>
+        <w:pStyle w:val="2"/>
+        <w:rPr>
+          <w:lang w:eastAsia="ko-KR"/>
+        </w:rPr>
+      </w:pPr>
+      <w:r>
+        <w:rPr>
+          <w:rFonts w:hint="eastAsia"/>
+          <w:lang w:eastAsia="ko-KR"/>
+        </w:rPr>
+        <w:t>작업</w:t>
+      </w:r>
+      <w:r>
+        <w:rPr>
+          <w:rFonts w:hint="eastAsia"/>
+          <w:lang w:eastAsia="ko-KR"/>
+        </w:rPr>
+        <w:t xml:space="preserve"> </w:t>
+      </w:r>
+      <w:r>
+        <w:rPr>
+          <w:rFonts w:hint="eastAsia"/>
+          <w:lang w:eastAsia="ko-KR"/>
+        </w:rPr>
+        <w:t>되돌리기</w:t>
+      </w:r>
+    </w:p>
+    <w:p>
+      <w:pPr>
+        <w:pStyle w:val="3"/>
+        <w:rPr>
+          <w:lang w:eastAsia="ko-KR"/>
+        </w:rPr>
+      </w:pPr>
+      <w:proofErr w:type="spellStart"/>
+      <w:r>
+        <w:rPr>
+          <w:rFonts w:hint="eastAsia"/>
+          <w:lang w:eastAsia="ko-KR"/>
+        </w:rPr>
+        <w:t>작업트리에서</w:t>
+      </w:r>
+      <w:proofErr w:type="spellEnd"/>
+      <w:r>
+        <w:rPr>
+          <w:rFonts w:hint="eastAsia"/>
+          <w:lang w:eastAsia="ko-KR"/>
+        </w:rPr>
+        <w:t xml:space="preserve"> </w:t>
+      </w:r>
+      <w:r>
+        <w:rPr>
+          <w:rFonts w:hint="eastAsia"/>
+          <w:lang w:eastAsia="ko-KR"/>
+        </w:rPr>
+        <w:t>수정한</w:t>
+      </w:r>
+      <w:r>
+        <w:rPr>
+          <w:rFonts w:hint="eastAsia"/>
+          <w:lang w:eastAsia="ko-KR"/>
+        </w:rPr>
+        <w:t xml:space="preserve"> </w:t>
+      </w:r>
+      <w:r>
+        <w:rPr>
+          <w:rFonts w:hint="eastAsia"/>
+          <w:lang w:eastAsia="ko-KR"/>
+        </w:rPr>
+        <w:t>파일</w:t>
+      </w:r>
+      <w:r>
+        <w:rPr>
+          <w:rFonts w:hint="eastAsia"/>
+          <w:lang w:eastAsia="ko-KR"/>
+        </w:rPr>
+        <w:t xml:space="preserve"> </w:t>
+      </w:r>
+      <w:r>
+        <w:rPr>
+          <w:rFonts w:hint="eastAsia"/>
+          <w:lang w:eastAsia="ko-KR"/>
+        </w:rPr>
+        <w:t>되돌리기</w:t>
+      </w:r>
+    </w:p>
+    <w:p>
+      <w:pPr>
+        <w:rPr>
+          <w:lang w:eastAsia="ko-KR"/>
+        </w:rPr>
+      </w:pPr>
+      <w:r>
+        <w:rPr>
+          <w:rFonts w:hint="eastAsia"/>
+          <w:lang w:eastAsia="ko-KR"/>
+        </w:rPr>
+        <w:t>g</w:t>
+      </w:r>
+      <w:r>
+        <w:rPr>
+          <w:lang w:eastAsia="ko-KR"/>
+        </w:rPr>
+        <w:t>it checkout -- &lt;file name&gt;</w:t>
+      </w:r>
+    </w:p>
+    <w:p>
+      <w:pPr>
+        <w:pStyle w:val="3"/>
+        <w:rPr>
+          <w:lang w:eastAsia="ko-KR"/>
+        </w:rPr>
+      </w:pPr>
+      <w:r>
+        <w:rPr>
+          <w:rFonts w:hint="eastAsia"/>
+          <w:lang w:eastAsia="ko-KR"/>
+        </w:rPr>
+        <w:t>s</w:t>
+      </w:r>
+      <w:r>
+        <w:rPr>
+          <w:lang w:eastAsia="ko-KR"/>
+        </w:rPr>
+        <w:t xml:space="preserve">taging </w:t>
+      </w:r>
+      <w:r>
+        <w:rPr>
+          <w:rFonts w:hint="eastAsia"/>
+          <w:lang w:eastAsia="ko-KR"/>
+        </w:rPr>
+        <w:t>되돌리기</w:t>
+      </w:r>
+    </w:p>
+    <w:p>
+      <w:pPr>
+        <w:rPr>
+          <w:lang w:eastAsia="ko-KR"/>
+        </w:rPr>
+      </w:pPr>
+      <w:r>
+        <w:rPr>
+          <w:rFonts w:hint="eastAsia"/>
+          <w:lang w:eastAsia="ko-KR"/>
+        </w:rPr>
+        <w:t>g</w:t>
+      </w:r>
+      <w:r>
+        <w:rPr>
+          <w:lang w:eastAsia="ko-KR"/>
+        </w:rPr>
+        <w:t>it reset HEAD &lt;file name&gt;</w:t>
+      </w:r>
+    </w:p>
+    <w:p>
+      <w:pPr>
+        <w:rPr>
+          <w:rFonts w:hint="eastAsia"/>
+          <w:lang w:eastAsia="ko-KR"/>
+        </w:rPr>
+      </w:pPr>
+      <w:r>
+        <w:rPr>
+          <w:rFonts w:hint="eastAsia"/>
+          <w:lang w:eastAsia="ko-KR"/>
+        </w:rPr>
+        <w:t>H</w:t>
+      </w:r>
+      <w:r>
+        <w:rPr>
+          <w:lang w:eastAsia="ko-KR"/>
+        </w:rPr>
+        <w:t xml:space="preserve">EAD </w:t>
+      </w:r>
+      <w:r>
+        <w:rPr>
+          <w:rFonts w:hint="eastAsia"/>
+          <w:lang w:eastAsia="ko-KR"/>
+        </w:rPr>
+        <w:t>다음에</w:t>
+      </w:r>
+      <w:r>
+        <w:rPr>
+          <w:rFonts w:hint="eastAsia"/>
+          <w:lang w:eastAsia="ko-KR"/>
+        </w:rPr>
+        <w:t xml:space="preserve"> </w:t>
+      </w:r>
+      <w:r>
+        <w:rPr>
+          <w:rFonts w:hint="eastAsia"/>
+          <w:lang w:eastAsia="ko-KR"/>
+        </w:rPr>
+        <w:t>파일</w:t>
+      </w:r>
+      <w:r>
+        <w:rPr>
+          <w:rFonts w:hint="eastAsia"/>
+          <w:lang w:eastAsia="ko-KR"/>
+        </w:rPr>
+        <w:t xml:space="preserve"> </w:t>
+      </w:r>
+      <w:r>
+        <w:rPr>
+          <w:rFonts w:hint="eastAsia"/>
+          <w:lang w:eastAsia="ko-KR"/>
+        </w:rPr>
+        <w:t>이름을</w:t>
+      </w:r>
+      <w:r>
+        <w:rPr>
+          <w:rFonts w:hint="eastAsia"/>
+          <w:lang w:eastAsia="ko-KR"/>
+        </w:rPr>
+        <w:t xml:space="preserve"> </w:t>
+      </w:r>
+      <w:r>
+        <w:rPr>
+          <w:rFonts w:hint="eastAsia"/>
+          <w:lang w:eastAsia="ko-KR"/>
+        </w:rPr>
+        <w:t>지정하지</w:t>
+      </w:r>
+      <w:r>
+        <w:rPr>
+          <w:rFonts w:hint="eastAsia"/>
+          <w:lang w:eastAsia="ko-KR"/>
+        </w:rPr>
+        <w:t xml:space="preserve"> </w:t>
+      </w:r>
+      <w:r>
+        <w:rPr>
+          <w:rFonts w:hint="eastAsia"/>
+          <w:lang w:eastAsia="ko-KR"/>
+        </w:rPr>
+        <w:t>않으면</w:t>
+      </w:r>
+      <w:r>
+        <w:rPr>
+          <w:rFonts w:hint="eastAsia"/>
+          <w:lang w:eastAsia="ko-KR"/>
+        </w:rPr>
+        <w:t xml:space="preserve"> </w:t>
+      </w:r>
+      <w:r>
+        <w:rPr>
+          <w:rFonts w:hint="eastAsia"/>
+          <w:lang w:eastAsia="ko-KR"/>
+        </w:rPr>
+        <w:t>스테이지에</w:t>
+      </w:r>
+      <w:r>
+        <w:rPr>
+          <w:rFonts w:hint="eastAsia"/>
+          <w:lang w:eastAsia="ko-KR"/>
+        </w:rPr>
+        <w:t xml:space="preserve"> </w:t>
+      </w:r>
+      <w:r>
+        <w:rPr>
+          <w:rFonts w:hint="eastAsia"/>
+          <w:lang w:eastAsia="ko-KR"/>
+        </w:rPr>
+        <w:t>있는</w:t>
+      </w:r>
+      <w:r>
+        <w:rPr>
+          <w:rFonts w:hint="eastAsia"/>
+          <w:lang w:eastAsia="ko-KR"/>
+        </w:rPr>
+        <w:t xml:space="preserve"> </w:t>
+      </w:r>
+      <w:r>
+        <w:rPr>
+          <w:rFonts w:hint="eastAsia"/>
+          <w:lang w:eastAsia="ko-KR"/>
+        </w:rPr>
+        <w:t>모든</w:t>
+      </w:r>
+      <w:r>
+        <w:rPr>
+          <w:rFonts w:hint="eastAsia"/>
+          <w:lang w:eastAsia="ko-KR"/>
+        </w:rPr>
+        <w:t xml:space="preserve"> </w:t>
+      </w:r>
+      <w:r>
+        <w:rPr>
+          <w:rFonts w:hint="eastAsia"/>
+          <w:lang w:eastAsia="ko-KR"/>
+        </w:rPr>
+        <w:t>파일을</w:t>
+      </w:r>
+      <w:r>
+        <w:rPr>
+          <w:rFonts w:hint="eastAsia"/>
+          <w:lang w:eastAsia="ko-KR"/>
+        </w:rPr>
+        <w:t xml:space="preserve"> </w:t>
+      </w:r>
+      <w:r>
+        <w:rPr>
+          <w:rFonts w:hint="eastAsia"/>
+          <w:lang w:eastAsia="ko-KR"/>
+        </w:rPr>
+        <w:t>되돌린다</w:t>
+      </w:r>
+      <w:r>
+        <w:rPr>
+          <w:rFonts w:hint="eastAsia"/>
+          <w:lang w:eastAsia="ko-KR"/>
+        </w:rPr>
+        <w:t>.</w:t>
+      </w:r>
+    </w:p>
+    <w:p>
+      <w:pPr>
+        <w:pStyle w:val="3"/>
+        <w:rPr>
+          <w:lang w:eastAsia="ko-KR"/>
+        </w:rPr>
+      </w:pPr>
+      <w:r>
+        <w:rPr>
+          <w:rFonts w:hint="eastAsia"/>
+          <w:lang w:eastAsia="ko-KR"/>
+        </w:rPr>
+        <w:t>최신</w:t>
+      </w:r>
+      <w:r>
+        <w:rPr>
+          <w:rFonts w:hint="eastAsia"/>
+          <w:lang w:eastAsia="ko-KR"/>
+        </w:rPr>
+        <w:t xml:space="preserve"> </w:t>
+      </w:r>
+      <w:proofErr w:type="spellStart"/>
+      <w:r>
+        <w:rPr>
+          <w:rFonts w:hint="eastAsia"/>
+          <w:lang w:eastAsia="ko-KR"/>
+        </w:rPr>
+        <w:t>커밋</w:t>
+      </w:r>
+      <w:proofErr w:type="spellEnd"/>
+      <w:r>
+        <w:rPr>
+          <w:rFonts w:hint="eastAsia"/>
+          <w:lang w:eastAsia="ko-KR"/>
+        </w:rPr>
+        <w:t xml:space="preserve"> </w:t>
+      </w:r>
+      <w:r>
+        <w:rPr>
+          <w:rFonts w:hint="eastAsia"/>
+          <w:lang w:eastAsia="ko-KR"/>
+        </w:rPr>
+        <w:t>되돌리기</w:t>
+      </w:r>
+    </w:p>
+    <w:p>
+      <w:pPr>
+        <w:rPr>
+          <w:lang w:eastAsia="ko-KR"/>
+        </w:rPr>
+      </w:pPr>
+      <w:r>
+        <w:rPr>
+          <w:rFonts w:hint="eastAsia"/>
+          <w:lang w:eastAsia="ko-KR"/>
+        </w:rPr>
+        <w:t>g</w:t>
+      </w:r>
+      <w:r>
+        <w:rPr>
+          <w:lang w:eastAsia="ko-KR"/>
+        </w:rPr>
+        <w:t>it reset HEAD^</w:t>
+      </w:r>
+    </w:p>
+    <w:p>
+      <w:pPr>
+        <w:rPr>
+          <w:rFonts w:hint="eastAsia"/>
+          <w:lang w:eastAsia="ko-KR"/>
+        </w:rPr>
+      </w:pPr>
+      <w:r>
+        <w:rPr>
+          <w:rFonts w:hint="eastAsia"/>
+          <w:lang w:eastAsia="ko-KR"/>
+        </w:rPr>
+        <w:t>H</w:t>
+      </w:r>
+      <w:r>
+        <w:rPr>
+          <w:lang w:eastAsia="ko-KR"/>
+        </w:rPr>
+        <w:t>EAD^</w:t>
+      </w:r>
+      <w:r>
+        <w:rPr>
+          <w:rFonts w:hint="eastAsia"/>
+          <w:lang w:eastAsia="ko-KR"/>
+        </w:rPr>
+        <w:t>는</w:t>
+      </w:r>
+      <w:r>
+        <w:rPr>
+          <w:rFonts w:hint="eastAsia"/>
+          <w:lang w:eastAsia="ko-KR"/>
+        </w:rPr>
+        <w:t xml:space="preserve"> </w:t>
+      </w:r>
+      <w:r>
+        <w:rPr>
+          <w:rFonts w:hint="eastAsia"/>
+          <w:lang w:eastAsia="ko-KR"/>
+        </w:rPr>
+        <w:t>현재</w:t>
+      </w:r>
+      <w:r>
+        <w:rPr>
+          <w:rFonts w:hint="eastAsia"/>
+          <w:lang w:eastAsia="ko-KR"/>
+        </w:rPr>
+        <w:t xml:space="preserve"> </w:t>
+      </w:r>
+      <w:r>
+        <w:rPr>
+          <w:lang w:eastAsia="ko-KR"/>
+        </w:rPr>
+        <w:t>HEAD</w:t>
+      </w:r>
+      <w:r>
+        <w:rPr>
+          <w:rFonts w:hint="eastAsia"/>
+          <w:lang w:eastAsia="ko-KR"/>
+        </w:rPr>
+        <w:t>가</w:t>
+      </w:r>
+      <w:r>
+        <w:rPr>
+          <w:rFonts w:hint="eastAsia"/>
+          <w:lang w:eastAsia="ko-KR"/>
+        </w:rPr>
+        <w:t xml:space="preserve"> </w:t>
+      </w:r>
+      <w:r>
+        <w:rPr>
+          <w:rFonts w:hint="eastAsia"/>
+          <w:lang w:eastAsia="ko-KR"/>
+        </w:rPr>
+        <w:t>가리키는</w:t>
+      </w:r>
+      <w:r>
+        <w:rPr>
+          <w:rFonts w:hint="eastAsia"/>
+          <w:lang w:eastAsia="ko-KR"/>
+        </w:rPr>
+        <w:t xml:space="preserve"> </w:t>
+      </w:r>
+      <w:proofErr w:type="spellStart"/>
+      <w:r>
+        <w:rPr>
+          <w:rFonts w:hint="eastAsia"/>
+          <w:lang w:eastAsia="ko-KR"/>
+        </w:rPr>
+        <w:t>브랜치의</w:t>
+      </w:r>
+      <w:proofErr w:type="spellEnd"/>
+      <w:r>
+        <w:rPr>
+          <w:rFonts w:hint="eastAsia"/>
+          <w:lang w:eastAsia="ko-KR"/>
+        </w:rPr>
+        <w:t xml:space="preserve"> </w:t>
+      </w:r>
+      <w:r>
+        <w:rPr>
+          <w:rFonts w:hint="eastAsia"/>
+          <w:lang w:eastAsia="ko-KR"/>
+        </w:rPr>
+        <w:t>최신</w:t>
+      </w:r>
+      <w:r>
+        <w:rPr>
+          <w:rFonts w:hint="eastAsia"/>
+          <w:lang w:eastAsia="ko-KR"/>
+        </w:rPr>
+        <w:t xml:space="preserve"> </w:t>
+      </w:r>
+      <w:proofErr w:type="spellStart"/>
+      <w:r>
+        <w:rPr>
+          <w:rFonts w:hint="eastAsia"/>
+          <w:lang w:eastAsia="ko-KR"/>
+        </w:rPr>
+        <w:t>커밋을</w:t>
+      </w:r>
+      <w:proofErr w:type="spellEnd"/>
+      <w:r>
+        <w:rPr>
+          <w:rFonts w:hint="eastAsia"/>
+          <w:lang w:eastAsia="ko-KR"/>
+        </w:rPr>
+        <w:t xml:space="preserve"> </w:t>
+      </w:r>
+      <w:r>
+        <w:rPr>
+          <w:rFonts w:hint="eastAsia"/>
+          <w:lang w:eastAsia="ko-KR"/>
+        </w:rPr>
+        <w:t>가리킨다</w:t>
+      </w:r>
+      <w:r>
+        <w:rPr>
+          <w:rFonts w:hint="eastAsia"/>
+          <w:lang w:eastAsia="ko-KR"/>
+        </w:rPr>
+        <w:t>.</w:t>
+      </w:r>
+      <w:r>
+        <w:rPr>
+          <w:lang w:eastAsia="ko-KR"/>
+        </w:rPr>
+        <w:t xml:space="preserve"> </w:t>
+      </w:r>
+      <w:r>
+        <w:rPr>
+          <w:rFonts w:hint="eastAsia"/>
+          <w:lang w:eastAsia="ko-KR"/>
+        </w:rPr>
+        <w:t>최근</w:t>
+      </w:r>
+      <w:r>
+        <w:rPr>
+          <w:rFonts w:hint="eastAsia"/>
+          <w:lang w:eastAsia="ko-KR"/>
+        </w:rPr>
+        <w:t xml:space="preserve"> </w:t>
+      </w:r>
+      <w:r>
+        <w:rPr>
+          <w:lang w:eastAsia="ko-KR"/>
+        </w:rPr>
+        <w:t>3</w:t>
+      </w:r>
+      <w:r>
+        <w:rPr>
+          <w:rFonts w:hint="eastAsia"/>
+          <w:lang w:eastAsia="ko-KR"/>
+        </w:rPr>
+        <w:t>개의</w:t>
+      </w:r>
+      <w:r>
+        <w:rPr>
+          <w:rFonts w:hint="eastAsia"/>
+          <w:lang w:eastAsia="ko-KR"/>
+        </w:rPr>
+        <w:t xml:space="preserve"> </w:t>
+      </w:r>
+      <w:proofErr w:type="spellStart"/>
+      <w:r>
+        <w:rPr>
+          <w:rFonts w:hint="eastAsia"/>
+          <w:lang w:eastAsia="ko-KR"/>
+        </w:rPr>
+        <w:t>커밋을</w:t>
+      </w:r>
+      <w:proofErr w:type="spellEnd"/>
+      <w:r>
+        <w:rPr>
+          <w:rFonts w:hint="eastAsia"/>
+          <w:lang w:eastAsia="ko-KR"/>
+        </w:rPr>
+        <w:t xml:space="preserve"> </w:t>
+      </w:r>
+      <w:r>
+        <w:rPr>
+          <w:rFonts w:hint="eastAsia"/>
+          <w:lang w:eastAsia="ko-KR"/>
+        </w:rPr>
+        <w:t>취소하려면</w:t>
+      </w:r>
+      <w:r>
+        <w:rPr>
+          <w:rFonts w:hint="eastAsia"/>
+          <w:lang w:eastAsia="ko-KR"/>
+        </w:rPr>
+        <w:t xml:space="preserve"> </w:t>
+      </w:r>
+      <w:r>
+        <w:rPr>
+          <w:lang w:eastAsia="ko-KR"/>
+        </w:rPr>
+        <w:t>$git reset HEAD~3</w:t>
+      </w:r>
+      <w:r>
+        <w:rPr>
+          <w:rFonts w:hint="eastAsia"/>
+          <w:lang w:eastAsia="ko-KR"/>
+        </w:rPr>
+        <w:t>처럼</w:t>
+      </w:r>
+      <w:r>
+        <w:rPr>
+          <w:rFonts w:hint="eastAsia"/>
+          <w:lang w:eastAsia="ko-KR"/>
+        </w:rPr>
+        <w:t xml:space="preserve"> </w:t>
+      </w:r>
+      <w:r>
+        <w:rPr>
+          <w:rFonts w:hint="eastAsia"/>
+          <w:lang w:eastAsia="ko-KR"/>
+        </w:rPr>
+        <w:t>사용한다</w:t>
+      </w:r>
+      <w:r>
+        <w:rPr>
+          <w:rFonts w:hint="eastAsia"/>
+          <w:lang w:eastAsia="ko-KR"/>
+        </w:rPr>
+        <w:t>.</w:t>
+      </w:r>
+      <w:bookmarkStart w:id="4" w:name="_GoBack"/>
+      <w:bookmarkEnd w:id="4"/>
+    </w:p>
+    <w:p>
+      <w:pPr>
         <w:rPr>
           <w:lang w:eastAsia="ko-KR"/>
         </w:rPr>
@@ -5256,6 +5456,50 @@
     <w:p>
       <w:pPr>
         <w:rPr>
+          <w:lang w:eastAsia="ko-KR"/>
+        </w:rPr>
+      </w:pPr>
+    </w:p>
+    <w:p>
+      <w:pPr>
+        <w:rPr>
+          <w:lang w:eastAsia="ko-KR"/>
+        </w:rPr>
+      </w:pPr>
+    </w:p>
+    <w:p>
+      <w:pPr>
+        <w:rPr>
+          <w:lang w:eastAsia="ko-KR"/>
+        </w:rPr>
+      </w:pPr>
+    </w:p>
+    <w:p>
+      <w:pPr>
+        <w:rPr>
+          <w:lang w:eastAsia="ko-KR"/>
+        </w:rPr>
+      </w:pPr>
+    </w:p>
+    <w:p>
+      <w:pPr>
+        <w:rPr>
+          <w:lang w:eastAsia="ko-KR"/>
+        </w:rPr>
+      </w:pPr>
+    </w:p>
+    <w:p>
+      <w:pPr>
+        <w:rPr>
+          <w:rFonts w:hint="eastAsia"/>
+          <w:lang w:eastAsia="ko-KR"/>
+        </w:rPr>
+      </w:pPr>
+    </w:p>
+    <w:p>
+      <w:pPr>
+        <w:rPr>
+          <w:rFonts w:hint="eastAsia"/>
           <w:lang w:eastAsia="ko-KR"/>
         </w:rPr>
       </w:pPr>
@@ -5267,8 +5511,8 @@
           <w:lang w:eastAsia="ko-KR"/>
         </w:rPr>
       </w:pPr>
-      <w:bookmarkStart w:id="10" w:name="_Toc21592083"/>
-      <w:bookmarkStart w:id="11" w:name="_Toc29491387"/>
+      <w:bookmarkStart w:id="5" w:name="_Toc21592083"/>
+      <w:bookmarkStart w:id="6" w:name="_Toc29491387"/>
       <w:r>
         <w:rPr>
           <w:rFonts w:hint="eastAsia"/>
@@ -5276,8 +5520,8 @@
         </w:rPr>
         <w:t>사용법</w:t>
       </w:r>
-      <w:bookmarkEnd w:id="10"/>
-      <w:bookmarkEnd w:id="11"/>
+      <w:bookmarkEnd w:id="5"/>
+      <w:bookmarkEnd w:id="6"/>
     </w:p>
     <w:p>
       <w:pPr>
@@ -5286,7 +5530,7 @@
           <w:lang w:eastAsia="ko-KR"/>
         </w:rPr>
       </w:pPr>
-      <w:bookmarkStart w:id="12" w:name="_Toc29491388"/>
+      <w:bookmarkStart w:id="7" w:name="_Toc29491388"/>
       <w:r>
         <w:rPr>
           <w:rFonts w:hint="eastAsia"/>
@@ -5294,7 +5538,7 @@
         </w:rPr>
         <w:t>Command</w:t>
       </w:r>
-      <w:bookmarkEnd w:id="12"/>
+      <w:bookmarkEnd w:id="7"/>
     </w:p>
     <w:p>
       <w:pPr>
@@ -5347,6 +5591,7 @@
           <w:rFonts w:hint="eastAsia"/>
           <w:lang w:eastAsia="ko-KR"/>
         </w:rPr>
+        <w:lastRenderedPageBreak/>
         <w:t>add</w:t>
       </w:r>
     </w:p>
@@ -5520,7 +5765,6 @@
           <w:rFonts w:hint="eastAsia"/>
           <w:lang w:eastAsia="ko-KR"/>
         </w:rPr>
-        <w:lastRenderedPageBreak/>
         <w:t xml:space="preserve">[--all]: </w:t>
       </w:r>
       <w:proofErr w:type="spellStart"/>
@@ -7925,6 +8169,7 @@
         <w:rPr>
           <w:lang w:eastAsia="ko-KR"/>
         </w:rPr>
+        <w:lastRenderedPageBreak/>
         <w:t xml:space="preserve">[-d]: </w:t>
       </w:r>
       <w:proofErr w:type="spellStart"/>
@@ -7982,7 +8227,6 @@
         <w:rPr>
           <w:lang w:eastAsia="ko-KR"/>
         </w:rPr>
-        <w:lastRenderedPageBreak/>
         <w:t>[-D]:</w:t>
       </w:r>
       <w:r>
@@ -10014,6 +10258,7 @@
           <w:rFonts w:hint="eastAsia"/>
           <w:lang w:eastAsia="ko-KR"/>
         </w:rPr>
+        <w:lastRenderedPageBreak/>
         <w:t>[</w:t>
       </w:r>
       <w:r>
@@ -10142,7 +10387,6 @@
         <w:rPr>
           <w:lang w:eastAsia="ko-KR"/>
         </w:rPr>
-        <w:lastRenderedPageBreak/>
         <w:t xml:space="preserve">[--filename]: </w:t>
       </w:r>
       <w:r>
@@ -10466,8 +10710,6 @@
         <w:br/>
         <w:t>git checkout -- signalTm.cpp</w:t>
       </w:r>
-      <w:bookmarkStart w:id="13" w:name="_GoBack"/>
-      <w:bookmarkEnd w:id="13"/>
     </w:p>
     <w:p>
       <w:pPr>
@@ -11022,7 +11264,7 @@
                     </pic:cNvPicPr>
                   </pic:nvPicPr>
                   <pic:blipFill>
-                    <a:blip r:embed="rId23">
+                    <a:blip r:embed="rId14">
                       <a:extLst>
                         <a:ext uri="{28A0092B-C50C-407E-A947-70E740481C1C}">
                           <a14:useLocalDpi xmlns:a14="http://schemas.microsoft.com/office/drawing/2010/main" val="0"/>
@@ -11065,6 +11307,7 @@
         <w:rPr>
           <w:lang w:eastAsia="ko-KR"/>
         </w:rPr>
+        <w:lastRenderedPageBreak/>
         <w:t>commit</w:t>
       </w:r>
     </w:p>
@@ -11436,12 +11679,6 @@
           <w:lang w:eastAsia="ko-KR"/>
         </w:rPr>
         <w:br/>
-      </w:r>
-      <w:r>
-        <w:rPr>
-          <w:lang w:eastAsia="ko-KR"/>
-        </w:rPr>
-        <w:lastRenderedPageBreak/>
         <w:t>git add --all</w:t>
       </w:r>
       <w:r>
@@ -11745,7 +11982,7 @@
         </w:rPr>
         <w:t xml:space="preserve"> </w:t>
       </w:r>
-      <w:hyperlink r:id="rId24" w:history="1">
+      <w:hyperlink r:id="rId15" w:history="1">
         <w:r>
           <w:rPr>
             <w:rStyle w:val="a6"/>
@@ -12189,7 +12426,7 @@
                     </pic:cNvPicPr>
                   </pic:nvPicPr>
                   <pic:blipFill>
-                    <a:blip r:embed="rId25">
+                    <a:blip r:embed="rId16">
                       <a:extLst>
                         <a:ext uri="{28A0092B-C50C-407E-A947-70E740481C1C}">
                           <a14:useLocalDpi xmlns:a14="http://schemas.microsoft.com/office/drawing/2010/main" val="0"/>
@@ -13391,7 +13628,7 @@
                     </pic:cNvPicPr>
                   </pic:nvPicPr>
                   <pic:blipFill>
-                    <a:blip r:embed="rId26">
+                    <a:blip r:embed="rId17">
                       <a:extLst>
                         <a:ext uri="{28A0092B-C50C-407E-A947-70E740481C1C}">
                           <a14:useLocalDpi xmlns:a14="http://schemas.microsoft.com/office/drawing/2010/main" val="0"/>
@@ -15708,7 +15945,7 @@
                     </pic:cNvPicPr>
                   </pic:nvPicPr>
                   <pic:blipFill>
-                    <a:blip r:embed="rId27">
+                    <a:blip r:embed="rId18">
                       <a:extLst>
                         <a:ext uri="{28A0092B-C50C-407E-A947-70E740481C1C}">
                           <a14:useLocalDpi xmlns:a14="http://schemas.microsoft.com/office/drawing/2010/main" val="0"/>
@@ -20095,7 +20332,7 @@
                     </pic:cNvPicPr>
                   </pic:nvPicPr>
                   <pic:blipFill>
-                    <a:blip r:embed="rId28">
+                    <a:blip r:embed="rId19">
                       <a:extLst>
                         <a:ext uri="{28A0092B-C50C-407E-A947-70E740481C1C}">
                           <a14:useLocalDpi xmlns:a14="http://schemas.microsoft.com/office/drawing/2010/main" val="0"/>
@@ -20155,7 +20392,7 @@
                     </pic:cNvPicPr>
                   </pic:nvPicPr>
                   <pic:blipFill>
-                    <a:blip r:embed="rId29">
+                    <a:blip r:embed="rId20">
                       <a:extLst>
                         <a:ext uri="{28A0092B-C50C-407E-A947-70E740481C1C}">
                           <a14:useLocalDpi xmlns:a14="http://schemas.microsoft.com/office/drawing/2010/main" val="0"/>
@@ -20215,7 +20452,7 @@
                     </pic:cNvPicPr>
                   </pic:nvPicPr>
                   <pic:blipFill>
-                    <a:blip r:embed="rId30">
+                    <a:blip r:embed="rId21">
                       <a:extLst>
                         <a:ext uri="{28A0092B-C50C-407E-A947-70E740481C1C}">
                           <a14:useLocalDpi xmlns:a14="http://schemas.microsoft.com/office/drawing/2010/main" val="0"/>
@@ -21623,7 +21860,7 @@
         </w:rPr>
         <w:t xml:space="preserve">git submodule add </w:t>
       </w:r>
-      <w:hyperlink r:id="rId31" w:history="1">
+      <w:hyperlink r:id="rId22" w:history="1">
         <w:r>
           <w:rPr>
             <w:rStyle w:val="a6"/>
@@ -21787,7 +22024,7 @@
                     </pic:cNvPicPr>
                   </pic:nvPicPr>
                   <pic:blipFill>
-                    <a:blip r:embed="rId32">
+                    <a:blip r:embed="rId23">
                       <a:extLst>
                         <a:ext uri="{28A0092B-C50C-407E-A947-70E740481C1C}">
                           <a14:useLocalDpi xmlns:a14="http://schemas.microsoft.com/office/drawing/2010/main" val="0"/>
@@ -22307,7 +22544,7 @@
           <w:lang w:eastAsia="ko-KR"/>
         </w:rPr>
       </w:pPr>
-      <w:bookmarkStart w:id="14" w:name="_Toc29491389"/>
+      <w:bookmarkStart w:id="8" w:name="_Toc29491389"/>
       <w:r>
         <w:rPr>
           <w:rFonts w:hint="eastAsia"/>
@@ -22412,7 +22649,7 @@
         </w:rPr>
         <w:t>)</w:t>
       </w:r>
-      <w:bookmarkEnd w:id="14"/>
+      <w:bookmarkEnd w:id="8"/>
     </w:p>
     <w:p>
       <w:pPr>
@@ -22421,7 +22658,7 @@
           <w:lang w:eastAsia="ko-KR"/>
         </w:rPr>
       </w:pPr>
-      <w:bookmarkStart w:id="15" w:name="_Toc29491390"/>
+      <w:bookmarkStart w:id="9" w:name="_Toc29491390"/>
       <w:r>
         <w:rPr>
           <w:rFonts w:hint="eastAsia"/>
@@ -22485,7 +22722,7 @@
         </w:rPr>
         <w:t>선택</w:t>
       </w:r>
-      <w:bookmarkEnd w:id="15"/>
+      <w:bookmarkEnd w:id="9"/>
     </w:p>
     <w:p>
       <w:pPr>
@@ -22518,7 +22755,7 @@
                     </pic:cNvPicPr>
                   </pic:nvPicPr>
                   <pic:blipFill>
-                    <a:blip r:embed="rId33">
+                    <a:blip r:embed="rId24">
                       <a:extLst>
                         <a:ext uri="{28A0092B-C50C-407E-A947-70E740481C1C}">
                           <a14:useLocalDpi xmlns:a14="http://schemas.microsoft.com/office/drawing/2010/main" val="0"/>
@@ -29222,7 +29459,7 @@
           <w:lang w:eastAsia="ko-KR"/>
         </w:rPr>
       </w:pPr>
-      <w:bookmarkStart w:id="16" w:name="_Toc29491391"/>
+      <w:bookmarkStart w:id="10" w:name="_Toc29491391"/>
       <w:r>
         <w:rPr>
           <w:rFonts w:hint="eastAsia"/>
@@ -29287,7 +29524,7 @@
         </w:rPr>
         <w:t>차트</w:t>
       </w:r>
-      <w:bookmarkEnd w:id="16"/>
+      <w:bookmarkEnd w:id="10"/>
     </w:p>
     <w:p>
       <w:pPr>
@@ -29375,7 +29612,7 @@
                     </pic:cNvPicPr>
                   </pic:nvPicPr>
                   <pic:blipFill>
-                    <a:blip r:embed="rId34">
+                    <a:blip r:embed="rId25">
                       <a:extLst>
                         <a:ext uri="{28A0092B-C50C-407E-A947-70E740481C1C}">
                           <a14:useLocalDpi xmlns:a14="http://schemas.microsoft.com/office/drawing/2010/main" val="0"/>
@@ -29421,7 +29658,7 @@
           <w:lang w:eastAsia="ko-KR"/>
         </w:rPr>
       </w:pPr>
-      <w:bookmarkStart w:id="17" w:name="_Toc29491392"/>
+      <w:bookmarkStart w:id="11" w:name="_Toc29491392"/>
       <w:r>
         <w:rPr>
           <w:rFonts w:hint="eastAsia"/>
@@ -29487,7 +29724,7 @@
         </w:rPr>
         <w:t>사용</w:t>
       </w:r>
-      <w:bookmarkEnd w:id="17"/>
+      <w:bookmarkEnd w:id="11"/>
     </w:p>
     <w:p>
       <w:pPr>
@@ -30022,7 +30259,7 @@
                     </pic:cNvPicPr>
                   </pic:nvPicPr>
                   <pic:blipFill>
-                    <a:blip r:embed="rId35">
+                    <a:blip r:embed="rId26">
                       <a:extLst>
                         <a:ext uri="{28A0092B-C50C-407E-A947-70E740481C1C}">
                           <a14:useLocalDpi xmlns:a14="http://schemas.microsoft.com/office/drawing/2010/main" val="0"/>
@@ -30083,7 +30320,7 @@
                     </pic:cNvPicPr>
                   </pic:nvPicPr>
                   <pic:blipFill>
-                    <a:blip r:embed="rId36">
+                    <a:blip r:embed="rId27">
                       <a:extLst>
                         <a:ext uri="{28A0092B-C50C-407E-A947-70E740481C1C}">
                           <a14:useLocalDpi xmlns:a14="http://schemas.microsoft.com/office/drawing/2010/main" val="0"/>
@@ -30144,7 +30381,7 @@
                     </pic:cNvPicPr>
                   </pic:nvPicPr>
                   <pic:blipFill>
-                    <a:blip r:embed="rId37">
+                    <a:blip r:embed="rId28">
                       <a:extLst>
                         <a:ext uri="{28A0092B-C50C-407E-A947-70E740481C1C}">
                           <a14:useLocalDpi xmlns:a14="http://schemas.microsoft.com/office/drawing/2010/main" val="0"/>
@@ -30299,7 +30536,7 @@
                     </pic:cNvPicPr>
                   </pic:nvPicPr>
                   <pic:blipFill>
-                    <a:blip r:embed="rId38">
+                    <a:blip r:embed="rId29">
                       <a:extLst>
                         <a:ext uri="{28A0092B-C50C-407E-A947-70E740481C1C}">
                           <a14:useLocalDpi xmlns:a14="http://schemas.microsoft.com/office/drawing/2010/main" val="0"/>
@@ -30360,7 +30597,7 @@
                     </pic:cNvPicPr>
                   </pic:nvPicPr>
                   <pic:blipFill>
-                    <a:blip r:embed="rId39">
+                    <a:blip r:embed="rId30">
                       <a:extLst>
                         <a:ext uri="{28A0092B-C50C-407E-A947-70E740481C1C}">
                           <a14:useLocalDpi xmlns:a14="http://schemas.microsoft.com/office/drawing/2010/main" val="0"/>
@@ -30420,7 +30657,7 @@
                     </pic:cNvPicPr>
                   </pic:nvPicPr>
                   <pic:blipFill>
-                    <a:blip r:embed="rId40">
+                    <a:blip r:embed="rId31">
                       <a:extLst>
                         <a:ext uri="{28A0092B-C50C-407E-A947-70E740481C1C}">
                           <a14:useLocalDpi xmlns:a14="http://schemas.microsoft.com/office/drawing/2010/main" val="0"/>
@@ -30481,7 +30718,7 @@
                     </pic:cNvPicPr>
                   </pic:nvPicPr>
                   <pic:blipFill>
-                    <a:blip r:embed="rId41">
+                    <a:blip r:embed="rId32">
                       <a:extLst>
                         <a:ext uri="{28A0092B-C50C-407E-A947-70E740481C1C}">
                           <a14:useLocalDpi xmlns:a14="http://schemas.microsoft.com/office/drawing/2010/main" val="0"/>
@@ -30607,7 +30844,7 @@
                     </pic:cNvPicPr>
                   </pic:nvPicPr>
                   <pic:blipFill>
-                    <a:blip r:embed="rId42">
+                    <a:blip r:embed="rId33">
                       <a:extLst>
                         <a:ext uri="{28A0092B-C50C-407E-A947-70E740481C1C}">
                           <a14:useLocalDpi xmlns:a14="http://schemas.microsoft.com/office/drawing/2010/main" val="0"/>
@@ -30668,7 +30905,7 @@
                     </pic:cNvPicPr>
                   </pic:nvPicPr>
                   <pic:blipFill>
-                    <a:blip r:embed="rId43">
+                    <a:blip r:embed="rId34">
                       <a:extLst>
                         <a:ext uri="{28A0092B-C50C-407E-A947-70E740481C1C}">
                           <a14:useLocalDpi xmlns:a14="http://schemas.microsoft.com/office/drawing/2010/main" val="0"/>
@@ -30729,7 +30966,7 @@
                     </pic:cNvPicPr>
                   </pic:nvPicPr>
                   <pic:blipFill>
-                    <a:blip r:embed="rId44">
+                    <a:blip r:embed="rId35">
                       <a:extLst>
                         <a:ext uri="{28A0092B-C50C-407E-A947-70E740481C1C}">
                           <a14:useLocalDpi xmlns:a14="http://schemas.microsoft.com/office/drawing/2010/main" val="0"/>
@@ -30768,7 +31005,7 @@
           <w:lang w:eastAsia="ko-KR"/>
         </w:rPr>
       </w:pPr>
-      <w:bookmarkStart w:id="18" w:name="_Toc29491393"/>
+      <w:bookmarkStart w:id="12" w:name="_Toc29491393"/>
       <w:r>
         <w:rPr>
           <w:rFonts w:hint="eastAsia"/>
@@ -30792,7 +31029,7 @@
         </w:rPr>
         <w:t>리베이싱</w:t>
       </w:r>
-      <w:bookmarkEnd w:id="18"/>
+      <w:bookmarkEnd w:id="12"/>
       <w:proofErr w:type="spellEnd"/>
     </w:p>
     <w:p>
@@ -32944,7 +33181,7 @@
           <w:lang w:eastAsia="ko-KR"/>
         </w:rPr>
       </w:pPr>
-      <w:bookmarkStart w:id="19" w:name="_Toc29491394"/>
+      <w:bookmarkStart w:id="13" w:name="_Toc29491394"/>
       <w:r>
         <w:rPr>
           <w:rFonts w:hint="eastAsia"/>
@@ -32995,7 +33232,7 @@
         </w:rPr>
         <w:t>개요</w:t>
       </w:r>
-      <w:bookmarkEnd w:id="19"/>
+      <w:bookmarkEnd w:id="13"/>
     </w:p>
     <w:p>
       <w:pPr>
@@ -34020,7 +34257,7 @@
                     </pic:cNvPicPr>
                   </pic:nvPicPr>
                   <pic:blipFill>
-                    <a:blip r:embed="rId45">
+                    <a:blip r:embed="rId36">
                       <a:extLst>
                         <a:ext uri="{28A0092B-C50C-407E-A947-70E740481C1C}">
                           <a14:useLocalDpi xmlns:a14="http://schemas.microsoft.com/office/drawing/2010/main" val="0"/>
@@ -34153,7 +34390,7 @@
                     </pic:cNvPicPr>
                   </pic:nvPicPr>
                   <pic:blipFill>
-                    <a:blip r:embed="rId46">
+                    <a:blip r:embed="rId37">
                       <a:extLst>
                         <a:ext uri="{28A0092B-C50C-407E-A947-70E740481C1C}">
                           <a14:useLocalDpi xmlns:a14="http://schemas.microsoft.com/office/drawing/2010/main" val="0"/>
@@ -34214,7 +34451,7 @@
                     </pic:cNvPicPr>
                   </pic:nvPicPr>
                   <pic:blipFill>
-                    <a:blip r:embed="rId47">
+                    <a:blip r:embed="rId38">
                       <a:extLst>
                         <a:ext uri="{28A0092B-C50C-407E-A947-70E740481C1C}">
                           <a14:useLocalDpi xmlns:a14="http://schemas.microsoft.com/office/drawing/2010/main" val="0"/>
@@ -34275,7 +34512,7 @@
                     </pic:cNvPicPr>
                   </pic:nvPicPr>
                   <pic:blipFill>
-                    <a:blip r:embed="rId48">
+                    <a:blip r:embed="rId39">
                       <a:extLst>
                         <a:ext uri="{28A0092B-C50C-407E-A947-70E740481C1C}">
                           <a14:useLocalDpi xmlns:a14="http://schemas.microsoft.com/office/drawing/2010/main" val="0"/>
@@ -34336,7 +34573,7 @@
                     </pic:cNvPicPr>
                   </pic:nvPicPr>
                   <pic:blipFill>
-                    <a:blip r:embed="rId49">
+                    <a:blip r:embed="rId40">
                       <a:extLst>
                         <a:ext uri="{28A0092B-C50C-407E-A947-70E740481C1C}">
                           <a14:useLocalDpi xmlns:a14="http://schemas.microsoft.com/office/drawing/2010/main" val="0"/>
@@ -34728,7 +34965,7 @@
                     </pic:cNvPicPr>
                   </pic:nvPicPr>
                   <pic:blipFill>
-                    <a:blip r:embed="rId50">
+                    <a:blip r:embed="rId41">
                       <a:extLst>
                         <a:ext uri="{28A0092B-C50C-407E-A947-70E740481C1C}">
                           <a14:useLocalDpi xmlns:a14="http://schemas.microsoft.com/office/drawing/2010/main" val="0"/>
@@ -34867,7 +35104,7 @@
                     </pic:cNvPicPr>
                   </pic:nvPicPr>
                   <pic:blipFill>
-                    <a:blip r:embed="rId51">
+                    <a:blip r:embed="rId42">
                       <a:extLst>
                         <a:ext uri="{28A0092B-C50C-407E-A947-70E740481C1C}">
                           <a14:useLocalDpi xmlns:a14="http://schemas.microsoft.com/office/drawing/2010/main" val="0"/>
@@ -35051,7 +35288,7 @@
                     </pic:cNvPicPr>
                   </pic:nvPicPr>
                   <pic:blipFill>
-                    <a:blip r:embed="rId52">
+                    <a:blip r:embed="rId43">
                       <a:extLst>
                         <a:ext uri="{28A0092B-C50C-407E-A947-70E740481C1C}">
                           <a14:useLocalDpi xmlns:a14="http://schemas.microsoft.com/office/drawing/2010/main" val="0"/>
@@ -35233,7 +35470,7 @@
                     </pic:cNvPicPr>
                   </pic:nvPicPr>
                   <pic:blipFill>
-                    <a:blip r:embed="rId53">
+                    <a:blip r:embed="rId44">
                       <a:extLst>
                         <a:ext uri="{28A0092B-C50C-407E-A947-70E740481C1C}">
                           <a14:useLocalDpi xmlns:a14="http://schemas.microsoft.com/office/drawing/2010/main" val="0"/>
@@ -35272,7 +35509,7 @@
           <w:lang w:eastAsia="ko-KR"/>
         </w:rPr>
       </w:pPr>
-      <w:bookmarkStart w:id="20" w:name="_Toc29491395"/>
+      <w:bookmarkStart w:id="14" w:name="_Toc29491395"/>
       <w:r>
         <w:rPr>
           <w:rFonts w:hint="eastAsia"/>
@@ -35294,7 +35531,7 @@
         </w:rPr>
         <w:t>복구하기</w:t>
       </w:r>
-      <w:bookmarkEnd w:id="20"/>
+      <w:bookmarkEnd w:id="14"/>
     </w:p>
     <w:p>
       <w:pPr>
@@ -35550,7 +35787,7 @@
                     </pic:cNvPicPr>
                   </pic:nvPicPr>
                   <pic:blipFill>
-                    <a:blip r:embed="rId54">
+                    <a:blip r:embed="rId45">
                       <a:extLst>
                         <a:ext uri="{28A0092B-C50C-407E-A947-70E740481C1C}">
                           <a14:useLocalDpi xmlns:a14="http://schemas.microsoft.com/office/drawing/2010/main" val="0"/>
@@ -35684,7 +35921,7 @@
                     </pic:cNvPicPr>
                   </pic:nvPicPr>
                   <pic:blipFill>
-                    <a:blip r:embed="rId55">
+                    <a:blip r:embed="rId46">
                       <a:extLst>
                         <a:ext uri="{28A0092B-C50C-407E-A947-70E740481C1C}">
                           <a14:useLocalDpi xmlns:a14="http://schemas.microsoft.com/office/drawing/2010/main" val="0"/>
@@ -35815,7 +36052,7 @@
                     </pic:cNvPicPr>
                   </pic:nvPicPr>
                   <pic:blipFill>
-                    <a:blip r:embed="rId56">
+                    <a:blip r:embed="rId47">
                       <a:extLst>
                         <a:ext uri="{28A0092B-C50C-407E-A947-70E740481C1C}">
                           <a14:useLocalDpi xmlns:a14="http://schemas.microsoft.com/office/drawing/2010/main" val="0"/>
@@ -35944,7 +36181,7 @@
                     </pic:cNvPicPr>
                   </pic:nvPicPr>
                   <pic:blipFill>
-                    <a:blip r:embed="rId57">
+                    <a:blip r:embed="rId48">
                       <a:extLst>
                         <a:ext uri="{28A0092B-C50C-407E-A947-70E740481C1C}">
                           <a14:useLocalDpi xmlns:a14="http://schemas.microsoft.com/office/drawing/2010/main" val="0"/>
@@ -36243,7 +36480,7 @@
                     </pic:cNvPicPr>
                   </pic:nvPicPr>
                   <pic:blipFill>
-                    <a:blip r:embed="rId58">
+                    <a:blip r:embed="rId49">
                       <a:extLst>
                         <a:ext uri="{28A0092B-C50C-407E-A947-70E740481C1C}">
                           <a14:useLocalDpi xmlns:a14="http://schemas.microsoft.com/office/drawing/2010/main" val="0"/>
@@ -36303,7 +36540,7 @@
                     </pic:cNvPicPr>
                   </pic:nvPicPr>
                   <pic:blipFill>
-                    <a:blip r:embed="rId59">
+                    <a:blip r:embed="rId50">
                       <a:extLst>
                         <a:ext uri="{28A0092B-C50C-407E-A947-70E740481C1C}">
                           <a14:useLocalDpi xmlns:a14="http://schemas.microsoft.com/office/drawing/2010/main" val="0"/>
@@ -36342,7 +36579,7 @@
           <w:lang w:eastAsia="ko-KR"/>
         </w:rPr>
       </w:pPr>
-      <w:bookmarkStart w:id="21" w:name="_Toc29491396"/>
+      <w:bookmarkStart w:id="15" w:name="_Toc29491396"/>
       <w:proofErr w:type="spellStart"/>
       <w:r>
         <w:rPr>
@@ -36367,7 +36604,7 @@
         </w:rPr>
         <w:t>작업하기</w:t>
       </w:r>
-      <w:bookmarkEnd w:id="21"/>
+      <w:bookmarkEnd w:id="15"/>
     </w:p>
     <w:p>
       <w:pPr>
@@ -40037,7 +40274,7 @@
                     </pic:cNvPicPr>
                   </pic:nvPicPr>
                   <pic:blipFill>
-                    <a:blip r:embed="rId60">
+                    <a:blip r:embed="rId51">
                       <a:extLst>
                         <a:ext uri="{28A0092B-C50C-407E-A947-70E740481C1C}">
                           <a14:useLocalDpi xmlns:a14="http://schemas.microsoft.com/office/drawing/2010/main" val="0"/>
@@ -40395,7 +40632,7 @@
                     </pic:cNvPicPr>
                   </pic:nvPicPr>
                   <pic:blipFill>
-                    <a:blip r:embed="rId61">
+                    <a:blip r:embed="rId52">
                       <a:extLst>
                         <a:ext uri="{28A0092B-C50C-407E-A947-70E740481C1C}">
                           <a14:useLocalDpi xmlns:a14="http://schemas.microsoft.com/office/drawing/2010/main" val="0"/>
@@ -40738,7 +40975,7 @@
                     </pic:cNvPicPr>
                   </pic:nvPicPr>
                   <pic:blipFill>
-                    <a:blip r:embed="rId62">
+                    <a:blip r:embed="rId53">
                       <a:extLst>
                         <a:ext uri="{28A0092B-C50C-407E-A947-70E740481C1C}">
                           <a14:useLocalDpi xmlns:a14="http://schemas.microsoft.com/office/drawing/2010/main" val="0"/>
@@ -40798,7 +41035,7 @@
                     </pic:cNvPicPr>
                   </pic:nvPicPr>
                   <pic:blipFill>
-                    <a:blip r:embed="rId63">
+                    <a:blip r:embed="rId54">
                       <a:extLst>
                         <a:ext uri="{28A0092B-C50C-407E-A947-70E740481C1C}">
                           <a14:useLocalDpi xmlns:a14="http://schemas.microsoft.com/office/drawing/2010/main" val="0"/>
@@ -41034,7 +41271,7 @@
                     </pic:cNvPicPr>
                   </pic:nvPicPr>
                   <pic:blipFill>
-                    <a:blip r:embed="rId64">
+                    <a:blip r:embed="rId55">
                       <a:extLst>
                         <a:ext uri="{28A0092B-C50C-407E-A947-70E740481C1C}">
                           <a14:useLocalDpi xmlns:a14="http://schemas.microsoft.com/office/drawing/2010/main" val="0"/>
@@ -41453,7 +41690,7 @@
                     </pic:cNvPicPr>
                   </pic:nvPicPr>
                   <pic:blipFill>
-                    <a:blip r:embed="rId65">
+                    <a:blip r:embed="rId56">
                       <a:extLst>
                         <a:ext uri="{28A0092B-C50C-407E-A947-70E740481C1C}">
                           <a14:useLocalDpi xmlns:a14="http://schemas.microsoft.com/office/drawing/2010/main" val="0"/>
@@ -41513,7 +41750,7 @@
                     </pic:cNvPicPr>
                   </pic:nvPicPr>
                   <pic:blipFill>
-                    <a:blip r:embed="rId66">
+                    <a:blip r:embed="rId57">
                       <a:extLst>
                         <a:ext uri="{28A0092B-C50C-407E-A947-70E740481C1C}">
                           <a14:useLocalDpi xmlns:a14="http://schemas.microsoft.com/office/drawing/2010/main" val="0"/>
@@ -41885,7 +42122,7 @@
                     </pic:cNvPicPr>
                   </pic:nvPicPr>
                   <pic:blipFill>
-                    <a:blip r:embed="rId67">
+                    <a:blip r:embed="rId58">
                       <a:extLst>
                         <a:ext uri="{28A0092B-C50C-407E-A947-70E740481C1C}">
                           <a14:useLocalDpi xmlns:a14="http://schemas.microsoft.com/office/drawing/2010/main" val="0"/>
@@ -42116,7 +42353,7 @@
                     </pic:cNvPicPr>
                   </pic:nvPicPr>
                   <pic:blipFill>
-                    <a:blip r:embed="rId68">
+                    <a:blip r:embed="rId59">
                       <a:extLst>
                         <a:ext uri="{28A0092B-C50C-407E-A947-70E740481C1C}">
                           <a14:useLocalDpi xmlns:a14="http://schemas.microsoft.com/office/drawing/2010/main" val="0"/>
@@ -43497,7 +43734,7 @@
                     </pic:cNvPicPr>
                   </pic:nvPicPr>
                   <pic:blipFill>
-                    <a:blip r:embed="rId69">
+                    <a:blip r:embed="rId60">
                       <a:extLst>
                         <a:ext uri="{28A0092B-C50C-407E-A947-70E740481C1C}">
                           <a14:useLocalDpi xmlns:a14="http://schemas.microsoft.com/office/drawing/2010/main" val="0"/>
@@ -43624,7 +43861,7 @@
                     </pic:cNvPicPr>
                   </pic:nvPicPr>
                   <pic:blipFill>
-                    <a:blip r:embed="rId70">
+                    <a:blip r:embed="rId61">
                       <a:extLst>
                         <a:ext uri="{28A0092B-C50C-407E-A947-70E740481C1C}">
                           <a14:useLocalDpi xmlns:a14="http://schemas.microsoft.com/office/drawing/2010/main" val="0"/>
@@ -43782,7 +44019,7 @@
           <w:lang w:eastAsia="ko-KR"/>
         </w:rPr>
       </w:pPr>
-      <w:bookmarkStart w:id="22" w:name="_Toc29491397"/>
+      <w:bookmarkStart w:id="16" w:name="_Toc29491397"/>
       <w:proofErr w:type="spellStart"/>
       <w:r>
         <w:rPr>
@@ -43807,7 +44044,7 @@
         </w:rPr>
         <w:t>용도</w:t>
       </w:r>
-      <w:bookmarkEnd w:id="22"/>
+      <w:bookmarkEnd w:id="16"/>
     </w:p>
     <w:p>
       <w:pPr>
@@ -43816,9 +44053,9 @@
           <w:lang w:eastAsia="ko-KR"/>
         </w:rPr>
       </w:pPr>
-      <w:bookmarkStart w:id="23" w:name="_리모트_저장소"/>
-      <w:bookmarkStart w:id="24" w:name="_Toc29491398"/>
-      <w:bookmarkEnd w:id="23"/>
+      <w:bookmarkStart w:id="17" w:name="_리모트_저장소"/>
+      <w:bookmarkStart w:id="18" w:name="_Toc29491398"/>
+      <w:bookmarkEnd w:id="17"/>
       <w:proofErr w:type="spellStart"/>
       <w:r>
         <w:rPr>
@@ -43842,7 +44079,7 @@
         </w:rPr>
         <w:t>저장소</w:t>
       </w:r>
-      <w:bookmarkEnd w:id="24"/>
+      <w:bookmarkEnd w:id="18"/>
     </w:p>
     <w:p>
       <w:pPr>
@@ -44460,7 +44697,7 @@
           <w:lang w:eastAsia="ko-KR"/>
         </w:rPr>
       </w:pPr>
-      <w:bookmarkStart w:id="25" w:name="_Toc29491399"/>
+      <w:bookmarkStart w:id="19" w:name="_Toc29491399"/>
       <w:r>
         <w:rPr>
           <w:rFonts w:hint="eastAsia"/>
@@ -44468,7 +44705,7 @@
         </w:rPr>
         <w:t>태그</w:t>
       </w:r>
-      <w:bookmarkEnd w:id="25"/>
+      <w:bookmarkEnd w:id="19"/>
     </w:p>
     <w:p>
       <w:pPr>
@@ -45174,7 +45411,7 @@
           <w:lang w:eastAsia="ko-KR"/>
         </w:rPr>
       </w:pPr>
-      <w:bookmarkStart w:id="26" w:name="_Toc29491400"/>
+      <w:bookmarkStart w:id="20" w:name="_Toc29491400"/>
       <w:proofErr w:type="spellStart"/>
       <w:r>
         <w:rPr>
@@ -45183,7 +45420,7 @@
         </w:rPr>
         <w:t>브랜치</w:t>
       </w:r>
-      <w:bookmarkEnd w:id="26"/>
+      <w:bookmarkEnd w:id="20"/>
       <w:proofErr w:type="spellEnd"/>
     </w:p>
     <w:p>
@@ -45563,7 +45800,7 @@
                     </pic:cNvPicPr>
                   </pic:nvPicPr>
                   <pic:blipFill>
-                    <a:blip r:embed="rId71">
+                    <a:blip r:embed="rId62">
                       <a:extLst>
                         <a:ext uri="{28A0092B-C50C-407E-A947-70E740481C1C}">
                           <a14:useLocalDpi xmlns:a14="http://schemas.microsoft.com/office/drawing/2010/main" val="0"/>
@@ -45683,7 +45920,7 @@
           <w:lang w:eastAsia="ko-KR"/>
         </w:rPr>
       </w:pPr>
-      <w:bookmarkStart w:id="27" w:name="_Toc29491401"/>
+      <w:bookmarkStart w:id="21" w:name="_Toc29491401"/>
       <w:r>
         <w:rPr>
           <w:rFonts w:hint="eastAsia"/>
@@ -45731,7 +45968,7 @@
         </w:rPr>
         <w:t>checkout</w:t>
       </w:r>
-      <w:bookmarkEnd w:id="27"/>
+      <w:bookmarkEnd w:id="21"/>
     </w:p>
     <w:p>
       <w:pPr>
@@ -46291,7 +46528,7 @@
           <w:lang w:eastAsia="ko-KR"/>
         </w:rPr>
       </w:pPr>
-      <w:bookmarkStart w:id="28" w:name="_Toc29491402"/>
+      <w:bookmarkStart w:id="22" w:name="_Toc29491402"/>
       <w:r>
         <w:rPr>
           <w:rFonts w:hint="eastAsia"/>
@@ -46330,7 +46567,7 @@
         </w:rPr>
         <w:t>삭제</w:t>
       </w:r>
-      <w:bookmarkEnd w:id="28"/>
+      <w:bookmarkEnd w:id="22"/>
     </w:p>
     <w:p>
       <w:pPr>
@@ -46493,7 +46730,7 @@
           <w:lang w:eastAsia="ko-KR"/>
         </w:rPr>
       </w:pPr>
-      <w:bookmarkStart w:id="29" w:name="_Toc29491403"/>
+      <w:bookmarkStart w:id="23" w:name="_Toc29491403"/>
       <w:proofErr w:type="spellStart"/>
       <w:r>
         <w:rPr>
@@ -46517,7 +46754,7 @@
         </w:rPr>
         <w:t>워크플로우</w:t>
       </w:r>
-      <w:bookmarkEnd w:id="29"/>
+      <w:bookmarkEnd w:id="23"/>
     </w:p>
     <w:p>
       <w:pPr>
@@ -46526,7 +46763,7 @@
           <w:lang w:eastAsia="ko-KR"/>
         </w:rPr>
       </w:pPr>
-      <w:bookmarkStart w:id="30" w:name="_Toc29491404"/>
+      <w:bookmarkStart w:id="24" w:name="_Toc29491404"/>
       <w:r>
         <w:rPr>
           <w:lang w:eastAsia="ko-KR"/>
@@ -46541,7 +46778,7 @@
         </w:rPr>
         <w:t>브랜치</w:t>
       </w:r>
-      <w:bookmarkEnd w:id="30"/>
+      <w:bookmarkEnd w:id="24"/>
       <w:proofErr w:type="spellEnd"/>
     </w:p>
     <w:p>
@@ -47057,7 +47294,7 @@
                     </pic:cNvPicPr>
                   </pic:nvPicPr>
                   <pic:blipFill>
-                    <a:blip r:embed="rId72">
+                    <a:blip r:embed="rId63">
                       <a:extLst>
                         <a:ext uri="{28A0092B-C50C-407E-A947-70E740481C1C}">
                           <a14:useLocalDpi xmlns:a14="http://schemas.microsoft.com/office/drawing/2010/main" val="0"/>
@@ -47096,7 +47333,7 @@
           <w:lang w:eastAsia="ko-KR"/>
         </w:rPr>
       </w:pPr>
-      <w:bookmarkStart w:id="31" w:name="_Toc29491405"/>
+      <w:bookmarkStart w:id="25" w:name="_Toc29491405"/>
       <w:r>
         <w:rPr>
           <w:rFonts w:hint="eastAsia"/>
@@ -47119,7 +47356,7 @@
         </w:rPr>
         <w:t>브랜치</w:t>
       </w:r>
-      <w:bookmarkEnd w:id="31"/>
+      <w:bookmarkEnd w:id="25"/>
       <w:proofErr w:type="spellEnd"/>
     </w:p>
     <w:p>
@@ -47511,7 +47748,7 @@
           <w:lang w:eastAsia="ko-KR"/>
         </w:rPr>
       </w:pPr>
-      <w:bookmarkStart w:id="32" w:name="_Toc29491406"/>
+      <w:bookmarkStart w:id="26" w:name="_Toc29491406"/>
       <w:r>
         <w:rPr>
           <w:rFonts w:hint="eastAsia"/>
@@ -47526,7 +47763,7 @@
         </w:rPr>
         <w:t>efinition and Explanation</w:t>
       </w:r>
-      <w:bookmarkEnd w:id="32"/>
+      <w:bookmarkEnd w:id="26"/>
     </w:p>
     <w:p>
       <w:pPr>
@@ -47535,14 +47772,14 @@
           <w:lang w:eastAsia="ko-KR"/>
         </w:rPr>
       </w:pPr>
-      <w:bookmarkStart w:id="33" w:name="_Toc29491407"/>
+      <w:bookmarkStart w:id="27" w:name="_Toc29491407"/>
       <w:r>
         <w:rPr>
           <w:lang w:eastAsia="ko-KR"/>
         </w:rPr>
         <w:t>HEAD</w:t>
       </w:r>
-      <w:bookmarkEnd w:id="33"/>
+      <w:bookmarkEnd w:id="27"/>
     </w:p>
     <w:p>
       <w:pPr>
@@ -47709,14 +47946,14 @@
           <w:lang w:eastAsia="ko-KR"/>
         </w:rPr>
       </w:pPr>
-      <w:bookmarkStart w:id="34" w:name="_Toc29491408"/>
+      <w:bookmarkStart w:id="28" w:name="_Toc29491408"/>
       <w:r>
         <w:rPr>
           <w:lang w:eastAsia="ko-KR"/>
         </w:rPr>
         <w:t>Tools</w:t>
       </w:r>
-      <w:bookmarkEnd w:id="34"/>
+      <w:bookmarkEnd w:id="28"/>
     </w:p>
     <w:p>
       <w:pPr>
@@ -47725,14 +47962,14 @@
           <w:lang w:eastAsia="ko-KR"/>
         </w:rPr>
       </w:pPr>
-      <w:bookmarkStart w:id="35" w:name="_Toc29491409"/>
+      <w:bookmarkStart w:id="29" w:name="_Toc29491409"/>
       <w:r>
         <w:rPr>
           <w:lang w:eastAsia="ko-KR"/>
         </w:rPr>
         <w:t>Beyond Compare</w:t>
       </w:r>
-      <w:bookmarkEnd w:id="35"/>
+      <w:bookmarkEnd w:id="29"/>
     </w:p>
     <w:p>
       <w:pPr>
@@ -48973,8 +49210,8 @@
           <w:lang w:eastAsia="ko-KR"/>
         </w:rPr>
       </w:pPr>
-      <w:bookmarkStart w:id="36" w:name="_Toc21592086"/>
-      <w:bookmarkStart w:id="37" w:name="_Toc29491410"/>
+      <w:bookmarkStart w:id="30" w:name="_Toc21592086"/>
+      <w:bookmarkStart w:id="31" w:name="_Toc29491410"/>
       <w:r>
         <w:rPr>
           <w:rFonts w:hint="eastAsia"/>
@@ -48988,8 +49225,8 @@
         </w:rPr>
         <w:t>seful Tip</w:t>
       </w:r>
-      <w:bookmarkEnd w:id="36"/>
-      <w:bookmarkEnd w:id="37"/>
+      <w:bookmarkEnd w:id="30"/>
+      <w:bookmarkEnd w:id="31"/>
     </w:p>
     <w:p>
       <w:pPr>
@@ -48998,8 +49235,8 @@
           <w:lang w:eastAsia="ko-KR"/>
         </w:rPr>
       </w:pPr>
-      <w:bookmarkStart w:id="38" w:name="_Toc21592087"/>
-      <w:bookmarkStart w:id="39" w:name="_Toc29491411"/>
+      <w:bookmarkStart w:id="32" w:name="_Toc21592087"/>
+      <w:bookmarkStart w:id="33" w:name="_Toc29491411"/>
       <w:r>
         <w:rPr>
           <w:rFonts w:hint="eastAsia"/>
@@ -49034,8 +49271,8 @@
         </w:rPr>
         <w:t>하기</w:t>
       </w:r>
-      <w:bookmarkEnd w:id="38"/>
-      <w:bookmarkEnd w:id="39"/>
+      <w:bookmarkEnd w:id="32"/>
+      <w:bookmarkEnd w:id="33"/>
     </w:p>
     <w:p>
       <w:pPr>
@@ -49233,7 +49470,7 @@
                     </pic:cNvPicPr>
                   </pic:nvPicPr>
                   <pic:blipFill>
-                    <a:blip r:embed="rId73">
+                    <a:blip r:embed="rId64">
                       <a:extLst>
                         <a:ext uri="{28A0092B-C50C-407E-A947-70E740481C1C}">
                           <a14:useLocalDpi xmlns:a14="http://schemas.microsoft.com/office/drawing/2010/main" val="0"/>
@@ -49368,7 +49605,7 @@
                     </pic:cNvPicPr>
                   </pic:nvPicPr>
                   <pic:blipFill>
-                    <a:blip r:embed="rId74">
+                    <a:blip r:embed="rId65">
                       <a:extLst>
                         <a:ext uri="{28A0092B-C50C-407E-A947-70E740481C1C}">
                           <a14:useLocalDpi xmlns:a14="http://schemas.microsoft.com/office/drawing/2010/main" val="0"/>
@@ -49909,7 +50146,7 @@
                     </pic:cNvPicPr>
                   </pic:nvPicPr>
                   <pic:blipFill>
-                    <a:blip r:embed="rId75">
+                    <a:blip r:embed="rId66">
                       <a:extLst>
                         <a:ext uri="{28A0092B-C50C-407E-A947-70E740481C1C}">
                           <a14:useLocalDpi xmlns:a14="http://schemas.microsoft.com/office/drawing/2010/main" val="0"/>
@@ -49949,8 +50186,8 @@
       </w:pPr>
     </w:p>
     <w:sectPr>
-      <w:headerReference w:type="default" r:id="rId76"/>
-      <w:footerReference w:type="default" r:id="rId77"/>
+      <w:headerReference w:type="default" r:id="rId67"/>
+      <w:footerReference w:type="default" r:id="rId68"/>
       <w:pgSz w:w="12240" w:h="15840"/>
       <w:pgMar w:top="1440" w:right="1440" w:bottom="1440" w:left="1440" w:header="720" w:footer="720" w:gutter="0"/>
       <w:cols w:space="720"/>
@@ -49961,7 +50198,7 @@
 </file>
 
 <file path=word/endnotes.xml><?xml version="1.0" encoding="utf-8"?>
-<w:endnotes xmlns:wpc="http://schemas.microsoft.com/office/word/2010/wordprocessingCanvas" xmlns:cx="http://schemas.microsoft.com/office/drawing/2014/chartex" xmlns:cx1="http://schemas.microsoft.com/office/drawing/2015/9/8/chartex" xmlns:cx2="http://schemas.microsoft.com/office/drawing/2015/10/21/chartex" xmlns:cx3="http://schemas.microsoft.com/office/drawing/2016/5/9/chartex" xmlns:cx4="http://schemas.microsoft.com/office/drawing/2016/5/10/chartex" xmlns:cx5="http://schemas.microsoft.com/office/drawing/2016/5/11/chartex" xmlns:cx6="http://schemas.microsoft.com/office/drawing/2016/5/12/chartex" xmlns:cx7="http://schemas.microsoft.com/office/drawing/2016/5/13/chartex" xmlns:cx8="http://schemas.microsoft.com/office/drawing/2016/5/14/chartex" xmlns:mc="http://schemas.openxmlformats.org/markup-compatibility/2006" xmlns:aink="http://schemas.microsoft.com/office/drawing/2016/ink" xmlns:am3d="http://schemas.microsoft.com/office/drawing/2017/model3d" xmlns:o="urn:schemas-microsoft-com:office:office" xmlns:r="http://schemas.openxmlformats.org/officeDocument/2006/relationships" xmlns:m="http://schemas.openxmlformats.org/officeDocument/2006/math" xmlns:v="urn:schemas-microsoft-com:vml" xmlns:wp14="http://schemas.microsoft.com/office/word/2010/wordprocessingDrawing" xmlns:wp="http://schemas.openxmlformats.org/drawingml/2006/wordprocessingDrawing" xmlns:w10="urn:schemas-microsoft-com:office:word" xmlns:w="http://schemas.openxmlformats.org/wordprocessingml/2006/main" xmlns:w14="http://schemas.microsoft.com/office/word/2010/wordml" xmlns:w15="http://schemas.microsoft.com/office/word/2012/wordml" xmlns:w16cex="http://schemas.microsoft.com/office/word/2018/wordml/cex" xmlns:w16cid="http://schemas.microsoft.com/office/word/2016/wordml/cid" xmlns:w16="http://schemas.microsoft.com/office/word/2018/wordml" xmlns:w16se="http://schemas.microsoft.com/office/word/2015/wordml/symex" xmlns:wpg="http://schemas.microsoft.com/office/word/2010/wordprocessingGroup" xmlns:wpi="http://schemas.microsoft.com/office/word/2010/wordprocessingInk" xmlns:wne="http://schemas.microsoft.com/office/word/2006/wordml" xmlns:wps="http://schemas.microsoft.com/office/word/2010/wordprocessingShape" mc:Ignorable="w14 w15 w16se w16cid w16 w16cex wp14">
+<w:endnotes xmlns:wpc="http://schemas.microsoft.com/office/word/2010/wordprocessingCanvas" xmlns:cx="http://schemas.microsoft.com/office/drawing/2014/chartex" xmlns:cx1="http://schemas.microsoft.com/office/drawing/2015/9/8/chartex" xmlns:cx2="http://schemas.microsoft.com/office/drawing/2015/10/21/chartex" xmlns:cx3="http://schemas.microsoft.com/office/drawing/2016/5/9/chartex" xmlns:cx4="http://schemas.microsoft.com/office/drawing/2016/5/10/chartex" xmlns:cx5="http://schemas.microsoft.com/office/drawing/2016/5/11/chartex" xmlns:cx6="http://schemas.microsoft.com/office/drawing/2016/5/12/chartex" xmlns:cx7="http://schemas.microsoft.com/office/drawing/2016/5/13/chartex" xmlns:cx8="http://schemas.microsoft.com/office/drawing/2016/5/14/chartex" xmlns:mc="http://schemas.openxmlformats.org/markup-compatibility/2006" xmlns:aink="http://schemas.microsoft.com/office/drawing/2016/ink" xmlns:am3d="http://schemas.microsoft.com/office/drawing/2017/model3d" xmlns:o="urn:schemas-microsoft-com:office:office" xmlns:r="http://schemas.openxmlformats.org/officeDocument/2006/relationships" xmlns:m="http://schemas.openxmlformats.org/officeDocument/2006/math" xmlns:v="urn:schemas-microsoft-com:vml" xmlns:wp14="http://schemas.microsoft.com/office/word/2010/wordprocessingDrawing" xmlns:wp="http://schemas.openxmlformats.org/drawingml/2006/wordprocessingDrawing" xmlns:w10="urn:schemas-microsoft-com:office:word" xmlns:w="http://schemas.openxmlformats.org/wordprocessingml/2006/main" xmlns:w14="http://schemas.microsoft.com/office/word/2010/wordml" xmlns:w15="http://schemas.microsoft.com/office/word/2012/wordml" xmlns:w16cid="http://schemas.microsoft.com/office/word/2016/wordml/cid" xmlns:w16se="http://schemas.microsoft.com/office/word/2015/wordml/symex" xmlns:wpg="http://schemas.microsoft.com/office/word/2010/wordprocessingGroup" xmlns:wpi="http://schemas.microsoft.com/office/word/2010/wordprocessingInk" xmlns:wne="http://schemas.microsoft.com/office/word/2006/wordml" xmlns:wps="http://schemas.microsoft.com/office/word/2010/wordprocessingShape" mc:Ignorable="w14 w15 w16se w16cid wp14">
   <w:endnote w:type="separator" w:id="-1">
     <w:p>
       <w:pPr>
@@ -49993,7 +50230,7 @@
 </file>
 
 <file path=word/footer1.xml><?xml version="1.0" encoding="utf-8"?>
-<w:ftr xmlns:wpc="http://schemas.microsoft.com/office/word/2010/wordprocessingCanvas" xmlns:cx="http://schemas.microsoft.com/office/drawing/2014/chartex" xmlns:cx1="http://schemas.microsoft.com/office/drawing/2015/9/8/chartex" xmlns:cx2="http://schemas.microsoft.com/office/drawing/2015/10/21/chartex" xmlns:cx3="http://schemas.microsoft.com/office/drawing/2016/5/9/chartex" xmlns:cx4="http://schemas.microsoft.com/office/drawing/2016/5/10/chartex" xmlns:cx5="http://schemas.microsoft.com/office/drawing/2016/5/11/chartex" xmlns:cx6="http://schemas.microsoft.com/office/drawing/2016/5/12/chartex" xmlns:cx7="http://schemas.microsoft.com/office/drawing/2016/5/13/chartex" xmlns:cx8="http://schemas.microsoft.com/office/drawing/2016/5/14/chartex" xmlns:mc="http://schemas.openxmlformats.org/markup-compatibility/2006" xmlns:aink="http://schemas.microsoft.com/office/drawing/2016/ink" xmlns:am3d="http://schemas.microsoft.com/office/drawing/2017/model3d" xmlns:o="urn:schemas-microsoft-com:office:office" xmlns:r="http://schemas.openxmlformats.org/officeDocument/2006/relationships" xmlns:m="http://schemas.openxmlformats.org/officeDocument/2006/math" xmlns:v="urn:schemas-microsoft-com:vml" xmlns:wp14="http://schemas.microsoft.com/office/word/2010/wordprocessingDrawing" xmlns:wp="http://schemas.openxmlformats.org/drawingml/2006/wordprocessingDrawing" xmlns:w10="urn:schemas-microsoft-com:office:word" xmlns:w="http://schemas.openxmlformats.org/wordprocessingml/2006/main" xmlns:w14="http://schemas.microsoft.com/office/word/2010/wordml" xmlns:w15="http://schemas.microsoft.com/office/word/2012/wordml" xmlns:w16cex="http://schemas.microsoft.com/office/word/2018/wordml/cex" xmlns:w16cid="http://schemas.microsoft.com/office/word/2016/wordml/cid" xmlns:w16="http://schemas.microsoft.com/office/word/2018/wordml" xmlns:w16se="http://schemas.microsoft.com/office/word/2015/wordml/symex" xmlns:wpg="http://schemas.microsoft.com/office/word/2010/wordprocessingGroup" xmlns:wpi="http://schemas.microsoft.com/office/word/2010/wordprocessingInk" xmlns:wne="http://schemas.microsoft.com/office/word/2006/wordml" xmlns:wps="http://schemas.microsoft.com/office/word/2010/wordprocessingShape" mc:Ignorable="w14 w15 w16se w16cid w16 w16cex wp14">
+<w:ftr xmlns:wpc="http://schemas.microsoft.com/office/word/2010/wordprocessingCanvas" xmlns:cx="http://schemas.microsoft.com/office/drawing/2014/chartex" xmlns:cx1="http://schemas.microsoft.com/office/drawing/2015/9/8/chartex" xmlns:cx2="http://schemas.microsoft.com/office/drawing/2015/10/21/chartex" xmlns:cx3="http://schemas.microsoft.com/office/drawing/2016/5/9/chartex" xmlns:cx4="http://schemas.microsoft.com/office/drawing/2016/5/10/chartex" xmlns:cx5="http://schemas.microsoft.com/office/drawing/2016/5/11/chartex" xmlns:cx6="http://schemas.microsoft.com/office/drawing/2016/5/12/chartex" xmlns:cx7="http://schemas.microsoft.com/office/drawing/2016/5/13/chartex" xmlns:cx8="http://schemas.microsoft.com/office/drawing/2016/5/14/chartex" xmlns:mc="http://schemas.openxmlformats.org/markup-compatibility/2006" xmlns:aink="http://schemas.microsoft.com/office/drawing/2016/ink" xmlns:am3d="http://schemas.microsoft.com/office/drawing/2017/model3d" xmlns:o="urn:schemas-microsoft-com:office:office" xmlns:r="http://schemas.openxmlformats.org/officeDocument/2006/relationships" xmlns:m="http://schemas.openxmlformats.org/officeDocument/2006/math" xmlns:v="urn:schemas-microsoft-com:vml" xmlns:wp14="http://schemas.microsoft.com/office/word/2010/wordprocessingDrawing" xmlns:wp="http://schemas.openxmlformats.org/drawingml/2006/wordprocessingDrawing" xmlns:w10="urn:schemas-microsoft-com:office:word" xmlns:w="http://schemas.openxmlformats.org/wordprocessingml/2006/main" xmlns:w14="http://schemas.microsoft.com/office/word/2010/wordml" xmlns:w15="http://schemas.microsoft.com/office/word/2012/wordml" xmlns:w16cid="http://schemas.microsoft.com/office/word/2016/wordml/cid" xmlns:w16se="http://schemas.microsoft.com/office/word/2015/wordml/symex" xmlns:wpg="http://schemas.microsoft.com/office/word/2010/wordprocessingGroup" xmlns:wpi="http://schemas.microsoft.com/office/word/2010/wordprocessingInk" xmlns:wne="http://schemas.microsoft.com/office/word/2006/wordml" xmlns:wps="http://schemas.microsoft.com/office/word/2010/wordprocessingShape" mc:Ignorable="w14 w15 w16se w16cid wp14">
   <w:tbl>
     <w:tblPr>
       <w:tblW w:w="9540" w:type="dxa"/>
@@ -50525,27 +50762,14 @@
             </w:rPr>
             <w:t xml:space="preserve"> of </w:t>
           </w:r>
-          <w:r>
-            <w:fldChar w:fldCharType="begin"/>
-          </w:r>
-          <w:r>
-            <w:instrText xml:space="preserve"> NUMPAGES  \* Arabic  \* MERGEFORMAT </w:instrText>
-          </w:r>
-          <w:r>
-            <w:fldChar w:fldCharType="separate"/>
-          </w:r>
-          <w:r>
-            <w:rPr>
-              <w:noProof/>
-            </w:rPr>
-            <w:t>34</w:t>
-          </w:r>
-          <w:r>
-            <w:rPr>
-              <w:noProof/>
-            </w:rPr>
-            <w:fldChar w:fldCharType="end"/>
-          </w:r>
+          <w:fldSimple w:instr=" NUMPAGES  \* Arabic  \* MERGEFORMAT ">
+            <w:r>
+              <w:rPr>
+                <w:noProof/>
+              </w:rPr>
+              <w:t>34</w:t>
+            </w:r>
+          </w:fldSimple>
         </w:p>
       </w:tc>
     </w:tr>
@@ -50562,7 +50786,7 @@
 </file>
 
 <file path=word/footnotes.xml><?xml version="1.0" encoding="utf-8"?>
-<w:footnotes xmlns:wpc="http://schemas.microsoft.com/office/word/2010/wordprocessingCanvas" xmlns:cx="http://schemas.microsoft.com/office/drawing/2014/chartex" xmlns:cx1="http://schemas.microsoft.com/office/drawing/2015/9/8/chartex" xmlns:cx2="http://schemas.microsoft.com/office/drawing/2015/10/21/chartex" xmlns:cx3="http://schemas.microsoft.com/office/drawing/2016/5/9/chartex" xmlns:cx4="http://schemas.microsoft.com/office/drawing/2016/5/10/chartex" xmlns:cx5="http://schemas.microsoft.com/office/drawing/2016/5/11/chartex" xmlns:cx6="http://schemas.microsoft.com/office/drawing/2016/5/12/chartex" xmlns:cx7="http://schemas.microsoft.com/office/drawing/2016/5/13/chartex" xmlns:cx8="http://schemas.microsoft.com/office/drawing/2016/5/14/chartex" xmlns:mc="http://schemas.openxmlformats.org/markup-compatibility/2006" xmlns:aink="http://schemas.microsoft.com/office/drawing/2016/ink" xmlns:am3d="http://schemas.microsoft.com/office/drawing/2017/model3d" xmlns:o="urn:schemas-microsoft-com:office:office" xmlns:r="http://schemas.openxmlformats.org/officeDocument/2006/relationships" xmlns:m="http://schemas.openxmlformats.org/officeDocument/2006/math" xmlns:v="urn:schemas-microsoft-com:vml" xmlns:wp14="http://schemas.microsoft.com/office/word/2010/wordprocessingDrawing" xmlns:wp="http://schemas.openxmlformats.org/drawingml/2006/wordprocessingDrawing" xmlns:w10="urn:schemas-microsoft-com:office:word" xmlns:w="http://schemas.openxmlformats.org/wordprocessingml/2006/main" xmlns:w14="http://schemas.microsoft.com/office/word/2010/wordml" xmlns:w15="http://schemas.microsoft.com/office/word/2012/wordml" xmlns:w16cex="http://schemas.microsoft.com/office/word/2018/wordml/cex" xmlns:w16cid="http://schemas.microsoft.com/office/word/2016/wordml/cid" xmlns:w16="http://schemas.microsoft.com/office/word/2018/wordml" xmlns:w16se="http://schemas.microsoft.com/office/word/2015/wordml/symex" xmlns:wpg="http://schemas.microsoft.com/office/word/2010/wordprocessingGroup" xmlns:wpi="http://schemas.microsoft.com/office/word/2010/wordprocessingInk" xmlns:wne="http://schemas.microsoft.com/office/word/2006/wordml" xmlns:wps="http://schemas.microsoft.com/office/word/2010/wordprocessingShape" mc:Ignorable="w14 w15 w16se w16cid w16 w16cex wp14">
+<w:footnotes xmlns:wpc="http://schemas.microsoft.com/office/word/2010/wordprocessingCanvas" xmlns:cx="http://schemas.microsoft.com/office/drawing/2014/chartex" xmlns:cx1="http://schemas.microsoft.com/office/drawing/2015/9/8/chartex" xmlns:cx2="http://schemas.microsoft.com/office/drawing/2015/10/21/chartex" xmlns:cx3="http://schemas.microsoft.com/office/drawing/2016/5/9/chartex" xmlns:cx4="http://schemas.microsoft.com/office/drawing/2016/5/10/chartex" xmlns:cx5="http://schemas.microsoft.com/office/drawing/2016/5/11/chartex" xmlns:cx6="http://schemas.microsoft.com/office/drawing/2016/5/12/chartex" xmlns:cx7="http://schemas.microsoft.com/office/drawing/2016/5/13/chartex" xmlns:cx8="http://schemas.microsoft.com/office/drawing/2016/5/14/chartex" xmlns:mc="http://schemas.openxmlformats.org/markup-compatibility/2006" xmlns:aink="http://schemas.microsoft.com/office/drawing/2016/ink" xmlns:am3d="http://schemas.microsoft.com/office/drawing/2017/model3d" xmlns:o="urn:schemas-microsoft-com:office:office" xmlns:r="http://schemas.openxmlformats.org/officeDocument/2006/relationships" xmlns:m="http://schemas.openxmlformats.org/officeDocument/2006/math" xmlns:v="urn:schemas-microsoft-com:vml" xmlns:wp14="http://schemas.microsoft.com/office/word/2010/wordprocessingDrawing" xmlns:wp="http://schemas.openxmlformats.org/drawingml/2006/wordprocessingDrawing" xmlns:w10="urn:schemas-microsoft-com:office:word" xmlns:w="http://schemas.openxmlformats.org/wordprocessingml/2006/main" xmlns:w14="http://schemas.microsoft.com/office/word/2010/wordml" xmlns:w15="http://schemas.microsoft.com/office/word/2012/wordml" xmlns:w16cid="http://schemas.microsoft.com/office/word/2016/wordml/cid" xmlns:w16se="http://schemas.microsoft.com/office/word/2015/wordml/symex" xmlns:wpg="http://schemas.microsoft.com/office/word/2010/wordprocessingGroup" xmlns:wpi="http://schemas.microsoft.com/office/word/2010/wordprocessingInk" xmlns:wne="http://schemas.microsoft.com/office/word/2006/wordml" xmlns:wps="http://schemas.microsoft.com/office/word/2010/wordprocessingShape" mc:Ignorable="w14 w15 w16se w16cid wp14">
   <w:footnote w:type="separator" w:id="-1">
     <w:p>
       <w:pPr>
@@ -50594,7 +50818,7 @@
 </file>
 
 <file path=word/header1.xml><?xml version="1.0" encoding="utf-8"?>
-<w:hdr xmlns:wpc="http://schemas.microsoft.com/office/word/2010/wordprocessingCanvas" xmlns:cx="http://schemas.microsoft.com/office/drawing/2014/chartex" xmlns:cx1="http://schemas.microsoft.com/office/drawing/2015/9/8/chartex" xmlns:cx2="http://schemas.microsoft.com/office/drawing/2015/10/21/chartex" xmlns:cx3="http://schemas.microsoft.com/office/drawing/2016/5/9/chartex" xmlns:cx4="http://schemas.microsoft.com/office/drawing/2016/5/10/chartex" xmlns:cx5="http://schemas.microsoft.com/office/drawing/2016/5/11/chartex" xmlns:cx6="http://schemas.microsoft.com/office/drawing/2016/5/12/chartex" xmlns:cx7="http://schemas.microsoft.com/office/drawing/2016/5/13/chartex" xmlns:cx8="http://schemas.microsoft.com/office/drawing/2016/5/14/chartex" xmlns:mc="http://schemas.openxmlformats.org/markup-compatibility/2006" xmlns:aink="http://schemas.microsoft.com/office/drawing/2016/ink" xmlns:am3d="http://schemas.microsoft.com/office/drawing/2017/model3d" xmlns:o="urn:schemas-microsoft-com:office:office" xmlns:r="http://schemas.openxmlformats.org/officeDocument/2006/relationships" xmlns:m="http://schemas.openxmlformats.org/officeDocument/2006/math" xmlns:v="urn:schemas-microsoft-com:vml" xmlns:wp14="http://schemas.microsoft.com/office/word/2010/wordprocessingDrawing" xmlns:wp="http://schemas.openxmlformats.org/drawingml/2006/wordprocessingDrawing" xmlns:w10="urn:schemas-microsoft-com:office:word" xmlns:w="http://schemas.openxmlformats.org/wordprocessingml/2006/main" xmlns:w14="http://schemas.microsoft.com/office/word/2010/wordml" xmlns:w15="http://schemas.microsoft.com/office/word/2012/wordml" xmlns:w16cex="http://schemas.microsoft.com/office/word/2018/wordml/cex" xmlns:w16cid="http://schemas.microsoft.com/office/word/2016/wordml/cid" xmlns:w16="http://schemas.microsoft.com/office/word/2018/wordml" xmlns:w16se="http://schemas.microsoft.com/office/word/2015/wordml/symex" xmlns:wpg="http://schemas.microsoft.com/office/word/2010/wordprocessingGroup" xmlns:wpi="http://schemas.microsoft.com/office/word/2010/wordprocessingInk" xmlns:wne="http://schemas.microsoft.com/office/word/2006/wordml" xmlns:wps="http://schemas.microsoft.com/office/word/2010/wordprocessingShape" mc:Ignorable="w14 w15 w16se w16cid w16 w16cex wp14">
+<w:hdr xmlns:wpc="http://schemas.microsoft.com/office/word/2010/wordprocessingCanvas" xmlns:cx="http://schemas.microsoft.com/office/drawing/2014/chartex" xmlns:cx1="http://schemas.microsoft.com/office/drawing/2015/9/8/chartex" xmlns:cx2="http://schemas.microsoft.com/office/drawing/2015/10/21/chartex" xmlns:cx3="http://schemas.microsoft.com/office/drawing/2016/5/9/chartex" xmlns:cx4="http://schemas.microsoft.com/office/drawing/2016/5/10/chartex" xmlns:cx5="http://schemas.microsoft.com/office/drawing/2016/5/11/chartex" xmlns:cx6="http://schemas.microsoft.com/office/drawing/2016/5/12/chartex" xmlns:cx7="http://schemas.microsoft.com/office/drawing/2016/5/13/chartex" xmlns:cx8="http://schemas.microsoft.com/office/drawing/2016/5/14/chartex" xmlns:mc="http://schemas.openxmlformats.org/markup-compatibility/2006" xmlns:aink="http://schemas.microsoft.com/office/drawing/2016/ink" xmlns:am3d="http://schemas.microsoft.com/office/drawing/2017/model3d" xmlns:o="urn:schemas-microsoft-com:office:office" xmlns:r="http://schemas.openxmlformats.org/officeDocument/2006/relationships" xmlns:m="http://schemas.openxmlformats.org/officeDocument/2006/math" xmlns:v="urn:schemas-microsoft-com:vml" xmlns:wp14="http://schemas.microsoft.com/office/word/2010/wordprocessingDrawing" xmlns:wp="http://schemas.openxmlformats.org/drawingml/2006/wordprocessingDrawing" xmlns:w10="urn:schemas-microsoft-com:office:word" xmlns:w="http://schemas.openxmlformats.org/wordprocessingml/2006/main" xmlns:w14="http://schemas.microsoft.com/office/word/2010/wordml" xmlns:w15="http://schemas.microsoft.com/office/word/2012/wordml" xmlns:w16cid="http://schemas.microsoft.com/office/word/2016/wordml/cid" xmlns:w16se="http://schemas.microsoft.com/office/word/2015/wordml/symex" xmlns:wpg="http://schemas.microsoft.com/office/word/2010/wordprocessingGroup" xmlns:wpi="http://schemas.microsoft.com/office/word/2010/wordprocessingInk" xmlns:wne="http://schemas.microsoft.com/office/word/2006/wordml" xmlns:wps="http://schemas.microsoft.com/office/word/2010/wordprocessingShape" mc:Ignorable="w14 w15 w16se w16cid wp14">
   <w:p>
     <w:pPr>
       <w:jc w:val="right"/>
@@ -50685,7 +50909,7 @@
 </file>
 
 <file path=word/numbering.xml><?xml version="1.0" encoding="utf-8"?>
-<w:numbering xmlns:wpc="http://schemas.microsoft.com/office/word/2010/wordprocessingCanvas" xmlns:cx="http://schemas.microsoft.com/office/drawing/2014/chartex" xmlns:cx1="http://schemas.microsoft.com/office/drawing/2015/9/8/chartex" xmlns:cx2="http://schemas.microsoft.com/office/drawing/2015/10/21/chartex" xmlns:cx3="http://schemas.microsoft.com/office/drawing/2016/5/9/chartex" xmlns:cx4="http://schemas.microsoft.com/office/drawing/2016/5/10/chartex" xmlns:cx5="http://schemas.microsoft.com/office/drawing/2016/5/11/chartex" xmlns:cx6="http://schemas.microsoft.com/office/drawing/2016/5/12/chartex" xmlns:cx7="http://schemas.microsoft.com/office/drawing/2016/5/13/chartex" xmlns:cx8="http://schemas.microsoft.com/office/drawing/2016/5/14/chartex" xmlns:mc="http://schemas.openxmlformats.org/markup-compatibility/2006" xmlns:aink="http://schemas.microsoft.com/office/drawing/2016/ink" xmlns:am3d="http://schemas.microsoft.com/office/drawing/2017/model3d" xmlns:o="urn:schemas-microsoft-com:office:office" xmlns:r="http://schemas.openxmlformats.org/officeDocument/2006/relationships" xmlns:m="http://schemas.openxmlformats.org/officeDocument/2006/math" xmlns:v="urn:schemas-microsoft-com:vml" xmlns:wp14="http://schemas.microsoft.com/office/word/2010/wordprocessingDrawing" xmlns:wp="http://schemas.openxmlformats.org/drawingml/2006/wordprocessingDrawing" xmlns:w10="urn:schemas-microsoft-com:office:word" xmlns:w="http://schemas.openxmlformats.org/wordprocessingml/2006/main" xmlns:w14="http://schemas.microsoft.com/office/word/2010/wordml" xmlns:w15="http://schemas.microsoft.com/office/word/2012/wordml" xmlns:w16cex="http://schemas.microsoft.com/office/word/2018/wordml/cex" xmlns:w16cid="http://schemas.microsoft.com/office/word/2016/wordml/cid" xmlns:w16="http://schemas.microsoft.com/office/word/2018/wordml" xmlns:w16se="http://schemas.microsoft.com/office/word/2015/wordml/symex" xmlns:wpg="http://schemas.microsoft.com/office/word/2010/wordprocessingGroup" xmlns:wpi="http://schemas.microsoft.com/office/word/2010/wordprocessingInk" xmlns:wne="http://schemas.microsoft.com/office/word/2006/wordml" xmlns:wps="http://schemas.microsoft.com/office/word/2010/wordprocessingShape" mc:Ignorable="w14 w15 w16se w16cid w16 w16cex wp14">
+<w:numbering xmlns:wpc="http://schemas.microsoft.com/office/word/2010/wordprocessingCanvas" xmlns:cx="http://schemas.microsoft.com/office/drawing/2014/chartex" xmlns:cx1="http://schemas.microsoft.com/office/drawing/2015/9/8/chartex" xmlns:cx2="http://schemas.microsoft.com/office/drawing/2015/10/21/chartex" xmlns:cx3="http://schemas.microsoft.com/office/drawing/2016/5/9/chartex" xmlns:cx4="http://schemas.microsoft.com/office/drawing/2016/5/10/chartex" xmlns:cx5="http://schemas.microsoft.com/office/drawing/2016/5/11/chartex" xmlns:cx6="http://schemas.microsoft.com/office/drawing/2016/5/12/chartex" xmlns:cx7="http://schemas.microsoft.com/office/drawing/2016/5/13/chartex" xmlns:cx8="http://schemas.microsoft.com/office/drawing/2016/5/14/chartex" xmlns:mc="http://schemas.openxmlformats.org/markup-compatibility/2006" xmlns:aink="http://schemas.microsoft.com/office/drawing/2016/ink" xmlns:am3d="http://schemas.microsoft.com/office/drawing/2017/model3d" xmlns:o="urn:schemas-microsoft-com:office:office" xmlns:r="http://schemas.openxmlformats.org/officeDocument/2006/relationships" xmlns:m="http://schemas.openxmlformats.org/officeDocument/2006/math" xmlns:v="urn:schemas-microsoft-com:vml" xmlns:wp14="http://schemas.microsoft.com/office/word/2010/wordprocessingDrawing" xmlns:wp="http://schemas.openxmlformats.org/drawingml/2006/wordprocessingDrawing" xmlns:w10="urn:schemas-microsoft-com:office:word" xmlns:w="http://schemas.openxmlformats.org/wordprocessingml/2006/main" xmlns:w14="http://schemas.microsoft.com/office/word/2010/wordml" xmlns:w15="http://schemas.microsoft.com/office/word/2012/wordml" xmlns:w16cid="http://schemas.microsoft.com/office/word/2016/wordml/cid" xmlns:w16se="http://schemas.microsoft.com/office/word/2015/wordml/symex" xmlns:wpg="http://schemas.microsoft.com/office/word/2010/wordprocessingGroup" xmlns:wpi="http://schemas.microsoft.com/office/word/2010/wordprocessingInk" xmlns:wne="http://schemas.microsoft.com/office/word/2006/wordml" xmlns:wps="http://schemas.microsoft.com/office/word/2010/wordprocessingShape" mc:Ignorable="w14 w15 w16se w16cid wp14">
   <w:abstractNum w:abstractNumId="0" w15:restartNumberingAfterBreak="0">
     <w:nsid w:val="060C18A3"/>
     <w:multiLevelType w:val="hybridMultilevel"/>
@@ -51602,7 +51826,7 @@
 </file>
 
 <file path=word/styles.xml><?xml version="1.0" encoding="utf-8"?>
-<w:styles xmlns:mc="http://schemas.openxmlformats.org/markup-compatibility/2006" xmlns:r="http://schemas.openxmlformats.org/officeDocument/2006/relationships" xmlns:w="http://schemas.openxmlformats.org/wordprocessingml/2006/main" xmlns:w14="http://schemas.microsoft.com/office/word/2010/wordml" xmlns:w15="http://schemas.microsoft.com/office/word/2012/wordml" xmlns:w16cex="http://schemas.microsoft.com/office/word/2018/wordml/cex" xmlns:w16cid="http://schemas.microsoft.com/office/word/2016/wordml/cid" xmlns:w16="http://schemas.microsoft.com/office/word/2018/wordml" xmlns:w16se="http://schemas.microsoft.com/office/word/2015/wordml/symex" mc:Ignorable="w14 w15 w16se w16cid w16 w16cex">
+<w:styles xmlns:mc="http://schemas.openxmlformats.org/markup-compatibility/2006" xmlns:r="http://schemas.openxmlformats.org/officeDocument/2006/relationships" xmlns:w="http://schemas.openxmlformats.org/wordprocessingml/2006/main" xmlns:w14="http://schemas.microsoft.com/office/word/2010/wordml" xmlns:w15="http://schemas.microsoft.com/office/word/2012/wordml" xmlns:w16cid="http://schemas.microsoft.com/office/word/2016/wordml/cid" xmlns:w16se="http://schemas.microsoft.com/office/word/2015/wordml/symex" mc:Ignorable="w14 w15 w16se w16cid">
   <w:docDefaults>
     <w:rPrDefault>
       <w:rPr>
@@ -53247,7 +53471,7 @@
 </file>
 
 <file path=word/glossary/document.xml><?xml version="1.0" encoding="utf-8"?>
-<w:glossaryDocument xmlns:wpc="http://schemas.microsoft.com/office/word/2010/wordprocessingCanvas" xmlns:cx="http://schemas.microsoft.com/office/drawing/2014/chartex" xmlns:cx1="http://schemas.microsoft.com/office/drawing/2015/9/8/chartex" xmlns:cx2="http://schemas.microsoft.com/office/drawing/2015/10/21/chartex" xmlns:cx3="http://schemas.microsoft.com/office/drawing/2016/5/9/chartex" xmlns:cx4="http://schemas.microsoft.com/office/drawing/2016/5/10/chartex" xmlns:cx5="http://schemas.microsoft.com/office/drawing/2016/5/11/chartex" xmlns:cx6="http://schemas.microsoft.com/office/drawing/2016/5/12/chartex" xmlns:cx7="http://schemas.microsoft.com/office/drawing/2016/5/13/chartex" xmlns:cx8="http://schemas.microsoft.com/office/drawing/2016/5/14/chartex" xmlns:mc="http://schemas.openxmlformats.org/markup-compatibility/2006" xmlns:aink="http://schemas.microsoft.com/office/drawing/2016/ink" xmlns:am3d="http://schemas.microsoft.com/office/drawing/2017/model3d" xmlns:o="urn:schemas-microsoft-com:office:office" xmlns:r="http://schemas.openxmlformats.org/officeDocument/2006/relationships" xmlns:m="http://schemas.openxmlformats.org/officeDocument/2006/math" xmlns:v="urn:schemas-microsoft-com:vml" xmlns:wp14="http://schemas.microsoft.com/office/word/2010/wordprocessingDrawing" xmlns:wp="http://schemas.openxmlformats.org/drawingml/2006/wordprocessingDrawing" xmlns:w10="urn:schemas-microsoft-com:office:word" xmlns:w="http://schemas.openxmlformats.org/wordprocessingml/2006/main" xmlns:w14="http://schemas.microsoft.com/office/word/2010/wordml" xmlns:w15="http://schemas.microsoft.com/office/word/2012/wordml" xmlns:w16cex="http://schemas.microsoft.com/office/word/2018/wordml/cex" xmlns:w16cid="http://schemas.microsoft.com/office/word/2016/wordml/cid" xmlns:w16="http://schemas.microsoft.com/office/word/2018/wordml" xmlns:w16se="http://schemas.microsoft.com/office/word/2015/wordml/symex" xmlns:wpg="http://schemas.microsoft.com/office/word/2010/wordprocessingGroup" xmlns:wpi="http://schemas.microsoft.com/office/word/2010/wordprocessingInk" xmlns:wne="http://schemas.microsoft.com/office/word/2006/wordml" xmlns:wps="http://schemas.microsoft.com/office/word/2010/wordprocessingShape" mc:Ignorable="w14 w15 w16se w16cid w16 w16cex wp14">
+<w:glossaryDocument xmlns:wpc="http://schemas.microsoft.com/office/word/2010/wordprocessingCanvas" xmlns:cx="http://schemas.microsoft.com/office/drawing/2014/chartex" xmlns:cx1="http://schemas.microsoft.com/office/drawing/2015/9/8/chartex" xmlns:cx2="http://schemas.microsoft.com/office/drawing/2015/10/21/chartex" xmlns:cx3="http://schemas.microsoft.com/office/drawing/2016/5/9/chartex" xmlns:cx4="http://schemas.microsoft.com/office/drawing/2016/5/10/chartex" xmlns:cx5="http://schemas.microsoft.com/office/drawing/2016/5/11/chartex" xmlns:cx6="http://schemas.microsoft.com/office/drawing/2016/5/12/chartex" xmlns:cx7="http://schemas.microsoft.com/office/drawing/2016/5/13/chartex" xmlns:cx8="http://schemas.microsoft.com/office/drawing/2016/5/14/chartex" xmlns:mc="http://schemas.openxmlformats.org/markup-compatibility/2006" xmlns:aink="http://schemas.microsoft.com/office/drawing/2016/ink" xmlns:am3d="http://schemas.microsoft.com/office/drawing/2017/model3d" xmlns:o="urn:schemas-microsoft-com:office:office" xmlns:r="http://schemas.openxmlformats.org/officeDocument/2006/relationships" xmlns:m="http://schemas.openxmlformats.org/officeDocument/2006/math" xmlns:v="urn:schemas-microsoft-com:vml" xmlns:wp14="http://schemas.microsoft.com/office/word/2010/wordprocessingDrawing" xmlns:wp="http://schemas.openxmlformats.org/drawingml/2006/wordprocessingDrawing" xmlns:w10="urn:schemas-microsoft-com:office:word" xmlns:w="http://schemas.openxmlformats.org/wordprocessingml/2006/main" xmlns:w14="http://schemas.microsoft.com/office/word/2010/wordml" xmlns:w15="http://schemas.microsoft.com/office/word/2012/wordml" xmlns:w16cid="http://schemas.microsoft.com/office/word/2016/wordml/cid" xmlns:w16se="http://schemas.microsoft.com/office/word/2015/wordml/symex" xmlns:wpg="http://schemas.microsoft.com/office/word/2010/wordprocessingGroup" xmlns:wpi="http://schemas.microsoft.com/office/word/2010/wordprocessingInk" xmlns:wne="http://schemas.microsoft.com/office/word/2006/wordml" xmlns:wps="http://schemas.microsoft.com/office/word/2010/wordprocessingShape" mc:Ignorable="w14 w15 w16se w16cid wp14">
   <w:docParts>
     <w:docPart>
       <w:docPartPr>
@@ -53283,7 +53507,7 @@
 </file>
 
 <file path=word/glossary/fontTable.xml><?xml version="1.0" encoding="utf-8"?>
-<w:fonts xmlns:mc="http://schemas.openxmlformats.org/markup-compatibility/2006" xmlns:r="http://schemas.openxmlformats.org/officeDocument/2006/relationships" xmlns:w="http://schemas.openxmlformats.org/wordprocessingml/2006/main" xmlns:w14="http://schemas.microsoft.com/office/word/2010/wordml" xmlns:w15="http://schemas.microsoft.com/office/word/2012/wordml" xmlns:w16cex="http://schemas.microsoft.com/office/word/2018/wordml/cex" xmlns:w16cid="http://schemas.microsoft.com/office/word/2016/wordml/cid" xmlns:w16="http://schemas.microsoft.com/office/word/2018/wordml" xmlns:w16se="http://schemas.microsoft.com/office/word/2015/wordml/symex" mc:Ignorable="w14 w15 w16se w16cid w16 w16cex">
+<w:fonts xmlns:mc="http://schemas.openxmlformats.org/markup-compatibility/2006" xmlns:r="http://schemas.openxmlformats.org/officeDocument/2006/relationships" xmlns:w="http://schemas.openxmlformats.org/wordprocessingml/2006/main" xmlns:w14="http://schemas.microsoft.com/office/word/2010/wordml" xmlns:w15="http://schemas.microsoft.com/office/word/2012/wordml" xmlns:w16cid="http://schemas.microsoft.com/office/word/2016/wordml/cid" xmlns:w16se="http://schemas.microsoft.com/office/word/2015/wordml/symex" mc:Ignorable="w14 w15 w16se w16cid">
   <w:font w:name="Symbol">
     <w:panose1 w:val="05050102010706020507"/>
     <w:charset w:val="02"/>
@@ -53296,14 +53520,14 @@
     <w:charset w:val="00"/>
     <w:family w:val="roman"/>
     <w:pitch w:val="variable"/>
-    <w:sig w:usb0="E0002AFF" w:usb1="C0007841" w:usb2="00000009" w:usb3="00000000" w:csb0="000001FF" w:csb1="00000000"/>
+    <w:sig w:usb0="E0002EFF" w:usb1="C000785B" w:usb2="00000009" w:usb3="00000000" w:csb0="000001FF" w:csb1="00000000"/>
   </w:font>
   <w:font w:name="Courier New">
     <w:panose1 w:val="02070309020205020404"/>
     <w:charset w:val="00"/>
     <w:family w:val="modern"/>
     <w:pitch w:val="fixed"/>
-    <w:sig w:usb0="E0002AFF" w:usb1="C0007843" w:usb2="00000009" w:usb3="00000000" w:csb0="000001FF" w:csb1="00000000"/>
+    <w:sig w:usb0="E0002EFF" w:usb1="C0007843" w:usb2="00000009" w:usb3="00000000" w:csb0="000001FF" w:csb1="00000000"/>
   </w:font>
   <w:font w:name="Wingdings">
     <w:panose1 w:val="05000000000000000000"/>
@@ -53317,7 +53541,7 @@
     <w:charset w:val="00"/>
     <w:family w:val="swiss"/>
     <w:pitch w:val="variable"/>
-    <w:sig w:usb0="E00002FF" w:usb1="4000ACFF" w:usb2="00000001" w:usb3="00000000" w:csb0="0000019F" w:csb1="00000000"/>
+    <w:sig w:usb0="E0002EFF" w:usb1="C000247B" w:usb2="00000009" w:usb3="00000000" w:csb0="000001FF" w:csb1="00000000"/>
   </w:font>
   <w:font w:name="바탕">
     <w:altName w:val="Batang"/>
@@ -53332,14 +53556,14 @@
     <w:charset w:val="00"/>
     <w:family w:val="roman"/>
     <w:pitch w:val="variable"/>
-    <w:sig w:usb0="E00002FF" w:usb1="400004FF" w:usb2="00000000" w:usb3="00000000" w:csb0="0000019F" w:csb1="00000000"/>
+    <w:sig w:usb0="E00006FF" w:usb1="420024FF" w:usb2="02000000" w:usb3="00000000" w:csb0="0000019F" w:csb1="00000000"/>
   </w:font>
   <w:font w:name="맑은 고딕">
     <w:panose1 w:val="020B0503020000020004"/>
     <w:charset w:val="81"/>
     <w:family w:val="modern"/>
     <w:pitch w:val="variable"/>
-    <w:sig w:usb0="900002AF" w:usb1="09D77CFB" w:usb2="00000012" w:usb3="00000000" w:csb0="00080001" w:csb1="00000000"/>
+    <w:sig w:usb0="9000002F" w:usb1="29D77CFB" w:usb2="00000012" w:usb3="00000000" w:csb0="00080001" w:csb1="00000000"/>
   </w:font>
   <w:font w:name="Tahoma">
     <w:panose1 w:val="020B0604030504040204"/>
@@ -53353,7 +53577,7 @@
     <w:charset w:val="00"/>
     <w:family w:val="swiss"/>
     <w:pitch w:val="variable"/>
-    <w:sig w:usb0="E0002AFF" w:usb1="C0007843" w:usb2="00000009" w:usb3="00000000" w:csb0="000001FF" w:csb1="00000000"/>
+    <w:sig w:usb0="E0002EFF" w:usb1="C000785B" w:usb2="00000009" w:usb3="00000000" w:csb0="000001FF" w:csb1="00000000"/>
   </w:font>
   <w:font w:name="SimSun">
     <w:altName w:val="宋体"/>
@@ -53378,18 +53602,11 @@
     <w:pitch w:val="fixed"/>
     <w:sig w:usb0="B00002AF" w:usb1="69D77CFB" w:usb2="00000030" w:usb3="00000000" w:csb0="0008009F" w:csb1="00000000"/>
   </w:font>
-  <w:font w:name="Calibri Light">
-    <w:panose1 w:val="020F0302020204030204"/>
-    <w:charset w:val="00"/>
-    <w:family w:val="swiss"/>
-    <w:pitch w:val="variable"/>
-    <w:sig w:usb0="A00002EF" w:usb1="4000207B" w:usb2="00000000" w:usb3="00000000" w:csb0="0000019F" w:csb1="00000000"/>
-  </w:font>
 </w:fonts>
 </file>
 
 <file path=word/glossary/settings.xml><?xml version="1.0" encoding="utf-8"?>
-<w:settings xmlns:mc="http://schemas.openxmlformats.org/markup-compatibility/2006" xmlns:o="urn:schemas-microsoft-com:office:office" xmlns:r="http://schemas.openxmlformats.org/officeDocument/2006/relationships" xmlns:m="http://schemas.openxmlformats.org/officeDocument/2006/math" xmlns:v="urn:schemas-microsoft-com:vml" xmlns:w10="urn:schemas-microsoft-com:office:word" xmlns:w="http://schemas.openxmlformats.org/wordprocessingml/2006/main" xmlns:w14="http://schemas.microsoft.com/office/word/2010/wordml" xmlns:w15="http://schemas.microsoft.com/office/word/2012/wordml" xmlns:w16cex="http://schemas.microsoft.com/office/word/2018/wordml/cex" xmlns:w16cid="http://schemas.microsoft.com/office/word/2016/wordml/cid" xmlns:w16="http://schemas.microsoft.com/office/word/2018/wordml" xmlns:w16se="http://schemas.microsoft.com/office/word/2015/wordml/symex" xmlns:sl="http://schemas.openxmlformats.org/schemaLibrary/2006/main" mc:Ignorable="w14 w15 w16se w16cid w16 w16cex">
+<w:settings xmlns:mc="http://schemas.openxmlformats.org/markup-compatibility/2006" xmlns:o="urn:schemas-microsoft-com:office:office" xmlns:r="http://schemas.openxmlformats.org/officeDocument/2006/relationships" xmlns:m="http://schemas.openxmlformats.org/officeDocument/2006/math" xmlns:v="urn:schemas-microsoft-com:vml" xmlns:w10="urn:schemas-microsoft-com:office:word" xmlns:w="http://schemas.openxmlformats.org/wordprocessingml/2006/main" xmlns:w14="http://schemas.microsoft.com/office/word/2010/wordml" xmlns:w15="http://schemas.microsoft.com/office/word/2012/wordml" xmlns:w16cid="http://schemas.microsoft.com/office/word/2016/wordml/cid" xmlns:w16se="http://schemas.microsoft.com/office/word/2015/wordml/symex" xmlns:sl="http://schemas.openxmlformats.org/schemaLibrary/2006/main" mc:Ignorable="w14 w15 w16se w16cid">
   <w:view w:val="normal"/>
   <w:bordersDoNotSurroundHeader/>
   <w:bordersDoNotSurroundFooter/>
@@ -53482,6 +53699,7 @@
     <w:rsid w:val="005D2029"/>
     <w:rsid w:val="00607983"/>
     <w:rsid w:val="00617DA6"/>
+    <w:rsid w:val="0065003A"/>
     <w:rsid w:val="006548DA"/>
     <w:rsid w:val="0068048A"/>
     <w:rsid w:val="006A5C89"/>
@@ -53605,7 +53823,7 @@
 </file>
 
 <file path=word/glossary/styles.xml><?xml version="1.0" encoding="utf-8"?>
-<w:styles xmlns:mc="http://schemas.openxmlformats.org/markup-compatibility/2006" xmlns:r="http://schemas.openxmlformats.org/officeDocument/2006/relationships" xmlns:w="http://schemas.openxmlformats.org/wordprocessingml/2006/main" xmlns:w14="http://schemas.microsoft.com/office/word/2010/wordml" xmlns:w15="http://schemas.microsoft.com/office/word/2012/wordml" xmlns:w16cex="http://schemas.microsoft.com/office/word/2018/wordml/cex" xmlns:w16cid="http://schemas.microsoft.com/office/word/2016/wordml/cid" xmlns:w16="http://schemas.microsoft.com/office/word/2018/wordml" xmlns:w16se="http://schemas.microsoft.com/office/word/2015/wordml/symex" mc:Ignorable="w14 w15 w16se w16cid w16 w16cex">
+<w:styles xmlns:mc="http://schemas.openxmlformats.org/markup-compatibility/2006" xmlns:r="http://schemas.openxmlformats.org/officeDocument/2006/relationships" xmlns:w="http://schemas.openxmlformats.org/wordprocessingml/2006/main" xmlns:w14="http://schemas.microsoft.com/office/word/2010/wordml" xmlns:w15="http://schemas.microsoft.com/office/word/2012/wordml" xmlns:w16cid="http://schemas.microsoft.com/office/word/2016/wordml/cid" xmlns:w16se="http://schemas.microsoft.com/office/word/2015/wordml/symex" mc:Ignorable="w14 w15 w16se w16cid">
   <w:docDefaults>
     <w:rPrDefault>
       <w:rPr>
@@ -54081,7 +54299,7 @@
 </file>
 
 <file path=word/glossary/webSettings.xml><?xml version="1.0" encoding="utf-8"?>
-<w:webSettings xmlns:mc="http://schemas.openxmlformats.org/markup-compatibility/2006" xmlns:r="http://schemas.openxmlformats.org/officeDocument/2006/relationships" xmlns:w="http://schemas.openxmlformats.org/wordprocessingml/2006/main" xmlns:w14="http://schemas.microsoft.com/office/word/2010/wordml" xmlns:w15="http://schemas.microsoft.com/office/word/2012/wordml" xmlns:w16cex="http://schemas.microsoft.com/office/word/2018/wordml/cex" xmlns:w16cid="http://schemas.microsoft.com/office/word/2016/wordml/cid" xmlns:w16="http://schemas.microsoft.com/office/word/2018/wordml" xmlns:w16se="http://schemas.microsoft.com/office/word/2015/wordml/symex" mc:Ignorable="w14 w15 w16se w16cid w16 w16cex">
+<w:webSettings xmlns:mc="http://schemas.openxmlformats.org/markup-compatibility/2006" xmlns:r="http://schemas.openxmlformats.org/officeDocument/2006/relationships" xmlns:w="http://schemas.openxmlformats.org/wordprocessingml/2006/main" xmlns:w14="http://schemas.microsoft.com/office/word/2010/wordml" xmlns:w15="http://schemas.microsoft.com/office/word/2012/wordml" xmlns:w16cid="http://schemas.microsoft.com/office/word/2016/wordml/cid" xmlns:w16se="http://schemas.microsoft.com/office/word/2015/wordml/symex" mc:Ignorable="w14 w15 w16se w16cid">
   <w:optimizeForBrowser/>
 </w:webSettings>
 </file>
@@ -54372,6 +54590,24 @@
 </file>
 
 <file path=customXml/item1.xml><?xml version="1.0" encoding="utf-8"?>
+<?mso-contentType ?>
+<FormTemplates xmlns="http://schemas.microsoft.com/sharepoint/v3/contenttype/forms">
+  <Display>DocumentLibraryForm</Display>
+  <Edit>DocumentLibraryForm</Edit>
+  <New>DocumentLibraryForm</New>
+</FormTemplates>
+</file>
+
+<file path=customXml/item2.xml><?xml version="1.0" encoding="utf-8"?>
+<p:properties xmlns:p="http://schemas.microsoft.com/office/2006/metadata/properties" xmlns:xsi="http://www.w3.org/2001/XMLSchema-instance">
+  <documentManagement>
+    <Gat xmlns="2ec1ac2a-4cb5-40a4-b122-7712fb276773">IC</Gat>
+    <Status xmlns="2ec1ac2a-4cb5-40a4-b122-7712fb276773">Ready for Review</Status>
+  </documentManagement>
+</p:properties>
+</file>
+
+<file path=customXml/item3.xml><?xml version="1.0" encoding="utf-8"?>
 <ct:contentTypeSchema xmlns:ct="http://schemas.microsoft.com/office/2006/metadata/contentType" xmlns:ma="http://schemas.microsoft.com/office/2006/metadata/properties/metaAttributes" ct:_="" ma:_="" ma:contentTypeName="Document" ma:contentTypeID="0x010100912960106A3E4F47BFB96C9FCD053E8D" ma:contentTypeVersion="5" ma:contentTypeDescription="Create a new document." ma:contentTypeScope="" ma:versionID="2de3f926a3c0f17089feb522e9b09ab1">
   <xsd:schema xmlns:xsd="http://www.w3.org/2001/XMLSchema" xmlns:p="http://schemas.microsoft.com/office/2006/metadata/properties" xmlns:ns2="2ec1ac2a-4cb5-40a4-b122-7712fb276773" targetNamespace="http://schemas.microsoft.com/office/2006/metadata/properties" ma:root="true" ma:fieldsID="e1f24f6a315dc27bce075d22310a17a5" ns2:_="">
     <xsd:import namespace="2ec1ac2a-4cb5-40a4-b122-7712fb276773"/>
@@ -54452,29 +54688,28 @@
 </ct:contentTypeSchema>
 </file>
 
-<file path=customXml/item2.xml><?xml version="1.0" encoding="utf-8"?>
-<?mso-contentType ?>
-<FormTemplates xmlns="http://schemas.microsoft.com/sharepoint/v3/contenttype/forms">
-  <Display>DocumentLibraryForm</Display>
-  <Edit>DocumentLibraryForm</Edit>
-  <New>DocumentLibraryForm</New>
-</FormTemplates>
-</file>
-
-<file path=customXml/item3.xml><?xml version="1.0" encoding="utf-8"?>
-<p:properties xmlns:p="http://schemas.microsoft.com/office/2006/metadata/properties" xmlns:xsi="http://www.w3.org/2001/XMLSchema-instance">
-  <documentManagement>
-    <Gat xmlns="2ec1ac2a-4cb5-40a4-b122-7712fb276773">IC</Gat>
-    <Status xmlns="2ec1ac2a-4cb5-40a4-b122-7712fb276773">Ready for Review</Status>
-  </documentManagement>
-</p:properties>
-</file>
-
 <file path=customXml/item4.xml><?xml version="1.0" encoding="utf-8"?>
 <b:Sources xmlns:b="http://schemas.openxmlformats.org/officeDocument/2006/bibliography" xmlns="http://schemas.openxmlformats.org/officeDocument/2006/bibliography" SelectedStyle="\APA.XSL" StyleName="APA"/>
 </file>
 
 <file path=customXml/itemProps1.xml><?xml version="1.0" encoding="utf-8"?>
+<ds:datastoreItem xmlns:ds="http://schemas.openxmlformats.org/officeDocument/2006/customXml" ds:itemID="{7D4FE01D-1055-48A2-B526-C8AAEA4E33FB}">
+  <ds:schemaRefs>
+    <ds:schemaRef ds:uri="http://schemas.microsoft.com/sharepoint/v3/contenttype/forms"/>
+  </ds:schemaRefs>
+</ds:datastoreItem>
+</file>
+
+<file path=customXml/itemProps2.xml><?xml version="1.0" encoding="utf-8"?>
+<ds:datastoreItem xmlns:ds="http://schemas.openxmlformats.org/officeDocument/2006/customXml" ds:itemID="{22EF12C5-4EE5-401D-AF32-34459B235CB4}">
+  <ds:schemaRefs>
+    <ds:schemaRef ds:uri="http://schemas.microsoft.com/office/2006/metadata/properties"/>
+    <ds:schemaRef ds:uri="2ec1ac2a-4cb5-40a4-b122-7712fb276773"/>
+  </ds:schemaRefs>
+</ds:datastoreItem>
+</file>
+
+<file path=customXml/itemProps3.xml><?xml version="1.0" encoding="utf-8"?>
 <ds:datastoreItem xmlns:ds="http://schemas.openxmlformats.org/officeDocument/2006/customXml" ds:itemID="{413738C2-4739-401D-BFAC-3D8C20A1C92A}">
   <ds:schemaRefs>
     <ds:schemaRef ds:uri="http://schemas.microsoft.com/office/2006/metadata/contentType"/>
@@ -54491,25 +54726,8 @@
 </ds:datastoreItem>
 </file>
 
-<file path=customXml/itemProps2.xml><?xml version="1.0" encoding="utf-8"?>
-<ds:datastoreItem xmlns:ds="http://schemas.openxmlformats.org/officeDocument/2006/customXml" ds:itemID="{7D4FE01D-1055-48A2-B526-C8AAEA4E33FB}">
-  <ds:schemaRefs>
-    <ds:schemaRef ds:uri="http://schemas.microsoft.com/sharepoint/v3/contenttype/forms"/>
-  </ds:schemaRefs>
-</ds:datastoreItem>
-</file>
-
-<file path=customXml/itemProps3.xml><?xml version="1.0" encoding="utf-8"?>
-<ds:datastoreItem xmlns:ds="http://schemas.openxmlformats.org/officeDocument/2006/customXml" ds:itemID="{22EF12C5-4EE5-401D-AF32-34459B235CB4}">
-  <ds:schemaRefs>
-    <ds:schemaRef ds:uri="http://schemas.microsoft.com/office/2006/metadata/properties"/>
-    <ds:schemaRef ds:uri="2ec1ac2a-4cb5-40a4-b122-7712fb276773"/>
-  </ds:schemaRefs>
-</ds:datastoreItem>
-</file>
-
 <file path=customXml/itemProps4.xml><?xml version="1.0" encoding="utf-8"?>
-<ds:datastoreItem xmlns:ds="http://schemas.openxmlformats.org/officeDocument/2006/customXml" ds:itemID="{E610C8C7-C9C6-4EC4-8609-1A3E42224B39}">
+<ds:datastoreItem xmlns:ds="http://schemas.openxmlformats.org/officeDocument/2006/customXml" ds:itemID="{DAEFE196-CA53-435C-A1F1-394D9500C45E}">
   <ds:schemaRefs>
     <ds:schemaRef ds:uri="http://schemas.openxmlformats.org/officeDocument/2006/bibliography"/>
   </ds:schemaRefs>

</xml_diff>

<commit_message>
update book list, git, gdb, 3gpp add ref txt
</commit_message>
<xml_diff>
--- a/S005_TipsForGit.docx
+++ b/S005_TipsForGit.docx
@@ -1,6 +1,6 @@
 
 <file path=word/document.xml><?xml version="1.0" encoding="utf-8"?>
-<w:document xmlns:wpc="http://schemas.microsoft.com/office/word/2010/wordprocessingCanvas" xmlns:cx="http://schemas.microsoft.com/office/drawing/2014/chartex" xmlns:cx1="http://schemas.microsoft.com/office/drawing/2015/9/8/chartex" xmlns:cx2="http://schemas.microsoft.com/office/drawing/2015/10/21/chartex" xmlns:cx3="http://schemas.microsoft.com/office/drawing/2016/5/9/chartex" xmlns:cx4="http://schemas.microsoft.com/office/drawing/2016/5/10/chartex" xmlns:cx5="http://schemas.microsoft.com/office/drawing/2016/5/11/chartex" xmlns:cx6="http://schemas.microsoft.com/office/drawing/2016/5/12/chartex" xmlns:cx7="http://schemas.microsoft.com/office/drawing/2016/5/13/chartex" xmlns:cx8="http://schemas.microsoft.com/office/drawing/2016/5/14/chartex" xmlns:mc="http://schemas.openxmlformats.org/markup-compatibility/2006" xmlns:aink="http://schemas.microsoft.com/office/drawing/2016/ink" xmlns:am3d="http://schemas.microsoft.com/office/drawing/2017/model3d" xmlns:o="urn:schemas-microsoft-com:office:office" xmlns:r="http://schemas.openxmlformats.org/officeDocument/2006/relationships" xmlns:m="http://schemas.openxmlformats.org/officeDocument/2006/math" xmlns:v="urn:schemas-microsoft-com:vml" xmlns:wp14="http://schemas.microsoft.com/office/word/2010/wordprocessingDrawing" xmlns:wp="http://schemas.openxmlformats.org/drawingml/2006/wordprocessingDrawing" xmlns:w10="urn:schemas-microsoft-com:office:word" xmlns:w="http://schemas.openxmlformats.org/wordprocessingml/2006/main" xmlns:w14="http://schemas.microsoft.com/office/word/2010/wordml" xmlns:w15="http://schemas.microsoft.com/office/word/2012/wordml" xmlns:w16cid="http://schemas.microsoft.com/office/word/2016/wordml/cid" xmlns:w16se="http://schemas.microsoft.com/office/word/2015/wordml/symex" xmlns:wpg="http://schemas.microsoft.com/office/word/2010/wordprocessingGroup" xmlns:wpi="http://schemas.microsoft.com/office/word/2010/wordprocessingInk" xmlns:wne="http://schemas.microsoft.com/office/word/2006/wordml" xmlns:wps="http://schemas.microsoft.com/office/word/2010/wordprocessingShape" mc:Ignorable="w14 w15 w16se w16cid wp14">
+<w:document xmlns:wpc="http://schemas.microsoft.com/office/word/2010/wordprocessingCanvas" xmlns:cx="http://schemas.microsoft.com/office/drawing/2014/chartex" xmlns:cx1="http://schemas.microsoft.com/office/drawing/2015/9/8/chartex" xmlns:cx2="http://schemas.microsoft.com/office/drawing/2015/10/21/chartex" xmlns:cx3="http://schemas.microsoft.com/office/drawing/2016/5/9/chartex" xmlns:cx4="http://schemas.microsoft.com/office/drawing/2016/5/10/chartex" xmlns:cx5="http://schemas.microsoft.com/office/drawing/2016/5/11/chartex" xmlns:cx6="http://schemas.microsoft.com/office/drawing/2016/5/12/chartex" xmlns:cx7="http://schemas.microsoft.com/office/drawing/2016/5/13/chartex" xmlns:cx8="http://schemas.microsoft.com/office/drawing/2016/5/14/chartex" xmlns:mc="http://schemas.openxmlformats.org/markup-compatibility/2006" xmlns:aink="http://schemas.microsoft.com/office/drawing/2016/ink" xmlns:am3d="http://schemas.microsoft.com/office/drawing/2017/model3d" xmlns:o="urn:schemas-microsoft-com:office:office" xmlns:r="http://schemas.openxmlformats.org/officeDocument/2006/relationships" xmlns:m="http://schemas.openxmlformats.org/officeDocument/2006/math" xmlns:v="urn:schemas-microsoft-com:vml" xmlns:wp14="http://schemas.microsoft.com/office/word/2010/wordprocessingDrawing" xmlns:wp="http://schemas.openxmlformats.org/drawingml/2006/wordprocessingDrawing" xmlns:w10="urn:schemas-microsoft-com:office:word" xmlns:w="http://schemas.openxmlformats.org/wordprocessingml/2006/main" xmlns:w14="http://schemas.microsoft.com/office/word/2010/wordml" xmlns:w15="http://schemas.microsoft.com/office/word/2012/wordml" xmlns:w16cex="http://schemas.microsoft.com/office/word/2018/wordml/cex" xmlns:w16cid="http://schemas.microsoft.com/office/word/2016/wordml/cid" xmlns:w16="http://schemas.microsoft.com/office/word/2018/wordml" xmlns:w16se="http://schemas.microsoft.com/office/word/2015/wordml/symex" xmlns:wpg="http://schemas.microsoft.com/office/word/2010/wordprocessingGroup" xmlns:wpi="http://schemas.microsoft.com/office/word/2010/wordprocessingInk" xmlns:wne="http://schemas.microsoft.com/office/word/2006/wordml" xmlns:wps="http://schemas.microsoft.com/office/word/2010/wordprocessingShape" mc:Ignorable="w14 w15 w16se w16cid w16 w16cex wp14">
   <w:body>
     <w:p>
       <w:pPr>
@@ -172,6 +172,7 @@
               <w:calendar w:val="gregorian"/>
             </w:date>
           </w:sdtPr>
+          <w:sdtEndPr/>
           <w:sdtContent>
             <w:tc>
               <w:tcPr>
@@ -4297,7 +4298,6 @@
     <w:p>
       <w:pPr>
         <w:rPr>
-          <w:rFonts w:hint="eastAsia"/>
           <w:lang w:eastAsia="ko-KR"/>
         </w:rPr>
       </w:pPr>
@@ -4305,7 +4305,6 @@
     <w:p>
       <w:pPr>
         <w:rPr>
-          <w:rFonts w:hint="eastAsia"/>
           <w:lang w:eastAsia="ko-KR"/>
         </w:rPr>
       </w:pPr>
@@ -4616,7 +4615,6 @@
     <w:p>
       <w:pPr>
         <w:rPr>
-          <w:rFonts w:hint="eastAsia"/>
           <w:lang w:eastAsia="ko-KR"/>
         </w:rPr>
       </w:pPr>
@@ -4974,7 +4972,6 @@
     <w:p>
       <w:pPr>
         <w:rPr>
-          <w:rFonts w:hint="eastAsia"/>
           <w:lang w:eastAsia="ko-KR"/>
         </w:rPr>
       </w:pPr>
@@ -5200,7 +5197,6 @@
     <w:p>
       <w:pPr>
         <w:rPr>
-          <w:rFonts w:hint="eastAsia"/>
           <w:lang w:eastAsia="ko-KR"/>
         </w:rPr>
       </w:pPr>
@@ -5442,6 +5438,1423 @@
           <w:lang w:eastAsia="ko-KR"/>
         </w:rPr>
         <w:t>.</w:t>
+      </w:r>
+      <w:r>
+        <w:rPr>
+          <w:lang w:eastAsia="ko-KR"/>
+        </w:rPr>
+        <w:t xml:space="preserve"> </w:t>
+      </w:r>
+      <w:proofErr w:type="spellStart"/>
+      <w:r>
+        <w:rPr>
+          <w:rFonts w:hint="eastAsia"/>
+          <w:lang w:eastAsia="ko-KR"/>
+        </w:rPr>
+        <w:t>커밋</w:t>
+      </w:r>
+      <w:proofErr w:type="spellEnd"/>
+      <w:r>
+        <w:rPr>
+          <w:rFonts w:hint="eastAsia"/>
+          <w:lang w:eastAsia="ko-KR"/>
+        </w:rPr>
+        <w:t xml:space="preserve"> </w:t>
+      </w:r>
+      <w:r>
+        <w:rPr>
+          <w:rFonts w:hint="eastAsia"/>
+          <w:lang w:eastAsia="ko-KR"/>
+        </w:rPr>
+        <w:t>전에</w:t>
+      </w:r>
+      <w:r>
+        <w:rPr>
+          <w:rFonts w:hint="eastAsia"/>
+          <w:lang w:eastAsia="ko-KR"/>
+        </w:rPr>
+        <w:t xml:space="preserve"> </w:t>
+      </w:r>
+      <w:r>
+        <w:rPr>
+          <w:rFonts w:hint="eastAsia"/>
+          <w:lang w:eastAsia="ko-KR"/>
+        </w:rPr>
+        <w:t>했던</w:t>
+      </w:r>
+      <w:r>
+        <w:rPr>
+          <w:rFonts w:hint="eastAsia"/>
+          <w:lang w:eastAsia="ko-KR"/>
+        </w:rPr>
+        <w:t xml:space="preserve"> </w:t>
+      </w:r>
+      <w:proofErr w:type="spellStart"/>
+      <w:r>
+        <w:rPr>
+          <w:rFonts w:hint="eastAsia"/>
+          <w:lang w:eastAsia="ko-KR"/>
+        </w:rPr>
+        <w:t>스테이징도</w:t>
+      </w:r>
+      <w:proofErr w:type="spellEnd"/>
+      <w:r>
+        <w:rPr>
+          <w:rFonts w:hint="eastAsia"/>
+          <w:lang w:eastAsia="ko-KR"/>
+        </w:rPr>
+        <w:t xml:space="preserve"> </w:t>
+      </w:r>
+      <w:r>
+        <w:rPr>
+          <w:rFonts w:hint="eastAsia"/>
+          <w:lang w:eastAsia="ko-KR"/>
+        </w:rPr>
+        <w:t>함께</w:t>
+      </w:r>
+      <w:r>
+        <w:rPr>
+          <w:rFonts w:hint="eastAsia"/>
+          <w:lang w:eastAsia="ko-KR"/>
+        </w:rPr>
+        <w:t xml:space="preserve"> </w:t>
+      </w:r>
+      <w:r>
+        <w:rPr>
+          <w:rFonts w:hint="eastAsia"/>
+          <w:lang w:eastAsia="ko-KR"/>
+        </w:rPr>
+        <w:t>취소가</w:t>
+      </w:r>
+      <w:r>
+        <w:rPr>
+          <w:rFonts w:hint="eastAsia"/>
+          <w:lang w:eastAsia="ko-KR"/>
+        </w:rPr>
+        <w:t xml:space="preserve"> </w:t>
+      </w:r>
+      <w:r>
+        <w:rPr>
+          <w:rFonts w:hint="eastAsia"/>
+          <w:lang w:eastAsia="ko-KR"/>
+        </w:rPr>
+        <w:t>된다</w:t>
+      </w:r>
+      <w:r>
+        <w:rPr>
+          <w:rFonts w:hint="eastAsia"/>
+          <w:lang w:eastAsia="ko-KR"/>
+        </w:rPr>
+        <w:t>.</w:t>
+      </w:r>
+    </w:p>
+    <w:p>
+      <w:pPr>
+        <w:rPr>
+          <w:rFonts w:hint="eastAsia"/>
+          <w:lang w:eastAsia="ko-KR"/>
+        </w:rPr>
+      </w:pPr>
+      <w:r>
+        <w:rPr>
+          <w:b/>
+          <w:bCs/>
+          <w:color w:val="FF0000"/>
+          <w:lang w:eastAsia="ko-KR"/>
+        </w:rPr>
+        <w:t>Tips&gt;</w:t>
+      </w:r>
+      <w:r>
+        <w:rPr>
+          <w:lang w:eastAsia="ko-KR"/>
+        </w:rPr>
+        <w:t xml:space="preserve"> </w:t>
+      </w:r>
+      <w:r>
+        <w:rPr>
+          <w:rFonts w:hint="eastAsia"/>
+          <w:lang w:eastAsia="ko-KR"/>
+        </w:rPr>
+        <w:t>g</w:t>
+      </w:r>
+      <w:r>
+        <w:rPr>
+          <w:lang w:eastAsia="ko-KR"/>
+        </w:rPr>
+        <w:t xml:space="preserve">it reset </w:t>
+      </w:r>
+      <w:r>
+        <w:rPr>
+          <w:rFonts w:hint="eastAsia"/>
+          <w:lang w:eastAsia="ko-KR"/>
+        </w:rPr>
+        <w:t>명령의</w:t>
+      </w:r>
+      <w:r>
+        <w:rPr>
+          <w:rFonts w:hint="eastAsia"/>
+          <w:lang w:eastAsia="ko-KR"/>
+        </w:rPr>
+        <w:t xml:space="preserve"> </w:t>
+      </w:r>
+      <w:r>
+        <w:rPr>
+          <w:rFonts w:hint="eastAsia"/>
+          <w:lang w:eastAsia="ko-KR"/>
+        </w:rPr>
+        <w:t>옵션</w:t>
+      </w:r>
+      <w:r>
+        <w:rPr>
+          <w:lang w:eastAsia="ko-KR"/>
+        </w:rPr>
+        <w:br/>
+      </w:r>
+      <w:r>
+        <w:rPr>
+          <w:rFonts w:hint="eastAsia"/>
+          <w:lang w:eastAsia="ko-KR"/>
+        </w:rPr>
+        <w:t>r</w:t>
+      </w:r>
+      <w:r>
+        <w:rPr>
+          <w:lang w:eastAsia="ko-KR"/>
+        </w:rPr>
+        <w:t xml:space="preserve">eset </w:t>
+      </w:r>
+      <w:r>
+        <w:rPr>
+          <w:rFonts w:hint="eastAsia"/>
+          <w:lang w:eastAsia="ko-KR"/>
+        </w:rPr>
+        <w:t>명령은</w:t>
+      </w:r>
+      <w:r>
+        <w:rPr>
+          <w:rFonts w:hint="eastAsia"/>
+          <w:lang w:eastAsia="ko-KR"/>
+        </w:rPr>
+        <w:t xml:space="preserve"> </w:t>
+      </w:r>
+      <w:r>
+        <w:rPr>
+          <w:rFonts w:hint="eastAsia"/>
+          <w:lang w:eastAsia="ko-KR"/>
+        </w:rPr>
+        <w:t>사용하는</w:t>
+      </w:r>
+      <w:r>
+        <w:rPr>
+          <w:rFonts w:hint="eastAsia"/>
+          <w:lang w:eastAsia="ko-KR"/>
+        </w:rPr>
+        <w:t xml:space="preserve"> </w:t>
+      </w:r>
+      <w:r>
+        <w:rPr>
+          <w:rFonts w:hint="eastAsia"/>
+          <w:lang w:eastAsia="ko-KR"/>
+        </w:rPr>
+        <w:t>옵션에</w:t>
+      </w:r>
+      <w:r>
+        <w:rPr>
+          <w:rFonts w:hint="eastAsia"/>
+          <w:lang w:eastAsia="ko-KR"/>
+        </w:rPr>
+        <w:t xml:space="preserve"> </w:t>
+      </w:r>
+      <w:r>
+        <w:rPr>
+          <w:rFonts w:hint="eastAsia"/>
+          <w:lang w:eastAsia="ko-KR"/>
+        </w:rPr>
+        <w:t>따라</w:t>
+      </w:r>
+      <w:r>
+        <w:rPr>
+          <w:rFonts w:hint="eastAsia"/>
+          <w:lang w:eastAsia="ko-KR"/>
+        </w:rPr>
+        <w:t xml:space="preserve"> </w:t>
+      </w:r>
+      <w:r>
+        <w:rPr>
+          <w:rFonts w:hint="eastAsia"/>
+          <w:lang w:eastAsia="ko-KR"/>
+        </w:rPr>
+        <w:t>되돌릴</w:t>
+      </w:r>
+      <w:r>
+        <w:rPr>
+          <w:rFonts w:hint="eastAsia"/>
+          <w:lang w:eastAsia="ko-KR"/>
+        </w:rPr>
+        <w:t xml:space="preserve"> </w:t>
+      </w:r>
+      <w:r>
+        <w:rPr>
+          <w:rFonts w:hint="eastAsia"/>
+          <w:lang w:eastAsia="ko-KR"/>
+        </w:rPr>
+        <w:t>수</w:t>
+      </w:r>
+      <w:r>
+        <w:rPr>
+          <w:rFonts w:hint="eastAsia"/>
+          <w:lang w:eastAsia="ko-KR"/>
+        </w:rPr>
+        <w:t xml:space="preserve"> </w:t>
+      </w:r>
+      <w:r>
+        <w:rPr>
+          <w:rFonts w:hint="eastAsia"/>
+          <w:lang w:eastAsia="ko-KR"/>
+        </w:rPr>
+        <w:t>있는</w:t>
+      </w:r>
+      <w:r>
+        <w:rPr>
+          <w:rFonts w:hint="eastAsia"/>
+          <w:lang w:eastAsia="ko-KR"/>
+        </w:rPr>
+        <w:t xml:space="preserve"> </w:t>
+      </w:r>
+      <w:r>
+        <w:rPr>
+          <w:rFonts w:hint="eastAsia"/>
+          <w:lang w:eastAsia="ko-KR"/>
+        </w:rPr>
+        <w:t>단계가</w:t>
+      </w:r>
+      <w:r>
+        <w:rPr>
+          <w:rFonts w:hint="eastAsia"/>
+          <w:lang w:eastAsia="ko-KR"/>
+        </w:rPr>
+        <w:t xml:space="preserve"> </w:t>
+      </w:r>
+      <w:r>
+        <w:rPr>
+          <w:rFonts w:hint="eastAsia"/>
+          <w:lang w:eastAsia="ko-KR"/>
+        </w:rPr>
+        <w:t>다르다</w:t>
+      </w:r>
+      <w:r>
+        <w:rPr>
+          <w:rFonts w:hint="eastAsia"/>
+          <w:lang w:eastAsia="ko-KR"/>
+        </w:rPr>
+        <w:t>.</w:t>
+      </w:r>
+    </w:p>
+    <w:tbl>
+      <w:tblPr>
+        <w:tblStyle w:val="a9"/>
+        <w:tblW w:w="0" w:type="auto"/>
+        <w:tblLook w:val="04A0" w:firstRow="1" w:lastRow="0" w:firstColumn="1" w:lastColumn="0" w:noHBand="0" w:noVBand="1"/>
+      </w:tblPr>
+      <w:tblGrid>
+        <w:gridCol w:w="2122"/>
+        <w:gridCol w:w="7228"/>
+      </w:tblGrid>
+      <w:tr>
+        <w:tc>
+          <w:tcPr>
+            <w:tcW w:w="2122" w:type="dxa"/>
+            <w:shd w:val="clear" w:color="auto" w:fill="EAF1DD" w:themeFill="accent3" w:themeFillTint="33"/>
+          </w:tcPr>
+          <w:p>
+            <w:pPr>
+              <w:jc w:val="center"/>
+              <w:rPr>
+                <w:rFonts w:hint="eastAsia"/>
+                <w:b/>
+                <w:bCs/>
+                <w:sz w:val="20"/>
+                <w:szCs w:val="20"/>
+                <w:lang w:eastAsia="ko-KR"/>
+              </w:rPr>
+            </w:pPr>
+            <w:r>
+              <w:rPr>
+                <w:rFonts w:hint="eastAsia"/>
+                <w:b/>
+                <w:bCs/>
+                <w:sz w:val="20"/>
+                <w:szCs w:val="20"/>
+                <w:lang w:eastAsia="ko-KR"/>
+              </w:rPr>
+              <w:t>명령</w:t>
+            </w:r>
+          </w:p>
+        </w:tc>
+        <w:tc>
+          <w:tcPr>
+            <w:tcW w:w="7228" w:type="dxa"/>
+            <w:shd w:val="clear" w:color="auto" w:fill="EAF1DD" w:themeFill="accent3" w:themeFillTint="33"/>
+          </w:tcPr>
+          <w:p>
+            <w:pPr>
+              <w:jc w:val="center"/>
+              <w:rPr>
+                <w:rFonts w:hint="eastAsia"/>
+                <w:b/>
+                <w:bCs/>
+                <w:sz w:val="20"/>
+                <w:szCs w:val="20"/>
+                <w:lang w:eastAsia="ko-KR"/>
+              </w:rPr>
+            </w:pPr>
+            <w:r>
+              <w:rPr>
+                <w:rFonts w:hint="eastAsia"/>
+                <w:b/>
+                <w:bCs/>
+                <w:sz w:val="20"/>
+                <w:szCs w:val="20"/>
+                <w:lang w:eastAsia="ko-KR"/>
+              </w:rPr>
+              <w:t>설명</w:t>
+            </w:r>
+          </w:p>
+        </w:tc>
+      </w:tr>
+      <w:tr>
+        <w:tc>
+          <w:tcPr>
+            <w:tcW w:w="2122" w:type="dxa"/>
+          </w:tcPr>
+          <w:p>
+            <w:pPr>
+              <w:rPr>
+                <w:rFonts w:hint="eastAsia"/>
+                <w:sz w:val="20"/>
+                <w:szCs w:val="20"/>
+                <w:lang w:eastAsia="ko-KR"/>
+              </w:rPr>
+            </w:pPr>
+            <w:r>
+              <w:rPr>
+                <w:sz w:val="20"/>
+                <w:szCs w:val="20"/>
+                <w:lang w:eastAsia="ko-KR"/>
+              </w:rPr>
+              <w:t>--soft HEAD^</w:t>
+            </w:r>
+          </w:p>
+        </w:tc>
+        <w:tc>
+          <w:tcPr>
+            <w:tcW w:w="7228" w:type="dxa"/>
+          </w:tcPr>
+          <w:p>
+            <w:pPr>
+              <w:rPr>
+                <w:rFonts w:hint="eastAsia"/>
+                <w:sz w:val="20"/>
+                <w:szCs w:val="20"/>
+                <w:lang w:eastAsia="ko-KR"/>
+              </w:rPr>
+            </w:pPr>
+            <w:r>
+              <w:rPr>
+                <w:rFonts w:hint="eastAsia"/>
+                <w:sz w:val="20"/>
+                <w:szCs w:val="20"/>
+                <w:lang w:eastAsia="ko-KR"/>
+              </w:rPr>
+              <w:t>최근</w:t>
+            </w:r>
+            <w:r>
+              <w:rPr>
+                <w:rFonts w:hint="eastAsia"/>
+                <w:sz w:val="20"/>
+                <w:szCs w:val="20"/>
+                <w:lang w:eastAsia="ko-KR"/>
+              </w:rPr>
+              <w:t xml:space="preserve"> </w:t>
+            </w:r>
+            <w:proofErr w:type="spellStart"/>
+            <w:r>
+              <w:rPr>
+                <w:rFonts w:hint="eastAsia"/>
+                <w:sz w:val="20"/>
+                <w:szCs w:val="20"/>
+                <w:lang w:eastAsia="ko-KR"/>
+              </w:rPr>
+              <w:t>커밋을</w:t>
+            </w:r>
+            <w:proofErr w:type="spellEnd"/>
+            <w:r>
+              <w:rPr>
+                <w:rFonts w:hint="eastAsia"/>
+                <w:sz w:val="20"/>
+                <w:szCs w:val="20"/>
+                <w:lang w:eastAsia="ko-KR"/>
+              </w:rPr>
+              <w:t xml:space="preserve"> </w:t>
+            </w:r>
+            <w:r>
+              <w:rPr>
+                <w:rFonts w:hint="eastAsia"/>
+                <w:sz w:val="20"/>
+                <w:szCs w:val="20"/>
+                <w:lang w:eastAsia="ko-KR"/>
+              </w:rPr>
+              <w:t>하기</w:t>
+            </w:r>
+            <w:r>
+              <w:rPr>
+                <w:rFonts w:hint="eastAsia"/>
+                <w:sz w:val="20"/>
+                <w:szCs w:val="20"/>
+                <w:lang w:eastAsia="ko-KR"/>
+              </w:rPr>
+              <w:t xml:space="preserve"> </w:t>
+            </w:r>
+            <w:r>
+              <w:rPr>
+                <w:rFonts w:hint="eastAsia"/>
+                <w:sz w:val="20"/>
+                <w:szCs w:val="20"/>
+                <w:lang w:eastAsia="ko-KR"/>
+              </w:rPr>
+              <w:t>전</w:t>
+            </w:r>
+            <w:r>
+              <w:rPr>
+                <w:rFonts w:hint="eastAsia"/>
+                <w:sz w:val="20"/>
+                <w:szCs w:val="20"/>
+                <w:lang w:eastAsia="ko-KR"/>
+              </w:rPr>
+              <w:t xml:space="preserve"> </w:t>
+            </w:r>
+            <w:r>
+              <w:rPr>
+                <w:rFonts w:hint="eastAsia"/>
+                <w:sz w:val="20"/>
+                <w:szCs w:val="20"/>
+                <w:lang w:eastAsia="ko-KR"/>
+              </w:rPr>
+              <w:t>상태로</w:t>
+            </w:r>
+            <w:r>
+              <w:rPr>
+                <w:rFonts w:hint="eastAsia"/>
+                <w:sz w:val="20"/>
+                <w:szCs w:val="20"/>
+                <w:lang w:eastAsia="ko-KR"/>
+              </w:rPr>
+              <w:t xml:space="preserve"> </w:t>
+            </w:r>
+            <w:r>
+              <w:rPr>
+                <w:rFonts w:hint="eastAsia"/>
+                <w:sz w:val="20"/>
+                <w:szCs w:val="20"/>
+                <w:lang w:eastAsia="ko-KR"/>
+              </w:rPr>
+              <w:t>작업</w:t>
+            </w:r>
+            <w:r>
+              <w:rPr>
+                <w:rFonts w:hint="eastAsia"/>
+                <w:sz w:val="20"/>
+                <w:szCs w:val="20"/>
+                <w:lang w:eastAsia="ko-KR"/>
+              </w:rPr>
+              <w:t xml:space="preserve"> </w:t>
+            </w:r>
+            <w:r>
+              <w:rPr>
+                <w:rFonts w:hint="eastAsia"/>
+                <w:sz w:val="20"/>
+                <w:szCs w:val="20"/>
+                <w:lang w:eastAsia="ko-KR"/>
+              </w:rPr>
+              <w:t>트리를</w:t>
+            </w:r>
+            <w:r>
+              <w:rPr>
+                <w:rFonts w:hint="eastAsia"/>
+                <w:sz w:val="20"/>
+                <w:szCs w:val="20"/>
+                <w:lang w:eastAsia="ko-KR"/>
+              </w:rPr>
+              <w:t xml:space="preserve"> </w:t>
+            </w:r>
+            <w:r>
+              <w:rPr>
+                <w:rFonts w:hint="eastAsia"/>
+                <w:sz w:val="20"/>
+                <w:szCs w:val="20"/>
+                <w:lang w:eastAsia="ko-KR"/>
+              </w:rPr>
+              <w:t>되돌린다</w:t>
+            </w:r>
+            <w:r>
+              <w:rPr>
+                <w:rFonts w:hint="eastAsia"/>
+                <w:sz w:val="20"/>
+                <w:szCs w:val="20"/>
+                <w:lang w:eastAsia="ko-KR"/>
+              </w:rPr>
+              <w:t>.</w:t>
+            </w:r>
+          </w:p>
+        </w:tc>
+      </w:tr>
+      <w:tr>
+        <w:tc>
+          <w:tcPr>
+            <w:tcW w:w="2122" w:type="dxa"/>
+          </w:tcPr>
+          <w:p>
+            <w:pPr>
+              <w:rPr>
+                <w:rFonts w:hint="eastAsia"/>
+                <w:sz w:val="20"/>
+                <w:szCs w:val="20"/>
+                <w:lang w:eastAsia="ko-KR"/>
+              </w:rPr>
+            </w:pPr>
+            <w:r>
+              <w:rPr>
+                <w:sz w:val="20"/>
+                <w:szCs w:val="20"/>
+                <w:lang w:eastAsia="ko-KR"/>
+              </w:rPr>
+              <w:t>--mixed HEAD^</w:t>
+            </w:r>
+          </w:p>
+        </w:tc>
+        <w:tc>
+          <w:tcPr>
+            <w:tcW w:w="7228" w:type="dxa"/>
+          </w:tcPr>
+          <w:p>
+            <w:pPr>
+              <w:rPr>
+                <w:rFonts w:hint="eastAsia"/>
+                <w:sz w:val="20"/>
+                <w:szCs w:val="20"/>
+                <w:lang w:eastAsia="ko-KR"/>
+              </w:rPr>
+            </w:pPr>
+            <w:r>
+              <w:rPr>
+                <w:rFonts w:hint="eastAsia"/>
+                <w:sz w:val="20"/>
+                <w:szCs w:val="20"/>
+                <w:lang w:eastAsia="ko-KR"/>
+              </w:rPr>
+              <w:t>최근</w:t>
+            </w:r>
+            <w:r>
+              <w:rPr>
+                <w:rFonts w:hint="eastAsia"/>
+                <w:sz w:val="20"/>
+                <w:szCs w:val="20"/>
+                <w:lang w:eastAsia="ko-KR"/>
+              </w:rPr>
+              <w:t xml:space="preserve"> </w:t>
+            </w:r>
+            <w:proofErr w:type="spellStart"/>
+            <w:r>
+              <w:rPr>
+                <w:rFonts w:hint="eastAsia"/>
+                <w:sz w:val="20"/>
+                <w:szCs w:val="20"/>
+                <w:lang w:eastAsia="ko-KR"/>
+              </w:rPr>
+              <w:t>커밋과</w:t>
+            </w:r>
+            <w:proofErr w:type="spellEnd"/>
+            <w:r>
+              <w:rPr>
+                <w:rFonts w:hint="eastAsia"/>
+                <w:sz w:val="20"/>
+                <w:szCs w:val="20"/>
+                <w:lang w:eastAsia="ko-KR"/>
+              </w:rPr>
+              <w:t xml:space="preserve"> </w:t>
+            </w:r>
+            <w:proofErr w:type="spellStart"/>
+            <w:r>
+              <w:rPr>
+                <w:rFonts w:hint="eastAsia"/>
+                <w:sz w:val="20"/>
+                <w:szCs w:val="20"/>
+                <w:lang w:eastAsia="ko-KR"/>
+              </w:rPr>
+              <w:t>스테이징을</w:t>
+            </w:r>
+            <w:proofErr w:type="spellEnd"/>
+            <w:r>
+              <w:rPr>
+                <w:rFonts w:hint="eastAsia"/>
+                <w:sz w:val="20"/>
+                <w:szCs w:val="20"/>
+                <w:lang w:eastAsia="ko-KR"/>
+              </w:rPr>
+              <w:t xml:space="preserve"> </w:t>
+            </w:r>
+            <w:r>
+              <w:rPr>
+                <w:rFonts w:hint="eastAsia"/>
+                <w:sz w:val="20"/>
+                <w:szCs w:val="20"/>
+                <w:lang w:eastAsia="ko-KR"/>
+              </w:rPr>
+              <w:t>하기</w:t>
+            </w:r>
+            <w:r>
+              <w:rPr>
+                <w:rFonts w:hint="eastAsia"/>
+                <w:sz w:val="20"/>
+                <w:szCs w:val="20"/>
+                <w:lang w:eastAsia="ko-KR"/>
+              </w:rPr>
+              <w:t xml:space="preserve"> </w:t>
+            </w:r>
+            <w:r>
+              <w:rPr>
+                <w:rFonts w:hint="eastAsia"/>
+                <w:sz w:val="20"/>
+                <w:szCs w:val="20"/>
+                <w:lang w:eastAsia="ko-KR"/>
+              </w:rPr>
+              <w:t>전</w:t>
+            </w:r>
+            <w:r>
+              <w:rPr>
+                <w:rFonts w:hint="eastAsia"/>
+                <w:sz w:val="20"/>
+                <w:szCs w:val="20"/>
+                <w:lang w:eastAsia="ko-KR"/>
+              </w:rPr>
+              <w:t xml:space="preserve"> </w:t>
+            </w:r>
+            <w:r>
+              <w:rPr>
+                <w:rFonts w:hint="eastAsia"/>
+                <w:sz w:val="20"/>
+                <w:szCs w:val="20"/>
+                <w:lang w:eastAsia="ko-KR"/>
+              </w:rPr>
+              <w:t>상태로</w:t>
+            </w:r>
+            <w:r>
+              <w:rPr>
+                <w:rFonts w:hint="eastAsia"/>
+                <w:sz w:val="20"/>
+                <w:szCs w:val="20"/>
+                <w:lang w:eastAsia="ko-KR"/>
+              </w:rPr>
+              <w:t xml:space="preserve"> </w:t>
+            </w:r>
+            <w:proofErr w:type="spellStart"/>
+            <w:r>
+              <w:rPr>
+                <w:rFonts w:hint="eastAsia"/>
+                <w:sz w:val="20"/>
+                <w:szCs w:val="20"/>
+                <w:lang w:eastAsia="ko-KR"/>
+              </w:rPr>
+              <w:t>작업트리를</w:t>
+            </w:r>
+            <w:proofErr w:type="spellEnd"/>
+            <w:r>
+              <w:rPr>
+                <w:rFonts w:hint="eastAsia"/>
+                <w:sz w:val="20"/>
+                <w:szCs w:val="20"/>
+                <w:lang w:eastAsia="ko-KR"/>
+              </w:rPr>
+              <w:t xml:space="preserve"> </w:t>
+            </w:r>
+            <w:r>
+              <w:rPr>
+                <w:rFonts w:hint="eastAsia"/>
+                <w:sz w:val="20"/>
+                <w:szCs w:val="20"/>
+                <w:lang w:eastAsia="ko-KR"/>
+              </w:rPr>
+              <w:t>되돌린다</w:t>
+            </w:r>
+            <w:r>
+              <w:rPr>
+                <w:rFonts w:hint="eastAsia"/>
+                <w:sz w:val="20"/>
+                <w:szCs w:val="20"/>
+                <w:lang w:eastAsia="ko-KR"/>
+              </w:rPr>
+              <w:t>.</w:t>
+            </w:r>
+            <w:r>
+              <w:rPr>
+                <w:sz w:val="20"/>
+                <w:szCs w:val="20"/>
+                <w:lang w:eastAsia="ko-KR"/>
+              </w:rPr>
+              <w:t xml:space="preserve"> </w:t>
+            </w:r>
+            <w:r>
+              <w:rPr>
+                <w:rFonts w:hint="eastAsia"/>
+                <w:sz w:val="20"/>
+                <w:szCs w:val="20"/>
+                <w:lang w:eastAsia="ko-KR"/>
+              </w:rPr>
+              <w:t>옵션</w:t>
+            </w:r>
+            <w:r>
+              <w:rPr>
+                <w:rFonts w:hint="eastAsia"/>
+                <w:sz w:val="20"/>
+                <w:szCs w:val="20"/>
+                <w:lang w:eastAsia="ko-KR"/>
+              </w:rPr>
+              <w:t xml:space="preserve"> </w:t>
+            </w:r>
+            <w:r>
+              <w:rPr>
+                <w:rFonts w:hint="eastAsia"/>
+                <w:sz w:val="20"/>
+                <w:szCs w:val="20"/>
+                <w:lang w:eastAsia="ko-KR"/>
+              </w:rPr>
+              <w:t>없이</w:t>
+            </w:r>
+            <w:r>
+              <w:rPr>
+                <w:rFonts w:hint="eastAsia"/>
+                <w:sz w:val="20"/>
+                <w:szCs w:val="20"/>
+                <w:lang w:eastAsia="ko-KR"/>
+              </w:rPr>
+              <w:t xml:space="preserve"> </w:t>
+            </w:r>
+            <w:r>
+              <w:rPr>
+                <w:sz w:val="20"/>
+                <w:szCs w:val="20"/>
+                <w:lang w:eastAsia="ko-KR"/>
+              </w:rPr>
+              <w:t xml:space="preserve">git reset </w:t>
+            </w:r>
+            <w:r>
+              <w:rPr>
+                <w:rFonts w:hint="eastAsia"/>
+                <w:sz w:val="20"/>
+                <w:szCs w:val="20"/>
+                <w:lang w:eastAsia="ko-KR"/>
+              </w:rPr>
+              <w:t>명령을</w:t>
+            </w:r>
+            <w:r>
+              <w:rPr>
+                <w:rFonts w:hint="eastAsia"/>
+                <w:sz w:val="20"/>
+                <w:szCs w:val="20"/>
+                <w:lang w:eastAsia="ko-KR"/>
+              </w:rPr>
+              <w:t xml:space="preserve"> </w:t>
+            </w:r>
+            <w:r>
+              <w:rPr>
+                <w:rFonts w:hint="eastAsia"/>
+                <w:sz w:val="20"/>
+                <w:szCs w:val="20"/>
+                <w:lang w:eastAsia="ko-KR"/>
+              </w:rPr>
+              <w:t>사용할</w:t>
+            </w:r>
+            <w:r>
+              <w:rPr>
+                <w:rFonts w:hint="eastAsia"/>
+                <w:sz w:val="20"/>
+                <w:szCs w:val="20"/>
+                <w:lang w:eastAsia="ko-KR"/>
+              </w:rPr>
+              <w:t xml:space="preserve"> </w:t>
+            </w:r>
+            <w:r>
+              <w:rPr>
+                <w:rFonts w:hint="eastAsia"/>
+                <w:sz w:val="20"/>
+                <w:szCs w:val="20"/>
+                <w:lang w:eastAsia="ko-KR"/>
+              </w:rPr>
+              <w:t>경우</w:t>
+            </w:r>
+            <w:r>
+              <w:rPr>
+                <w:rFonts w:hint="eastAsia"/>
+                <w:sz w:val="20"/>
+                <w:szCs w:val="20"/>
+                <w:lang w:eastAsia="ko-KR"/>
+              </w:rPr>
+              <w:t xml:space="preserve"> </w:t>
+            </w:r>
+            <w:r>
+              <w:rPr>
+                <w:rFonts w:hint="eastAsia"/>
+                <w:sz w:val="20"/>
+                <w:szCs w:val="20"/>
+                <w:lang w:eastAsia="ko-KR"/>
+              </w:rPr>
+              <w:t>이</w:t>
+            </w:r>
+            <w:r>
+              <w:rPr>
+                <w:rFonts w:hint="eastAsia"/>
+                <w:sz w:val="20"/>
+                <w:szCs w:val="20"/>
+                <w:lang w:eastAsia="ko-KR"/>
+              </w:rPr>
+              <w:t xml:space="preserve"> </w:t>
+            </w:r>
+            <w:r>
+              <w:rPr>
+                <w:rFonts w:hint="eastAsia"/>
+                <w:sz w:val="20"/>
+                <w:szCs w:val="20"/>
+                <w:lang w:eastAsia="ko-KR"/>
+              </w:rPr>
+              <w:t>옵션을</w:t>
+            </w:r>
+            <w:r>
+              <w:rPr>
+                <w:rFonts w:hint="eastAsia"/>
+                <w:sz w:val="20"/>
+                <w:szCs w:val="20"/>
+                <w:lang w:eastAsia="ko-KR"/>
+              </w:rPr>
+              <w:t xml:space="preserve"> </w:t>
+            </w:r>
+            <w:r>
+              <w:rPr>
+                <w:rFonts w:hint="eastAsia"/>
+                <w:sz w:val="20"/>
+                <w:szCs w:val="20"/>
+                <w:lang w:eastAsia="ko-KR"/>
+              </w:rPr>
+              <w:t>기본으로</w:t>
+            </w:r>
+            <w:r>
+              <w:rPr>
+                <w:rFonts w:hint="eastAsia"/>
+                <w:sz w:val="20"/>
+                <w:szCs w:val="20"/>
+                <w:lang w:eastAsia="ko-KR"/>
+              </w:rPr>
+              <w:t xml:space="preserve"> </w:t>
+            </w:r>
+            <w:r>
+              <w:rPr>
+                <w:rFonts w:hint="eastAsia"/>
+                <w:sz w:val="20"/>
+                <w:szCs w:val="20"/>
+                <w:lang w:eastAsia="ko-KR"/>
+              </w:rPr>
+              <w:t>작동한다</w:t>
+            </w:r>
+            <w:r>
+              <w:rPr>
+                <w:rFonts w:hint="eastAsia"/>
+                <w:sz w:val="20"/>
+                <w:szCs w:val="20"/>
+                <w:lang w:eastAsia="ko-KR"/>
+              </w:rPr>
+              <w:t>.</w:t>
+            </w:r>
+          </w:p>
+        </w:tc>
+      </w:tr>
+      <w:tr>
+        <w:tc>
+          <w:tcPr>
+            <w:tcW w:w="2122" w:type="dxa"/>
+          </w:tcPr>
+          <w:p>
+            <w:pPr>
+              <w:rPr>
+                <w:rFonts w:hint="eastAsia"/>
+                <w:sz w:val="20"/>
+                <w:szCs w:val="20"/>
+                <w:lang w:eastAsia="ko-KR"/>
+              </w:rPr>
+            </w:pPr>
+            <w:r>
+              <w:rPr>
+                <w:sz w:val="20"/>
+                <w:szCs w:val="20"/>
+                <w:lang w:eastAsia="ko-KR"/>
+              </w:rPr>
+              <w:t>--hard HEAD^</w:t>
+            </w:r>
+          </w:p>
+        </w:tc>
+        <w:tc>
+          <w:tcPr>
+            <w:tcW w:w="7228" w:type="dxa"/>
+          </w:tcPr>
+          <w:p>
+            <w:pPr>
+              <w:rPr>
+                <w:rFonts w:hint="eastAsia"/>
+                <w:sz w:val="20"/>
+                <w:szCs w:val="20"/>
+                <w:lang w:eastAsia="ko-KR"/>
+              </w:rPr>
+            </w:pPr>
+            <w:r>
+              <w:rPr>
+                <w:rFonts w:hint="eastAsia"/>
+                <w:sz w:val="20"/>
+                <w:szCs w:val="20"/>
+                <w:lang w:eastAsia="ko-KR"/>
+              </w:rPr>
+              <w:t>최근</w:t>
+            </w:r>
+            <w:r>
+              <w:rPr>
+                <w:rFonts w:hint="eastAsia"/>
+                <w:sz w:val="20"/>
+                <w:szCs w:val="20"/>
+                <w:lang w:eastAsia="ko-KR"/>
+              </w:rPr>
+              <w:t xml:space="preserve"> </w:t>
+            </w:r>
+            <w:proofErr w:type="spellStart"/>
+            <w:r>
+              <w:rPr>
+                <w:rFonts w:hint="eastAsia"/>
+                <w:sz w:val="20"/>
+                <w:szCs w:val="20"/>
+                <w:lang w:eastAsia="ko-KR"/>
+              </w:rPr>
+              <w:t>커밋과</w:t>
+            </w:r>
+            <w:proofErr w:type="spellEnd"/>
+            <w:r>
+              <w:rPr>
+                <w:rFonts w:hint="eastAsia"/>
+                <w:sz w:val="20"/>
+                <w:szCs w:val="20"/>
+                <w:lang w:eastAsia="ko-KR"/>
+              </w:rPr>
+              <w:t xml:space="preserve"> </w:t>
+            </w:r>
+            <w:proofErr w:type="spellStart"/>
+            <w:r>
+              <w:rPr>
+                <w:rFonts w:hint="eastAsia"/>
+                <w:sz w:val="20"/>
+                <w:szCs w:val="20"/>
+                <w:lang w:eastAsia="ko-KR"/>
+              </w:rPr>
+              <w:t>스테이징</w:t>
+            </w:r>
+            <w:proofErr w:type="spellEnd"/>
+            <w:r>
+              <w:rPr>
+                <w:rFonts w:hint="eastAsia"/>
+                <w:sz w:val="20"/>
+                <w:szCs w:val="20"/>
+                <w:lang w:eastAsia="ko-KR"/>
+              </w:rPr>
+              <w:t>,</w:t>
+            </w:r>
+            <w:r>
+              <w:rPr>
+                <w:sz w:val="20"/>
+                <w:szCs w:val="20"/>
+                <w:lang w:eastAsia="ko-KR"/>
+              </w:rPr>
+              <w:t xml:space="preserve"> </w:t>
+            </w:r>
+            <w:r>
+              <w:rPr>
+                <w:rFonts w:hint="eastAsia"/>
+                <w:sz w:val="20"/>
+                <w:szCs w:val="20"/>
+                <w:lang w:eastAsia="ko-KR"/>
+              </w:rPr>
+              <w:t>파일</w:t>
+            </w:r>
+            <w:r>
+              <w:rPr>
+                <w:rFonts w:hint="eastAsia"/>
+                <w:sz w:val="20"/>
+                <w:szCs w:val="20"/>
+                <w:lang w:eastAsia="ko-KR"/>
+              </w:rPr>
+              <w:t xml:space="preserve"> </w:t>
+            </w:r>
+            <w:r>
+              <w:rPr>
+                <w:rFonts w:hint="eastAsia"/>
+                <w:sz w:val="20"/>
+                <w:szCs w:val="20"/>
+                <w:lang w:eastAsia="ko-KR"/>
+              </w:rPr>
+              <w:t>수정을</w:t>
+            </w:r>
+            <w:r>
+              <w:rPr>
+                <w:rFonts w:hint="eastAsia"/>
+                <w:sz w:val="20"/>
+                <w:szCs w:val="20"/>
+                <w:lang w:eastAsia="ko-KR"/>
+              </w:rPr>
+              <w:t xml:space="preserve"> </w:t>
+            </w:r>
+            <w:r>
+              <w:rPr>
+                <w:rFonts w:hint="eastAsia"/>
+                <w:sz w:val="20"/>
+                <w:szCs w:val="20"/>
+                <w:lang w:eastAsia="ko-KR"/>
+              </w:rPr>
+              <w:t>하기</w:t>
+            </w:r>
+            <w:r>
+              <w:rPr>
+                <w:rFonts w:hint="eastAsia"/>
+                <w:sz w:val="20"/>
+                <w:szCs w:val="20"/>
+                <w:lang w:eastAsia="ko-KR"/>
+              </w:rPr>
+              <w:t xml:space="preserve"> </w:t>
+            </w:r>
+            <w:r>
+              <w:rPr>
+                <w:rFonts w:hint="eastAsia"/>
+                <w:sz w:val="20"/>
+                <w:szCs w:val="20"/>
+                <w:lang w:eastAsia="ko-KR"/>
+              </w:rPr>
+              <w:t>전</w:t>
+            </w:r>
+            <w:r>
+              <w:rPr>
+                <w:rFonts w:hint="eastAsia"/>
+                <w:sz w:val="20"/>
+                <w:szCs w:val="20"/>
+                <w:lang w:eastAsia="ko-KR"/>
+              </w:rPr>
+              <w:t xml:space="preserve"> </w:t>
+            </w:r>
+            <w:r>
+              <w:rPr>
+                <w:rFonts w:hint="eastAsia"/>
+                <w:sz w:val="20"/>
+                <w:szCs w:val="20"/>
+                <w:lang w:eastAsia="ko-KR"/>
+              </w:rPr>
+              <w:t>상태로</w:t>
+            </w:r>
+            <w:r>
+              <w:rPr>
+                <w:rFonts w:hint="eastAsia"/>
+                <w:sz w:val="20"/>
+                <w:szCs w:val="20"/>
+                <w:lang w:eastAsia="ko-KR"/>
+              </w:rPr>
+              <w:t xml:space="preserve"> </w:t>
+            </w:r>
+            <w:r>
+              <w:rPr>
+                <w:rFonts w:hint="eastAsia"/>
+                <w:sz w:val="20"/>
+                <w:szCs w:val="20"/>
+                <w:lang w:eastAsia="ko-KR"/>
+              </w:rPr>
+              <w:t>작업</w:t>
+            </w:r>
+            <w:r>
+              <w:rPr>
+                <w:rFonts w:hint="eastAsia"/>
+                <w:sz w:val="20"/>
+                <w:szCs w:val="20"/>
+                <w:lang w:eastAsia="ko-KR"/>
+              </w:rPr>
+              <w:t xml:space="preserve"> </w:t>
+            </w:r>
+            <w:r>
+              <w:rPr>
+                <w:rFonts w:hint="eastAsia"/>
+                <w:sz w:val="20"/>
+                <w:szCs w:val="20"/>
+                <w:lang w:eastAsia="ko-KR"/>
+              </w:rPr>
+              <w:t>트리를</w:t>
+            </w:r>
+            <w:r>
+              <w:rPr>
+                <w:rFonts w:hint="eastAsia"/>
+                <w:sz w:val="20"/>
+                <w:szCs w:val="20"/>
+                <w:lang w:eastAsia="ko-KR"/>
+              </w:rPr>
+              <w:t xml:space="preserve"> </w:t>
+            </w:r>
+            <w:r>
+              <w:rPr>
+                <w:rFonts w:hint="eastAsia"/>
+                <w:sz w:val="20"/>
+                <w:szCs w:val="20"/>
+                <w:lang w:eastAsia="ko-KR"/>
+              </w:rPr>
+              <w:t>되돌린다</w:t>
+            </w:r>
+            <w:r>
+              <w:rPr>
+                <w:rFonts w:hint="eastAsia"/>
+                <w:sz w:val="20"/>
+                <w:szCs w:val="20"/>
+                <w:lang w:eastAsia="ko-KR"/>
+              </w:rPr>
+              <w:t>.</w:t>
+            </w:r>
+            <w:r>
+              <w:rPr>
+                <w:sz w:val="20"/>
+                <w:szCs w:val="20"/>
+                <w:lang w:eastAsia="ko-KR"/>
+              </w:rPr>
+              <w:t xml:space="preserve"> </w:t>
+            </w:r>
+            <w:r>
+              <w:rPr>
+                <w:rFonts w:hint="eastAsia"/>
+                <w:sz w:val="20"/>
+                <w:szCs w:val="20"/>
+                <w:lang w:eastAsia="ko-KR"/>
+              </w:rPr>
+              <w:t>이</w:t>
+            </w:r>
+            <w:r>
+              <w:rPr>
+                <w:rFonts w:hint="eastAsia"/>
+                <w:sz w:val="20"/>
+                <w:szCs w:val="20"/>
+                <w:lang w:eastAsia="ko-KR"/>
+              </w:rPr>
+              <w:t xml:space="preserve"> </w:t>
+            </w:r>
+            <w:r>
+              <w:rPr>
+                <w:rFonts w:hint="eastAsia"/>
+                <w:sz w:val="20"/>
+                <w:szCs w:val="20"/>
+                <w:lang w:eastAsia="ko-KR"/>
+              </w:rPr>
+              <w:t>옵션으로</w:t>
+            </w:r>
+            <w:r>
+              <w:rPr>
+                <w:rFonts w:hint="eastAsia"/>
+                <w:sz w:val="20"/>
+                <w:szCs w:val="20"/>
+                <w:lang w:eastAsia="ko-KR"/>
+              </w:rPr>
+              <w:t xml:space="preserve"> </w:t>
+            </w:r>
+            <w:r>
+              <w:rPr>
+                <w:rFonts w:hint="eastAsia"/>
+                <w:sz w:val="20"/>
+                <w:szCs w:val="20"/>
+                <w:lang w:eastAsia="ko-KR"/>
+              </w:rPr>
+              <w:t>되돌린</w:t>
+            </w:r>
+            <w:r>
+              <w:rPr>
+                <w:rFonts w:hint="eastAsia"/>
+                <w:sz w:val="20"/>
+                <w:szCs w:val="20"/>
+                <w:lang w:eastAsia="ko-KR"/>
+              </w:rPr>
+              <w:t xml:space="preserve"> </w:t>
+            </w:r>
+            <w:r>
+              <w:rPr>
+                <w:rFonts w:hint="eastAsia"/>
+                <w:sz w:val="20"/>
+                <w:szCs w:val="20"/>
+                <w:lang w:eastAsia="ko-KR"/>
+              </w:rPr>
+              <w:t>내용은</w:t>
+            </w:r>
+            <w:r>
+              <w:rPr>
+                <w:rFonts w:hint="eastAsia"/>
+                <w:sz w:val="20"/>
+                <w:szCs w:val="20"/>
+                <w:lang w:eastAsia="ko-KR"/>
+              </w:rPr>
+              <w:t xml:space="preserve"> </w:t>
+            </w:r>
+            <w:r>
+              <w:rPr>
+                <w:rFonts w:hint="eastAsia"/>
+                <w:sz w:val="20"/>
+                <w:szCs w:val="20"/>
+                <w:lang w:eastAsia="ko-KR"/>
+              </w:rPr>
+              <w:t>복구할</w:t>
+            </w:r>
+            <w:r>
+              <w:rPr>
+                <w:rFonts w:hint="eastAsia"/>
+                <w:sz w:val="20"/>
+                <w:szCs w:val="20"/>
+                <w:lang w:eastAsia="ko-KR"/>
+              </w:rPr>
+              <w:t xml:space="preserve"> </w:t>
+            </w:r>
+            <w:r>
+              <w:rPr>
+                <w:rFonts w:hint="eastAsia"/>
+                <w:sz w:val="20"/>
+                <w:szCs w:val="20"/>
+                <w:lang w:eastAsia="ko-KR"/>
+              </w:rPr>
+              <w:t>수</w:t>
+            </w:r>
+            <w:r>
+              <w:rPr>
+                <w:rFonts w:hint="eastAsia"/>
+                <w:sz w:val="20"/>
+                <w:szCs w:val="20"/>
+                <w:lang w:eastAsia="ko-KR"/>
+              </w:rPr>
+              <w:t xml:space="preserve"> </w:t>
+            </w:r>
+            <w:r>
+              <w:rPr>
+                <w:rFonts w:hint="eastAsia"/>
+                <w:sz w:val="20"/>
+                <w:szCs w:val="20"/>
+                <w:lang w:eastAsia="ko-KR"/>
+              </w:rPr>
+              <w:t>없다</w:t>
+            </w:r>
+            <w:r>
+              <w:rPr>
+                <w:rFonts w:hint="eastAsia"/>
+                <w:sz w:val="20"/>
+                <w:szCs w:val="20"/>
+                <w:lang w:eastAsia="ko-KR"/>
+              </w:rPr>
+              <w:t>.</w:t>
+            </w:r>
+          </w:p>
+        </w:tc>
+      </w:tr>
+    </w:tbl>
+    <w:p>
+      <w:pPr>
+        <w:rPr>
+          <w:rFonts w:hint="eastAsia"/>
+          <w:lang w:eastAsia="ko-KR"/>
+        </w:rPr>
+      </w:pPr>
+    </w:p>
+    <w:p>
+      <w:pPr>
+        <w:pStyle w:val="3"/>
+        <w:rPr>
+          <w:lang w:eastAsia="ko-KR"/>
+        </w:rPr>
+      </w:pPr>
+      <w:r>
+        <w:rPr>
+          <w:rFonts w:hint="eastAsia"/>
+          <w:lang w:eastAsia="ko-KR"/>
+        </w:rPr>
+        <w:t>특정</w:t>
+      </w:r>
+      <w:r>
+        <w:rPr>
+          <w:rFonts w:hint="eastAsia"/>
+          <w:lang w:eastAsia="ko-KR"/>
+        </w:rPr>
+        <w:t xml:space="preserve"> </w:t>
+      </w:r>
+      <w:proofErr w:type="spellStart"/>
+      <w:r>
+        <w:rPr>
+          <w:rFonts w:hint="eastAsia"/>
+          <w:lang w:eastAsia="ko-KR"/>
+        </w:rPr>
+        <w:t>커밋으로</w:t>
+      </w:r>
+      <w:proofErr w:type="spellEnd"/>
+      <w:r>
+        <w:rPr>
+          <w:rFonts w:hint="eastAsia"/>
+          <w:lang w:eastAsia="ko-KR"/>
+        </w:rPr>
+        <w:t xml:space="preserve"> </w:t>
+      </w:r>
+      <w:r>
+        <w:rPr>
+          <w:rFonts w:hint="eastAsia"/>
+          <w:lang w:eastAsia="ko-KR"/>
+        </w:rPr>
+        <w:t>되돌리기</w:t>
+      </w:r>
+    </w:p>
+    <w:p>
+      <w:pPr>
+        <w:rPr>
+          <w:lang w:eastAsia="ko-KR"/>
+        </w:rPr>
+      </w:pPr>
+      <w:r>
+        <w:rPr>
+          <w:lang w:eastAsia="ko-KR"/>
+        </w:rPr>
+        <w:t>git reset &lt;</w:t>
+      </w:r>
+      <w:proofErr w:type="spellStart"/>
+      <w:r>
+        <w:rPr>
+          <w:rFonts w:hint="eastAsia"/>
+          <w:lang w:eastAsia="ko-KR"/>
+        </w:rPr>
+        <w:t>커밋</w:t>
+      </w:r>
+      <w:proofErr w:type="spellEnd"/>
+      <w:r>
+        <w:rPr>
+          <w:rFonts w:hint="eastAsia"/>
+          <w:lang w:eastAsia="ko-KR"/>
+        </w:rPr>
+        <w:t xml:space="preserve"> </w:t>
+      </w:r>
+      <w:r>
+        <w:rPr>
+          <w:rFonts w:hint="eastAsia"/>
+          <w:lang w:eastAsia="ko-KR"/>
+        </w:rPr>
+        <w:t>해시</w:t>
+      </w:r>
+      <w:r>
+        <w:rPr>
+          <w:rFonts w:hint="eastAsia"/>
+          <w:lang w:eastAsia="ko-KR"/>
+        </w:rPr>
+        <w:t>&gt;</w:t>
       </w:r>
       <w:bookmarkStart w:id="4" w:name="_GoBack"/>
       <w:bookmarkEnd w:id="4"/>
@@ -5484,22 +6897,6 @@
     <w:p>
       <w:pPr>
         <w:rPr>
-          <w:lang w:eastAsia="ko-KR"/>
-        </w:rPr>
-      </w:pPr>
-    </w:p>
-    <w:p>
-      <w:pPr>
-        <w:rPr>
-          <w:rFonts w:hint="eastAsia"/>
-          <w:lang w:eastAsia="ko-KR"/>
-        </w:rPr>
-      </w:pPr>
-    </w:p>
-    <w:p>
-      <w:pPr>
-        <w:rPr>
-          <w:rFonts w:hint="eastAsia"/>
           <w:lang w:eastAsia="ko-KR"/>
         </w:rPr>
       </w:pPr>
@@ -5591,7 +6988,6 @@
           <w:rFonts w:hint="eastAsia"/>
           <w:lang w:eastAsia="ko-KR"/>
         </w:rPr>
-        <w:lastRenderedPageBreak/>
         <w:t>add</w:t>
       </w:r>
     </w:p>
@@ -7707,6 +9103,7 @@
           <w:rFonts w:hint="eastAsia"/>
           <w:lang w:eastAsia="ko-KR"/>
         </w:rPr>
+        <w:lastRenderedPageBreak/>
         <w:t>branch</w:t>
       </w:r>
     </w:p>
@@ -8169,7 +9566,6 @@
         <w:rPr>
           <w:lang w:eastAsia="ko-KR"/>
         </w:rPr>
-        <w:lastRenderedPageBreak/>
         <w:t xml:space="preserve">[-d]: </w:t>
       </w:r>
       <w:proofErr w:type="spellStart"/>
@@ -10006,6 +11402,7 @@
           <w:rFonts w:hint="eastAsia"/>
           <w:lang w:eastAsia="ko-KR"/>
         </w:rPr>
+        <w:lastRenderedPageBreak/>
         <w:t>git</w:t>
       </w:r>
       <w:r>
@@ -10258,7 +11655,6 @@
           <w:rFonts w:hint="eastAsia"/>
           <w:lang w:eastAsia="ko-KR"/>
         </w:rPr>
-        <w:lastRenderedPageBreak/>
         <w:t>[</w:t>
       </w:r>
       <w:r>
@@ -11246,6 +12642,7 @@
           <w:noProof/>
           <w:lang w:eastAsia="ko-KR"/>
         </w:rPr>
+        <w:lastRenderedPageBreak/>
         <w:drawing>
           <wp:inline distT="0" distB="0" distL="0" distR="0" wp14:anchorId="4B61929B" wp14:editId="193360B8">
             <wp:extent cx="5941060" cy="2520950"/>
@@ -11307,7 +12704,6 @@
         <w:rPr>
           <w:lang w:eastAsia="ko-KR"/>
         </w:rPr>
-        <w:lastRenderedPageBreak/>
         <w:t>commit</w:t>
       </w:r>
     </w:p>
@@ -50198,7 +51594,7 @@
 </file>
 
 <file path=word/endnotes.xml><?xml version="1.0" encoding="utf-8"?>
-<w:endnotes xmlns:wpc="http://schemas.microsoft.com/office/word/2010/wordprocessingCanvas" xmlns:cx="http://schemas.microsoft.com/office/drawing/2014/chartex" xmlns:cx1="http://schemas.microsoft.com/office/drawing/2015/9/8/chartex" xmlns:cx2="http://schemas.microsoft.com/office/drawing/2015/10/21/chartex" xmlns:cx3="http://schemas.microsoft.com/office/drawing/2016/5/9/chartex" xmlns:cx4="http://schemas.microsoft.com/office/drawing/2016/5/10/chartex" xmlns:cx5="http://schemas.microsoft.com/office/drawing/2016/5/11/chartex" xmlns:cx6="http://schemas.microsoft.com/office/drawing/2016/5/12/chartex" xmlns:cx7="http://schemas.microsoft.com/office/drawing/2016/5/13/chartex" xmlns:cx8="http://schemas.microsoft.com/office/drawing/2016/5/14/chartex" xmlns:mc="http://schemas.openxmlformats.org/markup-compatibility/2006" xmlns:aink="http://schemas.microsoft.com/office/drawing/2016/ink" xmlns:am3d="http://schemas.microsoft.com/office/drawing/2017/model3d" xmlns:o="urn:schemas-microsoft-com:office:office" xmlns:r="http://schemas.openxmlformats.org/officeDocument/2006/relationships" xmlns:m="http://schemas.openxmlformats.org/officeDocument/2006/math" xmlns:v="urn:schemas-microsoft-com:vml" xmlns:wp14="http://schemas.microsoft.com/office/word/2010/wordprocessingDrawing" xmlns:wp="http://schemas.openxmlformats.org/drawingml/2006/wordprocessingDrawing" xmlns:w10="urn:schemas-microsoft-com:office:word" xmlns:w="http://schemas.openxmlformats.org/wordprocessingml/2006/main" xmlns:w14="http://schemas.microsoft.com/office/word/2010/wordml" xmlns:w15="http://schemas.microsoft.com/office/word/2012/wordml" xmlns:w16cid="http://schemas.microsoft.com/office/word/2016/wordml/cid" xmlns:w16se="http://schemas.microsoft.com/office/word/2015/wordml/symex" xmlns:wpg="http://schemas.microsoft.com/office/word/2010/wordprocessingGroup" xmlns:wpi="http://schemas.microsoft.com/office/word/2010/wordprocessingInk" xmlns:wne="http://schemas.microsoft.com/office/word/2006/wordml" xmlns:wps="http://schemas.microsoft.com/office/word/2010/wordprocessingShape" mc:Ignorable="w14 w15 w16se w16cid wp14">
+<w:endnotes xmlns:wpc="http://schemas.microsoft.com/office/word/2010/wordprocessingCanvas" xmlns:cx="http://schemas.microsoft.com/office/drawing/2014/chartex" xmlns:cx1="http://schemas.microsoft.com/office/drawing/2015/9/8/chartex" xmlns:cx2="http://schemas.microsoft.com/office/drawing/2015/10/21/chartex" xmlns:cx3="http://schemas.microsoft.com/office/drawing/2016/5/9/chartex" xmlns:cx4="http://schemas.microsoft.com/office/drawing/2016/5/10/chartex" xmlns:cx5="http://schemas.microsoft.com/office/drawing/2016/5/11/chartex" xmlns:cx6="http://schemas.microsoft.com/office/drawing/2016/5/12/chartex" xmlns:cx7="http://schemas.microsoft.com/office/drawing/2016/5/13/chartex" xmlns:cx8="http://schemas.microsoft.com/office/drawing/2016/5/14/chartex" xmlns:mc="http://schemas.openxmlformats.org/markup-compatibility/2006" xmlns:aink="http://schemas.microsoft.com/office/drawing/2016/ink" xmlns:am3d="http://schemas.microsoft.com/office/drawing/2017/model3d" xmlns:o="urn:schemas-microsoft-com:office:office" xmlns:r="http://schemas.openxmlformats.org/officeDocument/2006/relationships" xmlns:m="http://schemas.openxmlformats.org/officeDocument/2006/math" xmlns:v="urn:schemas-microsoft-com:vml" xmlns:wp14="http://schemas.microsoft.com/office/word/2010/wordprocessingDrawing" xmlns:wp="http://schemas.openxmlformats.org/drawingml/2006/wordprocessingDrawing" xmlns:w10="urn:schemas-microsoft-com:office:word" xmlns:w="http://schemas.openxmlformats.org/wordprocessingml/2006/main" xmlns:w14="http://schemas.microsoft.com/office/word/2010/wordml" xmlns:w15="http://schemas.microsoft.com/office/word/2012/wordml" xmlns:w16cex="http://schemas.microsoft.com/office/word/2018/wordml/cex" xmlns:w16cid="http://schemas.microsoft.com/office/word/2016/wordml/cid" xmlns:w16="http://schemas.microsoft.com/office/word/2018/wordml" xmlns:w16se="http://schemas.microsoft.com/office/word/2015/wordml/symex" xmlns:wpg="http://schemas.microsoft.com/office/word/2010/wordprocessingGroup" xmlns:wpi="http://schemas.microsoft.com/office/word/2010/wordprocessingInk" xmlns:wne="http://schemas.microsoft.com/office/word/2006/wordml" xmlns:wps="http://schemas.microsoft.com/office/word/2010/wordprocessingShape" mc:Ignorable="w14 w15 w16se w16cid w16 w16cex wp14">
   <w:endnote w:type="separator" w:id="-1">
     <w:p>
       <w:pPr>
@@ -50230,7 +51626,7 @@
 </file>
 
 <file path=word/footer1.xml><?xml version="1.0" encoding="utf-8"?>
-<w:ftr xmlns:wpc="http://schemas.microsoft.com/office/word/2010/wordprocessingCanvas" xmlns:cx="http://schemas.microsoft.com/office/drawing/2014/chartex" xmlns:cx1="http://schemas.microsoft.com/office/drawing/2015/9/8/chartex" xmlns:cx2="http://schemas.microsoft.com/office/drawing/2015/10/21/chartex" xmlns:cx3="http://schemas.microsoft.com/office/drawing/2016/5/9/chartex" xmlns:cx4="http://schemas.microsoft.com/office/drawing/2016/5/10/chartex" xmlns:cx5="http://schemas.microsoft.com/office/drawing/2016/5/11/chartex" xmlns:cx6="http://schemas.microsoft.com/office/drawing/2016/5/12/chartex" xmlns:cx7="http://schemas.microsoft.com/office/drawing/2016/5/13/chartex" xmlns:cx8="http://schemas.microsoft.com/office/drawing/2016/5/14/chartex" xmlns:mc="http://schemas.openxmlformats.org/markup-compatibility/2006" xmlns:aink="http://schemas.microsoft.com/office/drawing/2016/ink" xmlns:am3d="http://schemas.microsoft.com/office/drawing/2017/model3d" xmlns:o="urn:schemas-microsoft-com:office:office" xmlns:r="http://schemas.openxmlformats.org/officeDocument/2006/relationships" xmlns:m="http://schemas.openxmlformats.org/officeDocument/2006/math" xmlns:v="urn:schemas-microsoft-com:vml" xmlns:wp14="http://schemas.microsoft.com/office/word/2010/wordprocessingDrawing" xmlns:wp="http://schemas.openxmlformats.org/drawingml/2006/wordprocessingDrawing" xmlns:w10="urn:schemas-microsoft-com:office:word" xmlns:w="http://schemas.openxmlformats.org/wordprocessingml/2006/main" xmlns:w14="http://schemas.microsoft.com/office/word/2010/wordml" xmlns:w15="http://schemas.microsoft.com/office/word/2012/wordml" xmlns:w16cid="http://schemas.microsoft.com/office/word/2016/wordml/cid" xmlns:w16se="http://schemas.microsoft.com/office/word/2015/wordml/symex" xmlns:wpg="http://schemas.microsoft.com/office/word/2010/wordprocessingGroup" xmlns:wpi="http://schemas.microsoft.com/office/word/2010/wordprocessingInk" xmlns:wne="http://schemas.microsoft.com/office/word/2006/wordml" xmlns:wps="http://schemas.microsoft.com/office/word/2010/wordprocessingShape" mc:Ignorable="w14 w15 w16se w16cid wp14">
+<w:ftr xmlns:wpc="http://schemas.microsoft.com/office/word/2010/wordprocessingCanvas" xmlns:cx="http://schemas.microsoft.com/office/drawing/2014/chartex" xmlns:cx1="http://schemas.microsoft.com/office/drawing/2015/9/8/chartex" xmlns:cx2="http://schemas.microsoft.com/office/drawing/2015/10/21/chartex" xmlns:cx3="http://schemas.microsoft.com/office/drawing/2016/5/9/chartex" xmlns:cx4="http://schemas.microsoft.com/office/drawing/2016/5/10/chartex" xmlns:cx5="http://schemas.microsoft.com/office/drawing/2016/5/11/chartex" xmlns:cx6="http://schemas.microsoft.com/office/drawing/2016/5/12/chartex" xmlns:cx7="http://schemas.microsoft.com/office/drawing/2016/5/13/chartex" xmlns:cx8="http://schemas.microsoft.com/office/drawing/2016/5/14/chartex" xmlns:mc="http://schemas.openxmlformats.org/markup-compatibility/2006" xmlns:aink="http://schemas.microsoft.com/office/drawing/2016/ink" xmlns:am3d="http://schemas.microsoft.com/office/drawing/2017/model3d" xmlns:o="urn:schemas-microsoft-com:office:office" xmlns:r="http://schemas.openxmlformats.org/officeDocument/2006/relationships" xmlns:m="http://schemas.openxmlformats.org/officeDocument/2006/math" xmlns:v="urn:schemas-microsoft-com:vml" xmlns:wp14="http://schemas.microsoft.com/office/word/2010/wordprocessingDrawing" xmlns:wp="http://schemas.openxmlformats.org/drawingml/2006/wordprocessingDrawing" xmlns:w10="urn:schemas-microsoft-com:office:word" xmlns:w="http://schemas.openxmlformats.org/wordprocessingml/2006/main" xmlns:w14="http://schemas.microsoft.com/office/word/2010/wordml" xmlns:w15="http://schemas.microsoft.com/office/word/2012/wordml" xmlns:w16cex="http://schemas.microsoft.com/office/word/2018/wordml/cex" xmlns:w16cid="http://schemas.microsoft.com/office/word/2016/wordml/cid" xmlns:w16="http://schemas.microsoft.com/office/word/2018/wordml" xmlns:w16se="http://schemas.microsoft.com/office/word/2015/wordml/symex" xmlns:wpg="http://schemas.microsoft.com/office/word/2010/wordprocessingGroup" xmlns:wpi="http://schemas.microsoft.com/office/word/2010/wordprocessingInk" xmlns:wne="http://schemas.microsoft.com/office/word/2006/wordml" xmlns:wps="http://schemas.microsoft.com/office/word/2010/wordprocessingShape" mc:Ignorable="w14 w15 w16se w16cid w16 w16cex wp14">
   <w:tbl>
     <w:tblPr>
       <w:tblW w:w="9540" w:type="dxa"/>
@@ -50762,14 +52158,30 @@
             </w:rPr>
             <w:t xml:space="preserve"> of </w:t>
           </w:r>
-          <w:fldSimple w:instr=" NUMPAGES  \* Arabic  \* MERGEFORMAT ">
-            <w:r>
-              <w:rPr>
-                <w:noProof/>
-              </w:rPr>
-              <w:t>34</w:t>
-            </w:r>
-          </w:fldSimple>
+          <w:r>
+            <w:fldChar w:fldCharType="begin"/>
+          </w:r>
+          <w:r>
+            <w:instrText xml:space="preserve"> NUMPA</w:instrText>
+          </w:r>
+          <w:r>
+            <w:instrText xml:space="preserve">GES  \* Arabic  \* MERGEFORMAT </w:instrText>
+          </w:r>
+          <w:r>
+            <w:fldChar w:fldCharType="separate"/>
+          </w:r>
+          <w:r>
+            <w:rPr>
+              <w:noProof/>
+            </w:rPr>
+            <w:t>34</w:t>
+          </w:r>
+          <w:r>
+            <w:rPr>
+              <w:noProof/>
+            </w:rPr>
+            <w:fldChar w:fldCharType="end"/>
+          </w:r>
         </w:p>
       </w:tc>
     </w:tr>
@@ -50786,7 +52198,7 @@
 </file>
 
 <file path=word/footnotes.xml><?xml version="1.0" encoding="utf-8"?>
-<w:footnotes xmlns:wpc="http://schemas.microsoft.com/office/word/2010/wordprocessingCanvas" xmlns:cx="http://schemas.microsoft.com/office/drawing/2014/chartex" xmlns:cx1="http://schemas.microsoft.com/office/drawing/2015/9/8/chartex" xmlns:cx2="http://schemas.microsoft.com/office/drawing/2015/10/21/chartex" xmlns:cx3="http://schemas.microsoft.com/office/drawing/2016/5/9/chartex" xmlns:cx4="http://schemas.microsoft.com/office/drawing/2016/5/10/chartex" xmlns:cx5="http://schemas.microsoft.com/office/drawing/2016/5/11/chartex" xmlns:cx6="http://schemas.microsoft.com/office/drawing/2016/5/12/chartex" xmlns:cx7="http://schemas.microsoft.com/office/drawing/2016/5/13/chartex" xmlns:cx8="http://schemas.microsoft.com/office/drawing/2016/5/14/chartex" xmlns:mc="http://schemas.openxmlformats.org/markup-compatibility/2006" xmlns:aink="http://schemas.microsoft.com/office/drawing/2016/ink" xmlns:am3d="http://schemas.microsoft.com/office/drawing/2017/model3d" xmlns:o="urn:schemas-microsoft-com:office:office" xmlns:r="http://schemas.openxmlformats.org/officeDocument/2006/relationships" xmlns:m="http://schemas.openxmlformats.org/officeDocument/2006/math" xmlns:v="urn:schemas-microsoft-com:vml" xmlns:wp14="http://schemas.microsoft.com/office/word/2010/wordprocessingDrawing" xmlns:wp="http://schemas.openxmlformats.org/drawingml/2006/wordprocessingDrawing" xmlns:w10="urn:schemas-microsoft-com:office:word" xmlns:w="http://schemas.openxmlformats.org/wordprocessingml/2006/main" xmlns:w14="http://schemas.microsoft.com/office/word/2010/wordml" xmlns:w15="http://schemas.microsoft.com/office/word/2012/wordml" xmlns:w16cid="http://schemas.microsoft.com/office/word/2016/wordml/cid" xmlns:w16se="http://schemas.microsoft.com/office/word/2015/wordml/symex" xmlns:wpg="http://schemas.microsoft.com/office/word/2010/wordprocessingGroup" xmlns:wpi="http://schemas.microsoft.com/office/word/2010/wordprocessingInk" xmlns:wne="http://schemas.microsoft.com/office/word/2006/wordml" xmlns:wps="http://schemas.microsoft.com/office/word/2010/wordprocessingShape" mc:Ignorable="w14 w15 w16se w16cid wp14">
+<w:footnotes xmlns:wpc="http://schemas.microsoft.com/office/word/2010/wordprocessingCanvas" xmlns:cx="http://schemas.microsoft.com/office/drawing/2014/chartex" xmlns:cx1="http://schemas.microsoft.com/office/drawing/2015/9/8/chartex" xmlns:cx2="http://schemas.microsoft.com/office/drawing/2015/10/21/chartex" xmlns:cx3="http://schemas.microsoft.com/office/drawing/2016/5/9/chartex" xmlns:cx4="http://schemas.microsoft.com/office/drawing/2016/5/10/chartex" xmlns:cx5="http://schemas.microsoft.com/office/drawing/2016/5/11/chartex" xmlns:cx6="http://schemas.microsoft.com/office/drawing/2016/5/12/chartex" xmlns:cx7="http://schemas.microsoft.com/office/drawing/2016/5/13/chartex" xmlns:cx8="http://schemas.microsoft.com/office/drawing/2016/5/14/chartex" xmlns:mc="http://schemas.openxmlformats.org/markup-compatibility/2006" xmlns:aink="http://schemas.microsoft.com/office/drawing/2016/ink" xmlns:am3d="http://schemas.microsoft.com/office/drawing/2017/model3d" xmlns:o="urn:schemas-microsoft-com:office:office" xmlns:r="http://schemas.openxmlformats.org/officeDocument/2006/relationships" xmlns:m="http://schemas.openxmlformats.org/officeDocument/2006/math" xmlns:v="urn:schemas-microsoft-com:vml" xmlns:wp14="http://schemas.microsoft.com/office/word/2010/wordprocessingDrawing" xmlns:wp="http://schemas.openxmlformats.org/drawingml/2006/wordprocessingDrawing" xmlns:w10="urn:schemas-microsoft-com:office:word" xmlns:w="http://schemas.openxmlformats.org/wordprocessingml/2006/main" xmlns:w14="http://schemas.microsoft.com/office/word/2010/wordml" xmlns:w15="http://schemas.microsoft.com/office/word/2012/wordml" xmlns:w16cex="http://schemas.microsoft.com/office/word/2018/wordml/cex" xmlns:w16cid="http://schemas.microsoft.com/office/word/2016/wordml/cid" xmlns:w16="http://schemas.microsoft.com/office/word/2018/wordml" xmlns:w16se="http://schemas.microsoft.com/office/word/2015/wordml/symex" xmlns:wpg="http://schemas.microsoft.com/office/word/2010/wordprocessingGroup" xmlns:wpi="http://schemas.microsoft.com/office/word/2010/wordprocessingInk" xmlns:wne="http://schemas.microsoft.com/office/word/2006/wordml" xmlns:wps="http://schemas.microsoft.com/office/word/2010/wordprocessingShape" mc:Ignorable="w14 w15 w16se w16cid w16 w16cex wp14">
   <w:footnote w:type="separator" w:id="-1">
     <w:p>
       <w:pPr>
@@ -50818,7 +52230,7 @@
 </file>
 
 <file path=word/header1.xml><?xml version="1.0" encoding="utf-8"?>
-<w:hdr xmlns:wpc="http://schemas.microsoft.com/office/word/2010/wordprocessingCanvas" xmlns:cx="http://schemas.microsoft.com/office/drawing/2014/chartex" xmlns:cx1="http://schemas.microsoft.com/office/drawing/2015/9/8/chartex" xmlns:cx2="http://schemas.microsoft.com/office/drawing/2015/10/21/chartex" xmlns:cx3="http://schemas.microsoft.com/office/drawing/2016/5/9/chartex" xmlns:cx4="http://schemas.microsoft.com/office/drawing/2016/5/10/chartex" xmlns:cx5="http://schemas.microsoft.com/office/drawing/2016/5/11/chartex" xmlns:cx6="http://schemas.microsoft.com/office/drawing/2016/5/12/chartex" xmlns:cx7="http://schemas.microsoft.com/office/drawing/2016/5/13/chartex" xmlns:cx8="http://schemas.microsoft.com/office/drawing/2016/5/14/chartex" xmlns:mc="http://schemas.openxmlformats.org/markup-compatibility/2006" xmlns:aink="http://schemas.microsoft.com/office/drawing/2016/ink" xmlns:am3d="http://schemas.microsoft.com/office/drawing/2017/model3d" xmlns:o="urn:schemas-microsoft-com:office:office" xmlns:r="http://schemas.openxmlformats.org/officeDocument/2006/relationships" xmlns:m="http://schemas.openxmlformats.org/officeDocument/2006/math" xmlns:v="urn:schemas-microsoft-com:vml" xmlns:wp14="http://schemas.microsoft.com/office/word/2010/wordprocessingDrawing" xmlns:wp="http://schemas.openxmlformats.org/drawingml/2006/wordprocessingDrawing" xmlns:w10="urn:schemas-microsoft-com:office:word" xmlns:w="http://schemas.openxmlformats.org/wordprocessingml/2006/main" xmlns:w14="http://schemas.microsoft.com/office/word/2010/wordml" xmlns:w15="http://schemas.microsoft.com/office/word/2012/wordml" xmlns:w16cid="http://schemas.microsoft.com/office/word/2016/wordml/cid" xmlns:w16se="http://schemas.microsoft.com/office/word/2015/wordml/symex" xmlns:wpg="http://schemas.microsoft.com/office/word/2010/wordprocessingGroup" xmlns:wpi="http://schemas.microsoft.com/office/word/2010/wordprocessingInk" xmlns:wne="http://schemas.microsoft.com/office/word/2006/wordml" xmlns:wps="http://schemas.microsoft.com/office/word/2010/wordprocessingShape" mc:Ignorable="w14 w15 w16se w16cid wp14">
+<w:hdr xmlns:wpc="http://schemas.microsoft.com/office/word/2010/wordprocessingCanvas" xmlns:cx="http://schemas.microsoft.com/office/drawing/2014/chartex" xmlns:cx1="http://schemas.microsoft.com/office/drawing/2015/9/8/chartex" xmlns:cx2="http://schemas.microsoft.com/office/drawing/2015/10/21/chartex" xmlns:cx3="http://schemas.microsoft.com/office/drawing/2016/5/9/chartex" xmlns:cx4="http://schemas.microsoft.com/office/drawing/2016/5/10/chartex" xmlns:cx5="http://schemas.microsoft.com/office/drawing/2016/5/11/chartex" xmlns:cx6="http://schemas.microsoft.com/office/drawing/2016/5/12/chartex" xmlns:cx7="http://schemas.microsoft.com/office/drawing/2016/5/13/chartex" xmlns:cx8="http://schemas.microsoft.com/office/drawing/2016/5/14/chartex" xmlns:mc="http://schemas.openxmlformats.org/markup-compatibility/2006" xmlns:aink="http://schemas.microsoft.com/office/drawing/2016/ink" xmlns:am3d="http://schemas.microsoft.com/office/drawing/2017/model3d" xmlns:o="urn:schemas-microsoft-com:office:office" xmlns:r="http://schemas.openxmlformats.org/officeDocument/2006/relationships" xmlns:m="http://schemas.openxmlformats.org/officeDocument/2006/math" xmlns:v="urn:schemas-microsoft-com:vml" xmlns:wp14="http://schemas.microsoft.com/office/word/2010/wordprocessingDrawing" xmlns:wp="http://schemas.openxmlformats.org/drawingml/2006/wordprocessingDrawing" xmlns:w10="urn:schemas-microsoft-com:office:word" xmlns:w="http://schemas.openxmlformats.org/wordprocessingml/2006/main" xmlns:w14="http://schemas.microsoft.com/office/word/2010/wordml" xmlns:w15="http://schemas.microsoft.com/office/word/2012/wordml" xmlns:w16cex="http://schemas.microsoft.com/office/word/2018/wordml/cex" xmlns:w16cid="http://schemas.microsoft.com/office/word/2016/wordml/cid" xmlns:w16="http://schemas.microsoft.com/office/word/2018/wordml" xmlns:w16se="http://schemas.microsoft.com/office/word/2015/wordml/symex" xmlns:wpg="http://schemas.microsoft.com/office/word/2010/wordprocessingGroup" xmlns:wpi="http://schemas.microsoft.com/office/word/2010/wordprocessingInk" xmlns:wne="http://schemas.microsoft.com/office/word/2006/wordml" xmlns:wps="http://schemas.microsoft.com/office/word/2010/wordprocessingShape" mc:Ignorable="w14 w15 w16se w16cid w16 w16cex wp14">
   <w:p>
     <w:pPr>
       <w:jc w:val="right"/>
@@ -50909,7 +52321,7 @@
 </file>
 
 <file path=word/numbering.xml><?xml version="1.0" encoding="utf-8"?>
-<w:numbering xmlns:wpc="http://schemas.microsoft.com/office/word/2010/wordprocessingCanvas" xmlns:cx="http://schemas.microsoft.com/office/drawing/2014/chartex" xmlns:cx1="http://schemas.microsoft.com/office/drawing/2015/9/8/chartex" xmlns:cx2="http://schemas.microsoft.com/office/drawing/2015/10/21/chartex" xmlns:cx3="http://schemas.microsoft.com/office/drawing/2016/5/9/chartex" xmlns:cx4="http://schemas.microsoft.com/office/drawing/2016/5/10/chartex" xmlns:cx5="http://schemas.microsoft.com/office/drawing/2016/5/11/chartex" xmlns:cx6="http://schemas.microsoft.com/office/drawing/2016/5/12/chartex" xmlns:cx7="http://schemas.microsoft.com/office/drawing/2016/5/13/chartex" xmlns:cx8="http://schemas.microsoft.com/office/drawing/2016/5/14/chartex" xmlns:mc="http://schemas.openxmlformats.org/markup-compatibility/2006" xmlns:aink="http://schemas.microsoft.com/office/drawing/2016/ink" xmlns:am3d="http://schemas.microsoft.com/office/drawing/2017/model3d" xmlns:o="urn:schemas-microsoft-com:office:office" xmlns:r="http://schemas.openxmlformats.org/officeDocument/2006/relationships" xmlns:m="http://schemas.openxmlformats.org/officeDocument/2006/math" xmlns:v="urn:schemas-microsoft-com:vml" xmlns:wp14="http://schemas.microsoft.com/office/word/2010/wordprocessingDrawing" xmlns:wp="http://schemas.openxmlformats.org/drawingml/2006/wordprocessingDrawing" xmlns:w10="urn:schemas-microsoft-com:office:word" xmlns:w="http://schemas.openxmlformats.org/wordprocessingml/2006/main" xmlns:w14="http://schemas.microsoft.com/office/word/2010/wordml" xmlns:w15="http://schemas.microsoft.com/office/word/2012/wordml" xmlns:w16cid="http://schemas.microsoft.com/office/word/2016/wordml/cid" xmlns:w16se="http://schemas.microsoft.com/office/word/2015/wordml/symex" xmlns:wpg="http://schemas.microsoft.com/office/word/2010/wordprocessingGroup" xmlns:wpi="http://schemas.microsoft.com/office/word/2010/wordprocessingInk" xmlns:wne="http://schemas.microsoft.com/office/word/2006/wordml" xmlns:wps="http://schemas.microsoft.com/office/word/2010/wordprocessingShape" mc:Ignorable="w14 w15 w16se w16cid wp14">
+<w:numbering xmlns:wpc="http://schemas.microsoft.com/office/word/2010/wordprocessingCanvas" xmlns:cx="http://schemas.microsoft.com/office/drawing/2014/chartex" xmlns:cx1="http://schemas.microsoft.com/office/drawing/2015/9/8/chartex" xmlns:cx2="http://schemas.microsoft.com/office/drawing/2015/10/21/chartex" xmlns:cx3="http://schemas.microsoft.com/office/drawing/2016/5/9/chartex" xmlns:cx4="http://schemas.microsoft.com/office/drawing/2016/5/10/chartex" xmlns:cx5="http://schemas.microsoft.com/office/drawing/2016/5/11/chartex" xmlns:cx6="http://schemas.microsoft.com/office/drawing/2016/5/12/chartex" xmlns:cx7="http://schemas.microsoft.com/office/drawing/2016/5/13/chartex" xmlns:cx8="http://schemas.microsoft.com/office/drawing/2016/5/14/chartex" xmlns:mc="http://schemas.openxmlformats.org/markup-compatibility/2006" xmlns:aink="http://schemas.microsoft.com/office/drawing/2016/ink" xmlns:am3d="http://schemas.microsoft.com/office/drawing/2017/model3d" xmlns:o="urn:schemas-microsoft-com:office:office" xmlns:r="http://schemas.openxmlformats.org/officeDocument/2006/relationships" xmlns:m="http://schemas.openxmlformats.org/officeDocument/2006/math" xmlns:v="urn:schemas-microsoft-com:vml" xmlns:wp14="http://schemas.microsoft.com/office/word/2010/wordprocessingDrawing" xmlns:wp="http://schemas.openxmlformats.org/drawingml/2006/wordprocessingDrawing" xmlns:w10="urn:schemas-microsoft-com:office:word" xmlns:w="http://schemas.openxmlformats.org/wordprocessingml/2006/main" xmlns:w14="http://schemas.microsoft.com/office/word/2010/wordml" xmlns:w15="http://schemas.microsoft.com/office/word/2012/wordml" xmlns:w16cex="http://schemas.microsoft.com/office/word/2018/wordml/cex" xmlns:w16cid="http://schemas.microsoft.com/office/word/2016/wordml/cid" xmlns:w16="http://schemas.microsoft.com/office/word/2018/wordml" xmlns:w16se="http://schemas.microsoft.com/office/word/2015/wordml/symex" xmlns:wpg="http://schemas.microsoft.com/office/word/2010/wordprocessingGroup" xmlns:wpi="http://schemas.microsoft.com/office/word/2010/wordprocessingInk" xmlns:wne="http://schemas.microsoft.com/office/word/2006/wordml" xmlns:wps="http://schemas.microsoft.com/office/word/2010/wordprocessingShape" mc:Ignorable="w14 w15 w16se w16cid w16 w16cex wp14">
   <w:abstractNum w:abstractNumId="0" w15:restartNumberingAfterBreak="0">
     <w:nsid w:val="060C18A3"/>
     <w:multiLevelType w:val="hybridMultilevel"/>
@@ -51826,7 +53238,7 @@
 </file>
 
 <file path=word/styles.xml><?xml version="1.0" encoding="utf-8"?>
-<w:styles xmlns:mc="http://schemas.openxmlformats.org/markup-compatibility/2006" xmlns:r="http://schemas.openxmlformats.org/officeDocument/2006/relationships" xmlns:w="http://schemas.openxmlformats.org/wordprocessingml/2006/main" xmlns:w14="http://schemas.microsoft.com/office/word/2010/wordml" xmlns:w15="http://schemas.microsoft.com/office/word/2012/wordml" xmlns:w16cid="http://schemas.microsoft.com/office/word/2016/wordml/cid" xmlns:w16se="http://schemas.microsoft.com/office/word/2015/wordml/symex" mc:Ignorable="w14 w15 w16se w16cid">
+<w:styles xmlns:mc="http://schemas.openxmlformats.org/markup-compatibility/2006" xmlns:r="http://schemas.openxmlformats.org/officeDocument/2006/relationships" xmlns:w="http://schemas.openxmlformats.org/wordprocessingml/2006/main" xmlns:w14="http://schemas.microsoft.com/office/word/2010/wordml" xmlns:w15="http://schemas.microsoft.com/office/word/2012/wordml" xmlns:w16cex="http://schemas.microsoft.com/office/word/2018/wordml/cex" xmlns:w16cid="http://schemas.microsoft.com/office/word/2016/wordml/cid" xmlns:w16="http://schemas.microsoft.com/office/word/2018/wordml" xmlns:w16se="http://schemas.microsoft.com/office/word/2015/wordml/symex" mc:Ignorable="w14 w15 w16se w16cid w16 w16cex">
   <w:docDefaults>
     <w:rPrDefault>
       <w:rPr>
@@ -53471,7 +54883,7 @@
 </file>
 
 <file path=word/glossary/document.xml><?xml version="1.0" encoding="utf-8"?>
-<w:glossaryDocument xmlns:wpc="http://schemas.microsoft.com/office/word/2010/wordprocessingCanvas" xmlns:cx="http://schemas.microsoft.com/office/drawing/2014/chartex" xmlns:cx1="http://schemas.microsoft.com/office/drawing/2015/9/8/chartex" xmlns:cx2="http://schemas.microsoft.com/office/drawing/2015/10/21/chartex" xmlns:cx3="http://schemas.microsoft.com/office/drawing/2016/5/9/chartex" xmlns:cx4="http://schemas.microsoft.com/office/drawing/2016/5/10/chartex" xmlns:cx5="http://schemas.microsoft.com/office/drawing/2016/5/11/chartex" xmlns:cx6="http://schemas.microsoft.com/office/drawing/2016/5/12/chartex" xmlns:cx7="http://schemas.microsoft.com/office/drawing/2016/5/13/chartex" xmlns:cx8="http://schemas.microsoft.com/office/drawing/2016/5/14/chartex" xmlns:mc="http://schemas.openxmlformats.org/markup-compatibility/2006" xmlns:aink="http://schemas.microsoft.com/office/drawing/2016/ink" xmlns:am3d="http://schemas.microsoft.com/office/drawing/2017/model3d" xmlns:o="urn:schemas-microsoft-com:office:office" xmlns:r="http://schemas.openxmlformats.org/officeDocument/2006/relationships" xmlns:m="http://schemas.openxmlformats.org/officeDocument/2006/math" xmlns:v="urn:schemas-microsoft-com:vml" xmlns:wp14="http://schemas.microsoft.com/office/word/2010/wordprocessingDrawing" xmlns:wp="http://schemas.openxmlformats.org/drawingml/2006/wordprocessingDrawing" xmlns:w10="urn:schemas-microsoft-com:office:word" xmlns:w="http://schemas.openxmlformats.org/wordprocessingml/2006/main" xmlns:w14="http://schemas.microsoft.com/office/word/2010/wordml" xmlns:w15="http://schemas.microsoft.com/office/word/2012/wordml" xmlns:w16cid="http://schemas.microsoft.com/office/word/2016/wordml/cid" xmlns:w16se="http://schemas.microsoft.com/office/word/2015/wordml/symex" xmlns:wpg="http://schemas.microsoft.com/office/word/2010/wordprocessingGroup" xmlns:wpi="http://schemas.microsoft.com/office/word/2010/wordprocessingInk" xmlns:wne="http://schemas.microsoft.com/office/word/2006/wordml" xmlns:wps="http://schemas.microsoft.com/office/word/2010/wordprocessingShape" mc:Ignorable="w14 w15 w16se w16cid wp14">
+<w:glossaryDocument xmlns:wpc="http://schemas.microsoft.com/office/word/2010/wordprocessingCanvas" xmlns:cx="http://schemas.microsoft.com/office/drawing/2014/chartex" xmlns:cx1="http://schemas.microsoft.com/office/drawing/2015/9/8/chartex" xmlns:cx2="http://schemas.microsoft.com/office/drawing/2015/10/21/chartex" xmlns:cx3="http://schemas.microsoft.com/office/drawing/2016/5/9/chartex" xmlns:cx4="http://schemas.microsoft.com/office/drawing/2016/5/10/chartex" xmlns:cx5="http://schemas.microsoft.com/office/drawing/2016/5/11/chartex" xmlns:cx6="http://schemas.microsoft.com/office/drawing/2016/5/12/chartex" xmlns:cx7="http://schemas.microsoft.com/office/drawing/2016/5/13/chartex" xmlns:cx8="http://schemas.microsoft.com/office/drawing/2016/5/14/chartex" xmlns:mc="http://schemas.openxmlformats.org/markup-compatibility/2006" xmlns:aink="http://schemas.microsoft.com/office/drawing/2016/ink" xmlns:am3d="http://schemas.microsoft.com/office/drawing/2017/model3d" xmlns:o="urn:schemas-microsoft-com:office:office" xmlns:r="http://schemas.openxmlformats.org/officeDocument/2006/relationships" xmlns:m="http://schemas.openxmlformats.org/officeDocument/2006/math" xmlns:v="urn:schemas-microsoft-com:vml" xmlns:wp14="http://schemas.microsoft.com/office/word/2010/wordprocessingDrawing" xmlns:wp="http://schemas.openxmlformats.org/drawingml/2006/wordprocessingDrawing" xmlns:w10="urn:schemas-microsoft-com:office:word" xmlns:w="http://schemas.openxmlformats.org/wordprocessingml/2006/main" xmlns:w14="http://schemas.microsoft.com/office/word/2010/wordml" xmlns:w15="http://schemas.microsoft.com/office/word/2012/wordml" xmlns:w16cex="http://schemas.microsoft.com/office/word/2018/wordml/cex" xmlns:w16cid="http://schemas.microsoft.com/office/word/2016/wordml/cid" xmlns:w16="http://schemas.microsoft.com/office/word/2018/wordml" xmlns:w16se="http://schemas.microsoft.com/office/word/2015/wordml/symex" xmlns:wpg="http://schemas.microsoft.com/office/word/2010/wordprocessingGroup" xmlns:wpi="http://schemas.microsoft.com/office/word/2010/wordprocessingInk" xmlns:wne="http://schemas.microsoft.com/office/word/2006/wordml" xmlns:wps="http://schemas.microsoft.com/office/word/2010/wordprocessingShape" mc:Ignorable="w14 w15 w16se w16cid w16 w16cex wp14">
   <w:docParts>
     <w:docPart>
       <w:docPartPr>
@@ -53507,7 +54919,7 @@
 </file>
 
 <file path=word/glossary/fontTable.xml><?xml version="1.0" encoding="utf-8"?>
-<w:fonts xmlns:mc="http://schemas.openxmlformats.org/markup-compatibility/2006" xmlns:r="http://schemas.openxmlformats.org/officeDocument/2006/relationships" xmlns:w="http://schemas.openxmlformats.org/wordprocessingml/2006/main" xmlns:w14="http://schemas.microsoft.com/office/word/2010/wordml" xmlns:w15="http://schemas.microsoft.com/office/word/2012/wordml" xmlns:w16cid="http://schemas.microsoft.com/office/word/2016/wordml/cid" xmlns:w16se="http://schemas.microsoft.com/office/word/2015/wordml/symex" mc:Ignorable="w14 w15 w16se w16cid">
+<w:fonts xmlns:mc="http://schemas.openxmlformats.org/markup-compatibility/2006" xmlns:r="http://schemas.openxmlformats.org/officeDocument/2006/relationships" xmlns:w="http://schemas.openxmlformats.org/wordprocessingml/2006/main" xmlns:w14="http://schemas.microsoft.com/office/word/2010/wordml" xmlns:w15="http://schemas.microsoft.com/office/word/2012/wordml" xmlns:w16cex="http://schemas.microsoft.com/office/word/2018/wordml/cex" xmlns:w16cid="http://schemas.microsoft.com/office/word/2016/wordml/cid" xmlns:w16="http://schemas.microsoft.com/office/word/2018/wordml" xmlns:w16se="http://schemas.microsoft.com/office/word/2015/wordml/symex" mc:Ignorable="w14 w15 w16se w16cid w16 w16cex">
   <w:font w:name="Symbol">
     <w:panose1 w:val="05050102010706020507"/>
     <w:charset w:val="02"/>
@@ -53520,14 +54932,14 @@
     <w:charset w:val="00"/>
     <w:family w:val="roman"/>
     <w:pitch w:val="variable"/>
-    <w:sig w:usb0="E0002EFF" w:usb1="C000785B" w:usb2="00000009" w:usb3="00000000" w:csb0="000001FF" w:csb1="00000000"/>
+    <w:sig w:usb0="E0002AFF" w:usb1="C0007841" w:usb2="00000009" w:usb3="00000000" w:csb0="000001FF" w:csb1="00000000"/>
   </w:font>
   <w:font w:name="Courier New">
     <w:panose1 w:val="02070309020205020404"/>
     <w:charset w:val="00"/>
     <w:family w:val="modern"/>
     <w:pitch w:val="fixed"/>
-    <w:sig w:usb0="E0002EFF" w:usb1="C0007843" w:usb2="00000009" w:usb3="00000000" w:csb0="000001FF" w:csb1="00000000"/>
+    <w:sig w:usb0="E0002AFF" w:usb1="C0007843" w:usb2="00000009" w:usb3="00000000" w:csb0="000001FF" w:csb1="00000000"/>
   </w:font>
   <w:font w:name="Wingdings">
     <w:panose1 w:val="05000000000000000000"/>
@@ -53541,7 +54953,7 @@
     <w:charset w:val="00"/>
     <w:family w:val="swiss"/>
     <w:pitch w:val="variable"/>
-    <w:sig w:usb0="E0002EFF" w:usb1="C000247B" w:usb2="00000009" w:usb3="00000000" w:csb0="000001FF" w:csb1="00000000"/>
+    <w:sig w:usb0="E00002FF" w:usb1="4000ACFF" w:usb2="00000001" w:usb3="00000000" w:csb0="0000019F" w:csb1="00000000"/>
   </w:font>
   <w:font w:name="바탕">
     <w:altName w:val="Batang"/>
@@ -53556,14 +54968,14 @@
     <w:charset w:val="00"/>
     <w:family w:val="roman"/>
     <w:pitch w:val="variable"/>
-    <w:sig w:usb0="E00006FF" w:usb1="420024FF" w:usb2="02000000" w:usb3="00000000" w:csb0="0000019F" w:csb1="00000000"/>
+    <w:sig w:usb0="E00002FF" w:usb1="400004FF" w:usb2="00000000" w:usb3="00000000" w:csb0="0000019F" w:csb1="00000000"/>
   </w:font>
   <w:font w:name="맑은 고딕">
     <w:panose1 w:val="020B0503020000020004"/>
     <w:charset w:val="81"/>
     <w:family w:val="modern"/>
     <w:pitch w:val="variable"/>
-    <w:sig w:usb0="9000002F" w:usb1="29D77CFB" w:usb2="00000012" w:usb3="00000000" w:csb0="00080001" w:csb1="00000000"/>
+    <w:sig w:usb0="900002AF" w:usb1="09D77CFB" w:usb2="00000012" w:usb3="00000000" w:csb0="00080001" w:csb1="00000000"/>
   </w:font>
   <w:font w:name="Tahoma">
     <w:panose1 w:val="020B0604030504040204"/>
@@ -53577,7 +54989,7 @@
     <w:charset w:val="00"/>
     <w:family w:val="swiss"/>
     <w:pitch w:val="variable"/>
-    <w:sig w:usb0="E0002EFF" w:usb1="C000785B" w:usb2="00000009" w:usb3="00000000" w:csb0="000001FF" w:csb1="00000000"/>
+    <w:sig w:usb0="E0002AFF" w:usb1="C0007843" w:usb2="00000009" w:usb3="00000000" w:csb0="000001FF" w:csb1="00000000"/>
   </w:font>
   <w:font w:name="SimSun">
     <w:altName w:val="宋体"/>
@@ -53602,11 +55014,18 @@
     <w:pitch w:val="fixed"/>
     <w:sig w:usb0="B00002AF" w:usb1="69D77CFB" w:usb2="00000030" w:usb3="00000000" w:csb0="0008009F" w:csb1="00000000"/>
   </w:font>
+  <w:font w:name="Calibri Light">
+    <w:panose1 w:val="020F0302020204030204"/>
+    <w:charset w:val="00"/>
+    <w:family w:val="swiss"/>
+    <w:pitch w:val="variable"/>
+    <w:sig w:usb0="A00002EF" w:usb1="4000207B" w:usb2="00000000" w:usb3="00000000" w:csb0="0000019F" w:csb1="00000000"/>
+  </w:font>
 </w:fonts>
 </file>
 
 <file path=word/glossary/settings.xml><?xml version="1.0" encoding="utf-8"?>
-<w:settings xmlns:mc="http://schemas.openxmlformats.org/markup-compatibility/2006" xmlns:o="urn:schemas-microsoft-com:office:office" xmlns:r="http://schemas.openxmlformats.org/officeDocument/2006/relationships" xmlns:m="http://schemas.openxmlformats.org/officeDocument/2006/math" xmlns:v="urn:schemas-microsoft-com:vml" xmlns:w10="urn:schemas-microsoft-com:office:word" xmlns:w="http://schemas.openxmlformats.org/wordprocessingml/2006/main" xmlns:w14="http://schemas.microsoft.com/office/word/2010/wordml" xmlns:w15="http://schemas.microsoft.com/office/word/2012/wordml" xmlns:w16cid="http://schemas.microsoft.com/office/word/2016/wordml/cid" xmlns:w16se="http://schemas.microsoft.com/office/word/2015/wordml/symex" xmlns:sl="http://schemas.openxmlformats.org/schemaLibrary/2006/main" mc:Ignorable="w14 w15 w16se w16cid">
+<w:settings xmlns:mc="http://schemas.openxmlformats.org/markup-compatibility/2006" xmlns:o="urn:schemas-microsoft-com:office:office" xmlns:r="http://schemas.openxmlformats.org/officeDocument/2006/relationships" xmlns:m="http://schemas.openxmlformats.org/officeDocument/2006/math" xmlns:v="urn:schemas-microsoft-com:vml" xmlns:w10="urn:schemas-microsoft-com:office:word" xmlns:w="http://schemas.openxmlformats.org/wordprocessingml/2006/main" xmlns:w14="http://schemas.microsoft.com/office/word/2010/wordml" xmlns:w15="http://schemas.microsoft.com/office/word/2012/wordml" xmlns:w16cex="http://schemas.microsoft.com/office/word/2018/wordml/cex" xmlns:w16cid="http://schemas.microsoft.com/office/word/2016/wordml/cid" xmlns:w16="http://schemas.microsoft.com/office/word/2018/wordml" xmlns:w16se="http://schemas.microsoft.com/office/word/2015/wordml/symex" xmlns:sl="http://schemas.openxmlformats.org/schemaLibrary/2006/main" mc:Ignorable="w14 w15 w16se w16cid w16 w16cex">
   <w:view w:val="normal"/>
   <w:bordersDoNotSurroundHeader/>
   <w:bordersDoNotSurroundFooter/>
@@ -53730,6 +55149,7 @@
     <w:rsid w:val="00947F20"/>
     <w:rsid w:val="009521AB"/>
     <w:rsid w:val="00954929"/>
+    <w:rsid w:val="009815BD"/>
     <w:rsid w:val="00982AC7"/>
     <w:rsid w:val="009B6E92"/>
     <w:rsid w:val="009C1D90"/>
@@ -53823,7 +55243,7 @@
 </file>
 
 <file path=word/glossary/styles.xml><?xml version="1.0" encoding="utf-8"?>
-<w:styles xmlns:mc="http://schemas.openxmlformats.org/markup-compatibility/2006" xmlns:r="http://schemas.openxmlformats.org/officeDocument/2006/relationships" xmlns:w="http://schemas.openxmlformats.org/wordprocessingml/2006/main" xmlns:w14="http://schemas.microsoft.com/office/word/2010/wordml" xmlns:w15="http://schemas.microsoft.com/office/word/2012/wordml" xmlns:w16cid="http://schemas.microsoft.com/office/word/2016/wordml/cid" xmlns:w16se="http://schemas.microsoft.com/office/word/2015/wordml/symex" mc:Ignorable="w14 w15 w16se w16cid">
+<w:styles xmlns:mc="http://schemas.openxmlformats.org/markup-compatibility/2006" xmlns:r="http://schemas.openxmlformats.org/officeDocument/2006/relationships" xmlns:w="http://schemas.openxmlformats.org/wordprocessingml/2006/main" xmlns:w14="http://schemas.microsoft.com/office/word/2010/wordml" xmlns:w15="http://schemas.microsoft.com/office/word/2012/wordml" xmlns:w16cex="http://schemas.microsoft.com/office/word/2018/wordml/cex" xmlns:w16cid="http://schemas.microsoft.com/office/word/2016/wordml/cid" xmlns:w16="http://schemas.microsoft.com/office/word/2018/wordml" xmlns:w16se="http://schemas.microsoft.com/office/word/2015/wordml/symex" mc:Ignorable="w14 w15 w16se w16cid w16 w16cex">
   <w:docDefaults>
     <w:rPrDefault>
       <w:rPr>
@@ -54299,7 +55719,7 @@
 </file>
 
 <file path=word/glossary/webSettings.xml><?xml version="1.0" encoding="utf-8"?>
-<w:webSettings xmlns:mc="http://schemas.openxmlformats.org/markup-compatibility/2006" xmlns:r="http://schemas.openxmlformats.org/officeDocument/2006/relationships" xmlns:w="http://schemas.openxmlformats.org/wordprocessingml/2006/main" xmlns:w14="http://schemas.microsoft.com/office/word/2010/wordml" xmlns:w15="http://schemas.microsoft.com/office/word/2012/wordml" xmlns:w16cid="http://schemas.microsoft.com/office/word/2016/wordml/cid" xmlns:w16se="http://schemas.microsoft.com/office/word/2015/wordml/symex" mc:Ignorable="w14 w15 w16se w16cid">
+<w:webSettings xmlns:mc="http://schemas.openxmlformats.org/markup-compatibility/2006" xmlns:r="http://schemas.openxmlformats.org/officeDocument/2006/relationships" xmlns:w="http://schemas.openxmlformats.org/wordprocessingml/2006/main" xmlns:w14="http://schemas.microsoft.com/office/word/2010/wordml" xmlns:w15="http://schemas.microsoft.com/office/word/2012/wordml" xmlns:w16cex="http://schemas.microsoft.com/office/word/2018/wordml/cex" xmlns:w16cid="http://schemas.microsoft.com/office/word/2016/wordml/cid" xmlns:w16="http://schemas.microsoft.com/office/word/2018/wordml" xmlns:w16se="http://schemas.microsoft.com/office/word/2015/wordml/symex" mc:Ignorable="w14 w15 w16se w16cid w16 w16cex">
   <w:optimizeForBrowser/>
 </w:webSettings>
 </file>
@@ -54590,21 +56010,21 @@
 </file>
 
 <file path=customXml/item1.xml><?xml version="1.0" encoding="utf-8"?>
+<p:properties xmlns:p="http://schemas.microsoft.com/office/2006/metadata/properties" xmlns:xsi="http://www.w3.org/2001/XMLSchema-instance">
+  <documentManagement>
+    <Gat xmlns="2ec1ac2a-4cb5-40a4-b122-7712fb276773">IC</Gat>
+    <Status xmlns="2ec1ac2a-4cb5-40a4-b122-7712fb276773">Ready for Review</Status>
+  </documentManagement>
+</p:properties>
+</file>
+
+<file path=customXml/item2.xml><?xml version="1.0" encoding="utf-8"?>
 <?mso-contentType ?>
 <FormTemplates xmlns="http://schemas.microsoft.com/sharepoint/v3/contenttype/forms">
   <Display>DocumentLibraryForm</Display>
   <Edit>DocumentLibraryForm</Edit>
   <New>DocumentLibraryForm</New>
 </FormTemplates>
-</file>
-
-<file path=customXml/item2.xml><?xml version="1.0" encoding="utf-8"?>
-<p:properties xmlns:p="http://schemas.microsoft.com/office/2006/metadata/properties" xmlns:xsi="http://www.w3.org/2001/XMLSchema-instance">
-  <documentManagement>
-    <Gat xmlns="2ec1ac2a-4cb5-40a4-b122-7712fb276773">IC</Gat>
-    <Status xmlns="2ec1ac2a-4cb5-40a4-b122-7712fb276773">Ready for Review</Status>
-  </documentManagement>
-</p:properties>
 </file>
 
 <file path=customXml/item3.xml><?xml version="1.0" encoding="utf-8"?>
@@ -54693,18 +56113,18 @@
 </file>
 
 <file path=customXml/itemProps1.xml><?xml version="1.0" encoding="utf-8"?>
-<ds:datastoreItem xmlns:ds="http://schemas.openxmlformats.org/officeDocument/2006/customXml" ds:itemID="{7D4FE01D-1055-48A2-B526-C8AAEA4E33FB}">
+<ds:datastoreItem xmlns:ds="http://schemas.openxmlformats.org/officeDocument/2006/customXml" ds:itemID="{22EF12C5-4EE5-401D-AF32-34459B235CB4}">
   <ds:schemaRefs>
-    <ds:schemaRef ds:uri="http://schemas.microsoft.com/sharepoint/v3/contenttype/forms"/>
+    <ds:schemaRef ds:uri="http://schemas.microsoft.com/office/2006/metadata/properties"/>
+    <ds:schemaRef ds:uri="2ec1ac2a-4cb5-40a4-b122-7712fb276773"/>
   </ds:schemaRefs>
 </ds:datastoreItem>
 </file>
 
 <file path=customXml/itemProps2.xml><?xml version="1.0" encoding="utf-8"?>
-<ds:datastoreItem xmlns:ds="http://schemas.openxmlformats.org/officeDocument/2006/customXml" ds:itemID="{22EF12C5-4EE5-401D-AF32-34459B235CB4}">
+<ds:datastoreItem xmlns:ds="http://schemas.openxmlformats.org/officeDocument/2006/customXml" ds:itemID="{7D4FE01D-1055-48A2-B526-C8AAEA4E33FB}">
   <ds:schemaRefs>
-    <ds:schemaRef ds:uri="http://schemas.microsoft.com/office/2006/metadata/properties"/>
-    <ds:schemaRef ds:uri="2ec1ac2a-4cb5-40a4-b122-7712fb276773"/>
+    <ds:schemaRef ds:uri="http://schemas.microsoft.com/sharepoint/v3/contenttype/forms"/>
   </ds:schemaRefs>
 </ds:datastoreItem>
 </file>
@@ -54727,7 +56147,7 @@
 </file>
 
 <file path=customXml/itemProps4.xml><?xml version="1.0" encoding="utf-8"?>
-<ds:datastoreItem xmlns:ds="http://schemas.openxmlformats.org/officeDocument/2006/customXml" ds:itemID="{DAEFE196-CA53-435C-A1F1-394D9500C45E}">
+<ds:datastoreItem xmlns:ds="http://schemas.openxmlformats.org/officeDocument/2006/customXml" ds:itemID="{BE54DD9A-9ACE-4E7B-8CF0-005ED0443D8F}">
   <ds:schemaRefs>
     <ds:schemaRef ds:uri="http://schemas.openxmlformats.org/officeDocument/2006/bibliography"/>
   </ds:schemaRefs>

</xml_diff>

<commit_message>
update git and add test git
</commit_message>
<xml_diff>
--- a/S005_TipsForGit.docx
+++ b/S005_TipsForGit.docx
@@ -1,6 +1,6 @@
 
 <file path=word/document.xml><?xml version="1.0" encoding="utf-8"?>
-<w:document xmlns:wpc="http://schemas.microsoft.com/office/word/2010/wordprocessingCanvas" xmlns:cx="http://schemas.microsoft.com/office/drawing/2014/chartex" xmlns:cx1="http://schemas.microsoft.com/office/drawing/2015/9/8/chartex" xmlns:cx2="http://schemas.microsoft.com/office/drawing/2015/10/21/chartex" xmlns:cx3="http://schemas.microsoft.com/office/drawing/2016/5/9/chartex" xmlns:cx4="http://schemas.microsoft.com/office/drawing/2016/5/10/chartex" xmlns:cx5="http://schemas.microsoft.com/office/drawing/2016/5/11/chartex" xmlns:cx6="http://schemas.microsoft.com/office/drawing/2016/5/12/chartex" xmlns:cx7="http://schemas.microsoft.com/office/drawing/2016/5/13/chartex" xmlns:cx8="http://schemas.microsoft.com/office/drawing/2016/5/14/chartex" xmlns:mc="http://schemas.openxmlformats.org/markup-compatibility/2006" xmlns:aink="http://schemas.microsoft.com/office/drawing/2016/ink" xmlns:am3d="http://schemas.microsoft.com/office/drawing/2017/model3d" xmlns:o="urn:schemas-microsoft-com:office:office" xmlns:r="http://schemas.openxmlformats.org/officeDocument/2006/relationships" xmlns:m="http://schemas.openxmlformats.org/officeDocument/2006/math" xmlns:v="urn:schemas-microsoft-com:vml" xmlns:wp14="http://schemas.microsoft.com/office/word/2010/wordprocessingDrawing" xmlns:wp="http://schemas.openxmlformats.org/drawingml/2006/wordprocessingDrawing" xmlns:w10="urn:schemas-microsoft-com:office:word" xmlns:w="http://schemas.openxmlformats.org/wordprocessingml/2006/main" xmlns:w14="http://schemas.microsoft.com/office/word/2010/wordml" xmlns:w15="http://schemas.microsoft.com/office/word/2012/wordml" xmlns:w16cex="http://schemas.microsoft.com/office/word/2018/wordml/cex" xmlns:w16cid="http://schemas.microsoft.com/office/word/2016/wordml/cid" xmlns:w16="http://schemas.microsoft.com/office/word/2018/wordml" xmlns:w16se="http://schemas.microsoft.com/office/word/2015/wordml/symex" xmlns:wpg="http://schemas.microsoft.com/office/word/2010/wordprocessingGroup" xmlns:wpi="http://schemas.microsoft.com/office/word/2010/wordprocessingInk" xmlns:wne="http://schemas.microsoft.com/office/word/2006/wordml" xmlns:wps="http://schemas.microsoft.com/office/word/2010/wordprocessingShape" mc:Ignorable="w14 w15 w16se w16cid w16 w16cex wp14">
+<w:document xmlns:wpc="http://schemas.microsoft.com/office/word/2010/wordprocessingCanvas" xmlns:cx="http://schemas.microsoft.com/office/drawing/2014/chartex" xmlns:cx1="http://schemas.microsoft.com/office/drawing/2015/9/8/chartex" xmlns:cx2="http://schemas.microsoft.com/office/drawing/2015/10/21/chartex" xmlns:cx3="http://schemas.microsoft.com/office/drawing/2016/5/9/chartex" xmlns:cx4="http://schemas.microsoft.com/office/drawing/2016/5/10/chartex" xmlns:cx5="http://schemas.microsoft.com/office/drawing/2016/5/11/chartex" xmlns:cx6="http://schemas.microsoft.com/office/drawing/2016/5/12/chartex" xmlns:cx7="http://schemas.microsoft.com/office/drawing/2016/5/13/chartex" xmlns:cx8="http://schemas.microsoft.com/office/drawing/2016/5/14/chartex" xmlns:mc="http://schemas.openxmlformats.org/markup-compatibility/2006" xmlns:aink="http://schemas.microsoft.com/office/drawing/2016/ink" xmlns:am3d="http://schemas.microsoft.com/office/drawing/2017/model3d" xmlns:o="urn:schemas-microsoft-com:office:office" xmlns:r="http://schemas.openxmlformats.org/officeDocument/2006/relationships" xmlns:m="http://schemas.openxmlformats.org/officeDocument/2006/math" xmlns:v="urn:schemas-microsoft-com:vml" xmlns:wp14="http://schemas.microsoft.com/office/word/2010/wordprocessingDrawing" xmlns:wp="http://schemas.openxmlformats.org/drawingml/2006/wordprocessingDrawing" xmlns:w10="urn:schemas-microsoft-com:office:word" xmlns:w="http://schemas.openxmlformats.org/wordprocessingml/2006/main" xmlns:w14="http://schemas.microsoft.com/office/word/2010/wordml" xmlns:w15="http://schemas.microsoft.com/office/word/2012/wordml" xmlns:w16cid="http://schemas.microsoft.com/office/word/2016/wordml/cid" xmlns:w16se="http://schemas.microsoft.com/office/word/2015/wordml/symex" xmlns:wpg="http://schemas.microsoft.com/office/word/2010/wordprocessingGroup" xmlns:wpi="http://schemas.microsoft.com/office/word/2010/wordprocessingInk" xmlns:wne="http://schemas.microsoft.com/office/word/2006/wordml" xmlns:wps="http://schemas.microsoft.com/office/word/2010/wordprocessingShape" mc:Ignorable="w14 w15 w16se w16cid wp14">
   <w:body>
     <w:p>
       <w:pPr>
@@ -172,7 +172,6 @@
               <w:calendar w:val="gregorian"/>
             </w:date>
           </w:sdtPr>
-          <w:sdtEndPr/>
           <w:sdtContent>
             <w:tc>
               <w:tcPr>
@@ -4748,7 +4747,7 @@
               </wp:anchor>
             </w:drawing>
           </mc:Choice>
-          <mc:Fallback>
+          <mc:Fallback xmlns:w16="http://schemas.microsoft.com/office/word/2018/wordml" xmlns:w16cex="http://schemas.microsoft.com/office/word/2018/wordml/cex">
             <w:pict>
               <v:rect w14:anchorId="7A46DA72" id="직사각형 18" o:spid="_x0000_s1026" style="position:absolute;left:0;text-align:left;margin-left:94.5pt;margin-top:46.9pt;width:203.5pt;height:52pt;z-index:251659264;visibility:visible;mso-wrap-style:square;mso-width-percent:0;mso-height-percent:0;mso-wrap-distance-left:9pt;mso-wrap-distance-top:0;mso-wrap-distance-right:9pt;mso-wrap-distance-bottom:0;mso-position-horizontal:absolute;mso-position-horizontal-relative:text;mso-position-vertical:absolute;mso-position-vertical-relative:text;mso-width-percent:0;mso-height-percent:0;mso-width-relative:margin;mso-height-relative:margin;v-text-anchor:middle" o:gfxdata="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" filled="f" strokecolor="red" strokeweight="2pt"/>
             </w:pict>
@@ -5551,7 +5550,6 @@
     <w:p>
       <w:pPr>
         <w:rPr>
-          <w:rFonts w:hint="eastAsia"/>
           <w:lang w:eastAsia="ko-KR"/>
         </w:rPr>
       </w:pPr>
@@ -5770,7 +5768,6 @@
             <w:pPr>
               <w:jc w:val="center"/>
               <w:rPr>
-                <w:rFonts w:hint="eastAsia"/>
                 <w:b/>
                 <w:bCs/>
                 <w:sz w:val="20"/>
@@ -5800,7 +5797,6 @@
             <w:pPr>
               <w:jc w:val="center"/>
               <w:rPr>
-                <w:rFonts w:hint="eastAsia"/>
                 <w:b/>
                 <w:bCs/>
                 <w:sz w:val="20"/>
@@ -5830,7 +5826,6 @@
           <w:p>
             <w:pPr>
               <w:rPr>
-                <w:rFonts w:hint="eastAsia"/>
                 <w:sz w:val="20"/>
                 <w:szCs w:val="20"/>
                 <w:lang w:eastAsia="ko-KR"/>
@@ -5853,7 +5848,6 @@
           <w:p>
             <w:pPr>
               <w:rPr>
-                <w:rFonts w:hint="eastAsia"/>
                 <w:sz w:val="20"/>
                 <w:szCs w:val="20"/>
                 <w:lang w:eastAsia="ko-KR"/>
@@ -5995,6 +5989,85 @@
                 <w:lang w:eastAsia="ko-KR"/>
               </w:rPr>
               <w:t>되돌린다</w:t>
+            </w:r>
+            <w:r>
+              <w:rPr>
+                <w:rFonts w:hint="eastAsia"/>
+                <w:sz w:val="20"/>
+                <w:szCs w:val="20"/>
+                <w:lang w:eastAsia="ko-KR"/>
+              </w:rPr>
+              <w:t>.</w:t>
+            </w:r>
+            <w:r>
+              <w:rPr>
+                <w:sz w:val="20"/>
+                <w:szCs w:val="20"/>
+                <w:lang w:eastAsia="ko-KR"/>
+              </w:rPr>
+              <w:t xml:space="preserve"> </w:t>
+            </w:r>
+            <w:proofErr w:type="spellStart"/>
+            <w:r>
+              <w:rPr>
+                <w:rFonts w:hint="eastAsia"/>
+                <w:b/>
+                <w:bCs/>
+                <w:sz w:val="20"/>
+                <w:szCs w:val="20"/>
+                <w:lang w:eastAsia="ko-KR"/>
+              </w:rPr>
+              <w:t>스테이징</w:t>
+            </w:r>
+            <w:proofErr w:type="spellEnd"/>
+            <w:r>
+              <w:rPr>
+                <w:rFonts w:hint="eastAsia"/>
+                <w:b/>
+                <w:bCs/>
+                <w:sz w:val="20"/>
+                <w:szCs w:val="20"/>
+                <w:lang w:eastAsia="ko-KR"/>
+              </w:rPr>
+              <w:t xml:space="preserve"> </w:t>
+            </w:r>
+            <w:r>
+              <w:rPr>
+                <w:rFonts w:hint="eastAsia"/>
+                <w:b/>
+                <w:bCs/>
+                <w:sz w:val="20"/>
+                <w:szCs w:val="20"/>
+                <w:lang w:eastAsia="ko-KR"/>
+              </w:rPr>
+              <w:t>상태</w:t>
+            </w:r>
+            <w:r>
+              <w:rPr>
+                <w:rFonts w:hint="eastAsia"/>
+                <w:sz w:val="20"/>
+                <w:szCs w:val="20"/>
+                <w:lang w:eastAsia="ko-KR"/>
+              </w:rPr>
+              <w:t>가</w:t>
+            </w:r>
+            <w:r>
+              <w:rPr>
+                <w:rFonts w:hint="eastAsia"/>
+                <w:sz w:val="20"/>
+                <w:szCs w:val="20"/>
+                <w:lang w:eastAsia="ko-KR"/>
+              </w:rPr>
+              <w:t xml:space="preserve"> </w:t>
+            </w:r>
+            <w:r>
+              <w:rPr>
+                <w:rFonts w:hint="eastAsia"/>
+                <w:sz w:val="20"/>
+                <w:szCs w:val="20"/>
+                <w:lang w:eastAsia="ko-KR"/>
+              </w:rPr>
+              <w:t>된다</w:t>
             </w:r>
             <w:r>
               <w:rPr>
@@ -6016,7 +6089,6 @@
           <w:p>
             <w:pPr>
               <w:rPr>
-                <w:rFonts w:hint="eastAsia"/>
                 <w:sz w:val="20"/>
                 <w:szCs w:val="20"/>
                 <w:lang w:eastAsia="ko-KR"/>
@@ -6039,7 +6111,6 @@
           <w:p>
             <w:pPr>
               <w:rPr>
-                <w:rFonts w:hint="eastAsia"/>
                 <w:sz w:val="20"/>
                 <w:szCs w:val="20"/>
                 <w:lang w:eastAsia="ko-KR"/>
@@ -6363,6 +6434,86 @@
                 <w:lang w:eastAsia="ko-KR"/>
               </w:rPr>
               <w:t>작동한다</w:t>
+            </w:r>
+            <w:r>
+              <w:rPr>
+                <w:rFonts w:hint="eastAsia"/>
+                <w:sz w:val="20"/>
+                <w:szCs w:val="20"/>
+                <w:lang w:eastAsia="ko-KR"/>
+              </w:rPr>
+              <w:t>.</w:t>
+            </w:r>
+            <w:r>
+              <w:rPr>
+                <w:sz w:val="20"/>
+                <w:szCs w:val="20"/>
+                <w:lang w:eastAsia="ko-KR"/>
+              </w:rPr>
+              <w:t xml:space="preserve"> </w:t>
+            </w:r>
+            <w:r>
+              <w:rPr>
+                <w:rFonts w:hint="eastAsia"/>
+                <w:sz w:val="20"/>
+                <w:szCs w:val="20"/>
+                <w:lang w:eastAsia="ko-KR"/>
+              </w:rPr>
+              <w:t>워킹</w:t>
+            </w:r>
+            <w:r>
+              <w:rPr>
+                <w:rFonts w:hint="eastAsia"/>
+                <w:sz w:val="20"/>
+                <w:szCs w:val="20"/>
+                <w:lang w:eastAsia="ko-KR"/>
+              </w:rPr>
+              <w:t xml:space="preserve"> </w:t>
+            </w:r>
+            <w:r>
+              <w:rPr>
+                <w:rFonts w:hint="eastAsia"/>
+                <w:sz w:val="20"/>
+                <w:szCs w:val="20"/>
+                <w:lang w:eastAsia="ko-KR"/>
+              </w:rPr>
+              <w:t>트리</w:t>
+            </w:r>
+            <w:r>
+              <w:rPr>
+                <w:rFonts w:hint="eastAsia"/>
+                <w:sz w:val="20"/>
+                <w:szCs w:val="20"/>
+                <w:lang w:eastAsia="ko-KR"/>
+              </w:rPr>
+              <w:t xml:space="preserve"> </w:t>
+            </w:r>
+            <w:r>
+              <w:rPr>
+                <w:rFonts w:hint="eastAsia"/>
+                <w:sz w:val="20"/>
+                <w:szCs w:val="20"/>
+                <w:lang w:eastAsia="ko-KR"/>
+              </w:rPr>
+              <w:t>상태가</w:t>
+            </w:r>
+            <w:r>
+              <w:rPr>
+                <w:rFonts w:hint="eastAsia"/>
+                <w:sz w:val="20"/>
+                <w:szCs w:val="20"/>
+                <w:lang w:eastAsia="ko-KR"/>
+              </w:rPr>
+              <w:t xml:space="preserve"> </w:t>
+            </w:r>
+            <w:r>
+              <w:rPr>
+                <w:rFonts w:hint="eastAsia"/>
+                <w:sz w:val="20"/>
+                <w:szCs w:val="20"/>
+                <w:lang w:eastAsia="ko-KR"/>
+              </w:rPr>
+              <w:t>된다</w:t>
             </w:r>
             <w:r>
               <w:rPr>
@@ -6384,7 +6535,6 @@
           <w:p>
             <w:pPr>
               <w:rPr>
-                <w:rFonts w:hint="eastAsia"/>
                 <w:sz w:val="20"/>
                 <w:szCs w:val="20"/>
                 <w:lang w:eastAsia="ko-KR"/>
@@ -6407,7 +6557,6 @@
           <w:p>
             <w:pPr>
               <w:rPr>
-                <w:rFonts w:hint="eastAsia"/>
                 <w:sz w:val="20"/>
                 <w:szCs w:val="20"/>
                 <w:lang w:eastAsia="ko-KR"/>
@@ -6482,6 +6631,8 @@
             <w:r>
               <w:rPr>
                 <w:rFonts w:hint="eastAsia"/>
+                <w:b/>
+                <w:bCs/>
                 <w:sz w:val="20"/>
                 <w:szCs w:val="20"/>
                 <w:lang w:eastAsia="ko-KR"/>
@@ -6491,6 +6642,8 @@
             <w:r>
               <w:rPr>
                 <w:rFonts w:hint="eastAsia"/>
+                <w:b/>
+                <w:bCs/>
                 <w:sz w:val="20"/>
                 <w:szCs w:val="20"/>
                 <w:lang w:eastAsia="ko-KR"/>
@@ -6500,6 +6653,8 @@
             <w:r>
               <w:rPr>
                 <w:rFonts w:hint="eastAsia"/>
+                <w:b/>
+                <w:bCs/>
                 <w:sz w:val="20"/>
                 <w:szCs w:val="20"/>
                 <w:lang w:eastAsia="ko-KR"/>
@@ -6509,6 +6664,8 @@
             <w:r>
               <w:rPr>
                 <w:rFonts w:hint="eastAsia"/>
+                <w:b/>
+                <w:bCs/>
                 <w:sz w:val="20"/>
                 <w:szCs w:val="20"/>
                 <w:lang w:eastAsia="ko-KR"/>
@@ -6518,6 +6675,8 @@
             <w:r>
               <w:rPr>
                 <w:rFonts w:hint="eastAsia"/>
+                <w:b/>
+                <w:bCs/>
                 <w:sz w:val="20"/>
                 <w:szCs w:val="20"/>
                 <w:lang w:eastAsia="ko-KR"/>
@@ -6527,6 +6686,8 @@
             <w:r>
               <w:rPr>
                 <w:rFonts w:hint="eastAsia"/>
+                <w:b/>
+                <w:bCs/>
                 <w:sz w:val="20"/>
                 <w:szCs w:val="20"/>
                 <w:lang w:eastAsia="ko-KR"/>
@@ -6536,6 +6697,8 @@
             <w:r>
               <w:rPr>
                 <w:rFonts w:hint="eastAsia"/>
+                <w:b/>
+                <w:bCs/>
                 <w:sz w:val="20"/>
                 <w:szCs w:val="20"/>
                 <w:lang w:eastAsia="ko-KR"/>
@@ -6545,6 +6708,8 @@
             <w:r>
               <w:rPr>
                 <w:rFonts w:hint="eastAsia"/>
+                <w:b/>
+                <w:bCs/>
                 <w:sz w:val="20"/>
                 <w:szCs w:val="20"/>
                 <w:lang w:eastAsia="ko-KR"/>
@@ -6554,11 +6719,13 @@
             <w:r>
               <w:rPr>
                 <w:rFonts w:hint="eastAsia"/>
+                <w:b/>
+                <w:bCs/>
                 <w:sz w:val="20"/>
                 <w:szCs w:val="20"/>
                 <w:lang w:eastAsia="ko-KR"/>
               </w:rPr>
-              <w:t>상태로</w:t>
+              <w:t>상태</w:t>
             </w:r>
             <w:r>
               <w:rPr>
@@ -6567,7 +6734,7 @@
                 <w:szCs w:val="20"/>
                 <w:lang w:eastAsia="ko-KR"/>
               </w:rPr>
-              <w:t xml:space="preserve"> </w:t>
+              <w:t>로</w:t>
             </w:r>
             <w:r>
               <w:rPr>
@@ -6576,7 +6743,7 @@
                 <w:szCs w:val="20"/>
                 <w:lang w:eastAsia="ko-KR"/>
               </w:rPr>
-              <w:t>작업</w:t>
+              <w:t xml:space="preserve"> </w:t>
             </w:r>
             <w:r>
               <w:rPr>
@@ -6585,7 +6752,7 @@
                 <w:szCs w:val="20"/>
                 <w:lang w:eastAsia="ko-KR"/>
               </w:rPr>
-              <w:t xml:space="preserve"> </w:t>
+              <w:t>작업</w:t>
             </w:r>
             <w:r>
               <w:rPr>
@@ -6594,7 +6761,7 @@
                 <w:szCs w:val="20"/>
                 <w:lang w:eastAsia="ko-KR"/>
               </w:rPr>
-              <w:t>트리를</w:t>
+              <w:t xml:space="preserve"> </w:t>
             </w:r>
             <w:r>
               <w:rPr>
@@ -6603,8 +6770,10 @@
                 <w:szCs w:val="20"/>
                 <w:lang w:eastAsia="ko-KR"/>
               </w:rPr>
-              <w:t xml:space="preserve"> </w:t>
-            </w:r>
+              <w:t>트</w:t>
+            </w:r>
+            <w:bookmarkStart w:id="4" w:name="_GoBack"/>
+            <w:bookmarkEnd w:id="4"/>
             <w:r>
               <w:rPr>
                 <w:rFonts w:hint="eastAsia"/>
@@ -6612,7 +6781,7 @@
                 <w:szCs w:val="20"/>
                 <w:lang w:eastAsia="ko-KR"/>
               </w:rPr>
-              <w:t>되돌린다</w:t>
+              <w:t>리를</w:t>
             </w:r>
             <w:r>
               <w:rPr>
@@ -6621,15 +6790,16 @@
                 <w:szCs w:val="20"/>
                 <w:lang w:eastAsia="ko-KR"/>
               </w:rPr>
-              <w:t>.</w:t>
-            </w:r>
-            <w:r>
-              <w:rPr>
+              <w:t xml:space="preserve"> </w:t>
+            </w:r>
+            <w:r>
+              <w:rPr>
+                <w:rFonts w:hint="eastAsia"/>
                 <w:sz w:val="20"/>
                 <w:szCs w:val="20"/>
                 <w:lang w:eastAsia="ko-KR"/>
               </w:rPr>
-              <w:t xml:space="preserve"> </w:t>
+              <w:t>되돌린다</w:t>
             </w:r>
             <w:r>
               <w:rPr>
@@ -6638,11 +6808,10 @@
                 <w:szCs w:val="20"/>
                 <w:lang w:eastAsia="ko-KR"/>
               </w:rPr>
-              <w:t>이</w:t>
-            </w:r>
-            <w:r>
-              <w:rPr>
-                <w:rFonts w:hint="eastAsia"/>
+              <w:t>.</w:t>
+            </w:r>
+            <w:r>
+              <w:rPr>
                 <w:sz w:val="20"/>
                 <w:szCs w:val="20"/>
                 <w:lang w:eastAsia="ko-KR"/>
@@ -6656,7 +6825,7 @@
                 <w:szCs w:val="20"/>
                 <w:lang w:eastAsia="ko-KR"/>
               </w:rPr>
-              <w:t>옵션으로</w:t>
+              <w:t>이</w:t>
             </w:r>
             <w:r>
               <w:rPr>
@@ -6674,7 +6843,7 @@
                 <w:szCs w:val="20"/>
                 <w:lang w:eastAsia="ko-KR"/>
               </w:rPr>
-              <w:t>되돌린</w:t>
+              <w:t>옵션으로</w:t>
             </w:r>
             <w:r>
               <w:rPr>
@@ -6688,15 +6857,19 @@
             <w:r>
               <w:rPr>
                 <w:rFonts w:hint="eastAsia"/>
+                <w:b/>
+                <w:bCs/>
                 <w:sz w:val="20"/>
                 <w:szCs w:val="20"/>
                 <w:lang w:eastAsia="ko-KR"/>
               </w:rPr>
-              <w:t>내용은</w:t>
-            </w:r>
-            <w:r>
-              <w:rPr>
-                <w:rFonts w:hint="eastAsia"/>
+              <w:t>되돌린</w:t>
+            </w:r>
+            <w:r>
+              <w:rPr>
+                <w:rFonts w:hint="eastAsia"/>
+                <w:b/>
+                <w:bCs/>
                 <w:sz w:val="20"/>
                 <w:szCs w:val="20"/>
                 <w:lang w:eastAsia="ko-KR"/>
@@ -6706,15 +6879,19 @@
             <w:r>
               <w:rPr>
                 <w:rFonts w:hint="eastAsia"/>
+                <w:b/>
+                <w:bCs/>
                 <w:sz w:val="20"/>
                 <w:szCs w:val="20"/>
                 <w:lang w:eastAsia="ko-KR"/>
               </w:rPr>
-              <w:t>복구할</w:t>
-            </w:r>
-            <w:r>
-              <w:rPr>
-                <w:rFonts w:hint="eastAsia"/>
+              <w:t>내용은</w:t>
+            </w:r>
+            <w:r>
+              <w:rPr>
+                <w:rFonts w:hint="eastAsia"/>
+                <w:b/>
+                <w:bCs/>
                 <w:sz w:val="20"/>
                 <w:szCs w:val="20"/>
                 <w:lang w:eastAsia="ko-KR"/>
@@ -6724,15 +6901,19 @@
             <w:r>
               <w:rPr>
                 <w:rFonts w:hint="eastAsia"/>
+                <w:b/>
+                <w:bCs/>
                 <w:sz w:val="20"/>
                 <w:szCs w:val="20"/>
                 <w:lang w:eastAsia="ko-KR"/>
               </w:rPr>
-              <w:t>수</w:t>
-            </w:r>
-            <w:r>
-              <w:rPr>
-                <w:rFonts w:hint="eastAsia"/>
+              <w:t>복구할</w:t>
+            </w:r>
+            <w:r>
+              <w:rPr>
+                <w:rFonts w:hint="eastAsia"/>
+                <w:b/>
+                <w:bCs/>
                 <w:sz w:val="20"/>
                 <w:szCs w:val="20"/>
                 <w:lang w:eastAsia="ko-KR"/>
@@ -6742,15 +6923,38 @@
             <w:r>
               <w:rPr>
                 <w:rFonts w:hint="eastAsia"/>
+                <w:b/>
+                <w:bCs/>
                 <w:sz w:val="20"/>
                 <w:szCs w:val="20"/>
                 <w:lang w:eastAsia="ko-KR"/>
               </w:rPr>
+              <w:t>수</w:t>
+            </w:r>
+            <w:r>
+              <w:rPr>
+                <w:rFonts w:hint="eastAsia"/>
+                <w:b/>
+                <w:bCs/>
+                <w:sz w:val="20"/>
+                <w:szCs w:val="20"/>
+                <w:lang w:eastAsia="ko-KR"/>
+              </w:rPr>
+              <w:t xml:space="preserve"> </w:t>
+            </w:r>
+            <w:r>
+              <w:rPr>
+                <w:rFonts w:hint="eastAsia"/>
+                <w:b/>
+                <w:bCs/>
+                <w:sz w:val="20"/>
+                <w:szCs w:val="20"/>
+                <w:lang w:eastAsia="ko-KR"/>
+              </w:rPr>
               <w:t>없다</w:t>
             </w:r>
             <w:r>
               <w:rPr>
-                <w:rFonts w:hint="eastAsia"/>
                 <w:sz w:val="20"/>
                 <w:szCs w:val="20"/>
                 <w:lang w:eastAsia="ko-KR"/>
@@ -6764,7 +6968,6 @@
     <w:p>
       <w:pPr>
         <w:rPr>
-          <w:rFonts w:hint="eastAsia"/>
           <w:lang w:eastAsia="ko-KR"/>
         </w:rPr>
       </w:pPr>
@@ -6856,8 +7059,6 @@
         </w:rPr>
         <w:t>&gt;</w:t>
       </w:r>
-      <w:bookmarkStart w:id="4" w:name="_GoBack"/>
-      <w:bookmarkEnd w:id="4"/>
     </w:p>
     <w:p>
       <w:pPr>
@@ -51594,7 +51795,7 @@
 </file>
 
 <file path=word/endnotes.xml><?xml version="1.0" encoding="utf-8"?>
-<w:endnotes xmlns:wpc="http://schemas.microsoft.com/office/word/2010/wordprocessingCanvas" xmlns:cx="http://schemas.microsoft.com/office/drawing/2014/chartex" xmlns:cx1="http://schemas.microsoft.com/office/drawing/2015/9/8/chartex" xmlns:cx2="http://schemas.microsoft.com/office/drawing/2015/10/21/chartex" xmlns:cx3="http://schemas.microsoft.com/office/drawing/2016/5/9/chartex" xmlns:cx4="http://schemas.microsoft.com/office/drawing/2016/5/10/chartex" xmlns:cx5="http://schemas.microsoft.com/office/drawing/2016/5/11/chartex" xmlns:cx6="http://schemas.microsoft.com/office/drawing/2016/5/12/chartex" xmlns:cx7="http://schemas.microsoft.com/office/drawing/2016/5/13/chartex" xmlns:cx8="http://schemas.microsoft.com/office/drawing/2016/5/14/chartex" xmlns:mc="http://schemas.openxmlformats.org/markup-compatibility/2006" xmlns:aink="http://schemas.microsoft.com/office/drawing/2016/ink" xmlns:am3d="http://schemas.microsoft.com/office/drawing/2017/model3d" xmlns:o="urn:schemas-microsoft-com:office:office" xmlns:r="http://schemas.openxmlformats.org/officeDocument/2006/relationships" xmlns:m="http://schemas.openxmlformats.org/officeDocument/2006/math" xmlns:v="urn:schemas-microsoft-com:vml" xmlns:wp14="http://schemas.microsoft.com/office/word/2010/wordprocessingDrawing" xmlns:wp="http://schemas.openxmlformats.org/drawingml/2006/wordprocessingDrawing" xmlns:w10="urn:schemas-microsoft-com:office:word" xmlns:w="http://schemas.openxmlformats.org/wordprocessingml/2006/main" xmlns:w14="http://schemas.microsoft.com/office/word/2010/wordml" xmlns:w15="http://schemas.microsoft.com/office/word/2012/wordml" xmlns:w16cex="http://schemas.microsoft.com/office/word/2018/wordml/cex" xmlns:w16cid="http://schemas.microsoft.com/office/word/2016/wordml/cid" xmlns:w16="http://schemas.microsoft.com/office/word/2018/wordml" xmlns:w16se="http://schemas.microsoft.com/office/word/2015/wordml/symex" xmlns:wpg="http://schemas.microsoft.com/office/word/2010/wordprocessingGroup" xmlns:wpi="http://schemas.microsoft.com/office/word/2010/wordprocessingInk" xmlns:wne="http://schemas.microsoft.com/office/word/2006/wordml" xmlns:wps="http://schemas.microsoft.com/office/word/2010/wordprocessingShape" mc:Ignorable="w14 w15 w16se w16cid w16 w16cex wp14">
+<w:endnotes xmlns:wpc="http://schemas.microsoft.com/office/word/2010/wordprocessingCanvas" xmlns:cx="http://schemas.microsoft.com/office/drawing/2014/chartex" xmlns:cx1="http://schemas.microsoft.com/office/drawing/2015/9/8/chartex" xmlns:cx2="http://schemas.microsoft.com/office/drawing/2015/10/21/chartex" xmlns:cx3="http://schemas.microsoft.com/office/drawing/2016/5/9/chartex" xmlns:cx4="http://schemas.microsoft.com/office/drawing/2016/5/10/chartex" xmlns:cx5="http://schemas.microsoft.com/office/drawing/2016/5/11/chartex" xmlns:cx6="http://schemas.microsoft.com/office/drawing/2016/5/12/chartex" xmlns:cx7="http://schemas.microsoft.com/office/drawing/2016/5/13/chartex" xmlns:cx8="http://schemas.microsoft.com/office/drawing/2016/5/14/chartex" xmlns:mc="http://schemas.openxmlformats.org/markup-compatibility/2006" xmlns:aink="http://schemas.microsoft.com/office/drawing/2016/ink" xmlns:am3d="http://schemas.microsoft.com/office/drawing/2017/model3d" xmlns:o="urn:schemas-microsoft-com:office:office" xmlns:r="http://schemas.openxmlformats.org/officeDocument/2006/relationships" xmlns:m="http://schemas.openxmlformats.org/officeDocument/2006/math" xmlns:v="urn:schemas-microsoft-com:vml" xmlns:wp14="http://schemas.microsoft.com/office/word/2010/wordprocessingDrawing" xmlns:wp="http://schemas.openxmlformats.org/drawingml/2006/wordprocessingDrawing" xmlns:w10="urn:schemas-microsoft-com:office:word" xmlns:w="http://schemas.openxmlformats.org/wordprocessingml/2006/main" xmlns:w14="http://schemas.microsoft.com/office/word/2010/wordml" xmlns:w15="http://schemas.microsoft.com/office/word/2012/wordml" xmlns:w16cid="http://schemas.microsoft.com/office/word/2016/wordml/cid" xmlns:w16se="http://schemas.microsoft.com/office/word/2015/wordml/symex" xmlns:wpg="http://schemas.microsoft.com/office/word/2010/wordprocessingGroup" xmlns:wpi="http://schemas.microsoft.com/office/word/2010/wordprocessingInk" xmlns:wne="http://schemas.microsoft.com/office/word/2006/wordml" xmlns:wps="http://schemas.microsoft.com/office/word/2010/wordprocessingShape" mc:Ignorable="w14 w15 w16se w16cid wp14">
   <w:endnote w:type="separator" w:id="-1">
     <w:p>
       <w:pPr>
@@ -51626,7 +51827,7 @@
 </file>
 
 <file path=word/footer1.xml><?xml version="1.0" encoding="utf-8"?>
-<w:ftr xmlns:wpc="http://schemas.microsoft.com/office/word/2010/wordprocessingCanvas" xmlns:cx="http://schemas.microsoft.com/office/drawing/2014/chartex" xmlns:cx1="http://schemas.microsoft.com/office/drawing/2015/9/8/chartex" xmlns:cx2="http://schemas.microsoft.com/office/drawing/2015/10/21/chartex" xmlns:cx3="http://schemas.microsoft.com/office/drawing/2016/5/9/chartex" xmlns:cx4="http://schemas.microsoft.com/office/drawing/2016/5/10/chartex" xmlns:cx5="http://schemas.microsoft.com/office/drawing/2016/5/11/chartex" xmlns:cx6="http://schemas.microsoft.com/office/drawing/2016/5/12/chartex" xmlns:cx7="http://schemas.microsoft.com/office/drawing/2016/5/13/chartex" xmlns:cx8="http://schemas.microsoft.com/office/drawing/2016/5/14/chartex" xmlns:mc="http://schemas.openxmlformats.org/markup-compatibility/2006" xmlns:aink="http://schemas.microsoft.com/office/drawing/2016/ink" xmlns:am3d="http://schemas.microsoft.com/office/drawing/2017/model3d" xmlns:o="urn:schemas-microsoft-com:office:office" xmlns:r="http://schemas.openxmlformats.org/officeDocument/2006/relationships" xmlns:m="http://schemas.openxmlformats.org/officeDocument/2006/math" xmlns:v="urn:schemas-microsoft-com:vml" xmlns:wp14="http://schemas.microsoft.com/office/word/2010/wordprocessingDrawing" xmlns:wp="http://schemas.openxmlformats.org/drawingml/2006/wordprocessingDrawing" xmlns:w10="urn:schemas-microsoft-com:office:word" xmlns:w="http://schemas.openxmlformats.org/wordprocessingml/2006/main" xmlns:w14="http://schemas.microsoft.com/office/word/2010/wordml" xmlns:w15="http://schemas.microsoft.com/office/word/2012/wordml" xmlns:w16cex="http://schemas.microsoft.com/office/word/2018/wordml/cex" xmlns:w16cid="http://schemas.microsoft.com/office/word/2016/wordml/cid" xmlns:w16="http://schemas.microsoft.com/office/word/2018/wordml" xmlns:w16se="http://schemas.microsoft.com/office/word/2015/wordml/symex" xmlns:wpg="http://schemas.microsoft.com/office/word/2010/wordprocessingGroup" xmlns:wpi="http://schemas.microsoft.com/office/word/2010/wordprocessingInk" xmlns:wne="http://schemas.microsoft.com/office/word/2006/wordml" xmlns:wps="http://schemas.microsoft.com/office/word/2010/wordprocessingShape" mc:Ignorable="w14 w15 w16se w16cid w16 w16cex wp14">
+<w:ftr xmlns:wpc="http://schemas.microsoft.com/office/word/2010/wordprocessingCanvas" xmlns:cx="http://schemas.microsoft.com/office/drawing/2014/chartex" xmlns:cx1="http://schemas.microsoft.com/office/drawing/2015/9/8/chartex" xmlns:cx2="http://schemas.microsoft.com/office/drawing/2015/10/21/chartex" xmlns:cx3="http://schemas.microsoft.com/office/drawing/2016/5/9/chartex" xmlns:cx4="http://schemas.microsoft.com/office/drawing/2016/5/10/chartex" xmlns:cx5="http://schemas.microsoft.com/office/drawing/2016/5/11/chartex" xmlns:cx6="http://schemas.microsoft.com/office/drawing/2016/5/12/chartex" xmlns:cx7="http://schemas.microsoft.com/office/drawing/2016/5/13/chartex" xmlns:cx8="http://schemas.microsoft.com/office/drawing/2016/5/14/chartex" xmlns:mc="http://schemas.openxmlformats.org/markup-compatibility/2006" xmlns:aink="http://schemas.microsoft.com/office/drawing/2016/ink" xmlns:am3d="http://schemas.microsoft.com/office/drawing/2017/model3d" xmlns:o="urn:schemas-microsoft-com:office:office" xmlns:r="http://schemas.openxmlformats.org/officeDocument/2006/relationships" xmlns:m="http://schemas.openxmlformats.org/officeDocument/2006/math" xmlns:v="urn:schemas-microsoft-com:vml" xmlns:wp14="http://schemas.microsoft.com/office/word/2010/wordprocessingDrawing" xmlns:wp="http://schemas.openxmlformats.org/drawingml/2006/wordprocessingDrawing" xmlns:w10="urn:schemas-microsoft-com:office:word" xmlns:w="http://schemas.openxmlformats.org/wordprocessingml/2006/main" xmlns:w14="http://schemas.microsoft.com/office/word/2010/wordml" xmlns:w15="http://schemas.microsoft.com/office/word/2012/wordml" xmlns:w16cid="http://schemas.microsoft.com/office/word/2016/wordml/cid" xmlns:w16se="http://schemas.microsoft.com/office/word/2015/wordml/symex" xmlns:wpg="http://schemas.microsoft.com/office/word/2010/wordprocessingGroup" xmlns:wpi="http://schemas.microsoft.com/office/word/2010/wordprocessingInk" xmlns:wne="http://schemas.microsoft.com/office/word/2006/wordml" xmlns:wps="http://schemas.microsoft.com/office/word/2010/wordprocessingShape" mc:Ignorable="w14 w15 w16se w16cid wp14">
   <w:tbl>
     <w:tblPr>
       <w:tblW w:w="9540" w:type="dxa"/>
@@ -52158,30 +52359,14 @@
             </w:rPr>
             <w:t xml:space="preserve"> of </w:t>
           </w:r>
-          <w:r>
-            <w:fldChar w:fldCharType="begin"/>
-          </w:r>
-          <w:r>
-            <w:instrText xml:space="preserve"> NUMPA</w:instrText>
-          </w:r>
-          <w:r>
-            <w:instrText xml:space="preserve">GES  \* Arabic  \* MERGEFORMAT </w:instrText>
-          </w:r>
-          <w:r>
-            <w:fldChar w:fldCharType="separate"/>
-          </w:r>
-          <w:r>
-            <w:rPr>
-              <w:noProof/>
-            </w:rPr>
-            <w:t>34</w:t>
-          </w:r>
-          <w:r>
-            <w:rPr>
-              <w:noProof/>
-            </w:rPr>
-            <w:fldChar w:fldCharType="end"/>
-          </w:r>
+          <w:fldSimple w:instr=" NUMPAGES  \* Arabic  \* MERGEFORMAT ">
+            <w:r>
+              <w:rPr>
+                <w:noProof/>
+              </w:rPr>
+              <w:t>34</w:t>
+            </w:r>
+          </w:fldSimple>
         </w:p>
       </w:tc>
     </w:tr>
@@ -52198,7 +52383,7 @@
 </file>
 
 <file path=word/footnotes.xml><?xml version="1.0" encoding="utf-8"?>
-<w:footnotes xmlns:wpc="http://schemas.microsoft.com/office/word/2010/wordprocessingCanvas" xmlns:cx="http://schemas.microsoft.com/office/drawing/2014/chartex" xmlns:cx1="http://schemas.microsoft.com/office/drawing/2015/9/8/chartex" xmlns:cx2="http://schemas.microsoft.com/office/drawing/2015/10/21/chartex" xmlns:cx3="http://schemas.microsoft.com/office/drawing/2016/5/9/chartex" xmlns:cx4="http://schemas.microsoft.com/office/drawing/2016/5/10/chartex" xmlns:cx5="http://schemas.microsoft.com/office/drawing/2016/5/11/chartex" xmlns:cx6="http://schemas.microsoft.com/office/drawing/2016/5/12/chartex" xmlns:cx7="http://schemas.microsoft.com/office/drawing/2016/5/13/chartex" xmlns:cx8="http://schemas.microsoft.com/office/drawing/2016/5/14/chartex" xmlns:mc="http://schemas.openxmlformats.org/markup-compatibility/2006" xmlns:aink="http://schemas.microsoft.com/office/drawing/2016/ink" xmlns:am3d="http://schemas.microsoft.com/office/drawing/2017/model3d" xmlns:o="urn:schemas-microsoft-com:office:office" xmlns:r="http://schemas.openxmlformats.org/officeDocument/2006/relationships" xmlns:m="http://schemas.openxmlformats.org/officeDocument/2006/math" xmlns:v="urn:schemas-microsoft-com:vml" xmlns:wp14="http://schemas.microsoft.com/office/word/2010/wordprocessingDrawing" xmlns:wp="http://schemas.openxmlformats.org/drawingml/2006/wordprocessingDrawing" xmlns:w10="urn:schemas-microsoft-com:office:word" xmlns:w="http://schemas.openxmlformats.org/wordprocessingml/2006/main" xmlns:w14="http://schemas.microsoft.com/office/word/2010/wordml" xmlns:w15="http://schemas.microsoft.com/office/word/2012/wordml" xmlns:w16cex="http://schemas.microsoft.com/office/word/2018/wordml/cex" xmlns:w16cid="http://schemas.microsoft.com/office/word/2016/wordml/cid" xmlns:w16="http://schemas.microsoft.com/office/word/2018/wordml" xmlns:w16se="http://schemas.microsoft.com/office/word/2015/wordml/symex" xmlns:wpg="http://schemas.microsoft.com/office/word/2010/wordprocessingGroup" xmlns:wpi="http://schemas.microsoft.com/office/word/2010/wordprocessingInk" xmlns:wne="http://schemas.microsoft.com/office/word/2006/wordml" xmlns:wps="http://schemas.microsoft.com/office/word/2010/wordprocessingShape" mc:Ignorable="w14 w15 w16se w16cid w16 w16cex wp14">
+<w:footnotes xmlns:wpc="http://schemas.microsoft.com/office/word/2010/wordprocessingCanvas" xmlns:cx="http://schemas.microsoft.com/office/drawing/2014/chartex" xmlns:cx1="http://schemas.microsoft.com/office/drawing/2015/9/8/chartex" xmlns:cx2="http://schemas.microsoft.com/office/drawing/2015/10/21/chartex" xmlns:cx3="http://schemas.microsoft.com/office/drawing/2016/5/9/chartex" xmlns:cx4="http://schemas.microsoft.com/office/drawing/2016/5/10/chartex" xmlns:cx5="http://schemas.microsoft.com/office/drawing/2016/5/11/chartex" xmlns:cx6="http://schemas.microsoft.com/office/drawing/2016/5/12/chartex" xmlns:cx7="http://schemas.microsoft.com/office/drawing/2016/5/13/chartex" xmlns:cx8="http://schemas.microsoft.com/office/drawing/2016/5/14/chartex" xmlns:mc="http://schemas.openxmlformats.org/markup-compatibility/2006" xmlns:aink="http://schemas.microsoft.com/office/drawing/2016/ink" xmlns:am3d="http://schemas.microsoft.com/office/drawing/2017/model3d" xmlns:o="urn:schemas-microsoft-com:office:office" xmlns:r="http://schemas.openxmlformats.org/officeDocument/2006/relationships" xmlns:m="http://schemas.openxmlformats.org/officeDocument/2006/math" xmlns:v="urn:schemas-microsoft-com:vml" xmlns:wp14="http://schemas.microsoft.com/office/word/2010/wordprocessingDrawing" xmlns:wp="http://schemas.openxmlformats.org/drawingml/2006/wordprocessingDrawing" xmlns:w10="urn:schemas-microsoft-com:office:word" xmlns:w="http://schemas.openxmlformats.org/wordprocessingml/2006/main" xmlns:w14="http://schemas.microsoft.com/office/word/2010/wordml" xmlns:w15="http://schemas.microsoft.com/office/word/2012/wordml" xmlns:w16cid="http://schemas.microsoft.com/office/word/2016/wordml/cid" xmlns:w16se="http://schemas.microsoft.com/office/word/2015/wordml/symex" xmlns:wpg="http://schemas.microsoft.com/office/word/2010/wordprocessingGroup" xmlns:wpi="http://schemas.microsoft.com/office/word/2010/wordprocessingInk" xmlns:wne="http://schemas.microsoft.com/office/word/2006/wordml" xmlns:wps="http://schemas.microsoft.com/office/word/2010/wordprocessingShape" mc:Ignorable="w14 w15 w16se w16cid wp14">
   <w:footnote w:type="separator" w:id="-1">
     <w:p>
       <w:pPr>
@@ -52230,7 +52415,7 @@
 </file>
 
 <file path=word/header1.xml><?xml version="1.0" encoding="utf-8"?>
-<w:hdr xmlns:wpc="http://schemas.microsoft.com/office/word/2010/wordprocessingCanvas" xmlns:cx="http://schemas.microsoft.com/office/drawing/2014/chartex" xmlns:cx1="http://schemas.microsoft.com/office/drawing/2015/9/8/chartex" xmlns:cx2="http://schemas.microsoft.com/office/drawing/2015/10/21/chartex" xmlns:cx3="http://schemas.microsoft.com/office/drawing/2016/5/9/chartex" xmlns:cx4="http://schemas.microsoft.com/office/drawing/2016/5/10/chartex" xmlns:cx5="http://schemas.microsoft.com/office/drawing/2016/5/11/chartex" xmlns:cx6="http://schemas.microsoft.com/office/drawing/2016/5/12/chartex" xmlns:cx7="http://schemas.microsoft.com/office/drawing/2016/5/13/chartex" xmlns:cx8="http://schemas.microsoft.com/office/drawing/2016/5/14/chartex" xmlns:mc="http://schemas.openxmlformats.org/markup-compatibility/2006" xmlns:aink="http://schemas.microsoft.com/office/drawing/2016/ink" xmlns:am3d="http://schemas.microsoft.com/office/drawing/2017/model3d" xmlns:o="urn:schemas-microsoft-com:office:office" xmlns:r="http://schemas.openxmlformats.org/officeDocument/2006/relationships" xmlns:m="http://schemas.openxmlformats.org/officeDocument/2006/math" xmlns:v="urn:schemas-microsoft-com:vml" xmlns:wp14="http://schemas.microsoft.com/office/word/2010/wordprocessingDrawing" xmlns:wp="http://schemas.openxmlformats.org/drawingml/2006/wordprocessingDrawing" xmlns:w10="urn:schemas-microsoft-com:office:word" xmlns:w="http://schemas.openxmlformats.org/wordprocessingml/2006/main" xmlns:w14="http://schemas.microsoft.com/office/word/2010/wordml" xmlns:w15="http://schemas.microsoft.com/office/word/2012/wordml" xmlns:w16cex="http://schemas.microsoft.com/office/word/2018/wordml/cex" xmlns:w16cid="http://schemas.microsoft.com/office/word/2016/wordml/cid" xmlns:w16="http://schemas.microsoft.com/office/word/2018/wordml" xmlns:w16se="http://schemas.microsoft.com/office/word/2015/wordml/symex" xmlns:wpg="http://schemas.microsoft.com/office/word/2010/wordprocessingGroup" xmlns:wpi="http://schemas.microsoft.com/office/word/2010/wordprocessingInk" xmlns:wne="http://schemas.microsoft.com/office/word/2006/wordml" xmlns:wps="http://schemas.microsoft.com/office/word/2010/wordprocessingShape" mc:Ignorable="w14 w15 w16se w16cid w16 w16cex wp14">
+<w:hdr xmlns:wpc="http://schemas.microsoft.com/office/word/2010/wordprocessingCanvas" xmlns:cx="http://schemas.microsoft.com/office/drawing/2014/chartex" xmlns:cx1="http://schemas.microsoft.com/office/drawing/2015/9/8/chartex" xmlns:cx2="http://schemas.microsoft.com/office/drawing/2015/10/21/chartex" xmlns:cx3="http://schemas.microsoft.com/office/drawing/2016/5/9/chartex" xmlns:cx4="http://schemas.microsoft.com/office/drawing/2016/5/10/chartex" xmlns:cx5="http://schemas.microsoft.com/office/drawing/2016/5/11/chartex" xmlns:cx6="http://schemas.microsoft.com/office/drawing/2016/5/12/chartex" xmlns:cx7="http://schemas.microsoft.com/office/drawing/2016/5/13/chartex" xmlns:cx8="http://schemas.microsoft.com/office/drawing/2016/5/14/chartex" xmlns:mc="http://schemas.openxmlformats.org/markup-compatibility/2006" xmlns:aink="http://schemas.microsoft.com/office/drawing/2016/ink" xmlns:am3d="http://schemas.microsoft.com/office/drawing/2017/model3d" xmlns:o="urn:schemas-microsoft-com:office:office" xmlns:r="http://schemas.openxmlformats.org/officeDocument/2006/relationships" xmlns:m="http://schemas.openxmlformats.org/officeDocument/2006/math" xmlns:v="urn:schemas-microsoft-com:vml" xmlns:wp14="http://schemas.microsoft.com/office/word/2010/wordprocessingDrawing" xmlns:wp="http://schemas.openxmlformats.org/drawingml/2006/wordprocessingDrawing" xmlns:w10="urn:schemas-microsoft-com:office:word" xmlns:w="http://schemas.openxmlformats.org/wordprocessingml/2006/main" xmlns:w14="http://schemas.microsoft.com/office/word/2010/wordml" xmlns:w15="http://schemas.microsoft.com/office/word/2012/wordml" xmlns:w16cid="http://schemas.microsoft.com/office/word/2016/wordml/cid" xmlns:w16se="http://schemas.microsoft.com/office/word/2015/wordml/symex" xmlns:wpg="http://schemas.microsoft.com/office/word/2010/wordprocessingGroup" xmlns:wpi="http://schemas.microsoft.com/office/word/2010/wordprocessingInk" xmlns:wne="http://schemas.microsoft.com/office/word/2006/wordml" xmlns:wps="http://schemas.microsoft.com/office/word/2010/wordprocessingShape" mc:Ignorable="w14 w15 w16se w16cid wp14">
   <w:p>
     <w:pPr>
       <w:jc w:val="right"/>
@@ -52321,7 +52506,7 @@
 </file>
 
 <file path=word/numbering.xml><?xml version="1.0" encoding="utf-8"?>
-<w:numbering xmlns:wpc="http://schemas.microsoft.com/office/word/2010/wordprocessingCanvas" xmlns:cx="http://schemas.microsoft.com/office/drawing/2014/chartex" xmlns:cx1="http://schemas.microsoft.com/office/drawing/2015/9/8/chartex" xmlns:cx2="http://schemas.microsoft.com/office/drawing/2015/10/21/chartex" xmlns:cx3="http://schemas.microsoft.com/office/drawing/2016/5/9/chartex" xmlns:cx4="http://schemas.microsoft.com/office/drawing/2016/5/10/chartex" xmlns:cx5="http://schemas.microsoft.com/office/drawing/2016/5/11/chartex" xmlns:cx6="http://schemas.microsoft.com/office/drawing/2016/5/12/chartex" xmlns:cx7="http://schemas.microsoft.com/office/drawing/2016/5/13/chartex" xmlns:cx8="http://schemas.microsoft.com/office/drawing/2016/5/14/chartex" xmlns:mc="http://schemas.openxmlformats.org/markup-compatibility/2006" xmlns:aink="http://schemas.microsoft.com/office/drawing/2016/ink" xmlns:am3d="http://schemas.microsoft.com/office/drawing/2017/model3d" xmlns:o="urn:schemas-microsoft-com:office:office" xmlns:r="http://schemas.openxmlformats.org/officeDocument/2006/relationships" xmlns:m="http://schemas.openxmlformats.org/officeDocument/2006/math" xmlns:v="urn:schemas-microsoft-com:vml" xmlns:wp14="http://schemas.microsoft.com/office/word/2010/wordprocessingDrawing" xmlns:wp="http://schemas.openxmlformats.org/drawingml/2006/wordprocessingDrawing" xmlns:w10="urn:schemas-microsoft-com:office:word" xmlns:w="http://schemas.openxmlformats.org/wordprocessingml/2006/main" xmlns:w14="http://schemas.microsoft.com/office/word/2010/wordml" xmlns:w15="http://schemas.microsoft.com/office/word/2012/wordml" xmlns:w16cex="http://schemas.microsoft.com/office/word/2018/wordml/cex" xmlns:w16cid="http://schemas.microsoft.com/office/word/2016/wordml/cid" xmlns:w16="http://schemas.microsoft.com/office/word/2018/wordml" xmlns:w16se="http://schemas.microsoft.com/office/word/2015/wordml/symex" xmlns:wpg="http://schemas.microsoft.com/office/word/2010/wordprocessingGroup" xmlns:wpi="http://schemas.microsoft.com/office/word/2010/wordprocessingInk" xmlns:wne="http://schemas.microsoft.com/office/word/2006/wordml" xmlns:wps="http://schemas.microsoft.com/office/word/2010/wordprocessingShape" mc:Ignorable="w14 w15 w16se w16cid w16 w16cex wp14">
+<w:numbering xmlns:wpc="http://schemas.microsoft.com/office/word/2010/wordprocessingCanvas" xmlns:cx="http://schemas.microsoft.com/office/drawing/2014/chartex" xmlns:cx1="http://schemas.microsoft.com/office/drawing/2015/9/8/chartex" xmlns:cx2="http://schemas.microsoft.com/office/drawing/2015/10/21/chartex" xmlns:cx3="http://schemas.microsoft.com/office/drawing/2016/5/9/chartex" xmlns:cx4="http://schemas.microsoft.com/office/drawing/2016/5/10/chartex" xmlns:cx5="http://schemas.microsoft.com/office/drawing/2016/5/11/chartex" xmlns:cx6="http://schemas.microsoft.com/office/drawing/2016/5/12/chartex" xmlns:cx7="http://schemas.microsoft.com/office/drawing/2016/5/13/chartex" xmlns:cx8="http://schemas.microsoft.com/office/drawing/2016/5/14/chartex" xmlns:mc="http://schemas.openxmlformats.org/markup-compatibility/2006" xmlns:aink="http://schemas.microsoft.com/office/drawing/2016/ink" xmlns:am3d="http://schemas.microsoft.com/office/drawing/2017/model3d" xmlns:o="urn:schemas-microsoft-com:office:office" xmlns:r="http://schemas.openxmlformats.org/officeDocument/2006/relationships" xmlns:m="http://schemas.openxmlformats.org/officeDocument/2006/math" xmlns:v="urn:schemas-microsoft-com:vml" xmlns:wp14="http://schemas.microsoft.com/office/word/2010/wordprocessingDrawing" xmlns:wp="http://schemas.openxmlformats.org/drawingml/2006/wordprocessingDrawing" xmlns:w10="urn:schemas-microsoft-com:office:word" xmlns:w="http://schemas.openxmlformats.org/wordprocessingml/2006/main" xmlns:w14="http://schemas.microsoft.com/office/word/2010/wordml" xmlns:w15="http://schemas.microsoft.com/office/word/2012/wordml" xmlns:w16cid="http://schemas.microsoft.com/office/word/2016/wordml/cid" xmlns:w16se="http://schemas.microsoft.com/office/word/2015/wordml/symex" xmlns:wpg="http://schemas.microsoft.com/office/word/2010/wordprocessingGroup" xmlns:wpi="http://schemas.microsoft.com/office/word/2010/wordprocessingInk" xmlns:wne="http://schemas.microsoft.com/office/word/2006/wordml" xmlns:wps="http://schemas.microsoft.com/office/word/2010/wordprocessingShape" mc:Ignorable="w14 w15 w16se w16cid wp14">
   <w:abstractNum w:abstractNumId="0" w15:restartNumberingAfterBreak="0">
     <w:nsid w:val="060C18A3"/>
     <w:multiLevelType w:val="hybridMultilevel"/>
@@ -53238,7 +53423,7 @@
 </file>
 
 <file path=word/styles.xml><?xml version="1.0" encoding="utf-8"?>
-<w:styles xmlns:mc="http://schemas.openxmlformats.org/markup-compatibility/2006" xmlns:r="http://schemas.openxmlformats.org/officeDocument/2006/relationships" xmlns:w="http://schemas.openxmlformats.org/wordprocessingml/2006/main" xmlns:w14="http://schemas.microsoft.com/office/word/2010/wordml" xmlns:w15="http://schemas.microsoft.com/office/word/2012/wordml" xmlns:w16cex="http://schemas.microsoft.com/office/word/2018/wordml/cex" xmlns:w16cid="http://schemas.microsoft.com/office/word/2016/wordml/cid" xmlns:w16="http://schemas.microsoft.com/office/word/2018/wordml" xmlns:w16se="http://schemas.microsoft.com/office/word/2015/wordml/symex" mc:Ignorable="w14 w15 w16se w16cid w16 w16cex">
+<w:styles xmlns:mc="http://schemas.openxmlformats.org/markup-compatibility/2006" xmlns:r="http://schemas.openxmlformats.org/officeDocument/2006/relationships" xmlns:w="http://schemas.openxmlformats.org/wordprocessingml/2006/main" xmlns:w14="http://schemas.microsoft.com/office/word/2010/wordml" xmlns:w15="http://schemas.microsoft.com/office/word/2012/wordml" xmlns:w16cid="http://schemas.microsoft.com/office/word/2016/wordml/cid" xmlns:w16se="http://schemas.microsoft.com/office/word/2015/wordml/symex" mc:Ignorable="w14 w15 w16se w16cid">
   <w:docDefaults>
     <w:rPrDefault>
       <w:rPr>
@@ -54883,7 +55068,7 @@
 </file>
 
 <file path=word/glossary/document.xml><?xml version="1.0" encoding="utf-8"?>
-<w:glossaryDocument xmlns:wpc="http://schemas.microsoft.com/office/word/2010/wordprocessingCanvas" xmlns:cx="http://schemas.microsoft.com/office/drawing/2014/chartex" xmlns:cx1="http://schemas.microsoft.com/office/drawing/2015/9/8/chartex" xmlns:cx2="http://schemas.microsoft.com/office/drawing/2015/10/21/chartex" xmlns:cx3="http://schemas.microsoft.com/office/drawing/2016/5/9/chartex" xmlns:cx4="http://schemas.microsoft.com/office/drawing/2016/5/10/chartex" xmlns:cx5="http://schemas.microsoft.com/office/drawing/2016/5/11/chartex" xmlns:cx6="http://schemas.microsoft.com/office/drawing/2016/5/12/chartex" xmlns:cx7="http://schemas.microsoft.com/office/drawing/2016/5/13/chartex" xmlns:cx8="http://schemas.microsoft.com/office/drawing/2016/5/14/chartex" xmlns:mc="http://schemas.openxmlformats.org/markup-compatibility/2006" xmlns:aink="http://schemas.microsoft.com/office/drawing/2016/ink" xmlns:am3d="http://schemas.microsoft.com/office/drawing/2017/model3d" xmlns:o="urn:schemas-microsoft-com:office:office" xmlns:r="http://schemas.openxmlformats.org/officeDocument/2006/relationships" xmlns:m="http://schemas.openxmlformats.org/officeDocument/2006/math" xmlns:v="urn:schemas-microsoft-com:vml" xmlns:wp14="http://schemas.microsoft.com/office/word/2010/wordprocessingDrawing" xmlns:wp="http://schemas.openxmlformats.org/drawingml/2006/wordprocessingDrawing" xmlns:w10="urn:schemas-microsoft-com:office:word" xmlns:w="http://schemas.openxmlformats.org/wordprocessingml/2006/main" xmlns:w14="http://schemas.microsoft.com/office/word/2010/wordml" xmlns:w15="http://schemas.microsoft.com/office/word/2012/wordml" xmlns:w16cex="http://schemas.microsoft.com/office/word/2018/wordml/cex" xmlns:w16cid="http://schemas.microsoft.com/office/word/2016/wordml/cid" xmlns:w16="http://schemas.microsoft.com/office/word/2018/wordml" xmlns:w16se="http://schemas.microsoft.com/office/word/2015/wordml/symex" xmlns:wpg="http://schemas.microsoft.com/office/word/2010/wordprocessingGroup" xmlns:wpi="http://schemas.microsoft.com/office/word/2010/wordprocessingInk" xmlns:wne="http://schemas.microsoft.com/office/word/2006/wordml" xmlns:wps="http://schemas.microsoft.com/office/word/2010/wordprocessingShape" mc:Ignorable="w14 w15 w16se w16cid w16 w16cex wp14">
+<w:glossaryDocument xmlns:wpc="http://schemas.microsoft.com/office/word/2010/wordprocessingCanvas" xmlns:cx="http://schemas.microsoft.com/office/drawing/2014/chartex" xmlns:cx1="http://schemas.microsoft.com/office/drawing/2015/9/8/chartex" xmlns:cx2="http://schemas.microsoft.com/office/drawing/2015/10/21/chartex" xmlns:cx3="http://schemas.microsoft.com/office/drawing/2016/5/9/chartex" xmlns:cx4="http://schemas.microsoft.com/office/drawing/2016/5/10/chartex" xmlns:cx5="http://schemas.microsoft.com/office/drawing/2016/5/11/chartex" xmlns:cx6="http://schemas.microsoft.com/office/drawing/2016/5/12/chartex" xmlns:cx7="http://schemas.microsoft.com/office/drawing/2016/5/13/chartex" xmlns:cx8="http://schemas.microsoft.com/office/drawing/2016/5/14/chartex" xmlns:mc="http://schemas.openxmlformats.org/markup-compatibility/2006" xmlns:aink="http://schemas.microsoft.com/office/drawing/2016/ink" xmlns:am3d="http://schemas.microsoft.com/office/drawing/2017/model3d" xmlns:o="urn:schemas-microsoft-com:office:office" xmlns:r="http://schemas.openxmlformats.org/officeDocument/2006/relationships" xmlns:m="http://schemas.openxmlformats.org/officeDocument/2006/math" xmlns:v="urn:schemas-microsoft-com:vml" xmlns:wp14="http://schemas.microsoft.com/office/word/2010/wordprocessingDrawing" xmlns:wp="http://schemas.openxmlformats.org/drawingml/2006/wordprocessingDrawing" xmlns:w10="urn:schemas-microsoft-com:office:word" xmlns:w="http://schemas.openxmlformats.org/wordprocessingml/2006/main" xmlns:w14="http://schemas.microsoft.com/office/word/2010/wordml" xmlns:w15="http://schemas.microsoft.com/office/word/2012/wordml" xmlns:w16cid="http://schemas.microsoft.com/office/word/2016/wordml/cid" xmlns:w16se="http://schemas.microsoft.com/office/word/2015/wordml/symex" xmlns:wpg="http://schemas.microsoft.com/office/word/2010/wordprocessingGroup" xmlns:wpi="http://schemas.microsoft.com/office/word/2010/wordprocessingInk" xmlns:wne="http://schemas.microsoft.com/office/word/2006/wordml" xmlns:wps="http://schemas.microsoft.com/office/word/2010/wordprocessingShape" mc:Ignorable="w14 w15 w16se w16cid wp14">
   <w:docParts>
     <w:docPart>
       <w:docPartPr>
@@ -54919,7 +55104,7 @@
 </file>
 
 <file path=word/glossary/fontTable.xml><?xml version="1.0" encoding="utf-8"?>
-<w:fonts xmlns:mc="http://schemas.openxmlformats.org/markup-compatibility/2006" xmlns:r="http://schemas.openxmlformats.org/officeDocument/2006/relationships" xmlns:w="http://schemas.openxmlformats.org/wordprocessingml/2006/main" xmlns:w14="http://schemas.microsoft.com/office/word/2010/wordml" xmlns:w15="http://schemas.microsoft.com/office/word/2012/wordml" xmlns:w16cex="http://schemas.microsoft.com/office/word/2018/wordml/cex" xmlns:w16cid="http://schemas.microsoft.com/office/word/2016/wordml/cid" xmlns:w16="http://schemas.microsoft.com/office/word/2018/wordml" xmlns:w16se="http://schemas.microsoft.com/office/word/2015/wordml/symex" mc:Ignorable="w14 w15 w16se w16cid w16 w16cex">
+<w:fonts xmlns:mc="http://schemas.openxmlformats.org/markup-compatibility/2006" xmlns:r="http://schemas.openxmlformats.org/officeDocument/2006/relationships" xmlns:w="http://schemas.openxmlformats.org/wordprocessingml/2006/main" xmlns:w14="http://schemas.microsoft.com/office/word/2010/wordml" xmlns:w15="http://schemas.microsoft.com/office/word/2012/wordml" xmlns:w16cid="http://schemas.microsoft.com/office/word/2016/wordml/cid" xmlns:w16se="http://schemas.microsoft.com/office/word/2015/wordml/symex" mc:Ignorable="w14 w15 w16se w16cid">
   <w:font w:name="Symbol">
     <w:panose1 w:val="05050102010706020507"/>
     <w:charset w:val="02"/>
@@ -54932,14 +55117,14 @@
     <w:charset w:val="00"/>
     <w:family w:val="roman"/>
     <w:pitch w:val="variable"/>
-    <w:sig w:usb0="E0002AFF" w:usb1="C0007841" w:usb2="00000009" w:usb3="00000000" w:csb0="000001FF" w:csb1="00000000"/>
+    <w:sig w:usb0="E0002EFF" w:usb1="C000785B" w:usb2="00000009" w:usb3="00000000" w:csb0="000001FF" w:csb1="00000000"/>
   </w:font>
   <w:font w:name="Courier New">
     <w:panose1 w:val="02070309020205020404"/>
     <w:charset w:val="00"/>
     <w:family w:val="modern"/>
     <w:pitch w:val="fixed"/>
-    <w:sig w:usb0="E0002AFF" w:usb1="C0007843" w:usb2="00000009" w:usb3="00000000" w:csb0="000001FF" w:csb1="00000000"/>
+    <w:sig w:usb0="E0002EFF" w:usb1="C0007843" w:usb2="00000009" w:usb3="00000000" w:csb0="000001FF" w:csb1="00000000"/>
   </w:font>
   <w:font w:name="Wingdings">
     <w:panose1 w:val="05000000000000000000"/>
@@ -54953,7 +55138,7 @@
     <w:charset w:val="00"/>
     <w:family w:val="swiss"/>
     <w:pitch w:val="variable"/>
-    <w:sig w:usb0="E00002FF" w:usb1="4000ACFF" w:usb2="00000001" w:usb3="00000000" w:csb0="0000019F" w:csb1="00000000"/>
+    <w:sig w:usb0="E0002EFF" w:usb1="C000247B" w:usb2="00000009" w:usb3="00000000" w:csb0="000001FF" w:csb1="00000000"/>
   </w:font>
   <w:font w:name="바탕">
     <w:altName w:val="Batang"/>
@@ -54968,14 +55153,14 @@
     <w:charset w:val="00"/>
     <w:family w:val="roman"/>
     <w:pitch w:val="variable"/>
-    <w:sig w:usb0="E00002FF" w:usb1="400004FF" w:usb2="00000000" w:usb3="00000000" w:csb0="0000019F" w:csb1="00000000"/>
+    <w:sig w:usb0="E00006FF" w:usb1="420024FF" w:usb2="02000000" w:usb3="00000000" w:csb0="0000019F" w:csb1="00000000"/>
   </w:font>
   <w:font w:name="맑은 고딕">
     <w:panose1 w:val="020B0503020000020004"/>
     <w:charset w:val="81"/>
     <w:family w:val="modern"/>
     <w:pitch w:val="variable"/>
-    <w:sig w:usb0="900002AF" w:usb1="09D77CFB" w:usb2="00000012" w:usb3="00000000" w:csb0="00080001" w:csb1="00000000"/>
+    <w:sig w:usb0="9000002F" w:usb1="29D77CFB" w:usb2="00000012" w:usb3="00000000" w:csb0="00080001" w:csb1="00000000"/>
   </w:font>
   <w:font w:name="Tahoma">
     <w:panose1 w:val="020B0604030504040204"/>
@@ -54989,7 +55174,7 @@
     <w:charset w:val="00"/>
     <w:family w:val="swiss"/>
     <w:pitch w:val="variable"/>
-    <w:sig w:usb0="E0002AFF" w:usb1="C0007843" w:usb2="00000009" w:usb3="00000000" w:csb0="000001FF" w:csb1="00000000"/>
+    <w:sig w:usb0="E0002EFF" w:usb1="C000785B" w:usb2="00000009" w:usb3="00000000" w:csb0="000001FF" w:csb1="00000000"/>
   </w:font>
   <w:font w:name="SimSun">
     <w:altName w:val="宋体"/>
@@ -55014,18 +55199,11 @@
     <w:pitch w:val="fixed"/>
     <w:sig w:usb0="B00002AF" w:usb1="69D77CFB" w:usb2="00000030" w:usb3="00000000" w:csb0="0008009F" w:csb1="00000000"/>
   </w:font>
-  <w:font w:name="Calibri Light">
-    <w:panose1 w:val="020F0302020204030204"/>
-    <w:charset w:val="00"/>
-    <w:family w:val="swiss"/>
-    <w:pitch w:val="variable"/>
-    <w:sig w:usb0="A00002EF" w:usb1="4000207B" w:usb2="00000000" w:usb3="00000000" w:csb0="0000019F" w:csb1="00000000"/>
-  </w:font>
 </w:fonts>
 </file>
 
 <file path=word/glossary/settings.xml><?xml version="1.0" encoding="utf-8"?>
-<w:settings xmlns:mc="http://schemas.openxmlformats.org/markup-compatibility/2006" xmlns:o="urn:schemas-microsoft-com:office:office" xmlns:r="http://schemas.openxmlformats.org/officeDocument/2006/relationships" xmlns:m="http://schemas.openxmlformats.org/officeDocument/2006/math" xmlns:v="urn:schemas-microsoft-com:vml" xmlns:w10="urn:schemas-microsoft-com:office:word" xmlns:w="http://schemas.openxmlformats.org/wordprocessingml/2006/main" xmlns:w14="http://schemas.microsoft.com/office/word/2010/wordml" xmlns:w15="http://schemas.microsoft.com/office/word/2012/wordml" xmlns:w16cex="http://schemas.microsoft.com/office/word/2018/wordml/cex" xmlns:w16cid="http://schemas.microsoft.com/office/word/2016/wordml/cid" xmlns:w16="http://schemas.microsoft.com/office/word/2018/wordml" xmlns:w16se="http://schemas.microsoft.com/office/word/2015/wordml/symex" xmlns:sl="http://schemas.openxmlformats.org/schemaLibrary/2006/main" mc:Ignorable="w14 w15 w16se w16cid w16 w16cex">
+<w:settings xmlns:mc="http://schemas.openxmlformats.org/markup-compatibility/2006" xmlns:o="urn:schemas-microsoft-com:office:office" xmlns:r="http://schemas.openxmlformats.org/officeDocument/2006/relationships" xmlns:m="http://schemas.openxmlformats.org/officeDocument/2006/math" xmlns:v="urn:schemas-microsoft-com:vml" xmlns:w10="urn:schemas-microsoft-com:office:word" xmlns:w="http://schemas.openxmlformats.org/wordprocessingml/2006/main" xmlns:w14="http://schemas.microsoft.com/office/word/2010/wordml" xmlns:w15="http://schemas.microsoft.com/office/word/2012/wordml" xmlns:w16cid="http://schemas.microsoft.com/office/word/2016/wordml/cid" xmlns:w16se="http://schemas.microsoft.com/office/word/2015/wordml/symex" xmlns:sl="http://schemas.openxmlformats.org/schemaLibrary/2006/main" mc:Ignorable="w14 w15 w16se w16cid">
   <w:view w:val="normal"/>
   <w:bordersDoNotSurroundHeader/>
   <w:bordersDoNotSurroundFooter/>
@@ -55149,6 +55327,7 @@
     <w:rsid w:val="00947F20"/>
     <w:rsid w:val="009521AB"/>
     <w:rsid w:val="00954929"/>
+    <w:rsid w:val="00975433"/>
     <w:rsid w:val="009815BD"/>
     <w:rsid w:val="00982AC7"/>
     <w:rsid w:val="009B6E92"/>
@@ -55243,7 +55422,7 @@
 </file>
 
 <file path=word/glossary/styles.xml><?xml version="1.0" encoding="utf-8"?>
-<w:styles xmlns:mc="http://schemas.openxmlformats.org/markup-compatibility/2006" xmlns:r="http://schemas.openxmlformats.org/officeDocument/2006/relationships" xmlns:w="http://schemas.openxmlformats.org/wordprocessingml/2006/main" xmlns:w14="http://schemas.microsoft.com/office/word/2010/wordml" xmlns:w15="http://schemas.microsoft.com/office/word/2012/wordml" xmlns:w16cex="http://schemas.microsoft.com/office/word/2018/wordml/cex" xmlns:w16cid="http://schemas.microsoft.com/office/word/2016/wordml/cid" xmlns:w16="http://schemas.microsoft.com/office/word/2018/wordml" xmlns:w16se="http://schemas.microsoft.com/office/word/2015/wordml/symex" mc:Ignorable="w14 w15 w16se w16cid w16 w16cex">
+<w:styles xmlns:mc="http://schemas.openxmlformats.org/markup-compatibility/2006" xmlns:r="http://schemas.openxmlformats.org/officeDocument/2006/relationships" xmlns:w="http://schemas.openxmlformats.org/wordprocessingml/2006/main" xmlns:w14="http://schemas.microsoft.com/office/word/2010/wordml" xmlns:w15="http://schemas.microsoft.com/office/word/2012/wordml" xmlns:w16cid="http://schemas.microsoft.com/office/word/2016/wordml/cid" xmlns:w16se="http://schemas.microsoft.com/office/word/2015/wordml/symex" mc:Ignorable="w14 w15 w16se w16cid">
   <w:docDefaults>
     <w:rPrDefault>
       <w:rPr>
@@ -55719,7 +55898,7 @@
 </file>
 
 <file path=word/glossary/webSettings.xml><?xml version="1.0" encoding="utf-8"?>
-<w:webSettings xmlns:mc="http://schemas.openxmlformats.org/markup-compatibility/2006" xmlns:r="http://schemas.openxmlformats.org/officeDocument/2006/relationships" xmlns:w="http://schemas.openxmlformats.org/wordprocessingml/2006/main" xmlns:w14="http://schemas.microsoft.com/office/word/2010/wordml" xmlns:w15="http://schemas.microsoft.com/office/word/2012/wordml" xmlns:w16cex="http://schemas.microsoft.com/office/word/2018/wordml/cex" xmlns:w16cid="http://schemas.microsoft.com/office/word/2016/wordml/cid" xmlns:w16="http://schemas.microsoft.com/office/word/2018/wordml" xmlns:w16se="http://schemas.microsoft.com/office/word/2015/wordml/symex" mc:Ignorable="w14 w15 w16se w16cid w16 w16cex">
+<w:webSettings xmlns:mc="http://schemas.openxmlformats.org/markup-compatibility/2006" xmlns:r="http://schemas.openxmlformats.org/officeDocument/2006/relationships" xmlns:w="http://schemas.openxmlformats.org/wordprocessingml/2006/main" xmlns:w14="http://schemas.microsoft.com/office/word/2010/wordml" xmlns:w15="http://schemas.microsoft.com/office/word/2012/wordml" xmlns:w16cid="http://schemas.microsoft.com/office/word/2016/wordml/cid" xmlns:w16se="http://schemas.microsoft.com/office/word/2015/wordml/symex" mc:Ignorable="w14 w15 w16se w16cid">
   <w:optimizeForBrowser/>
 </w:webSettings>
 </file>
@@ -56010,21 +56189,21 @@
 </file>
 
 <file path=customXml/item1.xml><?xml version="1.0" encoding="utf-8"?>
+<?mso-contentType ?>
+<FormTemplates xmlns="http://schemas.microsoft.com/sharepoint/v3/contenttype/forms">
+  <Display>DocumentLibraryForm</Display>
+  <Edit>DocumentLibraryForm</Edit>
+  <New>DocumentLibraryForm</New>
+</FormTemplates>
+</file>
+
+<file path=customXml/item2.xml><?xml version="1.0" encoding="utf-8"?>
 <p:properties xmlns:p="http://schemas.microsoft.com/office/2006/metadata/properties" xmlns:xsi="http://www.w3.org/2001/XMLSchema-instance">
   <documentManagement>
     <Gat xmlns="2ec1ac2a-4cb5-40a4-b122-7712fb276773">IC</Gat>
     <Status xmlns="2ec1ac2a-4cb5-40a4-b122-7712fb276773">Ready for Review</Status>
   </documentManagement>
 </p:properties>
-</file>
-
-<file path=customXml/item2.xml><?xml version="1.0" encoding="utf-8"?>
-<?mso-contentType ?>
-<FormTemplates xmlns="http://schemas.microsoft.com/sharepoint/v3/contenttype/forms">
-  <Display>DocumentLibraryForm</Display>
-  <Edit>DocumentLibraryForm</Edit>
-  <New>DocumentLibraryForm</New>
-</FormTemplates>
 </file>
 
 <file path=customXml/item3.xml><?xml version="1.0" encoding="utf-8"?>
@@ -56113,18 +56292,18 @@
 </file>
 
 <file path=customXml/itemProps1.xml><?xml version="1.0" encoding="utf-8"?>
-<ds:datastoreItem xmlns:ds="http://schemas.openxmlformats.org/officeDocument/2006/customXml" ds:itemID="{22EF12C5-4EE5-401D-AF32-34459B235CB4}">
+<ds:datastoreItem xmlns:ds="http://schemas.openxmlformats.org/officeDocument/2006/customXml" ds:itemID="{7D4FE01D-1055-48A2-B526-C8AAEA4E33FB}">
   <ds:schemaRefs>
-    <ds:schemaRef ds:uri="http://schemas.microsoft.com/office/2006/metadata/properties"/>
-    <ds:schemaRef ds:uri="2ec1ac2a-4cb5-40a4-b122-7712fb276773"/>
+    <ds:schemaRef ds:uri="http://schemas.microsoft.com/sharepoint/v3/contenttype/forms"/>
   </ds:schemaRefs>
 </ds:datastoreItem>
 </file>
 
 <file path=customXml/itemProps2.xml><?xml version="1.0" encoding="utf-8"?>
-<ds:datastoreItem xmlns:ds="http://schemas.openxmlformats.org/officeDocument/2006/customXml" ds:itemID="{7D4FE01D-1055-48A2-B526-C8AAEA4E33FB}">
+<ds:datastoreItem xmlns:ds="http://schemas.openxmlformats.org/officeDocument/2006/customXml" ds:itemID="{22EF12C5-4EE5-401D-AF32-34459B235CB4}">
   <ds:schemaRefs>
-    <ds:schemaRef ds:uri="http://schemas.microsoft.com/sharepoint/v3/contenttype/forms"/>
+    <ds:schemaRef ds:uri="http://schemas.microsoft.com/office/2006/metadata/properties"/>
+    <ds:schemaRef ds:uri="2ec1ac2a-4cb5-40a4-b122-7712fb276773"/>
   </ds:schemaRefs>
 </ds:datastoreItem>
 </file>
@@ -56147,7 +56326,7 @@
 </file>
 
 <file path=customXml/itemProps4.xml><?xml version="1.0" encoding="utf-8"?>
-<ds:datastoreItem xmlns:ds="http://schemas.openxmlformats.org/officeDocument/2006/customXml" ds:itemID="{BE54DD9A-9ACE-4E7B-8CF0-005ED0443D8F}">
+<ds:datastoreItem xmlns:ds="http://schemas.openxmlformats.org/officeDocument/2006/customXml" ds:itemID="{AC7A0ED2-4860-444C-ACC5-834AF135A74C}">
   <ds:schemaRefs>
     <ds:schemaRef ds:uri="http://schemas.openxmlformats.org/officeDocument/2006/bibliography"/>
   </ds:schemaRefs>

</xml_diff>

<commit_message>
update git gdb 3gpp
</commit_message>
<xml_diff>
--- a/S005_TipsForGit.docx
+++ b/S005_TipsForGit.docx
@@ -1,6 +1,6 @@
 
 <file path=word/document.xml><?xml version="1.0" encoding="utf-8"?>
-<w:document xmlns:wpc="http://schemas.microsoft.com/office/word/2010/wordprocessingCanvas" xmlns:cx="http://schemas.microsoft.com/office/drawing/2014/chartex" xmlns:cx1="http://schemas.microsoft.com/office/drawing/2015/9/8/chartex" xmlns:cx2="http://schemas.microsoft.com/office/drawing/2015/10/21/chartex" xmlns:cx3="http://schemas.microsoft.com/office/drawing/2016/5/9/chartex" xmlns:cx4="http://schemas.microsoft.com/office/drawing/2016/5/10/chartex" xmlns:cx5="http://schemas.microsoft.com/office/drawing/2016/5/11/chartex" xmlns:cx6="http://schemas.microsoft.com/office/drawing/2016/5/12/chartex" xmlns:cx7="http://schemas.microsoft.com/office/drawing/2016/5/13/chartex" xmlns:cx8="http://schemas.microsoft.com/office/drawing/2016/5/14/chartex" xmlns:mc="http://schemas.openxmlformats.org/markup-compatibility/2006" xmlns:aink="http://schemas.microsoft.com/office/drawing/2016/ink" xmlns:am3d="http://schemas.microsoft.com/office/drawing/2017/model3d" xmlns:o="urn:schemas-microsoft-com:office:office" xmlns:r="http://schemas.openxmlformats.org/officeDocument/2006/relationships" xmlns:m="http://schemas.openxmlformats.org/officeDocument/2006/math" xmlns:v="urn:schemas-microsoft-com:vml" xmlns:wp14="http://schemas.microsoft.com/office/word/2010/wordprocessingDrawing" xmlns:wp="http://schemas.openxmlformats.org/drawingml/2006/wordprocessingDrawing" xmlns:w10="urn:schemas-microsoft-com:office:word" xmlns:w="http://schemas.openxmlformats.org/wordprocessingml/2006/main" xmlns:w14="http://schemas.microsoft.com/office/word/2010/wordml" xmlns:w15="http://schemas.microsoft.com/office/word/2012/wordml" xmlns:w16cid="http://schemas.microsoft.com/office/word/2016/wordml/cid" xmlns:w16se="http://schemas.microsoft.com/office/word/2015/wordml/symex" xmlns:wpg="http://schemas.microsoft.com/office/word/2010/wordprocessingGroup" xmlns:wpi="http://schemas.microsoft.com/office/word/2010/wordprocessingInk" xmlns:wne="http://schemas.microsoft.com/office/word/2006/wordml" xmlns:wps="http://schemas.microsoft.com/office/word/2010/wordprocessingShape" mc:Ignorable="w14 w15 w16se w16cid wp14">
+<w:document xmlns:wpc="http://schemas.microsoft.com/office/word/2010/wordprocessingCanvas" xmlns:cx="http://schemas.microsoft.com/office/drawing/2014/chartex" xmlns:cx1="http://schemas.microsoft.com/office/drawing/2015/9/8/chartex" xmlns:cx2="http://schemas.microsoft.com/office/drawing/2015/10/21/chartex" xmlns:cx3="http://schemas.microsoft.com/office/drawing/2016/5/9/chartex" xmlns:cx4="http://schemas.microsoft.com/office/drawing/2016/5/10/chartex" xmlns:cx5="http://schemas.microsoft.com/office/drawing/2016/5/11/chartex" xmlns:cx6="http://schemas.microsoft.com/office/drawing/2016/5/12/chartex" xmlns:cx7="http://schemas.microsoft.com/office/drawing/2016/5/13/chartex" xmlns:cx8="http://schemas.microsoft.com/office/drawing/2016/5/14/chartex" xmlns:mc="http://schemas.openxmlformats.org/markup-compatibility/2006" xmlns:aink="http://schemas.microsoft.com/office/drawing/2016/ink" xmlns:am3d="http://schemas.microsoft.com/office/drawing/2017/model3d" xmlns:o="urn:schemas-microsoft-com:office:office" xmlns:r="http://schemas.openxmlformats.org/officeDocument/2006/relationships" xmlns:m="http://schemas.openxmlformats.org/officeDocument/2006/math" xmlns:v="urn:schemas-microsoft-com:vml" xmlns:wp14="http://schemas.microsoft.com/office/word/2010/wordprocessingDrawing" xmlns:wp="http://schemas.openxmlformats.org/drawingml/2006/wordprocessingDrawing" xmlns:w10="urn:schemas-microsoft-com:office:word" xmlns:w="http://schemas.openxmlformats.org/wordprocessingml/2006/main" xmlns:w14="http://schemas.microsoft.com/office/word/2010/wordml" xmlns:w15="http://schemas.microsoft.com/office/word/2012/wordml" xmlns:w16cex="http://schemas.microsoft.com/office/word/2018/wordml/cex" xmlns:w16cid="http://schemas.microsoft.com/office/word/2016/wordml/cid" xmlns:w16="http://schemas.microsoft.com/office/word/2018/wordml" xmlns:w16se="http://schemas.microsoft.com/office/word/2015/wordml/symex" xmlns:wpg="http://schemas.microsoft.com/office/word/2010/wordprocessingGroup" xmlns:wpi="http://schemas.microsoft.com/office/word/2010/wordprocessingInk" xmlns:wne="http://schemas.microsoft.com/office/word/2006/wordml" xmlns:wps="http://schemas.microsoft.com/office/word/2010/wordprocessingShape" mc:Ignorable="w14 w15 w16se w16cid w16 w16cex wp14">
   <w:body>
     <w:p>
       <w:pPr>
@@ -172,6 +172,7 @@
               <w:calendar w:val="gregorian"/>
             </w:date>
           </w:sdtPr>
+          <w:sdtEndPr/>
           <w:sdtContent>
             <w:tc>
               <w:tcPr>
@@ -4747,7 +4748,7 @@
               </wp:anchor>
             </w:drawing>
           </mc:Choice>
-          <mc:Fallback xmlns:w16="http://schemas.microsoft.com/office/word/2018/wordml" xmlns:w16cex="http://schemas.microsoft.com/office/word/2018/wordml/cex">
+          <mc:Fallback>
             <w:pict>
               <v:rect w14:anchorId="7A46DA72" id="직사각형 18" o:spid="_x0000_s1026" style="position:absolute;left:0;text-align:left;margin-left:94.5pt;margin-top:46.9pt;width:203.5pt;height:52pt;z-index:251659264;visibility:visible;mso-wrap-style:square;mso-width-percent:0;mso-height-percent:0;mso-wrap-distance-left:9pt;mso-wrap-distance-top:0;mso-wrap-distance-right:9pt;mso-wrap-distance-bottom:0;mso-position-horizontal:absolute;mso-position-horizontal-relative:text;mso-position-vertical:absolute;mso-position-vertical-relative:text;mso-width-percent:0;mso-height-percent:0;mso-width-relative:margin;mso-height-relative:margin;v-text-anchor:middle" o:gfxdata="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" filled="f" strokecolor="red" strokeweight="2pt"/>
             </w:pict>
@@ -6770,18 +6771,7 @@
                 <w:szCs w:val="20"/>
                 <w:lang w:eastAsia="ko-KR"/>
               </w:rPr>
-              <w:t>트</w:t>
-            </w:r>
-            <w:bookmarkStart w:id="4" w:name="_GoBack"/>
-            <w:bookmarkEnd w:id="4"/>
-            <w:r>
-              <w:rPr>
-                <w:rFonts w:hint="eastAsia"/>
-                <w:sz w:val="20"/>
-                <w:szCs w:val="20"/>
-                <w:lang w:eastAsia="ko-KR"/>
-              </w:rPr>
-              <w:t>리를</w:t>
+              <w:t>트리를</w:t>
             </w:r>
             <w:r>
               <w:rPr>
@@ -7066,6 +7056,1349 @@
           <w:lang w:eastAsia="ko-KR"/>
         </w:rPr>
       </w:pPr>
+      <w:r>
+        <w:rPr>
+          <w:lang w:eastAsia="ko-KR"/>
+        </w:rPr>
+        <w:t>reset</w:t>
+      </w:r>
+      <w:r>
+        <w:rPr>
+          <w:rFonts w:hint="eastAsia"/>
+          <w:lang w:eastAsia="ko-KR"/>
+        </w:rPr>
+        <w:t>에서</w:t>
+      </w:r>
+      <w:r>
+        <w:rPr>
+          <w:rFonts w:hint="eastAsia"/>
+          <w:lang w:eastAsia="ko-KR"/>
+        </w:rPr>
+        <w:t xml:space="preserve"> </w:t>
+      </w:r>
+      <w:proofErr w:type="spellStart"/>
+      <w:r>
+        <w:rPr>
+          <w:rFonts w:hint="eastAsia"/>
+          <w:lang w:eastAsia="ko-KR"/>
+        </w:rPr>
+        <w:t>커밋</w:t>
+      </w:r>
+      <w:proofErr w:type="spellEnd"/>
+      <w:r>
+        <w:rPr>
+          <w:rFonts w:hint="eastAsia"/>
+          <w:lang w:eastAsia="ko-KR"/>
+        </w:rPr>
+        <w:t xml:space="preserve"> </w:t>
+      </w:r>
+      <w:r>
+        <w:rPr>
+          <w:rFonts w:hint="eastAsia"/>
+          <w:lang w:eastAsia="ko-KR"/>
+        </w:rPr>
+        <w:t>해시를</w:t>
+      </w:r>
+      <w:r>
+        <w:rPr>
+          <w:rFonts w:hint="eastAsia"/>
+          <w:lang w:eastAsia="ko-KR"/>
+        </w:rPr>
+        <w:t xml:space="preserve"> </w:t>
+      </w:r>
+      <w:r>
+        <w:rPr>
+          <w:rFonts w:hint="eastAsia"/>
+          <w:lang w:eastAsia="ko-KR"/>
+        </w:rPr>
+        <w:t>사용해</w:t>
+      </w:r>
+      <w:r>
+        <w:rPr>
+          <w:rFonts w:hint="eastAsia"/>
+          <w:lang w:eastAsia="ko-KR"/>
+        </w:rPr>
+        <w:t xml:space="preserve"> </w:t>
+      </w:r>
+      <w:r>
+        <w:rPr>
+          <w:rFonts w:hint="eastAsia"/>
+          <w:lang w:eastAsia="ko-KR"/>
+        </w:rPr>
+        <w:t>되돌릴</w:t>
+      </w:r>
+      <w:r>
+        <w:rPr>
+          <w:rFonts w:hint="eastAsia"/>
+          <w:lang w:eastAsia="ko-KR"/>
+        </w:rPr>
+        <w:t xml:space="preserve"> </w:t>
+      </w:r>
+      <w:r>
+        <w:rPr>
+          <w:rFonts w:hint="eastAsia"/>
+          <w:lang w:eastAsia="ko-KR"/>
+        </w:rPr>
+        <w:t>때</w:t>
+      </w:r>
+      <w:r>
+        <w:rPr>
+          <w:rFonts w:hint="eastAsia"/>
+          <w:lang w:eastAsia="ko-KR"/>
+        </w:rPr>
+        <w:t xml:space="preserve"> </w:t>
+      </w:r>
+      <w:r>
+        <w:rPr>
+          <w:rFonts w:hint="eastAsia"/>
+          <w:lang w:eastAsia="ko-KR"/>
+        </w:rPr>
+        <w:t>주의해야</w:t>
+      </w:r>
+      <w:r>
+        <w:rPr>
+          <w:rFonts w:hint="eastAsia"/>
+          <w:lang w:eastAsia="ko-KR"/>
+        </w:rPr>
+        <w:t xml:space="preserve"> </w:t>
+      </w:r>
+      <w:r>
+        <w:rPr>
+          <w:rFonts w:hint="eastAsia"/>
+          <w:lang w:eastAsia="ko-KR"/>
+        </w:rPr>
+        <w:t>할</w:t>
+      </w:r>
+      <w:r>
+        <w:rPr>
+          <w:rFonts w:hint="eastAsia"/>
+          <w:lang w:eastAsia="ko-KR"/>
+        </w:rPr>
+        <w:t xml:space="preserve"> </w:t>
+      </w:r>
+      <w:r>
+        <w:rPr>
+          <w:rFonts w:hint="eastAsia"/>
+          <w:lang w:eastAsia="ko-KR"/>
+        </w:rPr>
+        <w:t>점이</w:t>
+      </w:r>
+      <w:r>
+        <w:rPr>
+          <w:rFonts w:hint="eastAsia"/>
+          <w:lang w:eastAsia="ko-KR"/>
+        </w:rPr>
+        <w:t xml:space="preserve"> </w:t>
+      </w:r>
+      <w:r>
+        <w:rPr>
+          <w:rFonts w:hint="eastAsia"/>
+          <w:lang w:eastAsia="ko-KR"/>
+        </w:rPr>
+        <w:t>있다</w:t>
+      </w:r>
+      <w:r>
+        <w:rPr>
+          <w:rFonts w:hint="eastAsia"/>
+          <w:lang w:eastAsia="ko-KR"/>
+        </w:rPr>
+        <w:t>.</w:t>
+      </w:r>
+      <w:r>
+        <w:rPr>
+          <w:lang w:eastAsia="ko-KR"/>
+        </w:rPr>
+        <w:t xml:space="preserve"> </w:t>
+      </w:r>
+      <w:r>
+        <w:rPr>
+          <w:rFonts w:hint="eastAsia"/>
+          <w:lang w:eastAsia="ko-KR"/>
+        </w:rPr>
+        <w:t>예를</w:t>
+      </w:r>
+      <w:r>
+        <w:rPr>
+          <w:rFonts w:hint="eastAsia"/>
+          <w:lang w:eastAsia="ko-KR"/>
+        </w:rPr>
+        <w:t xml:space="preserve"> </w:t>
+      </w:r>
+      <w:r>
+        <w:rPr>
+          <w:rFonts w:hint="eastAsia"/>
+          <w:lang w:eastAsia="ko-KR"/>
+        </w:rPr>
+        <w:t>들어</w:t>
+      </w:r>
+      <w:r>
+        <w:rPr>
+          <w:rFonts w:hint="eastAsia"/>
+          <w:lang w:eastAsia="ko-KR"/>
+        </w:rPr>
+        <w:t xml:space="preserve"> </w:t>
+      </w:r>
+      <w:r>
+        <w:rPr>
+          <w:lang w:eastAsia="ko-KR"/>
+        </w:rPr>
+        <w:t>reset A</w:t>
+      </w:r>
+      <w:r>
+        <w:rPr>
+          <w:rFonts w:hint="eastAsia"/>
+          <w:lang w:eastAsia="ko-KR"/>
+        </w:rPr>
+        <w:t>를</w:t>
+      </w:r>
+      <w:r>
+        <w:rPr>
+          <w:rFonts w:hint="eastAsia"/>
+          <w:lang w:eastAsia="ko-KR"/>
+        </w:rPr>
+        <w:t xml:space="preserve"> </w:t>
+      </w:r>
+      <w:r>
+        <w:rPr>
+          <w:rFonts w:hint="eastAsia"/>
+          <w:lang w:eastAsia="ko-KR"/>
+        </w:rPr>
+        <w:t>입력한다면</w:t>
+      </w:r>
+      <w:r>
+        <w:rPr>
+          <w:rFonts w:hint="eastAsia"/>
+          <w:lang w:eastAsia="ko-KR"/>
+        </w:rPr>
+        <w:t xml:space="preserve"> </w:t>
+      </w:r>
+      <w:r>
+        <w:rPr>
+          <w:rFonts w:hint="eastAsia"/>
+          <w:lang w:eastAsia="ko-KR"/>
+        </w:rPr>
+        <w:t>이</w:t>
+      </w:r>
+      <w:r>
+        <w:rPr>
+          <w:rFonts w:hint="eastAsia"/>
+          <w:lang w:eastAsia="ko-KR"/>
+        </w:rPr>
+        <w:t xml:space="preserve"> </w:t>
+      </w:r>
+      <w:r>
+        <w:rPr>
+          <w:rFonts w:hint="eastAsia"/>
+          <w:lang w:eastAsia="ko-KR"/>
+        </w:rPr>
+        <w:t>명령은</w:t>
+      </w:r>
+      <w:r>
+        <w:rPr>
+          <w:rFonts w:hint="eastAsia"/>
+          <w:lang w:eastAsia="ko-KR"/>
+        </w:rPr>
+        <w:t xml:space="preserve"> </w:t>
+      </w:r>
+      <w:r>
+        <w:rPr>
+          <w:lang w:eastAsia="ko-KR"/>
+        </w:rPr>
+        <w:t xml:space="preserve">A </w:t>
+      </w:r>
+      <w:proofErr w:type="spellStart"/>
+      <w:r>
+        <w:rPr>
+          <w:rFonts w:hint="eastAsia"/>
+          <w:lang w:eastAsia="ko-KR"/>
+        </w:rPr>
+        <w:t>커밋을</w:t>
+      </w:r>
+      <w:proofErr w:type="spellEnd"/>
+      <w:r>
+        <w:rPr>
+          <w:rFonts w:hint="eastAsia"/>
+          <w:lang w:eastAsia="ko-KR"/>
+        </w:rPr>
+        <w:t xml:space="preserve"> </w:t>
+      </w:r>
+      <w:r>
+        <w:rPr>
+          <w:rFonts w:hint="eastAsia"/>
+          <w:lang w:eastAsia="ko-KR"/>
+        </w:rPr>
+        <w:t>삭제하는</w:t>
+      </w:r>
+      <w:r>
+        <w:rPr>
+          <w:rFonts w:hint="eastAsia"/>
+          <w:lang w:eastAsia="ko-KR"/>
+        </w:rPr>
+        <w:t xml:space="preserve"> </w:t>
+      </w:r>
+      <w:r>
+        <w:rPr>
+          <w:rFonts w:hint="eastAsia"/>
+          <w:lang w:eastAsia="ko-KR"/>
+        </w:rPr>
+        <w:t>것이</w:t>
+      </w:r>
+      <w:r>
+        <w:rPr>
+          <w:rFonts w:hint="eastAsia"/>
+          <w:lang w:eastAsia="ko-KR"/>
+        </w:rPr>
+        <w:t xml:space="preserve"> </w:t>
+      </w:r>
+      <w:r>
+        <w:rPr>
+          <w:rFonts w:hint="eastAsia"/>
+          <w:lang w:eastAsia="ko-KR"/>
+        </w:rPr>
+        <w:t>아니라</w:t>
+      </w:r>
+      <w:r>
+        <w:rPr>
+          <w:rFonts w:hint="eastAsia"/>
+          <w:lang w:eastAsia="ko-KR"/>
+        </w:rPr>
+        <w:t xml:space="preserve"> </w:t>
+      </w:r>
+      <w:r>
+        <w:rPr>
+          <w:rFonts w:hint="eastAsia"/>
+          <w:lang w:eastAsia="ko-KR"/>
+        </w:rPr>
+        <w:t>최근</w:t>
+      </w:r>
+      <w:r>
+        <w:rPr>
+          <w:rFonts w:hint="eastAsia"/>
+          <w:lang w:eastAsia="ko-KR"/>
+        </w:rPr>
+        <w:t xml:space="preserve"> </w:t>
+      </w:r>
+      <w:proofErr w:type="spellStart"/>
+      <w:r>
+        <w:rPr>
+          <w:rFonts w:hint="eastAsia"/>
+          <w:lang w:eastAsia="ko-KR"/>
+        </w:rPr>
+        <w:t>커밋을</w:t>
+      </w:r>
+      <w:proofErr w:type="spellEnd"/>
+      <w:r>
+        <w:rPr>
+          <w:rFonts w:hint="eastAsia"/>
+          <w:lang w:eastAsia="ko-KR"/>
+        </w:rPr>
+        <w:t xml:space="preserve"> </w:t>
+      </w:r>
+      <w:r>
+        <w:rPr>
+          <w:lang w:eastAsia="ko-KR"/>
+        </w:rPr>
+        <w:t>A</w:t>
+      </w:r>
+      <w:r>
+        <w:rPr>
+          <w:rFonts w:hint="eastAsia"/>
+          <w:lang w:eastAsia="ko-KR"/>
+        </w:rPr>
+        <w:t>로</w:t>
+      </w:r>
+      <w:r>
+        <w:rPr>
+          <w:rFonts w:hint="eastAsia"/>
+          <w:lang w:eastAsia="ko-KR"/>
+        </w:rPr>
+        <w:t xml:space="preserve"> </w:t>
+      </w:r>
+      <w:proofErr w:type="spellStart"/>
+      <w:r>
+        <w:rPr>
+          <w:rFonts w:hint="eastAsia"/>
+          <w:lang w:eastAsia="ko-KR"/>
+        </w:rPr>
+        <w:t>리셋한다</w:t>
+      </w:r>
+      <w:proofErr w:type="spellEnd"/>
+      <w:r>
+        <w:rPr>
+          <w:rFonts w:hint="eastAsia"/>
+          <w:lang w:eastAsia="ko-KR"/>
+        </w:rPr>
+        <w:t>.</w:t>
+      </w:r>
+      <w:r>
+        <w:rPr>
+          <w:lang w:eastAsia="ko-KR"/>
+        </w:rPr>
+        <w:t xml:space="preserve"> </w:t>
+      </w:r>
+      <w:r>
+        <w:rPr>
+          <w:rFonts w:hint="eastAsia"/>
+          <w:lang w:eastAsia="ko-KR"/>
+        </w:rPr>
+        <w:t>즉</w:t>
+      </w:r>
+      <w:r>
+        <w:rPr>
+          <w:rFonts w:hint="eastAsia"/>
+          <w:lang w:eastAsia="ko-KR"/>
+        </w:rPr>
+        <w:t xml:space="preserve"> </w:t>
+      </w:r>
+      <w:r>
+        <w:rPr>
+          <w:lang w:eastAsia="ko-KR"/>
+        </w:rPr>
+        <w:t xml:space="preserve">A </w:t>
+      </w:r>
+      <w:proofErr w:type="spellStart"/>
+      <w:r>
+        <w:rPr>
+          <w:rFonts w:hint="eastAsia"/>
+          <w:lang w:eastAsia="ko-KR"/>
+        </w:rPr>
+        <w:t>커밋을</w:t>
+      </w:r>
+      <w:proofErr w:type="spellEnd"/>
+      <w:r>
+        <w:rPr>
+          <w:rFonts w:hint="eastAsia"/>
+          <w:lang w:eastAsia="ko-KR"/>
+        </w:rPr>
+        <w:t xml:space="preserve"> </w:t>
+      </w:r>
+      <w:r>
+        <w:rPr>
+          <w:rFonts w:hint="eastAsia"/>
+          <w:lang w:eastAsia="ko-KR"/>
+        </w:rPr>
+        <w:t>삭제하는</w:t>
+      </w:r>
+      <w:r>
+        <w:rPr>
+          <w:rFonts w:hint="eastAsia"/>
+          <w:lang w:eastAsia="ko-KR"/>
+        </w:rPr>
+        <w:t xml:space="preserve"> </w:t>
+      </w:r>
+      <w:r>
+        <w:rPr>
+          <w:rFonts w:hint="eastAsia"/>
+          <w:lang w:eastAsia="ko-KR"/>
+        </w:rPr>
+        <w:t>것이</w:t>
+      </w:r>
+      <w:r>
+        <w:rPr>
+          <w:rFonts w:hint="eastAsia"/>
+          <w:lang w:eastAsia="ko-KR"/>
+        </w:rPr>
+        <w:t xml:space="preserve"> </w:t>
+      </w:r>
+      <w:r>
+        <w:rPr>
+          <w:rFonts w:hint="eastAsia"/>
+          <w:lang w:eastAsia="ko-KR"/>
+        </w:rPr>
+        <w:t>아니라</w:t>
+      </w:r>
+      <w:r>
+        <w:rPr>
+          <w:rFonts w:hint="eastAsia"/>
+          <w:lang w:eastAsia="ko-KR"/>
+        </w:rPr>
+        <w:t xml:space="preserve"> </w:t>
+      </w:r>
+      <w:r>
+        <w:rPr>
+          <w:lang w:eastAsia="ko-KR"/>
+        </w:rPr>
+        <w:t xml:space="preserve">A </w:t>
+      </w:r>
+      <w:proofErr w:type="spellStart"/>
+      <w:r>
+        <w:rPr>
+          <w:rFonts w:hint="eastAsia"/>
+          <w:lang w:eastAsia="ko-KR"/>
+        </w:rPr>
+        <w:t>커밋</w:t>
+      </w:r>
+      <w:proofErr w:type="spellEnd"/>
+      <w:r>
+        <w:rPr>
+          <w:rFonts w:hint="eastAsia"/>
+          <w:lang w:eastAsia="ko-KR"/>
+        </w:rPr>
+        <w:t xml:space="preserve"> </w:t>
+      </w:r>
+      <w:r>
+        <w:rPr>
+          <w:rFonts w:hint="eastAsia"/>
+          <w:lang w:eastAsia="ko-KR"/>
+        </w:rPr>
+        <w:t>이후에</w:t>
+      </w:r>
+      <w:r>
+        <w:rPr>
+          <w:rFonts w:hint="eastAsia"/>
+          <w:lang w:eastAsia="ko-KR"/>
+        </w:rPr>
+        <w:t xml:space="preserve"> </w:t>
+      </w:r>
+      <w:r>
+        <w:rPr>
+          <w:rFonts w:hint="eastAsia"/>
+          <w:lang w:eastAsia="ko-KR"/>
+        </w:rPr>
+        <w:t>만들었던</w:t>
+      </w:r>
+      <w:r>
+        <w:rPr>
+          <w:rFonts w:hint="eastAsia"/>
+          <w:lang w:eastAsia="ko-KR"/>
+        </w:rPr>
+        <w:t xml:space="preserve"> </w:t>
+      </w:r>
+      <w:proofErr w:type="spellStart"/>
+      <w:r>
+        <w:rPr>
+          <w:rFonts w:hint="eastAsia"/>
+          <w:lang w:eastAsia="ko-KR"/>
+        </w:rPr>
+        <w:t>커밋을</w:t>
+      </w:r>
+      <w:proofErr w:type="spellEnd"/>
+      <w:r>
+        <w:rPr>
+          <w:rFonts w:hint="eastAsia"/>
+          <w:lang w:eastAsia="ko-KR"/>
+        </w:rPr>
+        <w:t xml:space="preserve"> </w:t>
+      </w:r>
+      <w:r>
+        <w:rPr>
+          <w:rFonts w:hint="eastAsia"/>
+          <w:lang w:eastAsia="ko-KR"/>
+        </w:rPr>
+        <w:t>삭제하고</w:t>
+      </w:r>
+      <w:r>
+        <w:rPr>
+          <w:rFonts w:hint="eastAsia"/>
+          <w:lang w:eastAsia="ko-KR"/>
+        </w:rPr>
+        <w:t>,</w:t>
+      </w:r>
+      <w:r>
+        <w:rPr>
+          <w:lang w:eastAsia="ko-KR"/>
+        </w:rPr>
+        <w:t xml:space="preserve"> A </w:t>
+      </w:r>
+      <w:proofErr w:type="spellStart"/>
+      <w:r>
+        <w:rPr>
+          <w:rFonts w:hint="eastAsia"/>
+          <w:lang w:eastAsia="ko-KR"/>
+        </w:rPr>
+        <w:t>커밋으로</w:t>
+      </w:r>
+      <w:proofErr w:type="spellEnd"/>
+      <w:r>
+        <w:rPr>
+          <w:rFonts w:hint="eastAsia"/>
+          <w:lang w:eastAsia="ko-KR"/>
+        </w:rPr>
+        <w:t xml:space="preserve"> </w:t>
+      </w:r>
+      <w:r>
+        <w:rPr>
+          <w:rFonts w:hint="eastAsia"/>
+          <w:lang w:eastAsia="ko-KR"/>
+        </w:rPr>
+        <w:t>이동하겠다는</w:t>
+      </w:r>
+      <w:r>
+        <w:rPr>
+          <w:rFonts w:hint="eastAsia"/>
+          <w:lang w:eastAsia="ko-KR"/>
+        </w:rPr>
+        <w:t xml:space="preserve"> </w:t>
+      </w:r>
+      <w:r>
+        <w:rPr>
+          <w:rFonts w:hint="eastAsia"/>
+          <w:lang w:eastAsia="ko-KR"/>
+        </w:rPr>
+        <w:t>의미이다</w:t>
+      </w:r>
+      <w:r>
+        <w:rPr>
+          <w:rFonts w:hint="eastAsia"/>
+          <w:lang w:eastAsia="ko-KR"/>
+        </w:rPr>
+        <w:t>.</w:t>
+      </w:r>
+      <w:r>
+        <w:rPr>
+          <w:lang w:eastAsia="ko-KR"/>
+        </w:rPr>
+        <w:t xml:space="preserve"> reset HEAD^</w:t>
+      </w:r>
+      <w:r>
+        <w:rPr>
+          <w:rFonts w:hint="eastAsia"/>
+          <w:lang w:eastAsia="ko-KR"/>
+        </w:rPr>
+        <w:t>가</w:t>
+      </w:r>
+      <w:r>
+        <w:rPr>
+          <w:rFonts w:hint="eastAsia"/>
+          <w:lang w:eastAsia="ko-KR"/>
+        </w:rPr>
+        <w:t xml:space="preserve"> </w:t>
+      </w:r>
+      <w:r>
+        <w:rPr>
+          <w:rFonts w:hint="eastAsia"/>
+          <w:lang w:eastAsia="ko-KR"/>
+        </w:rPr>
+        <w:t>최신</w:t>
+      </w:r>
+      <w:r>
+        <w:rPr>
+          <w:rFonts w:hint="eastAsia"/>
+          <w:lang w:eastAsia="ko-KR"/>
+        </w:rPr>
+        <w:t xml:space="preserve"> </w:t>
+      </w:r>
+      <w:proofErr w:type="spellStart"/>
+      <w:r>
+        <w:rPr>
+          <w:rFonts w:hint="eastAsia"/>
+          <w:lang w:eastAsia="ko-KR"/>
+        </w:rPr>
+        <w:t>커밋을</w:t>
+      </w:r>
+      <w:proofErr w:type="spellEnd"/>
+      <w:r>
+        <w:rPr>
+          <w:rFonts w:hint="eastAsia"/>
+          <w:lang w:eastAsia="ko-KR"/>
+        </w:rPr>
+        <w:t xml:space="preserve"> </w:t>
+      </w:r>
+      <w:r>
+        <w:rPr>
+          <w:rFonts w:hint="eastAsia"/>
+          <w:lang w:eastAsia="ko-KR"/>
+        </w:rPr>
+        <w:t>삭제한다는</w:t>
+      </w:r>
+      <w:r>
+        <w:rPr>
+          <w:rFonts w:hint="eastAsia"/>
+          <w:lang w:eastAsia="ko-KR"/>
+        </w:rPr>
+        <w:t xml:space="preserve"> </w:t>
+      </w:r>
+      <w:r>
+        <w:rPr>
+          <w:rFonts w:hint="eastAsia"/>
+          <w:lang w:eastAsia="ko-KR"/>
+        </w:rPr>
+        <w:t>점에서</w:t>
+      </w:r>
+      <w:r>
+        <w:rPr>
+          <w:rFonts w:hint="eastAsia"/>
+          <w:lang w:eastAsia="ko-KR"/>
+        </w:rPr>
+        <w:t xml:space="preserve"> </w:t>
+      </w:r>
+      <w:r>
+        <w:rPr>
+          <w:rFonts w:hint="eastAsia"/>
+          <w:lang w:eastAsia="ko-KR"/>
+        </w:rPr>
+        <w:t>다</w:t>
+      </w:r>
+      <w:r>
+        <w:rPr>
+          <w:rFonts w:hint="eastAsia"/>
+          <w:lang w:eastAsia="ko-KR"/>
+        </w:rPr>
+        <w:t>르</w:t>
+      </w:r>
+      <w:r>
+        <w:rPr>
+          <w:rFonts w:hint="eastAsia"/>
+          <w:lang w:eastAsia="ko-KR"/>
+        </w:rPr>
+        <w:t>다</w:t>
+      </w:r>
+      <w:r>
+        <w:rPr>
+          <w:rFonts w:hint="eastAsia"/>
+          <w:lang w:eastAsia="ko-KR"/>
+        </w:rPr>
+        <w:t>.</w:t>
+      </w:r>
+    </w:p>
+    <w:p>
+      <w:pPr>
+        <w:pStyle w:val="3"/>
+        <w:rPr>
+          <w:lang w:eastAsia="ko-KR"/>
+        </w:rPr>
+      </w:pPr>
+      <w:proofErr w:type="spellStart"/>
+      <w:r>
+        <w:rPr>
+          <w:rFonts w:hint="eastAsia"/>
+          <w:lang w:eastAsia="ko-KR"/>
+        </w:rPr>
+        <w:lastRenderedPageBreak/>
+        <w:t>커밋</w:t>
+      </w:r>
+      <w:proofErr w:type="spellEnd"/>
+      <w:r>
+        <w:rPr>
+          <w:rFonts w:hint="eastAsia"/>
+          <w:lang w:eastAsia="ko-KR"/>
+        </w:rPr>
+        <w:t xml:space="preserve"> </w:t>
+      </w:r>
+      <w:r>
+        <w:rPr>
+          <w:rFonts w:hint="eastAsia"/>
+          <w:lang w:eastAsia="ko-KR"/>
+        </w:rPr>
+        <w:t>삭제하지</w:t>
+      </w:r>
+      <w:r>
+        <w:rPr>
+          <w:rFonts w:hint="eastAsia"/>
+          <w:lang w:eastAsia="ko-KR"/>
+        </w:rPr>
+        <w:t xml:space="preserve"> </w:t>
+      </w:r>
+      <w:r>
+        <w:rPr>
+          <w:rFonts w:hint="eastAsia"/>
+          <w:lang w:eastAsia="ko-KR"/>
+        </w:rPr>
+        <w:t>않고</w:t>
+      </w:r>
+      <w:r>
+        <w:rPr>
+          <w:rFonts w:hint="eastAsia"/>
+          <w:lang w:eastAsia="ko-KR"/>
+        </w:rPr>
+        <w:t xml:space="preserve"> </w:t>
+      </w:r>
+      <w:r>
+        <w:rPr>
+          <w:rFonts w:hint="eastAsia"/>
+          <w:lang w:eastAsia="ko-KR"/>
+        </w:rPr>
+        <w:t>되돌리기</w:t>
+      </w:r>
+    </w:p>
+    <w:p>
+      <w:pPr>
+        <w:rPr>
+          <w:lang w:eastAsia="ko-KR"/>
+        </w:rPr>
+      </w:pPr>
+      <w:r>
+        <w:rPr>
+          <w:lang w:eastAsia="ko-KR"/>
+        </w:rPr>
+        <w:t xml:space="preserve">git </w:t>
+      </w:r>
+      <w:proofErr w:type="gramStart"/>
+      <w:r>
+        <w:rPr>
+          <w:lang w:eastAsia="ko-KR"/>
+        </w:rPr>
+        <w:t>revert</w:t>
+      </w:r>
+      <w:proofErr w:type="gramEnd"/>
+    </w:p>
+    <w:p>
+      <w:pPr>
+        <w:rPr>
+          <w:lang w:eastAsia="ko-KR"/>
+        </w:rPr>
+      </w:pPr>
+      <w:r>
+        <w:rPr>
+          <w:rFonts w:hint="eastAsia"/>
+          <w:lang w:eastAsia="ko-KR"/>
+        </w:rPr>
+        <w:t>나중에</w:t>
+      </w:r>
+      <w:r>
+        <w:rPr>
+          <w:rFonts w:hint="eastAsia"/>
+          <w:lang w:eastAsia="ko-KR"/>
+        </w:rPr>
+        <w:t xml:space="preserve"> </w:t>
+      </w:r>
+      <w:r>
+        <w:rPr>
+          <w:rFonts w:hint="eastAsia"/>
+          <w:lang w:eastAsia="ko-KR"/>
+        </w:rPr>
+        <w:t>사용할</w:t>
+      </w:r>
+      <w:r>
+        <w:rPr>
+          <w:rFonts w:hint="eastAsia"/>
+          <w:lang w:eastAsia="ko-KR"/>
+        </w:rPr>
+        <w:t xml:space="preserve"> </w:t>
+      </w:r>
+      <w:r>
+        <w:rPr>
+          <w:rFonts w:hint="eastAsia"/>
+          <w:lang w:eastAsia="ko-KR"/>
+        </w:rPr>
+        <w:t>것을</w:t>
+      </w:r>
+      <w:r>
+        <w:rPr>
+          <w:rFonts w:hint="eastAsia"/>
+          <w:lang w:eastAsia="ko-KR"/>
+        </w:rPr>
+        <w:t xml:space="preserve"> </w:t>
+      </w:r>
+      <w:r>
+        <w:rPr>
+          <w:rFonts w:hint="eastAsia"/>
+          <w:lang w:eastAsia="ko-KR"/>
+        </w:rPr>
+        <w:t>대비해서</w:t>
+      </w:r>
+      <w:r>
+        <w:rPr>
+          <w:rFonts w:hint="eastAsia"/>
+          <w:lang w:eastAsia="ko-KR"/>
+        </w:rPr>
+        <w:t xml:space="preserve"> </w:t>
+      </w:r>
+      <w:proofErr w:type="spellStart"/>
+      <w:r>
+        <w:rPr>
+          <w:rFonts w:hint="eastAsia"/>
+          <w:lang w:eastAsia="ko-KR"/>
+        </w:rPr>
+        <w:t>커밋을</w:t>
+      </w:r>
+      <w:proofErr w:type="spellEnd"/>
+      <w:r>
+        <w:rPr>
+          <w:rFonts w:hint="eastAsia"/>
+          <w:lang w:eastAsia="ko-KR"/>
+        </w:rPr>
+        <w:t xml:space="preserve"> </w:t>
+      </w:r>
+      <w:r>
+        <w:rPr>
+          <w:rFonts w:hint="eastAsia"/>
+          <w:lang w:eastAsia="ko-KR"/>
+        </w:rPr>
+        <w:t>되돌리더라도</w:t>
+      </w:r>
+      <w:r>
+        <w:rPr>
+          <w:rFonts w:hint="eastAsia"/>
+          <w:lang w:eastAsia="ko-KR"/>
+        </w:rPr>
+        <w:t xml:space="preserve"> </w:t>
+      </w:r>
+      <w:r>
+        <w:rPr>
+          <w:rFonts w:hint="eastAsia"/>
+          <w:lang w:eastAsia="ko-KR"/>
+        </w:rPr>
+        <w:t>취소한</w:t>
+      </w:r>
+      <w:r>
+        <w:rPr>
+          <w:rFonts w:hint="eastAsia"/>
+          <w:lang w:eastAsia="ko-KR"/>
+        </w:rPr>
+        <w:t xml:space="preserve"> </w:t>
+      </w:r>
+      <w:proofErr w:type="spellStart"/>
+      <w:r>
+        <w:rPr>
+          <w:rFonts w:hint="eastAsia"/>
+          <w:lang w:eastAsia="ko-KR"/>
+        </w:rPr>
+        <w:t>커밋을</w:t>
+      </w:r>
+      <w:proofErr w:type="spellEnd"/>
+      <w:r>
+        <w:rPr>
+          <w:rFonts w:hint="eastAsia"/>
+          <w:lang w:eastAsia="ko-KR"/>
+        </w:rPr>
+        <w:t xml:space="preserve"> </w:t>
+      </w:r>
+      <w:r>
+        <w:rPr>
+          <w:rFonts w:hint="eastAsia"/>
+          <w:lang w:eastAsia="ko-KR"/>
+        </w:rPr>
+        <w:t>남겨두어야</w:t>
+      </w:r>
+      <w:r>
+        <w:rPr>
+          <w:rFonts w:hint="eastAsia"/>
+          <w:lang w:eastAsia="ko-KR"/>
+        </w:rPr>
+        <w:t xml:space="preserve"> </w:t>
+      </w:r>
+      <w:r>
+        <w:rPr>
+          <w:rFonts w:hint="eastAsia"/>
+          <w:lang w:eastAsia="ko-KR"/>
+        </w:rPr>
+        <w:t>할</w:t>
+      </w:r>
+      <w:r>
+        <w:rPr>
+          <w:rFonts w:hint="eastAsia"/>
+          <w:lang w:eastAsia="ko-KR"/>
+        </w:rPr>
+        <w:t xml:space="preserve"> </w:t>
+      </w:r>
+      <w:r>
+        <w:rPr>
+          <w:rFonts w:hint="eastAsia"/>
+          <w:lang w:eastAsia="ko-KR"/>
+        </w:rPr>
+        <w:t>때가</w:t>
+      </w:r>
+      <w:r>
+        <w:rPr>
+          <w:rFonts w:hint="eastAsia"/>
+          <w:lang w:eastAsia="ko-KR"/>
+        </w:rPr>
+        <w:t xml:space="preserve"> </w:t>
+      </w:r>
+      <w:r>
+        <w:rPr>
+          <w:rFonts w:hint="eastAsia"/>
+          <w:lang w:eastAsia="ko-KR"/>
+        </w:rPr>
+        <w:t>있는데</w:t>
+      </w:r>
+      <w:r>
+        <w:rPr>
+          <w:rFonts w:hint="eastAsia"/>
+          <w:lang w:eastAsia="ko-KR"/>
+        </w:rPr>
+        <w:t xml:space="preserve"> </w:t>
+      </w:r>
+      <w:r>
+        <w:rPr>
+          <w:rFonts w:hint="eastAsia"/>
+          <w:lang w:eastAsia="ko-KR"/>
+        </w:rPr>
+        <w:t>이때는</w:t>
+      </w:r>
+      <w:r>
+        <w:rPr>
+          <w:rFonts w:hint="eastAsia"/>
+          <w:lang w:eastAsia="ko-KR"/>
+        </w:rPr>
+        <w:t xml:space="preserve"> </w:t>
+      </w:r>
+      <w:r>
+        <w:rPr>
+          <w:lang w:eastAsia="ko-KR"/>
+        </w:rPr>
+        <w:t>git reset</w:t>
+      </w:r>
+      <w:r>
+        <w:rPr>
+          <w:rFonts w:hint="eastAsia"/>
+          <w:lang w:eastAsia="ko-KR"/>
+        </w:rPr>
+        <w:t>이</w:t>
+      </w:r>
+      <w:r>
+        <w:rPr>
+          <w:rFonts w:hint="eastAsia"/>
+          <w:lang w:eastAsia="ko-KR"/>
+        </w:rPr>
+        <w:t xml:space="preserve"> </w:t>
+      </w:r>
+      <w:r>
+        <w:rPr>
+          <w:rFonts w:hint="eastAsia"/>
+          <w:lang w:eastAsia="ko-KR"/>
+        </w:rPr>
+        <w:t>아닌</w:t>
+      </w:r>
+      <w:r>
+        <w:rPr>
+          <w:rFonts w:hint="eastAsia"/>
+          <w:lang w:eastAsia="ko-KR"/>
+        </w:rPr>
+        <w:t xml:space="preserve"> </w:t>
+      </w:r>
+      <w:r>
+        <w:rPr>
+          <w:lang w:eastAsia="ko-KR"/>
+        </w:rPr>
+        <w:t>git revert</w:t>
+      </w:r>
+      <w:r>
+        <w:rPr>
+          <w:rFonts w:hint="eastAsia"/>
+          <w:lang w:eastAsia="ko-KR"/>
+        </w:rPr>
+        <w:t>라는</w:t>
+      </w:r>
+      <w:r>
+        <w:rPr>
+          <w:rFonts w:hint="eastAsia"/>
+          <w:lang w:eastAsia="ko-KR"/>
+        </w:rPr>
+        <w:t xml:space="preserve"> </w:t>
+      </w:r>
+      <w:r>
+        <w:rPr>
+          <w:rFonts w:hint="eastAsia"/>
+          <w:lang w:eastAsia="ko-KR"/>
+        </w:rPr>
+        <w:t>명령을</w:t>
+      </w:r>
+      <w:r>
+        <w:rPr>
+          <w:rFonts w:hint="eastAsia"/>
+          <w:lang w:eastAsia="ko-KR"/>
+        </w:rPr>
+        <w:t xml:space="preserve"> </w:t>
+      </w:r>
+      <w:r>
+        <w:rPr>
+          <w:rFonts w:hint="eastAsia"/>
+          <w:lang w:eastAsia="ko-KR"/>
+        </w:rPr>
+        <w:t>사용한다</w:t>
+      </w:r>
+      <w:r>
+        <w:rPr>
+          <w:rFonts w:hint="eastAsia"/>
+          <w:lang w:eastAsia="ko-KR"/>
+        </w:rPr>
+        <w:t>.</w:t>
+      </w:r>
+    </w:p>
+    <w:p>
+      <w:pPr>
+        <w:rPr>
+          <w:lang w:eastAsia="ko-KR"/>
+        </w:rPr>
+      </w:pPr>
+      <w:r>
+        <w:rPr>
+          <w:rFonts w:hint="eastAsia"/>
+          <w:lang w:eastAsia="ko-KR"/>
+        </w:rPr>
+        <w:t>r</w:t>
+      </w:r>
+      <w:r>
+        <w:rPr>
+          <w:lang w:eastAsia="ko-KR"/>
+        </w:rPr>
+        <w:t>eset</w:t>
+      </w:r>
+      <w:r>
+        <w:rPr>
+          <w:rFonts w:hint="eastAsia"/>
+          <w:lang w:eastAsia="ko-KR"/>
+        </w:rPr>
+        <w:t>의</w:t>
+      </w:r>
+      <w:r>
+        <w:rPr>
+          <w:rFonts w:hint="eastAsia"/>
+          <w:lang w:eastAsia="ko-KR"/>
+        </w:rPr>
+        <w:t xml:space="preserve"> </w:t>
+      </w:r>
+      <w:r>
+        <w:rPr>
+          <w:rFonts w:hint="eastAsia"/>
+          <w:lang w:eastAsia="ko-KR"/>
+        </w:rPr>
+        <w:t>경우에는</w:t>
+      </w:r>
+      <w:r>
+        <w:rPr>
+          <w:rFonts w:hint="eastAsia"/>
+          <w:lang w:eastAsia="ko-KR"/>
+        </w:rPr>
+        <w:t xml:space="preserve"> </w:t>
+      </w:r>
+      <w:r>
+        <w:rPr>
+          <w:rFonts w:hint="eastAsia"/>
+          <w:lang w:eastAsia="ko-KR"/>
+        </w:rPr>
+        <w:t>취소할</w:t>
+      </w:r>
+      <w:r>
+        <w:rPr>
+          <w:rFonts w:hint="eastAsia"/>
+          <w:lang w:eastAsia="ko-KR"/>
+        </w:rPr>
+        <w:t xml:space="preserve"> </w:t>
+      </w:r>
+      <w:proofErr w:type="spellStart"/>
+      <w:r>
+        <w:rPr>
+          <w:rFonts w:hint="eastAsia"/>
+          <w:lang w:eastAsia="ko-KR"/>
+        </w:rPr>
+        <w:t>커밋의</w:t>
+      </w:r>
+      <w:proofErr w:type="spellEnd"/>
+      <w:r>
+        <w:rPr>
+          <w:rFonts w:hint="eastAsia"/>
+          <w:lang w:eastAsia="ko-KR"/>
+        </w:rPr>
+        <w:t xml:space="preserve"> </w:t>
+      </w:r>
+      <w:r>
+        <w:rPr>
+          <w:rFonts w:hint="eastAsia"/>
+          <w:lang w:eastAsia="ko-KR"/>
+        </w:rPr>
+        <w:t>해시가</w:t>
+      </w:r>
+      <w:r>
+        <w:rPr>
+          <w:rFonts w:hint="eastAsia"/>
+          <w:lang w:eastAsia="ko-KR"/>
+        </w:rPr>
+        <w:t xml:space="preserve"> </w:t>
+      </w:r>
+      <w:r>
+        <w:rPr>
+          <w:rFonts w:hint="eastAsia"/>
+          <w:lang w:eastAsia="ko-KR"/>
+        </w:rPr>
+        <w:t>아니라</w:t>
+      </w:r>
+      <w:r>
+        <w:rPr>
+          <w:rFonts w:hint="eastAsia"/>
+          <w:lang w:eastAsia="ko-KR"/>
+        </w:rPr>
+        <w:t xml:space="preserve"> </w:t>
+      </w:r>
+      <w:r>
+        <w:rPr>
+          <w:rFonts w:hint="eastAsia"/>
+          <w:lang w:eastAsia="ko-KR"/>
+        </w:rPr>
+        <w:t>되돌아갈</w:t>
+      </w:r>
+      <w:r>
+        <w:rPr>
+          <w:rFonts w:hint="eastAsia"/>
+          <w:lang w:eastAsia="ko-KR"/>
+        </w:rPr>
+        <w:t xml:space="preserve"> </w:t>
+      </w:r>
+      <w:proofErr w:type="spellStart"/>
+      <w:r>
+        <w:rPr>
+          <w:rFonts w:hint="eastAsia"/>
+          <w:lang w:eastAsia="ko-KR"/>
+        </w:rPr>
+        <w:t>커밋</w:t>
+      </w:r>
+      <w:proofErr w:type="spellEnd"/>
+      <w:r>
+        <w:rPr>
+          <w:rFonts w:hint="eastAsia"/>
+          <w:lang w:eastAsia="ko-KR"/>
+        </w:rPr>
+        <w:t xml:space="preserve"> </w:t>
+      </w:r>
+      <w:r>
+        <w:rPr>
+          <w:rFonts w:hint="eastAsia"/>
+          <w:lang w:eastAsia="ko-KR"/>
+        </w:rPr>
+        <w:t>해시를</w:t>
+      </w:r>
+      <w:r>
+        <w:rPr>
+          <w:rFonts w:hint="eastAsia"/>
+          <w:lang w:eastAsia="ko-KR"/>
+        </w:rPr>
+        <w:t xml:space="preserve"> </w:t>
+      </w:r>
+      <w:r>
+        <w:rPr>
+          <w:rFonts w:hint="eastAsia"/>
+          <w:lang w:eastAsia="ko-KR"/>
+        </w:rPr>
+        <w:t>지정하고</w:t>
+      </w:r>
+      <w:r>
+        <w:rPr>
+          <w:rFonts w:hint="eastAsia"/>
+          <w:lang w:eastAsia="ko-KR"/>
+        </w:rPr>
+        <w:t>,</w:t>
+      </w:r>
+      <w:r>
+        <w:rPr>
+          <w:lang w:eastAsia="ko-KR"/>
+        </w:rPr>
+        <w:t xml:space="preserve"> revert</w:t>
+      </w:r>
+      <w:r>
+        <w:rPr>
+          <w:rFonts w:hint="eastAsia"/>
+          <w:lang w:eastAsia="ko-KR"/>
+        </w:rPr>
+        <w:t>의</w:t>
+      </w:r>
+      <w:r>
+        <w:rPr>
+          <w:rFonts w:hint="eastAsia"/>
+          <w:lang w:eastAsia="ko-KR"/>
+        </w:rPr>
+        <w:t xml:space="preserve"> </w:t>
+      </w:r>
+      <w:r>
+        <w:rPr>
+          <w:rFonts w:hint="eastAsia"/>
+          <w:lang w:eastAsia="ko-KR"/>
+        </w:rPr>
+        <w:t>경우에는</w:t>
+      </w:r>
+      <w:r>
+        <w:rPr>
+          <w:rFonts w:hint="eastAsia"/>
+          <w:lang w:eastAsia="ko-KR"/>
+        </w:rPr>
+        <w:t xml:space="preserve"> </w:t>
+      </w:r>
+      <w:r>
+        <w:rPr>
+          <w:rFonts w:hint="eastAsia"/>
+          <w:lang w:eastAsia="ko-KR"/>
+        </w:rPr>
+        <w:t>취소할</w:t>
+      </w:r>
+      <w:r>
+        <w:rPr>
+          <w:rFonts w:hint="eastAsia"/>
+          <w:lang w:eastAsia="ko-KR"/>
+        </w:rPr>
+        <w:t xml:space="preserve"> </w:t>
+      </w:r>
+      <w:proofErr w:type="spellStart"/>
+      <w:r>
+        <w:rPr>
+          <w:rFonts w:hint="eastAsia"/>
+          <w:lang w:eastAsia="ko-KR"/>
+        </w:rPr>
+        <w:t>커밋</w:t>
+      </w:r>
+      <w:proofErr w:type="spellEnd"/>
+      <w:r>
+        <w:rPr>
+          <w:rFonts w:hint="eastAsia"/>
+          <w:lang w:eastAsia="ko-KR"/>
+        </w:rPr>
+        <w:t xml:space="preserve"> </w:t>
+      </w:r>
+      <w:r>
+        <w:rPr>
+          <w:rFonts w:hint="eastAsia"/>
+          <w:lang w:eastAsia="ko-KR"/>
+        </w:rPr>
+        <w:t>해시를</w:t>
+      </w:r>
+      <w:r>
+        <w:rPr>
+          <w:rFonts w:hint="eastAsia"/>
+          <w:lang w:eastAsia="ko-KR"/>
+        </w:rPr>
+        <w:t xml:space="preserve"> </w:t>
+      </w:r>
+      <w:r>
+        <w:rPr>
+          <w:rFonts w:hint="eastAsia"/>
+          <w:lang w:eastAsia="ko-KR"/>
+        </w:rPr>
+        <w:t>지정한다는</w:t>
+      </w:r>
+      <w:r>
+        <w:rPr>
+          <w:rFonts w:hint="eastAsia"/>
+          <w:lang w:eastAsia="ko-KR"/>
+        </w:rPr>
+        <w:t xml:space="preserve"> </w:t>
+      </w:r>
+      <w:r>
+        <w:rPr>
+          <w:rFonts w:hint="eastAsia"/>
+          <w:lang w:eastAsia="ko-KR"/>
+        </w:rPr>
+        <w:t>점이</w:t>
+      </w:r>
+      <w:r>
+        <w:rPr>
+          <w:rFonts w:hint="eastAsia"/>
+          <w:lang w:eastAsia="ko-KR"/>
+        </w:rPr>
+        <w:t xml:space="preserve"> </w:t>
+      </w:r>
+      <w:r>
+        <w:rPr>
+          <w:rFonts w:hint="eastAsia"/>
+          <w:lang w:eastAsia="ko-KR"/>
+        </w:rPr>
+        <w:t>다르다</w:t>
+      </w:r>
+      <w:r>
+        <w:rPr>
+          <w:rFonts w:hint="eastAsia"/>
+          <w:lang w:eastAsia="ko-KR"/>
+        </w:rPr>
+        <w:t>.</w:t>
+      </w:r>
+      <w:bookmarkStart w:id="4" w:name="_GoBack"/>
+      <w:bookmarkEnd w:id="4"/>
+    </w:p>
+    <w:p>
+      <w:pPr>
+        <w:rPr>
+          <w:lang w:eastAsia="ko-KR"/>
+        </w:rPr>
+      </w:pPr>
     </w:p>
     <w:p>
       <w:pPr>
@@ -8490,6 +9823,7 @@
           <w:rFonts w:hint="eastAsia"/>
           <w:lang w:eastAsia="ko-KR"/>
         </w:rPr>
+        <w:lastRenderedPageBreak/>
         <w:t>git add README.md process-diagram.png -&gt; 2</w:t>
       </w:r>
       <w:r>
@@ -9304,7 +10638,6 @@
           <w:rFonts w:hint="eastAsia"/>
           <w:lang w:eastAsia="ko-KR"/>
         </w:rPr>
-        <w:lastRenderedPageBreak/>
         <w:t>branch</w:t>
       </w:r>
     </w:p>
@@ -10763,6 +12096,7 @@
         <w:rPr>
           <w:lang w:eastAsia="ko-KR"/>
         </w:rPr>
+        <w:lastRenderedPageBreak/>
         <w:t>[--</w:t>
       </w:r>
       <w:r>
@@ -11603,7 +12937,6 @@
           <w:rFonts w:hint="eastAsia"/>
           <w:lang w:eastAsia="ko-KR"/>
         </w:rPr>
-        <w:lastRenderedPageBreak/>
         <w:t>git</w:t>
       </w:r>
       <w:r>
@@ -12614,6 +13947,7 @@
         <w:rPr>
           <w:lang w:eastAsia="ko-KR"/>
         </w:rPr>
+        <w:lastRenderedPageBreak/>
         <w:t xml:space="preserve">[-f]: </w:t>
       </w:r>
       <w:r>
@@ -12843,7 +14177,6 @@
           <w:noProof/>
           <w:lang w:eastAsia="ko-KR"/>
         </w:rPr>
-        <w:lastRenderedPageBreak/>
         <w:drawing>
           <wp:inline distT="0" distB="0" distL="0" distR="0" wp14:anchorId="4B61929B" wp14:editId="193360B8">
             <wp:extent cx="5941060" cy="2520950"/>
@@ -13600,6 +14933,7 @@
           <w:rFonts w:hint="eastAsia"/>
           <w:lang w:eastAsia="ko-KR"/>
         </w:rPr>
+        <w:lastRenderedPageBreak/>
         <w:t>g</w:t>
       </w:r>
       <w:r>
@@ -14004,7 +15338,6 @@
           <w:noProof/>
           <w:lang w:eastAsia="ko-KR"/>
         </w:rPr>
-        <w:lastRenderedPageBreak/>
         <w:drawing>
           <wp:inline distT="0" distB="0" distL="0" distR="0" wp14:anchorId="1D6B65E5" wp14:editId="6F4CC301">
             <wp:extent cx="5935980" cy="3636645"/>
@@ -14477,6 +15810,7 @@
           <w:rFonts w:hint="eastAsia"/>
           <w:lang w:eastAsia="ko-KR"/>
         </w:rPr>
+        <w:lastRenderedPageBreak/>
         <w:t>이</w:t>
       </w:r>
       <w:r>
@@ -15206,7 +16540,6 @@
           <w:noProof/>
           <w:lang w:eastAsia="ko-KR"/>
         </w:rPr>
-        <w:lastRenderedPageBreak/>
         <w:drawing>
           <wp:inline distT="0" distB="0" distL="0" distR="0" wp14:anchorId="2AEB8A47" wp14:editId="56B4945D">
             <wp:extent cx="5939790" cy="2882265"/>
@@ -16013,6 +17346,7 @@
         <w:rPr>
           <w:lang w:eastAsia="ko-KR"/>
         </w:rPr>
+        <w:lastRenderedPageBreak/>
         <w:t xml:space="preserve">[--count]: </w:t>
       </w:r>
       <w:r>
@@ -16388,7 +17722,6 @@
         <w:rPr>
           <w:lang w:eastAsia="ko-KR"/>
         </w:rPr>
-        <w:lastRenderedPageBreak/>
         <w:t>log</w:t>
       </w:r>
     </w:p>
@@ -17524,6 +18857,7 @@
           <w:noProof/>
           <w:lang w:eastAsia="ko-KR"/>
         </w:rPr>
+        <w:lastRenderedPageBreak/>
         <w:drawing>
           <wp:inline distT="0" distB="0" distL="0" distR="0" wp14:anchorId="31ECE873" wp14:editId="689E3F1E">
             <wp:extent cx="5939790" cy="3474720"/>
@@ -17584,7 +18918,6 @@
         <w:rPr>
           <w:lang w:eastAsia="ko-KR"/>
         </w:rPr>
-        <w:lastRenderedPageBreak/>
         <w:t>[--graph]: graphical</w:t>
       </w:r>
       <w:r>
@@ -18147,6 +19480,7 @@
           <w:rFonts w:hint="eastAsia"/>
           <w:lang w:eastAsia="ko-KR"/>
         </w:rPr>
+        <w:lastRenderedPageBreak/>
         <w:t>git</w:t>
       </w:r>
       <w:r>
@@ -18678,7 +20012,6 @@
           <w:rFonts w:hint="eastAsia"/>
           <w:lang w:eastAsia="ko-KR"/>
         </w:rPr>
-        <w:lastRenderedPageBreak/>
         <w:t>r</w:t>
       </w:r>
       <w:r>
@@ -19578,6 +20911,12 @@
           <w:lang w:eastAsia="ko-KR"/>
         </w:rPr>
         <w:br/>
+      </w:r>
+      <w:r>
+        <w:rPr>
+          <w:lang w:eastAsia="ko-KR"/>
+        </w:rPr>
+        <w:lastRenderedPageBreak/>
         <w:t xml:space="preserve">-&gt; origin: </w:t>
       </w:r>
       <w:r>
@@ -20590,7 +21929,6 @@
         <w:rPr>
           <w:lang w:eastAsia="ko-KR"/>
         </w:rPr>
-        <w:lastRenderedPageBreak/>
         <w:t>g</w:t>
       </w:r>
       <w:r>
@@ -21770,6 +23108,7 @@
           <w:rFonts w:hint="eastAsia"/>
           <w:lang w:eastAsia="ko-KR"/>
         </w:rPr>
+        <w:lastRenderedPageBreak/>
         <w:t>왠만하면</w:t>
       </w:r>
       <w:proofErr w:type="spellEnd"/>
@@ -21910,7 +23249,6 @@
           <w:noProof/>
           <w:lang w:eastAsia="ko-KR"/>
         </w:rPr>
-        <w:lastRenderedPageBreak/>
         <w:drawing>
           <wp:inline distT="0" distB="0" distL="0" distR="0" wp14:anchorId="1A97B47B" wp14:editId="7A2C5648">
             <wp:extent cx="5941060" cy="1628140"/>
@@ -22375,6 +23713,12 @@
           <w:lang w:eastAsia="ko-KR"/>
         </w:rPr>
         <w:br/>
+      </w:r>
+      <w:r>
+        <w:rPr>
+          <w:lang w:eastAsia="ko-KR"/>
+        </w:rPr>
+        <w:lastRenderedPageBreak/>
         <w:t>git show &lt;branch-name&gt;</w:t>
       </w:r>
       <w:r>
@@ -22516,7 +23860,6 @@
         <w:rPr>
           <w:lang w:eastAsia="ko-KR"/>
         </w:rPr>
-        <w:lastRenderedPageBreak/>
         <w:t>show-branch</w:t>
       </w:r>
     </w:p>
@@ -51795,7 +53138,7 @@
 </file>
 
 <file path=word/endnotes.xml><?xml version="1.0" encoding="utf-8"?>
-<w:endnotes xmlns:wpc="http://schemas.microsoft.com/office/word/2010/wordprocessingCanvas" xmlns:cx="http://schemas.microsoft.com/office/drawing/2014/chartex" xmlns:cx1="http://schemas.microsoft.com/office/drawing/2015/9/8/chartex" xmlns:cx2="http://schemas.microsoft.com/office/drawing/2015/10/21/chartex" xmlns:cx3="http://schemas.microsoft.com/office/drawing/2016/5/9/chartex" xmlns:cx4="http://schemas.microsoft.com/office/drawing/2016/5/10/chartex" xmlns:cx5="http://schemas.microsoft.com/office/drawing/2016/5/11/chartex" xmlns:cx6="http://schemas.microsoft.com/office/drawing/2016/5/12/chartex" xmlns:cx7="http://schemas.microsoft.com/office/drawing/2016/5/13/chartex" xmlns:cx8="http://schemas.microsoft.com/office/drawing/2016/5/14/chartex" xmlns:mc="http://schemas.openxmlformats.org/markup-compatibility/2006" xmlns:aink="http://schemas.microsoft.com/office/drawing/2016/ink" xmlns:am3d="http://schemas.microsoft.com/office/drawing/2017/model3d" xmlns:o="urn:schemas-microsoft-com:office:office" xmlns:r="http://schemas.openxmlformats.org/officeDocument/2006/relationships" xmlns:m="http://schemas.openxmlformats.org/officeDocument/2006/math" xmlns:v="urn:schemas-microsoft-com:vml" xmlns:wp14="http://schemas.microsoft.com/office/word/2010/wordprocessingDrawing" xmlns:wp="http://schemas.openxmlformats.org/drawingml/2006/wordprocessingDrawing" xmlns:w10="urn:schemas-microsoft-com:office:word" xmlns:w="http://schemas.openxmlformats.org/wordprocessingml/2006/main" xmlns:w14="http://schemas.microsoft.com/office/word/2010/wordml" xmlns:w15="http://schemas.microsoft.com/office/word/2012/wordml" xmlns:w16cid="http://schemas.microsoft.com/office/word/2016/wordml/cid" xmlns:w16se="http://schemas.microsoft.com/office/word/2015/wordml/symex" xmlns:wpg="http://schemas.microsoft.com/office/word/2010/wordprocessingGroup" xmlns:wpi="http://schemas.microsoft.com/office/word/2010/wordprocessingInk" xmlns:wne="http://schemas.microsoft.com/office/word/2006/wordml" xmlns:wps="http://schemas.microsoft.com/office/word/2010/wordprocessingShape" mc:Ignorable="w14 w15 w16se w16cid wp14">
+<w:endnotes xmlns:wpc="http://schemas.microsoft.com/office/word/2010/wordprocessingCanvas" xmlns:cx="http://schemas.microsoft.com/office/drawing/2014/chartex" xmlns:cx1="http://schemas.microsoft.com/office/drawing/2015/9/8/chartex" xmlns:cx2="http://schemas.microsoft.com/office/drawing/2015/10/21/chartex" xmlns:cx3="http://schemas.microsoft.com/office/drawing/2016/5/9/chartex" xmlns:cx4="http://schemas.microsoft.com/office/drawing/2016/5/10/chartex" xmlns:cx5="http://schemas.microsoft.com/office/drawing/2016/5/11/chartex" xmlns:cx6="http://schemas.microsoft.com/office/drawing/2016/5/12/chartex" xmlns:cx7="http://schemas.microsoft.com/office/drawing/2016/5/13/chartex" xmlns:cx8="http://schemas.microsoft.com/office/drawing/2016/5/14/chartex" xmlns:mc="http://schemas.openxmlformats.org/markup-compatibility/2006" xmlns:aink="http://schemas.microsoft.com/office/drawing/2016/ink" xmlns:am3d="http://schemas.microsoft.com/office/drawing/2017/model3d" xmlns:o="urn:schemas-microsoft-com:office:office" xmlns:r="http://schemas.openxmlformats.org/officeDocument/2006/relationships" xmlns:m="http://schemas.openxmlformats.org/officeDocument/2006/math" xmlns:v="urn:schemas-microsoft-com:vml" xmlns:wp14="http://schemas.microsoft.com/office/word/2010/wordprocessingDrawing" xmlns:wp="http://schemas.openxmlformats.org/drawingml/2006/wordprocessingDrawing" xmlns:w10="urn:schemas-microsoft-com:office:word" xmlns:w="http://schemas.openxmlformats.org/wordprocessingml/2006/main" xmlns:w14="http://schemas.microsoft.com/office/word/2010/wordml" xmlns:w15="http://schemas.microsoft.com/office/word/2012/wordml" xmlns:w16cex="http://schemas.microsoft.com/office/word/2018/wordml/cex" xmlns:w16cid="http://schemas.microsoft.com/office/word/2016/wordml/cid" xmlns:w16="http://schemas.microsoft.com/office/word/2018/wordml" xmlns:w16se="http://schemas.microsoft.com/office/word/2015/wordml/symex" xmlns:wpg="http://schemas.microsoft.com/office/word/2010/wordprocessingGroup" xmlns:wpi="http://schemas.microsoft.com/office/word/2010/wordprocessingInk" xmlns:wne="http://schemas.microsoft.com/office/word/2006/wordml" xmlns:wps="http://schemas.microsoft.com/office/word/2010/wordprocessingShape" mc:Ignorable="w14 w15 w16se w16cid w16 w16cex wp14">
   <w:endnote w:type="separator" w:id="-1">
     <w:p>
       <w:pPr>
@@ -51827,7 +53170,7 @@
 </file>
 
 <file path=word/footer1.xml><?xml version="1.0" encoding="utf-8"?>
-<w:ftr xmlns:wpc="http://schemas.microsoft.com/office/word/2010/wordprocessingCanvas" xmlns:cx="http://schemas.microsoft.com/office/drawing/2014/chartex" xmlns:cx1="http://schemas.microsoft.com/office/drawing/2015/9/8/chartex" xmlns:cx2="http://schemas.microsoft.com/office/drawing/2015/10/21/chartex" xmlns:cx3="http://schemas.microsoft.com/office/drawing/2016/5/9/chartex" xmlns:cx4="http://schemas.microsoft.com/office/drawing/2016/5/10/chartex" xmlns:cx5="http://schemas.microsoft.com/office/drawing/2016/5/11/chartex" xmlns:cx6="http://schemas.microsoft.com/office/drawing/2016/5/12/chartex" xmlns:cx7="http://schemas.microsoft.com/office/drawing/2016/5/13/chartex" xmlns:cx8="http://schemas.microsoft.com/office/drawing/2016/5/14/chartex" xmlns:mc="http://schemas.openxmlformats.org/markup-compatibility/2006" xmlns:aink="http://schemas.microsoft.com/office/drawing/2016/ink" xmlns:am3d="http://schemas.microsoft.com/office/drawing/2017/model3d" xmlns:o="urn:schemas-microsoft-com:office:office" xmlns:r="http://schemas.openxmlformats.org/officeDocument/2006/relationships" xmlns:m="http://schemas.openxmlformats.org/officeDocument/2006/math" xmlns:v="urn:schemas-microsoft-com:vml" xmlns:wp14="http://schemas.microsoft.com/office/word/2010/wordprocessingDrawing" xmlns:wp="http://schemas.openxmlformats.org/drawingml/2006/wordprocessingDrawing" xmlns:w10="urn:schemas-microsoft-com:office:word" xmlns:w="http://schemas.openxmlformats.org/wordprocessingml/2006/main" xmlns:w14="http://schemas.microsoft.com/office/word/2010/wordml" xmlns:w15="http://schemas.microsoft.com/office/word/2012/wordml" xmlns:w16cid="http://schemas.microsoft.com/office/word/2016/wordml/cid" xmlns:w16se="http://schemas.microsoft.com/office/word/2015/wordml/symex" xmlns:wpg="http://schemas.microsoft.com/office/word/2010/wordprocessingGroup" xmlns:wpi="http://schemas.microsoft.com/office/word/2010/wordprocessingInk" xmlns:wne="http://schemas.microsoft.com/office/word/2006/wordml" xmlns:wps="http://schemas.microsoft.com/office/word/2010/wordprocessingShape" mc:Ignorable="w14 w15 w16se w16cid wp14">
+<w:ftr xmlns:wpc="http://schemas.microsoft.com/office/word/2010/wordprocessingCanvas" xmlns:cx="http://schemas.microsoft.com/office/drawing/2014/chartex" xmlns:cx1="http://schemas.microsoft.com/office/drawing/2015/9/8/chartex" xmlns:cx2="http://schemas.microsoft.com/office/drawing/2015/10/21/chartex" xmlns:cx3="http://schemas.microsoft.com/office/drawing/2016/5/9/chartex" xmlns:cx4="http://schemas.microsoft.com/office/drawing/2016/5/10/chartex" xmlns:cx5="http://schemas.microsoft.com/office/drawing/2016/5/11/chartex" xmlns:cx6="http://schemas.microsoft.com/office/drawing/2016/5/12/chartex" xmlns:cx7="http://schemas.microsoft.com/office/drawing/2016/5/13/chartex" xmlns:cx8="http://schemas.microsoft.com/office/drawing/2016/5/14/chartex" xmlns:mc="http://schemas.openxmlformats.org/markup-compatibility/2006" xmlns:aink="http://schemas.microsoft.com/office/drawing/2016/ink" xmlns:am3d="http://schemas.microsoft.com/office/drawing/2017/model3d" xmlns:o="urn:schemas-microsoft-com:office:office" xmlns:r="http://schemas.openxmlformats.org/officeDocument/2006/relationships" xmlns:m="http://schemas.openxmlformats.org/officeDocument/2006/math" xmlns:v="urn:schemas-microsoft-com:vml" xmlns:wp14="http://schemas.microsoft.com/office/word/2010/wordprocessingDrawing" xmlns:wp="http://schemas.openxmlformats.org/drawingml/2006/wordprocessingDrawing" xmlns:w10="urn:schemas-microsoft-com:office:word" xmlns:w="http://schemas.openxmlformats.org/wordprocessingml/2006/main" xmlns:w14="http://schemas.microsoft.com/office/word/2010/wordml" xmlns:w15="http://schemas.microsoft.com/office/word/2012/wordml" xmlns:w16cex="http://schemas.microsoft.com/office/word/2018/wordml/cex" xmlns:w16cid="http://schemas.microsoft.com/office/word/2016/wordml/cid" xmlns:w16="http://schemas.microsoft.com/office/word/2018/wordml" xmlns:w16se="http://schemas.microsoft.com/office/word/2015/wordml/symex" xmlns:wpg="http://schemas.microsoft.com/office/word/2010/wordprocessingGroup" xmlns:wpi="http://schemas.microsoft.com/office/word/2010/wordprocessingInk" xmlns:wne="http://schemas.microsoft.com/office/word/2006/wordml" xmlns:wps="http://schemas.microsoft.com/office/word/2010/wordprocessingShape" mc:Ignorable="w14 w15 w16se w16cid w16 w16cex wp14">
   <w:tbl>
     <w:tblPr>
       <w:tblW w:w="9540" w:type="dxa"/>
@@ -52359,14 +53702,30 @@
             </w:rPr>
             <w:t xml:space="preserve"> of </w:t>
           </w:r>
-          <w:fldSimple w:instr=" NUMPAGES  \* Arabic  \* MERGEFORMAT ">
-            <w:r>
-              <w:rPr>
-                <w:noProof/>
-              </w:rPr>
-              <w:t>34</w:t>
-            </w:r>
-          </w:fldSimple>
+          <w:r>
+            <w:fldChar w:fldCharType="begin"/>
+          </w:r>
+          <w:r>
+            <w:instrText xml:space="preserve"> NUMPA</w:instrText>
+          </w:r>
+          <w:r>
+            <w:instrText xml:space="preserve">GES  \* Arabic  \* MERGEFORMAT </w:instrText>
+          </w:r>
+          <w:r>
+            <w:fldChar w:fldCharType="separate"/>
+          </w:r>
+          <w:r>
+            <w:rPr>
+              <w:noProof/>
+            </w:rPr>
+            <w:t>34</w:t>
+          </w:r>
+          <w:r>
+            <w:rPr>
+              <w:noProof/>
+            </w:rPr>
+            <w:fldChar w:fldCharType="end"/>
+          </w:r>
         </w:p>
       </w:tc>
     </w:tr>
@@ -52383,7 +53742,7 @@
 </file>
 
 <file path=word/footnotes.xml><?xml version="1.0" encoding="utf-8"?>
-<w:footnotes xmlns:wpc="http://schemas.microsoft.com/office/word/2010/wordprocessingCanvas" xmlns:cx="http://schemas.microsoft.com/office/drawing/2014/chartex" xmlns:cx1="http://schemas.microsoft.com/office/drawing/2015/9/8/chartex" xmlns:cx2="http://schemas.microsoft.com/office/drawing/2015/10/21/chartex" xmlns:cx3="http://schemas.microsoft.com/office/drawing/2016/5/9/chartex" xmlns:cx4="http://schemas.microsoft.com/office/drawing/2016/5/10/chartex" xmlns:cx5="http://schemas.microsoft.com/office/drawing/2016/5/11/chartex" xmlns:cx6="http://schemas.microsoft.com/office/drawing/2016/5/12/chartex" xmlns:cx7="http://schemas.microsoft.com/office/drawing/2016/5/13/chartex" xmlns:cx8="http://schemas.microsoft.com/office/drawing/2016/5/14/chartex" xmlns:mc="http://schemas.openxmlformats.org/markup-compatibility/2006" xmlns:aink="http://schemas.microsoft.com/office/drawing/2016/ink" xmlns:am3d="http://schemas.microsoft.com/office/drawing/2017/model3d" xmlns:o="urn:schemas-microsoft-com:office:office" xmlns:r="http://schemas.openxmlformats.org/officeDocument/2006/relationships" xmlns:m="http://schemas.openxmlformats.org/officeDocument/2006/math" xmlns:v="urn:schemas-microsoft-com:vml" xmlns:wp14="http://schemas.microsoft.com/office/word/2010/wordprocessingDrawing" xmlns:wp="http://schemas.openxmlformats.org/drawingml/2006/wordprocessingDrawing" xmlns:w10="urn:schemas-microsoft-com:office:word" xmlns:w="http://schemas.openxmlformats.org/wordprocessingml/2006/main" xmlns:w14="http://schemas.microsoft.com/office/word/2010/wordml" xmlns:w15="http://schemas.microsoft.com/office/word/2012/wordml" xmlns:w16cid="http://schemas.microsoft.com/office/word/2016/wordml/cid" xmlns:w16se="http://schemas.microsoft.com/office/word/2015/wordml/symex" xmlns:wpg="http://schemas.microsoft.com/office/word/2010/wordprocessingGroup" xmlns:wpi="http://schemas.microsoft.com/office/word/2010/wordprocessingInk" xmlns:wne="http://schemas.microsoft.com/office/word/2006/wordml" xmlns:wps="http://schemas.microsoft.com/office/word/2010/wordprocessingShape" mc:Ignorable="w14 w15 w16se w16cid wp14">
+<w:footnotes xmlns:wpc="http://schemas.microsoft.com/office/word/2010/wordprocessingCanvas" xmlns:cx="http://schemas.microsoft.com/office/drawing/2014/chartex" xmlns:cx1="http://schemas.microsoft.com/office/drawing/2015/9/8/chartex" xmlns:cx2="http://schemas.microsoft.com/office/drawing/2015/10/21/chartex" xmlns:cx3="http://schemas.microsoft.com/office/drawing/2016/5/9/chartex" xmlns:cx4="http://schemas.microsoft.com/office/drawing/2016/5/10/chartex" xmlns:cx5="http://schemas.microsoft.com/office/drawing/2016/5/11/chartex" xmlns:cx6="http://schemas.microsoft.com/office/drawing/2016/5/12/chartex" xmlns:cx7="http://schemas.microsoft.com/office/drawing/2016/5/13/chartex" xmlns:cx8="http://schemas.microsoft.com/office/drawing/2016/5/14/chartex" xmlns:mc="http://schemas.openxmlformats.org/markup-compatibility/2006" xmlns:aink="http://schemas.microsoft.com/office/drawing/2016/ink" xmlns:am3d="http://schemas.microsoft.com/office/drawing/2017/model3d" xmlns:o="urn:schemas-microsoft-com:office:office" xmlns:r="http://schemas.openxmlformats.org/officeDocument/2006/relationships" xmlns:m="http://schemas.openxmlformats.org/officeDocument/2006/math" xmlns:v="urn:schemas-microsoft-com:vml" xmlns:wp14="http://schemas.microsoft.com/office/word/2010/wordprocessingDrawing" xmlns:wp="http://schemas.openxmlformats.org/drawingml/2006/wordprocessingDrawing" xmlns:w10="urn:schemas-microsoft-com:office:word" xmlns:w="http://schemas.openxmlformats.org/wordprocessingml/2006/main" xmlns:w14="http://schemas.microsoft.com/office/word/2010/wordml" xmlns:w15="http://schemas.microsoft.com/office/word/2012/wordml" xmlns:w16cex="http://schemas.microsoft.com/office/word/2018/wordml/cex" xmlns:w16cid="http://schemas.microsoft.com/office/word/2016/wordml/cid" xmlns:w16="http://schemas.microsoft.com/office/word/2018/wordml" xmlns:w16se="http://schemas.microsoft.com/office/word/2015/wordml/symex" xmlns:wpg="http://schemas.microsoft.com/office/word/2010/wordprocessingGroup" xmlns:wpi="http://schemas.microsoft.com/office/word/2010/wordprocessingInk" xmlns:wne="http://schemas.microsoft.com/office/word/2006/wordml" xmlns:wps="http://schemas.microsoft.com/office/word/2010/wordprocessingShape" mc:Ignorable="w14 w15 w16se w16cid w16 w16cex wp14">
   <w:footnote w:type="separator" w:id="-1">
     <w:p>
       <w:pPr>
@@ -52415,7 +53774,7 @@
 </file>
 
 <file path=word/header1.xml><?xml version="1.0" encoding="utf-8"?>
-<w:hdr xmlns:wpc="http://schemas.microsoft.com/office/word/2010/wordprocessingCanvas" xmlns:cx="http://schemas.microsoft.com/office/drawing/2014/chartex" xmlns:cx1="http://schemas.microsoft.com/office/drawing/2015/9/8/chartex" xmlns:cx2="http://schemas.microsoft.com/office/drawing/2015/10/21/chartex" xmlns:cx3="http://schemas.microsoft.com/office/drawing/2016/5/9/chartex" xmlns:cx4="http://schemas.microsoft.com/office/drawing/2016/5/10/chartex" xmlns:cx5="http://schemas.microsoft.com/office/drawing/2016/5/11/chartex" xmlns:cx6="http://schemas.microsoft.com/office/drawing/2016/5/12/chartex" xmlns:cx7="http://schemas.microsoft.com/office/drawing/2016/5/13/chartex" xmlns:cx8="http://schemas.microsoft.com/office/drawing/2016/5/14/chartex" xmlns:mc="http://schemas.openxmlformats.org/markup-compatibility/2006" xmlns:aink="http://schemas.microsoft.com/office/drawing/2016/ink" xmlns:am3d="http://schemas.microsoft.com/office/drawing/2017/model3d" xmlns:o="urn:schemas-microsoft-com:office:office" xmlns:r="http://schemas.openxmlformats.org/officeDocument/2006/relationships" xmlns:m="http://schemas.openxmlformats.org/officeDocument/2006/math" xmlns:v="urn:schemas-microsoft-com:vml" xmlns:wp14="http://schemas.microsoft.com/office/word/2010/wordprocessingDrawing" xmlns:wp="http://schemas.openxmlformats.org/drawingml/2006/wordprocessingDrawing" xmlns:w10="urn:schemas-microsoft-com:office:word" xmlns:w="http://schemas.openxmlformats.org/wordprocessingml/2006/main" xmlns:w14="http://schemas.microsoft.com/office/word/2010/wordml" xmlns:w15="http://schemas.microsoft.com/office/word/2012/wordml" xmlns:w16cid="http://schemas.microsoft.com/office/word/2016/wordml/cid" xmlns:w16se="http://schemas.microsoft.com/office/word/2015/wordml/symex" xmlns:wpg="http://schemas.microsoft.com/office/word/2010/wordprocessingGroup" xmlns:wpi="http://schemas.microsoft.com/office/word/2010/wordprocessingInk" xmlns:wne="http://schemas.microsoft.com/office/word/2006/wordml" xmlns:wps="http://schemas.microsoft.com/office/word/2010/wordprocessingShape" mc:Ignorable="w14 w15 w16se w16cid wp14">
+<w:hdr xmlns:wpc="http://schemas.microsoft.com/office/word/2010/wordprocessingCanvas" xmlns:cx="http://schemas.microsoft.com/office/drawing/2014/chartex" xmlns:cx1="http://schemas.microsoft.com/office/drawing/2015/9/8/chartex" xmlns:cx2="http://schemas.microsoft.com/office/drawing/2015/10/21/chartex" xmlns:cx3="http://schemas.microsoft.com/office/drawing/2016/5/9/chartex" xmlns:cx4="http://schemas.microsoft.com/office/drawing/2016/5/10/chartex" xmlns:cx5="http://schemas.microsoft.com/office/drawing/2016/5/11/chartex" xmlns:cx6="http://schemas.microsoft.com/office/drawing/2016/5/12/chartex" xmlns:cx7="http://schemas.microsoft.com/office/drawing/2016/5/13/chartex" xmlns:cx8="http://schemas.microsoft.com/office/drawing/2016/5/14/chartex" xmlns:mc="http://schemas.openxmlformats.org/markup-compatibility/2006" xmlns:aink="http://schemas.microsoft.com/office/drawing/2016/ink" xmlns:am3d="http://schemas.microsoft.com/office/drawing/2017/model3d" xmlns:o="urn:schemas-microsoft-com:office:office" xmlns:r="http://schemas.openxmlformats.org/officeDocument/2006/relationships" xmlns:m="http://schemas.openxmlformats.org/officeDocument/2006/math" xmlns:v="urn:schemas-microsoft-com:vml" xmlns:wp14="http://schemas.microsoft.com/office/word/2010/wordprocessingDrawing" xmlns:wp="http://schemas.openxmlformats.org/drawingml/2006/wordprocessingDrawing" xmlns:w10="urn:schemas-microsoft-com:office:word" xmlns:w="http://schemas.openxmlformats.org/wordprocessingml/2006/main" xmlns:w14="http://schemas.microsoft.com/office/word/2010/wordml" xmlns:w15="http://schemas.microsoft.com/office/word/2012/wordml" xmlns:w16cex="http://schemas.microsoft.com/office/word/2018/wordml/cex" xmlns:w16cid="http://schemas.microsoft.com/office/word/2016/wordml/cid" xmlns:w16="http://schemas.microsoft.com/office/word/2018/wordml" xmlns:w16se="http://schemas.microsoft.com/office/word/2015/wordml/symex" xmlns:wpg="http://schemas.microsoft.com/office/word/2010/wordprocessingGroup" xmlns:wpi="http://schemas.microsoft.com/office/word/2010/wordprocessingInk" xmlns:wne="http://schemas.microsoft.com/office/word/2006/wordml" xmlns:wps="http://schemas.microsoft.com/office/word/2010/wordprocessingShape" mc:Ignorable="w14 w15 w16se w16cid w16 w16cex wp14">
   <w:p>
     <w:pPr>
       <w:jc w:val="right"/>
@@ -52506,7 +53865,7 @@
 </file>
 
 <file path=word/numbering.xml><?xml version="1.0" encoding="utf-8"?>
-<w:numbering xmlns:wpc="http://schemas.microsoft.com/office/word/2010/wordprocessingCanvas" xmlns:cx="http://schemas.microsoft.com/office/drawing/2014/chartex" xmlns:cx1="http://schemas.microsoft.com/office/drawing/2015/9/8/chartex" xmlns:cx2="http://schemas.microsoft.com/office/drawing/2015/10/21/chartex" xmlns:cx3="http://schemas.microsoft.com/office/drawing/2016/5/9/chartex" xmlns:cx4="http://schemas.microsoft.com/office/drawing/2016/5/10/chartex" xmlns:cx5="http://schemas.microsoft.com/office/drawing/2016/5/11/chartex" xmlns:cx6="http://schemas.microsoft.com/office/drawing/2016/5/12/chartex" xmlns:cx7="http://schemas.microsoft.com/office/drawing/2016/5/13/chartex" xmlns:cx8="http://schemas.microsoft.com/office/drawing/2016/5/14/chartex" xmlns:mc="http://schemas.openxmlformats.org/markup-compatibility/2006" xmlns:aink="http://schemas.microsoft.com/office/drawing/2016/ink" xmlns:am3d="http://schemas.microsoft.com/office/drawing/2017/model3d" xmlns:o="urn:schemas-microsoft-com:office:office" xmlns:r="http://schemas.openxmlformats.org/officeDocument/2006/relationships" xmlns:m="http://schemas.openxmlformats.org/officeDocument/2006/math" xmlns:v="urn:schemas-microsoft-com:vml" xmlns:wp14="http://schemas.microsoft.com/office/word/2010/wordprocessingDrawing" xmlns:wp="http://schemas.openxmlformats.org/drawingml/2006/wordprocessingDrawing" xmlns:w10="urn:schemas-microsoft-com:office:word" xmlns:w="http://schemas.openxmlformats.org/wordprocessingml/2006/main" xmlns:w14="http://schemas.microsoft.com/office/word/2010/wordml" xmlns:w15="http://schemas.microsoft.com/office/word/2012/wordml" xmlns:w16cid="http://schemas.microsoft.com/office/word/2016/wordml/cid" xmlns:w16se="http://schemas.microsoft.com/office/word/2015/wordml/symex" xmlns:wpg="http://schemas.microsoft.com/office/word/2010/wordprocessingGroup" xmlns:wpi="http://schemas.microsoft.com/office/word/2010/wordprocessingInk" xmlns:wne="http://schemas.microsoft.com/office/word/2006/wordml" xmlns:wps="http://schemas.microsoft.com/office/word/2010/wordprocessingShape" mc:Ignorable="w14 w15 w16se w16cid wp14">
+<w:numbering xmlns:wpc="http://schemas.microsoft.com/office/word/2010/wordprocessingCanvas" xmlns:cx="http://schemas.microsoft.com/office/drawing/2014/chartex" xmlns:cx1="http://schemas.microsoft.com/office/drawing/2015/9/8/chartex" xmlns:cx2="http://schemas.microsoft.com/office/drawing/2015/10/21/chartex" xmlns:cx3="http://schemas.microsoft.com/office/drawing/2016/5/9/chartex" xmlns:cx4="http://schemas.microsoft.com/office/drawing/2016/5/10/chartex" xmlns:cx5="http://schemas.microsoft.com/office/drawing/2016/5/11/chartex" xmlns:cx6="http://schemas.microsoft.com/office/drawing/2016/5/12/chartex" xmlns:cx7="http://schemas.microsoft.com/office/drawing/2016/5/13/chartex" xmlns:cx8="http://schemas.microsoft.com/office/drawing/2016/5/14/chartex" xmlns:mc="http://schemas.openxmlformats.org/markup-compatibility/2006" xmlns:aink="http://schemas.microsoft.com/office/drawing/2016/ink" xmlns:am3d="http://schemas.microsoft.com/office/drawing/2017/model3d" xmlns:o="urn:schemas-microsoft-com:office:office" xmlns:r="http://schemas.openxmlformats.org/officeDocument/2006/relationships" xmlns:m="http://schemas.openxmlformats.org/officeDocument/2006/math" xmlns:v="urn:schemas-microsoft-com:vml" xmlns:wp14="http://schemas.microsoft.com/office/word/2010/wordprocessingDrawing" xmlns:wp="http://schemas.openxmlformats.org/drawingml/2006/wordprocessingDrawing" xmlns:w10="urn:schemas-microsoft-com:office:word" xmlns:w="http://schemas.openxmlformats.org/wordprocessingml/2006/main" xmlns:w14="http://schemas.microsoft.com/office/word/2010/wordml" xmlns:w15="http://schemas.microsoft.com/office/word/2012/wordml" xmlns:w16cex="http://schemas.microsoft.com/office/word/2018/wordml/cex" xmlns:w16cid="http://schemas.microsoft.com/office/word/2016/wordml/cid" xmlns:w16="http://schemas.microsoft.com/office/word/2018/wordml" xmlns:w16se="http://schemas.microsoft.com/office/word/2015/wordml/symex" xmlns:wpg="http://schemas.microsoft.com/office/word/2010/wordprocessingGroup" xmlns:wpi="http://schemas.microsoft.com/office/word/2010/wordprocessingInk" xmlns:wne="http://schemas.microsoft.com/office/word/2006/wordml" xmlns:wps="http://schemas.microsoft.com/office/word/2010/wordprocessingShape" mc:Ignorable="w14 w15 w16se w16cid w16 w16cex wp14">
   <w:abstractNum w:abstractNumId="0" w15:restartNumberingAfterBreak="0">
     <w:nsid w:val="060C18A3"/>
     <w:multiLevelType w:val="hybridMultilevel"/>
@@ -53423,7 +54782,7 @@
 </file>
 
 <file path=word/styles.xml><?xml version="1.0" encoding="utf-8"?>
-<w:styles xmlns:mc="http://schemas.openxmlformats.org/markup-compatibility/2006" xmlns:r="http://schemas.openxmlformats.org/officeDocument/2006/relationships" xmlns:w="http://schemas.openxmlformats.org/wordprocessingml/2006/main" xmlns:w14="http://schemas.microsoft.com/office/word/2010/wordml" xmlns:w15="http://schemas.microsoft.com/office/word/2012/wordml" xmlns:w16cid="http://schemas.microsoft.com/office/word/2016/wordml/cid" xmlns:w16se="http://schemas.microsoft.com/office/word/2015/wordml/symex" mc:Ignorable="w14 w15 w16se w16cid">
+<w:styles xmlns:mc="http://schemas.openxmlformats.org/markup-compatibility/2006" xmlns:r="http://schemas.openxmlformats.org/officeDocument/2006/relationships" xmlns:w="http://schemas.openxmlformats.org/wordprocessingml/2006/main" xmlns:w14="http://schemas.microsoft.com/office/word/2010/wordml" xmlns:w15="http://schemas.microsoft.com/office/word/2012/wordml" xmlns:w16cex="http://schemas.microsoft.com/office/word/2018/wordml/cex" xmlns:w16cid="http://schemas.microsoft.com/office/word/2016/wordml/cid" xmlns:w16="http://schemas.microsoft.com/office/word/2018/wordml" xmlns:w16se="http://schemas.microsoft.com/office/word/2015/wordml/symex" mc:Ignorable="w14 w15 w16se w16cid w16 w16cex">
   <w:docDefaults>
     <w:rPrDefault>
       <w:rPr>
@@ -55068,7 +56427,7 @@
 </file>
 
 <file path=word/glossary/document.xml><?xml version="1.0" encoding="utf-8"?>
-<w:glossaryDocument xmlns:wpc="http://schemas.microsoft.com/office/word/2010/wordprocessingCanvas" xmlns:cx="http://schemas.microsoft.com/office/drawing/2014/chartex" xmlns:cx1="http://schemas.microsoft.com/office/drawing/2015/9/8/chartex" xmlns:cx2="http://schemas.microsoft.com/office/drawing/2015/10/21/chartex" xmlns:cx3="http://schemas.microsoft.com/office/drawing/2016/5/9/chartex" xmlns:cx4="http://schemas.microsoft.com/office/drawing/2016/5/10/chartex" xmlns:cx5="http://schemas.microsoft.com/office/drawing/2016/5/11/chartex" xmlns:cx6="http://schemas.microsoft.com/office/drawing/2016/5/12/chartex" xmlns:cx7="http://schemas.microsoft.com/office/drawing/2016/5/13/chartex" xmlns:cx8="http://schemas.microsoft.com/office/drawing/2016/5/14/chartex" xmlns:mc="http://schemas.openxmlformats.org/markup-compatibility/2006" xmlns:aink="http://schemas.microsoft.com/office/drawing/2016/ink" xmlns:am3d="http://schemas.microsoft.com/office/drawing/2017/model3d" xmlns:o="urn:schemas-microsoft-com:office:office" xmlns:r="http://schemas.openxmlformats.org/officeDocument/2006/relationships" xmlns:m="http://schemas.openxmlformats.org/officeDocument/2006/math" xmlns:v="urn:schemas-microsoft-com:vml" xmlns:wp14="http://schemas.microsoft.com/office/word/2010/wordprocessingDrawing" xmlns:wp="http://schemas.openxmlformats.org/drawingml/2006/wordprocessingDrawing" xmlns:w10="urn:schemas-microsoft-com:office:word" xmlns:w="http://schemas.openxmlformats.org/wordprocessingml/2006/main" xmlns:w14="http://schemas.microsoft.com/office/word/2010/wordml" xmlns:w15="http://schemas.microsoft.com/office/word/2012/wordml" xmlns:w16cid="http://schemas.microsoft.com/office/word/2016/wordml/cid" xmlns:w16se="http://schemas.microsoft.com/office/word/2015/wordml/symex" xmlns:wpg="http://schemas.microsoft.com/office/word/2010/wordprocessingGroup" xmlns:wpi="http://schemas.microsoft.com/office/word/2010/wordprocessingInk" xmlns:wne="http://schemas.microsoft.com/office/word/2006/wordml" xmlns:wps="http://schemas.microsoft.com/office/word/2010/wordprocessingShape" mc:Ignorable="w14 w15 w16se w16cid wp14">
+<w:glossaryDocument xmlns:wpc="http://schemas.microsoft.com/office/word/2010/wordprocessingCanvas" xmlns:cx="http://schemas.microsoft.com/office/drawing/2014/chartex" xmlns:cx1="http://schemas.microsoft.com/office/drawing/2015/9/8/chartex" xmlns:cx2="http://schemas.microsoft.com/office/drawing/2015/10/21/chartex" xmlns:cx3="http://schemas.microsoft.com/office/drawing/2016/5/9/chartex" xmlns:cx4="http://schemas.microsoft.com/office/drawing/2016/5/10/chartex" xmlns:cx5="http://schemas.microsoft.com/office/drawing/2016/5/11/chartex" xmlns:cx6="http://schemas.microsoft.com/office/drawing/2016/5/12/chartex" xmlns:cx7="http://schemas.microsoft.com/office/drawing/2016/5/13/chartex" xmlns:cx8="http://schemas.microsoft.com/office/drawing/2016/5/14/chartex" xmlns:mc="http://schemas.openxmlformats.org/markup-compatibility/2006" xmlns:aink="http://schemas.microsoft.com/office/drawing/2016/ink" xmlns:am3d="http://schemas.microsoft.com/office/drawing/2017/model3d" xmlns:o="urn:schemas-microsoft-com:office:office" xmlns:r="http://schemas.openxmlformats.org/officeDocument/2006/relationships" xmlns:m="http://schemas.openxmlformats.org/officeDocument/2006/math" xmlns:v="urn:schemas-microsoft-com:vml" xmlns:wp14="http://schemas.microsoft.com/office/word/2010/wordprocessingDrawing" xmlns:wp="http://schemas.openxmlformats.org/drawingml/2006/wordprocessingDrawing" xmlns:w10="urn:schemas-microsoft-com:office:word" xmlns:w="http://schemas.openxmlformats.org/wordprocessingml/2006/main" xmlns:w14="http://schemas.microsoft.com/office/word/2010/wordml" xmlns:w15="http://schemas.microsoft.com/office/word/2012/wordml" xmlns:w16cex="http://schemas.microsoft.com/office/word/2018/wordml/cex" xmlns:w16cid="http://schemas.microsoft.com/office/word/2016/wordml/cid" xmlns:w16="http://schemas.microsoft.com/office/word/2018/wordml" xmlns:w16se="http://schemas.microsoft.com/office/word/2015/wordml/symex" xmlns:wpg="http://schemas.microsoft.com/office/word/2010/wordprocessingGroup" xmlns:wpi="http://schemas.microsoft.com/office/word/2010/wordprocessingInk" xmlns:wne="http://schemas.microsoft.com/office/word/2006/wordml" xmlns:wps="http://schemas.microsoft.com/office/word/2010/wordprocessingShape" mc:Ignorable="w14 w15 w16se w16cid w16 w16cex wp14">
   <w:docParts>
     <w:docPart>
       <w:docPartPr>
@@ -55104,7 +56463,7 @@
 </file>
 
 <file path=word/glossary/fontTable.xml><?xml version="1.0" encoding="utf-8"?>
-<w:fonts xmlns:mc="http://schemas.openxmlformats.org/markup-compatibility/2006" xmlns:r="http://schemas.openxmlformats.org/officeDocument/2006/relationships" xmlns:w="http://schemas.openxmlformats.org/wordprocessingml/2006/main" xmlns:w14="http://schemas.microsoft.com/office/word/2010/wordml" xmlns:w15="http://schemas.microsoft.com/office/word/2012/wordml" xmlns:w16cid="http://schemas.microsoft.com/office/word/2016/wordml/cid" xmlns:w16se="http://schemas.microsoft.com/office/word/2015/wordml/symex" mc:Ignorable="w14 w15 w16se w16cid">
+<w:fonts xmlns:mc="http://schemas.openxmlformats.org/markup-compatibility/2006" xmlns:r="http://schemas.openxmlformats.org/officeDocument/2006/relationships" xmlns:w="http://schemas.openxmlformats.org/wordprocessingml/2006/main" xmlns:w14="http://schemas.microsoft.com/office/word/2010/wordml" xmlns:w15="http://schemas.microsoft.com/office/word/2012/wordml" xmlns:w16cex="http://schemas.microsoft.com/office/word/2018/wordml/cex" xmlns:w16cid="http://schemas.microsoft.com/office/word/2016/wordml/cid" xmlns:w16="http://schemas.microsoft.com/office/word/2018/wordml" xmlns:w16se="http://schemas.microsoft.com/office/word/2015/wordml/symex" mc:Ignorable="w14 w15 w16se w16cid w16 w16cex">
   <w:font w:name="Symbol">
     <w:panose1 w:val="05050102010706020507"/>
     <w:charset w:val="02"/>
@@ -55117,14 +56476,14 @@
     <w:charset w:val="00"/>
     <w:family w:val="roman"/>
     <w:pitch w:val="variable"/>
-    <w:sig w:usb0="E0002EFF" w:usb1="C000785B" w:usb2="00000009" w:usb3="00000000" w:csb0="000001FF" w:csb1="00000000"/>
+    <w:sig w:usb0="E0002AFF" w:usb1="C0007841" w:usb2="00000009" w:usb3="00000000" w:csb0="000001FF" w:csb1="00000000"/>
   </w:font>
   <w:font w:name="Courier New">
     <w:panose1 w:val="02070309020205020404"/>
     <w:charset w:val="00"/>
     <w:family w:val="modern"/>
     <w:pitch w:val="fixed"/>
-    <w:sig w:usb0="E0002EFF" w:usb1="C0007843" w:usb2="00000009" w:usb3="00000000" w:csb0="000001FF" w:csb1="00000000"/>
+    <w:sig w:usb0="E0002AFF" w:usb1="C0007843" w:usb2="00000009" w:usb3="00000000" w:csb0="000001FF" w:csb1="00000000"/>
   </w:font>
   <w:font w:name="Wingdings">
     <w:panose1 w:val="05000000000000000000"/>
@@ -55138,7 +56497,7 @@
     <w:charset w:val="00"/>
     <w:family w:val="swiss"/>
     <w:pitch w:val="variable"/>
-    <w:sig w:usb0="E0002EFF" w:usb1="C000247B" w:usb2="00000009" w:usb3="00000000" w:csb0="000001FF" w:csb1="00000000"/>
+    <w:sig w:usb0="E00002FF" w:usb1="4000ACFF" w:usb2="00000001" w:usb3="00000000" w:csb0="0000019F" w:csb1="00000000"/>
   </w:font>
   <w:font w:name="바탕">
     <w:altName w:val="Batang"/>
@@ -55153,14 +56512,14 @@
     <w:charset w:val="00"/>
     <w:family w:val="roman"/>
     <w:pitch w:val="variable"/>
-    <w:sig w:usb0="E00006FF" w:usb1="420024FF" w:usb2="02000000" w:usb3="00000000" w:csb0="0000019F" w:csb1="00000000"/>
+    <w:sig w:usb0="E00002FF" w:usb1="400004FF" w:usb2="00000000" w:usb3="00000000" w:csb0="0000019F" w:csb1="00000000"/>
   </w:font>
   <w:font w:name="맑은 고딕">
     <w:panose1 w:val="020B0503020000020004"/>
     <w:charset w:val="81"/>
     <w:family w:val="modern"/>
     <w:pitch w:val="variable"/>
-    <w:sig w:usb0="9000002F" w:usb1="29D77CFB" w:usb2="00000012" w:usb3="00000000" w:csb0="00080001" w:csb1="00000000"/>
+    <w:sig w:usb0="900002AF" w:usb1="09D77CFB" w:usb2="00000012" w:usb3="00000000" w:csb0="00080001" w:csb1="00000000"/>
   </w:font>
   <w:font w:name="Tahoma">
     <w:panose1 w:val="020B0604030504040204"/>
@@ -55174,7 +56533,7 @@
     <w:charset w:val="00"/>
     <w:family w:val="swiss"/>
     <w:pitch w:val="variable"/>
-    <w:sig w:usb0="E0002EFF" w:usb1="C000785B" w:usb2="00000009" w:usb3="00000000" w:csb0="000001FF" w:csb1="00000000"/>
+    <w:sig w:usb0="E0002AFF" w:usb1="C0007843" w:usb2="00000009" w:usb3="00000000" w:csb0="000001FF" w:csb1="00000000"/>
   </w:font>
   <w:font w:name="SimSun">
     <w:altName w:val="宋体"/>
@@ -55199,11 +56558,18 @@
     <w:pitch w:val="fixed"/>
     <w:sig w:usb0="B00002AF" w:usb1="69D77CFB" w:usb2="00000030" w:usb3="00000000" w:csb0="0008009F" w:csb1="00000000"/>
   </w:font>
+  <w:font w:name="Calibri Light">
+    <w:panose1 w:val="020F0302020204030204"/>
+    <w:charset w:val="00"/>
+    <w:family w:val="swiss"/>
+    <w:pitch w:val="variable"/>
+    <w:sig w:usb0="A00002EF" w:usb1="4000207B" w:usb2="00000000" w:usb3="00000000" w:csb0="0000019F" w:csb1="00000000"/>
+  </w:font>
 </w:fonts>
 </file>
 
 <file path=word/glossary/settings.xml><?xml version="1.0" encoding="utf-8"?>
-<w:settings xmlns:mc="http://schemas.openxmlformats.org/markup-compatibility/2006" xmlns:o="urn:schemas-microsoft-com:office:office" xmlns:r="http://schemas.openxmlformats.org/officeDocument/2006/relationships" xmlns:m="http://schemas.openxmlformats.org/officeDocument/2006/math" xmlns:v="urn:schemas-microsoft-com:vml" xmlns:w10="urn:schemas-microsoft-com:office:word" xmlns:w="http://schemas.openxmlformats.org/wordprocessingml/2006/main" xmlns:w14="http://schemas.microsoft.com/office/word/2010/wordml" xmlns:w15="http://schemas.microsoft.com/office/word/2012/wordml" xmlns:w16cid="http://schemas.microsoft.com/office/word/2016/wordml/cid" xmlns:w16se="http://schemas.microsoft.com/office/word/2015/wordml/symex" xmlns:sl="http://schemas.openxmlformats.org/schemaLibrary/2006/main" mc:Ignorable="w14 w15 w16se w16cid">
+<w:settings xmlns:mc="http://schemas.openxmlformats.org/markup-compatibility/2006" xmlns:o="urn:schemas-microsoft-com:office:office" xmlns:r="http://schemas.openxmlformats.org/officeDocument/2006/relationships" xmlns:m="http://schemas.openxmlformats.org/officeDocument/2006/math" xmlns:v="urn:schemas-microsoft-com:vml" xmlns:w10="urn:schemas-microsoft-com:office:word" xmlns:w="http://schemas.openxmlformats.org/wordprocessingml/2006/main" xmlns:w14="http://schemas.microsoft.com/office/word/2010/wordml" xmlns:w15="http://schemas.microsoft.com/office/word/2012/wordml" xmlns:w16cex="http://schemas.microsoft.com/office/word/2018/wordml/cex" xmlns:w16cid="http://schemas.microsoft.com/office/word/2016/wordml/cid" xmlns:w16="http://schemas.microsoft.com/office/word/2018/wordml" xmlns:w16se="http://schemas.microsoft.com/office/word/2015/wordml/symex" xmlns:sl="http://schemas.openxmlformats.org/schemaLibrary/2006/main" mc:Ignorable="w14 w15 w16se w16cid w16 w16cex">
   <w:view w:val="normal"/>
   <w:bordersDoNotSurroundHeader/>
   <w:bordersDoNotSurroundFooter/>
@@ -55344,6 +56710,7 @@
     <w:rsid w:val="00AB727D"/>
     <w:rsid w:val="00AB7F40"/>
     <w:rsid w:val="00AC1C5D"/>
+    <w:rsid w:val="00B170DC"/>
     <w:rsid w:val="00B60EBA"/>
     <w:rsid w:val="00B6451A"/>
     <w:rsid w:val="00BB3FCF"/>
@@ -55422,7 +56789,7 @@
 </file>
 
 <file path=word/glossary/styles.xml><?xml version="1.0" encoding="utf-8"?>
-<w:styles xmlns:mc="http://schemas.openxmlformats.org/markup-compatibility/2006" xmlns:r="http://schemas.openxmlformats.org/officeDocument/2006/relationships" xmlns:w="http://schemas.openxmlformats.org/wordprocessingml/2006/main" xmlns:w14="http://schemas.microsoft.com/office/word/2010/wordml" xmlns:w15="http://schemas.microsoft.com/office/word/2012/wordml" xmlns:w16cid="http://schemas.microsoft.com/office/word/2016/wordml/cid" xmlns:w16se="http://schemas.microsoft.com/office/word/2015/wordml/symex" mc:Ignorable="w14 w15 w16se w16cid">
+<w:styles xmlns:mc="http://schemas.openxmlformats.org/markup-compatibility/2006" xmlns:r="http://schemas.openxmlformats.org/officeDocument/2006/relationships" xmlns:w="http://schemas.openxmlformats.org/wordprocessingml/2006/main" xmlns:w14="http://schemas.microsoft.com/office/word/2010/wordml" xmlns:w15="http://schemas.microsoft.com/office/word/2012/wordml" xmlns:w16cex="http://schemas.microsoft.com/office/word/2018/wordml/cex" xmlns:w16cid="http://schemas.microsoft.com/office/word/2016/wordml/cid" xmlns:w16="http://schemas.microsoft.com/office/word/2018/wordml" xmlns:w16se="http://schemas.microsoft.com/office/word/2015/wordml/symex" mc:Ignorable="w14 w15 w16se w16cid w16 w16cex">
   <w:docDefaults>
     <w:rPrDefault>
       <w:rPr>
@@ -55898,7 +57265,7 @@
 </file>
 
 <file path=word/glossary/webSettings.xml><?xml version="1.0" encoding="utf-8"?>
-<w:webSettings xmlns:mc="http://schemas.openxmlformats.org/markup-compatibility/2006" xmlns:r="http://schemas.openxmlformats.org/officeDocument/2006/relationships" xmlns:w="http://schemas.openxmlformats.org/wordprocessingml/2006/main" xmlns:w14="http://schemas.microsoft.com/office/word/2010/wordml" xmlns:w15="http://schemas.microsoft.com/office/word/2012/wordml" xmlns:w16cid="http://schemas.microsoft.com/office/word/2016/wordml/cid" xmlns:w16se="http://schemas.microsoft.com/office/word/2015/wordml/symex" mc:Ignorable="w14 w15 w16se w16cid">
+<w:webSettings xmlns:mc="http://schemas.openxmlformats.org/markup-compatibility/2006" xmlns:r="http://schemas.openxmlformats.org/officeDocument/2006/relationships" xmlns:w="http://schemas.openxmlformats.org/wordprocessingml/2006/main" xmlns:w14="http://schemas.microsoft.com/office/word/2010/wordml" xmlns:w15="http://schemas.microsoft.com/office/word/2012/wordml" xmlns:w16cex="http://schemas.microsoft.com/office/word/2018/wordml/cex" xmlns:w16cid="http://schemas.microsoft.com/office/word/2016/wordml/cid" xmlns:w16="http://schemas.microsoft.com/office/word/2018/wordml" xmlns:w16se="http://schemas.microsoft.com/office/word/2015/wordml/symex" mc:Ignorable="w14 w15 w16se w16cid w16 w16cex">
   <w:optimizeForBrowser/>
 </w:webSettings>
 </file>
@@ -56189,21 +57556,21 @@
 </file>
 
 <file path=customXml/item1.xml><?xml version="1.0" encoding="utf-8"?>
+<p:properties xmlns:p="http://schemas.microsoft.com/office/2006/metadata/properties" xmlns:xsi="http://www.w3.org/2001/XMLSchema-instance">
+  <documentManagement>
+    <Gat xmlns="2ec1ac2a-4cb5-40a4-b122-7712fb276773">IC</Gat>
+    <Status xmlns="2ec1ac2a-4cb5-40a4-b122-7712fb276773">Ready for Review</Status>
+  </documentManagement>
+</p:properties>
+</file>
+
+<file path=customXml/item2.xml><?xml version="1.0" encoding="utf-8"?>
 <?mso-contentType ?>
 <FormTemplates xmlns="http://schemas.microsoft.com/sharepoint/v3/contenttype/forms">
   <Display>DocumentLibraryForm</Display>
   <Edit>DocumentLibraryForm</Edit>
   <New>DocumentLibraryForm</New>
 </FormTemplates>
-</file>
-
-<file path=customXml/item2.xml><?xml version="1.0" encoding="utf-8"?>
-<p:properties xmlns:p="http://schemas.microsoft.com/office/2006/metadata/properties" xmlns:xsi="http://www.w3.org/2001/XMLSchema-instance">
-  <documentManagement>
-    <Gat xmlns="2ec1ac2a-4cb5-40a4-b122-7712fb276773">IC</Gat>
-    <Status xmlns="2ec1ac2a-4cb5-40a4-b122-7712fb276773">Ready for Review</Status>
-  </documentManagement>
-</p:properties>
 </file>
 
 <file path=customXml/item3.xml><?xml version="1.0" encoding="utf-8"?>
@@ -56292,18 +57659,18 @@
 </file>
 
 <file path=customXml/itemProps1.xml><?xml version="1.0" encoding="utf-8"?>
-<ds:datastoreItem xmlns:ds="http://schemas.openxmlformats.org/officeDocument/2006/customXml" ds:itemID="{7D4FE01D-1055-48A2-B526-C8AAEA4E33FB}">
+<ds:datastoreItem xmlns:ds="http://schemas.openxmlformats.org/officeDocument/2006/customXml" ds:itemID="{22EF12C5-4EE5-401D-AF32-34459B235CB4}">
   <ds:schemaRefs>
-    <ds:schemaRef ds:uri="http://schemas.microsoft.com/sharepoint/v3/contenttype/forms"/>
+    <ds:schemaRef ds:uri="http://schemas.microsoft.com/office/2006/metadata/properties"/>
+    <ds:schemaRef ds:uri="2ec1ac2a-4cb5-40a4-b122-7712fb276773"/>
   </ds:schemaRefs>
 </ds:datastoreItem>
 </file>
 
 <file path=customXml/itemProps2.xml><?xml version="1.0" encoding="utf-8"?>
-<ds:datastoreItem xmlns:ds="http://schemas.openxmlformats.org/officeDocument/2006/customXml" ds:itemID="{22EF12C5-4EE5-401D-AF32-34459B235CB4}">
+<ds:datastoreItem xmlns:ds="http://schemas.openxmlformats.org/officeDocument/2006/customXml" ds:itemID="{7D4FE01D-1055-48A2-B526-C8AAEA4E33FB}">
   <ds:schemaRefs>
-    <ds:schemaRef ds:uri="http://schemas.microsoft.com/office/2006/metadata/properties"/>
-    <ds:schemaRef ds:uri="2ec1ac2a-4cb5-40a4-b122-7712fb276773"/>
+    <ds:schemaRef ds:uri="http://schemas.microsoft.com/sharepoint/v3/contenttype/forms"/>
   </ds:schemaRefs>
 </ds:datastoreItem>
 </file>
@@ -56326,7 +57693,7 @@
 </file>
 
 <file path=customXml/itemProps4.xml><?xml version="1.0" encoding="utf-8"?>
-<ds:datastoreItem xmlns:ds="http://schemas.openxmlformats.org/officeDocument/2006/customXml" ds:itemID="{AC7A0ED2-4860-444C-ACC5-834AF135A74C}">
+<ds:datastoreItem xmlns:ds="http://schemas.openxmlformats.org/officeDocument/2006/customXml" ds:itemID="{4BE6561B-DD5D-490E-A42D-E3075C7FC313}">
   <ds:schemaRefs>
     <ds:schemaRef ds:uri="http://schemas.openxmlformats.org/officeDocument/2006/bibliography"/>
   </ds:schemaRefs>

</xml_diff>